<commit_message>
feat: Add progress #20 '순위, programmers'
</commit_message>
<xml_diff>
--- a/Programmers/algorithm/3_순위/notes.docx
+++ b/Programmers/algorithm/3_순위/notes.docx
@@ -2,6 +2,12 @@
 <file path=word/document.xml><?xml version="1.0" encoding="utf-8"?>
 <w:document xmlns:wpc="http://schemas.microsoft.com/office/word/2010/wordprocessingCanvas" xmlns:cx="http://schemas.microsoft.com/office/drawing/2014/chartex" xmlns:cx1="http://schemas.microsoft.com/office/drawing/2015/9/8/chartex" xmlns:cx2="http://schemas.microsoft.com/office/drawing/2015/10/21/chartex" xmlns:cx3="http://schemas.microsoft.com/office/drawing/2016/5/9/chartex" xmlns:cx4="http://schemas.microsoft.com/office/drawing/2016/5/10/chartex" xmlns:cx5="http://schemas.microsoft.com/office/drawing/2016/5/11/chartex" xmlns:cx6="http://schemas.microsoft.com/office/drawing/2016/5/12/chartex" xmlns:cx7="http://schemas.microsoft.com/office/drawing/2016/5/13/chartex" xmlns:cx8="http://schemas.microsoft.com/office/drawing/2016/5/14/chartex" xmlns:mc="http://schemas.openxmlformats.org/markup-compatibility/2006" xmlns:aink="http://schemas.microsoft.com/office/drawing/2016/ink" xmlns:am3d="http://schemas.microsoft.com/office/drawing/2017/model3d" xmlns:o="urn:schemas-microsoft-com:office:office" xmlns:r="http://schemas.openxmlformats.org/officeDocument/2006/relationships" xmlns:m="http://schemas.openxmlformats.org/officeDocument/2006/math" xmlns:v="urn:schemas-microsoft-com:vml" xmlns:wp14="http://schemas.microsoft.com/office/word/2010/wordprocessingDrawing" xmlns:wp="http://schemas.openxmlformats.org/drawingml/2006/wordprocessingDrawing" xmlns:w10="urn:schemas-microsoft-com:office:word" xmlns:w="http://schemas.openxmlformats.org/wordprocessingml/2006/main" xmlns:w14="http://schemas.microsoft.com/office/word/2010/wordml" xmlns:w15="http://schemas.microsoft.com/office/word/2012/wordml" xmlns:w16cex="http://schemas.microsoft.com/office/word/2018/wordml/cex" xmlns:w16cid="http://schemas.microsoft.com/office/word/2016/wordml/cid" xmlns:w16="http://schemas.microsoft.com/office/word/2018/wordml" xmlns:w16se="http://schemas.microsoft.com/office/word/2015/wordml/symex" xmlns:wpg="http://schemas.microsoft.com/office/word/2010/wordprocessingGroup" xmlns:wpi="http://schemas.microsoft.com/office/word/2010/wordprocessingInk" xmlns:wne="http://schemas.microsoft.com/office/word/2006/wordml" xmlns:wps="http://schemas.microsoft.com/office/word/2010/wordprocessingShape" mc:Ignorable="w14 w15 w16se w16cid w16 w16cex wp14">
   <w:body>
+    <w:p>
+      <w:r>
+        <w:t>Floyd warshall algorithm</w:t>
+      </w:r>
+    </w:p>
+    <w:p/>
     <w:p>
       <w:r>
         <w:drawing>
@@ -28,7 +34,7 @@
                     <pic:cNvPicPr/>
                   </pic:nvPicPr>
                   <pic:blipFill>
-                    <a:blip r:embed="rId4">
+                    <a:blip r:embed="rId5">
                       <a:extLst>
                         <a:ext uri="{28A0092B-C50C-407E-A947-70E740481C1C}">
                           <a14:useLocalDpi xmlns:a14="http://schemas.microsoft.com/office/drawing/2010/main" val="0"/>
@@ -91,7 +97,7 @@
                     <pic:cNvPicPr/>
                   </pic:nvPicPr>
                   <pic:blipFill>
-                    <a:blip r:embed="rId5"/>
+                    <a:blip r:embed="rId6"/>
                     <a:stretch>
                       <a:fillRect/>
                     </a:stretch>
@@ -112,6 +118,31 @@
         </w:drawing>
       </w:r>
     </w:p>
+    <w:p/>
+    <w:p>
+      <w:pPr>
+        <w:pStyle w:val="ListParagraph"/>
+        <w:numPr>
+          <w:ilvl w:val="0"/>
+          <w:numId w:val="1"/>
+        </w:numPr>
+      </w:pPr>
+      <w:r>
+        <w:t xml:space="preserve">No immediate connection to vertax </w:t>
+      </w:r>
+      <w:r>
+        <w:sym w:font="Wingdings" w:char="F0E0"/>
+      </w:r>
+      <w:r>
+        <w:t xml:space="preserve"> </w:t>
+      </w:r>
+      <w:r>
+        <w:rPr>
+          <w:rFonts w:hint="eastAsia"/>
+        </w:rPr>
+        <w:t>무한</w:t>
+      </w:r>
+    </w:p>
     <w:sectPr>
       <w:pgSz w:w="12240" w:h="15840"/>
       <w:pgMar w:top="1440" w:right="1440" w:bottom="1440" w:left="1440" w:header="708" w:footer="708" w:gutter="0"/>
@@ -120,6 +151,126 @@
     </w:sectPr>
   </w:body>
 </w:document>
+</file>
+
+<file path=word/numbering.xml><?xml version="1.0" encoding="utf-8"?>
+<w:numbering xmlns:wpc="http://schemas.microsoft.com/office/word/2010/wordprocessingCanvas" xmlns:cx="http://schemas.microsoft.com/office/drawing/2014/chartex" xmlns:cx1="http://schemas.microsoft.com/office/drawing/2015/9/8/chartex" xmlns:cx2="http://schemas.microsoft.com/office/drawing/2015/10/21/chartex" xmlns:cx3="http://schemas.microsoft.com/office/drawing/2016/5/9/chartex" xmlns:cx4="http://schemas.microsoft.com/office/drawing/2016/5/10/chartex" xmlns:cx5="http://schemas.microsoft.com/office/drawing/2016/5/11/chartex" xmlns:cx6="http://schemas.microsoft.com/office/drawing/2016/5/12/chartex" xmlns:cx7="http://schemas.microsoft.com/office/drawing/2016/5/13/chartex" xmlns:cx8="http://schemas.microsoft.com/office/drawing/2016/5/14/chartex" xmlns:mc="http://schemas.openxmlformats.org/markup-compatibility/2006" xmlns:aink="http://schemas.microsoft.com/office/drawing/2016/ink" xmlns:am3d="http://schemas.microsoft.com/office/drawing/2017/model3d" xmlns:o="urn:schemas-microsoft-com:office:office" xmlns:r="http://schemas.openxmlformats.org/officeDocument/2006/relationships" xmlns:m="http://schemas.openxmlformats.org/officeDocument/2006/math" xmlns:v="urn:schemas-microsoft-com:vml" xmlns:wp14="http://schemas.microsoft.com/office/word/2010/wordprocessingDrawing" xmlns:wp="http://schemas.openxmlformats.org/drawingml/2006/wordprocessingDrawing" xmlns:w10="urn:schemas-microsoft-com:office:word" xmlns:w="http://schemas.openxmlformats.org/wordprocessingml/2006/main" xmlns:w14="http://schemas.microsoft.com/office/word/2010/wordml" xmlns:w15="http://schemas.microsoft.com/office/word/2012/wordml" xmlns:w16cex="http://schemas.microsoft.com/office/word/2018/wordml/cex" xmlns:w16cid="http://schemas.microsoft.com/office/word/2016/wordml/cid" xmlns:w16="http://schemas.microsoft.com/office/word/2018/wordml" xmlns:w16se="http://schemas.microsoft.com/office/word/2015/wordml/symex" xmlns:wpg="http://schemas.microsoft.com/office/word/2010/wordprocessingGroup" xmlns:wpi="http://schemas.microsoft.com/office/word/2010/wordprocessingInk" xmlns:wne="http://schemas.microsoft.com/office/word/2006/wordml" xmlns:wps="http://schemas.microsoft.com/office/word/2010/wordprocessingShape" mc:Ignorable="w14 w15 w16se w16cid w16 w16cex wp14">
+  <w:abstractNum w:abstractNumId="0" w15:restartNumberingAfterBreak="0">
+    <w:nsid w:val="24284846"/>
+    <w:multiLevelType w:val="hybridMultilevel"/>
+    <w:tmpl w:val="5E60EDEC"/>
+    <w:lvl w:ilvl="0" w:tplc="04F455BC">
+      <w:numFmt w:val="bullet"/>
+      <w:lvlText w:val="-"/>
+      <w:lvlJc w:val="left"/>
+      <w:pPr>
+        <w:ind w:left="720" w:hanging="360"/>
+      </w:pPr>
+      <w:rPr>
+        <w:rFonts w:ascii="Calibri" w:eastAsiaTheme="minorEastAsia" w:hAnsi="Calibri" w:cs="Calibri" w:hint="default"/>
+      </w:rPr>
+    </w:lvl>
+    <w:lvl w:ilvl="1" w:tplc="04090003" w:tentative="1">
+      <w:start w:val="1"/>
+      <w:numFmt w:val="bullet"/>
+      <w:lvlText w:val="o"/>
+      <w:lvlJc w:val="left"/>
+      <w:pPr>
+        <w:ind w:left="1440" w:hanging="360"/>
+      </w:pPr>
+      <w:rPr>
+        <w:rFonts w:ascii="Courier New" w:hAnsi="Courier New" w:cs="Courier New" w:hint="default"/>
+      </w:rPr>
+    </w:lvl>
+    <w:lvl w:ilvl="2" w:tplc="04090005" w:tentative="1">
+      <w:start w:val="1"/>
+      <w:numFmt w:val="bullet"/>
+      <w:lvlText w:val=""/>
+      <w:lvlJc w:val="left"/>
+      <w:pPr>
+        <w:ind w:left="2160" w:hanging="360"/>
+      </w:pPr>
+      <w:rPr>
+        <w:rFonts w:ascii="Wingdings" w:hAnsi="Wingdings" w:hint="default"/>
+      </w:rPr>
+    </w:lvl>
+    <w:lvl w:ilvl="3" w:tplc="04090001" w:tentative="1">
+      <w:start w:val="1"/>
+      <w:numFmt w:val="bullet"/>
+      <w:lvlText w:val=""/>
+      <w:lvlJc w:val="left"/>
+      <w:pPr>
+        <w:ind w:left="2880" w:hanging="360"/>
+      </w:pPr>
+      <w:rPr>
+        <w:rFonts w:ascii="Symbol" w:hAnsi="Symbol" w:hint="default"/>
+      </w:rPr>
+    </w:lvl>
+    <w:lvl w:ilvl="4" w:tplc="04090003" w:tentative="1">
+      <w:start w:val="1"/>
+      <w:numFmt w:val="bullet"/>
+      <w:lvlText w:val="o"/>
+      <w:lvlJc w:val="left"/>
+      <w:pPr>
+        <w:ind w:left="3600" w:hanging="360"/>
+      </w:pPr>
+      <w:rPr>
+        <w:rFonts w:ascii="Courier New" w:hAnsi="Courier New" w:cs="Courier New" w:hint="default"/>
+      </w:rPr>
+    </w:lvl>
+    <w:lvl w:ilvl="5" w:tplc="04090005" w:tentative="1">
+      <w:start w:val="1"/>
+      <w:numFmt w:val="bullet"/>
+      <w:lvlText w:val=""/>
+      <w:lvlJc w:val="left"/>
+      <w:pPr>
+        <w:ind w:left="4320" w:hanging="360"/>
+      </w:pPr>
+      <w:rPr>
+        <w:rFonts w:ascii="Wingdings" w:hAnsi="Wingdings" w:hint="default"/>
+      </w:rPr>
+    </w:lvl>
+    <w:lvl w:ilvl="6" w:tplc="04090001" w:tentative="1">
+      <w:start w:val="1"/>
+      <w:numFmt w:val="bullet"/>
+      <w:lvlText w:val=""/>
+      <w:lvlJc w:val="left"/>
+      <w:pPr>
+        <w:ind w:left="5040" w:hanging="360"/>
+      </w:pPr>
+      <w:rPr>
+        <w:rFonts w:ascii="Symbol" w:hAnsi="Symbol" w:hint="default"/>
+      </w:rPr>
+    </w:lvl>
+    <w:lvl w:ilvl="7" w:tplc="04090003" w:tentative="1">
+      <w:start w:val="1"/>
+      <w:numFmt w:val="bullet"/>
+      <w:lvlText w:val="o"/>
+      <w:lvlJc w:val="left"/>
+      <w:pPr>
+        <w:ind w:left="5760" w:hanging="360"/>
+      </w:pPr>
+      <w:rPr>
+        <w:rFonts w:ascii="Courier New" w:hAnsi="Courier New" w:cs="Courier New" w:hint="default"/>
+      </w:rPr>
+    </w:lvl>
+    <w:lvl w:ilvl="8" w:tplc="04090005" w:tentative="1">
+      <w:start w:val="1"/>
+      <w:numFmt w:val="bullet"/>
+      <w:lvlText w:val=""/>
+      <w:lvlJc w:val="left"/>
+      <w:pPr>
+        <w:ind w:left="6480" w:hanging="360"/>
+      </w:pPr>
+      <w:rPr>
+        <w:rFonts w:ascii="Wingdings" w:hAnsi="Wingdings" w:hint="default"/>
+      </w:rPr>
+    </w:lvl>
+  </w:abstractNum>
+  <w:num w:numId="1">
+    <w:abstractNumId w:val="0"/>
+  </w:num>
+</w:numbering>
 </file>
 
 <file path=word/styles.xml><?xml version="1.0" encoding="utf-8"?>
@@ -544,6 +695,17 @@
     <w:semiHidden/>
     <w:unhideWhenUsed/>
   </w:style>
+  <w:style w:type="paragraph" w:styleId="ListParagraph">
+    <w:name w:val="List Paragraph"/>
+    <w:basedOn w:val="Normal"/>
+    <w:uiPriority w:val="34"/>
+    <w:qFormat/>
+    <w:rsid w:val="006400FF"/>
+    <w:pPr>
+      <w:ind w:left="720"/>
+      <w:contextualSpacing/>
+    </w:pPr>
+  </w:style>
 </w:styles>
 </file>
 

</xml_diff>

<commit_message>
feat: Add progress #21 '순위, programmers'
</commit_message>
<xml_diff>
--- a/Programmers/algorithm/3_순위/notes.docx
+++ b/Programmers/algorithm/3_순위/notes.docx
@@ -4,7 +4,15 @@
   <w:body>
     <w:p>
       <w:r>
-        <w:t>Floyd warshall algorithm</w:t>
+        <w:t xml:space="preserve">Floyd </w:t>
+      </w:r>
+      <w:proofErr w:type="spellStart"/>
+      <w:r>
+        <w:t>warshall</w:t>
+      </w:r>
+      <w:proofErr w:type="spellEnd"/>
+      <w:r>
+        <w:t xml:space="preserve"> algorithm</w:t>
       </w:r>
     </w:p>
     <w:p/>
@@ -34,7 +42,7 @@
                     <pic:cNvPicPr/>
                   </pic:nvPicPr>
                   <pic:blipFill>
-                    <a:blip r:embed="rId5">
+                    <a:blip r:embed="rId7">
                       <a:extLst>
                         <a:ext uri="{28A0092B-C50C-407E-A947-70E740481C1C}">
                           <a14:useLocalDpi xmlns:a14="http://schemas.microsoft.com/office/drawing/2010/main" val="0"/>
@@ -78,8 +86,168 @@
         <w:br w:type="textWrapping" w:clear="all"/>
       </w:r>
     </w:p>
+    <w:p>
+      <w:pPr>
+        <w:pStyle w:val="ListParagraph"/>
+        <w:numPr>
+          <w:ilvl w:val="0"/>
+          <w:numId w:val="1"/>
+        </w:numPr>
+      </w:pPr>
+      <w:r>
+        <w:rPr>
+          <w:rFonts w:hint="eastAsia"/>
+        </w:rPr>
+        <w:t>모든</w:t>
+      </w:r>
+      <w:r>
+        <w:rPr>
+          <w:rFonts w:hint="eastAsia"/>
+        </w:rPr>
+        <w:t xml:space="preserve"> </w:t>
+      </w:r>
+      <w:r>
+        <w:rPr>
+          <w:rFonts w:hint="eastAsia"/>
+        </w:rPr>
+        <w:t>정점에서</w:t>
+      </w:r>
+      <w:r>
+        <w:rPr>
+          <w:rFonts w:hint="eastAsia"/>
+        </w:rPr>
+        <w:t xml:space="preserve"> </w:t>
+      </w:r>
+      <w:r>
+        <w:rPr>
+          <w:rFonts w:hint="eastAsia"/>
+        </w:rPr>
+        <w:t>정점으로</w:t>
+      </w:r>
+      <w:r>
+        <w:rPr>
+          <w:rFonts w:hint="eastAsia"/>
+        </w:rPr>
+        <w:t xml:space="preserve"> </w:t>
+      </w:r>
+      <w:r>
+        <w:rPr>
+          <w:rFonts w:hint="eastAsia"/>
+        </w:rPr>
+        <w:t>최단</w:t>
+      </w:r>
+      <w:r>
+        <w:rPr>
+          <w:rFonts w:hint="eastAsia"/>
+        </w:rPr>
+        <w:t xml:space="preserve"> </w:t>
+      </w:r>
+      <w:r>
+        <w:rPr>
+          <w:rFonts w:hint="eastAsia"/>
+        </w:rPr>
+        <w:t>알고리즘을</w:t>
+      </w:r>
+      <w:r>
+        <w:rPr>
+          <w:rFonts w:hint="eastAsia"/>
+        </w:rPr>
+        <w:t xml:space="preserve"> </w:t>
+      </w:r>
+      <w:r>
+        <w:rPr>
+          <w:rFonts w:hint="eastAsia"/>
+        </w:rPr>
+        <w:t>구현</w:t>
+      </w:r>
+      <w:r>
+        <w:rPr>
+          <w:rFonts w:hint="eastAsia"/>
+        </w:rPr>
+        <w:t xml:space="preserve"> </w:t>
+      </w:r>
+      <w:r>
+        <w:rPr>
+          <w:rFonts w:hint="eastAsia"/>
+        </w:rPr>
+        <w:t>하는</w:t>
+      </w:r>
+      <w:r>
+        <w:rPr>
+          <w:rFonts w:hint="eastAsia"/>
+        </w:rPr>
+        <w:t xml:space="preserve"> </w:t>
+      </w:r>
+      <w:r>
+        <w:rPr>
+          <w:rFonts w:hint="eastAsia"/>
+        </w:rPr>
+        <w:t>것이다</w:t>
+      </w:r>
+    </w:p>
+    <w:p>
+      <w:pPr>
+        <w:tabs>
+          <w:tab w:val="center" w:pos="850"/>
+        </w:tabs>
+      </w:pPr>
+    </w:p>
     <w:p/>
     <w:p>
+      <w:pPr>
+        <w:rPr>
+          <w:rFonts w:hint="eastAsia"/>
+        </w:rPr>
+      </w:pPr>
+      <w:r>
+        <w:rPr>
+          <w:rFonts w:hint="eastAsia"/>
+        </w:rPr>
+        <w:t>현재까지</w:t>
+      </w:r>
+      <w:r>
+        <w:rPr>
+          <w:rFonts w:hint="eastAsia"/>
+        </w:rPr>
+        <w:t xml:space="preserve"> </w:t>
+      </w:r>
+      <w:r>
+        <w:rPr>
+          <w:rFonts w:hint="eastAsia"/>
+        </w:rPr>
+        <w:t>계산된</w:t>
+      </w:r>
+      <w:r>
+        <w:rPr>
+          <w:rFonts w:hint="eastAsia"/>
+        </w:rPr>
+        <w:t xml:space="preserve"> </w:t>
+      </w:r>
+      <w:r>
+        <w:rPr>
+          <w:rFonts w:hint="eastAsia"/>
+        </w:rPr>
+        <w:t>최소</w:t>
+      </w:r>
+      <w:r>
+        <w:rPr>
+          <w:rFonts w:hint="eastAsia"/>
+        </w:rPr>
+        <w:t xml:space="preserve"> </w:t>
+      </w:r>
+      <w:r>
+        <w:rPr>
+          <w:rFonts w:hint="eastAsia"/>
+        </w:rPr>
+        <w:t>비용</w:t>
+      </w:r>
+    </w:p>
+    <w:p>
+      <w:pPr>
+        <w:rPr>
+          <w:rFonts w:hint="eastAsia"/>
+        </w:rPr>
+      </w:pPr>
       <w:r>
         <w:drawing>
           <wp:inline distT="0" distB="0" distL="0" distR="0" wp14:anchorId="6DC9A275" wp14:editId="6B6A4D6D">
@@ -97,7 +265,7 @@
                     <pic:cNvPicPr/>
                   </pic:nvPicPr>
                   <pic:blipFill>
-                    <a:blip r:embed="rId6"/>
+                    <a:blip r:embed="rId8"/>
                     <a:stretch>
                       <a:fillRect/>
                     </a:stretch>
@@ -117,8 +285,10 @@
           </wp:inline>
         </w:drawing>
       </w:r>
-    </w:p>
-    <w:p/>
+      <w:r>
+        <w:t xml:space="preserve"> </w:t>
+      </w:r>
+    </w:p>
     <w:p>
       <w:pPr>
         <w:pStyle w:val="ListParagraph"/>
@@ -128,7 +298,13 @@
         </w:numPr>
       </w:pPr>
       <w:r>
-        <w:t xml:space="preserve">No immediate connection to vertax </w:t>
+        <w:t>No immediate connection to vert</w:t>
+      </w:r>
+      <w:r>
+        <w:t>e</w:t>
+      </w:r>
+      <w:r>
+        <w:t xml:space="preserve">x </w:t>
       </w:r>
       <w:r>
         <w:sym w:font="Wingdings" w:char="F0E0"/>
@@ -141,6 +317,430 @@
           <w:rFonts w:hint="eastAsia"/>
         </w:rPr>
         <w:t>무한</w:t>
+      </w:r>
+    </w:p>
+    <w:p/>
+    <w:p/>
+    <w:p/>
+    <w:p/>
+    <w:p>
+      <w:pPr>
+        <w:rPr>
+          <w:rFonts w:hint="eastAsia"/>
+        </w:rPr>
+      </w:pPr>
+      <w:r>
+        <w:t xml:space="preserve">Calculation 1: </w:t>
+      </w:r>
+      <w:r>
+        <w:rPr>
+          <w:rFonts w:hint="eastAsia"/>
+        </w:rPr>
+        <w:t>노드</w:t>
+      </w:r>
+      <w:r>
+        <w:rPr>
+          <w:rFonts w:hint="eastAsia"/>
+        </w:rPr>
+        <w:t xml:space="preserve"> </w:t>
+      </w:r>
+      <w:r>
+        <w:t>1</w:t>
+      </w:r>
+      <w:r>
+        <w:rPr>
+          <w:rFonts w:hint="eastAsia"/>
+        </w:rPr>
+        <w:t>을</w:t>
+      </w:r>
+      <w:r>
+        <w:rPr>
+          <w:rFonts w:hint="eastAsia"/>
+        </w:rPr>
+        <w:t xml:space="preserve"> </w:t>
+      </w:r>
+      <w:r>
+        <w:rPr>
+          <w:rFonts w:hint="eastAsia"/>
+        </w:rPr>
+        <w:t>거쳐가는</w:t>
+      </w:r>
+      <w:r>
+        <w:rPr>
+          <w:rFonts w:hint="eastAsia"/>
+        </w:rPr>
+        <w:t xml:space="preserve"> </w:t>
+      </w:r>
+      <w:r>
+        <w:rPr>
+          <w:rFonts w:hint="eastAsia"/>
+        </w:rPr>
+        <w:t>경우</w:t>
+      </w:r>
+    </w:p>
+    <w:p>
+      <w:pPr>
+        <w:tabs>
+          <w:tab w:val="left" w:pos="3820"/>
+        </w:tabs>
+      </w:pPr>
+      <w:r>
+        <w:rPr>
+          <w:noProof/>
+        </w:rPr>
+        <mc:AlternateContent>
+          <mc:Choice Requires="wpi">
+            <w:drawing>
+              <wp:anchor distT="0" distB="0" distL="114300" distR="114300" simplePos="0" relativeHeight="251659264" behindDoc="0" locked="0" layoutInCell="1" allowOverlap="1" wp14:anchorId="2F70D6CD" wp14:editId="78D55393">
+                <wp:simplePos x="0" y="0"/>
+                <wp:positionH relativeFrom="column">
+                  <wp:posOffset>1413220</wp:posOffset>
+                </wp:positionH>
+                <wp:positionV relativeFrom="paragraph">
+                  <wp:posOffset>1266380</wp:posOffset>
+                </wp:positionV>
+                <wp:extent cx="360" cy="360"/>
+                <wp:effectExtent l="38100" t="38100" r="38100" b="38100"/>
+                <wp:wrapNone/>
+                <wp:docPr id="10" name="Ink 10"/>
+                <wp:cNvGraphicFramePr/>
+                <a:graphic xmlns:a="http://schemas.openxmlformats.org/drawingml/2006/main">
+                  <a:graphicData uri="http://schemas.microsoft.com/office/word/2010/wordprocessingInk">
+                    <w14:contentPart bwMode="auto" r:id="rId9">
+                      <w14:nvContentPartPr>
+                        <w14:cNvContentPartPr/>
+                      </w14:nvContentPartPr>
+                      <w14:xfrm>
+                        <a:off x="0" y="0"/>
+                        <a:ext cx="360" cy="360"/>
+                      </w14:xfrm>
+                    </w14:contentPart>
+                  </a:graphicData>
+                </a:graphic>
+              </wp:anchor>
+            </w:drawing>
+          </mc:Choice>
+          <mc:Fallback>
+            <w:pict>
+              <v:shapetype w14:anchorId="1F56FDC9" id="_x0000_t75" coordsize="21600,21600" o:spt="75" o:preferrelative="t" path="m@4@5l@4@11@9@11@9@5xe" filled="f" stroked="f">
+                <v:stroke joinstyle="miter"/>
+                <v:formulas>
+                  <v:f eqn="if lineDrawn pixelLineWidth 0"/>
+                  <v:f eqn="sum @0 1 0"/>
+                  <v:f eqn="sum 0 0 @1"/>
+                  <v:f eqn="prod @2 1 2"/>
+                  <v:f eqn="prod @3 21600 pixelWidth"/>
+                  <v:f eqn="prod @3 21600 pixelHeight"/>
+                  <v:f eqn="sum @0 0 1"/>
+                  <v:f eqn="prod @6 1 2"/>
+                  <v:f eqn="prod @7 21600 pixelWidth"/>
+                  <v:f eqn="sum @8 21600 0"/>
+                  <v:f eqn="prod @7 21600 pixelHeight"/>
+                  <v:f eqn="sum @10 21600 0"/>
+                </v:formulas>
+                <v:path o:extrusionok="f" gradientshapeok="t" o:connecttype="rect"/>
+                <o:lock v:ext="edit" aspectratio="t"/>
+              </v:shapetype>
+              <v:shape id="Ink 10" o:spid="_x0000_s1026" type="#_x0000_t75" style="position:absolute;margin-left:110.6pt;margin-top:99pt;width:1.45pt;height:1.45pt;z-index:251659264;visibility:visible;mso-wrap-style:square;mso-wrap-distance-left:9pt;mso-wrap-distance-top:0;mso-wrap-distance-right:9pt;mso-wrap-distance-bottom:0;mso-position-horizontal:absolute;mso-position-horizontal-relative:text;mso-position-vertical:absolute;mso-position-vertical-relative:text" o:gfxdata="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">
+                <v:imagedata r:id="rId10" o:title=""/>
+              </v:shape>
+            </w:pict>
+          </mc:Fallback>
+        </mc:AlternateContent>
+      </w:r>
+      <w:r>
+        <w:tab/>
+      </w:r>
+    </w:p>
+    <w:p>
+      <w:pPr>
+        <w:tabs>
+          <w:tab w:val="left" w:pos="3820"/>
+        </w:tabs>
+      </w:pPr>
+      <w:r>
+        <w:rPr>
+          <w:noProof/>
+        </w:rPr>
+        <mc:AlternateContent>
+          <mc:Choice Requires="wpi">
+            <w:drawing>
+              <wp:anchor distT="0" distB="0" distL="114300" distR="114300" simplePos="0" relativeHeight="251667456" behindDoc="0" locked="0" layoutInCell="1" allowOverlap="1" wp14:anchorId="36B638C8" wp14:editId="5E06499C">
+                <wp:simplePos x="0" y="0"/>
+                <wp:positionH relativeFrom="column">
+                  <wp:posOffset>1181100</wp:posOffset>
+                </wp:positionH>
+                <wp:positionV relativeFrom="paragraph">
+                  <wp:posOffset>-524510</wp:posOffset>
+                </wp:positionV>
+                <wp:extent cx="2597785" cy="1381810"/>
+                <wp:effectExtent l="38100" t="50800" r="43815" b="40640"/>
+                <wp:wrapNone/>
+                <wp:docPr id="22" name="Ink 22"/>
+                <wp:cNvGraphicFramePr/>
+                <a:graphic xmlns:a="http://schemas.openxmlformats.org/drawingml/2006/main">
+                  <a:graphicData uri="http://schemas.microsoft.com/office/word/2010/wordprocessingInk">
+                    <w14:contentPart bwMode="auto" r:id="rId11">
+                      <w14:nvContentPartPr>
+                        <w14:cNvContentPartPr/>
+                      </w14:nvContentPartPr>
+                      <w14:xfrm>
+                        <a:off x="0" y="0"/>
+                        <a:ext cx="2597785" cy="1381810"/>
+                      </w14:xfrm>
+                    </w14:contentPart>
+                  </a:graphicData>
+                </a:graphic>
+              </wp:anchor>
+            </w:drawing>
+          </mc:Choice>
+          <mc:Fallback>
+            <w:pict>
+              <v:shape w14:anchorId="71828302" id="Ink 22" o:spid="_x0000_s1026" type="#_x0000_t75" style="position:absolute;margin-left:92.3pt;margin-top:-42pt;width:205.95pt;height:110.2pt;z-index:251667456;visibility:visible;mso-wrap-style:square;mso-wrap-distance-left:9pt;mso-wrap-distance-top:0;mso-wrap-distance-right:9pt;mso-wrap-distance-bottom:0;mso-position-horizontal:absolute;mso-position-horizontal-relative:text;mso-position-vertical:absolute;mso-position-vertical-relative:text" o:gfxdata="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">
+                <v:imagedata r:id="rId12" o:title=""/>
+              </v:shape>
+            </w:pict>
+          </mc:Fallback>
+        </mc:AlternateContent>
+      </w:r>
+      <w:r>
+        <w:rPr>
+          <w:noProof/>
+        </w:rPr>
+        <mc:AlternateContent>
+          <mc:Choice Requires="wpi">
+            <w:drawing>
+              <wp:anchor distT="0" distB="0" distL="114300" distR="114300" simplePos="0" relativeHeight="251664384" behindDoc="0" locked="0" layoutInCell="1" allowOverlap="1" wp14:anchorId="6FC287A3" wp14:editId="6C042EFB">
+                <wp:simplePos x="0" y="0"/>
+                <wp:positionH relativeFrom="column">
+                  <wp:posOffset>1098550</wp:posOffset>
+                </wp:positionH>
+                <wp:positionV relativeFrom="paragraph">
+                  <wp:posOffset>-531495</wp:posOffset>
+                </wp:positionV>
+                <wp:extent cx="2583815" cy="1352600"/>
+                <wp:effectExtent l="50800" t="38100" r="32385" b="44450"/>
+                <wp:wrapNone/>
+                <wp:docPr id="19" name="Ink 19"/>
+                <wp:cNvGraphicFramePr/>
+                <a:graphic xmlns:a="http://schemas.openxmlformats.org/drawingml/2006/main">
+                  <a:graphicData uri="http://schemas.microsoft.com/office/word/2010/wordprocessingInk">
+                    <w14:contentPart bwMode="auto" r:id="rId13">
+                      <w14:nvContentPartPr>
+                        <w14:cNvContentPartPr/>
+                      </w14:nvContentPartPr>
+                      <w14:xfrm>
+                        <a:off x="0" y="0"/>
+                        <a:ext cx="2583815" cy="1352600"/>
+                      </w14:xfrm>
+                    </w14:contentPart>
+                  </a:graphicData>
+                </a:graphic>
+              </wp:anchor>
+            </w:drawing>
+          </mc:Choice>
+          <mc:Fallback>
+            <w:pict>
+              <v:shape w14:anchorId="33581CFD" id="Ink 19" o:spid="_x0000_s1026" type="#_x0000_t75" style="position:absolute;margin-left:85.8pt;margin-top:-42.55pt;width:204.85pt;height:107.9pt;z-index:251664384;visibility:visible;mso-wrap-style:square;mso-wrap-distance-left:9pt;mso-wrap-distance-top:0;mso-wrap-distance-right:9pt;mso-wrap-distance-bottom:0;mso-position-horizontal:absolute;mso-position-horizontal-relative:text;mso-position-vertical:absolute;mso-position-vertical-relative:text" o:gfxdata="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">
+                <v:imagedata r:id="rId14" o:title=""/>
+              </v:shape>
+            </w:pict>
+          </mc:Fallback>
+        </mc:AlternateContent>
+      </w:r>
+    </w:p>
+    <w:p>
+      <w:pPr>
+        <w:tabs>
+          <w:tab w:val="left" w:pos="3820"/>
+        </w:tabs>
+      </w:pPr>
+      <w:r>
+        <w:drawing>
+          <wp:anchor distT="0" distB="0" distL="114300" distR="114300" simplePos="0" relativeHeight="251661312" behindDoc="0" locked="0" layoutInCell="1" allowOverlap="1" wp14:anchorId="5B3D9571" wp14:editId="3DAAE5AC">
+            <wp:simplePos x="0" y="0"/>
+            <wp:positionH relativeFrom="column">
+              <wp:posOffset>0</wp:posOffset>
+            </wp:positionH>
+            <wp:positionV relativeFrom="paragraph">
+              <wp:posOffset>-779780</wp:posOffset>
+            </wp:positionV>
+            <wp:extent cx="4749800" cy="2235200"/>
+            <wp:effectExtent l="0" t="0" r="0" b="0"/>
+            <wp:wrapSquare wrapText="bothSides"/>
+            <wp:docPr id="13" name="Picture 13" descr="Diagram&#10;&#10;Description automatically generated"/>
+            <wp:cNvGraphicFramePr>
+              <a:graphicFrameLocks xmlns:a="http://schemas.openxmlformats.org/drawingml/2006/main" noChangeAspect="1"/>
+            </wp:cNvGraphicFramePr>
+            <a:graphic xmlns:a="http://schemas.openxmlformats.org/drawingml/2006/main">
+              <a:graphicData uri="http://schemas.openxmlformats.org/drawingml/2006/picture">
+                <pic:pic xmlns:pic="http://schemas.openxmlformats.org/drawingml/2006/picture">
+                  <pic:nvPicPr>
+                    <pic:cNvPr id="1" name="Picture 1" descr="Diagram&#10;&#10;Description automatically generated"/>
+                    <pic:cNvPicPr/>
+                  </pic:nvPicPr>
+                  <pic:blipFill>
+                    <a:blip r:embed="rId7">
+                      <a:extLst>
+                        <a:ext uri="{28A0092B-C50C-407E-A947-70E740481C1C}">
+                          <a14:useLocalDpi xmlns:a14="http://schemas.microsoft.com/office/drawing/2010/main" val="0"/>
+                        </a:ext>
+                      </a:extLst>
+                    </a:blip>
+                    <a:stretch>
+                      <a:fillRect/>
+                    </a:stretch>
+                  </pic:blipFill>
+                  <pic:spPr>
+                    <a:xfrm>
+                      <a:off x="0" y="0"/>
+                      <a:ext cx="4749800" cy="2235200"/>
+                    </a:xfrm>
+                    <a:prstGeom prst="rect">
+                      <a:avLst/>
+                    </a:prstGeom>
+                  </pic:spPr>
+                </pic:pic>
+              </a:graphicData>
+            </a:graphic>
+          </wp:anchor>
+        </w:drawing>
+      </w:r>
+    </w:p>
+    <w:p>
+      <w:pPr>
+        <w:tabs>
+          <w:tab w:val="left" w:pos="3820"/>
+        </w:tabs>
+      </w:pPr>
+      <w:r>
+        <w:lastRenderedPageBreak/>
+        <w:drawing>
+          <wp:inline distT="0" distB="0" distL="0" distR="0" wp14:anchorId="20358375" wp14:editId="4000DC1F">
+            <wp:extent cx="5321300" cy="1473200"/>
+            <wp:effectExtent l="0" t="0" r="0" b="0"/>
+            <wp:docPr id="4" name="Picture 4" descr="Graphical user interface, application&#10;&#10;Description automatically generated"/>
+            <wp:cNvGraphicFramePr>
+              <a:graphicFrameLocks xmlns:a="http://schemas.openxmlformats.org/drawingml/2006/main" noChangeAspect="1"/>
+            </wp:cNvGraphicFramePr>
+            <a:graphic xmlns:a="http://schemas.openxmlformats.org/drawingml/2006/main">
+              <a:graphicData uri="http://schemas.openxmlformats.org/drawingml/2006/picture">
+                <pic:pic xmlns:pic="http://schemas.openxmlformats.org/drawingml/2006/picture">
+                  <pic:nvPicPr>
+                    <pic:cNvPr id="4" name="Picture 4" descr="Graphical user interface, application&#10;&#10;Description automatically generated"/>
+                    <pic:cNvPicPr/>
+                  </pic:nvPicPr>
+                  <pic:blipFill>
+                    <a:blip r:embed="rId15"/>
+                    <a:stretch>
+                      <a:fillRect/>
+                    </a:stretch>
+                  </pic:blipFill>
+                  <pic:spPr>
+                    <a:xfrm>
+                      <a:off x="0" y="0"/>
+                      <a:ext cx="5321300" cy="1473200"/>
+                    </a:xfrm>
+                    <a:prstGeom prst="rect">
+                      <a:avLst/>
+                    </a:prstGeom>
+                  </pic:spPr>
+                </pic:pic>
+              </a:graphicData>
+            </a:graphic>
+          </wp:inline>
+        </w:drawing>
+      </w:r>
+    </w:p>
+    <w:p>
+      <w:pPr>
+        <w:tabs>
+          <w:tab w:val="left" w:pos="3820"/>
+        </w:tabs>
+      </w:pPr>
+    </w:p>
+    <w:p>
+      <w:pPr>
+        <w:pStyle w:val="ListParagraph"/>
+        <w:numPr>
+          <w:ilvl w:val="0"/>
+          <w:numId w:val="1"/>
+        </w:numPr>
+        <w:tabs>
+          <w:tab w:val="left" w:pos="3820"/>
+        </w:tabs>
+        <w:rPr>
+          <w:rFonts w:hint="eastAsia"/>
+        </w:rPr>
+      </w:pPr>
+      <w:r>
+        <w:t>1</w:t>
+      </w:r>
+      <w:r>
+        <w:rPr>
+          <w:rFonts w:hint="eastAsia"/>
+        </w:rPr>
+        <w:t>이</w:t>
+      </w:r>
+      <w:r>
+        <w:rPr>
+          <w:rFonts w:hint="eastAsia"/>
+        </w:rPr>
+        <w:t xml:space="preserve"> </w:t>
+      </w:r>
+      <w:r>
+        <w:rPr>
+          <w:rFonts w:hint="eastAsia"/>
+        </w:rPr>
+        <w:t>포함되지</w:t>
+      </w:r>
+      <w:r>
+        <w:rPr>
+          <w:rFonts w:hint="eastAsia"/>
+        </w:rPr>
+        <w:t xml:space="preserve"> </w:t>
+      </w:r>
+      <w:r>
+        <w:rPr>
+          <w:rFonts w:hint="eastAsia"/>
+        </w:rPr>
+        <w:t>않은</w:t>
+      </w:r>
+      <w:r>
+        <w:rPr>
+          <w:rFonts w:hint="eastAsia"/>
+        </w:rPr>
+        <w:t xml:space="preserve"> </w:t>
+      </w:r>
+      <w:r>
+        <w:rPr>
+          <w:rFonts w:hint="eastAsia"/>
+        </w:rPr>
+        <w:t>경우만</w:t>
+      </w:r>
+      <w:r>
+        <w:rPr>
+          <w:rFonts w:hint="eastAsia"/>
+        </w:rPr>
+        <w:t xml:space="preserve"> </w:t>
+      </w:r>
+      <w:r>
+        <w:rPr>
+          <w:rFonts w:hint="eastAsia"/>
+        </w:rPr>
+        <w:t>갱신이</w:t>
+      </w:r>
+      <w:r>
+        <w:rPr>
+          <w:rFonts w:hint="eastAsia"/>
+        </w:rPr>
+        <w:t xml:space="preserve"> </w:t>
+      </w:r>
+      <w:r>
+        <w:rPr>
+          <w:rFonts w:hint="eastAsia"/>
+        </w:rPr>
+        <w:t>가능</w:t>
       </w:r>
     </w:p>
     <w:sectPr>
@@ -151,6 +751,44 @@
     </w:sectPr>
   </w:body>
 </w:document>
+</file>
+
+<file path=word/endnotes.xml><?xml version="1.0" encoding="utf-8"?>
+<w:endnotes xmlns:wpc="http://schemas.microsoft.com/office/word/2010/wordprocessingCanvas" xmlns:cx="http://schemas.microsoft.com/office/drawing/2014/chartex" xmlns:cx1="http://schemas.microsoft.com/office/drawing/2015/9/8/chartex" xmlns:cx2="http://schemas.microsoft.com/office/drawing/2015/10/21/chartex" xmlns:cx3="http://schemas.microsoft.com/office/drawing/2016/5/9/chartex" xmlns:cx4="http://schemas.microsoft.com/office/drawing/2016/5/10/chartex" xmlns:cx5="http://schemas.microsoft.com/office/drawing/2016/5/11/chartex" xmlns:cx6="http://schemas.microsoft.com/office/drawing/2016/5/12/chartex" xmlns:cx7="http://schemas.microsoft.com/office/drawing/2016/5/13/chartex" xmlns:cx8="http://schemas.microsoft.com/office/drawing/2016/5/14/chartex" xmlns:mc="http://schemas.openxmlformats.org/markup-compatibility/2006" xmlns:aink="http://schemas.microsoft.com/office/drawing/2016/ink" xmlns:am3d="http://schemas.microsoft.com/office/drawing/2017/model3d" xmlns:o="urn:schemas-microsoft-com:office:office" xmlns:r="http://schemas.openxmlformats.org/officeDocument/2006/relationships" xmlns:m="http://schemas.openxmlformats.org/officeDocument/2006/math" xmlns:v="urn:schemas-microsoft-com:vml" xmlns:wp14="http://schemas.microsoft.com/office/word/2010/wordprocessingDrawing" xmlns:wp="http://schemas.openxmlformats.org/drawingml/2006/wordprocessingDrawing" xmlns:w10="urn:schemas-microsoft-com:office:word" xmlns:w="http://schemas.openxmlformats.org/wordprocessingml/2006/main" xmlns:w14="http://schemas.microsoft.com/office/word/2010/wordml" xmlns:w15="http://schemas.microsoft.com/office/word/2012/wordml" xmlns:w16cex="http://schemas.microsoft.com/office/word/2018/wordml/cex" xmlns:w16cid="http://schemas.microsoft.com/office/word/2016/wordml/cid" xmlns:w16="http://schemas.microsoft.com/office/word/2018/wordml" xmlns:w16se="http://schemas.microsoft.com/office/word/2015/wordml/symex" xmlns:wpg="http://schemas.microsoft.com/office/word/2010/wordprocessingGroup" xmlns:wpi="http://schemas.microsoft.com/office/word/2010/wordprocessingInk" xmlns:wne="http://schemas.microsoft.com/office/word/2006/wordml" xmlns:wps="http://schemas.microsoft.com/office/word/2010/wordprocessingShape" mc:Ignorable="w14 w15 w16se w16cid w16 w16cex wp14">
+  <w:endnote w:type="separator" w:id="-1">
+    <w:p>
+      <w:r>
+        <w:separator/>
+      </w:r>
+    </w:p>
+  </w:endnote>
+  <w:endnote w:type="continuationSeparator" w:id="0">
+    <w:p>
+      <w:r>
+        <w:continuationSeparator/>
+      </w:r>
+    </w:p>
+  </w:endnote>
+</w:endnotes>
+</file>
+
+<file path=word/footnotes.xml><?xml version="1.0" encoding="utf-8"?>
+<w:footnotes xmlns:wpc="http://schemas.microsoft.com/office/word/2010/wordprocessingCanvas" xmlns:cx="http://schemas.microsoft.com/office/drawing/2014/chartex" xmlns:cx1="http://schemas.microsoft.com/office/drawing/2015/9/8/chartex" xmlns:cx2="http://schemas.microsoft.com/office/drawing/2015/10/21/chartex" xmlns:cx3="http://schemas.microsoft.com/office/drawing/2016/5/9/chartex" xmlns:cx4="http://schemas.microsoft.com/office/drawing/2016/5/10/chartex" xmlns:cx5="http://schemas.microsoft.com/office/drawing/2016/5/11/chartex" xmlns:cx6="http://schemas.microsoft.com/office/drawing/2016/5/12/chartex" xmlns:cx7="http://schemas.microsoft.com/office/drawing/2016/5/13/chartex" xmlns:cx8="http://schemas.microsoft.com/office/drawing/2016/5/14/chartex" xmlns:mc="http://schemas.openxmlformats.org/markup-compatibility/2006" xmlns:aink="http://schemas.microsoft.com/office/drawing/2016/ink" xmlns:am3d="http://schemas.microsoft.com/office/drawing/2017/model3d" xmlns:o="urn:schemas-microsoft-com:office:office" xmlns:r="http://schemas.openxmlformats.org/officeDocument/2006/relationships" xmlns:m="http://schemas.openxmlformats.org/officeDocument/2006/math" xmlns:v="urn:schemas-microsoft-com:vml" xmlns:wp14="http://schemas.microsoft.com/office/word/2010/wordprocessingDrawing" xmlns:wp="http://schemas.openxmlformats.org/drawingml/2006/wordprocessingDrawing" xmlns:w10="urn:schemas-microsoft-com:office:word" xmlns:w="http://schemas.openxmlformats.org/wordprocessingml/2006/main" xmlns:w14="http://schemas.microsoft.com/office/word/2010/wordml" xmlns:w15="http://schemas.microsoft.com/office/word/2012/wordml" xmlns:w16cex="http://schemas.microsoft.com/office/word/2018/wordml/cex" xmlns:w16cid="http://schemas.microsoft.com/office/word/2016/wordml/cid" xmlns:w16="http://schemas.microsoft.com/office/word/2018/wordml" xmlns:w16se="http://schemas.microsoft.com/office/word/2015/wordml/symex" xmlns:wpg="http://schemas.microsoft.com/office/word/2010/wordprocessingGroup" xmlns:wpi="http://schemas.microsoft.com/office/word/2010/wordprocessingInk" xmlns:wne="http://schemas.microsoft.com/office/word/2006/wordml" xmlns:wps="http://schemas.microsoft.com/office/word/2010/wordprocessingShape" mc:Ignorable="w14 w15 w16se w16cid w16 w16cex wp14">
+  <w:footnote w:type="separator" w:id="-1">
+    <w:p>
+      <w:r>
+        <w:separator/>
+      </w:r>
+    </w:p>
+  </w:footnote>
+  <w:footnote w:type="continuationSeparator" w:id="0">
+    <w:p>
+      <w:r>
+        <w:continuationSeparator/>
+      </w:r>
+    </w:p>
+  </w:footnote>
+</w:footnotes>
 </file>
 
 <file path=word/numbering.xml><?xml version="1.0" encoding="utf-8"?>
@@ -706,7 +1344,132 @@
       <w:contextualSpacing/>
     </w:pPr>
   </w:style>
+  <w:style w:type="paragraph" w:styleId="Header">
+    <w:name w:val="header"/>
+    <w:basedOn w:val="Normal"/>
+    <w:link w:val="HeaderChar"/>
+    <w:uiPriority w:val="99"/>
+    <w:unhideWhenUsed/>
+    <w:rsid w:val="00F73FF2"/>
+    <w:pPr>
+      <w:tabs>
+        <w:tab w:val="center" w:pos="4680"/>
+        <w:tab w:val="right" w:pos="9360"/>
+      </w:tabs>
+    </w:pPr>
+  </w:style>
+  <w:style w:type="character" w:customStyle="1" w:styleId="HeaderChar">
+    <w:name w:val="Header Char"/>
+    <w:basedOn w:val="DefaultParagraphFont"/>
+    <w:link w:val="Header"/>
+    <w:uiPriority w:val="99"/>
+    <w:rsid w:val="00F73FF2"/>
+  </w:style>
+  <w:style w:type="paragraph" w:styleId="Footer">
+    <w:name w:val="footer"/>
+    <w:basedOn w:val="Normal"/>
+    <w:link w:val="FooterChar"/>
+    <w:uiPriority w:val="99"/>
+    <w:unhideWhenUsed/>
+    <w:rsid w:val="00F73FF2"/>
+    <w:pPr>
+      <w:tabs>
+        <w:tab w:val="center" w:pos="4680"/>
+        <w:tab w:val="right" w:pos="9360"/>
+      </w:tabs>
+    </w:pPr>
+  </w:style>
+  <w:style w:type="character" w:customStyle="1" w:styleId="FooterChar">
+    <w:name w:val="Footer Char"/>
+    <w:basedOn w:val="DefaultParagraphFont"/>
+    <w:link w:val="Footer"/>
+    <w:uiPriority w:val="99"/>
+    <w:rsid w:val="00F73FF2"/>
+  </w:style>
 </w:styles>
+</file>
+
+<file path=word/ink/ink1.xml><?xml version="1.0" encoding="utf-8"?>
+<inkml:ink xmlns:inkml="http://www.w3.org/2003/InkML">
+  <inkml:definitions>
+    <inkml:context xml:id="ctx0">
+      <inkml:inkSource xml:id="inkSrc0">
+        <inkml:traceFormat>
+          <inkml:channel name="X" type="integer" min="-2.14748E9" max="2.14748E9" units="cm"/>
+          <inkml:channel name="Y" type="integer" min="-2.14748E9" max="2.14748E9" units="cm"/>
+          <inkml:channel name="F" type="integer" max="32767" units="dev"/>
+        </inkml:traceFormat>
+        <inkml:channelProperties>
+          <inkml:channelProperty channel="X" name="resolution" value="1000" units="1/cm"/>
+          <inkml:channelProperty channel="Y" name="resolution" value="1000" units="1/cm"/>
+          <inkml:channelProperty channel="F" name="resolution" value="0" units="1/dev"/>
+        </inkml:channelProperties>
+      </inkml:inkSource>
+      <inkml:timestamp xml:id="ts0" timeString="2021-01-04T19:13:44.193"/>
+    </inkml:context>
+    <inkml:brush xml:id="br0">
+      <inkml:brushProperty name="width" value="0.05" units="cm"/>
+      <inkml:brushProperty name="height" value="0.05" units="cm"/>
+    </inkml:brush>
+  </inkml:definitions>
+  <inkml:trace contextRef="#ctx0" brushRef="#br0">1 0 24575,'0'0'0</inkml:trace>
+</inkml:ink>
+</file>
+
+<file path=word/ink/ink2.xml><?xml version="1.0" encoding="utf-8"?>
+<inkml:ink xmlns:inkml="http://www.w3.org/2003/InkML">
+  <inkml:definitions>
+    <inkml:context xml:id="ctx0">
+      <inkml:inkSource xml:id="inkSrc0">
+        <inkml:traceFormat>
+          <inkml:channel name="X" type="integer" min="-2.14748E9" max="2.14748E9" units="cm"/>
+          <inkml:channel name="Y" type="integer" min="-2.14748E9" max="2.14748E9" units="cm"/>
+          <inkml:channel name="F" type="integer" max="32767" units="dev"/>
+        </inkml:traceFormat>
+        <inkml:channelProperties>
+          <inkml:channelProperty channel="X" name="resolution" value="1000" units="1/cm"/>
+          <inkml:channelProperty channel="Y" name="resolution" value="1000" units="1/cm"/>
+          <inkml:channelProperty channel="F" name="resolution" value="0" units="1/dev"/>
+        </inkml:channelProperties>
+      </inkml:inkSource>
+      <inkml:timestamp xml:id="ts0" timeString="2021-01-04T19:14:30.464"/>
+    </inkml:context>
+    <inkml:brush xml:id="br0">
+      <inkml:brushProperty name="width" value="0.05" units="cm"/>
+      <inkml:brushProperty name="height" value="0.05" units="cm"/>
+    </inkml:brush>
+  </inkml:definitions>
+  <inkml:trace contextRef="#ctx0" brushRef="#br0">7216 1 24575,'-8'0'0,"0"0"0,-4 0 0,0 0 0,-11 0 0,-1 0 0,-7 0 0,6 3 0,-4-2 0,5 7 0,-7-6 0,7 6 0,1-4 0,7 0 0,-1 4 0,1-8 0,0 4 0,-1 0 0,1-4 0,0 8 0,0-8 0,-1 8 0,5-8 0,-4 8 0,4-8 0,-4 4 0,-1-4 0,1 0 0,0 4 0,-1-4 0,1 4 0,0-4 0,0 4 0,-1-4 0,1 4 0,0-4 0,0 4 0,-1-4 0,1 4 0,-7 1 0,5-4 0,-11 3 0,5 1 0,-1-4 0,3 3 0,5 0 0,1-3 0,0 2 0,0 1 0,-1-3 0,1 2 0,0 1 0,-21-3 0,10 7 0,-18-7 0,14 4 0,0-1 0,0-3 0,7 4 0,1-2 0,7-2 0,0 3 0,0-4 0,-1 0 0,1 0 0,0 0 0,-7 4 0,5-3 0,-11 4 0,4-5 0,-5 0 0,-1 0 0,0 4 0,0-2 0,0 7 0,0-8 0,0 3 0,-11 3 0,-4-6 0,-11 6 0,11-7 0,-9 0 0,10 0 0,-13 0 0,1 6 0,11-4 0,-8 4 0,20-6 0,-21 0 0,22 0 0,-22 0 0,9 0 0,-11 0 0,0 0 0,-1 0 0,1 0 0,-1 0 0,12 0 0,4 0 0,11 5 0,7-4 0,1 3 0,0-4 0,5 0 0,-5 0 0,1 0 0,-3 0 0,-17 0 0,-4 0 0,0 0 0,-8 0 0,8 0 0,-11 0 0,-1 7 0,1-6 0,11 6 0,3-7 0,13 0 0,-13 0 0,9 0 0,-9 0 0,12 0 0,1 0 0,-1 0 0,6 3 0,-4-2 0,4 6 0,4-6 0,-2 6 0,14-6 0,-6 6 0,2-6 0,-3 6 0,0-6 0,0 6 0,-1-3 0,-5 5 0,-3 1 0,-6-5 0,7 3 0,-5-2 0,11 2 0,-11 2 0,4-1 0,-6 1 0,1 1 0,5-2 0,-4 5 0,5-3 0,-7 4 0,-14 4 0,11-2 0,-11 3 0,14 0 0,0-9 0,-11 12 0,8-11 0,-9 7 0,1-1 0,8-6 0,-9 7 0,12-9 0,0 5 0,0-4 0,1 4 0,-1-5 0,0 0 0,0 1 0,0-1 0,0 0 0,-11 2 0,-4 1 0,-12 1 0,1 0 0,-26 7 0,19 1 0,-19 0 0,37-3 0,-8-5 0,20-3 0,-9 5 0,13-4 0,-1 3 0,0-1 0,0 2 0,7-1 0,-6 4 0,12-9 0,-4 7 0,-1-3 0,-1 5 0,-1-4 0,-4 4 0,11-6 0,-11 7 0,4-1 0,1-1 0,-5 2 0,-3 6 0,0-4 0,0 4 0,9-8 0,-5 10 0,2-7 0,-4 8 0,1-9 0,11-3 0,-4 1 0,5-2 0,1-4 0,0 4 0,0-8 0,-1 8 0,1-7 0,0 2 0,-1 1 0,1-3 0,4 6 0,-4-6 0,4 6 0,-1-6 0,-2 3 0,2 3 0,-3-2 0,3 7 0,-2-8 0,6 3 0,-3-6 0,4 7 0,0-8 0,-1 8 0,1-7 0,0 2 0,-4 1 0,3-3 0,-6 6 0,6-3 0,-3 1 0,1 2 0,2-6 0,-3 3 0,4-1 0,0-2 0,-1 3 0,1-4 0,0 0 0,-4 3 0,3-2 0,-2 3 0,2-4 0,1 3 0,0-2 0,0 3 0,0-1 0,0-2 0,0 7 0,0-8 0,-1 8 0,1-4 0,-3 4 0,-2 0 0,0 1 0,-2-1 0,0 6 0,2-4 0,-1 5 0,6-7 0,0 0 0,0 0 0,0 0 0,-4 7 0,3-5 0,-3 6 0,4-8 0,4-4 0,-3 3 0,6-6 0,-7 3 0,8 0 0,-4-4 0,4 8 0,0-4 0,-4 4 0,3 0 0,-2-3 0,-1 2 0,3-2 0,-2-1 0,3 3 0,0-2 0,0-1 0,-4 4 0,3-7 0,-2 2 0,3 4 0,0-1 0,0 2 0,0-1 0,0-2 0,0-1 0,0 3 0,0-2 0,3 3 0,2-4 0,3 4 0,-1-7 0,1 2 0,0 1 0,0-3 0,0 2 0,-3-3 0,2 0 0,-3 0 0,4 0 0,0 0 0,0 0 0,0 0 0,0 0 0,4 4 0,0-3 0,1 2 0,2-3 0,-2 0 0,3 0 0,0 0 0,0 0 0,0 4 0,-3-3 0,-2 2 0,-3-3 0,4 0 0,-3 0 0,2-3 0,-3 2 0,0-6 0,0 6 0,0-3 0,0 1 0,0 2 0,0-3 0,0 4 0,0 0 0,4 0 0,-3 0 0,2 0 0,-3-3 0,0 2 0,0-3 0,4 4 0,0 4 0,4-3 0,7 3 0,-5-4 0,11 2 0,-5 0 0,0-1 0,-1 0 0,-7-1 0,-3-4 0,-2 0 0,-3-1 0,0-2 0,0 6 0,0-6 0,-3 6 0,2-6 0,-3 3 0,4-1 0,0 2 0,0-1 0,-3 3 0,2-6 0,-10 3 0,2-4 0,-7 0 0,-4 0 0,0 0 0,-11 0 0,5 0 0,-5 3 0,7-2 0,0 3 0,-1-4 0,1 0 0,0 0 0,0 0 0,-7 0 0,-2-5 0,-5-1 0,-1-4 0,-12-2 0,-3-1 0,-11-1 0,11 1 0,4 1 0,17 6 0,2-2 0,7 3 0,0-3 0,0 0 0,-1 0 0,1 0 0,3 3 0,2-2 0,3 3 0,-1-1 0,1-2 0,0 6 0,0-6 0,0 2 0,0-3 0,0 0 0,0 0 0,-1 0 0,1-4 0,0 3 0,0-3 0,0 1 0,0-2 0,0-3 0,0-1 0,-1 1 0,0-7 0,0-1 0,-1-7 0,0 7 0,5 1 0,-2 7 0,6-1 0,-7 1 0,7 0 0,-2 0 0,3-1 0,0 1 0,0 0 0,0-7 0,0 5 0,0-11 0,0 11 0,4-11 0,1 11 0,5-11 0,-2 11 0,7-11 0,0 4 0,5-6 0,20-19 0,-5 9 0,21-26 0,-23 26 0,11-11 0,-17 8 0,14-1 0,-14 1 0,1 14 0,-9 7 0,-3 7 0,0 0 0,-4 0 0,0-1 0,-1 1 0,2 0 0,3 0 0,0-1 0,0 1 0,0 0 0,-3 0 0,2-1 0,-2 1 0,3 0 0,7-8 0,-5 6 0,5-5 0,0 4 0,-5 3 0,4-2 0,-6 1 0,1 1 0,-1 0 0,0-1 0,0 1 0,0 4 0,-3 0 0,-2 4 0,-3 0 0,0-1 0,0 1 0,0 0 0,0 4 0,0-4 0,4 4 0,0-4 0,18-13 0,-4 4 0,12-11 0,-7 7 0,11-3 0,-8 3 0,20-1 0,-8-2 0,-1 6 0,-2-2 0,-1-3 0,4 2 0,11-1 0,1-5 0,-1 10 0,0-10 0,1 5 0,-13 1 0,-2-2 0,-13 12 0,1-9 0,0 4 0,-7 1 0,-1 1 0,-1 0 0,2 4 0,21-10 0,-11 9 0,22-6 0,-10 5 0,23-4 0,-9 1 0,9 0 0,-11 0 0,-1 1 0,0-1 0,1 7 0,-1-4 0,0 10 0,1-5 0,-1 1 0,0 4 0,1-4 0,11-1 0,-9-2 0,9 0 0,0-5 0,-8 6 0,20-9 0,-21 3 0,-2 2 0,2 0 0,22-6-239,-21 6 0,-1 0 239,12-10 0,-3 4 0,-12-9 0,1 5 0,-1-1 0,0 3 0,1 5 478,11 0-478,-9 0 0,9-1 0,0 1 0,-8 0 0,20-1 0,-21 1 0,9-1 0,-23 4 0,-4 0 0,-18 2 0,5 0 0,-11 5 0,11 1 0,-4-1 0,5 4 0,15-4 0,-11 5 0,10-4 0,-13 3 0,11-10 0,-8 9 0,9-4 0,-13 1 0,1 4 0,0-4 0,11-1 0,4 4 0,11-11 0,12 4 0,4 1 0,10-7 0,1 6 0,0-8 0,0 8 0,-12-5 0,9 5 0,-9 0 0,26-5 0,-23 13 0,8-12 0,-25 11 0,-1-4 0,-12 1 0,-2 4 0,-12-3 0,-7 4 0,-1 0 0,-11-4 0,0 3 0,-4-3 0,0 4 0,0 0 0,0 0 0,0 0 0,0 0 0,0 0 0,0 0 0,0 0 0,0 0 0,0 0 0,-8 0 0,-8 0 0,-12 5 0,-20-4 0,-17 11 0,-27-10 0,30 1 0,-3 1-740,-4 1 1,-3-1 739,-10-3 0,-2 0 0,0 7 0,0 2 0,-6-4 0,-1-1 0,6 1 0,2 0 0,5-2 0,2 1 0,6-1 0,2 0-342,4-3 0,1 0 342,0 3 0,0 0 0,-44 4-229,15-7 229,15 13 0,11-12 0,1 11 1408,-1-5-1408,13 4 728,-10 2-728,10 5 256,-25-2-256,-2 12 0,-12-3-849,0 0 849,31-12 0,-2-2 0,5-3 0,-2-1 0,-9 2 0,0-1 0,5 0 0,1 1 0,5-2 0,2 1-109,-48 9 109,23-3 0,4-6 0,12 4 0,11-7 0,3 2 0,1 3 844,8-5-844,-21 8 114,10-2-114,-13 2 0,1 7 0,-1-5 0,1 5 0,-12 2 0,8-7 0,-8 7 0,11-2 0,1 1 0,11-2 0,-8 7 0,8-7 0,1 1 0,2 2 0,0-10 0,-2 10 0,-1-8 0,-11 7 0,23-10 0,-22 11 0,22-11 0,-21 15 0,10-13 0,-13 13 0,1-5 0,-1 7 0,1-7 0,-1 5 0,1-11 0,11 3 0,-8 1 0,20-8 0,-20 15 0,20-15 0,-9 11 0,12-11 0,0 7 0,0-3 0,1 4 0,5-1 0,2-5 0,1 4 0,4-5 0,-25 16 0,15-8 0,-22 18 0,12-6 0,1 0 0,-5 8 0,10-18 0,0 12 0,2-13 0,10 1 0,-4 1 0,7-6 0,-1 5 0,-11 5 0,10-9 0,-11 15 0,13-16 0,-1 5 0,0-1 0,1-4 0,-10 18 0,8-16 0,-8 16 0,8-12 0,-2 7 0,1 0 0,-11 5 0,8-4 0,-8 4 0,10-5 0,1 0 0,-1-1 0,0 1 0,1 0 0,-1 0 0,6-7 0,-4 5 0,4-5 0,-1 0 0,3-1 0,5-7 0,0 0 0,-1 0 0,1 1 0,4-1 0,-3 0 0,6 0 0,-3 0 0,0 0 0,3 0 0,-2 0 0,3 0 0,0 1 0,0-1 0,0 6 0,4 3 0,1-1 0,5 5 0,-1-5 0,0 0 0,0-1 0,-1-7 0,0 0 0,0 0 0,0 0 0,0 1 0,-3-1 0,2 0 0,-3 0 0,4-4 0,0 4 0,0-7 0,0 6 0,0-6 0,-3 2 0,2-3 0,-3 0 0,4 0 0,0 0 0,4 4 0,0-3 0,5 2 0,5 3 0,2-4 0,1 4 0,-3-5 0,-6-1 0,-3 0 0,-1-4 0,-4 3 0,0-6 0,0 6 0,-1-2 0,1 3 0,4 0 0,-3-4 0,2 3 0,-3-6 0,-3 3 0,-2-4 0</inkml:trace>
+  <inkml:trace contextRef="#ctx0" brushRef="#br0" timeOffset="2320">691 2654 24575,'8'-5'0,"-4"5"0,3 1 0,-6 10 0,6-2 0,-2 7 0,4 7 0,18 17 0,13 11 0,-6-12 0,5 3-562,2 0 1,2 0 561,5 2 0,0-1 0,-1 0 0,1-1 0,-2-5 0,0-1 0,-5-4 0,-1 0 0,27 25 0,-25-23 0,-18-9 0,-12-14 0,-4-3 0,0-3 1123,0 2-1123,-4-3 0,-4 4 0,-8 0 0,-11 1 0,-5 5 0,-19 6 0,9 1 0,-20 7 0,20-7 0,-9 3 0,12-3 0,0 0 0,7-3 0,1 0 0,7-2 0,0 0 0,-1-3 0,1-1 0,0-1 0,-7-1 0,-1 3 0,-7 2 0,0 1 0,0 0 0,0-2 0,0-3 0,7-2 0,1 0 0,18-8 0,6-2 0,18-9 0,5 1 0,7-6 0,-1-1 0,1-5 0,12-3 0,2-1 0,13-4 0,-13 9 0,-2-4 0,-1 11 0,4-4 0,-1 4 0,-2 1 0,-19 6 0,-5-2 0,-7 7 0,-4-2 0,0 3 0,0 0 0,-1 0 0,1-4 0,0 3 0,4-3 0,1 1 0,-1 2 0,3-3 0,-6 4 0,3 0 0,-4 0 0,0 0 0,0-3 0,0 2 0,0-3 0,0 4 0,0 0 0,0-3 0,-4-2 0,0-3 0,-4 0 0,0 0 0,-4 0 0,-4-1 0,-5-2 0,-3-2 0,-7-5 0,-1-1 0,-7 3 0,-12-7 0,10 6 0,-10-3 0,12 1 0,0 3 0,-5-15 0,10 10 0,-4-14 0,1 5 0,6-2 0,-8-4 0,1-1 0,7 5 0,-6 2 0,9 1 0,7 11 0,-5-5 0,9 7 0,-2 4 0,2 0 0,-2 4 0,2 0 0,-3-1 0,4 1 0,0 0 0,-1 0 0,1 0 0,0 3 0,4-2 0,-4 3 0,4-5 0,-1 1 0,-2 4 0,3 0 0,-4 1 0,-1 2 0,5-3 0,0 4 0</inkml:trace>
+</inkml:ink>
+</file>
+
+<file path=word/ink/ink3.xml><?xml version="1.0" encoding="utf-8"?>
+<inkml:ink xmlns:inkml="http://www.w3.org/2003/InkML">
+  <inkml:definitions>
+    <inkml:context xml:id="ctx0">
+      <inkml:inkSource xml:id="inkSrc0">
+        <inkml:traceFormat>
+          <inkml:channel name="X" type="integer" min="-2.14748E9" max="2.14748E9" units="cm"/>
+          <inkml:channel name="Y" type="integer" min="-2.14748E9" max="2.14748E9" units="cm"/>
+          <inkml:channel name="F" type="integer" max="32767" units="dev"/>
+        </inkml:traceFormat>
+        <inkml:channelProperties>
+          <inkml:channelProperty channel="X" name="resolution" value="1000" units="1/cm"/>
+          <inkml:channelProperty channel="Y" name="resolution" value="1000" units="1/cm"/>
+          <inkml:channelProperty channel="F" name="resolution" value="0" units="1/dev"/>
+        </inkml:channelProperties>
+      </inkml:inkSource>
+      <inkml:timestamp xml:id="ts0" timeString="2021-01-04T19:14:21.016"/>
+    </inkml:context>
+    <inkml:brush xml:id="br0">
+      <inkml:brushProperty name="width" value="0.05" units="cm"/>
+      <inkml:brushProperty name="height" value="0.05" units="cm"/>
+    </inkml:brush>
+  </inkml:definitions>
+  <inkml:trace contextRef="#ctx0" brushRef="#br0">7179 1 24575,'-3'0'0,"1"0"0,-10 0 0,0 0 0,-7 4 0,-17 4 0,-21 5 0,-27 4 0,36-8 0,-3-1-750,-15 2 0,-3 0 750,0 0 0,-2-1 0,-10 2 0,-2-1-1057,1 0 1,-1 0 1056,-4 1 0,-2-1 0,0-4 0,-1 0-862,19 0 1,-1 1 0,-1-1 861,4-2 0,-1 0 0,0 0 0,-6 3 0,-1 0 0,0 1 0,3-1 0,1 0 0,2 1-826,-28 2 1,3 1 825,1-1 0,2 1 0,16-1 0,1 0-112,-5 0 1,1 1 111,9 2 0,1 2 0,-4 0 0,-1 1 0,-8 2 0,3 1 0,21-4 0,-2-1 767,-36 7 1,0 0-768,34-7 0,1-1 0,-14 5 0,1-1 1016,18-4 0,4-2-1016,-31 5 0,0 8 0,12-6 1987,3 5-1987,-1-8 1768,10 0-1768,-9 0 27,-1 0-27,11 1 0,-3 0 0,14-2 0,0 1-34,-20 5 1,2 2 33,-18 11 0,37-15 0,-1-1 0,-39 17 0,38-16 0,2-1 0,-26 15 111,4-2-111,24-5 0,2 0 0,12-5 0,0-4 0,0 3 678,0-3-678,1 5 0,-1-1 0,0-4 0,0 4 0,0-4 0,0 4 0,0 1 0,0-1 0,-5 11 0,-2 2 0,-5 10 0,-6-7 0,-7 9 0,10-17 0,-18 19 0,18-20 0,-20 21 0,3-7 0,6 6 0,9-11 0,6 4 0,4-7 0,-5 10 0,0 0 0,12-12 0,-9 9 0,18-14 0,-18 16 0,7-5 0,0 1 0,2-2 0,0 0 0,8-4 0,-8 4 0,11-5 0,4 0 0,-4 0 0,6-7 0,-2 5 0,1-11 0,4 11 0,-2-5 0,3 7 0,-1-1 0,1 1 0,0 0 0,-1 0 0,5-1 0,2 1 0,4-7 0,0-1 0,0-7 0,0 0 0,3-3 0,2-2 0,3-3 0,0 4 0,0-3 0,0 6 0,0-2 0,0 3 0,3 0 0,2 0 0,3-4 0,7 11 0,-5-9 0,12 11 0,-12-12 0,4 5 0,-5-10 0,-5 4 0,3-4 0,-6 0 0,3 0 0,-4-4 0,0 4 0,0-8 0,0 8 0,0-4 0,0 0 0,0 0 0,0 0 0,0 0 0,3 4 0,2 0 0,3 0 0,0 0 0,0-4 0,4 7 0,-3-9 0,-1 9 0,-1-11 0,-2 8 0,3-4 0,0 0 0,6 4 0,3-6 0,-1 6 0,5-7 0,-5 2 0,1-3 0,-3 0 0,-6 0 0,-3 0 0,2 0 0,-6 0 0,6 4 0,-2-3 0,3 2 0,0-3 0,0 0 0,7 0 0,1 0 0,7 0 0,13 0 0,-10 0 0,4 0 0,-15 0 0,-11 0 0,0 0 0,-4 0 0,0 0 0,0 0 0,0 0 0,0 0 0,0 0 0,0 0 0,0 0 0,0 0 0,0 0 0,0 0 0,0 0 0,-4 0 0,0 0 0</inkml:trace>
+  <inkml:trace contextRef="#ctx0" brushRef="#br0" timeOffset="1000">996 2950 24575,'8'8'0,"0"4"0,3 0 0,2 4 0,54 56 0,-16-27-441,-4 0 1,2 0 440,18 6 0,0-1 0,0 0 217,-16-13-217,-11-5 0,-17-17 0,-11-4 0,0-3 0,-4 0 664,-4 0-664,4-3 0,-8 2 0,4-3 0,-4 4 0,0 0 0,-4 0 0,0 0 0,-4 0 0,-4 0 0,-1 0 0,-9 6 0,4-5 0,-12 10 0,-6 0 0,2 2 0,-20 7 0,20-7 0,-9 4 0,13-9 0,5-3 0,2-4 0,7-1 0,7-3 0,2-2 0</inkml:trace>
+</inkml:ink>
 </file>
 
 <file path=word/theme/theme1.xml><?xml version="1.0" encoding="utf-8"?>

</xml_diff>

<commit_message>
feat: Add progress #22 '순위, programmers'
</commit_message>
<xml_diff>
--- a/Programmers/algorithm/3_순위/notes.docx
+++ b/Programmers/algorithm/3_순위/notes.docx
@@ -422,7 +422,7 @@
           </mc:Choice>
           <mc:Fallback>
             <w:pict>
-              <v:shapetype w14:anchorId="1F56FDC9" id="_x0000_t75" coordsize="21600,21600" o:spt="75" o:preferrelative="t" path="m@4@5l@4@11@9@11@9@5xe" filled="f" stroked="f">
+              <v:shapetype w14:anchorId="7D2A6795" id="_x0000_t75" coordsize="21600,21600" o:spt="75" o:preferrelative="t" path="m@4@5l@4@11@9@11@9@5xe" filled="f" stroked="f">
                 <v:stroke joinstyle="miter"/>
                 <v:formulas>
                   <v:f eqn="if lineDrawn pixelLineWidth 0"/>
@@ -496,7 +496,7 @@
           </mc:Choice>
           <mc:Fallback>
             <w:pict>
-              <v:shape w14:anchorId="71828302" id="Ink 22" o:spid="_x0000_s1026" type="#_x0000_t75" style="position:absolute;margin-left:92.3pt;margin-top:-42pt;width:205.95pt;height:110.2pt;z-index:251667456;visibility:visible;mso-wrap-style:square;mso-wrap-distance-left:9pt;mso-wrap-distance-top:0;mso-wrap-distance-right:9pt;mso-wrap-distance-bottom:0;mso-position-horizontal:absolute;mso-position-horizontal-relative:text;mso-position-vertical:absolute;mso-position-vertical-relative:text" o:gfxdata="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">
+              <v:shape w14:anchorId="244198D4" id="Ink 22" o:spid="_x0000_s1026" type="#_x0000_t75" style="position:absolute;margin-left:92.3pt;margin-top:-42pt;width:205.95pt;height:110.2pt;z-index:251667456;visibility:visible;mso-wrap-style:square;mso-wrap-distance-left:9pt;mso-wrap-distance-top:0;mso-wrap-distance-right:9pt;mso-wrap-distance-bottom:0;mso-position-horizontal:absolute;mso-position-horizontal-relative:text;mso-position-vertical:absolute;mso-position-vertical-relative:text" o:gfxdata="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">
                 <v:imagedata r:id="rId12" o:title=""/>
               </v:shape>
             </w:pict>
@@ -541,7 +541,7 @@
           </mc:Choice>
           <mc:Fallback>
             <w:pict>
-              <v:shape w14:anchorId="33581CFD" id="Ink 19" o:spid="_x0000_s1026" type="#_x0000_t75" style="position:absolute;margin-left:85.8pt;margin-top:-42.55pt;width:204.85pt;height:107.9pt;z-index:251664384;visibility:visible;mso-wrap-style:square;mso-wrap-distance-left:9pt;mso-wrap-distance-top:0;mso-wrap-distance-right:9pt;mso-wrap-distance-bottom:0;mso-position-horizontal:absolute;mso-position-horizontal-relative:text;mso-position-vertical:absolute;mso-position-vertical-relative:text" o:gfxdata="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">
+              <v:shape w14:anchorId="6EE3B776" id="Ink 19" o:spid="_x0000_s1026" type="#_x0000_t75" style="position:absolute;margin-left:85.8pt;margin-top:-42.55pt;width:204.85pt;height:107.9pt;z-index:251664384;visibility:visible;mso-wrap-style:square;mso-wrap-distance-left:9pt;mso-wrap-distance-top:0;mso-wrap-distance-right:9pt;mso-wrap-distance-bottom:0;mso-position-horizontal:absolute;mso-position-horizontal-relative:text;mso-position-vertical:absolute;mso-position-vertical-relative:text" o:gfxdata="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">
                 <v:imagedata r:id="rId14" o:title=""/>
               </v:shape>
             </w:pict>
@@ -614,9 +614,189 @@
         </w:tabs>
       </w:pPr>
       <w:r>
+        <w:rPr>
+          <w:noProof/>
+        </w:rPr>
         <w:lastRenderedPageBreak/>
+        <mc:AlternateContent>
+          <mc:Choice Requires="wpi">
+            <w:drawing>
+              <wp:anchor distT="0" distB="0" distL="114300" distR="114300" simplePos="0" relativeHeight="251688960" behindDoc="0" locked="0" layoutInCell="1" allowOverlap="1" wp14:anchorId="4BCA344A" wp14:editId="0EDF79DB">
+                <wp:simplePos x="0" y="0"/>
+                <wp:positionH relativeFrom="column">
+                  <wp:posOffset>1299210</wp:posOffset>
+                </wp:positionH>
+                <wp:positionV relativeFrom="paragraph">
+                  <wp:posOffset>478790</wp:posOffset>
+                </wp:positionV>
+                <wp:extent cx="4718935" cy="1019175"/>
+                <wp:effectExtent l="38100" t="38100" r="43815" b="47625"/>
+                <wp:wrapNone/>
+                <wp:docPr id="66" name="Ink 66"/>
+                <wp:cNvGraphicFramePr/>
+                <a:graphic xmlns:a="http://schemas.openxmlformats.org/drawingml/2006/main">
+                  <a:graphicData uri="http://schemas.microsoft.com/office/word/2010/wordprocessingInk">
+                    <w14:contentPart bwMode="auto" r:id="rId15">
+                      <w14:nvContentPartPr>
+                        <w14:cNvContentPartPr/>
+                      </w14:nvContentPartPr>
+                      <w14:xfrm>
+                        <a:off x="0" y="0"/>
+                        <a:ext cx="4718935" cy="1019175"/>
+                      </w14:xfrm>
+                    </w14:contentPart>
+                  </a:graphicData>
+                </a:graphic>
+              </wp:anchor>
+            </w:drawing>
+          </mc:Choice>
+          <mc:Fallback>
+            <w:pict>
+              <v:shape w14:anchorId="136108E4" id="Ink 66" o:spid="_x0000_s1026" type="#_x0000_t75" style="position:absolute;margin-left:101.6pt;margin-top:37pt;width:372.95pt;height:81.65pt;z-index:251688960;visibility:visible;mso-wrap-style:square;mso-wrap-distance-left:9pt;mso-wrap-distance-top:0;mso-wrap-distance-right:9pt;mso-wrap-distance-bottom:0;mso-position-horizontal:absolute;mso-position-horizontal-relative:text;mso-position-vertical:absolute;mso-position-vertical-relative:text" o:gfxdata="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">
+                <v:imagedata r:id="rId16" o:title=""/>
+              </v:shape>
+            </w:pict>
+          </mc:Fallback>
+        </mc:AlternateContent>
+      </w:r>
+      <w:r>
+        <w:rPr>
+          <w:noProof/>
+        </w:rPr>
+        <mc:AlternateContent>
+          <mc:Choice Requires="wpi">
+            <w:drawing>
+              <wp:anchor distT="0" distB="0" distL="114300" distR="114300" simplePos="0" relativeHeight="251678720" behindDoc="0" locked="0" layoutInCell="1" allowOverlap="1" wp14:anchorId="24381779" wp14:editId="6122A28B">
+                <wp:simplePos x="0" y="0"/>
+                <wp:positionH relativeFrom="column">
+                  <wp:posOffset>1464310</wp:posOffset>
+                </wp:positionH>
+                <wp:positionV relativeFrom="paragraph">
+                  <wp:posOffset>-230505</wp:posOffset>
+                </wp:positionV>
+                <wp:extent cx="627695" cy="380875"/>
+                <wp:effectExtent l="38100" t="50800" r="45720" b="38735"/>
+                <wp:wrapNone/>
+                <wp:docPr id="56" name="Ink 56"/>
+                <wp:cNvGraphicFramePr/>
+                <a:graphic xmlns:a="http://schemas.openxmlformats.org/drawingml/2006/main">
+                  <a:graphicData uri="http://schemas.microsoft.com/office/word/2010/wordprocessingInk">
+                    <w14:contentPart bwMode="auto" r:id="rId17">
+                      <w14:nvContentPartPr>
+                        <w14:cNvContentPartPr/>
+                      </w14:nvContentPartPr>
+                      <w14:xfrm>
+                        <a:off x="0" y="0"/>
+                        <a:ext cx="627695" cy="380875"/>
+                      </w14:xfrm>
+                    </w14:contentPart>
+                  </a:graphicData>
+                </a:graphic>
+              </wp:anchor>
+            </w:drawing>
+          </mc:Choice>
+          <mc:Fallback>
+            <w:pict>
+              <v:shape w14:anchorId="2AA58DD7" id="Ink 56" o:spid="_x0000_s1026" type="#_x0000_t75" style="position:absolute;margin-left:114.6pt;margin-top:-18.85pt;width:50.8pt;height:31.45pt;z-index:251678720;visibility:visible;mso-wrap-style:square;mso-wrap-distance-left:9pt;mso-wrap-distance-top:0;mso-wrap-distance-right:9pt;mso-wrap-distance-bottom:0;mso-position-horizontal:absolute;mso-position-horizontal-relative:text;mso-position-vertical:absolute;mso-position-vertical-relative:text" o:gfxdata="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">
+                <v:imagedata r:id="rId18" o:title=""/>
+              </v:shape>
+            </w:pict>
+          </mc:Fallback>
+        </mc:AlternateContent>
+      </w:r>
+      <w:r>
+        <w:rPr>
+          <w:noProof/>
+        </w:rPr>
+        <mc:AlternateContent>
+          <mc:Choice Requires="wpi">
+            <w:drawing>
+              <wp:anchor distT="0" distB="0" distL="114300" distR="114300" simplePos="0" relativeHeight="251669504" behindDoc="0" locked="0" layoutInCell="1" allowOverlap="1" wp14:anchorId="458B1064" wp14:editId="5A9F9543">
+                <wp:simplePos x="0" y="0"/>
+                <wp:positionH relativeFrom="column">
+                  <wp:posOffset>221260</wp:posOffset>
+                </wp:positionH>
+                <wp:positionV relativeFrom="paragraph">
+                  <wp:posOffset>158100</wp:posOffset>
+                </wp:positionV>
+                <wp:extent cx="4894200" cy="372960"/>
+                <wp:effectExtent l="38100" t="38100" r="46355" b="46355"/>
+                <wp:wrapNone/>
+                <wp:docPr id="28" name="Ink 28"/>
+                <wp:cNvGraphicFramePr/>
+                <a:graphic xmlns:a="http://schemas.openxmlformats.org/drawingml/2006/main">
+                  <a:graphicData uri="http://schemas.microsoft.com/office/word/2010/wordprocessingInk">
+                    <w14:contentPart bwMode="auto" r:id="rId19">
+                      <w14:nvContentPartPr>
+                        <w14:cNvContentPartPr/>
+                      </w14:nvContentPartPr>
+                      <w14:xfrm>
+                        <a:off x="0" y="0"/>
+                        <a:ext cx="4894200" cy="372960"/>
+                      </w14:xfrm>
+                    </w14:contentPart>
+                  </a:graphicData>
+                </a:graphic>
+              </wp:anchor>
+            </w:drawing>
+          </mc:Choice>
+          <mc:Fallback>
+            <w:pict>
+              <v:shape w14:anchorId="6B4F801B" id="Ink 28" o:spid="_x0000_s1026" type="#_x0000_t75" style="position:absolute;margin-left:16.7pt;margin-top:11.75pt;width:386.75pt;height:30.75pt;z-index:251669504;visibility:visible;mso-wrap-style:square;mso-wrap-distance-left:9pt;mso-wrap-distance-top:0;mso-wrap-distance-right:9pt;mso-wrap-distance-bottom:0;mso-position-horizontal:absolute;mso-position-horizontal-relative:text;mso-position-vertical:absolute;mso-position-vertical-relative:text" o:gfxdata="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">
+                <v:imagedata r:id="rId20" o:title=""/>
+              </v:shape>
+            </w:pict>
+          </mc:Fallback>
+        </mc:AlternateContent>
+      </w:r>
+      <w:r>
+        <w:rPr>
+          <w:noProof/>
+        </w:rPr>
+        <mc:AlternateContent>
+          <mc:Choice Requires="wpi">
+            <w:drawing>
+              <wp:anchor distT="0" distB="0" distL="114300" distR="114300" simplePos="0" relativeHeight="251668480" behindDoc="0" locked="0" layoutInCell="1" allowOverlap="1" wp14:anchorId="6D4B835D" wp14:editId="59246E99">
+                <wp:simplePos x="0" y="0"/>
+                <wp:positionH relativeFrom="column">
+                  <wp:posOffset>184900</wp:posOffset>
+                </wp:positionH>
+                <wp:positionV relativeFrom="paragraph">
+                  <wp:posOffset>154140</wp:posOffset>
+                </wp:positionV>
+                <wp:extent cx="1177200" cy="1339560"/>
+                <wp:effectExtent l="38100" t="38100" r="42545" b="45085"/>
+                <wp:wrapNone/>
+                <wp:docPr id="27" name="Ink 27"/>
+                <wp:cNvGraphicFramePr/>
+                <a:graphic xmlns:a="http://schemas.openxmlformats.org/drawingml/2006/main">
+                  <a:graphicData uri="http://schemas.microsoft.com/office/word/2010/wordprocessingInk">
+                    <w14:contentPart bwMode="auto" r:id="rId21">
+                      <w14:nvContentPartPr>
+                        <w14:cNvContentPartPr/>
+                      </w14:nvContentPartPr>
+                      <w14:xfrm>
+                        <a:off x="0" y="0"/>
+                        <a:ext cx="1177200" cy="1339560"/>
+                      </w14:xfrm>
+                    </w14:contentPart>
+                  </a:graphicData>
+                </a:graphic>
+              </wp:anchor>
+            </w:drawing>
+          </mc:Choice>
+          <mc:Fallback>
+            <w:pict>
+              <v:shape w14:anchorId="4BCE4FD9" id="Ink 27" o:spid="_x0000_s1026" type="#_x0000_t75" style="position:absolute;margin-left:13.85pt;margin-top:11.45pt;width:94.15pt;height:106.9pt;z-index:251668480;visibility:visible;mso-wrap-style:square;mso-wrap-distance-left:9pt;mso-wrap-distance-top:0;mso-wrap-distance-right:9pt;mso-wrap-distance-bottom:0;mso-position-horizontal:absolute;mso-position-horizontal-relative:text;mso-position-vertical:absolute;mso-position-vertical-relative:text" o:gfxdata="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">
+                <v:imagedata r:id="rId22" o:title=""/>
+              </v:shape>
+            </w:pict>
+          </mc:Fallback>
+        </mc:AlternateContent>
+      </w:r>
+      <w:r>
         <w:drawing>
-          <wp:inline distT="0" distB="0" distL="0" distR="0" wp14:anchorId="20358375" wp14:editId="4000DC1F">
+          <wp:inline distT="0" distB="0" distL="0" distR="0" wp14:anchorId="20358375" wp14:editId="65B3C0DE">
             <wp:extent cx="5321300" cy="1473200"/>
             <wp:effectExtent l="0" t="0" r="0" b="0"/>
             <wp:docPr id="4" name="Picture 4" descr="Graphical user interface, application&#10;&#10;Description automatically generated"/>
@@ -631,7 +811,7 @@
                     <pic:cNvPicPr/>
                   </pic:nvPicPr>
                   <pic:blipFill>
-                    <a:blip r:embed="rId15"/>
+                    <a:blip r:embed="rId23"/>
                     <a:stretch>
                       <a:fillRect/>
                     </a:stretch>
@@ -669,9 +849,6 @@
         <w:tabs>
           <w:tab w:val="left" w:pos="3820"/>
         </w:tabs>
-        <w:rPr>
-          <w:rFonts w:hint="eastAsia"/>
-        </w:rPr>
       </w:pPr>
       <w:r>
         <w:t>1</w:t>
@@ -742,6 +919,96 @@
         </w:rPr>
         <w:t>가능</w:t>
       </w:r>
+    </w:p>
+    <w:p>
+      <w:pPr>
+        <w:tabs>
+          <w:tab w:val="left" w:pos="3820"/>
+        </w:tabs>
+      </w:pPr>
+    </w:p>
+    <w:p>
+      <w:pPr>
+        <w:tabs>
+          <w:tab w:val="left" w:pos="3820"/>
+        </w:tabs>
+      </w:pPr>
+      <w:r>
+        <w:drawing>
+          <wp:inline distT="0" distB="0" distL="0" distR="0" wp14:anchorId="16678F5A" wp14:editId="1DF32618">
+            <wp:extent cx="5499100" cy="1651000"/>
+            <wp:effectExtent l="0" t="0" r="0" b="0"/>
+            <wp:docPr id="26" name="Picture 26" descr="Graphical user interface, application, Word&#10;&#10;Description automatically generated"/>
+            <wp:cNvGraphicFramePr>
+              <a:graphicFrameLocks xmlns:a="http://schemas.openxmlformats.org/drawingml/2006/main" noChangeAspect="1"/>
+            </wp:cNvGraphicFramePr>
+            <a:graphic xmlns:a="http://schemas.openxmlformats.org/drawingml/2006/main">
+              <a:graphicData uri="http://schemas.openxmlformats.org/drawingml/2006/picture">
+                <pic:pic xmlns:pic="http://schemas.openxmlformats.org/drawingml/2006/picture">
+                  <pic:nvPicPr>
+                    <pic:cNvPr id="26" name="Picture 26" descr="Graphical user interface, application, Word&#10;&#10;Description automatically generated"/>
+                    <pic:cNvPicPr/>
+                  </pic:nvPicPr>
+                  <pic:blipFill>
+                    <a:blip r:embed="rId24"/>
+                    <a:stretch>
+                      <a:fillRect/>
+                    </a:stretch>
+                  </pic:blipFill>
+                  <pic:spPr>
+                    <a:xfrm>
+                      <a:off x="0" y="0"/>
+                      <a:ext cx="5499100" cy="1651000"/>
+                    </a:xfrm>
+                    <a:prstGeom prst="rect">
+                      <a:avLst/>
+                    </a:prstGeom>
+                  </pic:spPr>
+                </pic:pic>
+              </a:graphicData>
+            </a:graphic>
+          </wp:inline>
+        </w:drawing>
+      </w:r>
+    </w:p>
+    <w:p>
+      <w:pPr>
+        <w:tabs>
+          <w:tab w:val="left" w:pos="3820"/>
+        </w:tabs>
+      </w:pPr>
+    </w:p>
+    <w:p>
+      <w:pPr>
+        <w:tabs>
+          <w:tab w:val="left" w:pos="3820"/>
+        </w:tabs>
+      </w:pPr>
+    </w:p>
+    <w:p>
+      <w:pPr>
+        <w:tabs>
+          <w:tab w:val="left" w:pos="3820"/>
+        </w:tabs>
+      </w:pPr>
+      <w:r>
+        <w:t>Calculation</w:t>
+      </w:r>
+    </w:p>
+    <w:p>
+      <w:pPr>
+        <w:pStyle w:val="ListParagraph"/>
+        <w:numPr>
+          <w:ilvl w:val="0"/>
+          <w:numId w:val="1"/>
+        </w:numPr>
+        <w:tabs>
+          <w:tab w:val="left" w:pos="3820"/>
+        </w:tabs>
+        <w:rPr>
+          <w:rFonts w:hint="eastAsia"/>
+        </w:rPr>
+      </w:pPr>
     </w:p>
     <w:sectPr>
       <w:pgSz w:w="12240" w:h="15840"/>
@@ -1472,6 +1739,129 @@
 </inkml:ink>
 </file>
 
+<file path=word/ink/ink4.xml><?xml version="1.0" encoding="utf-8"?>
+<inkml:ink xmlns:inkml="http://www.w3.org/2003/InkML">
+  <inkml:definitions>
+    <inkml:context xml:id="ctx0">
+      <inkml:inkSource xml:id="inkSrc0">
+        <inkml:traceFormat>
+          <inkml:channel name="X" type="integer" min="-2.14748E9" max="2.14748E9" units="cm"/>
+          <inkml:channel name="Y" type="integer" min="-2.14748E9" max="2.14748E9" units="cm"/>
+          <inkml:channel name="F" type="integer" max="32767" units="dev"/>
+        </inkml:traceFormat>
+        <inkml:channelProperties>
+          <inkml:channelProperty channel="X" name="resolution" value="1000" units="1/cm"/>
+          <inkml:channelProperty channel="Y" name="resolution" value="1000" units="1/cm"/>
+          <inkml:channelProperty channel="F" name="resolution" value="0" units="1/dev"/>
+        </inkml:channelProperties>
+      </inkml:inkSource>
+      <inkml:timestamp xml:id="ts0" timeString="2021-01-04T19:24:07.339"/>
+    </inkml:context>
+    <inkml:brush xml:id="br0">
+      <inkml:brushProperty name="width" value="0.05" units="cm"/>
+      <inkml:brushProperty name="height" value="0.05" units="cm"/>
+      <inkml:brushProperty name="color" value="#E71224"/>
+    </inkml:brush>
+  </inkml:definitions>
+  <inkml:trace contextRef="#ctx0" brushRef="#br0">0 1105 24575,'0'8'0,"0"4"0,8 14 0,-6 0 0,11 12 0,-12-8 0,4 1 0,-5 12 0,6 2 0,-4 1 0,4 8 0,-6-20 0,0 8 0,6 1 0,-4-9 0,4 8 0,-6 1 0,0 2 0,5 1 0,-4-4 0,4-11 0,-5 0 0,0 11 0,0 4 0,0-1 0,0 10 0,0-10 0,0 1 0,0 8 0,0-20 0,0 8 0,0-11 0,0-7 0,0-1 0,0-7 0,0 0 0,0 0 0,0 7 0,0 1 0,0 0 0,0-1 0,0-7 0,0-3 0,0 2 0,0-6 0,0 2 0,0-3 0,0 0 0,0 0 0,0 0 0,0 0 0,0 0 0,0 0 0,0 0 0,0 0 0,3 0 0,2 0 0,-1 0 0,3-3 0,-2 2 0,3-3 0,0 1 0,0-2 0,-1-3 0,1 4 0,4-3 0,1 2 0,9-3 0,2 0 0,19 0 0,14 0 0,27 8-865,15-6 865,-44 2 0,0 0 0,0-3 0,1-2 0,-2 1 0,2 0 0,4 0 0,2 0-805,6 0 1,2 0 804,5 0 0,2 0 0,-1 0 0,0 0 0,5 0 0,0 0 0,-11 0 0,0 0 0,10 0 0,1 0 0,-4 1 0,-1-2 0,0-3 0,0 0 0,-1 3 0,-1-1 0,-4-2 0,-2 0 0,-5-1 0,-1 1-322,0 4 0,-2-2 322,39-6-178,-15 8 178,-15 0 757,-23 0-757,-4 0 1603,-11 0-1603,0 0 726,11 7-726,4 1 210,23 7-210,3 1 0,24 1-771,2-8 771,1 0 0,-4-9 0,-11 0 0,0 0 0,-12 0 0,-14 0 0,-16 0 0,-11 0 0,-7 0 0,6 0 771,-12 0-771,5 0 0,-10-4 0,-2-1 0,-3-3 0,-3 0 0,-2 0 0,-6-4 0,-3-7 0,-8-5 0,-2-7 0,-4 0 0,-1 0 0,-3-12 0,7 10 0,-7-10 0,13 12 0,-9 0 0,9 0 0,-4 0 0,5 1 0,-1-1 0,1 0 0,0 0 0,-1 0 0,6-12 0,-5 10 0,9-10 0,-3 12 0,4 0 0,-5 0 0,4-11 0,-4 8 0,-1-21 0,0 22 0,-2-10 0,-3 0 0,5 9 0,-6-8 0,2 17 0,5 2 0,1 7 0,1 0 0,2 3 0,-6 2 0,6-1 0,-7-1 0,7 1 0,-6-4 0,6 4 0,-2-1 0,-1-2 0,3 2 0,-2-3 0,-1-1 0,3 1 0,-3 0 0,1 3 0,2 1 0,-3 4 0,1-3 0,2 2 0,-3-3 0,4 4 0,-3 3 0,2-2 0,-7 6 0,4-3 0,-4 1 0,-4 2 0,-7-7 0,-17 7 0,-10-4 0,-35 5 0,28 0 0,-5 0-822,-10 0 0,-4 0 822,-10 0 0,-1 0-971,1 0 1,0 0 970,-6 0 0,0 0-1124,-1 0 1,-2 0 1123,24 0 0,-1 0 0,0 0 0,-30 0 0,2 0 0,-1 0 0,2 0-747,6 0 1,2 0 746,10 0 0,2 0 9,-1 0 1,2 0-10,5 0 0,1 0 374,4-1 1,2 2-375,0 3 0,2 0 0,4-3 0,1 0 2005,-44 7-2005,15-1 0,15-6 1808,23 6-1808,4-7 1520,11 0-1520,0 4 1057,7-3-1057,4 4 167,9-5-167,2 0 0,1 0 0,0 0 0,0 0 0,0 0 0,-4 0 0,0 0 0,-11 0 0,-2 0 0,-5 0 0,5 0 0,2 0 0,7 0 0,4 0 0,3 0 0,6 0 0</inkml:trace>
+  <inkml:trace contextRef="#ctx0" brushRef="#br0" timeOffset="2440">3966 2032 24575,'-5'8'0,"2"0"0,3 0 0,0 0 0,0 4 0,0 0 0,0 11 0,0 1 0,0 19 0,4-10 0,4 22 0,-2-10 0,6 12 0,-5-11 0,0-4 0,2-11 0,-3 0 0,-1-7 0,4-5 0,-9-7 0,4-4 0,0 0 0,-4 0 0,4 0 0,-4 0 0,4 0 0,-4 0 0,4 0 0,0-4 0,-4 3 0,8-2 0,-4-1 0,4 0 0,0-4 0,0 0 0,4 0 0,0 0 0,23 0 0,15 0 0,34 0 0,-30 0 0,3 0-798,10 0 0,3 0 798,5-1 0,2 2-1245,10 3 1,3 1 1244,-24-4 0,2-1 0,1 1 0,0 2 0,1 1 0,0-1 0,3-2 0,0-2 0,-1 1 0,-3 0 0,-1 0 0,-2 0 0,25 0 0,-3 0-860,1 0 0,-1 0 860,-5 0 0,-2 0-450,-10 0 1,-2 0 449,0 0 0,-4 0 0,34 0 1025,-15 0-1025,-15 0 2247,-12 0-2247,1 0 1998,-1 0-1998,0 0 1242,1 0-1242,11 0 0,3 0 0,12 0 0,0 0 0,0 0 0,0 0 0,0 7 0,0-5 0,-1 13 0,-10-7 0,-4 8 192,-12-2-192,0 7 0,1-5 0,-13 2 0,-2-6 0,-19-2 0,-5-5 0,-7-1 0,-4-4 0,3 0 0,2 0 0,3 0 0,6 0 0,3-5 0,5 4 0,-5-7 0,-3 7 0,-9-3 0,-2 1 0,-6-2 0,-2-3 0,-6-4 0,-7-7 0,-19-22 0,-15-10 0,-9-16-462,-12 0 462,5 7 0,4 5 0,2 9 0,23 15 0,0-4 0,15 17 0,1-4 0,3 5 0,1 1 462,1-7-462,-3-1 0,3 0 0,1 1 0,1 7 0,4-1 0,-4 1 0,7 0 0,-2 3 0,-1 1 0,3 4 0,-2-4 0,-1 3 0,3-2 0,-2 3 0,3-1 0,-4 1 0,-1 0 0,-3 4 0,0 0 0,-4 4 0,-19 0 0,-20 0 0,-33 8 0,-14-6-984,32 2 0,-3 0 984,-5 1 0,-4 0-1268,-16-4 1,-4 0 1267,31 5 0,-2 2 0,-1-3 0,-2-3 0,-1-2 0,0 1 0,0 2 0,0 1 0,1-2 0,-1-1 0,0-1 0,0-1 0,1 1 0,-1 0 0,0 0 0,-3 0 0,-2 0 0,2 0 0,2 0 0,0 0 0,1 0 0,-1 0 0,1 0 0,1 0 0,-25 0 0,3 0-618,10 0 1,4 0 617,9 0 0,4 0-175,11 0 1,1 0 174,-40 0 0,11 0 0,-1 0 0,13 0 1529,3 0-1529,11 0 2527,1 0-2527,0 0 1545,-1 0-1545,-11 8 0,8-6 0,-20 12 486,21-12-486,-9 12 0,23-12 0,3 9 0,19-10 0,5 3 0,11-4 0,4 0 0</inkml:trace>
+  <inkml:trace contextRef="#ctx0" brushRef="#br0" timeOffset="4520">8009 251 24575,'-8'11'0,"0"2"0,-4 3 0,-2 7 0,-5 1 0,3 7 0,-3-1 0,5 13 0,-1-9 0,7 8 0,4 1 0,4 2 0,0 13 0,0-1 0,0 0 0,0 0 0,0 13 0,6-10 0,3 21 0,7-9 0,0 12 0,1 0-420,0 0 420,-8 0 0,5-12 0,-13-3 0,6-12 0,-7 1 0,4-13 0,-3-2 0,4-13 0,-5 1 420,0 0-420,4 0 0,-2-7 0,2-2 0,-4-5 0,0-5 0,0 3 0,0-2 0,0 3 0,0 0 0,0-3 0,0-2 0,0-3 0,0 0 0,0 0 0,4 0 0,0-3 0,8-2 0,0-3 0,23-6 0,27-4 0,25-7-707,-27 12 1,2 0 706,0-4 0,2 1 0,9 6 0,3 2-1184,11-5 1,2 1 1183,2 3 0,1 2 0,-25-1 0,2 0 0,-2 0 0,23 0 0,-1 0 0,5-1 0,0 2 0,-4 3 0,-1 1 0,7 1 0,-1 0 0,-4 4 0,-2 1-761,-6-1 0,-2 1 761,-6-2 0,-1 2 0,-4-2 0,-2 1-371,-5 0 0,-1-1 371,0 1 0,-2-1 0,39 1 787,-3-2-787,-24-8 0,-3 0 2157,-24 0-2157,-9 0 1743,-17 0-1743,-7 0 983,-4 0-983,0 0 374,-4-3-374,0-2 0,-4-3 0,0 0 0,0 0 0,0-10 0,0-3 0,0-10 0,-6-12 0,-11-14 0,-8-15 0,-16-13-641,5 1 641,-12 0 0,5 0 0,0 0 0,2 0 0,7 0 0,8 0 0,2 0 0,14 0 0,-4 12 0,13 2 0,-6 13 0,7 11 0,0 4 0,0 11 0,0 6 641,0 3-641,0 9 0,-3-2 0,2 6 0,-6-3 0,2 4 0,-3-4 0,-4-1 0,0-3 0,-11-2 0,-1-1 0,-19-5 0,-15-3 0,-14-5 0,-12-2-432,37 16 1,-2 1 431,1 3 0,-3 1 0,-14-6 0,-4 1-847,0 6 1,-2 2 846,-11-1 0,-1 2 0,1 3 0,0 3-1038,-6 2 1,-1 2 1037,1-1 0,-3 0-802,21 0 1,-3 0 0,1 0 801,2 0 0,1 0 0,-1 0 0,-10 0 0,-2 0 0,1 0 0,7 0 0,1 0 0,-1 0 0,-2 0 0,-2 0 0,2 0 0,3-1 0,0 1 0,1 1 0,2 1 0,2 2 0,-1-1-340,1-2 0,0-2 0,1 3 340,-24 7 0,3 1 189,10-5 0,3 0-189,12 0 0,4 1 1676,-25 9-1676,26-13 0,29 4 0,16-6 0</inkml:trace>
+  <inkml:trace contextRef="#ctx0" brushRef="#br0" timeOffset="6320">4787 45 24575,'-31'11'0,"7"1"0,1-2 0,7 2 0,3-1 0,1 2 0,4 3 0,-1 7 0,4 1 0,1 19 0,4 2 0,0 12 0,0 12 0,0-8 0,7 20 0,2-9 0,15 12 0,-5 0 0,13 0 0,-15-12 0,6-3 0,-9-12 0,-1-11 0,-1-4 0,-7-11 0,0 0 0,0-1 0,-4-5 0,3-3 0,-4-9 0,4-2 0,0-6 0,14-2 0,15-3 0,36 0 0,30 0-1003,-33 0 1,5 0 1002,9 0 0,4 0-950,-18 0 0,2 0 0,1 0 950,4 1 0,1-1 0,0-1 0,7-1 0,1-2 0,0 0-948,4 4 1,0 0 0,-1-2 947,-2-4 0,0-2 0,-1 2 0,4 4 0,0 2 0,0 0 0,-1-3 0,1-1 0,0 1 0,-3 2 0,0 1 0,-1 1 0,-4-1 0,0 0 0,-1 0-464,-8 0 1,-1 0 0,-2 0 463,18 0 0,-4 0 414,-15 0 0,-4 0-414,34 0 2230,-44 0-2230,-16-4 3213,-23 3-3213,0-2 2154,-4-1-2154,-4-1 662,0-3-662,-4-3 0,0-2 0,0-10 0,0-1 0,0-19 0,0-3 0,-7-11 0,6 0 0,-6-13 0,-1-14 0,6-3-318,-6 33 0,0 1 318,6-34 0,-14-9 0,7 12 0,-1 12 0,3 2 0,2 25 0,4 8 0,-4 15 0,2 9 0,2 1 636,-3 4-636,1 0 0,-2 0 0,-3 3 0,0-2 0,0 6 0,-4-2 0,-7 3 0,-17 0 0,-22 0 0,7 0 0,-6 0-814,-5 0 1,-4 0 813,-15 0 0,-3 0 0,2 0 0,0 0 0,0 0 0,-1 0-989,-5 0 0,0 0 989,5 0 0,-1 0-725,18 0 1,-2 0-1,1 0 725,-24 0 0,0 0 0,24 0 0,-1 0 0,0 0 0,-28 0 0,1 0 0,-1-5 0,0 0 0,1 5 0,-1-2 0,29-4 0,-2-2 0,2 3 0,-30 3 0,-1 1 0,31-2 0,-2-1 0,2 1 0,-23 3 0,1 0-794,0 0 1,1 0 793,6 0 0,0 0 0,0 0 0,0 0-35,5 0 0,1 0 35,1 0 0,1 0 449,10 0 1,2 0-450,6 0 0,1 0 0,-40 0 1961,22 0-1961,4 0 1925,30 0-1925,4 0 410,23 0 1,4 0-1,4 0 1</inkml:trace>
+  <inkml:trace contextRef="#ctx0" brushRef="#br0" timeOffset="7153">11384 843 24575,'0'12'0,"4"0"0,1 11 0,4 1 0,2 7 0,7 11 0,-6-8 0,15 20 0,-10-20 0,10 21 0,-1-10 0,-1 1 0,-1-4 0,-6-18 0,-3-5 0,-4-11 0,-3-11 0,-3-6 0,-2 0 0,-3 1 0</inkml:trace>
+  <inkml:trace contextRef="#ctx0" brushRef="#br0" timeOffset="7616">11773 806 24575,'4'12'0,"0"7"0,-4 5 0,-6 19 0,-4 14 0,-11 3 0,-2 9 0,-1 1 0,-5 2 0,3 12-526,-8-1 526,8 1 0,-6 0 0,13 0 0,-4-12 0,8-3 0,2-23 0,6-10 0,2-24 0,5-9 0,0-15 0,0 6 0,0-1 0</inkml:trace>
+  <inkml:trace contextRef="#ctx0" brushRef="#br0" timeOffset="8544">11758 1442 24575,'0'8'0,"0"0"0,0 0 0,0 0 0,4-4 0,-3 3 0,2-2 0,1-1 0,-3 3 0,6-6 0,-3 3 0,8-1 0,0-2 0,11 7 0,1-7 0,19 4 0,2-5 0,13 0 0,-13 0 0,-2 0 0,-13-5 0,1-1 0,-7-3 0,-1-4 0,-5-6 0,1-5 0,-2-19 0,-1 9 0,-4-8 0,-7 11 0,0 6 0,-5 3 0,0 5 0,0 5 0,0 0 0,0 4 0,-4 0 0,0 0 0,-4 0 0,-1 3 0,-2 1 0,-2 4 0,-3 0 0,0 0 0,-1 0 0,1 4 0,0 0 0,0 4 0,-1 4 0,1 0 0,-2 11 0,-1 1 0,3 7 0,-1 12 0,11 2 0,0 12 0,6 1 0,0-13 0,6 10 0,0-22 0,6 10 0,-2-12 0,5-1 0,1 1 0,14 13 0,2-4 0,-1-1 0,3-13 0,-10-13 0,7-3 0,-7-5 0,17 0 0,-13-10 0,14 0 0,-11-6 0,0-4 0,-7 5 0,-2-4 0,-9 6 0,-5-4 0,-4 3 0,-4 1 0,0 5 0</inkml:trace>
+  <inkml:trace contextRef="#ctx0" brushRef="#br0" timeOffset="9480">13108 1154 24575,'-12'-4'0,"0"-3"0,-11 1 0,-2 1 0,-5 1 0,-1-1 0,0 4 0,0-4 0,0 5 0,-12 0 0,-2 7 0,-25 2 0,10 5 0,-9 8 0,11 0 0,13 3 0,-4 10 0,22-8 0,-1 21 0,17-2 0,5-1 0,6-2 0,4-13 0,2 1 0,7-7 0,0-1 0,3-7 0,7 2 0,1 1 0,7 1 0,11 4 0,16 4 0,2 1 0,9-5 0,-23 0 0,-4-11 0,-11 6 0,-7-5 0,5 2 0,-11-1 0,5-1 0,-7 2 0,0 0 0,-4 0 0,-3-3 0,-6 2 0,-3-6 0,-4 2 0,0-3 0,-4 0 0,-4 0 0,-1-3 0,-3 2 0,0-6 0,-7 2 0,-1 2 0,-7-4 0,0 3 0,7 0 0,1-3 0,7 2 0,3-3 0,1 0 0,4 0 0,0 0 0,3-3 0,2-2 0,-1 1 0,3-3 0,-2 2 0,3 1 0,0 0 0</inkml:trace>
+</inkml:ink>
+</file>
+
+<file path=word/ink/ink5.xml><?xml version="1.0" encoding="utf-8"?>
+<inkml:ink xmlns:inkml="http://www.w3.org/2003/InkML">
+  <inkml:definitions>
+    <inkml:context xml:id="ctx0">
+      <inkml:inkSource xml:id="inkSrc0">
+        <inkml:traceFormat>
+          <inkml:channel name="X" type="integer" min="-2.14748E9" max="2.14748E9" units="cm"/>
+          <inkml:channel name="Y" type="integer" min="-2.14748E9" max="2.14748E9" units="cm"/>
+          <inkml:channel name="F" type="integer" max="32767" units="dev"/>
+        </inkml:traceFormat>
+        <inkml:channelProperties>
+          <inkml:channelProperty channel="X" name="resolution" value="1000" units="1/cm"/>
+          <inkml:channelProperty channel="Y" name="resolution" value="1000" units="1/cm"/>
+          <inkml:channelProperty channel="F" name="resolution" value="0" units="1/dev"/>
+        </inkml:channelProperties>
+      </inkml:inkSource>
+      <inkml:timestamp xml:id="ts0" timeString="2021-01-04T19:23:44.555"/>
+    </inkml:context>
+    <inkml:brush xml:id="br0">
+      <inkml:brushProperty name="width" value="0.05" units="cm"/>
+      <inkml:brushProperty name="height" value="0.05" units="cm"/>
+    </inkml:brush>
+  </inkml:definitions>
+  <inkml:trace contextRef="#ctx0" brushRef="#br0">0 129 24575,'8'0'0,"0"4"0,0 0 0,0 8 0,1 7 0,0 5 0,2 7 0,1 12 0,-2-10 0,2 10 0,-2-12 0,-4-1 0,-1-6 0,-2-5 0,-2-14 0,3-10 0,-4-7 0,0-11 0,0-1 0,0 6 0,0 5 0</inkml:trace>
+  <inkml:trace contextRef="#ctx0" brushRef="#br0" timeOffset="593">113 144 24575,'4'-4'0,"0"-3"0,4 2 0,4-3 0,7-1 0,-1 4 0,4-3 0,1 7 0,-5-6 0,4 6 0,-6-3 0,0 4 0,1 0 0,-1 4 0,0 0 0,0 4 0,0 4 0,0 0 0,0 5 0,-3-1 0,-1 6 0,-2 3 0,0 5 0,-1-5 0,1 4 0,-5-12 0,-1 6 0,-4-7 0,0 0 0,0 0 0,0 0 0,0 1 0,0-1 0,0 0 0,-3 0 0,-13 4 0,5-11 0,-11 2 0,13-11 0,-7 0 0,7 0 0,-2 0 0,3 4 0,-1-3 0,1 2 0,4-3 0,0 0 0</inkml:trace>
+  <inkml:trace contextRef="#ctx0" brushRef="#br0" timeOffset="1011">206 522 24575,'3'4'0,"12"0"0,6-4 0,21 0 0,4 0 0,23 0 0,-21 0 0,7 0 0,-31 0 0,-5 0 0,-11 0 0,-5 0 0</inkml:trace>
+  <inkml:trace contextRef="#ctx0" brushRef="#br0" timeOffset="1442">220 761 24575,'8'0'0,"3"0"0,8 0 0,17 0 0,33 0 0,7 0 0,19-7 0,-11 5 0,0-13 0,0 13 0,0-5 0,-24 7 0,-16 0 0,-33 0 0,-8 0 0,-7 0 0</inkml:trace>
+  <inkml:trace contextRef="#ctx0" brushRef="#br0" timeOffset="1889">795 793 24575,'0'8'0,"0"0"0,0 0 0,0 0 0,0 3 0,3 2 0,-2 3 0,3 6 0,0 3 0,-2-1 0,2 5 0,-4-11 0,0 4 0,4-5 0,-3-1 0,2-4 0,1-7 0,-3-3 0,2-5 0</inkml:trace>
+  <inkml:trace contextRef="#ctx0" brushRef="#br0" timeOffset="2489">1232 139 24575,'8'0'0,"0"0"0,0 4 0,0 4 0,-3 4 0,-2 11 0,-3 1 0,0 7 0,0 11 0,0 4 0,-6 11 0,-2 0 0,-5-11 0,-1 8 0,3-20 0,-1 8 0,3-17 0,0-3 0,1-9 0,3-2 0,1-10 0,4-2 0,0-3 0,0 0 0</inkml:trace>
+  <inkml:trace contextRef="#ctx0" brushRef="#br0" timeOffset="2897">1205 537 24575,'13'-1'0,"-2"5"0,1 9 0,1 3 0,3 0 0,0 0 0,0-3 0,-4-2 0,4-3 0,-7 0 0,6 0 0,-3 0 0,1 0 0,2 0 0,-3-3 0,5 2 0,-1-3 0,0 1 0,-4 2 0,0-6 0,-4 2 0,-4-3 0,0 0 0</inkml:trace>
+  <inkml:trace contextRef="#ctx0" brushRef="#br0" timeOffset="3600">1506 2 24575,'8'-1'0,"0"5"0,0 9 0,1 9 0,0 3 0,-3 5 0,5 13 0,-3 2 0,6 13 0,-6-1 0,5 0 0,-5 1 0,0 11 0,4-9 0,-4 9 0,7-11 0,-3-13 0,0-2 0,-2-13 0,-4 1 0,2-7 0,-7-1 0,3-10 0,-1-2 0,-2-3 0,3 0 0,-4 0 0,0 0 0,3 0 0,-2 0 0,3 0 0,-4 0 0,0 4 0,3-3 0,-2 6 0,3-3 0,-4 1 0,3-2 0,-2-3 0,3 0 0,-4-3 0,0-2 0</inkml:trace>
+</inkml:ink>
+</file>
+
+<file path=word/ink/ink6.xml><?xml version="1.0" encoding="utf-8"?>
+<inkml:ink xmlns:inkml="http://www.w3.org/2003/InkML">
+  <inkml:definitions>
+    <inkml:context xml:id="ctx0">
+      <inkml:inkSource xml:id="inkSrc0">
+        <inkml:traceFormat>
+          <inkml:channel name="X" type="integer" min="-2.14748E9" max="2.14748E9" units="cm"/>
+          <inkml:channel name="Y" type="integer" min="-2.14748E9" max="2.14748E9" units="cm"/>
+          <inkml:channel name="F" type="integer" max="32767" units="dev"/>
+        </inkml:traceFormat>
+        <inkml:channelProperties>
+          <inkml:channelProperty channel="X" name="resolution" value="1000" units="1/cm"/>
+          <inkml:channelProperty channel="Y" name="resolution" value="1000" units="1/cm"/>
+          <inkml:channelProperty channel="F" name="resolution" value="0" units="1/dev"/>
+        </inkml:channelProperties>
+      </inkml:inkSource>
+      <inkml:timestamp xml:id="ts0" timeString="2021-01-04T19:23:24.916"/>
+    </inkml:context>
+    <inkml:brush xml:id="br0">
+      <inkml:brushProperty name="width" value="0.05" units="cm"/>
+      <inkml:brushProperty name="height" value="0.05" units="cm"/>
+    </inkml:brush>
+  </inkml:definitions>
+  <inkml:trace contextRef="#ctx0" brushRef="#br0">8 1 24575,'0'12'0,"-3"4"0,2-4 0,-3 4 0,4 0 0,0 0 0,0 1 0,0-1 0,0 0 0,0 6 0,0 3 0,0 17 0,0 4 0,0 11 0,0 0 0,0 1 0,0-13 0,0 10 0,5-22 0,-4 10 0,8-12 0,-8-1 0,8 1 0,-3 0 0,-1-7 0,3-5 0,-7-7 0,6-4 0,-6 0 0,6-4 0,-6 3 0,6-2 0,-6 3 0,6 0 0,-2 0 0,-1 0 0,3 0 0,-6 0 0,6 3 0,-2 2 0,3 3 0,-4-4 0,3 0 0,-2-4 0,-1 0 0,3 0 0,-2-4 0,3 0 0,0-1 0,10-2 0,14 9 0,26-1 0,26-1 0,-31-3 0,4-2-895,10-3 0,3 0 895,11 4 0,3 1-1057,5-4 0,1 1 1057,0 2 0,-1 1 0,0-4 0,-2-2 0,-4 1 0,-1 0 0,-1 0 0,2 0 0,5 0 0,0 0 0,-4 0 0,-1 0 0,0 0 0,-1 0-667,-7 0 1,-1 0 666,-5 1 0,-1-2 0,-5-2 0,0-2 0,10 0 0,0-1 0,-14-3 0,-2-1-362,11 0 0,-1 0 362,-11 1 0,-2 0 0,2 0 0,-2 0 0,-4-1 0,-1 2 0,5 3 0,0 0 0,44-11 0,-43 14 0,1 2 0,-1-4 0,0 0 0,0 3 0,0 2 0,1-1 0,-1 0 0,0 0 0,0 0 0,0 0 0,0 0 0,1 0 0,-1 0 0,0 0 0,0 0 1113,44 0-1113,-3 0 0,-43 0 0,1 0 0,-3 0 0,0 0 0,4-4 0,0 0 0,41 2 0,-24-11 0,-3 11 0,1-12 1993,-10 6-1993,9-1 1541,-12-4-1541,1 11 956,-1-4-956,0 6 358,-11 0-358,10 0 0,-22 0 0,11 0 0,-21 0 0,5 0 0,-5 0 0,19 0 0,2 0 0,12 0 0,1 0 0,11 0 0,-9 0 0,9 0 0,-11 0 0,-1 0 0,0 0 0,1 0 0,-1 0 0,0 0 0,12 0 0,4 0 0,11-8 0,-24 8 0,1-2 0,32-13-364,-32 14 0,-1 1 364,24-8 0,0 8 0,0 0 0,-12 0 0,-3 0 0,0 0 0,-8 0 0,20 0 0,-21 0 0,9 0 728,-12 0-728,-11 5 0,8-4 0,4 11 0,14-3 0,12 0-722,11 7 722,4-14-733,-39 2 0,2 0 733,6-3 0,2-2 0,-2 1 0,4 0 0,-4 0 0,5 0 0,-4 0 0,8 0 0,-1 0 0,24-1 0,-2 2 0,-27 3 0,-4 1 0,-4-5 0,-1 2-421,0 6 1,-1 1 420,-6-4 0,0 0 0,0 0 0,0 0 0,1 3 0,-1 0 0,0-2 0,0-1 0,0 0 0,1 0 0,-1-1 0,0 0 0,44-4-455,-4 0 455,-11 0 0,12 0 0,2 0 0,-42 0 0,-1 0 0,43 0 0,-2 0 0,-24 6 621,-3-4-621,-11 4 1412,-1-6-1412,-11 0 918,8 0-918,-7 0 533,-1 0-533,-1 0 0,-15 0 0,13 0 0,2 0 0,1 0 0,8 0 0,-8 7 0,23-6 0,3 6 0,12-7 0,0 7 0,-12-5 0,-3 5 0,0-7 0,-8 0 0,8 0 0,-12 0 0,0-6 0,1 4 0,-1-11 0,-11 12 0,8-6 0,17 7 0,-7 0 0,7 0 0,-29 0 0,-11 0 0,0 0 0,-1 0 0,1 0 0,0 0 0,0 0 0,-1 0 0,1 0 0,0 0 0,-7 0 0,-1 0 0,-11-3 0,-4-2 0,-4-3 0,-1 0 0,-2-4 0,6-1 0,-2-3 0,6 0 0,-2 0 0,3-1 0,-4 1 0,0 0 0,1-7 0,-5 5 0,1-11 0,-5 5 0,0-7 0,0 0 0,0-12 0,0 9 0,-7-20 0,6 20 0,-10-9 0,5 13 0,0 5 0,-2 2 0,7 7 0,-2 3 0,-1 2 0,3 3 0,-6 3 0,2-2 0,-6 2 0,-2-3 0,-10-1 0,5 1 0,-4 2 0,-1-2 0,5 7 0,-5-7 0,7 7 0,0-3 0,3 1 0,1 2 0,4-7 0,0 4 0,0-4 0,0 0 0,0 0 0,0-1 0,-1 1 0,5 0 0,0 0 0,4 0 0,0 0 0,0 0 0,0-1 0,-3 5 0,-5 0 0,-12 0 0,-16 3 0,-33-4 0,16 5 0,-5 0-1074,-16 0 1,-4 0 1073,-10 0 0,-4 0-910,26 0 1,-3 0 0,1 0 909,0 0 0,-1 0 0,0 0 0,-7 0 0,-1 0 0,0 0 0,-1 0 0,0 0 0,0 0 0,1 0 0,-1 0 0,0 0 0,-3 0 0,0 0 0,1 0 0,5 0 0,2 0 0,0 0 0,0 0 0,0 0 0,1 0 0,3 0 0,2 0 0,-1 0 0,0 0 0,0 0 0,1 0-974,-30 0 1,0 0 973,29 0 0,-1 0 0,2 0 0,-23 0 0,1 0 0,-5 0 0,0 0 0,5 0 0,-2 0 0,24 0 0,-1 0 0,0 0 0,-29-1 0,0 2 0,29 2 0,0 0 0,1 0 0,-24-1 0,2-1 0,0 3 0,2 1-555,10 0 1,2-1 554,0-3 0,0 0 0,0 4 0,1-1 0,3-4 0,1 0 0,-5 0 0,1 0 358,10 0 0,2 0-358,0 0 0,2 0 0,4 0 0,1 0 0,-6 0 0,-1 0 0,6-1 0,-1 2 0,-5 3 0,1 0 1878,-37-2-1878,44 2 0,0 0 0,-45 4 0,39-7 0,-2 0 620,5 3 1,0 0-621,-10-3 0,0-2 0,10 1 0,0 0 0,-4 0 0,0 0 0,-1 0 0,1 0 0,5 0 0,-1 0 0,-11 0 0,1 0 0,10 0 0,1 0 0,-6 0 0,1 0 0,6 4 0,0 1 0,-6-4 0,-1 0 0,-6 3 0,-1 0 0,1-4 0,-5 0 0,-6 2 0,-7 2 0,5-1 0,-6-2 0,0 1-333,6 0 1,-6 1 0,6 1 332,-10 0 0,5 1 0,2 1 0,1 0-284,0 0 1,1 0 283,7-1 0,1-1 0,4-4 0,2 0-254,6 0 0,-1 0 254,-5 0 0,1 0 0,10 0 0,1 0 299,-1 0 1,3 0-300,-30 0 0,15 0 0,0 0 2368,8 0-2368,4 0 1681,14 0-1681,12 4 1244,0-3-1244,0 4 276,7-5-276,-5 0 0,11 0 0,-11 0 0,4 0 0,-31 0 0,7 0 0,-22 0 0,25 0 0,-9 0 0,22 4 0,-10-2 0,0 2 0,9-4 0,-20 0 0,20 0 0,-9 0 0,12 0 0,7 0 0,1 0 0,7 0 0,3 0 0,2 0 0,3 0 0,-4 0 0,-1 0 0,-10 0 0,-26 0 0,-1 0 0,-21 0 0,14 0 0,-12 0 0,-4 0 0,1 0 0,3 0 0,23 0 0,3 0 0,13 0 0,-1 0 0,0 0 0,-12 0 0,9 0 0,-20 0 0,8 0 0,-11 0 0,-1 0 0,1 0 0,-1 0 0,19 0 0,5 0 0,17 0 0,8 0 0,2 0 0</inkml:trace>
+</inkml:ink>
+</file>
+
+<file path=word/ink/ink7.xml><?xml version="1.0" encoding="utf-8"?>
+<inkml:ink xmlns:inkml="http://www.w3.org/2003/InkML">
+  <inkml:definitions>
+    <inkml:context xml:id="ctx0">
+      <inkml:inkSource xml:id="inkSrc0">
+        <inkml:traceFormat>
+          <inkml:channel name="X" type="integer" min="-2.14748E9" max="2.14748E9" units="cm"/>
+          <inkml:channel name="Y" type="integer" min="-2.14748E9" max="2.14748E9" units="cm"/>
+          <inkml:channel name="F" type="integer" max="32767" units="dev"/>
+        </inkml:traceFormat>
+        <inkml:channelProperties>
+          <inkml:channelProperty channel="X" name="resolution" value="1000" units="1/cm"/>
+          <inkml:channelProperty channel="Y" name="resolution" value="1000" units="1/cm"/>
+          <inkml:channelProperty channel="F" name="resolution" value="0" units="1/dev"/>
+        </inkml:channelProperties>
+      </inkml:inkSource>
+      <inkml:timestamp xml:id="ts0" timeString="2021-01-04T19:23:20.252"/>
+    </inkml:context>
+    <inkml:brush xml:id="br0">
+      <inkml:brushProperty name="width" value="0.05" units="cm"/>
+      <inkml:brushProperty name="height" value="0.05" units="cm"/>
+    </inkml:brush>
+  </inkml:definitions>
+  <inkml:trace contextRef="#ctx0" brushRef="#br0">11 121 24575,'0'8'0,"0"0"0,0 0 0,0 0 0,0 0 0,3 0 0,-2 4 0,6 0 0,-6 5 0,3-1 0,0 6 0,2 3 0,0 5 0,-2 1 0,1 0 0,-4 11 0,3 4 0,-4 11 0,0 0 0,7 1 0,-6-1 0,6 12 0,-7 27-527,0-46 0,0 2 527,0 9 0,0 0 0,0-5 0,0-1 0,0 0 0,0 0 0,0 0 0,0 0 0,0 6 0,0 1 0,0 0 0,0 1 0,0 0 0,0-1 0,0 0 0,0-1 0,0-7 0,0 2 0,0 29 0,0 2 0,0-19 0,0 1 0,0 19 0,0-1 0,0-24 0,0-4 0,0 40-586,0-4 586,7-11 0,-5-12 0,5-2 0,-7-25 0,0-9 0,0-13 1022,0-7-1022,0 0 618,0 0-618,0 0 0,0 0 0,0 14 0,0-10 0,0 9 0,0-12 0,0-1 0,0 0 0,0 0 0,0-4 0,0 4 0,0-8 0,0 4 0,0-4 0,0 0 0,0 0 0,0 0 0,0 0 0,0 0 0,0 0 0,0 0 0,0 4 0,0-3 0,0 2 0,0-3 0,0 0 0,0 0 0,4-3 0,0 2 0,8-3 0,1 1 0,9 3 0,14-1 0,10 6 0,23 2 0,3 1 0,12 0-858,12 2 858,-48-9 0,2-1 0,5-2 0,1-2 0,42 5 0,-2-2 0,-12-5-19,-12 5 19,-3 0 0,-23-6 0,-10 6 0,-7-7 0,-5 4 857,7-3-857,11 4 20,4-5-20,11 0 0,0 0 0,13 0 0,-10 0 0,9 0 0,-12 0 0,1 0 0,-1 0 0,12 0 0,3 0 0,12 0 0,0 0 0,-12 0 0,-3 0 0,-23 0 0,-4-5 0,-17 4 0,-6-4 0,-4 5 0,-6-3 0,6-2 0,-3 1 0,4-3 0,1 2 0,-1-3 0,0 3 0,6-3 0,-4 7 0,1-3 0,-7 0 0,-4 3 0,0-3 0,0 4 0,0 0 0,0 0 0,0 0 0,0 0 0,0 0 0,0-3 0,0 2 0,0-6 0,0 6 0,0-3 0,-4 1 0,0-2 0,-1 0 0,-2-2 0,6 6 0,-2-2 0,3-1 0,0 3 0,0-2 0,0 3 0,3 0 0,2 0 0,3 0 0,0 0 0,-3 0 0,-2 0 0,-3 0 0,0-4 0,0 3 0,0-6 0,0 6 0,0-3 0,-3 1 0,2 2 0,-6-6 0,6 6 0,-7-7 0,8 8 0,-4-8 0,0 4 0,4-4 0,-4 3 0,0-2 0,4 2 0,-8-3 0,8 0 0,-8-4 0,8 0 0,-8-4 0,4-1 0,1-6 0,-4-1 0,3-19 0,3-2 0,-6-24 0,13-4 0,-4-23-570,-1 42 1,0-2 569,0 0 0,1-2 0,-1-9 0,1 0 0,0 4 0,-1 0-839,1-11 0,0-1 839,0-1 0,0-1 0,1-10 0,-1-2 0,1 5 0,-1 0 0,-4-4 0,-1 0 0,0 11 0,-1 2 0,-3-1 0,-2 2 0,1 5 0,0 1 0,0-1 0,0 0-545,1 0 1,-2 1 544,-3 4 0,0 2-197,4 6 0,-2 1 197,-14-41 0,15 12 0,-13 12 953,12 3-953,-4 11 1628,1 13-1628,4 2 1232,-4 12-1232,1 0 487,-2 1-487,0-1 0,2 6 0,-1-4 0,4 11 0,-4-5 0,2 11 0,2-4 0,-3 7 0,1-2 0,2 2 0,-7 5 0,8-3 0,-8 6 0,7-6 0,-9 2 0,1 1 0,-26-6 0,-16 0 0,-33 2 0,30 0 0,-3 0-886,-10 6 1,-3 2 885,-11-5 0,-3 1-1169,-4 3 1,-3 2 1168,-4-1 0,-1 0 0,28 0 0,1 0 0,-2 0-780,1 0 0,-1 0 1,0 0 779,-3 0 0,-2 0 0,2 0 0,2 0 0,2 0 0,0 0-753,-29 0 1,2 0 752,6 0 0,2 0 0,4 0 0,2 0 0,3 0 0,3 0 245,5 0 1,3 0-246,10-1 0,3 2 1769,-42 6-1769,24 2 0,3 0 2465,23 1-2465,3-8 2072,19 2-2072,1 0 1031,10-3-1031,2 2 124,3 1-124,7-3 0,-2 2 0,6-3 0</inkml:trace>
+</inkml:ink>
+</file>
+
 <file path=word/theme/theme1.xml><?xml version="1.0" encoding="utf-8"?>
 <a:theme xmlns:a="http://schemas.openxmlformats.org/drawingml/2006/main" name="Office Theme">
   <a:themeElements>

</xml_diff>

<commit_message>
feat: Add progress #23 '순위, programmers'
</commit_message>
<xml_diff>
--- a/Programmers/algorithm/3_순위/notes.docx
+++ b/Programmers/algorithm/3_순위/notes.docx
@@ -422,7 +422,7 @@
           </mc:Choice>
           <mc:Fallback>
             <w:pict>
-              <v:shapetype w14:anchorId="7D2A6795" id="_x0000_t75" coordsize="21600,21600" o:spt="75" o:preferrelative="t" path="m@4@5l@4@11@9@11@9@5xe" filled="f" stroked="f">
+              <v:shapetype w14:anchorId="3CE96F1A" id="_x0000_t75" coordsize="21600,21600" o:spt="75" o:preferrelative="t" path="m@4@5l@4@11@9@11@9@5xe" filled="f" stroked="f">
                 <v:stroke joinstyle="miter"/>
                 <v:formulas>
                   <v:f eqn="if lineDrawn pixelLineWidth 0"/>
@@ -496,7 +496,7 @@
           </mc:Choice>
           <mc:Fallback>
             <w:pict>
-              <v:shape w14:anchorId="244198D4" id="Ink 22" o:spid="_x0000_s1026" type="#_x0000_t75" style="position:absolute;margin-left:92.3pt;margin-top:-42pt;width:205.95pt;height:110.2pt;z-index:251667456;visibility:visible;mso-wrap-style:square;mso-wrap-distance-left:9pt;mso-wrap-distance-top:0;mso-wrap-distance-right:9pt;mso-wrap-distance-bottom:0;mso-position-horizontal:absolute;mso-position-horizontal-relative:text;mso-position-vertical:absolute;mso-position-vertical-relative:text" o:gfxdata="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">
+              <v:shape w14:anchorId="2616FE16" id="Ink 22" o:spid="_x0000_s1026" type="#_x0000_t75" style="position:absolute;margin-left:92.3pt;margin-top:-42pt;width:205.95pt;height:110.2pt;z-index:251667456;visibility:visible;mso-wrap-style:square;mso-wrap-distance-left:9pt;mso-wrap-distance-top:0;mso-wrap-distance-right:9pt;mso-wrap-distance-bottom:0;mso-position-horizontal:absolute;mso-position-horizontal-relative:text;mso-position-vertical:absolute;mso-position-vertical-relative:text" o:gfxdata="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">
                 <v:imagedata r:id="rId12" o:title=""/>
               </v:shape>
             </w:pict>
@@ -541,7 +541,7 @@
           </mc:Choice>
           <mc:Fallback>
             <w:pict>
-              <v:shape w14:anchorId="6EE3B776" id="Ink 19" o:spid="_x0000_s1026" type="#_x0000_t75" style="position:absolute;margin-left:85.8pt;margin-top:-42.55pt;width:204.85pt;height:107.9pt;z-index:251664384;visibility:visible;mso-wrap-style:square;mso-wrap-distance-left:9pt;mso-wrap-distance-top:0;mso-wrap-distance-right:9pt;mso-wrap-distance-bottom:0;mso-position-horizontal:absolute;mso-position-horizontal-relative:text;mso-position-vertical:absolute;mso-position-vertical-relative:text" o:gfxdata="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">
+              <v:shape w14:anchorId="58E8C5B9" id="Ink 19" o:spid="_x0000_s1026" type="#_x0000_t75" style="position:absolute;margin-left:85.8pt;margin-top:-42.55pt;width:204.85pt;height:107.9pt;z-index:251664384;visibility:visible;mso-wrap-style:square;mso-wrap-distance-left:9pt;mso-wrap-distance-top:0;mso-wrap-distance-right:9pt;mso-wrap-distance-bottom:0;mso-position-horizontal:absolute;mso-position-horizontal-relative:text;mso-position-vertical:absolute;mso-position-vertical-relative:text" o:gfxdata="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">
                 <v:imagedata r:id="rId14" o:title=""/>
               </v:shape>
             </w:pict>
@@ -652,7 +652,7 @@
           </mc:Choice>
           <mc:Fallback>
             <w:pict>
-              <v:shape w14:anchorId="136108E4" id="Ink 66" o:spid="_x0000_s1026" type="#_x0000_t75" style="position:absolute;margin-left:101.6pt;margin-top:37pt;width:372.95pt;height:81.65pt;z-index:251688960;visibility:visible;mso-wrap-style:square;mso-wrap-distance-left:9pt;mso-wrap-distance-top:0;mso-wrap-distance-right:9pt;mso-wrap-distance-bottom:0;mso-position-horizontal:absolute;mso-position-horizontal-relative:text;mso-position-vertical:absolute;mso-position-vertical-relative:text" o:gfxdata="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">
+              <v:shape w14:anchorId="233D7192" id="Ink 66" o:spid="_x0000_s1026" type="#_x0000_t75" style="position:absolute;margin-left:101.6pt;margin-top:37pt;width:372.95pt;height:81.65pt;z-index:251688960;visibility:visible;mso-wrap-style:square;mso-wrap-distance-left:9pt;mso-wrap-distance-top:0;mso-wrap-distance-right:9pt;mso-wrap-distance-bottom:0;mso-position-horizontal:absolute;mso-position-horizontal-relative:text;mso-position-vertical:absolute;mso-position-vertical-relative:text" o:gfxdata="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">
                 <v:imagedata r:id="rId16" o:title=""/>
               </v:shape>
             </w:pict>
@@ -697,7 +697,7 @@
           </mc:Choice>
           <mc:Fallback>
             <w:pict>
-              <v:shape w14:anchorId="2AA58DD7" id="Ink 56" o:spid="_x0000_s1026" type="#_x0000_t75" style="position:absolute;margin-left:114.6pt;margin-top:-18.85pt;width:50.8pt;height:31.45pt;z-index:251678720;visibility:visible;mso-wrap-style:square;mso-wrap-distance-left:9pt;mso-wrap-distance-top:0;mso-wrap-distance-right:9pt;mso-wrap-distance-bottom:0;mso-position-horizontal:absolute;mso-position-horizontal-relative:text;mso-position-vertical:absolute;mso-position-vertical-relative:text" o:gfxdata="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">
+              <v:shape w14:anchorId="3FBDA48E" id="Ink 56" o:spid="_x0000_s1026" type="#_x0000_t75" style="position:absolute;margin-left:114.6pt;margin-top:-18.85pt;width:50.8pt;height:31.45pt;z-index:251678720;visibility:visible;mso-wrap-style:square;mso-wrap-distance-left:9pt;mso-wrap-distance-top:0;mso-wrap-distance-right:9pt;mso-wrap-distance-bottom:0;mso-position-horizontal:absolute;mso-position-horizontal-relative:text;mso-position-vertical:absolute;mso-position-vertical-relative:text" o:gfxdata="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">
                 <v:imagedata r:id="rId18" o:title=""/>
               </v:shape>
             </w:pict>
@@ -742,7 +742,7 @@
           </mc:Choice>
           <mc:Fallback>
             <w:pict>
-              <v:shape w14:anchorId="6B4F801B" id="Ink 28" o:spid="_x0000_s1026" type="#_x0000_t75" style="position:absolute;margin-left:16.7pt;margin-top:11.75pt;width:386.75pt;height:30.75pt;z-index:251669504;visibility:visible;mso-wrap-style:square;mso-wrap-distance-left:9pt;mso-wrap-distance-top:0;mso-wrap-distance-right:9pt;mso-wrap-distance-bottom:0;mso-position-horizontal:absolute;mso-position-horizontal-relative:text;mso-position-vertical:absolute;mso-position-vertical-relative:text" o:gfxdata="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">
+              <v:shape w14:anchorId="211137F6" id="Ink 28" o:spid="_x0000_s1026" type="#_x0000_t75" style="position:absolute;margin-left:16.7pt;margin-top:11.75pt;width:386.75pt;height:30.75pt;z-index:251669504;visibility:visible;mso-wrap-style:square;mso-wrap-distance-left:9pt;mso-wrap-distance-top:0;mso-wrap-distance-right:9pt;mso-wrap-distance-bottom:0;mso-position-horizontal:absolute;mso-position-horizontal-relative:text;mso-position-vertical:absolute;mso-position-vertical-relative:text" o:gfxdata="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">
                 <v:imagedata r:id="rId20" o:title=""/>
               </v:shape>
             </w:pict>
@@ -787,7 +787,7 @@
           </mc:Choice>
           <mc:Fallback>
             <w:pict>
-              <v:shape w14:anchorId="4BCE4FD9" id="Ink 27" o:spid="_x0000_s1026" type="#_x0000_t75" style="position:absolute;margin-left:13.85pt;margin-top:11.45pt;width:94.15pt;height:106.9pt;z-index:251668480;visibility:visible;mso-wrap-style:square;mso-wrap-distance-left:9pt;mso-wrap-distance-top:0;mso-wrap-distance-right:9pt;mso-wrap-distance-bottom:0;mso-position-horizontal:absolute;mso-position-horizontal-relative:text;mso-position-vertical:absolute;mso-position-vertical-relative:text" o:gfxdata="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">
+              <v:shape w14:anchorId="1128D409" id="Ink 27" o:spid="_x0000_s1026" type="#_x0000_t75" style="position:absolute;margin-left:13.85pt;margin-top:11.45pt;width:94.15pt;height:106.9pt;z-index:251668480;visibility:visible;mso-wrap-style:square;mso-wrap-distance-left:9pt;mso-wrap-distance-top:0;mso-wrap-distance-right:9pt;mso-wrap-distance-bottom:0;mso-position-horizontal:absolute;mso-position-horizontal-relative:text;mso-position-vertical:absolute;mso-position-vertical-relative:text" o:gfxdata="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">
                 <v:imagedata r:id="rId22" o:title=""/>
               </v:shape>
             </w:pict>
@@ -992,6 +992,51 @@
         </w:tabs>
       </w:pPr>
       <w:r>
+        <w:rPr>
+          <w:noProof/>
+        </w:rPr>
+        <mc:AlternateContent>
+          <mc:Choice Requires="wpi">
+            <w:drawing>
+              <wp:anchor distT="0" distB="0" distL="114300" distR="114300" simplePos="0" relativeHeight="251702272" behindDoc="0" locked="0" layoutInCell="1" allowOverlap="1" wp14:anchorId="0AD975C2" wp14:editId="7B1AD448">
+                <wp:simplePos x="0" y="0"/>
+                <wp:positionH relativeFrom="column">
+                  <wp:posOffset>1205500</wp:posOffset>
+                </wp:positionH>
+                <wp:positionV relativeFrom="paragraph">
+                  <wp:posOffset>116635</wp:posOffset>
+                </wp:positionV>
+                <wp:extent cx="360" cy="360"/>
+                <wp:effectExtent l="38100" t="38100" r="38100" b="38100"/>
+                <wp:wrapNone/>
+                <wp:docPr id="82" name="Ink 82"/>
+                <wp:cNvGraphicFramePr/>
+                <a:graphic xmlns:a="http://schemas.openxmlformats.org/drawingml/2006/main">
+                  <a:graphicData uri="http://schemas.microsoft.com/office/word/2010/wordprocessingInk">
+                    <w14:contentPart bwMode="auto" r:id="rId25">
+                      <w14:nvContentPartPr>
+                        <w14:cNvContentPartPr/>
+                      </w14:nvContentPartPr>
+                      <w14:xfrm>
+                        <a:off x="0" y="0"/>
+                        <a:ext cx="360" cy="360"/>
+                      </w14:xfrm>
+                    </w14:contentPart>
+                  </a:graphicData>
+                </a:graphic>
+              </wp:anchor>
+            </w:drawing>
+          </mc:Choice>
+          <mc:Fallback>
+            <w:pict>
+              <v:shape w14:anchorId="5BD411CF" id="Ink 82" o:spid="_x0000_s1026" type="#_x0000_t75" style="position:absolute;margin-left:94.2pt;margin-top:8.5pt;width:1.45pt;height:1.45pt;z-index:251702272;visibility:visible;mso-wrap-style:square;mso-wrap-distance-left:9pt;mso-wrap-distance-top:0;mso-wrap-distance-right:9pt;mso-wrap-distance-bottom:0;mso-position-horizontal:absolute;mso-position-horizontal-relative:text;mso-position-vertical:absolute;mso-position-vertical-relative:text" o:gfxdata="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">
+                <v:imagedata r:id="rId10" o:title=""/>
+              </v:shape>
+            </w:pict>
+          </mc:Fallback>
+        </mc:AlternateContent>
+      </w:r>
+      <w:r>
         <w:t>Calculation</w:t>
       </w:r>
     </w:p>
@@ -1005,10 +1050,339 @@
         <w:tabs>
           <w:tab w:val="left" w:pos="3820"/>
         </w:tabs>
-        <w:rPr>
-          <w:rFonts w:hint="eastAsia"/>
-        </w:rPr>
-      </w:pPr>
+      </w:pPr>
+      <w:r>
+        <w:t xml:space="preserve">2 </w:t>
+      </w:r>
+      <w:r>
+        <w:sym w:font="Wingdings" w:char="F0E0"/>
+      </w:r>
+      <w:r>
+        <w:t xml:space="preserve"> 3</w:t>
+      </w:r>
+    </w:p>
+    <w:p>
+      <w:pPr>
+        <w:pStyle w:val="ListParagraph"/>
+        <w:numPr>
+          <w:ilvl w:val="1"/>
+          <w:numId w:val="1"/>
+        </w:numPr>
+        <w:tabs>
+          <w:tab w:val="left" w:pos="3820"/>
+        </w:tabs>
+      </w:pPr>
+      <w:r>
+        <w:t xml:space="preserve">2 </w:t>
+      </w:r>
+      <w:r>
+        <w:sym w:font="Wingdings" w:char="F0E0"/>
+      </w:r>
+      <w:r>
+        <w:t xml:space="preserve"> 3 (has cost of 9)</w:t>
+      </w:r>
+    </w:p>
+    <w:p>
+      <w:pPr>
+        <w:pStyle w:val="ListParagraph"/>
+        <w:numPr>
+          <w:ilvl w:val="1"/>
+          <w:numId w:val="1"/>
+        </w:numPr>
+        <w:tabs>
+          <w:tab w:val="left" w:pos="3820"/>
+        </w:tabs>
+      </w:pPr>
+      <w:r>
+        <w:t xml:space="preserve">2 </w:t>
+      </w:r>
+      <w:r>
+        <w:sym w:font="Wingdings" w:char="F0E0"/>
+      </w:r>
+      <w:r>
+        <w:t xml:space="preserve"> 1</w:t>
+      </w:r>
+      <w:r>
+        <w:rPr>
+          <w:rFonts w:hint="eastAsia"/>
+        </w:rPr>
+        <w:t xml:space="preserve"> </w:t>
+      </w:r>
+      <w:r>
+        <w:t>(has cost of 7)</w:t>
+      </w:r>
+      <w:r>
+        <w:rPr>
+          <w:rFonts w:hint="eastAsia"/>
+        </w:rPr>
+        <w:t xml:space="preserve"> </w:t>
+      </w:r>
+      <w:r>
+        <w:t xml:space="preserve">+ 1 </w:t>
+      </w:r>
+      <w:r>
+        <w:sym w:font="Wingdings" w:char="F0E0"/>
+      </w:r>
+      <w:r>
+        <w:t xml:space="preserve"> 3 (has cost of </w:t>
+      </w:r>
+      <w:r>
+        <w:rPr>
+          <w:rFonts w:hint="eastAsia"/>
+        </w:rPr>
+        <w:t>무한</w:t>
+      </w:r>
+      <w:r>
+        <w:t>)</w:t>
+      </w:r>
+    </w:p>
+    <w:p>
+      <w:pPr>
+        <w:tabs>
+          <w:tab w:val="left" w:pos="3820"/>
+        </w:tabs>
+      </w:pPr>
+    </w:p>
+    <w:p>
+      <w:pPr>
+        <w:tabs>
+          <w:tab w:val="left" w:pos="3820"/>
+        </w:tabs>
+        <w:rPr>
+          <w:rFonts w:hint="eastAsia"/>
+        </w:rPr>
+      </w:pPr>
+      <w:r>
+        <w:rPr>
+          <w:noProof/>
+        </w:rPr>
+        <mc:AlternateContent>
+          <mc:Choice Requires="wpi">
+            <w:drawing>
+              <wp:anchor distT="0" distB="0" distL="114300" distR="114300" simplePos="0" relativeHeight="251701248" behindDoc="0" locked="0" layoutInCell="1" allowOverlap="1" wp14:anchorId="0BBB3101" wp14:editId="19627DF3">
+                <wp:simplePos x="0" y="0"/>
+                <wp:positionH relativeFrom="column">
+                  <wp:posOffset>608980</wp:posOffset>
+                </wp:positionH>
+                <wp:positionV relativeFrom="paragraph">
+                  <wp:posOffset>552725</wp:posOffset>
+                </wp:positionV>
+                <wp:extent cx="672840" cy="594000"/>
+                <wp:effectExtent l="38100" t="38100" r="38735" b="41275"/>
+                <wp:wrapNone/>
+                <wp:docPr id="81" name="Ink 81"/>
+                <wp:cNvGraphicFramePr/>
+                <a:graphic xmlns:a="http://schemas.openxmlformats.org/drawingml/2006/main">
+                  <a:graphicData uri="http://schemas.microsoft.com/office/word/2010/wordprocessingInk">
+                    <w14:contentPart bwMode="auto" r:id="rId26">
+                      <w14:nvContentPartPr>
+                        <w14:cNvContentPartPr/>
+                      </w14:nvContentPartPr>
+                      <w14:xfrm>
+                        <a:off x="0" y="0"/>
+                        <a:ext cx="672840" cy="594000"/>
+                      </w14:xfrm>
+                    </w14:contentPart>
+                  </a:graphicData>
+                </a:graphic>
+              </wp:anchor>
+            </w:drawing>
+          </mc:Choice>
+          <mc:Fallback>
+            <w:pict>
+              <v:shape w14:anchorId="72727E94" id="Ink 81" o:spid="_x0000_s1026" type="#_x0000_t75" style="position:absolute;margin-left:47.25pt;margin-top:42.8pt;width:54.4pt;height:48.15pt;z-index:251701248;visibility:visible;mso-wrap-style:square;mso-wrap-distance-left:9pt;mso-wrap-distance-top:0;mso-wrap-distance-right:9pt;mso-wrap-distance-bottom:0;mso-position-horizontal:absolute;mso-position-horizontal-relative:text;mso-position-vertical:absolute;mso-position-vertical-relative:text" o:gfxdata="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">
+                <v:imagedata r:id="rId27" o:title=""/>
+              </v:shape>
+            </w:pict>
+          </mc:Fallback>
+        </mc:AlternateContent>
+      </w:r>
+      <w:r>
+        <w:rPr>
+          <w:noProof/>
+        </w:rPr>
+        <mc:AlternateContent>
+          <mc:Choice Requires="wpi">
+            <w:drawing>
+              <wp:anchor distT="0" distB="0" distL="114300" distR="114300" simplePos="0" relativeHeight="251700224" behindDoc="0" locked="0" layoutInCell="1" allowOverlap="1" wp14:anchorId="7AB2BAEF" wp14:editId="6A83300C">
+                <wp:simplePos x="0" y="0"/>
+                <wp:positionH relativeFrom="column">
+                  <wp:posOffset>862060</wp:posOffset>
+                </wp:positionH>
+                <wp:positionV relativeFrom="paragraph">
+                  <wp:posOffset>899045</wp:posOffset>
+                </wp:positionV>
+                <wp:extent cx="252360" cy="124560"/>
+                <wp:effectExtent l="38100" t="38100" r="14605" b="40640"/>
+                <wp:wrapNone/>
+                <wp:docPr id="80" name="Ink 80"/>
+                <wp:cNvGraphicFramePr/>
+                <a:graphic xmlns:a="http://schemas.openxmlformats.org/drawingml/2006/main">
+                  <a:graphicData uri="http://schemas.microsoft.com/office/word/2010/wordprocessingInk">
+                    <w14:contentPart bwMode="auto" r:id="rId28">
+                      <w14:nvContentPartPr>
+                        <w14:cNvContentPartPr/>
+                      </w14:nvContentPartPr>
+                      <w14:xfrm>
+                        <a:off x="0" y="0"/>
+                        <a:ext cx="252360" cy="124560"/>
+                      </w14:xfrm>
+                    </w14:contentPart>
+                  </a:graphicData>
+                </a:graphic>
+              </wp:anchor>
+            </w:drawing>
+          </mc:Choice>
+          <mc:Fallback>
+            <w:pict>
+              <v:shape w14:anchorId="0E9FE490" id="Ink 80" o:spid="_x0000_s1026" type="#_x0000_t75" style="position:absolute;margin-left:67.2pt;margin-top:70.1pt;width:21.25pt;height:11.2pt;z-index:251700224;visibility:visible;mso-wrap-style:square;mso-wrap-distance-left:9pt;mso-wrap-distance-top:0;mso-wrap-distance-right:9pt;mso-wrap-distance-bottom:0;mso-position-horizontal:absolute;mso-position-horizontal-relative:text;mso-position-vertical:absolute;mso-position-vertical-relative:text" o:gfxdata="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">
+                <v:imagedata r:id="rId29" o:title=""/>
+              </v:shape>
+            </w:pict>
+          </mc:Fallback>
+        </mc:AlternateContent>
+      </w:r>
+      <w:r>
+        <w:rPr>
+          <w:noProof/>
+        </w:rPr>
+        <mc:AlternateContent>
+          <mc:Choice Requires="wpi">
+            <w:drawing>
+              <wp:anchor distT="0" distB="0" distL="114300" distR="114300" simplePos="0" relativeHeight="251699200" behindDoc="0" locked="0" layoutInCell="1" allowOverlap="1" wp14:anchorId="352BE03F" wp14:editId="326F723C">
+                <wp:simplePos x="0" y="0"/>
+                <wp:positionH relativeFrom="column">
+                  <wp:posOffset>1000125</wp:posOffset>
+                </wp:positionH>
+                <wp:positionV relativeFrom="paragraph">
+                  <wp:posOffset>556895</wp:posOffset>
+                </wp:positionV>
+                <wp:extent cx="2958465" cy="1325820"/>
+                <wp:effectExtent l="38100" t="38100" r="38735" b="46355"/>
+                <wp:wrapNone/>
+                <wp:docPr id="79" name="Ink 79"/>
+                <wp:cNvGraphicFramePr/>
+                <a:graphic xmlns:a="http://schemas.openxmlformats.org/drawingml/2006/main">
+                  <a:graphicData uri="http://schemas.microsoft.com/office/word/2010/wordprocessingInk">
+                    <w14:contentPart bwMode="auto" r:id="rId30">
+                      <w14:nvContentPartPr>
+                        <w14:cNvContentPartPr/>
+                      </w14:nvContentPartPr>
+                      <w14:xfrm>
+                        <a:off x="0" y="0"/>
+                        <a:ext cx="2958465" cy="1325820"/>
+                      </w14:xfrm>
+                    </w14:contentPart>
+                  </a:graphicData>
+                </a:graphic>
+              </wp:anchor>
+            </w:drawing>
+          </mc:Choice>
+          <mc:Fallback>
+            <w:pict>
+              <v:shape w14:anchorId="1C0F308C" id="Ink 79" o:spid="_x0000_s1026" type="#_x0000_t75" style="position:absolute;margin-left:78.05pt;margin-top:43.15pt;width:234.35pt;height:105.85pt;z-index:251699200;visibility:visible;mso-wrap-style:square;mso-wrap-distance-left:9pt;mso-wrap-distance-top:0;mso-wrap-distance-right:9pt;mso-wrap-distance-bottom:0;mso-position-horizontal:absolute;mso-position-horizontal-relative:text;mso-position-vertical:absolute;mso-position-vertical-relative:text" o:gfxdata="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">
+                <v:imagedata r:id="rId31" o:title=""/>
+              </v:shape>
+            </w:pict>
+          </mc:Fallback>
+        </mc:AlternateContent>
+      </w:r>
+      <w:r>
+        <w:rPr>
+          <w:noProof/>
+        </w:rPr>
+        <mc:AlternateContent>
+          <mc:Choice Requires="wpi">
+            <w:drawing>
+              <wp:anchor distT="0" distB="0" distL="114300" distR="114300" simplePos="0" relativeHeight="251696128" behindDoc="0" locked="0" layoutInCell="1" allowOverlap="1" wp14:anchorId="6F0908E6" wp14:editId="5A0C298A">
+                <wp:simplePos x="0" y="0"/>
+                <wp:positionH relativeFrom="column">
+                  <wp:posOffset>2677795</wp:posOffset>
+                </wp:positionH>
+                <wp:positionV relativeFrom="paragraph">
+                  <wp:posOffset>923290</wp:posOffset>
+                </wp:positionV>
+                <wp:extent cx="1702435" cy="1225920"/>
+                <wp:effectExtent l="38100" t="38100" r="37465" b="44450"/>
+                <wp:wrapNone/>
+                <wp:docPr id="76" name="Ink 76"/>
+                <wp:cNvGraphicFramePr/>
+                <a:graphic xmlns:a="http://schemas.openxmlformats.org/drawingml/2006/main">
+                  <a:graphicData uri="http://schemas.microsoft.com/office/word/2010/wordprocessingInk">
+                    <w14:contentPart bwMode="auto" r:id="rId32">
+                      <w14:nvContentPartPr>
+                        <w14:cNvContentPartPr/>
+                      </w14:nvContentPartPr>
+                      <w14:xfrm>
+                        <a:off x="0" y="0"/>
+                        <a:ext cx="1702435" cy="1225920"/>
+                      </w14:xfrm>
+                    </w14:contentPart>
+                  </a:graphicData>
+                </a:graphic>
+              </wp:anchor>
+            </w:drawing>
+          </mc:Choice>
+          <mc:Fallback>
+            <w:pict>
+              <v:shape w14:anchorId="32FA7B22" id="Ink 76" o:spid="_x0000_s1026" type="#_x0000_t75" style="position:absolute;margin-left:210.15pt;margin-top:1in;width:135.45pt;height:97.95pt;z-index:251696128;visibility:visible;mso-wrap-style:square;mso-wrap-distance-left:9pt;mso-wrap-distance-top:0;mso-wrap-distance-right:9pt;mso-wrap-distance-bottom:0;mso-position-horizontal:absolute;mso-position-horizontal-relative:text;mso-position-vertical:absolute;mso-position-vertical-relative:text" o:gfxdata="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">
+                <v:imagedata r:id="rId33" o:title=""/>
+              </v:shape>
+            </w:pict>
+          </mc:Fallback>
+        </mc:AlternateContent>
+      </w:r>
+      <w:r>
+        <w:drawing>
+          <wp:anchor distT="0" distB="0" distL="114300" distR="114300" simplePos="0" relativeHeight="251691008" behindDoc="0" locked="0" layoutInCell="1" allowOverlap="1" wp14:anchorId="24D8A669" wp14:editId="1FA26C26">
+            <wp:simplePos x="0" y="0"/>
+            <wp:positionH relativeFrom="column">
+              <wp:posOffset>0</wp:posOffset>
+            </wp:positionH>
+            <wp:positionV relativeFrom="paragraph">
+              <wp:posOffset>177165</wp:posOffset>
+            </wp:positionV>
+            <wp:extent cx="4749800" cy="2235200"/>
+            <wp:effectExtent l="0" t="0" r="0" b="0"/>
+            <wp:wrapSquare wrapText="bothSides"/>
+            <wp:docPr id="71" name="Picture 71" descr="Diagram&#10;&#10;Description automatically generated"/>
+            <wp:cNvGraphicFramePr>
+              <a:graphicFrameLocks xmlns:a="http://schemas.openxmlformats.org/drawingml/2006/main" noChangeAspect="1"/>
+            </wp:cNvGraphicFramePr>
+            <a:graphic xmlns:a="http://schemas.openxmlformats.org/drawingml/2006/main">
+              <a:graphicData uri="http://schemas.openxmlformats.org/drawingml/2006/picture">
+                <pic:pic xmlns:pic="http://schemas.openxmlformats.org/drawingml/2006/picture">
+                  <pic:nvPicPr>
+                    <pic:cNvPr id="1" name="Picture 1" descr="Diagram&#10;&#10;Description automatically generated"/>
+                    <pic:cNvPicPr/>
+                  </pic:nvPicPr>
+                  <pic:blipFill>
+                    <a:blip r:embed="rId7">
+                      <a:extLst>
+                        <a:ext uri="{28A0092B-C50C-407E-A947-70E740481C1C}">
+                          <a14:useLocalDpi xmlns:a14="http://schemas.microsoft.com/office/drawing/2010/main" val="0"/>
+                        </a:ext>
+                      </a:extLst>
+                    </a:blip>
+                    <a:stretch>
+                      <a:fillRect/>
+                    </a:stretch>
+                  </pic:blipFill>
+                  <pic:spPr>
+                    <a:xfrm>
+                      <a:off x="0" y="0"/>
+                      <a:ext cx="4749800" cy="2235200"/>
+                    </a:xfrm>
+                    <a:prstGeom prst="rect">
+                      <a:avLst/>
+                    </a:prstGeom>
+                  </pic:spPr>
+                </pic:pic>
+              </a:graphicData>
+            </a:graphic>
+          </wp:anchor>
+        </w:drawing>
+      </w:r>
     </w:p>
     <w:sectPr>
       <w:pgSz w:w="12240" w:h="15840"/>
@@ -1075,7 +1449,7 @@
         <w:rFonts w:ascii="Calibri" w:eastAsiaTheme="minorEastAsia" w:hAnsi="Calibri" w:cs="Calibri" w:hint="default"/>
       </w:rPr>
     </w:lvl>
-    <w:lvl w:ilvl="1" w:tplc="04090003" w:tentative="1">
+    <w:lvl w:ilvl="1" w:tplc="04090003">
       <w:start w:val="1"/>
       <w:numFmt w:val="bullet"/>
       <w:lvlText w:val="o"/>
@@ -1683,6 +2057,91 @@
 </inkml:ink>
 </file>
 
+<file path=word/ink/ink10.xml><?xml version="1.0" encoding="utf-8"?>
+<inkml:ink xmlns:inkml="http://www.w3.org/2003/InkML">
+  <inkml:definitions>
+    <inkml:context xml:id="ctx0">
+      <inkml:inkSource xml:id="inkSrc0">
+        <inkml:traceFormat>
+          <inkml:channel name="X" type="integer" min="-2.14748E9" max="2.14748E9" units="cm"/>
+          <inkml:channel name="Y" type="integer" min="-2.14748E9" max="2.14748E9" units="cm"/>
+          <inkml:channel name="F" type="integer" max="32767" units="dev"/>
+        </inkml:traceFormat>
+        <inkml:channelProperties>
+          <inkml:channelProperty channel="X" name="resolution" value="1000" units="1/cm"/>
+          <inkml:channelProperty channel="Y" name="resolution" value="1000" units="1/cm"/>
+          <inkml:channelProperty channel="F" name="resolution" value="0" units="1/dev"/>
+        </inkml:channelProperties>
+      </inkml:inkSource>
+      <inkml:timestamp xml:id="ts0" timeString="2021-01-04T19:47:07.085"/>
+    </inkml:context>
+    <inkml:brush xml:id="br0">
+      <inkml:brushProperty name="width" value="0.05" units="cm"/>
+      <inkml:brushProperty name="height" value="0.05" units="cm"/>
+    </inkml:brush>
+  </inkml:definitions>
+  <inkml:trace contextRef="#ctx0" brushRef="#br0">1 0 24575,'8'4'0,"0"-3"0,-4 6 0,3-6 0,-6 6 0,6-3 0,-2 4 0,3 0 0,7 4 0,-5-3 0,5 2 0,-7-3 0,0 0 0,3 4 0,-2-3 0,3 2 0,-4 1 0,0-3 0,-4 6 0,0-6 0,-4 6 0,0-6 0,0 6 0,-4-2 0,0-1 0,-5 0 0,1 0 0,0-3 0,0 6 0,0-6 0,0 2 0,3-3 0,2 0 0,-1 0 0,3 0 0,-2 0 0,6-3 0,2-2 0,13-3 0,2 0 0,23 0 0,40 0 0,-17-6 0,-12 2 0,-1-1 0,7-10 0,9-1 0,-23 4 0,-4 4 0,-18 4 0,-5 0 0,-14 3 0,-3-2 0,-5 3 0</inkml:trace>
+</inkml:ink>
+</file>
+
+<file path=word/ink/ink11.xml><?xml version="1.0" encoding="utf-8"?>
+<inkml:ink xmlns:inkml="http://www.w3.org/2003/InkML">
+  <inkml:definitions>
+    <inkml:context xml:id="ctx0">
+      <inkml:inkSource xml:id="inkSrc0">
+        <inkml:traceFormat>
+          <inkml:channel name="X" type="integer" min="-2.14748E9" max="2.14748E9" units="cm"/>
+          <inkml:channel name="Y" type="integer" min="-2.14748E9" max="2.14748E9" units="cm"/>
+          <inkml:channel name="F" type="integer" max="32767" units="dev"/>
+        </inkml:traceFormat>
+        <inkml:channelProperties>
+          <inkml:channelProperty channel="X" name="resolution" value="1000" units="1/cm"/>
+          <inkml:channelProperty channel="Y" name="resolution" value="1000" units="1/cm"/>
+          <inkml:channelProperty channel="F" name="resolution" value="0" units="1/dev"/>
+        </inkml:channelProperties>
+      </inkml:inkSource>
+      <inkml:timestamp xml:id="ts0" timeString="2021-01-04T19:46:47.159"/>
+    </inkml:context>
+    <inkml:brush xml:id="br0">
+      <inkml:brushProperty name="width" value="0.05" units="cm"/>
+      <inkml:brushProperty name="height" value="0.05" units="cm"/>
+    </inkml:brush>
+  </inkml:definitions>
+  <inkml:trace contextRef="#ctx0" brushRef="#br0">8219 0 24575,'-9'4'0,"1"-3"0,0 2 0,0 1 0,0-3 0,0 2 0,0-3 0,-1 4 0,1-3 0,0 2 0,0-3 0,0 0 0,0 0 0,0 0 0,0 4 0,-1-3 0,-2 2 0,-2 1 0,-3-3 0,0 2 0,-1 1 0,1-3 0,0 6 0,-1-3 0,1 0 0,-7 5 0,-1-8 0,-7 8 0,0-4 0,0 1 0,1 3 0,-1-3 0,0 4 0,0 0 0,0 0 0,-12 2 0,10-1 0,-10 1 0,12-2 0,-25 2 0,18-1 0,-18 1 0,25-2 0,0 0 0,7 0 0,-5-5 0,4 3 0,-6-2 0,7 3 0,1 0 0,1-5 0,-3 5 0,1-5 0,-5 2 0,11 1 0,-12-6 0,13 6 0,-6-3 0,0 1 0,5 2 0,-11-6 0,11 6 0,-5-6 0,7 6 0,0-3 0,-8 4 0,10-3 0,-9-2 0,11-3 0,-5 4 0,5-3 0,-4 6 0,4-6 0,-5 2 0,1 1 0,0-3 0,3 2 0,1-3 0,4 0 0,-3 0 0,2 0 0,-7 4 0,7-3 0,-6 2 0,6-3 0,-7 0 0,7 0 0,-2 4 0,2-3 0,-2 2 0,2-3 0,-3 0 0,4 4 0,0-3 0,0 2 0,-1-3 0,1 0 0,0 0 0,0 4 0,0-3 0,0 2 0,0-3 0,0 0 0,-1 4 0,1-3 0,0 2 0,0-3 0,-4 4 0,3-3 0,-3 2 0,4 1 0,0-3 0,0 2 0,0-3 0,0 4 0,0-3 0,-4 2 0,3 1 0,-3-3 0,4 2 0,0-3 0,-4 4 0,3-3 0,-3 2 0,1 1 0,2-3 0,-3 2 0,4 1 0,-4-3 0,3 2 0,-3 1 0,4-3 0,0 2 0,-4 1 0,3-3 0,-3 6 0,4-7 0,0 4 0,0-4 0,0 4 0,0-4 0,0 4 0,-4 0 0,3-4 0,-3 4 0,0 0 0,3-4 0,-2 4 0,2 0 0,1-4 0,0 4 0,0-4 0,0 0 0,0 4 0,0-4 0,0 4 0,-1-4 0,1 4 0,0-4 0,0 4 0,0-4 0,0 0 0,0 0 0,0 0 0,-1 4 0,1-4 0,0 4 0,0-4 0,0 0 0,0 4 0,0-4 0,-1 4 0,1-4 0,0 0 0,0 0 0,0 4 0,0-4 0,0 4 0,0-4 0,-1 0 0,1 4 0,0-4 0,0 4 0,0-4 0,0 4 0,0-4 0,-4 4 0,3 0 0,-6-4 0,6 4 0,-3 0 0,0-4 0,-1 8 0,1-8 0,0 4 0,0-1 0,3-2 0,-3 6 0,1-6 0,2 3 0,-7-4 0,7 3 0,-2 2 0,2-1 0,1 0 0,-3-1 0,2-2 0,-3 3 0,0-4 0,-1 3 0,1-2 0,0 6 0,4-6 0,0 3 0,0-1 0,-1-2 0,1 3 0,0-4 0,-4 3 0,3-2 0,-6 3 0,2-1 0,1-2 0,-4 6 0,7-6 0,-6 3 0,6-1 0,-3-2 0,4 3 0,-4-1 0,3-2 0,-2 3 0,2-4 0,1 3 0,0-2 0,-7 6 0,1-6 0,-2 3 0,4-1 0,1-2 0,2 3 0,-3-4 0,4 3 0,-1-2 0,1 3 0,0-4 0,0 0 0,0 3 0,0-2 0,0 3 0,0-4 0,3 3 0,-2-2 0,2 3 0,-3-4 0,4 3 0,-4-2 0,4 3 0,-4-1 0,0-2 0,0 3 0,3-1 0,-2-2 0,2 3 0,-3-4 0,0 3 0,0-2 0,0 6 0,0-6 0,3 6 0,-2-6 0,2 3 0,-3-4 0,4 3 0,-4-2 0,4 3 0,-4-4 0,3 3 0,-2-2 0,3 3 0,-5-4 0,1 3 0,0-2 0,0 3 0,0-1 0,0-2 0,0 3 0,0-4 0,-1 0 0,1 3 0,0-2 0,0 3 0,0-4 0,3 3 0,-2-2 0,3 3 0,-5-4 0,5 3 0,-3-2 0,2 3 0,-3-1 0,0-2 0,0 3 0,0-4 0,0 3 0,-1-2 0,-2 3 0,-2-4 0,-3 0 0,-7 0 0,-1 0 0,-19 0 0,-3 0 0,-11 0 0,11 0 0,-8 0 0,20 0 0,-9 4 0,12-3 0,7 4 0,1-5 0,7 0 0,0 0 0,3 0 0,-2 0 0,6 0 0,-7 0 0,4 0 0,-1 0 0,-2 0 0,2 0 0,0 0 0,2 0 0,2 0 0,1 0 0,0 0 0,0 0 0,0 0 0,0 0 0,0 0 0,0 0 0,-4 0 0,3 0 0,-3 0 0,4 0 0,0 0 0,0 0 0,0 0 0,-1 0 0,1 0 0,0 3 0,0-2 0,0 3 0,0-4 0,0 0 0,-1 0 0,1 0 0,0 0 0,-4 3 0,3-2 0,-2 3 0,3-4 0,-4 0 0,3 0 0,-3 3 0,4-2 0,0 3 0,-4-4 0,3 0 0,-3 3 0,1-2 0,1 3 0,-8-4 0,8 0 0,-9 3 0,10-2 0,-7 3 0,7-4 0,-6 3 0,6-2 0,-7 3 0,4-1 0,-4-2 0,3 6 0,1-6 0,4 3 0,-4-1 0,3-2 0,-3 6 0,1-6 0,2 3 0,-3-1 0,0-2 0,3 6 0,-3-6 0,1 6 0,-2-2 0,-3-1 0,3 3 0,1-6 0,1 6 0,-2-6 0,0 6 0,-2-2 0,6-1 0,-3 3 0,0-6 0,3 6 0,-2-6 0,3 6 0,-4-2 0,-1-1 0,1 3 0,-4-2 0,4 3 0,-5 0 0,1 0 0,0 0 0,-1 0 0,1 0 0,-7 3 0,5-2 0,-6 3 0,8-4 0,0 0 0,-1-4 0,1 3 0,0-2 0,0 3 0,-1 0 0,1-4 0,3 3 0,2-6 0,3 6 0,-1-6 0,1 6 0,0-6 0,0 6 0,0-6 0,0 6 0,0-6 0,0 3 0,3-1 0,-2-2 0,2 3 0,1-1 0,-3-2 0,6 6 0,-7-6 0,4 3 0,-1-1 0,-2-2 0,3 6 0,-5-6 0,1 6 0,0-6 0,4 6 0,-4-6 0,4 3 0,-1-1 0,-2-2 0,3 6 0,-4-3 0,-1 4 0,1-3 0,0 2 0,0-3 0,-4 4 0,0 0 0,-1 0 0,-2 0 0,2 0 0,0 0 0,-2 0 0,2 0 0,-3 0 0,0 4 0,-7-2 0,-1 7 0,-7-5 0,6 5 0,-4-6 0,5 6 0,-1-6 0,-4 8 0,11-10 0,-4 5 0,5-3 0,1-2 0,0 3 0,0-4 0,-1 0 0,1 0 0,0 0 0,-1 0 0,1 0 0,0 0 0,0 0 0,-1 0 0,1 0 0,0 0 0,0 0 0,-1 0 0,-19 10 0,8-2 0,-16 4 0,13 0 0,0-4 0,0 4 0,0-4 0,0 4 0,0-4 0,0 0 0,1 3 0,-1-8 0,0 9 0,6-10 0,3 4 0,-1-5 0,5 2 0,-5-1 0,1 3 0,-3-4 0,-6 1 0,0 5 0,1-4 0,-1 4 0,0 0 0,0-4 0,-14 13 0,11-11 0,-10 11 0,13-13 0,0 8 0,0-7 0,0 3 0,0-5 0,0 0 0,0 5 0,1-4 0,-1 4 0,6-6 0,-4 6 0,11-6 0,-5 5 0,7-6 0,-7 5 0,6-3 0,-6 7 0,0-3 0,-1 0 0,-14 13 0,5-10 0,-5 7 0,13-7 0,3-4 0,5 0 0,1-1 0,0-4 0,0 0 0,3 0 0,-2 0 0,6 0 0,-3 0 0,4 0 0,-4 0 0,-1 0 0,1-1 0,-4 1 0,7 0 0,-2 0 0,2 0 0,1 0 0,0 0 0,0 0 0,-4 4 0,3-3 0,-2-1 0,6-1 0,-2-3 0,6 4 0,-6 0 0,6 0 0,-3 0 0,1 0 0,2 0 0,-3 0 0,4 0 0,-4 0 0,3 4 0,-2 0 0,3 1 0,0 2 0,0-2 0,0-1 0,0 3 0,0-6 0,0 7 0,0-8 0,0 4 0,0-4 0,0 0 0,0 0 0,0 0 0,3 0 0,2 0 0,-1 0 0,3-4 0,-2 4 0,3-4 0,0 0 0,0 4 0,0-4 0,0 4 0,0-4 0,0 0 0,-4-1 0,3-2 0,-6 6 0,6-6 0,-2 3 0,3-1 0,0-2 0,0 6 0,0-6 0,0 6 0,0-6 0,0 6 0,0-6 0,0 3 0,0-1 0,3-2 0,-2 3 0,3-4 0,-4 3 0,0-2 0,0 3 0,3-4 0,-2 0 0,3 3 0,-1-2 0,2 3 0,3-4 0,0 0 0,0 0 0,-3 0 0,2 0 0,-2 3 0,-1-2 0,0 3 0,-1-4 0,-2 0 0,6 0 0,-6 0 0,7 0 0,-4 0 0,1 0 0,2 0 0,-3 0 0,4 0 0,-3 0 0,2 0 0,-6 3 0,3-2 0,-4 3 0,3-4 0,-2 0 0,14 0 0,-13 0 0,13 3 0,-11-2 0,4 3 0,-3-4 0,2 0 0,-3 0 0,1 0 0,2 3 0,-2-2 0,3 3 0,0-4 0,0 3 0,0-2 0,7 3 0,-5-1 0,11-2 0,-12 3 0,13 0 0,-6-2 0,7 2 0,25 1 0,4 3 0,26-2 0,-2 9 0,0-13 0,-12 12 0,-15-12 0,-20 4 0,-15-3 0,-9-2 0,-2 3 0,-3-1 0,0-2 0,0 3 0,0-4 0,4 0 0,-3 3 0,2-2 0,-3 3 0,0-4 0,0 0 0,0 0 0,0 3 0,0-2 0,0 3 0,0-4 0,0 3 0,0-2 0,4 3 0,0-4 0,1 0 0,-1 3 0,-4 2 0,0-1 0,-1 3 0,1-6 0,0 3 0,-3-1 0,2-2 0,-3 3 0,4-1 0,0-2 0,0 3 0,0-4 0,0 3 0,-3-2 0,-2 3 0</inkml:trace>
+  <inkml:trace contextRef="#ctx0" brushRef="#br0" timeOffset="1367">1771 3040 24575,'-3'-4'0,"2"-3"0,-6 6 0,6 1 0,-3 4 0,4 4 0,0 0 0,4 0 0,0 0 0,0 0 0,4 0 0,-8 0 0,8 0 0,-4 0 0,4 4 0,-4-3 0,4 2 0,-4-3 0,4 4 0,0-3 0,-4 2 0,3-3 0,-6 0 0,10 4 0,-9-3 0,8 2 0,-5-3 0,3 0 0,-4 0 0,3-3 0,-2 2 0,3-6 0,0 2 0,-4 1 0,3-3 0,-2 6 0,3-3 0,0 1 0,0 2 0,3-3 0,-2 4 0,3 0 0,-4 0 0,0 0 0,0-3 0,-4 2 0,3-3 0,-2 4 0,3 0 0,-4 0 0,3-3 0,-6 2 0,3-3 0,-4 4 0,-4 0 0,-4-3 0,-5 2 0,-3-3 0,-7 5 0,-1 0 0,-19 10 0,-2 1 0,-13 2 0,1 6 0,-1-6 0,1 0 0,11-3 0,4-7 0,11-2 0,6-1 0,3 0 0,5-1 0,5 0 0,-4-3 0,4 2 0,-1-3 0,1 1 0,4-2 0,0 1 0,0-3 0,0 2 0,0 1 0,-1-3 0,1 2 0,0-3 0,4 0 0,0 0 0</inkml:trace>
+</inkml:ink>
+</file>
+
+<file path=word/ink/ink12.xml><?xml version="1.0" encoding="utf-8"?>
+<inkml:ink xmlns:inkml="http://www.w3.org/2003/InkML">
+  <inkml:definitions>
+    <inkml:context xml:id="ctx0">
+      <inkml:inkSource xml:id="inkSrc0">
+        <inkml:traceFormat>
+          <inkml:channel name="X" type="integer" min="-2.14748E9" max="2.14748E9" units="cm"/>
+          <inkml:channel name="Y" type="integer" min="-2.14748E9" max="2.14748E9" units="cm"/>
+          <inkml:channel name="F" type="integer" max="32767" units="dev"/>
+        </inkml:traceFormat>
+        <inkml:channelProperties>
+          <inkml:channelProperty channel="X" name="resolution" value="1000" units="1/cm"/>
+          <inkml:channelProperty channel="Y" name="resolution" value="1000" units="1/cm"/>
+          <inkml:channelProperty channel="F" name="resolution" value="0" units="1/dev"/>
+        </inkml:channelProperties>
+      </inkml:inkSource>
+      <inkml:timestamp xml:id="ts0" timeString="2021-01-04T19:46:30.536"/>
+    </inkml:context>
+    <inkml:brush xml:id="br0">
+      <inkml:brushProperty name="width" value="0.05" units="cm"/>
+      <inkml:brushProperty name="height" value="0.05" units="cm"/>
+    </inkml:brush>
+  </inkml:definitions>
+  <inkml:trace contextRef="#ctx0" brushRef="#br0">4729 1 24575,'-8'0'0,"0"0"0,-4 0 0,-7 4 0,-17 4 0,-10 11 0,-23 5 0,-15 9 0,12-4 0,-4 2 0,10-5 0,-3 1-982,-18 9 0,0 1 982,18-7 0,0-1 0,-11 1 0,-1 1 0,4 3 0,-2 2 0,-9 0 0,0 2 0,10 2 0,1 2 0,0-1 0,1 0 0,3-1 0,2 2 0,-1 3 0,0 1 0,-6 1 0,1 1-1056,3 3 1,1 1 1055,-5 1 0,0-1 0,11-6 0,2 0-731,0-2 1,1 1 730,4-2 0,2 1 0,3 0 0,1 1 0,-6 9 0,2 2 0,6-6 0,3 0 0,-1 4 0,1-1-443,2-9 0,1-1 443,3 3 0,0 0 0,2-9 0,0 0 0,-7 9 0,1 2 0,5-6 0,-1 1 0,-5 6 0,-2 0 0,2-5 0,1-1 0,4-2 0,2 0 567,1-6 0,2 0-567,-30 24 0,1 6 0,11-16 0,2 5 1954,11-11-1954,-1 0 1677,13-12-1677,1 4 1187,11-11-1187,-17 16 470,14-13-470,-8 6 0,18-21 0,4 0 0,0-4 0,0 0 0,3 0 0,5-7 0,1 1 0,2-5 0</inkml:trace>
+  <inkml:trace contextRef="#ctx0" brushRef="#br0" timeOffset="647">209 2836 24575,'0'16'0,"-4"0"0,-1 7 0,-5 1 0,-8 19 0,-3 2 0,-8 13 0,9-13 0,1-2 0,1-1 0,3 4 0,-4-1 0,7-2 0,3-19 0,3-1 0,3-11 0,3 0 0,3-8 0,2 0 0,13-4 0,26-8 0,28-10 0,-24 9 0,3-2-689,9-6 0,2-2 689,6 4 0,1-1 0,7-4 0,1 0 0,-6 4 0,-2 1 0,-5-3 0,-5 1 0,13 0 0,-24-3 0,-29 11 0,-11 5 0,-5 0 0</inkml:trace>
+  <inkml:trace contextRef="#ctx0" brushRef="#br0" timeOffset="1118">3154 1843 24575,'0'8'0,"0"4"0,-5 7 0,-3 17 0,-4 10 0,-4 23 0,1 3 0,-3 24-1232,8 2 1232,2-37 0,0 1 0,2-6 0,1 1 0,0 3 0,-1 2 0,-4 13 0,0-5 0,3 4 0,-6 10 0,10-80 0</inkml:trace>
+  <inkml:trace contextRef="#ctx0" brushRef="#br0" timeOffset="2150">3094 3029 24575,'-3'4'0,"-2"3"0,-3-6 0,0 3 0,0-4 0,-4 0 0,-1 0 0,-3 0 0,0-4 0,-7-2 0,-1-7 0,-7-4 0,0-3 0,6 5 0,-4-5 0,11 7 0,-4-5 0,-7-10 0,5-10 0,-21-17 0,14-4 0,-10-14 0,18 12 0,0-8 0,9 11 0,-1 1 0,7 0 0,2-1 0,6 1 0,0-1 0,4 13 0,2 2 0,9 12 0,-1 7 0,4 1 0,-2 7 0,6-3 0,15-3 0,8 3 0,12-2 0,1 7 0,-1-1 0,12 7 0,-9 2 0,21 6 0,-9 0 0,12 15 0,-11-5 0,-4 19 0,-12-13 0,-12 8 0,-2-11 0,-19 1 0,-5-6 0,-3 4 0,-8-3 0,4 6 0,-3 4 0,2 31 0,2-1 0,-6 10 0,0-5 0,-7-8 0,0-1 0,0-2 0,0-12 0,-5-1 0,0 1 0,-5-7 0,-5 5 0,2-11 0,-11 7 0,-1-7 0,-17 0 0,-16 8 0,-14-1 0,0 0 0,-9 6 0,8-13 0,1 11 0,3-12 0,11 4 0,5-1 0,19-7 0,9 1 0,20-14 0,1-5 0,4 1 0,0 0 0</inkml:trace>
+</inkml:ink>
+</file>
+
 <file path=word/ink/ink2.xml><?xml version="1.0" encoding="utf-8"?>
 <inkml:ink xmlns:inkml="http://www.w3.org/2003/InkML">
   <inkml:definitions>
@@ -1859,6 +2318,60 @@
     </inkml:brush>
   </inkml:definitions>
   <inkml:trace contextRef="#ctx0" brushRef="#br0">11 121 24575,'0'8'0,"0"0"0,0 0 0,0 0 0,0 0 0,3 0 0,-2 4 0,6 0 0,-6 5 0,3-1 0,0 6 0,2 3 0,0 5 0,-2 1 0,1 0 0,-4 11 0,3 4 0,-4 11 0,0 0 0,7 1 0,-6-1 0,6 12 0,-7 27-527,0-46 0,0 2 527,0 9 0,0 0 0,0-5 0,0-1 0,0 0 0,0 0 0,0 0 0,0 0 0,0 6 0,0 1 0,0 0 0,0 1 0,0 0 0,0-1 0,0 0 0,0-1 0,0-7 0,0 2 0,0 29 0,0 2 0,0-19 0,0 1 0,0 19 0,0-1 0,0-24 0,0-4 0,0 40-586,0-4 586,7-11 0,-5-12 0,5-2 0,-7-25 0,0-9 0,0-13 1022,0-7-1022,0 0 618,0 0-618,0 0 0,0 0 0,0 14 0,0-10 0,0 9 0,0-12 0,0-1 0,0 0 0,0 0 0,0-4 0,0 4 0,0-8 0,0 4 0,0-4 0,0 0 0,0 0 0,0 0 0,0 0 0,0 0 0,0 0 0,0 0 0,0 4 0,0-3 0,0 2 0,0-3 0,0 0 0,0 0 0,4-3 0,0 2 0,8-3 0,1 1 0,9 3 0,14-1 0,10 6 0,23 2 0,3 1 0,12 0-858,12 2 858,-48-9 0,2-1 0,5-2 0,1-2 0,42 5 0,-2-2 0,-12-5-19,-12 5 19,-3 0 0,-23-6 0,-10 6 0,-7-7 0,-5 4 857,7-3-857,11 4 20,4-5-20,11 0 0,0 0 0,13 0 0,-10 0 0,9 0 0,-12 0 0,1 0 0,-1 0 0,12 0 0,3 0 0,12 0 0,0 0 0,-12 0 0,-3 0 0,-23 0 0,-4-5 0,-17 4 0,-6-4 0,-4 5 0,-6-3 0,6-2 0,-3 1 0,4-3 0,1 2 0,-1-3 0,0 3 0,6-3 0,-4 7 0,1-3 0,-7 0 0,-4 3 0,0-3 0,0 4 0,0 0 0,0 0 0,0 0 0,0 0 0,0 0 0,0-3 0,0 2 0,0-6 0,0 6 0,0-3 0,-4 1 0,0-2 0,-1 0 0,-2-2 0,6 6 0,-2-2 0,3-1 0,0 3 0,0-2 0,0 3 0,3 0 0,2 0 0,3 0 0,0 0 0,-3 0 0,-2 0 0,-3 0 0,0-4 0,0 3 0,0-6 0,0 6 0,0-3 0,-3 1 0,2 2 0,-6-6 0,6 6 0,-7-7 0,8 8 0,-4-8 0,0 4 0,4-4 0,-4 3 0,0-2 0,4 2 0,-8-3 0,8 0 0,-8-4 0,8 0 0,-8-4 0,4-1 0,1-6 0,-4-1 0,3-19 0,3-2 0,-6-24 0,13-4 0,-4-23-570,-1 42 1,0-2 569,0 0 0,1-2 0,-1-9 0,1 0 0,0 4 0,-1 0-839,1-11 0,0-1 839,0-1 0,0-1 0,1-10 0,-1-2 0,1 5 0,-1 0 0,-4-4 0,-1 0 0,0 11 0,-1 2 0,-3-1 0,-2 2 0,1 5 0,0 1 0,0-1 0,0 0-545,1 0 1,-2 1 544,-3 4 0,0 2-197,4 6 0,-2 1 197,-14-41 0,15 12 0,-13 12 953,12 3-953,-4 11 1628,1 13-1628,4 2 1232,-4 12-1232,1 0 487,-2 1-487,0-1 0,2 6 0,-1-4 0,4 11 0,-4-5 0,2 11 0,2-4 0,-3 7 0,1-2 0,2 2 0,-7 5 0,8-3 0,-8 6 0,7-6 0,-9 2 0,1 1 0,-26-6 0,-16 0 0,-33 2 0,30 0 0,-3 0-886,-10 6 1,-3 2 885,-11-5 0,-3 1-1169,-4 3 1,-3 2 1168,-4-1 0,-1 0 0,28 0 0,1 0 0,-2 0-780,1 0 0,-1 0 1,0 0 779,-3 0 0,-2 0 0,2 0 0,2 0 0,2 0 0,0 0-753,-29 0 1,2 0 752,6 0 0,2 0 0,4 0 0,2 0 0,3 0 0,3 0 245,5 0 1,3 0-246,10-1 0,3 2 1769,-42 6-1769,24 2 0,3 0 2465,23 1-2465,3-8 2072,19 2-2072,1 0 1031,10-3-1031,2 2 124,3 1-124,7-3 0,-2 2 0,6-3 0</inkml:trace>
+</inkml:ink>
+</file>
+
+<file path=word/ink/ink8.xml><?xml version="1.0" encoding="utf-8"?>
+<inkml:ink xmlns:inkml="http://www.w3.org/2003/InkML">
+  <inkml:definitions>
+    <inkml:context xml:id="ctx0">
+      <inkml:inkSource xml:id="inkSrc0">
+        <inkml:traceFormat>
+          <inkml:channel name="X" type="integer" min="-2.14748E9" max="2.14748E9" units="cm"/>
+          <inkml:channel name="Y" type="integer" min="-2.14748E9" max="2.14748E9" units="cm"/>
+          <inkml:channel name="F" type="integer" max="32767" units="dev"/>
+        </inkml:traceFormat>
+        <inkml:channelProperties>
+          <inkml:channelProperty channel="X" name="resolution" value="1000" units="1/cm"/>
+          <inkml:channelProperty channel="Y" name="resolution" value="1000" units="1/cm"/>
+          <inkml:channelProperty channel="F" name="resolution" value="0" units="1/dev"/>
+        </inkml:channelProperties>
+      </inkml:inkSource>
+      <inkml:timestamp xml:id="ts0" timeString="2021-01-04T19:47:08.686"/>
+    </inkml:context>
+    <inkml:brush xml:id="br0">
+      <inkml:brushProperty name="width" value="0.05" units="cm"/>
+      <inkml:brushProperty name="height" value="0.05" units="cm"/>
+    </inkml:brush>
+  </inkml:definitions>
+  <inkml:trace contextRef="#ctx0" brushRef="#br0">0 1 24575,'0'0'0</inkml:trace>
+</inkml:ink>
+</file>
+
+<file path=word/ink/ink9.xml><?xml version="1.0" encoding="utf-8"?>
+<inkml:ink xmlns:inkml="http://www.w3.org/2003/InkML">
+  <inkml:definitions>
+    <inkml:context xml:id="ctx0">
+      <inkml:inkSource xml:id="inkSrc0">
+        <inkml:traceFormat>
+          <inkml:channel name="X" type="integer" min="-2.14748E9" max="2.14748E9" units="cm"/>
+          <inkml:channel name="Y" type="integer" min="-2.14748E9" max="2.14748E9" units="cm"/>
+          <inkml:channel name="F" type="integer" max="32767" units="dev"/>
+        </inkml:traceFormat>
+        <inkml:channelProperties>
+          <inkml:channelProperty channel="X" name="resolution" value="1000" units="1/cm"/>
+          <inkml:channelProperty channel="Y" name="resolution" value="1000" units="1/cm"/>
+          <inkml:channelProperty channel="F" name="resolution" value="0" units="1/dev"/>
+        </inkml:channelProperties>
+      </inkml:inkSource>
+      <inkml:timestamp xml:id="ts0" timeString="2021-01-04T19:47:08.127"/>
+    </inkml:context>
+    <inkml:brush xml:id="br0">
+      <inkml:brushProperty name="width" value="0.05" units="cm"/>
+      <inkml:brushProperty name="height" value="0.05" units="cm"/>
+    </inkml:brush>
+  </inkml:definitions>
+  <inkml:trace contextRef="#ctx0" brushRef="#br0">1241 1623 24575,'-16'8'0,"-7"1"0,-13-4 0,2 0 0,-20-5 0,8 0 0,-23 0 0,-3-8 0,-1 0 0,-8-9 0,21-4 0,-9-2 0,11-6 0,-4-10 0,-1-1 0,7-8 0,-1-9 0,13 11 0,4-14 0,-5 5 0,12-16 0,-6 7 0,13-17 0,5 20 0,-3-20 0,7 21 0,1-10 0,9 13 0,7-1 0,7 1 0,30 11 0,24-9 0,7-1 0,-10 10 0,-4 2 0,3 3-647,7-4 0,12-8 0,1 3 1,-10 15 646,-3 17 0,-5 9 0,3-2 0,1 2-607,5 3 0,1 1 607,0 0 0,0 2 0,-6 2 0,-1 2 0,0 2 0,-1 2-212,-5 3 1,-2 2 211,33 9 0,-18 8 0,-27-9 2351,-17 0-2351,-3 0 1354,-8 5-1354,-1 1 519,1 7-519,0 11 0,3 4 0,-3 11 0,1 12 0,-6 4-646,-2 22 646,-7 4 0,-3-44 0,-2 0 0,-5 44 0,-6-15-115,0-15 115,-7 0 0,0-9 0,-4-2 0,3-16 0,-2-16 0,0-1 642,-5-4-642,0-1 119,1 1-119,-15 4 0,11-3 0,-11-2 0,14-5 0,7-2 0,5-3 0,3 1 0,7-3 0,-2 0 0,2 0 0,1 0 0,0 0 0,0-3 0,3 2 0,-2-3 0,6 1 0,-2-2 0</inkml:trace>
 </inkml:ink>
 </file>
 

</xml_diff>

<commit_message>
feat: Add progress #24 '순위, programmers'
</commit_message>
<xml_diff>
--- a/Programmers/algorithm/3_순위/notes.docx
+++ b/Programmers/algorithm/3_순위/notes.docx
@@ -422,7 +422,7 @@
           </mc:Choice>
           <mc:Fallback>
             <w:pict>
-              <v:shapetype w14:anchorId="3CE96F1A" id="_x0000_t75" coordsize="21600,21600" o:spt="75" o:preferrelative="t" path="m@4@5l@4@11@9@11@9@5xe" filled="f" stroked="f">
+              <v:shapetype w14:anchorId="518A11FA" id="_x0000_t75" coordsize="21600,21600" o:spt="75" o:preferrelative="t" path="m@4@5l@4@11@9@11@9@5xe" filled="f" stroked="f">
                 <v:stroke joinstyle="miter"/>
                 <v:formulas>
                   <v:f eqn="if lineDrawn pixelLineWidth 0"/>
@@ -496,7 +496,7 @@
           </mc:Choice>
           <mc:Fallback>
             <w:pict>
-              <v:shape w14:anchorId="2616FE16" id="Ink 22" o:spid="_x0000_s1026" type="#_x0000_t75" style="position:absolute;margin-left:92.3pt;margin-top:-42pt;width:205.95pt;height:110.2pt;z-index:251667456;visibility:visible;mso-wrap-style:square;mso-wrap-distance-left:9pt;mso-wrap-distance-top:0;mso-wrap-distance-right:9pt;mso-wrap-distance-bottom:0;mso-position-horizontal:absolute;mso-position-horizontal-relative:text;mso-position-vertical:absolute;mso-position-vertical-relative:text" o:gfxdata="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">
+              <v:shape w14:anchorId="2059F720" id="Ink 22" o:spid="_x0000_s1026" type="#_x0000_t75" style="position:absolute;margin-left:92.3pt;margin-top:-42pt;width:205.95pt;height:110.2pt;z-index:251667456;visibility:visible;mso-wrap-style:square;mso-wrap-distance-left:9pt;mso-wrap-distance-top:0;mso-wrap-distance-right:9pt;mso-wrap-distance-bottom:0;mso-position-horizontal:absolute;mso-position-horizontal-relative:text;mso-position-vertical:absolute;mso-position-vertical-relative:text" o:gfxdata="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">
                 <v:imagedata r:id="rId12" o:title=""/>
               </v:shape>
             </w:pict>
@@ -541,7 +541,7 @@
           </mc:Choice>
           <mc:Fallback>
             <w:pict>
-              <v:shape w14:anchorId="58E8C5B9" id="Ink 19" o:spid="_x0000_s1026" type="#_x0000_t75" style="position:absolute;margin-left:85.8pt;margin-top:-42.55pt;width:204.85pt;height:107.9pt;z-index:251664384;visibility:visible;mso-wrap-style:square;mso-wrap-distance-left:9pt;mso-wrap-distance-top:0;mso-wrap-distance-right:9pt;mso-wrap-distance-bottom:0;mso-position-horizontal:absolute;mso-position-horizontal-relative:text;mso-position-vertical:absolute;mso-position-vertical-relative:text" o:gfxdata="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">
+              <v:shape w14:anchorId="087170AE" id="Ink 19" o:spid="_x0000_s1026" type="#_x0000_t75" style="position:absolute;margin-left:85.8pt;margin-top:-42.55pt;width:204.85pt;height:107.9pt;z-index:251664384;visibility:visible;mso-wrap-style:square;mso-wrap-distance-left:9pt;mso-wrap-distance-top:0;mso-wrap-distance-right:9pt;mso-wrap-distance-bottom:0;mso-position-horizontal:absolute;mso-position-horizontal-relative:text;mso-position-vertical:absolute;mso-position-vertical-relative:text" o:gfxdata="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">
                 <v:imagedata r:id="rId14" o:title=""/>
               </v:shape>
             </w:pict>
@@ -652,7 +652,7 @@
           </mc:Choice>
           <mc:Fallback>
             <w:pict>
-              <v:shape w14:anchorId="233D7192" id="Ink 66" o:spid="_x0000_s1026" type="#_x0000_t75" style="position:absolute;margin-left:101.6pt;margin-top:37pt;width:372.95pt;height:81.65pt;z-index:251688960;visibility:visible;mso-wrap-style:square;mso-wrap-distance-left:9pt;mso-wrap-distance-top:0;mso-wrap-distance-right:9pt;mso-wrap-distance-bottom:0;mso-position-horizontal:absolute;mso-position-horizontal-relative:text;mso-position-vertical:absolute;mso-position-vertical-relative:text" o:gfxdata="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">
+              <v:shape w14:anchorId="69CB5E68" id="Ink 66" o:spid="_x0000_s1026" type="#_x0000_t75" style="position:absolute;margin-left:101.6pt;margin-top:37pt;width:372.95pt;height:81.65pt;z-index:251688960;visibility:visible;mso-wrap-style:square;mso-wrap-distance-left:9pt;mso-wrap-distance-top:0;mso-wrap-distance-right:9pt;mso-wrap-distance-bottom:0;mso-position-horizontal:absolute;mso-position-horizontal-relative:text;mso-position-vertical:absolute;mso-position-vertical-relative:text" o:gfxdata="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">
                 <v:imagedata r:id="rId16" o:title=""/>
               </v:shape>
             </w:pict>
@@ -697,7 +697,7 @@
           </mc:Choice>
           <mc:Fallback>
             <w:pict>
-              <v:shape w14:anchorId="3FBDA48E" id="Ink 56" o:spid="_x0000_s1026" type="#_x0000_t75" style="position:absolute;margin-left:114.6pt;margin-top:-18.85pt;width:50.8pt;height:31.45pt;z-index:251678720;visibility:visible;mso-wrap-style:square;mso-wrap-distance-left:9pt;mso-wrap-distance-top:0;mso-wrap-distance-right:9pt;mso-wrap-distance-bottom:0;mso-position-horizontal:absolute;mso-position-horizontal-relative:text;mso-position-vertical:absolute;mso-position-vertical-relative:text" o:gfxdata="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">
+              <v:shape w14:anchorId="04DF1846" id="Ink 56" o:spid="_x0000_s1026" type="#_x0000_t75" style="position:absolute;margin-left:114.6pt;margin-top:-18.85pt;width:50.8pt;height:31.45pt;z-index:251678720;visibility:visible;mso-wrap-style:square;mso-wrap-distance-left:9pt;mso-wrap-distance-top:0;mso-wrap-distance-right:9pt;mso-wrap-distance-bottom:0;mso-position-horizontal:absolute;mso-position-horizontal-relative:text;mso-position-vertical:absolute;mso-position-vertical-relative:text" o:gfxdata="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">
                 <v:imagedata r:id="rId18" o:title=""/>
               </v:shape>
             </w:pict>
@@ -742,7 +742,7 @@
           </mc:Choice>
           <mc:Fallback>
             <w:pict>
-              <v:shape w14:anchorId="211137F6" id="Ink 28" o:spid="_x0000_s1026" type="#_x0000_t75" style="position:absolute;margin-left:16.7pt;margin-top:11.75pt;width:386.75pt;height:30.75pt;z-index:251669504;visibility:visible;mso-wrap-style:square;mso-wrap-distance-left:9pt;mso-wrap-distance-top:0;mso-wrap-distance-right:9pt;mso-wrap-distance-bottom:0;mso-position-horizontal:absolute;mso-position-horizontal-relative:text;mso-position-vertical:absolute;mso-position-vertical-relative:text" o:gfxdata="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">
+              <v:shape w14:anchorId="73BFB8DE" id="Ink 28" o:spid="_x0000_s1026" type="#_x0000_t75" style="position:absolute;margin-left:16.7pt;margin-top:11.75pt;width:386.75pt;height:30.75pt;z-index:251669504;visibility:visible;mso-wrap-style:square;mso-wrap-distance-left:9pt;mso-wrap-distance-top:0;mso-wrap-distance-right:9pt;mso-wrap-distance-bottom:0;mso-position-horizontal:absolute;mso-position-horizontal-relative:text;mso-position-vertical:absolute;mso-position-vertical-relative:text" o:gfxdata="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">
                 <v:imagedata r:id="rId20" o:title=""/>
               </v:shape>
             </w:pict>
@@ -787,7 +787,7 @@
           </mc:Choice>
           <mc:Fallback>
             <w:pict>
-              <v:shape w14:anchorId="1128D409" id="Ink 27" o:spid="_x0000_s1026" type="#_x0000_t75" style="position:absolute;margin-left:13.85pt;margin-top:11.45pt;width:94.15pt;height:106.9pt;z-index:251668480;visibility:visible;mso-wrap-style:square;mso-wrap-distance-left:9pt;mso-wrap-distance-top:0;mso-wrap-distance-right:9pt;mso-wrap-distance-bottom:0;mso-position-horizontal:absolute;mso-position-horizontal-relative:text;mso-position-vertical:absolute;mso-position-vertical-relative:text" o:gfxdata="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">
+              <v:shape w14:anchorId="6B0879D2" id="Ink 27" o:spid="_x0000_s1026" type="#_x0000_t75" style="position:absolute;margin-left:13.85pt;margin-top:11.45pt;width:94.15pt;height:106.9pt;z-index:251668480;visibility:visible;mso-wrap-style:square;mso-wrap-distance-left:9pt;mso-wrap-distance-top:0;mso-wrap-distance-right:9pt;mso-wrap-distance-bottom:0;mso-position-horizontal:absolute;mso-position-horizontal-relative:text;mso-position-vertical:absolute;mso-position-vertical-relative:text" o:gfxdata="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">
                 <v:imagedata r:id="rId22" o:title=""/>
               </v:shape>
             </w:pict>
@@ -1029,7 +1029,7 @@
           </mc:Choice>
           <mc:Fallback>
             <w:pict>
-              <v:shape w14:anchorId="5BD411CF" id="Ink 82" o:spid="_x0000_s1026" type="#_x0000_t75" style="position:absolute;margin-left:94.2pt;margin-top:8.5pt;width:1.45pt;height:1.45pt;z-index:251702272;visibility:visible;mso-wrap-style:square;mso-wrap-distance-left:9pt;mso-wrap-distance-top:0;mso-wrap-distance-right:9pt;mso-wrap-distance-bottom:0;mso-position-horizontal:absolute;mso-position-horizontal-relative:text;mso-position-vertical:absolute;mso-position-vertical-relative:text" o:gfxdata="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">
+              <v:shape w14:anchorId="548D8921" id="Ink 82" o:spid="_x0000_s1026" type="#_x0000_t75" style="position:absolute;margin-left:94.2pt;margin-top:8.5pt;width:1.45pt;height:1.45pt;z-index:251702272;visibility:visible;mso-wrap-style:square;mso-wrap-distance-left:9pt;mso-wrap-distance-top:0;mso-wrap-distance-right:9pt;mso-wrap-distance-bottom:0;mso-position-horizontal:absolute;mso-position-horizontal-relative:text;mso-position-vertical:absolute;mso-position-vertical-relative:text" o:gfxdata="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">
                 <v:imagedata r:id="rId10" o:title=""/>
               </v:shape>
             </w:pict>
@@ -1039,6 +1039,250 @@
       <w:r>
         <w:t>Calculation</w:t>
       </w:r>
+    </w:p>
+    <w:p>
+      <w:pPr>
+        <w:tabs>
+          <w:tab w:val="left" w:pos="3820"/>
+        </w:tabs>
+      </w:pPr>
+      <w:r>
+        <w:rPr>
+          <w:rFonts w:hint="eastAsia"/>
+        </w:rPr>
+        <w:t>공식</w:t>
+      </w:r>
+      <w:r>
+        <w:t>:</w:t>
+      </w:r>
+      <w:r>
+        <w:rPr>
+          <w:rFonts w:hint="eastAsia"/>
+        </w:rPr>
+        <w:t xml:space="preserve"> </w:t>
+      </w:r>
+      <w:r>
+        <w:t xml:space="preserve">X </w:t>
+      </w:r>
+      <w:r>
+        <w:rPr>
+          <w:rFonts w:hint="eastAsia"/>
+        </w:rPr>
+        <w:t>에서</w:t>
+      </w:r>
+      <w:r>
+        <w:rPr>
+          <w:rFonts w:hint="eastAsia"/>
+        </w:rPr>
+        <w:t xml:space="preserve"> </w:t>
+      </w:r>
+      <w:r>
+        <w:t>Y</w:t>
+      </w:r>
+      <w:r>
+        <w:rPr>
+          <w:rFonts w:hint="eastAsia"/>
+        </w:rPr>
+        <w:t>로</w:t>
+      </w:r>
+      <w:r>
+        <w:rPr>
+          <w:rFonts w:hint="eastAsia"/>
+        </w:rPr>
+        <w:t xml:space="preserve"> </w:t>
+      </w:r>
+      <w:r>
+        <w:rPr>
+          <w:rFonts w:hint="eastAsia"/>
+        </w:rPr>
+        <w:t>가는</w:t>
+      </w:r>
+      <w:r>
+        <w:rPr>
+          <w:rFonts w:hint="eastAsia"/>
+        </w:rPr>
+        <w:t xml:space="preserve"> </w:t>
+      </w:r>
+      <w:r>
+        <w:rPr>
+          <w:rFonts w:hint="eastAsia"/>
+        </w:rPr>
+        <w:t>최소</w:t>
+      </w:r>
+      <w:r>
+        <w:rPr>
+          <w:rFonts w:hint="eastAsia"/>
+        </w:rPr>
+        <w:t xml:space="preserve"> </w:t>
+      </w:r>
+      <w:r>
+        <w:rPr>
+          <w:rFonts w:hint="eastAsia"/>
+        </w:rPr>
+        <w:t>비용</w:t>
+      </w:r>
+      <w:r>
+        <w:rPr>
+          <w:rFonts w:hint="eastAsia"/>
+        </w:rPr>
+        <w:t xml:space="preserve"> </w:t>
+      </w:r>
+      <w:r>
+        <w:t xml:space="preserve">vs X </w:t>
+      </w:r>
+      <w:r>
+        <w:rPr>
+          <w:rFonts w:hint="eastAsia"/>
+        </w:rPr>
+        <w:t>에서</w:t>
+      </w:r>
+      <w:r>
+        <w:rPr>
+          <w:rFonts w:hint="eastAsia"/>
+        </w:rPr>
+        <w:t xml:space="preserve"> </w:t>
+      </w:r>
+      <w:r>
+        <w:rPr>
+          <w:rFonts w:hint="eastAsia"/>
+        </w:rPr>
+        <w:t>노드</w:t>
+      </w:r>
+      <w:r>
+        <w:rPr>
+          <w:rFonts w:hint="eastAsia"/>
+        </w:rPr>
+        <w:t xml:space="preserve"> </w:t>
+      </w:r>
+      <w:r>
+        <w:t>1</w:t>
+      </w:r>
+      <w:r>
+        <w:rPr>
+          <w:rFonts w:hint="eastAsia"/>
+        </w:rPr>
+        <w:t xml:space="preserve"> </w:t>
+      </w:r>
+      <w:proofErr w:type="spellStart"/>
+      <w:r>
+        <w:rPr>
+          <w:rFonts w:hint="eastAsia"/>
+        </w:rPr>
+        <w:t>으로</w:t>
+      </w:r>
+      <w:proofErr w:type="spellEnd"/>
+      <w:r>
+        <w:rPr>
+          <w:rFonts w:hint="eastAsia"/>
+        </w:rPr>
+        <w:t xml:space="preserve"> </w:t>
+      </w:r>
+      <w:r>
+        <w:rPr>
+          <w:rFonts w:hint="eastAsia"/>
+        </w:rPr>
+        <w:t>가는</w:t>
+      </w:r>
+      <w:r>
+        <w:rPr>
+          <w:rFonts w:hint="eastAsia"/>
+        </w:rPr>
+        <w:t xml:space="preserve"> </w:t>
+      </w:r>
+      <w:r>
+        <w:rPr>
+          <w:rFonts w:hint="eastAsia"/>
+        </w:rPr>
+        <w:t>비용</w:t>
+      </w:r>
+      <w:r>
+        <w:rPr>
+          <w:rFonts w:hint="eastAsia"/>
+        </w:rPr>
+        <w:t xml:space="preserve"> </w:t>
+      </w:r>
+      <w:r>
+        <w:t>+</w:t>
+      </w:r>
+      <w:r>
+        <w:rPr>
+          <w:rFonts w:hint="eastAsia"/>
+        </w:rPr>
+        <w:t xml:space="preserve"> </w:t>
+      </w:r>
+      <w:r>
+        <w:rPr>
+          <w:rFonts w:hint="eastAsia"/>
+        </w:rPr>
+        <w:t>노드</w:t>
+      </w:r>
+      <w:r>
+        <w:rPr>
+          <w:rFonts w:hint="eastAsia"/>
+        </w:rPr>
+        <w:t xml:space="preserve"> </w:t>
+      </w:r>
+      <w:r>
+        <w:t>1</w:t>
+      </w:r>
+      <w:r>
+        <w:rPr>
+          <w:rFonts w:hint="eastAsia"/>
+        </w:rPr>
+        <w:t xml:space="preserve"> </w:t>
+      </w:r>
+      <w:r>
+        <w:rPr>
+          <w:rFonts w:hint="eastAsia"/>
+        </w:rPr>
+        <w:t>에서</w:t>
+      </w:r>
+      <w:r>
+        <w:rPr>
+          <w:rFonts w:hint="eastAsia"/>
+        </w:rPr>
+        <w:t xml:space="preserve"> </w:t>
+      </w:r>
+      <w:r>
+        <w:t>Y</w:t>
+      </w:r>
+      <w:r>
+        <w:rPr>
+          <w:rFonts w:hint="eastAsia"/>
+        </w:rPr>
+        <w:t>로</w:t>
+      </w:r>
+      <w:r>
+        <w:rPr>
+          <w:rFonts w:hint="eastAsia"/>
+        </w:rPr>
+        <w:t xml:space="preserve"> </w:t>
+      </w:r>
+      <w:r>
+        <w:rPr>
+          <w:rFonts w:hint="eastAsia"/>
+        </w:rPr>
+        <w:t>가는</w:t>
+      </w:r>
+      <w:r>
+        <w:rPr>
+          <w:rFonts w:hint="eastAsia"/>
+        </w:rPr>
+        <w:t xml:space="preserve"> </w:t>
+      </w:r>
+      <w:r>
+        <w:rPr>
+          <w:rFonts w:hint="eastAsia"/>
+        </w:rPr>
+        <w:t>비용</w:t>
+      </w:r>
+    </w:p>
+    <w:p>
+      <w:pPr>
+        <w:tabs>
+          <w:tab w:val="left" w:pos="3820"/>
+        </w:tabs>
+      </w:pPr>
     </w:p>
     <w:p>
       <w:pPr>
@@ -1081,6 +1325,42 @@
       <w:r>
         <w:t xml:space="preserve"> 3 (has cost of 9)</w:t>
       </w:r>
+      <w:r>
+        <w:t xml:space="preserve"> (</w:t>
+      </w:r>
+      <w:r>
+        <w:rPr>
+          <w:rFonts w:hint="eastAsia"/>
+        </w:rPr>
+        <w:t>기존에</w:t>
+      </w:r>
+      <w:r>
+        <w:rPr>
+          <w:rFonts w:hint="eastAsia"/>
+        </w:rPr>
+        <w:t xml:space="preserve"> </w:t>
+      </w:r>
+      <w:r>
+        <w:rPr>
+          <w:rFonts w:hint="eastAsia"/>
+        </w:rPr>
+        <w:t>있던</w:t>
+      </w:r>
+      <w:r>
+        <w:rPr>
+          <w:rFonts w:hint="eastAsia"/>
+        </w:rPr>
+        <w:t xml:space="preserve"> </w:t>
+      </w:r>
+      <w:r>
+        <w:rPr>
+          <w:rFonts w:hint="eastAsia"/>
+        </w:rPr>
+        <w:t>값</w:t>
+      </w:r>
+      <w:r>
+        <w:t>)</w:t>
+      </w:r>
     </w:p>
     <w:p>
       <w:pPr>
@@ -1138,39 +1418,332 @@
     </w:p>
     <w:p>
       <w:pPr>
+        <w:pStyle w:val="ListParagraph"/>
+        <w:numPr>
+          <w:ilvl w:val="1"/>
+          <w:numId w:val="1"/>
+        </w:numPr>
         <w:tabs>
           <w:tab w:val="left" w:pos="3820"/>
         </w:tabs>
       </w:pPr>
+      <w:r>
+        <w:rPr>
+          <w:rFonts w:hint="eastAsia"/>
+        </w:rPr>
+        <w:t>최소</w:t>
+      </w:r>
+      <w:r>
+        <w:rPr>
+          <w:rFonts w:hint="eastAsia"/>
+        </w:rPr>
+        <w:t xml:space="preserve"> </w:t>
+      </w:r>
+      <w:r>
+        <w:rPr>
+          <w:rFonts w:hint="eastAsia"/>
+        </w:rPr>
+        <w:t>비용</w:t>
+      </w:r>
+      <w:r>
+        <w:rPr>
+          <w:rFonts w:hint="eastAsia"/>
+        </w:rPr>
+        <w:t xml:space="preserve"> </w:t>
+      </w:r>
+      <w:r>
+        <w:sym w:font="Wingdings" w:char="F0E0"/>
+      </w:r>
+      <w:r>
+        <w:rPr>
+          <w:rFonts w:hint="eastAsia"/>
+        </w:rPr>
+        <w:t xml:space="preserve"> </w:t>
+      </w:r>
+      <w:r>
+        <w:t>9</w:t>
+      </w:r>
     </w:p>
     <w:p>
       <w:pPr>
         <w:tabs>
           <w:tab w:val="left" w:pos="3820"/>
         </w:tabs>
-        <w:rPr>
-          <w:rFonts w:hint="eastAsia"/>
-        </w:rPr>
+      </w:pPr>
+    </w:p>
+    <w:p>
+      <w:pPr>
+        <w:tabs>
+          <w:tab w:val="left" w:pos="3820"/>
+        </w:tabs>
+      </w:pPr>
+    </w:p>
+    <w:p>
+      <w:pPr>
+        <w:pStyle w:val="ListParagraph"/>
+        <w:numPr>
+          <w:ilvl w:val="0"/>
+          <w:numId w:val="1"/>
+        </w:numPr>
+        <w:tabs>
+          <w:tab w:val="left" w:pos="3820"/>
+        </w:tabs>
+      </w:pPr>
+      <w:r>
+        <w:t>2</w:t>
+      </w:r>
+      <w:r>
+        <w:rPr>
+          <w:rFonts w:hint="eastAsia"/>
+        </w:rPr>
+        <w:t xml:space="preserve"> </w:t>
+      </w:r>
+      <w:r>
+        <w:sym w:font="Wingdings" w:char="F0E0"/>
+      </w:r>
+      <w:r>
+        <w:rPr>
+          <w:rFonts w:hint="eastAsia"/>
+        </w:rPr>
+        <w:t xml:space="preserve"> </w:t>
+      </w:r>
+      <w:r>
+        <w:t>4</w:t>
+      </w:r>
+    </w:p>
+    <w:p>
+      <w:pPr>
+        <w:pStyle w:val="ListParagraph"/>
+        <w:numPr>
+          <w:ilvl w:val="1"/>
+          <w:numId w:val="1"/>
+        </w:numPr>
+        <w:tabs>
+          <w:tab w:val="left" w:pos="3820"/>
+        </w:tabs>
+      </w:pPr>
+      <w:r>
+        <w:t>2</w:t>
+      </w:r>
+      <w:r>
+        <w:rPr>
+          <w:rFonts w:hint="eastAsia"/>
+        </w:rPr>
+        <w:t xml:space="preserve"> </w:t>
+      </w:r>
+      <w:r>
+        <w:sym w:font="Wingdings" w:char="F0E0"/>
+      </w:r>
+      <w:r>
+        <w:rPr>
+          <w:rFonts w:hint="eastAsia"/>
+        </w:rPr>
+        <w:t xml:space="preserve"> </w:t>
+      </w:r>
+      <w:r>
+        <w:t>4</w:t>
+      </w:r>
+      <w:r>
+        <w:rPr>
+          <w:rFonts w:hint="eastAsia"/>
+        </w:rPr>
+        <w:t xml:space="preserve"> </w:t>
+      </w:r>
+      <w:r>
+        <w:t xml:space="preserve">(has cost of </w:t>
+      </w:r>
+      <w:r>
+        <w:rPr>
+          <w:rFonts w:hint="eastAsia"/>
+        </w:rPr>
+        <w:t>무한</w:t>
+      </w:r>
+      <w:r>
+        <w:t>)</w:t>
+      </w:r>
+      <w:r>
+        <w:rPr>
+          <w:rFonts w:hint="eastAsia"/>
+        </w:rPr>
+        <w:t xml:space="preserve"> </w:t>
+      </w:r>
+      <w:r>
+        <w:t>(</w:t>
+      </w:r>
+      <w:r>
+        <w:rPr>
+          <w:rFonts w:hint="eastAsia"/>
+        </w:rPr>
+        <w:t>기존에</w:t>
+      </w:r>
+      <w:r>
+        <w:rPr>
+          <w:rFonts w:hint="eastAsia"/>
+        </w:rPr>
+        <w:t xml:space="preserve"> </w:t>
+      </w:r>
+      <w:r>
+        <w:rPr>
+          <w:rFonts w:hint="eastAsia"/>
+        </w:rPr>
+        <w:t>있던</w:t>
+      </w:r>
+      <w:r>
+        <w:rPr>
+          <w:rFonts w:hint="eastAsia"/>
+        </w:rPr>
+        <w:t xml:space="preserve"> </w:t>
+      </w:r>
+      <w:r>
+        <w:rPr>
+          <w:rFonts w:hint="eastAsia"/>
+        </w:rPr>
+        <w:t>값</w:t>
+      </w:r>
+      <w:r>
+        <w:t>)</w:t>
+      </w:r>
+    </w:p>
+    <w:p>
+      <w:pPr>
+        <w:pStyle w:val="ListParagraph"/>
+        <w:numPr>
+          <w:ilvl w:val="1"/>
+          <w:numId w:val="1"/>
+        </w:numPr>
+        <w:tabs>
+          <w:tab w:val="left" w:pos="3820"/>
+        </w:tabs>
+      </w:pPr>
+      <w:r>
+        <w:t>2</w:t>
+      </w:r>
+      <w:r>
+        <w:rPr>
+          <w:rFonts w:hint="eastAsia"/>
+        </w:rPr>
+        <w:t xml:space="preserve"> </w:t>
+      </w:r>
+      <w:r>
+        <w:sym w:font="Wingdings" w:char="F0E0"/>
+      </w:r>
+      <w:r>
+        <w:rPr>
+          <w:rFonts w:hint="eastAsia"/>
+        </w:rPr>
+        <w:t xml:space="preserve"> </w:t>
+      </w:r>
+      <w:r>
+        <w:t>1</w:t>
+      </w:r>
+      <w:r>
+        <w:rPr>
+          <w:rFonts w:hint="eastAsia"/>
+        </w:rPr>
+        <w:t xml:space="preserve"> </w:t>
+      </w:r>
+      <w:r>
+        <w:t>(has cost of 7)</w:t>
+      </w:r>
+      <w:r>
+        <w:rPr>
+          <w:rFonts w:hint="eastAsia"/>
+        </w:rPr>
+        <w:t xml:space="preserve"> </w:t>
+      </w:r>
+      <w:r>
+        <w:t>+</w:t>
+      </w:r>
+      <w:r>
+        <w:rPr>
+          <w:rFonts w:hint="eastAsia"/>
+        </w:rPr>
+        <w:t xml:space="preserve"> </w:t>
+      </w:r>
+      <w:r>
+        <w:t xml:space="preserve">1 </w:t>
+      </w:r>
+      <w:r>
+        <w:sym w:font="Wingdings" w:char="F0E0"/>
+      </w:r>
+      <w:r>
+        <w:t xml:space="preserve"> 4 (has cost of 8) == 15</w:t>
+      </w:r>
+    </w:p>
+    <w:p>
+      <w:pPr>
+        <w:pStyle w:val="ListParagraph"/>
+        <w:numPr>
+          <w:ilvl w:val="1"/>
+          <w:numId w:val="1"/>
+        </w:numPr>
+        <w:tabs>
+          <w:tab w:val="left" w:pos="3820"/>
+        </w:tabs>
+      </w:pPr>
+      <w:r>
+        <w:rPr>
+          <w:rFonts w:hint="eastAsia"/>
+        </w:rPr>
+        <w:t>최소</w:t>
+      </w:r>
+      <w:r>
+        <w:rPr>
+          <w:rFonts w:hint="eastAsia"/>
+        </w:rPr>
+        <w:t xml:space="preserve"> </w:t>
+      </w:r>
+      <w:r>
+        <w:rPr>
+          <w:rFonts w:hint="eastAsia"/>
+        </w:rPr>
+        <w:t>비용</w:t>
+      </w:r>
+      <w:r>
+        <w:rPr>
+          <w:rFonts w:hint="eastAsia"/>
+        </w:rPr>
+        <w:t xml:space="preserve"> </w:t>
+      </w:r>
+      <w:r>
+        <w:sym w:font="Wingdings" w:char="F0E0"/>
+      </w:r>
+      <w:r>
+        <w:rPr>
+          <w:rFonts w:hint="eastAsia"/>
+        </w:rPr>
+        <w:t xml:space="preserve"> </w:t>
+      </w:r>
+      <w:r>
+        <w:t>15</w:t>
+      </w:r>
+    </w:p>
+    <w:p>
+      <w:pPr>
+        <w:tabs>
+          <w:tab w:val="left" w:pos="3820"/>
+        </w:tabs>
       </w:pPr>
       <w:r>
         <w:rPr>
           <w:noProof/>
         </w:rPr>
+        <w:lastRenderedPageBreak/>
         <mc:AlternateContent>
           <mc:Choice Requires="wpi">
             <w:drawing>
-              <wp:anchor distT="0" distB="0" distL="114300" distR="114300" simplePos="0" relativeHeight="251701248" behindDoc="0" locked="0" layoutInCell="1" allowOverlap="1" wp14:anchorId="0BBB3101" wp14:editId="19627DF3">
+              <wp:anchor distT="0" distB="0" distL="114300" distR="114300" simplePos="0" relativeHeight="251737088" behindDoc="0" locked="0" layoutInCell="1" allowOverlap="1" wp14:anchorId="60AC4128" wp14:editId="2D5524CD">
                 <wp:simplePos x="0" y="0"/>
                 <wp:positionH relativeFrom="column">
-                  <wp:posOffset>608980</wp:posOffset>
+                  <wp:posOffset>-7620</wp:posOffset>
                 </wp:positionH>
                 <wp:positionV relativeFrom="paragraph">
-                  <wp:posOffset>552725</wp:posOffset>
+                  <wp:posOffset>72390</wp:posOffset>
                 </wp:positionV>
-                <wp:extent cx="672840" cy="594000"/>
-                <wp:effectExtent l="38100" t="38100" r="38735" b="41275"/>
+                <wp:extent cx="5912900" cy="893875"/>
+                <wp:effectExtent l="38100" t="38100" r="43815" b="46355"/>
                 <wp:wrapNone/>
-                <wp:docPr id="81" name="Ink 81"/>
+                <wp:docPr id="119" name="Ink 119"/>
                 <wp:cNvGraphicFramePr/>
                 <a:graphic xmlns:a="http://schemas.openxmlformats.org/drawingml/2006/main">
                   <a:graphicData uri="http://schemas.microsoft.com/office/word/2010/wordprocessingInk">
@@ -1180,7 +1753,7 @@
                       </w14:nvContentPartPr>
                       <w14:xfrm>
                         <a:off x="0" y="0"/>
-                        <a:ext cx="672840" cy="594000"/>
+                        <a:ext cx="5912900" cy="893875"/>
                       </w14:xfrm>
                     </w14:contentPart>
                   </a:graphicData>
@@ -1190,7 +1763,7 @@
           </mc:Choice>
           <mc:Fallback>
             <w:pict>
-              <v:shape w14:anchorId="72727E94" id="Ink 81" o:spid="_x0000_s1026" type="#_x0000_t75" style="position:absolute;margin-left:47.25pt;margin-top:42.8pt;width:54.4pt;height:48.15pt;z-index:251701248;visibility:visible;mso-wrap-style:square;mso-wrap-distance-left:9pt;mso-wrap-distance-top:0;mso-wrap-distance-right:9pt;mso-wrap-distance-bottom:0;mso-position-horizontal:absolute;mso-position-horizontal-relative:text;mso-position-vertical:absolute;mso-position-vertical-relative:text" o:gfxdata="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">
+              <v:shape w14:anchorId="42461E44" id="Ink 119" o:spid="_x0000_s1026" type="#_x0000_t75" style="position:absolute;margin-left:-1.3pt;margin-top:5pt;width:467pt;height:71.8pt;z-index:251737088;visibility:visible;mso-wrap-style:square;mso-wrap-distance-left:9pt;mso-wrap-distance-top:0;mso-wrap-distance-right:9pt;mso-wrap-distance-bottom:0;mso-position-horizontal:absolute;mso-position-horizontal-relative:text;mso-position-vertical:absolute;mso-position-vertical-relative:text" o:gfxdata="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">
                 <v:imagedata r:id="rId27" o:title=""/>
               </v:shape>
             </w:pict>
@@ -1204,18 +1777,18 @@
         <mc:AlternateContent>
           <mc:Choice Requires="wpi">
             <w:drawing>
-              <wp:anchor distT="0" distB="0" distL="114300" distR="114300" simplePos="0" relativeHeight="251700224" behindDoc="0" locked="0" layoutInCell="1" allowOverlap="1" wp14:anchorId="7AB2BAEF" wp14:editId="6A83300C">
+              <wp:anchor distT="0" distB="0" distL="114300" distR="114300" simplePos="0" relativeHeight="251730944" behindDoc="0" locked="0" layoutInCell="1" allowOverlap="1" wp14:anchorId="42F09125" wp14:editId="42A3F548">
                 <wp:simplePos x="0" y="0"/>
                 <wp:positionH relativeFrom="column">
-                  <wp:posOffset>862060</wp:posOffset>
+                  <wp:posOffset>290830</wp:posOffset>
                 </wp:positionH>
                 <wp:positionV relativeFrom="paragraph">
-                  <wp:posOffset>899045</wp:posOffset>
+                  <wp:posOffset>721995</wp:posOffset>
                 </wp:positionV>
-                <wp:extent cx="252360" cy="124560"/>
-                <wp:effectExtent l="38100" t="38100" r="14605" b="40640"/>
+                <wp:extent cx="4164170" cy="533870"/>
+                <wp:effectExtent l="38100" t="38100" r="40005" b="38100"/>
                 <wp:wrapNone/>
-                <wp:docPr id="80" name="Ink 80"/>
+                <wp:docPr id="112" name="Ink 112"/>
                 <wp:cNvGraphicFramePr/>
                 <a:graphic xmlns:a="http://schemas.openxmlformats.org/drawingml/2006/main">
                   <a:graphicData uri="http://schemas.microsoft.com/office/word/2010/wordprocessingInk">
@@ -1225,7 +1798,7 @@
                       </w14:nvContentPartPr>
                       <w14:xfrm>
                         <a:off x="0" y="0"/>
-                        <a:ext cx="252360" cy="124560"/>
+                        <a:ext cx="4164170" cy="533870"/>
                       </w14:xfrm>
                     </w14:contentPart>
                   </a:graphicData>
@@ -1235,7 +1808,7 @@
           </mc:Choice>
           <mc:Fallback>
             <w:pict>
-              <v:shape w14:anchorId="0E9FE490" id="Ink 80" o:spid="_x0000_s1026" type="#_x0000_t75" style="position:absolute;margin-left:67.2pt;margin-top:70.1pt;width:21.25pt;height:11.2pt;z-index:251700224;visibility:visible;mso-wrap-style:square;mso-wrap-distance-left:9pt;mso-wrap-distance-top:0;mso-wrap-distance-right:9pt;mso-wrap-distance-bottom:0;mso-position-horizontal:absolute;mso-position-horizontal-relative:text;mso-position-vertical:absolute;mso-position-vertical-relative:text" o:gfxdata="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">
+              <v:shape w14:anchorId="6F73053B" id="Ink 112" o:spid="_x0000_s1026" type="#_x0000_t75" style="position:absolute;margin-left:22.2pt;margin-top:56.15pt;width:329.35pt;height:43.5pt;z-index:251730944;visibility:visible;mso-wrap-style:square;mso-wrap-distance-left:9pt;mso-wrap-distance-top:0;mso-wrap-distance-right:9pt;mso-wrap-distance-bottom:0;mso-position-horizontal:absolute;mso-position-horizontal-relative:text;mso-position-vertical:absolute;mso-position-vertical-relative:text" o:gfxdata="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">
                 <v:imagedata r:id="rId29" o:title=""/>
               </v:shape>
             </w:pict>
@@ -1249,18 +1822,18 @@
         <mc:AlternateContent>
           <mc:Choice Requires="wpi">
             <w:drawing>
-              <wp:anchor distT="0" distB="0" distL="114300" distR="114300" simplePos="0" relativeHeight="251699200" behindDoc="0" locked="0" layoutInCell="1" allowOverlap="1" wp14:anchorId="352BE03F" wp14:editId="326F723C">
+              <wp:anchor distT="0" distB="0" distL="114300" distR="114300" simplePos="0" relativeHeight="251714560" behindDoc="0" locked="0" layoutInCell="1" allowOverlap="1" wp14:anchorId="1100518A" wp14:editId="48175321">
                 <wp:simplePos x="0" y="0"/>
                 <wp:positionH relativeFrom="column">
-                  <wp:posOffset>1000125</wp:posOffset>
+                  <wp:posOffset>5676900</wp:posOffset>
                 </wp:positionH>
                 <wp:positionV relativeFrom="paragraph">
-                  <wp:posOffset>556895</wp:posOffset>
+                  <wp:posOffset>76835</wp:posOffset>
                 </wp:positionV>
-                <wp:extent cx="2958465" cy="1325820"/>
-                <wp:effectExtent l="38100" t="38100" r="38735" b="46355"/>
+                <wp:extent cx="936245" cy="431135"/>
+                <wp:effectExtent l="38100" t="38100" r="41910" b="39370"/>
                 <wp:wrapNone/>
-                <wp:docPr id="79" name="Ink 79"/>
+                <wp:docPr id="96" name="Ink 96"/>
                 <wp:cNvGraphicFramePr/>
                 <a:graphic xmlns:a="http://schemas.openxmlformats.org/drawingml/2006/main">
                   <a:graphicData uri="http://schemas.microsoft.com/office/word/2010/wordprocessingInk">
@@ -1270,7 +1843,7 @@
                       </w14:nvContentPartPr>
                       <w14:xfrm>
                         <a:off x="0" y="0"/>
-                        <a:ext cx="2958465" cy="1325820"/>
+                        <a:ext cx="936245" cy="431135"/>
                       </w14:xfrm>
                     </w14:contentPart>
                   </a:graphicData>
@@ -1280,7 +1853,7 @@
           </mc:Choice>
           <mc:Fallback>
             <w:pict>
-              <v:shape w14:anchorId="1C0F308C" id="Ink 79" o:spid="_x0000_s1026" type="#_x0000_t75" style="position:absolute;margin-left:78.05pt;margin-top:43.15pt;width:234.35pt;height:105.85pt;z-index:251699200;visibility:visible;mso-wrap-style:square;mso-wrap-distance-left:9pt;mso-wrap-distance-top:0;mso-wrap-distance-right:9pt;mso-wrap-distance-bottom:0;mso-position-horizontal:absolute;mso-position-horizontal-relative:text;mso-position-vertical:absolute;mso-position-vertical-relative:text" o:gfxdata="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">
+              <v:shape w14:anchorId="34882A1B" id="Ink 96" o:spid="_x0000_s1026" type="#_x0000_t75" style="position:absolute;margin-left:446.3pt;margin-top:5.35pt;width:75.1pt;height:35.4pt;z-index:251714560;visibility:visible;mso-wrap-style:square;mso-wrap-distance-left:9pt;mso-wrap-distance-top:0;mso-wrap-distance-right:9pt;mso-wrap-distance-bottom:0;mso-position-horizontal:absolute;mso-position-horizontal-relative:text;mso-position-vertical:absolute;mso-position-vertical-relative:text" o:gfxdata="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">
                 <v:imagedata r:id="rId31" o:title=""/>
               </v:shape>
             </w:pict>
@@ -1294,18 +1867,18 @@
         <mc:AlternateContent>
           <mc:Choice Requires="wpi">
             <w:drawing>
-              <wp:anchor distT="0" distB="0" distL="114300" distR="114300" simplePos="0" relativeHeight="251696128" behindDoc="0" locked="0" layoutInCell="1" allowOverlap="1" wp14:anchorId="6F0908E6" wp14:editId="5A0C298A">
+              <wp:anchor distT="0" distB="0" distL="114300" distR="114300" simplePos="0" relativeHeight="251707392" behindDoc="0" locked="0" layoutInCell="1" allowOverlap="1" wp14:anchorId="4F39DE51" wp14:editId="28C7B51D">
                 <wp:simplePos x="0" y="0"/>
                 <wp:positionH relativeFrom="column">
-                  <wp:posOffset>2677795</wp:posOffset>
+                  <wp:posOffset>5276850</wp:posOffset>
                 </wp:positionH>
                 <wp:positionV relativeFrom="paragraph">
-                  <wp:posOffset>923290</wp:posOffset>
+                  <wp:posOffset>128270</wp:posOffset>
                 </wp:positionV>
-                <wp:extent cx="1702435" cy="1225920"/>
-                <wp:effectExtent l="38100" t="38100" r="37465" b="44450"/>
+                <wp:extent cx="327720" cy="179360"/>
+                <wp:effectExtent l="38100" t="38100" r="15240" b="49530"/>
                 <wp:wrapNone/>
-                <wp:docPr id="76" name="Ink 76"/>
+                <wp:docPr id="89" name="Ink 89"/>
                 <wp:cNvGraphicFramePr/>
                 <a:graphic xmlns:a="http://schemas.openxmlformats.org/drawingml/2006/main">
                   <a:graphicData uri="http://schemas.microsoft.com/office/word/2010/wordprocessingInk">
@@ -1315,7 +1888,7 @@
                       </w14:nvContentPartPr>
                       <w14:xfrm>
                         <a:off x="0" y="0"/>
-                        <a:ext cx="1702435" cy="1225920"/>
+                        <a:ext cx="327720" cy="179360"/>
                       </w14:xfrm>
                     </w14:contentPart>
                   </a:graphicData>
@@ -1325,7 +1898,7 @@
           </mc:Choice>
           <mc:Fallback>
             <w:pict>
-              <v:shape w14:anchorId="32FA7B22" id="Ink 76" o:spid="_x0000_s1026" type="#_x0000_t75" style="position:absolute;margin-left:210.15pt;margin-top:1in;width:135.45pt;height:97.95pt;z-index:251696128;visibility:visible;mso-wrap-style:square;mso-wrap-distance-left:9pt;mso-wrap-distance-top:0;mso-wrap-distance-right:9pt;mso-wrap-distance-bottom:0;mso-position-horizontal:absolute;mso-position-horizontal-relative:text;mso-position-vertical:absolute;mso-position-vertical-relative:text" o:gfxdata="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">
+              <v:shape w14:anchorId="45E976D6" id="Ink 89" o:spid="_x0000_s1026" type="#_x0000_t75" style="position:absolute;margin-left:414.8pt;margin-top:9.4pt;width:27.2pt;height:15.5pt;z-index:251707392;visibility:visible;mso-wrap-style:square;mso-wrap-distance-left:9pt;mso-wrap-distance-top:0;mso-wrap-distance-right:9pt;mso-wrap-distance-bottom:0;mso-position-horizontal:absolute;mso-position-horizontal-relative:text;mso-position-vertical:absolute;mso-position-vertical-relative:text" o:gfxdata="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">
                 <v:imagedata r:id="rId33" o:title=""/>
               </v:shape>
             </w:pict>
@@ -1334,18 +1907,10 @@
       </w:r>
       <w:r>
         <w:drawing>
-          <wp:anchor distT="0" distB="0" distL="114300" distR="114300" simplePos="0" relativeHeight="251691008" behindDoc="0" locked="0" layoutInCell="1" allowOverlap="1" wp14:anchorId="24D8A669" wp14:editId="1FA26C26">
-            <wp:simplePos x="0" y="0"/>
-            <wp:positionH relativeFrom="column">
-              <wp:posOffset>0</wp:posOffset>
-            </wp:positionH>
-            <wp:positionV relativeFrom="paragraph">
-              <wp:posOffset>177165</wp:posOffset>
-            </wp:positionV>
-            <wp:extent cx="4749800" cy="2235200"/>
+          <wp:inline distT="0" distB="0" distL="0" distR="0" wp14:anchorId="7C25734F" wp14:editId="43C59E80">
+            <wp:extent cx="5283200" cy="1447800"/>
             <wp:effectExtent l="0" t="0" r="0" b="0"/>
-            <wp:wrapSquare wrapText="bothSides"/>
-            <wp:docPr id="71" name="Picture 71" descr="Diagram&#10;&#10;Description automatically generated"/>
+            <wp:docPr id="84" name="Picture 84" descr="Graphical user interface, application, table, Teams&#10;&#10;Description automatically generated"/>
             <wp:cNvGraphicFramePr>
               <a:graphicFrameLocks xmlns:a="http://schemas.openxmlformats.org/drawingml/2006/main" noChangeAspect="1"/>
             </wp:cNvGraphicFramePr>
@@ -1353,17 +1918,11 @@
               <a:graphicData uri="http://schemas.openxmlformats.org/drawingml/2006/picture">
                 <pic:pic xmlns:pic="http://schemas.openxmlformats.org/drawingml/2006/picture">
                   <pic:nvPicPr>
-                    <pic:cNvPr id="1" name="Picture 1" descr="Diagram&#10;&#10;Description automatically generated"/>
+                    <pic:cNvPr id="84" name="Picture 84" descr="Graphical user interface, application, table, Teams&#10;&#10;Description automatically generated"/>
                     <pic:cNvPicPr/>
                   </pic:nvPicPr>
                   <pic:blipFill>
-                    <a:blip r:embed="rId7">
-                      <a:extLst>
-                        <a:ext uri="{28A0092B-C50C-407E-A947-70E740481C1C}">
-                          <a14:useLocalDpi xmlns:a14="http://schemas.microsoft.com/office/drawing/2010/main" val="0"/>
-                        </a:ext>
-                      </a:extLst>
-                    </a:blip>
+                    <a:blip r:embed="rId34"/>
                     <a:stretch>
                       <a:fillRect/>
                     </a:stretch>
@@ -1371,7 +1930,7 @@
                   <pic:spPr>
                     <a:xfrm>
                       <a:off x="0" y="0"/>
-                      <a:ext cx="4749800" cy="2235200"/>
+                      <a:ext cx="5283200" cy="1447800"/>
                     </a:xfrm>
                     <a:prstGeom prst="rect">
                       <a:avLst/>
@@ -1380,7 +1939,297 @@
                 </pic:pic>
               </a:graphicData>
             </a:graphic>
-          </wp:anchor>
+          </wp:inline>
+        </w:drawing>
+      </w:r>
+    </w:p>
+    <w:p>
+      <w:pPr>
+        <w:tabs>
+          <w:tab w:val="left" w:pos="3820"/>
+        </w:tabs>
+      </w:pPr>
+    </w:p>
+    <w:p>
+      <w:pPr>
+        <w:pStyle w:val="ListParagraph"/>
+        <w:numPr>
+          <w:ilvl w:val="0"/>
+          <w:numId w:val="1"/>
+        </w:numPr>
+        <w:tabs>
+          <w:tab w:val="left" w:pos="3820"/>
+        </w:tabs>
+      </w:pPr>
+      <w:r>
+        <w:t xml:space="preserve"> </w:t>
+      </w:r>
+      <w:r>
+        <w:t xml:space="preserve">3 </w:t>
+      </w:r>
+      <w:r>
+        <w:sym w:font="Wingdings" w:char="F0E0"/>
+      </w:r>
+      <w:r>
+        <w:t xml:space="preserve"> 2</w:t>
+      </w:r>
+    </w:p>
+    <w:p>
+      <w:pPr>
+        <w:tabs>
+          <w:tab w:val="left" w:pos="3820"/>
+        </w:tabs>
+      </w:pPr>
+    </w:p>
+    <w:p>
+      <w:pPr>
+        <w:pStyle w:val="ListParagraph"/>
+        <w:numPr>
+          <w:ilvl w:val="1"/>
+          <w:numId w:val="1"/>
+        </w:numPr>
+        <w:tabs>
+          <w:tab w:val="left" w:pos="3820"/>
+        </w:tabs>
+      </w:pPr>
+      <w:r>
+        <w:t xml:space="preserve">3 </w:t>
+      </w:r>
+      <w:r>
+        <w:sym w:font="Wingdings" w:char="F0E0"/>
+      </w:r>
+      <w:r>
+        <w:t xml:space="preserve"> 2 (has cost of </w:t>
+      </w:r>
+      <w:r>
+        <w:rPr>
+          <w:rFonts w:hint="eastAsia"/>
+        </w:rPr>
+        <w:t>무한</w:t>
+      </w:r>
+      <w:r>
+        <w:t>)</w:t>
+      </w:r>
+      <w:r>
+        <w:rPr>
+          <w:rFonts w:hint="eastAsia"/>
+        </w:rPr>
+        <w:t xml:space="preserve"> </w:t>
+      </w:r>
+      <w:r>
+        <w:t>(</w:t>
+      </w:r>
+      <w:r>
+        <w:rPr>
+          <w:rFonts w:hint="eastAsia"/>
+        </w:rPr>
+        <w:t>기존에</w:t>
+      </w:r>
+      <w:r>
+        <w:rPr>
+          <w:rFonts w:hint="eastAsia"/>
+        </w:rPr>
+        <w:t xml:space="preserve"> </w:t>
+      </w:r>
+      <w:r>
+        <w:rPr>
+          <w:rFonts w:hint="eastAsia"/>
+        </w:rPr>
+        <w:t>있던</w:t>
+      </w:r>
+      <w:r>
+        <w:rPr>
+          <w:rFonts w:hint="eastAsia"/>
+        </w:rPr>
+        <w:t xml:space="preserve"> </w:t>
+      </w:r>
+      <w:r>
+        <w:rPr>
+          <w:rFonts w:hint="eastAsia"/>
+        </w:rPr>
+        <w:t>값</w:t>
+      </w:r>
+      <w:r>
+        <w:t>)</w:t>
+      </w:r>
+    </w:p>
+    <w:p>
+      <w:pPr>
+        <w:pStyle w:val="ListParagraph"/>
+        <w:numPr>
+          <w:ilvl w:val="1"/>
+          <w:numId w:val="1"/>
+        </w:numPr>
+        <w:tabs>
+          <w:tab w:val="left" w:pos="3820"/>
+        </w:tabs>
+      </w:pPr>
+      <w:r>
+        <w:t>3</w:t>
+      </w:r>
+      <w:r>
+        <w:rPr>
+          <w:rFonts w:hint="eastAsia"/>
+        </w:rPr>
+        <w:t xml:space="preserve"> </w:t>
+      </w:r>
+      <w:r>
+        <w:sym w:font="Wingdings" w:char="F0E0"/>
+      </w:r>
+      <w:r>
+        <w:rPr>
+          <w:rFonts w:hint="eastAsia"/>
+        </w:rPr>
+        <w:t xml:space="preserve"> </w:t>
+      </w:r>
+      <w:r>
+        <w:t>1 (has cost of 2)</w:t>
+      </w:r>
+      <w:r>
+        <w:rPr>
+          <w:rFonts w:hint="eastAsia"/>
+        </w:rPr>
+        <w:t xml:space="preserve"> </w:t>
+      </w:r>
+      <w:r>
+        <w:t>+</w:t>
+      </w:r>
+      <w:r>
+        <w:rPr>
+          <w:rFonts w:hint="eastAsia"/>
+        </w:rPr>
+        <w:t xml:space="preserve"> </w:t>
+      </w:r>
+      <w:r>
+        <w:t>1</w:t>
+      </w:r>
+      <w:r>
+        <w:rPr>
+          <w:rFonts w:hint="eastAsia"/>
+        </w:rPr>
+        <w:t xml:space="preserve"> </w:t>
+      </w:r>
+      <w:r>
+        <w:sym w:font="Wingdings" w:char="F0E0"/>
+      </w:r>
+      <w:r>
+        <w:rPr>
+          <w:rFonts w:hint="eastAsia"/>
+        </w:rPr>
+        <w:t xml:space="preserve"> </w:t>
+      </w:r>
+      <w:r>
+        <w:t>2</w:t>
+      </w:r>
+      <w:r>
+        <w:rPr>
+          <w:rFonts w:hint="eastAsia"/>
+        </w:rPr>
+        <w:t xml:space="preserve"> </w:t>
+      </w:r>
+      <w:r>
+        <w:t>(has cost of 5)</w:t>
+      </w:r>
+    </w:p>
+    <w:p>
+      <w:pPr>
+        <w:tabs>
+          <w:tab w:val="left" w:pos="3820"/>
+        </w:tabs>
+      </w:pPr>
+    </w:p>
+    <w:p>
+      <w:pPr>
+        <w:pStyle w:val="ListParagraph"/>
+        <w:numPr>
+          <w:ilvl w:val="1"/>
+          <w:numId w:val="1"/>
+        </w:numPr>
+        <w:tabs>
+          <w:tab w:val="left" w:pos="3820"/>
+        </w:tabs>
+      </w:pPr>
+      <w:r>
+        <w:rPr>
+          <w:rFonts w:hint="eastAsia"/>
+        </w:rPr>
+        <w:t>최소</w:t>
+      </w:r>
+      <w:r>
+        <w:rPr>
+          <w:rFonts w:hint="eastAsia"/>
+        </w:rPr>
+        <w:t xml:space="preserve"> </w:t>
+      </w:r>
+      <w:r>
+        <w:rPr>
+          <w:rFonts w:hint="eastAsia"/>
+        </w:rPr>
+        <w:t>비용</w:t>
+      </w:r>
+      <w:r>
+        <w:rPr>
+          <w:rFonts w:hint="eastAsia"/>
+        </w:rPr>
+        <w:t xml:space="preserve"> </w:t>
+      </w:r>
+      <w:r>
+        <w:sym w:font="Wingdings" w:char="F0E0"/>
+      </w:r>
+      <w:r>
+        <w:rPr>
+          <w:rFonts w:hint="eastAsia"/>
+        </w:rPr>
+        <w:t xml:space="preserve"> </w:t>
+      </w:r>
+      <w:r>
+        <w:t>7</w:t>
+      </w:r>
+    </w:p>
+    <w:p>
+      <w:pPr>
+        <w:tabs>
+          <w:tab w:val="left" w:pos="3820"/>
+        </w:tabs>
+        <w:rPr>
+          <w:rFonts w:hint="eastAsia"/>
+        </w:rPr>
+      </w:pPr>
+      <w:r>
+        <w:drawing>
+          <wp:inline distT="0" distB="0" distL="0" distR="0" wp14:anchorId="52D484EB" wp14:editId="3DFC0DFA">
+            <wp:extent cx="5511800" cy="1689100"/>
+            <wp:effectExtent l="0" t="0" r="0" b="0"/>
+            <wp:docPr id="123" name="Picture 123" descr="Graphical user interface, application, Teams&#10;&#10;Description automatically generated"/>
+            <wp:cNvGraphicFramePr>
+              <a:graphicFrameLocks xmlns:a="http://schemas.openxmlformats.org/drawingml/2006/main" noChangeAspect="1"/>
+            </wp:cNvGraphicFramePr>
+            <a:graphic xmlns:a="http://schemas.openxmlformats.org/drawingml/2006/main">
+              <a:graphicData uri="http://schemas.openxmlformats.org/drawingml/2006/picture">
+                <pic:pic xmlns:pic="http://schemas.openxmlformats.org/drawingml/2006/picture">
+                  <pic:nvPicPr>
+                    <pic:cNvPr id="123" name="Picture 123" descr="Graphical user interface, application, Teams&#10;&#10;Description automatically generated"/>
+                    <pic:cNvPicPr/>
+                  </pic:nvPicPr>
+                  <pic:blipFill>
+                    <a:blip r:embed="rId35"/>
+                    <a:stretch>
+                      <a:fillRect/>
+                    </a:stretch>
+                  </pic:blipFill>
+                  <pic:spPr>
+                    <a:xfrm>
+                      <a:off x="0" y="0"/>
+                      <a:ext cx="5511800" cy="1689100"/>
+                    </a:xfrm>
+                    <a:prstGeom prst="rect">
+                      <a:avLst/>
+                    </a:prstGeom>
+                  </pic:spPr>
+                </pic:pic>
+              </a:graphicData>
+            </a:graphic>
+          </wp:inline>
         </w:drawing>
       </w:r>
     </w:p>
@@ -2073,14 +2922,26 @@
           <inkml:channelProperty channel="F" name="resolution" value="0" units="1/dev"/>
         </inkml:channelProperties>
       </inkml:inkSource>
-      <inkml:timestamp xml:id="ts0" timeString="2021-01-04T19:47:07.085"/>
+      <inkml:timestamp xml:id="ts0" timeString="2021-01-04T19:56:08.778"/>
     </inkml:context>
     <inkml:brush xml:id="br0">
       <inkml:brushProperty name="width" value="0.05" units="cm"/>
       <inkml:brushProperty name="height" value="0.05" units="cm"/>
     </inkml:brush>
   </inkml:definitions>
-  <inkml:trace contextRef="#ctx0" brushRef="#br0">1 0 24575,'8'4'0,"0"-3"0,-4 6 0,3-6 0,-6 6 0,6-3 0,-2 4 0,3 0 0,7 4 0,-5-3 0,5 2 0,-7-3 0,0 0 0,3 4 0,-2-3 0,3 2 0,-4 1 0,0-3 0,-4 6 0,0-6 0,-4 6 0,0-6 0,0 6 0,-4-2 0,0-1 0,-5 0 0,1 0 0,0-3 0,0 6 0,0-6 0,0 2 0,3-3 0,2 0 0,-1 0 0,3 0 0,-2 0 0,6-3 0,2-2 0,13-3 0,2 0 0,23 0 0,40 0 0,-17-6 0,-12 2 0,-1-1 0,7-10 0,9-1 0,-23 4 0,-4 4 0,-18 4 0,-5 0 0,-14 3 0,-3-2 0,-5 3 0</inkml:trace>
+  <inkml:trace contextRef="#ctx0" brushRef="#br0">0 397 24575,'0'12'0,"0"0"0,0 11 0,0 1 0,0 19 0,0-9 0,0 8 0,0-11 0,0-7 0,0-1 0,0-11 0,4-7 0,-3-10 0,7-14 0,-7-5 0,3 6 0,-4 5 0</inkml:trace>
+  <inkml:trace contextRef="#ctx0" brushRef="#br0" timeOffset="688">19 268 24575,'0'-12'0,"0"0"0,8 4 0,1 0 0,13 3 0,2 1 0,7 4 0,0 0 0,-7 0 0,-1 0 0,-7 0 0,-4 4 0,4 4 0,-4 5 0,1 3 0,2 0 0,-6 0 0,2 0 0,-3-3 0,0 2 0,-3-6 0,-2 6 0,-3-6 0,0 6 0,0-2 0,-3 3 0,-3 6 0,-6-4 0,-3 11 0,-2-11 0,-3 11 0,3-11 0,-1 4 0,5-6 0,-2 1 0,6-5 0,-10 7 0,9-13 0,-6 5 0,8-11 0,4-4 0,-3 0 0,6-5 0,-7 5 0,8-3 0,-4 2 0,4-3 0,0 0 0,0 3 0,0 2 0</inkml:trace>
+  <inkml:trace contextRef="#ctx0" brushRef="#br0" timeOffset="1407">493 213 24575,'8'0'0,"0"0"0,0 3 0,0 2 0,0 3 0,0 0 0,3 0 0,-2-4 0,7 0 0,-8-1 0,4-2 0,-4 3 0,0-4 0,-7 0 0,2 0 0,-7 0 0</inkml:trace>
+  <inkml:trace contextRef="#ctx0" brushRef="#br0" timeOffset="2120">439 261 24575,'-4'3'0,"0"2"0,4 6 0,0 2 0,0 3 0,0 0 0,0 7 0,0 1 0,0 0 0,0 5 0,0 10 0,0-11 0,0 8 0,0-19 0,0-1 0,0 0 0,0 0 0,0 0 0,0 0 0,0 0 0,0-3 0,0 2 0,0-6 0,0 3 0,0-4 0,0 0 0,0 0 0,3 0 0,5-4 0,1 0 0,6-4 0,4 0 0,6 0 0,17 0 0,-8 0 0,9 0 0,-13 0 0,-6 0 0,-1 0 0,-7 0 0,-7 0 0,-2 0 0</inkml:trace>
+  <inkml:trace contextRef="#ctx0" brushRef="#br0" timeOffset="3084">951 338 24575,'-4'4'0,"3"3"0,-2 2 0,3 3 0,0 4 0,0 19 0,0-8 0,0 27 0,0-8 0,0 11 0,0-11 0,0 3 0,0-23 0,0-7 0,0-16 0,0-8 0,0 2 0</inkml:trace>
+  <inkml:trace contextRef="#ctx0" brushRef="#br0" timeOffset="4184">1103 98 24575,'3'-1'0,"-2"2"0,6 7 0,1 4 0,5-3 0,3 6 0,6-5 0,3 2 0,5-1 0,-5-2 0,-6 0 0,-8-5 0,-3 3 0,0-6 0,-3 6 0,-2-2 0,-3 6 0,0 2 0,0 10 0,0 1 0,0 7 0,0 18 0,0 7 0,0 17 0,3-11 0,1-1 0,-3 8 0,13 0 0,-5 3 0,0 0 0,-1-2 0,-4-25 0,-2-2 0,6-19 0,-7-2 0,2-9 0,-3-1 0,-4-8 0,0 0 0,-4-4 0,0 0 0,0 0 0,-1-4 0,-2 3 0,2-6 0,-3 6 0,4-3 0,0 1 0,3 2 0,1-3 0</inkml:trace>
+  <inkml:trace contextRef="#ctx0" brushRef="#br0" timeOffset="4952">1544 293 24575,'16'8'0,"7"1"0,22 5 0,-27-7 0,12 2 0,-34-9 0,0 0 0</inkml:trace>
+  <inkml:trace contextRef="#ctx0" brushRef="#br0" timeOffset="5664">1328 326 24575,'0'16'0,"0"7"0,5 1 0,2 19 0,4-10 0,-3 10 0,3-1 0,-5-8 0,6 9 0,-7-13 0,3-5 0,-7 4 0,3-12 0,-1 6 0,-2-7 0,3 0 0,-1 0 0,-2 0 0,3 1 0,-4-1 0,0 0 0,3 0 0,-2-4 0,3 0 0,-4-4 0,0 0 0,3 0 0,-2 0 0,3 0 0,-1 0 0,-2 0 0,3 0 0,-1 0 0,-2 0 0,6 0 0,-2-4 0,3 0 0,63-9 0,-37 4 0,44-7 0,-55 7 0,-14-2 0,-2 3 0</inkml:trace>
+  <inkml:trace contextRef="#ctx0" brushRef="#br0" timeOffset="6608">2271 506 24575,'-5'-8'0,"-2"4"0,2 0 0,-3 4 0,0 0 0,0 4 0,0 0 0,-4 1 0,0 2 0,-5 1 0,1 4 0,-2 11 0,5-5 0,-2 11 0,7-12 0,-2 6 0,1 0 0,5-6 0,-1 6 0,5-7 0,0 0 0,0 0 0,0-3 0,0 2 0,0-6 0,4 3 0,0-4 0,0 0 0,4-4 0,-4 3 0,4-2 0,4-1 0,0 0 0,4-1 0,-3-2 0,-2 3 0,-3-4 0,4-4 0,-3 0 0,2-8 0,-3-1 0,0-3 0,-3-7 0,-2-1 0,2-7 0,-4 0 0,3 0 0,-4 7 0,0 1 0,0 10 0,0 2 0,-3 2 0,-2 1 0,-3 4 0,0-3 0,0 2 0,-4 1 0,3-4 0,-3 7 0,8-2 0,0 3 0</inkml:trace>
+  <inkml:trace contextRef="#ctx0" brushRef="#br0" timeOffset="7639">1966 128 24575,'11'0'0,"2"0"0,21 0 0,29 0 0,24 8-766,-27-7 0,2 0 766,-5 3 0,-1 0 0,1-3 0,-3-2 372,30 1-372,-27 0 0,-17 0 0,-20 7 0,-9 2 0,-1 26 1160,-8 4-1160,4 30 0,-6 3 0,0 24-1147,0 2 1147,0-37 0,0 1 0,4 0 0,1 1 0,-4 0 0,0 0 0,4-7 0,-1-2-58,-4 42 58,0-24 0,0-15 0,0-14 0,0-19 0,0-1 1144,0-11-1144,0 0 61,-4-8-61,0 0 0,-5-4 0,-2 0 0,-2 0 0,-10 0 0,-1-5 0,-19 4 0,-14-4 0,-15-2 0,-1 5 0,4-12 0,12 13 0,17-6 0,13 7 0,20 0 0</inkml:trace>
+  <inkml:trace contextRef="#ctx0" brushRef="#br0" timeOffset="9664">2992 896 24575,'0'8'0,"0"0"0,0 0 0,4-3 0,-4 2 0,8-3 0,-8 4 0,8 0 0,-4 0 0,4 0 0,4 4 0,7 2 0,5 5 0,30 7 0,18 4 0,-24-13 0,3 1-408,4 0 0,0 1 408,0 0 0,1-2 0,-2-2 0,2-1 0,5 0 0,0-1 0,-4-3 0,0-1 0,4 0 0,0 0 0,1 1 0,-1-1 0,-5 1 0,1-1 0,4 0 0,0 1 0,0-1 0,1 1 0,0-1 0,1 1-663,5-1 0,2 1 663,-2 0 0,1 0 0,0-5 0,-1 1 0,1 2 0,0 1 0,3-3 0,5-1 0,4-1 0,6 0 0,-4-1 0,-1 2 0,0-1-581,-4 0 0,3-2 0,-7 1 581,-10-3 0,-6 2 0,-7 2 0,0 0-66,4-4 1,-2 0 65,19 0 0,9 0 0,-9 0 0,0 0 683,-3 0-683,-12 0 1239,12 0-1239,-8 0 1932,8-7-1932,-12-1 162,1 0-162,-1 2 0,-12 6 0,10-7 0,-10 6 0,13-12 0,-1 11 0,0-11 0,1 5 0,11-7 0,-9 0 0,21-1 0,-21 1 0,21-2 0,-9 2 0,0-1 0,-2 7 0,-1-5 0,-9 5 0,9-6 0,-12 0 0,13 0 0,-10 7 0,21-7 0,-21 6 0,26-7 0,23-8 0,-13 2 0,-34 4 0,1 1 0,11 0 0,15-2 0,-2 1 0,-18 0-435,21-15 435,-39 17 0,-4 2 0,10-9 0,-14 4 0,-12 9 0,-1-5 0,1 4 0,0-9 0,0 4 435,-1 0-435,1-4 0,12 1 0,-10-3 0,22 1 0,-10-3 0,1 10 0,8-13 0,-7 10 0,-1-7 0,-1 8 0,-3-8 0,-8 12 0,20-15 0,-8 7 0,11-9 0,0 0 0,1 0 0,-1 1 0,0-1 0,5-10 0,-3 8 0,-10-4 0,-6 11 0,-12 3 0,-7 6 0,-5 2 0,-7 4 0,-5 1 0,-2 0 0,-2 4 0,-3 0 0</inkml:trace>
+  <inkml:trace contextRef="#ctx0" brushRef="#br0" timeOffset="10439">10974 33 24575,'-4'8'0,"-4"3"0,-5 2 0,-5 9 0,-11 8 0,-4 8 0,-10 5 0,-3 10 0,2-7 0,7 2 0,7-12 0,11-11 0,4-6 0,4-8 0,6-3 0,9 0 0,5-3 0,13 3 0,14-7 0,10 10 0,11-10 0,0 12 0,1-11 0,-1 10 0,-11-10 0,-10 8 0,-17-9 0,-8 6 0,-6-6 0,-2 2 0</inkml:trace>
+  <inkml:trace contextRef="#ctx0" brushRef="#br0" timeOffset="13255">10369 212 24575,'8'0'0,"0"0"0,0 0 0,10 0 0,26 0 0,28 0 0,-19-4 0,5-1-623,4 0 0,1-1 623,6-3 0,-1-1 0,-4-1 0,-2 2 0,0 4 0,-2 0-166,39-11 166,-15 14 0,-27-5 0,-25 7 0,-13 10 0,-15-4 0,-4 10 1235,-5-8-1235,-3 3 177,0-2-177,0 6 0,0-2 0,0 3 0,0 0 0,-4 0 0,-3 7 0,-13 6 0,-6 9 0,-9 5 0,0 0 0,0 0 0,0 0 0,0 0 0,12-12 0,0 4 0,15-18 0,0 12 0,0-11 0,6 5 0,-1-7 0,3 0 0,-1 0 0,1-3 0,7-9 0,6-5 0,14-13 0,21-14 0,11-9 0,24-14-644,1 1 644,1-8 0,-38 24 0,-1-3 0,22-40 0,-9 1 0,-10-5 0,-18 20 0,-2 4 0,-9 14 0,-7 19 0,0 1 0,-5 10 0,-4 5 644,0 5-644,-8 3 0,-1 0 0,-9 0 0,-15 0 0,-20 0 0,-27 0 0,-3 0-378,33 4 0,0 0 378,-33-2 0,3 6 0,27-3 0,21-4 0,17 3 0,7-4 0,4 0 0,0 0 756,0 4-756,-1-3 0,1 2 0,-3 1 0,-2 0 0,-3 1 0,-1 2 0,1-6 0,0 6 0,3-6 0,1 6 0,8-3 0,4 1 0,4 2 0,8-6 0,0 6 0,35-6 0,6 2 0,31 5 0,12-7-589,-9 7 589,9-8 0,-24 0 0,-21 0 0,-21 3 0,-18 2 0,-8 3 0,0 3 0,-4 8 589,0 6-589,-5 5 0,0 1 0,-10 0 0,-15 16 0,-7 4 0,-13 16 0,3-11 0,-11 1 0,2-10 0,-1 0 0,4 0 0,9-4 0,1 0 0,0 0 0,10-6 0,4-7 0,15-8 0,2-9 0,4-2 0,0-3 0,0-3 0,7-9 0,5-5 0,15-9 0,-8 8 0,2 1 0</inkml:trace>
 </inkml:ink>
 </file>
 
@@ -2100,15 +2961,19 @@
           <inkml:channelProperty channel="F" name="resolution" value="0" units="1/dev"/>
         </inkml:channelProperties>
       </inkml:inkSource>
-      <inkml:timestamp xml:id="ts0" timeString="2021-01-04T19:46:47.159"/>
+      <inkml:timestamp xml:id="ts0" timeString="2021-01-04T19:56:02.971"/>
     </inkml:context>
     <inkml:brush xml:id="br0">
       <inkml:brushProperty name="width" value="0.05" units="cm"/>
       <inkml:brushProperty name="height" value="0.05" units="cm"/>
     </inkml:brush>
   </inkml:definitions>
-  <inkml:trace contextRef="#ctx0" brushRef="#br0">8219 0 24575,'-9'4'0,"1"-3"0,0 2 0,0 1 0,0-3 0,0 2 0,0-3 0,-1 4 0,1-3 0,0 2 0,0-3 0,0 0 0,0 0 0,0 0 0,0 4 0,-1-3 0,-2 2 0,-2 1 0,-3-3 0,0 2 0,-1 1 0,1-3 0,0 6 0,-1-3 0,1 0 0,-7 5 0,-1-8 0,-7 8 0,0-4 0,0 1 0,1 3 0,-1-3 0,0 4 0,0 0 0,0 0 0,-12 2 0,10-1 0,-10 1 0,12-2 0,-25 2 0,18-1 0,-18 1 0,25-2 0,0 0 0,7 0 0,-5-5 0,4 3 0,-6-2 0,7 3 0,1 0 0,1-5 0,-3 5 0,1-5 0,-5 2 0,11 1 0,-12-6 0,13 6 0,-6-3 0,0 1 0,5 2 0,-11-6 0,11 6 0,-5-6 0,7 6 0,0-3 0,-8 4 0,10-3 0,-9-2 0,11-3 0,-5 4 0,5-3 0,-4 6 0,4-6 0,-5 2 0,1 1 0,0-3 0,3 2 0,1-3 0,4 0 0,-3 0 0,2 0 0,-7 4 0,7-3 0,-6 2 0,6-3 0,-7 0 0,7 0 0,-2 4 0,2-3 0,-2 2 0,2-3 0,-3 0 0,4 4 0,0-3 0,0 2 0,-1-3 0,1 0 0,0 0 0,0 4 0,0-3 0,0 2 0,0-3 0,0 0 0,-1 4 0,1-3 0,0 2 0,0-3 0,-4 4 0,3-3 0,-3 2 0,4 1 0,0-3 0,0 2 0,0-3 0,0 4 0,0-3 0,-4 2 0,3 1 0,-3-3 0,4 2 0,0-3 0,-4 4 0,3-3 0,-3 2 0,1 1 0,2-3 0,-3 2 0,4 1 0,-4-3 0,3 2 0,-3 1 0,4-3 0,0 2 0,-4 1 0,3-3 0,-3 6 0,4-7 0,0 4 0,0-4 0,0 4 0,0-4 0,0 4 0,-4 0 0,3-4 0,-3 4 0,0 0 0,3-4 0,-2 4 0,2 0 0,1-4 0,0 4 0,0-4 0,0 0 0,0 4 0,0-4 0,0 4 0,-1-4 0,1 4 0,0-4 0,0 4 0,0-4 0,0 0 0,0 0 0,0 0 0,-1 4 0,1-4 0,0 4 0,0-4 0,0 0 0,0 4 0,0-4 0,-1 4 0,1-4 0,0 0 0,0 0 0,0 4 0,0-4 0,0 4 0,0-4 0,-1 0 0,1 4 0,0-4 0,0 4 0,0-4 0,0 4 0,0-4 0,-4 4 0,3 0 0,-6-4 0,6 4 0,-3 0 0,0-4 0,-1 8 0,1-8 0,0 4 0,0-1 0,3-2 0,-3 6 0,1-6 0,2 3 0,-7-4 0,7 3 0,-2 2 0,2-1 0,1 0 0,-3-1 0,2-2 0,-3 3 0,0-4 0,-1 3 0,1-2 0,0 6 0,4-6 0,0 3 0,0-1 0,-1-2 0,1 3 0,0-4 0,-4 3 0,3-2 0,-6 3 0,2-1 0,1-2 0,-4 6 0,7-6 0,-6 3 0,6-1 0,-3-2 0,4 3 0,-4-1 0,3-2 0,-2 3 0,2-4 0,1 3 0,0-2 0,-7 6 0,1-6 0,-2 3 0,4-1 0,1-2 0,2 3 0,-3-4 0,4 3 0,-1-2 0,1 3 0,0-4 0,0 0 0,0 3 0,0-2 0,0 3 0,0-4 0,3 3 0,-2-2 0,2 3 0,-3-4 0,4 3 0,-4-2 0,4 3 0,-4-1 0,0-2 0,0 3 0,3-1 0,-2-2 0,2 3 0,-3-4 0,0 3 0,0-2 0,0 6 0,0-6 0,3 6 0,-2-6 0,2 3 0,-3-4 0,4 3 0,-4-2 0,4 3 0,-4-4 0,3 3 0,-2-2 0,3 3 0,-5-4 0,1 3 0,0-2 0,0 3 0,0-1 0,0-2 0,0 3 0,0-4 0,-1 0 0,1 3 0,0-2 0,0 3 0,0-4 0,3 3 0,-2-2 0,3 3 0,-5-4 0,5 3 0,-3-2 0,2 3 0,-3-1 0,0-2 0,0 3 0,0-4 0,0 3 0,-1-2 0,-2 3 0,-2-4 0,-3 0 0,-7 0 0,-1 0 0,-19 0 0,-3 0 0,-11 0 0,11 0 0,-8 0 0,20 0 0,-9 4 0,12-3 0,7 4 0,1-5 0,7 0 0,0 0 0,3 0 0,-2 0 0,6 0 0,-7 0 0,4 0 0,-1 0 0,-2 0 0,2 0 0,0 0 0,2 0 0,2 0 0,1 0 0,0 0 0,0 0 0,0 0 0,0 0 0,0 0 0,0 0 0,-4 0 0,3 0 0,-3 0 0,4 0 0,0 0 0,0 0 0,0 0 0,-1 0 0,1 0 0,0 3 0,0-2 0,0 3 0,0-4 0,0 0 0,-1 0 0,1 0 0,0 0 0,-4 3 0,3-2 0,-2 3 0,3-4 0,-4 0 0,3 0 0,-3 3 0,4-2 0,0 3 0,-4-4 0,3 0 0,-3 3 0,1-2 0,1 3 0,-8-4 0,8 0 0,-9 3 0,10-2 0,-7 3 0,7-4 0,-6 3 0,6-2 0,-7 3 0,4-1 0,-4-2 0,3 6 0,1-6 0,4 3 0,-4-1 0,3-2 0,-3 6 0,1-6 0,2 3 0,-3-1 0,0-2 0,3 6 0,-3-6 0,1 6 0,-2-2 0,-3-1 0,3 3 0,1-6 0,1 6 0,-2-6 0,0 6 0,-2-2 0,6-1 0,-3 3 0,0-6 0,3 6 0,-2-6 0,3 6 0,-4-2 0,-1-1 0,1 3 0,-4-2 0,4 3 0,-5 0 0,1 0 0,0 0 0,-1 0 0,1 0 0,-7 3 0,5-2 0,-6 3 0,8-4 0,0 0 0,-1-4 0,1 3 0,0-2 0,0 3 0,-1 0 0,1-4 0,3 3 0,2-6 0,3 6 0,-1-6 0,1 6 0,0-6 0,0 6 0,0-6 0,0 6 0,0-6 0,0 3 0,3-1 0,-2-2 0,2 3 0,1-1 0,-3-2 0,6 6 0,-7-6 0,4 3 0,-1-1 0,-2-2 0,3 6 0,-5-6 0,1 6 0,0-6 0,4 6 0,-4-6 0,4 3 0,-1-1 0,-2-2 0,3 6 0,-4-3 0,-1 4 0,1-3 0,0 2 0,0-3 0,-4 4 0,0 0 0,-1 0 0,-2 0 0,2 0 0,0 0 0,-2 0 0,2 0 0,-3 0 0,0 4 0,-7-2 0,-1 7 0,-7-5 0,6 5 0,-4-6 0,5 6 0,-1-6 0,-4 8 0,11-10 0,-4 5 0,5-3 0,1-2 0,0 3 0,0-4 0,-1 0 0,1 0 0,0 0 0,-1 0 0,1 0 0,0 0 0,0 0 0,-1 0 0,1 0 0,0 0 0,0 0 0,-1 0 0,-19 10 0,8-2 0,-16 4 0,13 0 0,0-4 0,0 4 0,0-4 0,0 4 0,0-4 0,0 0 0,1 3 0,-1-8 0,0 9 0,6-10 0,3 4 0,-1-5 0,5 2 0,-5-1 0,1 3 0,-3-4 0,-6 1 0,0 5 0,1-4 0,-1 4 0,0 0 0,0-4 0,-14 13 0,11-11 0,-10 11 0,13-13 0,0 8 0,0-7 0,0 3 0,0-5 0,0 0 0,0 5 0,1-4 0,-1 4 0,6-6 0,-4 6 0,11-6 0,-5 5 0,7-6 0,-7 5 0,6-3 0,-6 7 0,0-3 0,-1 0 0,-14 13 0,5-10 0,-5 7 0,13-7 0,3-4 0,5 0 0,1-1 0,0-4 0,0 0 0,3 0 0,-2 0 0,6 0 0,-3 0 0,4 0 0,-4 0 0,-1 0 0,1-1 0,-4 1 0,7 0 0,-2 0 0,2 0 0,1 0 0,0 0 0,0 0 0,-4 4 0,3-3 0,-2-1 0,6-1 0,-2-3 0,6 4 0,-6 0 0,6 0 0,-3 0 0,1 0 0,2 0 0,-3 0 0,4 0 0,-4 0 0,3 4 0,-2 0 0,3 1 0,0 2 0,0-2 0,0-1 0,0 3 0,0-6 0,0 7 0,0-8 0,0 4 0,0-4 0,0 0 0,0 0 0,0 0 0,3 0 0,2 0 0,-1 0 0,3-4 0,-2 4 0,3-4 0,0 0 0,0 4 0,0-4 0,0 4 0,0-4 0,0 0 0,-4-1 0,3-2 0,-6 6 0,6-6 0,-2 3 0,3-1 0,0-2 0,0 6 0,0-6 0,0 6 0,0-6 0,0 6 0,0-6 0,0 3 0,0-1 0,3-2 0,-2 3 0,3-4 0,-4 3 0,0-2 0,0 3 0,3-4 0,-2 0 0,3 3 0,-1-2 0,2 3 0,3-4 0,0 0 0,0 0 0,-3 0 0,2 0 0,-2 3 0,-1-2 0,0 3 0,-1-4 0,-2 0 0,6 0 0,-6 0 0,7 0 0,-4 0 0,1 0 0,2 0 0,-3 0 0,4 0 0,-3 0 0,2 0 0,-6 3 0,3-2 0,-4 3 0,3-4 0,-2 0 0,14 0 0,-13 0 0,13 3 0,-11-2 0,4 3 0,-3-4 0,2 0 0,-3 0 0,1 0 0,2 3 0,-2-2 0,3 3 0,0-4 0,0 3 0,0-2 0,7 3 0,-5-1 0,11-2 0,-12 3 0,13 0 0,-6-2 0,7 2 0,25 1 0,4 3 0,26-2 0,-2 9 0,0-13 0,-12 12 0,-15-12 0,-20 4 0,-15-3 0,-9-2 0,-2 3 0,-3-1 0,0-2 0,0 3 0,0-4 0,4 0 0,-3 3 0,2-2 0,-3 3 0,0-4 0,0 0 0,0 0 0,0 3 0,0-2 0,0 3 0,0-4 0,0 3 0,0-2 0,4 3 0,0-4 0,1 0 0,-1 3 0,-4 2 0,0-1 0,-1 3 0,1-6 0,0 3 0,-3-1 0,2-2 0,-3 3 0,4-1 0,0-2 0,0 3 0,0-4 0,0 3 0,-3-2 0,-2 3 0</inkml:trace>
-  <inkml:trace contextRef="#ctx0" brushRef="#br0" timeOffset="1367">1771 3040 24575,'-3'-4'0,"2"-3"0,-6 6 0,6 1 0,-3 4 0,4 4 0,0 0 0,4 0 0,0 0 0,0 0 0,4 0 0,-8 0 0,8 0 0,-4 0 0,4 4 0,-4-3 0,4 2 0,-4-3 0,4 4 0,0-3 0,-4 2 0,3-3 0,-6 0 0,10 4 0,-9-3 0,8 2 0,-5-3 0,3 0 0,-4 0 0,3-3 0,-2 2 0,3-6 0,0 2 0,-4 1 0,3-3 0,-2 6 0,3-3 0,0 1 0,0 2 0,3-3 0,-2 4 0,3 0 0,-4 0 0,0 0 0,0-3 0,-4 2 0,3-3 0,-2 4 0,3 0 0,-4 0 0,3-3 0,-6 2 0,3-3 0,-4 4 0,-4 0 0,-4-3 0,-5 2 0,-3-3 0,-7 5 0,-1 0 0,-19 10 0,-2 1 0,-13 2 0,1 6 0,-1-6 0,1 0 0,11-3 0,4-7 0,11-2 0,6-1 0,3 0 0,5-1 0,5 0 0,-4-3 0,4 2 0,-1-3 0,1 1 0,4-2 0,0 1 0,0-3 0,0 2 0,0 1 0,-1-3 0,1 2 0,0-3 0,4 0 0,0 0 0</inkml:trace>
+  <inkml:trace contextRef="#ctx0" brushRef="#br0">184 194 24575,'-9'0'0,"1"0"0,0 0 0,0 0 0,-4 8 0,0-3 0,-5 10 0,1-2 0,3 3 0,-2 0 0,5 6 0,-2-4 0,3 5 0,1-7 0,-1 7 0,0-6 0,4 6 0,1-7 0,4 0 0,0 0 0,0-3 0,0-2 0,0-3 0,4 0 0,0 0 0,4 0 0,4 0 0,0 0 0,11 1 0,1-4 0,0 0 0,6-1 0,-13-3 0,6 4 0,-7-5 0,7 0 0,-6-4 0,6 0 0,-7-5 0,-3 1 0,-2 0 0,-3-4 0,0 0 0,-3-11 0,3-1 0,-7-7 0,3 0 0,-4-14 0,0 11 0,0-11 0,0 21 0,0 1 0,0 7 0,0 3 0,-3 5 0,-2 5 0,-3 3 0,0 0 0,0 3 0,-4 2 0,3-1 0,-3 3 0,4-2 0,0-1 0,0 3 0,3-6 0,2 3 0</inkml:trace>
+  <inkml:trace contextRef="#ctx0" brushRef="#br0" timeOffset="1159">276 8 24575,'8'-4'0,"0"0"0,0 8 0,3-3 0,2 2 0,3-3 0,7 0 0,1 0 0,0 0 0,5 0 0,-11 0 0,1 0 0,-7 0 0,-4 0 0,0 0 0,0 0 0,0 0 0,3 0 0,2 0 0,9 0 0,10 4 0,-9 0 0,3 1 0,-18 2 0,-4-3 0,3 4 0,-6 0 0,6 0 0,-6 0 0,3 4 0,-4 0 0,3 4 0,-2 7 0,3 1 0,-4 7 0,0 11 0,0 4 0,0 11 0,0 1 0,8 23 0,1-6-410,9 20 410,-1-11 0,-1 0 0,-2-24 0,-5-12 0,-5-29 0,-8-11 0,0-4 0,-1-8 0,-2 3 410,3-6-410,-8 3 0,3-8 0,-6-1 0,2-3 0,-3 3 0,-1 2 0,5 2 0,0 1 0,4 0 0,3 4 0,2 0 0</inkml:trace>
+  <inkml:trace contextRef="#ctx0" brushRef="#br0" timeOffset="1814">1063 62 24575,'8'0'0,"4"4"0,7 1 0,17 0 0,9 0 0,12-5 0,1-7 0,-13 1 0,-9-2 0,-31 4 0,-8 4 0,-9 0 0,4 0 0</inkml:trace>
+  <inkml:trace contextRef="#ctx0" brushRef="#br0" timeOffset="2407">1226 91 24575,'-8'8'0,"0"0"0,0 4 0,0 0 0,3 4 0,-2 0 0,6 7 0,-2 52 0,3-20 0,0 42 0,0-16 0,0-6 0,7 21-509,2-13 509,15 1 0,-6-12 0,3-14 0,-9-16 0,-3-17 0,-3-3 0,1-9 0,-3-5 509,4-5-509,4-3 0,7-4 0,56-26 0,-32 14 0,33-17 0,-54 24 0,-9 0 0,-2 1 0,-10 0 0,-2 0 0,-3 4 0,0 0 0</inkml:trace>
+  <inkml:trace contextRef="#ctx0" brushRef="#br0" timeOffset="3358">1646 439 24575,'0'-8'0,"4"-1"0,0-2 0,8 2 0,1-7 0,3 7 0,0-3 0,-4 4 0,0 0 0,-4 4 0,0 4 0,0 4 0,0 8 0,0 0 0,1 11 0,-4 1 0,-1 19 0,-4-10 0,0 10 0,-4-19 0,0-1 0,-8-7 0,3-4 0,-3 0 0,4-8 0,4 3 0,4-6 0,8 6 0,4-6 0,4 6 0,0-6 0,1 6 0,-1-6 0,-4 6 0,0-6 0,-4 6 0,0-2 0,-4 3 0,3 0 0,-6 0 0,3 0 0,-4 0 0,0 0 0,-4-4 0,0 3 0,-8-2 0,-1 3 0,-3 0 0,-7 5 0,5-3 0,-4 7 0,5-8 0,1 2 0,3-3 0,2-3 0,6-5 0,-2-8 0,6-5 0,-3 4 0,4 2 0</inkml:trace>
+  <inkml:trace contextRef="#ctx0" brushRef="#br0" timeOffset="4343">1847 141 24575,'8'-8'0,"-3"0"0,2 3 0,-3 2 0,4-1 0,0 3 0,4-3 0,0 4 0,11 5 0,13 3 0,21 5 0,15 10 0,12-4-403,-36-3 0,0 1 403,1-7 0,1-1 0,36 16 0,-17-11 0,-33-2 0,-17-3 0,-10-2 0,-6 5 0,-3 1 806,0 9-806,-6 42 0,-2-12 0,0 33 0,1-16 0,0 3 0,5 0 0,-6 9 0,8-9 0,0 12 0,-6-12 0,4-15 0,-4-21 0,2-17 0,0-7 0,-4-8 0,-4 0 0,-7-4 0,-6 0 0,-17 0 0,-16-7 0,-26 5-640,-15-6 640,1 8 0,2 0 0,24 0 0,21 4 0,23-3 0,21 2 0</inkml:trace>
 </inkml:ink>
 </file>
 
@@ -2128,17 +2993,17 @@
           <inkml:channelProperty channel="F" name="resolution" value="0" units="1/dev"/>
         </inkml:channelProperties>
       </inkml:inkSource>
-      <inkml:timestamp xml:id="ts0" timeString="2021-01-04T19:46:30.536"/>
+      <inkml:timestamp xml:id="ts0" timeString="2021-01-04T19:55:55.482"/>
     </inkml:context>
     <inkml:brush xml:id="br0">
       <inkml:brushProperty name="width" value="0.05" units="cm"/>
       <inkml:brushProperty name="height" value="0.05" units="cm"/>
     </inkml:brush>
   </inkml:definitions>
-  <inkml:trace contextRef="#ctx0" brushRef="#br0">4729 1 24575,'-8'0'0,"0"0"0,-4 0 0,-7 4 0,-17 4 0,-10 11 0,-23 5 0,-15 9 0,12-4 0,-4 2 0,10-5 0,-3 1-982,-18 9 0,0 1 982,18-7 0,0-1 0,-11 1 0,-1 1 0,4 3 0,-2 2 0,-9 0 0,0 2 0,10 2 0,1 2 0,0-1 0,1 0 0,3-1 0,2 2 0,-1 3 0,0 1 0,-6 1 0,1 1-1056,3 3 1,1 1 1055,-5 1 0,0-1 0,11-6 0,2 0-731,0-2 1,1 1 730,4-2 0,2 1 0,3 0 0,1 1 0,-6 9 0,2 2 0,6-6 0,3 0 0,-1 4 0,1-1-443,2-9 0,1-1 443,3 3 0,0 0 0,2-9 0,0 0 0,-7 9 0,1 2 0,5-6 0,-1 1 0,-5 6 0,-2 0 0,2-5 0,1-1 0,4-2 0,2 0 567,1-6 0,2 0-567,-30 24 0,1 6 0,11-16 0,2 5 1954,11-11-1954,-1 0 1677,13-12-1677,1 4 1187,11-11-1187,-17 16 470,14-13-470,-8 6 0,18-21 0,4 0 0,0-4 0,0 0 0,3 0 0,5-7 0,1 1 0,2-5 0</inkml:trace>
-  <inkml:trace contextRef="#ctx0" brushRef="#br0" timeOffset="647">209 2836 24575,'0'16'0,"-4"0"0,-1 7 0,-5 1 0,-8 19 0,-3 2 0,-8 13 0,9-13 0,1-2 0,1-1 0,3 4 0,-4-1 0,7-2 0,3-19 0,3-1 0,3-11 0,3 0 0,3-8 0,2 0 0,13-4 0,26-8 0,28-10 0,-24 9 0,3-2-689,9-6 0,2-2 689,6 4 0,1-1 0,7-4 0,1 0 0,-6 4 0,-2 1 0,-5-3 0,-5 1 0,13 0 0,-24-3 0,-29 11 0,-11 5 0,-5 0 0</inkml:trace>
-  <inkml:trace contextRef="#ctx0" brushRef="#br0" timeOffset="1118">3154 1843 24575,'0'8'0,"0"4"0,-5 7 0,-3 17 0,-4 10 0,-4 23 0,1 3 0,-3 24-1232,8 2 1232,2-37 0,0 1 0,2-6 0,1 1 0,0 3 0,-1 2 0,-4 13 0,0-5 0,3 4 0,-6 10 0,10-80 0</inkml:trace>
-  <inkml:trace contextRef="#ctx0" brushRef="#br0" timeOffset="2150">3094 3029 24575,'-3'4'0,"-2"3"0,-3-6 0,0 3 0,0-4 0,-4 0 0,-1 0 0,-3 0 0,0-4 0,-7-2 0,-1-7 0,-7-4 0,0-3 0,6 5 0,-4-5 0,11 7 0,-4-5 0,-7-10 0,5-10 0,-21-17 0,14-4 0,-10-14 0,18 12 0,0-8 0,9 11 0,-1 1 0,7 0 0,2-1 0,6 1 0,0-1 0,4 13 0,2 2 0,9 12 0,-1 7 0,4 1 0,-2 7 0,6-3 0,15-3 0,8 3 0,12-2 0,1 7 0,-1-1 0,12 7 0,-9 2 0,21 6 0,-9 0 0,12 15 0,-11-5 0,-4 19 0,-12-13 0,-12 8 0,-2-11 0,-19 1 0,-5-6 0,-3 4 0,-8-3 0,4 6 0,-3 4 0,2 31 0,2-1 0,-6 10 0,0-5 0,-7-8 0,0-1 0,0-2 0,0-12 0,-5-1 0,0 1 0,-5-7 0,-5 5 0,2-11 0,-11 7 0,-1-7 0,-17 0 0,-16 8 0,-14-1 0,0 0 0,-9 6 0,8-13 0,1 11 0,3-12 0,11 4 0,5-1 0,19-7 0,9 1 0,20-14 0,1-5 0,4 1 0,0 0 0</inkml:trace>
+  <inkml:trace contextRef="#ctx0" brushRef="#br0">67 190 24575,'5'32'0,"-4"-1"0,8 0 0,-4 0 0,6 0 0,-6 11 0,4-8 0,-7 2 0,2-21 0,-4-7 0</inkml:trace>
+  <inkml:trace contextRef="#ctx0" brushRef="#br0" timeOffset="760">0 28 24575,'8'0'0,"0"0"0,10 0 0,3 0 0,10 0 0,11 0 0,4 7 0,-1-6 0,10 12 0,-28-8 0,7 6 0,-18-3 0,-3 0 0,-2 0 0,-3 4 0,0-3 0,0 6 0,-3-6 0,-2 6 0,-3-3 0,0 5 0,0-1 0,0 0 0,-4 6 0,-1-4 0,-4 5 0,-3-7 0,3 0 0,-3 0 0,1 0 0,2 0 0,-3 1 0,4-1 0,0 0 0,0-4 0,-4 4 0,-8 0 0,5-3 0,-3 2 0,9-11 0,1 4 0,0-8 0,0 4 0,0 0 0,0-4 0,3 4 0,2-4 0</inkml:trace>
+  <inkml:trace contextRef="#ctx0" brushRef="#br0" timeOffset="1624">720 1 24575,'4'4'0,"0"3"0,8-6 0,0 3 0,1-4 0,-9 0 0,-5 0 0,-7 0 0</inkml:trace>
+  <inkml:trace contextRef="#ctx0" brushRef="#br0" timeOffset="2352">678 56 24575,'0'8'0,"4"3"0,0 2 0,4 10 0,-4-5 0,0 5 0,-4-7 0,4 7 0,-2-5 0,2 4 0,-4-6 0,0 7 0,0 1 0,0 7 0,0-7 0,0 5 0,0-11 0,0 5 0,0-7 0,0-4 0,22 0 0,-10-8 0,25-5 0,-13 0 0,0-4 0,-1 5 0,-7 0 0,-3 0 0,-2 0 0,-3 0 0,-3 0 0,-2 0 0</inkml:trace>
 </inkml:ink>
 </file>
 
@@ -2364,14 +3229,17 @@
           <inkml:channelProperty channel="F" name="resolution" value="0" units="1/dev"/>
         </inkml:channelProperties>
       </inkml:inkSource>
-      <inkml:timestamp xml:id="ts0" timeString="2021-01-04T19:47:08.127"/>
+      <inkml:timestamp xml:id="ts0" timeString="2021-01-04T19:56:28.777"/>
     </inkml:context>
     <inkml:brush xml:id="br0">
       <inkml:brushProperty name="width" value="0.05" units="cm"/>
       <inkml:brushProperty name="height" value="0.05" units="cm"/>
     </inkml:brush>
   </inkml:definitions>
-  <inkml:trace contextRef="#ctx0" brushRef="#br0">1241 1623 24575,'-16'8'0,"-7"1"0,-13-4 0,2 0 0,-20-5 0,8 0 0,-23 0 0,-3-8 0,-1 0 0,-8-9 0,21-4 0,-9-2 0,11-6 0,-4-10 0,-1-1 0,7-8 0,-1-9 0,13 11 0,4-14 0,-5 5 0,12-16 0,-6 7 0,13-17 0,5 20 0,-3-20 0,7 21 0,1-10 0,9 13 0,7-1 0,7 1 0,30 11 0,24-9 0,7-1 0,-10 10 0,-4 2 0,3 3-647,7-4 0,12-8 0,1 3 1,-10 15 646,-3 17 0,-5 9 0,3-2 0,1 2-607,5 3 0,1 1 607,0 0 0,0 2 0,-6 2 0,-1 2 0,0 2 0,-1 2-212,-5 3 1,-2 2 211,33 9 0,-18 8 0,-27-9 2351,-17 0-2351,-3 0 1354,-8 5-1354,-1 1 519,1 7-519,0 11 0,3 4 0,-3 11 0,1 12 0,-6 4-646,-2 22 646,-7 4 0,-3-44 0,-2 0 0,-5 44 0,-6-15-115,0-15 115,-7 0 0,0-9 0,-4-2 0,3-16 0,-2-16 0,0-1 642,-5-4-642,0-1 119,1 1-119,-15 4 0,11-3 0,-11-2 0,14-5 0,7-2 0,5-3 0,3 1 0,7-3 0,-2 0 0,2 0 0,1 0 0,0 0 0,0-3 0,3 2 0,-2-3 0,6 1 0,-2-2 0</inkml:trace>
+  <inkml:trace contextRef="#ctx0" brushRef="#br0">11486 0 24575,'0'8'0,"0"4"0,4 0 0,-3 5 0,6-1 0,-3 0 0,1 0 0,3 7 0,-1 13 0,-1 9 0,5 1 0,-9 8 0,2-9 0,-4 13 0,0-1 0,0 0 0,0-11 0,0-3 0,-5-13 0,4 1 0,-3-7 0,4-1 0,-4-7 0,3-4 0,-2 0 0,3-4 0,0 0 0,3 0 0,12 1 0,17 2 0,37 3 0,-16-5 0,5 0-1251,15 1 1,6 0 1250,-13-3 0,2 1 0,1-2-869,0-1 1,1-1-1,0-1 869,7 1 0,0-1 0,0 0 0,-4-2 0,-1-2 0,1 1 0,0 0 0,0 0 0,-1 0 0,-3 0 0,-1 0 0,1 0 0,3 0 0,1 0 0,-3 0-837,22 0 1,-2 0 836,6-1 0,-3 2 0,-16 3 0,-2 1-388,-6-4 1,-1 0 387,-5 3 0,-3 0 1798,26-4-1798,-17 0 2496,-32 0-2496,-18 0 2103,-8-3-2103,-6-5 1158,-2-11-1158,-3-6 0,0-18 0,-7-14 0,5-15 0,-6-24-575,1 9 575,-2-9 0,-8 12 0,1 12 0,0 3 0,5 29 0,0 6 0,6 21 0,-2 1 0,3 8 575,-5 0-575,-2 4 0,-8 0 0,-6 0 0,-29 0 0,-19 0 0,-25 0-529,43 0 1,-1 0 528,1 0 0,0 0 0,-6 0 0,-1 0 0,6 0 0,-1 0 0,-10 0 0,-1 0 0,5 0 0,1 0 0,-7 0 0,0 0 0,1 0 0,-1 0-794,-6 0 1,0 0 793,5 0 0,0 0 0,-10 0 0,-2 0-915,0 0 0,0 0 915,-2 0 0,0 0 0,1 0 0,2 0-395,11 0 0,2 0 395,12 0 0,2 0 829,-42 0-829,35 0 1426,13 0-1426,26 0 1998,9 0-1998,1 0 1011,4 0-1011,0 4 0,4-3 0,0 2 0</inkml:trace>
+  <inkml:trace contextRef="#ctx0" brushRef="#br0" timeOffset="-2847">16415 1302 24575,'5'-1'0,"-2"1"0,-6 8 0,-2 4 0,-6 1 0,-2 3 0,-26 15 0,-6 4 0,-22 15 0,-8 1-657,6 6 657,-13-4 0,42-19 0,0 0 0,-38 19 0,0 7 0,11-9 0,4-11-85,-3 8 85,7-17 0,-7 17 0,14-10 0,-8 1 0,20-7 0,-14-4 0,4 6 0,-9-3 0,-14 10 0,0-10 0,-11-5 0,12-3 0,-9-6 0,9 6 0,0-6 0,11-2 0,1-1 0,2 1 653,-36-2-653,51-2 89,-2-9-89,-1 4 0,-8-6 0,20 0 0,-9 0 0,12 0 0,-11 0 0,8-4 0,-9 3 0,12-9 0,7 9 0,-5-8 0,11 8 0,-5-7 0,7 7 0,-1-6 0,1 6 0,3-7 0,-2 4 0,2-4 0,-3 0 0,0-1 0,-7 0 0,5-3 0,-4 2 0,5-1 0,1 3 0,0-1 0,-1 1 0,1 0 0,4 0 0,-4 0 0,7 0 0,-3 0 0,4-1 0,0 1 0,0 0 0,4 0 0,-4 4 0,7-4 0,-6 4 0,3-4 0,-4-4 0,-1 3 0,1-6 0,0 6 0,0-3 0,0 4 0,0-4 0,0 3 0,-1-3 0,1 0 0,4 3 0,-3-2 0,6 2 0,-7 1 0,4-3 0,-4-2 0,0-3 0,0-1 0,-1 5 0,1-4 0,4 7 0,-3-2 0,2 3 0,1-1 0,-4 1 0,4 0 0,-4 0 0,3 0 0,2 0 0,-1 0 0,3-1 0,-3 1 0,1 0 0,2 0 0,-3 0 0,1 0 0,2 7 0,-3 2 0,4 7 0,-3 0 0,-2 0 0,-3 3 0,-4 2 0,-1 3 0,0 7 0,-5 1 0,2 6 0,-4 1 0,-11 5 0,8-4 0,-8 5 0,12-13 0,1-1 0,2-7 0,3 0 0,1-4 0,4 0 0,0-1 0,0-2 0,4 3 0,4-8 0,8 0 0,22-10 0,9-2 0,31-15 0,2 5 0,-20 1 0,3 0-543,2 2 0,0 0 543,5-4 0,1 0 0,-1 4 0,-1 0 0,-10 2 0,-4 0 0,25-6 0,-24 6 0,-25-1 0,-11 10 0,0-4 0,-4 7 1086,0-6-1086,0 6 0,0-6 0,0 3 0,0-5 0,0 1 0,4 0 0,-4 0 0,8 0 0,-4 0 0,1 0 0,2-1 0,-6 5 0,6-3 0,-6 6 0,-5-3 0,-5 4 0,-7 0 0,-3 0 0,-9 0 0,-4 0 0,-7 0 0,0 0 0,0 5 0,1-4 0,-1 8 0,0-8 0,0 4 0,7-5 0,1 3 0,7-2 0,-1 3 0,5-4 0,-4 0 0,4 0 0,-5 0 0,5 0 0,-4 0 0,7 0 0,-2 0 0,2 0 0,1 0 0,0 3 0,0 2 0,0 3 0,0 0 0,0 0 0,0 0 0,-1 0 0,1 0 0,0-4 0,4 0 0,0-4 0</inkml:trace>
+  <inkml:trace contextRef="#ctx0" brushRef="#br0" timeOffset="-1872">13371 2045 24575,'-8'3'0,"0"2"0,0 2 0,0 1 0,0-3 0,0 2 0,-1 1 0,-2 5 0,-2 3 0,-3 0 0,-7 2 0,-1 0 0,-23 16 0,12-10 0,-12 10 0,22-16 0,6-7 0,15-7 0,8-12 0,27-10 0,8-6 0,30-14 0,-4-3 0,9-9 0,-11 9 0,-13 6 0,-14 16 0,-14 6 0,-9 4 0,-5 9 0,-4 0 0,-4 8 0,3-3 0,2-2 0,3-6 0,3-2 0,2-3 0,3 0 0,0 0 0,0 0 0,-3 3 0,-2 5 0,-6 8 0,2 5 0,-2 9 0,4 3 0,3 17 0,-1-8 0,1 8 0,-3-17 0,0-6 0,-1-15 0,0-5 0,-3-11 0,-2-7 0,2-5 0,-4-1 0,3-4 0,-4 11 0,0 3 0,0 8 0</inkml:trace>
+  <inkml:trace contextRef="#ctx0" brushRef="#br0" timeOffset="8624">256 852 24575,'-13'17'0,"3"1"0,-6 29 0,4-2 0,-4 24 0,0 3 0,-8 12-699,5 12 699,-13-9 0,12 8 0,-3-22 0,7-4 0,2-12 0,6 0 0,-3-11 0,10-4 0,-4-17 699,5-3-699,0-9 0,0-2 0,4-6 0,4-2 0,23 4 0,47-6 0,16-1 0,-21 4 0,5-1-476,-11-3 1,9 0-1,3 0 1,0 0 475,4 0 0,2 0 0,-1 0 0,-3 0-1246,11 0 1,-3 0 0,3 0 1245,-9 0 0,5 0 0,-1 0 0,-6 0 0,-5 0 0,-5 0 0,0 0-687,2 0 0,0 0 0,-1 0 687,-3 0 0,0 0 0,-1 0-613,29 0 0,-3 0 613,-10 0 0,-4 0 0,-9 0 0,-4 0 363,-11 0 0,-2 0-363,0-4 0,0-1 0,44 3 0,1-13 0,-15 13 3092,-27-6-3092,-21 8 2478,-13 0-2478,-11-3 1895,0-2-1895,-8-3 734,0 0-734,-4-4 0,0 0 0,0-11 0,0-2 0,0-29 0,0-6 0,0-25 0,-7 1 0,-3 0-418,-7 0 418,-7 0 0,5 0 0,-4 12 0,9 14 0,2 16 0,3 17 0,3 3 0,-1 9 0,3 5 418,-4 1-418,-1 6 0,1-3 0,-3 4 0,-2 0 0,-10 0 0,-13 0 0,-21 0 0,-27 0 0,30 1 0,-3-2-913,-10-3 0,-4-1 913,-9 4 0,-4 0-1249,-10-4 1,-3 0 1248,28 5 0,0 0 0,0 0 0,0 0 0,1 0 0,-1 0 0,1 0 0,0 0 0,1 0 0,-30 5 0,2 0 0,6-4 0,-1 0 0,-4 4 0,0 0-903,10-5 1,0 0 902,-4-1 0,0 2 0,11 3 0,2 0-470,-1-3 1,2 1 469,10 2 0,3 0 481,4 0 1,3 0-482,-42-2 2222,24 5-2222,14-7 2087,22 0-2087,13 0 1308,11 0-1308,0 0 487,4 3-487,7 2 0,12 4 0,21-4 0,37-1 0,-11-3 0,7-2-1496,21 1 0,7 0 1496,-21 0 0,2 0 0,1 0-1061,6 0 1,1 0-1,0 0 1061,4 0 0,-1 0 0,1 0 0,1 0 0,-1 0 0,1 0 0,4 0 0,0-1 0,-1 2 0,-6 2 0,-2 1 0,1-1 0,-2-2 0,1-1 0,-3 1-705,20 4 0,-4 0 705,-11-1 0,-4 0-227,-10-3 1,-6 0 226,23 7 2129,-24-8-2129,-29 0 3241,-21 0-3241,-2 0 1947,-3 0-1947,4 0 720,0 0-720,11 0 0,1 0 0,1 0 0,-6 0 0,-8 0 0,-3 4 0,0-3 0,4 2 0,7-3 0,-2 0 0,13 0 0,-6 0 0,7 0 0,-1 0 0,-5 4 0,-3-3 0,-9 2 0,-2-3 0,-3 0 0,0 0 0,0 0 0,0 0 0,0 0 0,0 4 0,-3 0 0,2 4 0,-3 4 0,1 0 0,-2 11 0,2 1 0,-4 31 0,12 17 0,-3 26-887,0 1 887,-1-45 0,-2-1 0,-5 34-296,14 9 296,-14-24 0,5-15 0,-7-21 0,0-17 0,4-7 872,-7-8-872,2 0 311,-7-4-311,0 0 0,0 0 0,-1 0 0,1 0 0,0 0 0,0 0 0,-4 0 0,-7-5 0,-17 4 0,-33-12 0,-18 11-674,27-2 1,-3 0 673,1 4 0,-1 0 0,0 0 0,0 0 0,1 0 0,2 0-178,-39 0 178,15-6 0,26 4 0,16-4 0,17 6 0,-4 0 0,5-5 1334,-7 4-1334,0-4 191,-23 5-191,5 0 0,-32 0 0,9 0 0,-1 0 0,4 0 0,0 0 0,8 0 0,-8 0 0,12 0 0,-1-6 0,1 4 0,-1-4 0,1 6 0,-13 0 0,-2 0 0,-12 0 0,23 0 0,1 0 0,-22 0 0,22 0 0,2 0 0,-3 0 0,-8 0 0,12 0 0,11 0 0,3 0 0,0 0 0,10 0 0,-10 0 0,12 0 0,0 0 0,7 0 0,1 0 0,10 0 0,2 0 0,3 0 0,-1 0 0,1 0 0,0 0 0,0 0 0,0 0 0,0 0 0,0-7 0,0-2 0,-4-8 0,-3-5 0,-4-3 0,3-6 0,0-11 0,0 8 0,1-21 0,0 21 0,3-8 0,-1-1 0,3 9 0,2-2 0,0 13 0,7 11 0,-3 0 0,4 4 0,0 0 0,0 0 0,0-1 0,0 1 0,0 0 0,0 0 0,0 0 0,0 0 0,0 0 0,0-1 0,0 1 0,0 0 0,0 0 0,0 0 0,0 0 0,0 0 0,0 0 0,0-1 0,4 1 0,-3 0 0,2 0 0,-3 0 0,0 0 0,0 0 0,4 0 0,-3-1 0,2 1 0,1 0 0,-3 0 0,2 0 0,1 3 0,-3 2 0,2 3 0</inkml:trace>
 </inkml:ink>
 </file>
 

</xml_diff>

<commit_message>
feat: Add progress #25 '순위, programmers'
</commit_message>
<xml_diff>
--- a/Programmers/algorithm/3_순위/notes.docx
+++ b/Programmers/algorithm/3_순위/notes.docx
@@ -4,15 +4,7 @@
   <w:body>
     <w:p>
       <w:r>
-        <w:t xml:space="preserve">Floyd </w:t>
-      </w:r>
-      <w:proofErr w:type="spellStart"/>
-      <w:r>
-        <w:t>warshall</w:t>
-      </w:r>
-      <w:proofErr w:type="spellEnd"/>
-      <w:r>
-        <w:t xml:space="preserve"> algorithm</w:t>
+        <w:t>Floyd warshall algorithm</w:t>
       </w:r>
     </w:p>
     <w:p/>
@@ -422,7 +414,7 @@
           </mc:Choice>
           <mc:Fallback>
             <w:pict>
-              <v:shapetype w14:anchorId="518A11FA" id="_x0000_t75" coordsize="21600,21600" o:spt="75" o:preferrelative="t" path="m@4@5l@4@11@9@11@9@5xe" filled="f" stroked="f">
+              <v:shapetype w14:anchorId="7E01F113" id="_x0000_t75" coordsize="21600,21600" o:spt="75" o:preferrelative="t" path="m@4@5l@4@11@9@11@9@5xe" filled="f" stroked="f">
                 <v:stroke joinstyle="miter"/>
                 <v:formulas>
                   <v:f eqn="if lineDrawn pixelLineWidth 0"/>
@@ -496,7 +488,7 @@
           </mc:Choice>
           <mc:Fallback>
             <w:pict>
-              <v:shape w14:anchorId="2059F720" id="Ink 22" o:spid="_x0000_s1026" type="#_x0000_t75" style="position:absolute;margin-left:92.3pt;margin-top:-42pt;width:205.95pt;height:110.2pt;z-index:251667456;visibility:visible;mso-wrap-style:square;mso-wrap-distance-left:9pt;mso-wrap-distance-top:0;mso-wrap-distance-right:9pt;mso-wrap-distance-bottom:0;mso-position-horizontal:absolute;mso-position-horizontal-relative:text;mso-position-vertical:absolute;mso-position-vertical-relative:text" o:gfxdata="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">
+              <v:shape w14:anchorId="47615A11" id="Ink 22" o:spid="_x0000_s1026" type="#_x0000_t75" style="position:absolute;margin-left:92.3pt;margin-top:-42pt;width:205.95pt;height:110.2pt;z-index:251667456;visibility:visible;mso-wrap-style:square;mso-wrap-distance-left:9pt;mso-wrap-distance-top:0;mso-wrap-distance-right:9pt;mso-wrap-distance-bottom:0;mso-position-horizontal:absolute;mso-position-horizontal-relative:text;mso-position-vertical:absolute;mso-position-vertical-relative:text" o:gfxdata="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">
                 <v:imagedata r:id="rId12" o:title=""/>
               </v:shape>
             </w:pict>
@@ -541,7 +533,7 @@
           </mc:Choice>
           <mc:Fallback>
             <w:pict>
-              <v:shape w14:anchorId="087170AE" id="Ink 19" o:spid="_x0000_s1026" type="#_x0000_t75" style="position:absolute;margin-left:85.8pt;margin-top:-42.55pt;width:204.85pt;height:107.9pt;z-index:251664384;visibility:visible;mso-wrap-style:square;mso-wrap-distance-left:9pt;mso-wrap-distance-top:0;mso-wrap-distance-right:9pt;mso-wrap-distance-bottom:0;mso-position-horizontal:absolute;mso-position-horizontal-relative:text;mso-position-vertical:absolute;mso-position-vertical-relative:text" o:gfxdata="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">
+              <v:shape w14:anchorId="4224FEBE" id="Ink 19" o:spid="_x0000_s1026" type="#_x0000_t75" style="position:absolute;margin-left:85.8pt;margin-top:-42.55pt;width:204.85pt;height:107.9pt;z-index:251664384;visibility:visible;mso-wrap-style:square;mso-wrap-distance-left:9pt;mso-wrap-distance-top:0;mso-wrap-distance-right:9pt;mso-wrap-distance-bottom:0;mso-position-horizontal:absolute;mso-position-horizontal-relative:text;mso-position-vertical:absolute;mso-position-vertical-relative:text" o:gfxdata="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">
                 <v:imagedata r:id="rId14" o:title=""/>
               </v:shape>
             </w:pict>
@@ -652,7 +644,7 @@
           </mc:Choice>
           <mc:Fallback>
             <w:pict>
-              <v:shape w14:anchorId="69CB5E68" id="Ink 66" o:spid="_x0000_s1026" type="#_x0000_t75" style="position:absolute;margin-left:101.6pt;margin-top:37pt;width:372.95pt;height:81.65pt;z-index:251688960;visibility:visible;mso-wrap-style:square;mso-wrap-distance-left:9pt;mso-wrap-distance-top:0;mso-wrap-distance-right:9pt;mso-wrap-distance-bottom:0;mso-position-horizontal:absolute;mso-position-horizontal-relative:text;mso-position-vertical:absolute;mso-position-vertical-relative:text" o:gfxdata="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">
+              <v:shape w14:anchorId="306C7B76" id="Ink 66" o:spid="_x0000_s1026" type="#_x0000_t75" style="position:absolute;margin-left:101.6pt;margin-top:37pt;width:372.95pt;height:81.65pt;z-index:251688960;visibility:visible;mso-wrap-style:square;mso-wrap-distance-left:9pt;mso-wrap-distance-top:0;mso-wrap-distance-right:9pt;mso-wrap-distance-bottom:0;mso-position-horizontal:absolute;mso-position-horizontal-relative:text;mso-position-vertical:absolute;mso-position-vertical-relative:text" o:gfxdata="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">
                 <v:imagedata r:id="rId16" o:title=""/>
               </v:shape>
             </w:pict>
@@ -697,7 +689,7 @@
           </mc:Choice>
           <mc:Fallback>
             <w:pict>
-              <v:shape w14:anchorId="04DF1846" id="Ink 56" o:spid="_x0000_s1026" type="#_x0000_t75" style="position:absolute;margin-left:114.6pt;margin-top:-18.85pt;width:50.8pt;height:31.45pt;z-index:251678720;visibility:visible;mso-wrap-style:square;mso-wrap-distance-left:9pt;mso-wrap-distance-top:0;mso-wrap-distance-right:9pt;mso-wrap-distance-bottom:0;mso-position-horizontal:absolute;mso-position-horizontal-relative:text;mso-position-vertical:absolute;mso-position-vertical-relative:text" o:gfxdata="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">
+              <v:shape w14:anchorId="66DD1D1A" id="Ink 56" o:spid="_x0000_s1026" type="#_x0000_t75" style="position:absolute;margin-left:114.6pt;margin-top:-18.85pt;width:50.8pt;height:31.45pt;z-index:251678720;visibility:visible;mso-wrap-style:square;mso-wrap-distance-left:9pt;mso-wrap-distance-top:0;mso-wrap-distance-right:9pt;mso-wrap-distance-bottom:0;mso-position-horizontal:absolute;mso-position-horizontal-relative:text;mso-position-vertical:absolute;mso-position-vertical-relative:text" o:gfxdata="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">
                 <v:imagedata r:id="rId18" o:title=""/>
               </v:shape>
             </w:pict>
@@ -742,7 +734,7 @@
           </mc:Choice>
           <mc:Fallback>
             <w:pict>
-              <v:shape w14:anchorId="73BFB8DE" id="Ink 28" o:spid="_x0000_s1026" type="#_x0000_t75" style="position:absolute;margin-left:16.7pt;margin-top:11.75pt;width:386.75pt;height:30.75pt;z-index:251669504;visibility:visible;mso-wrap-style:square;mso-wrap-distance-left:9pt;mso-wrap-distance-top:0;mso-wrap-distance-right:9pt;mso-wrap-distance-bottom:0;mso-position-horizontal:absolute;mso-position-horizontal-relative:text;mso-position-vertical:absolute;mso-position-vertical-relative:text" o:gfxdata="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">
+              <v:shape w14:anchorId="1674BAF7" id="Ink 28" o:spid="_x0000_s1026" type="#_x0000_t75" style="position:absolute;margin-left:16.7pt;margin-top:11.75pt;width:386.75pt;height:30.75pt;z-index:251669504;visibility:visible;mso-wrap-style:square;mso-wrap-distance-left:9pt;mso-wrap-distance-top:0;mso-wrap-distance-right:9pt;mso-wrap-distance-bottom:0;mso-position-horizontal:absolute;mso-position-horizontal-relative:text;mso-position-vertical:absolute;mso-position-vertical-relative:text" o:gfxdata="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">
                 <v:imagedata r:id="rId20" o:title=""/>
               </v:shape>
             </w:pict>
@@ -787,7 +779,7 @@
           </mc:Choice>
           <mc:Fallback>
             <w:pict>
-              <v:shape w14:anchorId="6B0879D2" id="Ink 27" o:spid="_x0000_s1026" type="#_x0000_t75" style="position:absolute;margin-left:13.85pt;margin-top:11.45pt;width:94.15pt;height:106.9pt;z-index:251668480;visibility:visible;mso-wrap-style:square;mso-wrap-distance-left:9pt;mso-wrap-distance-top:0;mso-wrap-distance-right:9pt;mso-wrap-distance-bottom:0;mso-position-horizontal:absolute;mso-position-horizontal-relative:text;mso-position-vertical:absolute;mso-position-vertical-relative:text" o:gfxdata="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">
+              <v:shape w14:anchorId="642E5801" id="Ink 27" o:spid="_x0000_s1026" type="#_x0000_t75" style="position:absolute;margin-left:13.85pt;margin-top:11.45pt;width:94.15pt;height:106.9pt;z-index:251668480;visibility:visible;mso-wrap-style:square;mso-wrap-distance-left:9pt;mso-wrap-distance-top:0;mso-wrap-distance-right:9pt;mso-wrap-distance-bottom:0;mso-position-horizontal:absolute;mso-position-horizontal-relative:text;mso-position-vertical:absolute;mso-position-vertical-relative:text" o:gfxdata="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">
                 <v:imagedata r:id="rId22" o:title=""/>
               </v:shape>
             </w:pict>
@@ -1029,7 +1021,7 @@
           </mc:Choice>
           <mc:Fallback>
             <w:pict>
-              <v:shape w14:anchorId="548D8921" id="Ink 82" o:spid="_x0000_s1026" type="#_x0000_t75" style="position:absolute;margin-left:94.2pt;margin-top:8.5pt;width:1.45pt;height:1.45pt;z-index:251702272;visibility:visible;mso-wrap-style:square;mso-wrap-distance-left:9pt;mso-wrap-distance-top:0;mso-wrap-distance-right:9pt;mso-wrap-distance-bottom:0;mso-position-horizontal:absolute;mso-position-horizontal-relative:text;mso-position-vertical:absolute;mso-position-vertical-relative:text" o:gfxdata="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">
+              <v:shape w14:anchorId="5B00CE25" id="Ink 82" o:spid="_x0000_s1026" type="#_x0000_t75" style="position:absolute;margin-left:94.2pt;margin-top:8.5pt;width:1.45pt;height:1.45pt;z-index:251702272;visibility:visible;mso-wrap-style:square;mso-wrap-distance-left:9pt;mso-wrap-distance-top:0;mso-wrap-distance-right:9pt;mso-wrap-distance-bottom:0;mso-position-horizontal:absolute;mso-position-horizontal-relative:text;mso-position-vertical:absolute;mso-position-vertical-relative:text" o:gfxdata="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">
                 <v:imagedata r:id="rId10" o:title=""/>
               </v:shape>
             </w:pict>
@@ -1163,14 +1155,12 @@
         </w:rPr>
         <w:t xml:space="preserve"> </w:t>
       </w:r>
-      <w:proofErr w:type="spellStart"/>
       <w:r>
         <w:rPr>
           <w:rFonts w:hint="eastAsia"/>
         </w:rPr>
         <w:t>으로</w:t>
       </w:r>
-      <w:proofErr w:type="spellEnd"/>
       <w:r>
         <w:rPr>
           <w:rFonts w:hint="eastAsia"/>
@@ -1724,11 +1714,149 @@
           <w:tab w:val="left" w:pos="3820"/>
         </w:tabs>
       </w:pPr>
+    </w:p>
+    <w:p>
+      <w:pPr>
+        <w:tabs>
+          <w:tab w:val="left" w:pos="3820"/>
+        </w:tabs>
+      </w:pPr>
+    </w:p>
+    <w:p>
+      <w:pPr>
+        <w:tabs>
+          <w:tab w:val="left" w:pos="3820"/>
+        </w:tabs>
+      </w:pPr>
+    </w:p>
+    <w:p>
+      <w:pPr>
+        <w:tabs>
+          <w:tab w:val="left" w:pos="3820"/>
+        </w:tabs>
+      </w:pPr>
+    </w:p>
+    <w:p>
+      <w:pPr>
+        <w:tabs>
+          <w:tab w:val="left" w:pos="3820"/>
+        </w:tabs>
+      </w:pPr>
+    </w:p>
+    <w:p>
+      <w:pPr>
+        <w:tabs>
+          <w:tab w:val="left" w:pos="3820"/>
+        </w:tabs>
+      </w:pPr>
       <w:r>
         <w:rPr>
           <w:noProof/>
         </w:rPr>
         <w:lastRenderedPageBreak/>
+        <mc:AlternateContent>
+          <mc:Choice Requires="wpi">
+            <w:drawing>
+              <wp:anchor distT="0" distB="0" distL="114300" distR="114300" simplePos="0" relativeHeight="251762688" behindDoc="0" locked="0" layoutInCell="1" allowOverlap="1" wp14:anchorId="4E31D878" wp14:editId="3022C976">
+                <wp:simplePos x="0" y="0"/>
+                <wp:positionH relativeFrom="column">
+                  <wp:posOffset>3825940</wp:posOffset>
+                </wp:positionH>
+                <wp:positionV relativeFrom="paragraph">
+                  <wp:posOffset>345420</wp:posOffset>
+                </wp:positionV>
+                <wp:extent cx="1712520" cy="679320"/>
+                <wp:effectExtent l="38100" t="38100" r="15240" b="45085"/>
+                <wp:wrapNone/>
+                <wp:docPr id="150" name="Ink 150"/>
+                <wp:cNvGraphicFramePr/>
+                <a:graphic xmlns:a="http://schemas.openxmlformats.org/drawingml/2006/main">
+                  <a:graphicData uri="http://schemas.microsoft.com/office/word/2010/wordprocessingInk">
+                    <w14:contentPart bwMode="auto" r:id="rId26">
+                      <w14:nvContentPartPr>
+                        <w14:cNvContentPartPr/>
+                      </w14:nvContentPartPr>
+                      <w14:xfrm>
+                        <a:off x="0" y="0"/>
+                        <a:ext cx="1712520" cy="679320"/>
+                      </w14:xfrm>
+                    </w14:contentPart>
+                  </a:graphicData>
+                </a:graphic>
+              </wp:anchor>
+            </w:drawing>
+          </mc:Choice>
+          <mc:Fallback>
+            <w:pict>
+              <v:shape w14:anchorId="424A29EE" id="Ink 150" o:spid="_x0000_s1026" type="#_x0000_t75" style="position:absolute;margin-left:300.55pt;margin-top:26.5pt;width:136.3pt;height:54.95pt;z-index:251762688;visibility:visible;mso-wrap-style:square;mso-wrap-distance-left:9pt;mso-wrap-distance-top:0;mso-wrap-distance-right:9pt;mso-wrap-distance-bottom:0;mso-position-horizontal:absolute;mso-position-horizontal-relative:text;mso-position-vertical:absolute;mso-position-vertical-relative:text" o:gfxdata="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">
+                <v:imagedata r:id="rId27" o:title=""/>
+              </v:shape>
+            </w:pict>
+          </mc:Fallback>
+        </mc:AlternateContent>
+      </w:r>
+      <w:r>
+        <w:drawing>
+          <wp:inline distT="0" distB="0" distL="0" distR="0" wp14:anchorId="4A174571" wp14:editId="79CFD983">
+            <wp:extent cx="5232400" cy="1435100"/>
+            <wp:effectExtent l="0" t="0" r="0" b="0"/>
+            <wp:docPr id="149" name="Picture 149" descr="Graphical user interface, application&#10;&#10;Description automatically generated"/>
+            <wp:cNvGraphicFramePr>
+              <a:graphicFrameLocks xmlns:a="http://schemas.openxmlformats.org/drawingml/2006/main" noChangeAspect="1"/>
+            </wp:cNvGraphicFramePr>
+            <a:graphic xmlns:a="http://schemas.openxmlformats.org/drawingml/2006/main">
+              <a:graphicData uri="http://schemas.openxmlformats.org/drawingml/2006/picture">
+                <pic:pic xmlns:pic="http://schemas.openxmlformats.org/drawingml/2006/picture">
+                  <pic:nvPicPr>
+                    <pic:cNvPr id="3" name="Picture 3" descr="Graphical user interface, application&#10;&#10;Description automatically generated"/>
+                    <pic:cNvPicPr/>
+                  </pic:nvPicPr>
+                  <pic:blipFill>
+                    <a:blip r:embed="rId8"/>
+                    <a:stretch>
+                      <a:fillRect/>
+                    </a:stretch>
+                  </pic:blipFill>
+                  <pic:spPr>
+                    <a:xfrm>
+                      <a:off x="0" y="0"/>
+                      <a:ext cx="5232400" cy="1435100"/>
+                    </a:xfrm>
+                    <a:prstGeom prst="rect">
+                      <a:avLst/>
+                    </a:prstGeom>
+                  </pic:spPr>
+                </pic:pic>
+              </a:graphicData>
+            </a:graphic>
+          </wp:inline>
+        </w:drawing>
+      </w:r>
+    </w:p>
+    <w:p>
+      <w:pPr>
+        <w:tabs>
+          <w:tab w:val="left" w:pos="3820"/>
+        </w:tabs>
+      </w:pPr>
+    </w:p>
+    <w:p>
+      <w:pPr>
+        <w:tabs>
+          <w:tab w:val="left" w:pos="3820"/>
+        </w:tabs>
+      </w:pPr>
+    </w:p>
+    <w:p>
+      <w:pPr>
+        <w:tabs>
+          <w:tab w:val="left" w:pos="3820"/>
+        </w:tabs>
+      </w:pPr>
+      <w:r>
+        <w:rPr>
+          <w:noProof/>
+        </w:rPr>
         <mc:AlternateContent>
           <mc:Choice Requires="wpi">
             <w:drawing>
@@ -1747,7 +1875,7 @@
                 <wp:cNvGraphicFramePr/>
                 <a:graphic xmlns:a="http://schemas.openxmlformats.org/drawingml/2006/main">
                   <a:graphicData uri="http://schemas.microsoft.com/office/word/2010/wordprocessingInk">
-                    <w14:contentPart bwMode="auto" r:id="rId26">
+                    <w14:contentPart bwMode="auto" r:id="rId28">
                       <w14:nvContentPartPr>
                         <w14:cNvContentPartPr/>
                       </w14:nvContentPartPr>
@@ -1763,8 +1891,8 @@
           </mc:Choice>
           <mc:Fallback>
             <w:pict>
-              <v:shape w14:anchorId="42461E44" id="Ink 119" o:spid="_x0000_s1026" type="#_x0000_t75" style="position:absolute;margin-left:-1.3pt;margin-top:5pt;width:467pt;height:71.8pt;z-index:251737088;visibility:visible;mso-wrap-style:square;mso-wrap-distance-left:9pt;mso-wrap-distance-top:0;mso-wrap-distance-right:9pt;mso-wrap-distance-bottom:0;mso-position-horizontal:absolute;mso-position-horizontal-relative:text;mso-position-vertical:absolute;mso-position-vertical-relative:text" o:gfxdata="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">
-                <v:imagedata r:id="rId27" o:title=""/>
+              <v:shape w14:anchorId="6022F5C8" id="Ink 119" o:spid="_x0000_s1026" type="#_x0000_t75" style="position:absolute;margin-left:-1.3pt;margin-top:5pt;width:467pt;height:71.8pt;z-index:251737088;visibility:visible;mso-wrap-style:square;mso-wrap-distance-left:9pt;mso-wrap-distance-top:0;mso-wrap-distance-right:9pt;mso-wrap-distance-bottom:0;mso-position-horizontal:absolute;mso-position-horizontal-relative:text;mso-position-vertical:absolute;mso-position-vertical-relative:text" o:gfxdata="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">
+                <v:imagedata r:id="rId29" o:title=""/>
               </v:shape>
             </w:pict>
           </mc:Fallback>
@@ -1792,7 +1920,7 @@
                 <wp:cNvGraphicFramePr/>
                 <a:graphic xmlns:a="http://schemas.openxmlformats.org/drawingml/2006/main">
                   <a:graphicData uri="http://schemas.microsoft.com/office/word/2010/wordprocessingInk">
-                    <w14:contentPart bwMode="auto" r:id="rId28">
+                    <w14:contentPart bwMode="auto" r:id="rId30">
                       <w14:nvContentPartPr>
                         <w14:cNvContentPartPr/>
                       </w14:nvContentPartPr>
@@ -1808,8 +1936,8 @@
           </mc:Choice>
           <mc:Fallback>
             <w:pict>
-              <v:shape w14:anchorId="6F73053B" id="Ink 112" o:spid="_x0000_s1026" type="#_x0000_t75" style="position:absolute;margin-left:22.2pt;margin-top:56.15pt;width:329.35pt;height:43.5pt;z-index:251730944;visibility:visible;mso-wrap-style:square;mso-wrap-distance-left:9pt;mso-wrap-distance-top:0;mso-wrap-distance-right:9pt;mso-wrap-distance-bottom:0;mso-position-horizontal:absolute;mso-position-horizontal-relative:text;mso-position-vertical:absolute;mso-position-vertical-relative:text" o:gfxdata="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">
-                <v:imagedata r:id="rId29" o:title=""/>
+              <v:shape w14:anchorId="225BCC6F" id="Ink 112" o:spid="_x0000_s1026" type="#_x0000_t75" style="position:absolute;margin-left:22.2pt;margin-top:56.15pt;width:329.35pt;height:43.5pt;z-index:251730944;visibility:visible;mso-wrap-style:square;mso-wrap-distance-left:9pt;mso-wrap-distance-top:0;mso-wrap-distance-right:9pt;mso-wrap-distance-bottom:0;mso-position-horizontal:absolute;mso-position-horizontal-relative:text;mso-position-vertical:absolute;mso-position-vertical-relative:text" o:gfxdata="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">
+                <v:imagedata r:id="rId31" o:title=""/>
               </v:shape>
             </w:pict>
           </mc:Fallback>
@@ -1837,7 +1965,7 @@
                 <wp:cNvGraphicFramePr/>
                 <a:graphic xmlns:a="http://schemas.openxmlformats.org/drawingml/2006/main">
                   <a:graphicData uri="http://schemas.microsoft.com/office/word/2010/wordprocessingInk">
-                    <w14:contentPart bwMode="auto" r:id="rId30">
+                    <w14:contentPart bwMode="auto" r:id="rId32">
                       <w14:nvContentPartPr>
                         <w14:cNvContentPartPr/>
                       </w14:nvContentPartPr>
@@ -1853,8 +1981,8 @@
           </mc:Choice>
           <mc:Fallback>
             <w:pict>
-              <v:shape w14:anchorId="34882A1B" id="Ink 96" o:spid="_x0000_s1026" type="#_x0000_t75" style="position:absolute;margin-left:446.3pt;margin-top:5.35pt;width:75.1pt;height:35.4pt;z-index:251714560;visibility:visible;mso-wrap-style:square;mso-wrap-distance-left:9pt;mso-wrap-distance-top:0;mso-wrap-distance-right:9pt;mso-wrap-distance-bottom:0;mso-position-horizontal:absolute;mso-position-horizontal-relative:text;mso-position-vertical:absolute;mso-position-vertical-relative:text" o:gfxdata="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">
-                <v:imagedata r:id="rId31" o:title=""/>
+              <v:shape w14:anchorId="7E132567" id="Ink 96" o:spid="_x0000_s1026" type="#_x0000_t75" style="position:absolute;margin-left:446.3pt;margin-top:5.35pt;width:75.1pt;height:35.4pt;z-index:251714560;visibility:visible;mso-wrap-style:square;mso-wrap-distance-left:9pt;mso-wrap-distance-top:0;mso-wrap-distance-right:9pt;mso-wrap-distance-bottom:0;mso-position-horizontal:absolute;mso-position-horizontal-relative:text;mso-position-vertical:absolute;mso-position-vertical-relative:text" o:gfxdata="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">
+                <v:imagedata r:id="rId33" o:title=""/>
               </v:shape>
             </w:pict>
           </mc:Fallback>
@@ -1882,7 +2010,7 @@
                 <wp:cNvGraphicFramePr/>
                 <a:graphic xmlns:a="http://schemas.openxmlformats.org/drawingml/2006/main">
                   <a:graphicData uri="http://schemas.microsoft.com/office/word/2010/wordprocessingInk">
-                    <w14:contentPart bwMode="auto" r:id="rId32">
+                    <w14:contentPart bwMode="auto" r:id="rId34">
                       <w14:nvContentPartPr>
                         <w14:cNvContentPartPr/>
                       </w14:nvContentPartPr>
@@ -1898,8 +2026,8 @@
           </mc:Choice>
           <mc:Fallback>
             <w:pict>
-              <v:shape w14:anchorId="45E976D6" id="Ink 89" o:spid="_x0000_s1026" type="#_x0000_t75" style="position:absolute;margin-left:414.8pt;margin-top:9.4pt;width:27.2pt;height:15.5pt;z-index:251707392;visibility:visible;mso-wrap-style:square;mso-wrap-distance-left:9pt;mso-wrap-distance-top:0;mso-wrap-distance-right:9pt;mso-wrap-distance-bottom:0;mso-position-horizontal:absolute;mso-position-horizontal-relative:text;mso-position-vertical:absolute;mso-position-vertical-relative:text" o:gfxdata="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">
-                <v:imagedata r:id="rId33" o:title=""/>
+              <v:shape w14:anchorId="4AA3D2A3" id="Ink 89" o:spid="_x0000_s1026" type="#_x0000_t75" style="position:absolute;margin-left:414.8pt;margin-top:9.4pt;width:27.2pt;height:15.5pt;z-index:251707392;visibility:visible;mso-wrap-style:square;mso-wrap-distance-left:9pt;mso-wrap-distance-top:0;mso-wrap-distance-right:9pt;mso-wrap-distance-bottom:0;mso-position-horizontal:absolute;mso-position-horizontal-relative:text;mso-position-vertical:absolute;mso-position-vertical-relative:text" o:gfxdata="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">
+                <v:imagedata r:id="rId35" o:title=""/>
               </v:shape>
             </w:pict>
           </mc:Fallback>
@@ -1922,7 +2050,7 @@
                     <pic:cNvPicPr/>
                   </pic:nvPicPr>
                   <pic:blipFill>
-                    <a:blip r:embed="rId34"/>
+                    <a:blip r:embed="rId36"/>
                     <a:stretch>
                       <a:fillRect/>
                     </a:stretch>
@@ -2188,16 +2316,297 @@
     </w:p>
     <w:p>
       <w:pPr>
+        <w:pStyle w:val="ListParagraph"/>
+      </w:pPr>
+    </w:p>
+    <w:p>
+      <w:pPr>
         <w:tabs>
           <w:tab w:val="left" w:pos="3820"/>
         </w:tabs>
-        <w:rPr>
-          <w:rFonts w:hint="eastAsia"/>
-        </w:rPr>
-      </w:pPr>
+      </w:pPr>
+      <w:r>
+        <w:rPr>
+          <w:noProof/>
+        </w:rPr>
+        <mc:AlternateContent>
+          <mc:Choice Requires="wpi">
+            <w:drawing>
+              <wp:anchor distT="0" distB="0" distL="114300" distR="114300" simplePos="0" relativeHeight="251763712" behindDoc="0" locked="0" layoutInCell="1" allowOverlap="1" wp14:anchorId="107A427C" wp14:editId="2820266A">
+                <wp:simplePos x="0" y="0"/>
+                <wp:positionH relativeFrom="column">
+                  <wp:posOffset>8293900</wp:posOffset>
+                </wp:positionH>
+                <wp:positionV relativeFrom="paragraph">
+                  <wp:posOffset>1301970</wp:posOffset>
+                </wp:positionV>
+                <wp:extent cx="11880" cy="9000"/>
+                <wp:effectExtent l="38100" t="38100" r="39370" b="41910"/>
+                <wp:wrapNone/>
+                <wp:docPr id="151" name="Ink 151"/>
+                <wp:cNvGraphicFramePr/>
+                <a:graphic xmlns:a="http://schemas.openxmlformats.org/drawingml/2006/main">
+                  <a:graphicData uri="http://schemas.microsoft.com/office/word/2010/wordprocessingInk">
+                    <w14:contentPart bwMode="auto" r:id="rId37">
+                      <w14:nvContentPartPr>
+                        <w14:cNvContentPartPr/>
+                      </w14:nvContentPartPr>
+                      <w14:xfrm>
+                        <a:off x="0" y="0"/>
+                        <a:ext cx="11880" cy="9000"/>
+                      </w14:xfrm>
+                    </w14:contentPart>
+                  </a:graphicData>
+                </a:graphic>
+              </wp:anchor>
+            </w:drawing>
+          </mc:Choice>
+          <mc:Fallback>
+            <w:pict>
+              <v:shape w14:anchorId="3B1CC378" id="Ink 151" o:spid="_x0000_s1026" type="#_x0000_t75" style="position:absolute;margin-left:652.35pt;margin-top:101.8pt;width:2.35pt;height:2.1pt;z-index:251763712;visibility:visible;mso-wrap-style:square;mso-wrap-distance-left:9pt;mso-wrap-distance-top:0;mso-wrap-distance-right:9pt;mso-wrap-distance-bottom:0;mso-position-horizontal:absolute;mso-position-horizontal-relative:text;mso-position-vertical:absolute;mso-position-vertical-relative:text" o:gfxdata="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">
+                <v:imagedata r:id="rId38" o:title=""/>
+              </v:shape>
+            </w:pict>
+          </mc:Fallback>
+        </mc:AlternateContent>
+      </w:r>
+      <w:r>
+        <w:rPr>
+          <w:noProof/>
+        </w:rPr>
+        <mc:AlternateContent>
+          <mc:Choice Requires="wpi">
+            <w:drawing>
+              <wp:anchor distT="0" distB="0" distL="114300" distR="114300" simplePos="0" relativeHeight="251754496" behindDoc="0" locked="0" layoutInCell="1" allowOverlap="1" wp14:anchorId="711648A6" wp14:editId="54D4C803">
+                <wp:simplePos x="0" y="0"/>
+                <wp:positionH relativeFrom="column">
+                  <wp:posOffset>3915580</wp:posOffset>
+                </wp:positionH>
+                <wp:positionV relativeFrom="paragraph">
+                  <wp:posOffset>768220</wp:posOffset>
+                </wp:positionV>
+                <wp:extent cx="1424160" cy="442440"/>
+                <wp:effectExtent l="38100" t="38100" r="49530" b="40640"/>
+                <wp:wrapNone/>
+                <wp:docPr id="141" name="Ink 141"/>
+                <wp:cNvGraphicFramePr/>
+                <a:graphic xmlns:a="http://schemas.openxmlformats.org/drawingml/2006/main">
+                  <a:graphicData uri="http://schemas.microsoft.com/office/word/2010/wordprocessingInk">
+                    <w14:contentPart bwMode="auto" r:id="rId39">
+                      <w14:nvContentPartPr>
+                        <w14:cNvContentPartPr/>
+                      </w14:nvContentPartPr>
+                      <w14:xfrm>
+                        <a:off x="0" y="0"/>
+                        <a:ext cx="1424160" cy="442440"/>
+                      </w14:xfrm>
+                    </w14:contentPart>
+                  </a:graphicData>
+                </a:graphic>
+              </wp:anchor>
+            </w:drawing>
+          </mc:Choice>
+          <mc:Fallback>
+            <w:pict>
+              <v:shape w14:anchorId="418353D1" id="Ink 141" o:spid="_x0000_s1026" type="#_x0000_t75" style="position:absolute;margin-left:307.6pt;margin-top:59.8pt;width:113.6pt;height:36.3pt;z-index:251754496;visibility:visible;mso-wrap-style:square;mso-wrap-distance-left:9pt;mso-wrap-distance-top:0;mso-wrap-distance-right:9pt;mso-wrap-distance-bottom:0;mso-position-horizontal:absolute;mso-position-horizontal-relative:text;mso-position-vertical:absolute;mso-position-vertical-relative:text" o:gfxdata="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">
+                <v:imagedata r:id="rId40" o:title=""/>
+              </v:shape>
+            </w:pict>
+          </mc:Fallback>
+        </mc:AlternateContent>
+      </w:r>
       <w:r>
         <w:drawing>
-          <wp:inline distT="0" distB="0" distL="0" distR="0" wp14:anchorId="52D484EB" wp14:editId="3DFC0DFA">
+          <wp:inline distT="0" distB="0" distL="0" distR="0" wp14:anchorId="05226474" wp14:editId="137457C9">
+            <wp:extent cx="5232400" cy="1435100"/>
+            <wp:effectExtent l="0" t="0" r="0" b="0"/>
+            <wp:docPr id="140" name="Picture 140" descr="Graphical user interface, application&#10;&#10;Description automatically generated"/>
+            <wp:cNvGraphicFramePr>
+              <a:graphicFrameLocks xmlns:a="http://schemas.openxmlformats.org/drawingml/2006/main" noChangeAspect="1"/>
+            </wp:cNvGraphicFramePr>
+            <a:graphic xmlns:a="http://schemas.openxmlformats.org/drawingml/2006/main">
+              <a:graphicData uri="http://schemas.openxmlformats.org/drawingml/2006/picture">
+                <pic:pic xmlns:pic="http://schemas.openxmlformats.org/drawingml/2006/picture">
+                  <pic:nvPicPr>
+                    <pic:cNvPr id="3" name="Picture 3" descr="Graphical user interface, application&#10;&#10;Description automatically generated"/>
+                    <pic:cNvPicPr/>
+                  </pic:nvPicPr>
+                  <pic:blipFill>
+                    <a:blip r:embed="rId8"/>
+                    <a:stretch>
+                      <a:fillRect/>
+                    </a:stretch>
+                  </pic:blipFill>
+                  <pic:spPr>
+                    <a:xfrm>
+                      <a:off x="0" y="0"/>
+                      <a:ext cx="5232400" cy="1435100"/>
+                    </a:xfrm>
+                    <a:prstGeom prst="rect">
+                      <a:avLst/>
+                    </a:prstGeom>
+                  </pic:spPr>
+                </pic:pic>
+              </a:graphicData>
+            </a:graphic>
+          </wp:inline>
+        </w:drawing>
+      </w:r>
+    </w:p>
+    <w:p>
+      <w:pPr>
+        <w:tabs>
+          <w:tab w:val="left" w:pos="3820"/>
+        </w:tabs>
+      </w:pPr>
+    </w:p>
+    <w:p>
+      <w:pPr>
+        <w:tabs>
+          <w:tab w:val="left" w:pos="3820"/>
+        </w:tabs>
+        <w:rPr>
+          <w:rFonts w:hint="eastAsia"/>
+        </w:rPr>
+      </w:pPr>
+      <w:r>
+        <w:rPr>
+          <w:noProof/>
+        </w:rPr>
+        <mc:AlternateContent>
+          <mc:Choice Requires="wpi">
+            <w:drawing>
+              <wp:anchor distT="0" distB="0" distL="114300" distR="114300" simplePos="0" relativeHeight="251761664" behindDoc="0" locked="0" layoutInCell="1" allowOverlap="1" wp14:anchorId="6E79822F" wp14:editId="02E110A8">
+                <wp:simplePos x="0" y="0"/>
+                <wp:positionH relativeFrom="column">
+                  <wp:posOffset>82550</wp:posOffset>
+                </wp:positionH>
+                <wp:positionV relativeFrom="paragraph">
+                  <wp:posOffset>641985</wp:posOffset>
+                </wp:positionV>
+                <wp:extent cx="4085915" cy="1227965"/>
+                <wp:effectExtent l="38100" t="38100" r="0" b="42545"/>
+                <wp:wrapNone/>
+                <wp:docPr id="148" name="Ink 148"/>
+                <wp:cNvGraphicFramePr/>
+                <a:graphic xmlns:a="http://schemas.openxmlformats.org/drawingml/2006/main">
+                  <a:graphicData uri="http://schemas.microsoft.com/office/word/2010/wordprocessingInk">
+                    <w14:contentPart bwMode="auto" r:id="rId41">
+                      <w14:nvContentPartPr>
+                        <w14:cNvContentPartPr/>
+                      </w14:nvContentPartPr>
+                      <w14:xfrm>
+                        <a:off x="0" y="0"/>
+                        <a:ext cx="4085915" cy="1227965"/>
+                      </w14:xfrm>
+                    </w14:contentPart>
+                  </a:graphicData>
+                </a:graphic>
+              </wp:anchor>
+            </w:drawing>
+          </mc:Choice>
+          <mc:Fallback>
+            <w:pict>
+              <v:shape w14:anchorId="047F04E1" id="Ink 148" o:spid="_x0000_s1026" type="#_x0000_t75" style="position:absolute;margin-left:5.8pt;margin-top:49.85pt;width:323.15pt;height:98.15pt;z-index:251761664;visibility:visible;mso-wrap-style:square;mso-wrap-distance-left:9pt;mso-wrap-distance-top:0;mso-wrap-distance-right:9pt;mso-wrap-distance-bottom:0;mso-position-horizontal:absolute;mso-position-horizontal-relative:text;mso-position-vertical:absolute;mso-position-vertical-relative:text" o:gfxdata="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">
+                <v:imagedata r:id="rId42" o:title=""/>
+              </v:shape>
+            </w:pict>
+          </mc:Fallback>
+        </mc:AlternateContent>
+      </w:r>
+      <w:r>
+        <w:rPr>
+          <w:noProof/>
+        </w:rPr>
+        <mc:AlternateContent>
+          <mc:Choice Requires="wpi">
+            <w:drawing>
+              <wp:anchor distT="0" distB="0" distL="114300" distR="114300" simplePos="0" relativeHeight="251755520" behindDoc="0" locked="0" layoutInCell="1" allowOverlap="1" wp14:anchorId="05CA9D67" wp14:editId="2A4AF6ED">
+                <wp:simplePos x="0" y="0"/>
+                <wp:positionH relativeFrom="column">
+                  <wp:posOffset>1205140</wp:posOffset>
+                </wp:positionH>
+                <wp:positionV relativeFrom="paragraph">
+                  <wp:posOffset>160105</wp:posOffset>
+                </wp:positionV>
+                <wp:extent cx="1577880" cy="509760"/>
+                <wp:effectExtent l="38100" t="38100" r="48260" b="36830"/>
+                <wp:wrapNone/>
+                <wp:docPr id="142" name="Ink 142"/>
+                <wp:cNvGraphicFramePr/>
+                <a:graphic xmlns:a="http://schemas.openxmlformats.org/drawingml/2006/main">
+                  <a:graphicData uri="http://schemas.microsoft.com/office/word/2010/wordprocessingInk">
+                    <w14:contentPart bwMode="auto" r:id="rId43">
+                      <w14:nvContentPartPr>
+                        <w14:cNvContentPartPr/>
+                      </w14:nvContentPartPr>
+                      <w14:xfrm>
+                        <a:off x="0" y="0"/>
+                        <a:ext cx="1577880" cy="509760"/>
+                      </w14:xfrm>
+                    </w14:contentPart>
+                  </a:graphicData>
+                </a:graphic>
+              </wp:anchor>
+            </w:drawing>
+          </mc:Choice>
+          <mc:Fallback>
+            <w:pict>
+              <v:shape w14:anchorId="6C66D12D" id="Ink 142" o:spid="_x0000_s1026" type="#_x0000_t75" style="position:absolute;margin-left:94.2pt;margin-top:11.9pt;width:125.7pt;height:41.6pt;z-index:251755520;visibility:visible;mso-wrap-style:square;mso-wrap-distance-left:9pt;mso-wrap-distance-top:0;mso-wrap-distance-right:9pt;mso-wrap-distance-bottom:0;mso-position-horizontal:absolute;mso-position-horizontal-relative:text;mso-position-vertical:absolute;mso-position-vertical-relative:text" o:gfxdata="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">
+                <v:imagedata r:id="rId44" o:title=""/>
+              </v:shape>
+            </w:pict>
+          </mc:Fallback>
+        </mc:AlternateContent>
+      </w:r>
+      <w:r>
+        <w:rPr>
+          <w:noProof/>
+        </w:rPr>
+        <mc:AlternateContent>
+          <mc:Choice Requires="wpi">
+            <w:drawing>
+              <wp:anchor distT="0" distB="0" distL="114300" distR="114300" simplePos="0" relativeHeight="251753472" behindDoc="0" locked="0" layoutInCell="1" allowOverlap="1" wp14:anchorId="255449D1" wp14:editId="18E3B01B">
+                <wp:simplePos x="0" y="0"/>
+                <wp:positionH relativeFrom="column">
+                  <wp:posOffset>4367530</wp:posOffset>
+                </wp:positionH>
+                <wp:positionV relativeFrom="paragraph">
+                  <wp:posOffset>850900</wp:posOffset>
+                </wp:positionV>
+                <wp:extent cx="1708740" cy="1594035"/>
+                <wp:effectExtent l="38100" t="38100" r="44450" b="44450"/>
+                <wp:wrapNone/>
+                <wp:docPr id="139" name="Ink 139"/>
+                <wp:cNvGraphicFramePr/>
+                <a:graphic xmlns:a="http://schemas.openxmlformats.org/drawingml/2006/main">
+                  <a:graphicData uri="http://schemas.microsoft.com/office/word/2010/wordprocessingInk">
+                    <w14:contentPart bwMode="auto" r:id="rId45">
+                      <w14:nvContentPartPr>
+                        <w14:cNvContentPartPr/>
+                      </w14:nvContentPartPr>
+                      <w14:xfrm>
+                        <a:off x="0" y="0"/>
+                        <a:ext cx="1708740" cy="1594035"/>
+                      </w14:xfrm>
+                    </w14:contentPart>
+                  </a:graphicData>
+                </a:graphic>
+              </wp:anchor>
+            </w:drawing>
+          </mc:Choice>
+          <mc:Fallback>
+            <w:pict>
+              <v:shape w14:anchorId="058C5473" id="Ink 139" o:spid="_x0000_s1026" type="#_x0000_t75" style="position:absolute;margin-left:343.2pt;margin-top:66.3pt;width:136pt;height:126.9pt;z-index:251753472;visibility:visible;mso-wrap-style:square;mso-wrap-distance-left:9pt;mso-wrap-distance-top:0;mso-wrap-distance-right:9pt;mso-wrap-distance-bottom:0;mso-position-horizontal:absolute;mso-position-horizontal-relative:text;mso-position-vertical:absolute;mso-position-vertical-relative:text" o:gfxdata="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">
+                <v:imagedata r:id="rId46" o:title=""/>
+              </v:shape>
+            </w:pict>
+          </mc:Fallback>
+        </mc:AlternateContent>
+      </w:r>
+      <w:r>
+        <w:drawing>
+          <wp:inline distT="0" distB="0" distL="0" distR="0" wp14:anchorId="52D484EB" wp14:editId="7D6C4E4D">
             <wp:extent cx="5511800" cy="1689100"/>
             <wp:effectExtent l="0" t="0" r="0" b="0"/>
             <wp:docPr id="123" name="Picture 123" descr="Graphical user interface, application, Teams&#10;&#10;Description automatically generated"/>
@@ -2212,7 +2621,7 @@
                     <pic:cNvPicPr/>
                   </pic:nvPicPr>
                   <pic:blipFill>
-                    <a:blip r:embed="rId35"/>
+                    <a:blip r:embed="rId47"/>
                     <a:stretch>
                       <a:fillRect/>
                     </a:stretch>
@@ -2922,6 +3331,36 @@
           <inkml:channelProperty channel="F" name="resolution" value="0" units="1/dev"/>
         </inkml:channelProperties>
       </inkml:inkSource>
+      <inkml:timestamp xml:id="ts0" timeString="2021-01-04T19:56:28.777"/>
+    </inkml:context>
+    <inkml:brush xml:id="br0">
+      <inkml:brushProperty name="width" value="0.05" units="cm"/>
+      <inkml:brushProperty name="height" value="0.05" units="cm"/>
+    </inkml:brush>
+  </inkml:definitions>
+  <inkml:trace contextRef="#ctx0" brushRef="#br0">11486 0 24575,'0'8'0,"0"4"0,4 0 0,-3 5 0,6-1 0,-3 0 0,1 0 0,3 7 0,-1 13 0,-1 9 0,5 1 0,-9 8 0,2-9 0,-4 13 0,0-1 0,0 0 0,0-11 0,0-3 0,-5-13 0,4 1 0,-3-7 0,4-1 0,-4-7 0,3-4 0,-2 0 0,3-4 0,0 0 0,3 0 0,12 1 0,17 2 0,37 3 0,-16-5 0,5 0-1251,15 1 1,6 0 1250,-13-3 0,2 1 0,1-2-869,0-1 1,1-1-1,0-1 869,7 1 0,0-1 0,0 0 0,-4-2 0,-1-2 0,1 1 0,0 0 0,0 0 0,-1 0 0,-3 0 0,-1 0 0,1 0 0,3 0 0,1 0 0,-3 0-837,22 0 1,-2 0 836,6-1 0,-3 2 0,-16 3 0,-2 1-388,-6-4 1,-1 0 387,-5 3 0,-3 0 1798,26-4-1798,-17 0 2496,-32 0-2496,-18 0 2103,-8-3-2103,-6-5 1158,-2-11-1158,-3-6 0,0-18 0,-7-14 0,5-15 0,-6-24-575,1 9 575,-2-9 0,-8 12 0,1 12 0,0 3 0,5 29 0,0 6 0,6 21 0,-2 1 0,3 8 575,-5 0-575,-2 4 0,-8 0 0,-6 0 0,-29 0 0,-19 0 0,-25 0-529,43 0 1,-1 0 528,1 0 0,0 0 0,-6 0 0,-1 0 0,6 0 0,-1 0 0,-10 0 0,-1 0 0,5 0 0,1 0 0,-7 0 0,0 0 0,1 0 0,-1 0-794,-6 0 1,0 0 793,5 0 0,0 0 0,-10 0 0,-2 0-915,0 0 0,0 0 915,-2 0 0,0 0 0,1 0 0,2 0-395,11 0 0,2 0 395,12 0 0,2 0 829,-42 0-829,35 0 1426,13 0-1426,26 0 1998,9 0-1998,1 0 1011,4 0-1011,0 4 0,4-3 0,0 2 0</inkml:trace>
+  <inkml:trace contextRef="#ctx0" brushRef="#br0" timeOffset="-2847">16415 1302 24575,'5'-1'0,"-2"1"0,-6 8 0,-2 4 0,-6 1 0,-2 3 0,-26 15 0,-6 4 0,-22 15 0,-8 1-657,6 6 657,-13-4 0,42-19 0,0 0 0,-38 19 0,0 7 0,11-9 0,4-11-85,-3 8 85,7-17 0,-7 17 0,14-10 0,-8 1 0,20-7 0,-14-4 0,4 6 0,-9-3 0,-14 10 0,0-10 0,-11-5 0,12-3 0,-9-6 0,9 6 0,0-6 0,11-2 0,1-1 0,2 1 653,-36-2-653,51-2 89,-2-9-89,-1 4 0,-8-6 0,20 0 0,-9 0 0,12 0 0,-11 0 0,8-4 0,-9 3 0,12-9 0,7 9 0,-5-8 0,11 8 0,-5-7 0,7 7 0,-1-6 0,1 6 0,3-7 0,-2 4 0,2-4 0,-3 0 0,0-1 0,-7 0 0,5-3 0,-4 2 0,5-1 0,1 3 0,0-1 0,-1 1 0,1 0 0,4 0 0,-4 0 0,7 0 0,-3 0 0,4-1 0,0 1 0,0 0 0,4 0 0,-4 4 0,7-4 0,-6 4 0,3-4 0,-4-4 0,-1 3 0,1-6 0,0 6 0,0-3 0,0 4 0,0-4 0,0 3 0,-1-3 0,1 0 0,4 3 0,-3-2 0,6 2 0,-7 1 0,4-3 0,-4-2 0,0-3 0,0-1 0,-1 5 0,1-4 0,4 7 0,-3-2 0,2 3 0,1-1 0,-4 1 0,4 0 0,-4 0 0,3 0 0,2 0 0,-1 0 0,3-1 0,-3 1 0,1 0 0,2 0 0,-3 0 0,1 0 0,2 7 0,-3 2 0,4 7 0,-3 0 0,-2 0 0,-3 3 0,-4 2 0,-1 3 0,0 7 0,-5 1 0,2 6 0,-4 1 0,-11 5 0,8-4 0,-8 5 0,12-13 0,1-1 0,2-7 0,3 0 0,1-4 0,4 0 0,0-1 0,0-2 0,4 3 0,4-8 0,8 0 0,22-10 0,9-2 0,31-15 0,2 5 0,-20 1 0,3 0-543,2 2 0,0 0 543,5-4 0,1 0 0,-1 4 0,-1 0 0,-10 2 0,-4 0 0,25-6 0,-24 6 0,-25-1 0,-11 10 0,0-4 0,-4 7 1086,0-6-1086,0 6 0,0-6 0,0 3 0,0-5 0,0 1 0,4 0 0,-4 0 0,8 0 0,-4 0 0,1 0 0,2-1 0,-6 5 0,6-3 0,-6 6 0,-5-3 0,-5 4 0,-7 0 0,-3 0 0,-9 0 0,-4 0 0,-7 0 0,0 0 0,0 5 0,1-4 0,-1 8 0,0-8 0,0 4 0,7-5 0,1 3 0,7-2 0,-1 3 0,5-4 0,-4 0 0,4 0 0,-5 0 0,5 0 0,-4 0 0,7 0 0,-2 0 0,2 0 0,1 0 0,0 3 0,0 2 0,0 3 0,0 0 0,0 0 0,0 0 0,-1 0 0,1 0 0,0-4 0,4 0 0,0-4 0</inkml:trace>
+  <inkml:trace contextRef="#ctx0" brushRef="#br0" timeOffset="-1872">13371 2045 24575,'-8'3'0,"0"2"0,0 2 0,0 1 0,0-3 0,0 2 0,-1 1 0,-2 5 0,-2 3 0,-3 0 0,-7 2 0,-1 0 0,-23 16 0,12-10 0,-12 10 0,22-16 0,6-7 0,15-7 0,8-12 0,27-10 0,8-6 0,30-14 0,-4-3 0,9-9 0,-11 9 0,-13 6 0,-14 16 0,-14 6 0,-9 4 0,-5 9 0,-4 0 0,-4 8 0,3-3 0,2-2 0,3-6 0,3-2 0,2-3 0,3 0 0,0 0 0,0 0 0,-3 3 0,-2 5 0,-6 8 0,2 5 0,-2 9 0,4 3 0,3 17 0,-1-8 0,1 8 0,-3-17 0,0-6 0,-1-15 0,0-5 0,-3-11 0,-2-7 0,2-5 0,-4-1 0,3-4 0,-4 11 0,0 3 0,0 8 0</inkml:trace>
+  <inkml:trace contextRef="#ctx0" brushRef="#br0" timeOffset="8624">256 852 24575,'-13'17'0,"3"1"0,-6 29 0,4-2 0,-4 24 0,0 3 0,-8 12-699,5 12 699,-13-9 0,12 8 0,-3-22 0,7-4 0,2-12 0,6 0 0,-3-11 0,10-4 0,-4-17 699,5-3-699,0-9 0,0-2 0,4-6 0,4-2 0,23 4 0,47-6 0,16-1 0,-21 4 0,5-1-476,-11-3 1,9 0-1,3 0 1,0 0 475,4 0 0,2 0 0,-1 0 0,-3 0-1246,11 0 1,-3 0 0,3 0 1245,-9 0 0,5 0 0,-1 0 0,-6 0 0,-5 0 0,-5 0 0,0 0-687,2 0 0,0 0 0,-1 0 687,-3 0 0,0 0 0,-1 0-613,29 0 0,-3 0 613,-10 0 0,-4 0 0,-9 0 0,-4 0 363,-11 0 0,-2 0-363,0-4 0,0-1 0,44 3 0,1-13 0,-15 13 3092,-27-6-3092,-21 8 2478,-13 0-2478,-11-3 1895,0-2-1895,-8-3 734,0 0-734,-4-4 0,0 0 0,0-11 0,0-2 0,0-29 0,0-6 0,0-25 0,-7 1 0,-3 0-418,-7 0 418,-7 0 0,5 0 0,-4 12 0,9 14 0,2 16 0,3 17 0,3 3 0,-1 9 0,3 5 418,-4 1-418,-1 6 0,1-3 0,-3 4 0,-2 0 0,-10 0 0,-13 0 0,-21 0 0,-27 0 0,30 1 0,-3-2-913,-10-3 0,-4-1 913,-9 4 0,-4 0-1249,-10-4 1,-3 0 1248,28 5 0,0 0 0,0 0 0,0 0 0,1 0 0,-1 0 0,1 0 0,0 0 0,1 0 0,-30 5 0,2 0 0,6-4 0,-1 0 0,-4 4 0,0 0-903,10-5 1,0 0 902,-4-1 0,0 2 0,11 3 0,2 0-470,-1-3 1,2 1 469,10 2 0,3 0 481,4 0 1,3 0-482,-42-2 2222,24 5-2222,14-7 2087,22 0-2087,13 0 1308,11 0-1308,0 0 487,4 3-487,7 2 0,12 4 0,21-4 0,37-1 0,-11-3 0,7-2-1496,21 1 0,7 0 1496,-21 0 0,2 0 0,1 0-1061,6 0 1,1 0-1,0 0 1061,4 0 0,-1 0 0,1 0 0,1 0 0,-1 0 0,1 0 0,4 0 0,0-1 0,-1 2 0,-6 2 0,-2 1 0,1-1 0,-2-2 0,1-1 0,-3 1-705,20 4 0,-4 0 705,-11-1 0,-4 0-227,-10-3 1,-6 0 226,23 7 2129,-24-8-2129,-29 0 3241,-21 0-3241,-2 0 1947,-3 0-1947,4 0 720,0 0-720,11 0 0,1 0 0,1 0 0,-6 0 0,-8 0 0,-3 4 0,0-3 0,4 2 0,7-3 0,-2 0 0,13 0 0,-6 0 0,7 0 0,-1 0 0,-5 4 0,-3-3 0,-9 2 0,-2-3 0,-3 0 0,0 0 0,0 0 0,0 0 0,0 0 0,0 4 0,-3 0 0,2 4 0,-3 4 0,1 0 0,-2 11 0,2 1 0,-4 31 0,12 17 0,-3 26-887,0 1 887,-1-45 0,-2-1 0,-5 34-296,14 9 296,-14-24 0,5-15 0,-7-21 0,0-17 0,4-7 872,-7-8-872,2 0 311,-7-4-311,0 0 0,0 0 0,-1 0 0,1 0 0,0 0 0,0 0 0,-4 0 0,-7-5 0,-17 4 0,-33-12 0,-18 11-674,27-2 1,-3 0 673,1 4 0,-1 0 0,0 0 0,0 0 0,1 0 0,2 0-178,-39 0 178,15-6 0,26 4 0,16-4 0,17 6 0,-4 0 0,5-5 1334,-7 4-1334,0-4 191,-23 5-191,5 0 0,-32 0 0,9 0 0,-1 0 0,4 0 0,0 0 0,8 0 0,-8 0 0,12 0 0,-1-6 0,1 4 0,-1-4 0,1 6 0,-13 0 0,-2 0 0,-12 0 0,23 0 0,1 0 0,-22 0 0,22 0 0,2 0 0,-3 0 0,-8 0 0,12 0 0,11 0 0,3 0 0,0 0 0,10 0 0,-10 0 0,12 0 0,0 0 0,7 0 0,1 0 0,10 0 0,2 0 0,3 0 0,-1 0 0,1 0 0,0 0 0,0 0 0,0 0 0,0 0 0,0-7 0,0-2 0,-4-8 0,-3-5 0,-4-3 0,3-6 0,0-11 0,0 8 0,1-21 0,0 21 0,3-8 0,-1-1 0,3 9 0,2-2 0,0 13 0,7 11 0,-3 0 0,4 4 0,0 0 0,0 0 0,0-1 0,0 1 0,0 0 0,0 0 0,0 0 0,0 0 0,0 0 0,0-1 0,0 1 0,0 0 0,0 0 0,0 0 0,0 0 0,0 0 0,0 0 0,0-1 0,4 1 0,-3 0 0,2 0 0,-3 0 0,0 0 0,0 0 0,4 0 0,-3-1 0,2 1 0,1 0 0,-3 0 0,2 0 0,1 3 0,-3 2 0,2 3 0</inkml:trace>
+</inkml:ink>
+</file>
+
+<file path=word/ink/ink11.xml><?xml version="1.0" encoding="utf-8"?>
+<inkml:ink xmlns:inkml="http://www.w3.org/2003/InkML">
+  <inkml:definitions>
+    <inkml:context xml:id="ctx0">
+      <inkml:inkSource xml:id="inkSrc0">
+        <inkml:traceFormat>
+          <inkml:channel name="X" type="integer" min="-2.14748E9" max="2.14748E9" units="cm"/>
+          <inkml:channel name="Y" type="integer" min="-2.14748E9" max="2.14748E9" units="cm"/>
+          <inkml:channel name="F" type="integer" max="32767" units="dev"/>
+        </inkml:traceFormat>
+        <inkml:channelProperties>
+          <inkml:channelProperty channel="X" name="resolution" value="1000" units="1/cm"/>
+          <inkml:channelProperty channel="Y" name="resolution" value="1000" units="1/cm"/>
+          <inkml:channelProperty channel="F" name="resolution" value="0" units="1/dev"/>
+        </inkml:channelProperties>
+      </inkml:inkSource>
       <inkml:timestamp xml:id="ts0" timeString="2021-01-04T19:56:08.778"/>
     </inkml:context>
     <inkml:brush xml:id="br0">
@@ -2945,7 +3384,7 @@
 </inkml:ink>
 </file>
 
-<file path=word/ink/ink11.xml><?xml version="1.0" encoding="utf-8"?>
+<file path=word/ink/ink12.xml><?xml version="1.0" encoding="utf-8"?>
 <inkml:ink xmlns:inkml="http://www.w3.org/2003/InkML">
   <inkml:definitions>
     <inkml:context xml:id="ctx0">
@@ -2977,7 +3416,7 @@
 </inkml:ink>
 </file>
 
-<file path=word/ink/ink12.xml><?xml version="1.0" encoding="utf-8"?>
+<file path=word/ink/ink13.xml><?xml version="1.0" encoding="utf-8"?>
 <inkml:ink xmlns:inkml="http://www.w3.org/2003/InkML">
   <inkml:definitions>
     <inkml:context xml:id="ctx0">
@@ -3004,6 +3443,158 @@
   <inkml:trace contextRef="#ctx0" brushRef="#br0" timeOffset="760">0 28 24575,'8'0'0,"0"0"0,10 0 0,3 0 0,10 0 0,11 0 0,4 7 0,-1-6 0,10 12 0,-28-8 0,7 6 0,-18-3 0,-3 0 0,-2 0 0,-3 4 0,0-3 0,0 6 0,-3-6 0,-2 6 0,-3-3 0,0 5 0,0-1 0,0 0 0,-4 6 0,-1-4 0,-4 5 0,-3-7 0,3 0 0,-3 0 0,1 0 0,2 0 0,-3 1 0,4-1 0,0 0 0,0-4 0,-4 4 0,-8 0 0,5-3 0,-3 2 0,9-11 0,1 4 0,0-8 0,0 4 0,0 0 0,0-4 0,3 4 0,2-4 0</inkml:trace>
   <inkml:trace contextRef="#ctx0" brushRef="#br0" timeOffset="1624">720 1 24575,'4'4'0,"0"3"0,8-6 0,0 3 0,1-4 0,-9 0 0,-5 0 0,-7 0 0</inkml:trace>
   <inkml:trace contextRef="#ctx0" brushRef="#br0" timeOffset="2352">678 56 24575,'0'8'0,"4"3"0,0 2 0,4 10 0,-4-5 0,0 5 0,-4-7 0,4 7 0,-2-5 0,2 4 0,-4-6 0,0 7 0,0 1 0,0 7 0,0-7 0,0 5 0,0-11 0,0 5 0,0-7 0,0-4 0,22 0 0,-10-8 0,25-5 0,-13 0 0,0-4 0,-1 5 0,-7 0 0,-3 0 0,-2 0 0,-3 0 0,-3 0 0,-2 0 0</inkml:trace>
+</inkml:ink>
+</file>
+
+<file path=word/ink/ink14.xml><?xml version="1.0" encoding="utf-8"?>
+<inkml:ink xmlns:inkml="http://www.w3.org/2003/InkML">
+  <inkml:definitions>
+    <inkml:context xml:id="ctx0">
+      <inkml:inkSource xml:id="inkSrc0">
+        <inkml:traceFormat>
+          <inkml:channel name="X" type="integer" min="-2.14748E9" max="2.14748E9" units="cm"/>
+          <inkml:channel name="Y" type="integer" min="-2.14748E9" max="2.14748E9" units="cm"/>
+          <inkml:channel name="F" type="integer" max="32767" units="dev"/>
+        </inkml:traceFormat>
+        <inkml:channelProperties>
+          <inkml:channelProperty channel="X" name="resolution" value="1000" units="1/cm"/>
+          <inkml:channelProperty channel="Y" name="resolution" value="1000" units="1/cm"/>
+          <inkml:channelProperty channel="F" name="resolution" value="0" units="1/dev"/>
+        </inkml:channelProperties>
+      </inkml:inkSource>
+      <inkml:timestamp xml:id="ts0" timeString="2021-01-04T21:02:27.779"/>
+    </inkml:context>
+    <inkml:brush xml:id="br0">
+      <inkml:brushProperty name="width" value="0.05" units="cm"/>
+      <inkml:brushProperty name="height" value="0.05" units="cm"/>
+    </inkml:brush>
+  </inkml:definitions>
+  <inkml:trace contextRef="#ctx0" brushRef="#br0">0 25 24575,'17'-9'0,"-5"-2"0,-9 10 0,-3-2 0</inkml:trace>
+</inkml:ink>
+</file>
+
+<file path=word/ink/ink15.xml><?xml version="1.0" encoding="utf-8"?>
+<inkml:ink xmlns:inkml="http://www.w3.org/2003/InkML">
+  <inkml:definitions>
+    <inkml:context xml:id="ctx0">
+      <inkml:inkSource xml:id="inkSrc0">
+        <inkml:traceFormat>
+          <inkml:channel name="X" type="integer" min="-2.14748E9" max="2.14748E9" units="cm"/>
+          <inkml:channel name="Y" type="integer" min="-2.14748E9" max="2.14748E9" units="cm"/>
+          <inkml:channel name="F" type="integer" max="32767" units="dev"/>
+        </inkml:traceFormat>
+        <inkml:channelProperties>
+          <inkml:channelProperty channel="X" name="resolution" value="1000" units="1/cm"/>
+          <inkml:channelProperty channel="Y" name="resolution" value="1000" units="1/cm"/>
+          <inkml:channelProperty channel="F" name="resolution" value="0" units="1/dev"/>
+        </inkml:channelProperties>
+      </inkml:inkSource>
+      <inkml:timestamp xml:id="ts0" timeString="2021-01-04T20:07:53.234"/>
+    </inkml:context>
+    <inkml:brush xml:id="br0">
+      <inkml:brushProperty name="width" value="0.05" units="cm"/>
+      <inkml:brushProperty name="height" value="0.05" units="cm"/>
+    </inkml:brush>
+  </inkml:definitions>
+  <inkml:trace contextRef="#ctx0" brushRef="#br0">339 110 24575,'0'8'0,"0"4"0,5 7 0,2 31 0,6-1 0,2 33 0,1-9 0,0 10-435,-7-29 0,0 0 435,8 36 0,-8-36 0,0 0 0,8 30-92,-1-12 92,-1-3 0,-3-30 0,-2-5 0,-5-21 0,2-2 866,-3-3-866,8 0 96,0-3-96,11-2 0,33-2 0,11-2 0,-18 1 0,4 0-685,10 0 0,7 0 0,-3 0 685,9 0 0,1 0 0,-13 0 0,4 0 0,0 0-1272,29 0 0,3 0 1272,-24 0 0,1 0 0,0 0 0,-4 0 0,0 0 0,-1 0 0,-2 0 0,-2 0 0,0 0 0,28 0 0,0 0-915,-2 0 1,0 0 914,-10 0 0,-1 0 0,-1 0 0,0 0-549,7 4 0,-3 1 549,-25-1 0,-2 1 648,3 0 1,-3 0-649,10 2 2283,-12 0-2283,-11-6 2153,-4 6-2153,-11-7 1583,-7 0-1583,-5 0 210,-7 0-210,-4 0 0,0 0 0,0-4 0,-4 0 0,0-8 0,-4-1 0,0-21 0,0 6 0,0-26 0,-7-4 0,-4-26-675,2-14 675,1-1 0,7 45 0,2 0 0,-1-33 0,0-9 0,0 12 0,0 12 0,0 3 0,0 23 0,0 10 0,0 17 0,0 7 0,-4 8 675,-4-4-675,-11 7 0,-17-2 0,-34 3 0,-29 0-1019,33 0 0,-5 0 1019,-10 0 0,-2 0-1385,-11 0 0,-4 0 1385,27 0 0,-3 0 0,1 0 0,0 0 0,-1 0 0,0 0 0,-3 0 0,0 0 0,1 0 0,6 0 0,1 0 0,1 0-840,-28 0 1,1 0 839,6 0 0,2 0 0,3 0 0,3 0 0,10 0 0,2 0-208,6 0 1,3 0 207,-36 0 1426,24-7-1426,3 6 2652,11-6-2652,-11 7 0,-3 0 0,-24 0 1273,-3 0-1273,44 0 0,0 0 0,-1 0 0,1 0 0,-44 0 578,15 0-578,27 0 97,21 0-97,17 0 0,10 4 0,9 0 876,27 1-876,8 5 0,46-9 0,-28 3 0,5-1-1093,15-3 0,6 0 1093,14 0 0,5 0-1164,-19 0 0,2 0 0,1 0 1164,1 0 0,0 0 0,2 0 0,9 0 0,1 0 0,0 0 0,-3 0 0,-2 0 0,0 0 0,-2 0 0,-2 0 0,0 0 0,-3 0 0,-1 0 0,-2 0-622,-5 0 1,-3 0 0,-1 0 621,27 0 0,-4 0-520,-11 0 1,-2 0 519,-11 0 0,-3 0 531,-10 0 1,-3 0-532,42 0 0,-13 0 0,-10 0 0,8 0 0,-9 0 3057,0 0-3057,-3 0 2309,-24 0-2309,-2 0 1599,-19 0-1599,-1 0 553,-11 0-553,0 0 0,-4 3 0,0-2 0,0 6 0,0-2 0,-4 3 0,3 0 0,-6 0 0,3 0 0,-1 3 0,-2 2 0,7 9 0,-6-4 0,7 11 0,-8 7 0,10 10 0,-10 11 0,13 12 0,-6-8 0,9 20 0,-2-9 0,1 0 0,-7-3 0,4-12 0,-12-11 0,6-4 0,-7-17 0,0-3 0,0-9 0,0 2 0,-4-3 0,-1 5 0,-3-1 0,0 0 0,-1 6 0,0 3 0,-1-1 0,0 5 0,2-11 0,-1 4 0,1-9 0,0-2 0,-1-6 0,1-2 0,-3-3 0,-20 0 0,-20-7 0,-33 5 0,25-6 0,-5-1-1064,-10 4 0,-4-1 1064,-10-4 0,-4-1-921,22 3 1,-3 0 0,1 2 920,2 1 0,1 2 0,-1-1 0,-6-2 0,-2-2 0,2 2 0,2 2 0,1 1 0,1-2 0,3-2 0,0-1 0,1 1 0,0 2 0,0 2 0,1-1 0,-1 0 0,1 1 0,-2 1 0,-3 1 0,-1 1 0,0 1 0,3-1 0,1 0 0,-1 0 0,-2 0 0,-1 0 0,3 0-803,-21-5 1,2 1 802,0 2 0,2 1 0,10-4 0,2 1-398,-2 3 0,4 2 398,15-1 0,2 0 1530,-40 0-1530,39 0 2607,14 0-2607,19 0 1987,5 0-1987,7 0 1166,4 0-1166,0 0 0,0 0 0,-1-4 0,1 4 0,4-8 0,-4-6 0,6-7 0,-2-10 0,4-12 0,0-2 0,0-13 0,0-11 0,7-3 0,3-24-578,7 9 578,0-9 0,8 12 0,-7 0 0,5 12 0,-9 14 0,-2 16 0,-6 17 0,2 6 0,-4 11 0,4 4 578,4 8-578,7 1 0,40 8 0,28 2-1271,-16-5 0,8 0 1271,14 1 0,5-1-1054,-26-5 0,1-2 0,3 1 1054,8 3 0,3 0 0,-1-1 0,-3-5 0,-1-1 0,1 1 0,3 5 0,0 2 0,-1-2 0,-7-4 0,0-3 0,-1 3-667,0 4 1,1 1 0,-3-1 666,24-4 0,-4-1-447,-10 4 1,-6-1 446,-15-4 0,-5 0 1683,25 7-1683,-33-6 2904,-17 6-2904,-18-7 2577,0 3-2577,1-2 1432,-1 3-1432,6-4 0,-4 3 0,11-2 0,-11 3 0,4-4 0,-9 3 0,-5-2 0,-4 3 0</inkml:trace>
+</inkml:ink>
+</file>
+
+<file path=word/ink/ink16.xml><?xml version="1.0" encoding="utf-8"?>
+<inkml:ink xmlns:inkml="http://www.w3.org/2003/InkML">
+  <inkml:definitions>
+    <inkml:context xml:id="ctx0">
+      <inkml:inkSource xml:id="inkSrc0">
+        <inkml:traceFormat>
+          <inkml:channel name="X" type="integer" min="-2.14748E9" max="2.14748E9" units="cm"/>
+          <inkml:channel name="Y" type="integer" min="-2.14748E9" max="2.14748E9" units="cm"/>
+          <inkml:channel name="F" type="integer" max="32767" units="dev"/>
+        </inkml:traceFormat>
+        <inkml:channelProperties>
+          <inkml:channelProperty channel="X" name="resolution" value="1000" units="1/cm"/>
+          <inkml:channelProperty channel="Y" name="resolution" value="1000" units="1/cm"/>
+          <inkml:channelProperty channel="F" name="resolution" value="0" units="1/dev"/>
+        </inkml:channelProperties>
+      </inkml:inkSource>
+      <inkml:timestamp xml:id="ts0" timeString="2021-01-04T20:08:13.970"/>
+    </inkml:context>
+    <inkml:brush xml:id="br0">
+      <inkml:brushProperty name="width" value="0.05" units="cm"/>
+      <inkml:brushProperty name="height" value="0.05" units="cm"/>
+    </inkml:brush>
+  </inkml:definitions>
+  <inkml:trace contextRef="#ctx0" brushRef="#br0">186 783 24575,'-4'3'0,"0"2"0,4 3 0,0 3 0,0 2 0,0 3 0,0 6 0,0 3 0,0 17 0,0 4 0,0 11 0,0 0 0,0 13 0,0 2 0,0 0 0,0-3 0,0-24 0,0-2 0,0-19 0,7 2 0,2-16 0,26 1 0,27-11 0,37 0-1097,-33 0 0,5 0 1097,15 0 0,5 0-1061,-21 0 1,3-1 0,2 2 1060,6 2 0,2 1 0,1-1-961,6-2 1,1-1 0,0 1 960,-4 3 0,0 0 0,-1-1 0,0-3 0,0 0 0,-1 0 0,-3 0 0,0 0 0,-1 0-657,1 0 1,0 0-1,-1 0 657,-6 0 0,-1 0 0,-2 0-20,-3 0 1,-1 0-1,-2 0 20,24 0 0,-4 0 673,-14 0 0,-3 0-673,-1 0 0,-2 0 2567,33 0-2567,-15 0 0,-27 0 2710,-21 0-2710,-13 0 2127,-11 0-2127,0 0 1315,-4 0-1315,0 0 220,-4-4-220,0-4 0,-4-11 0,-7-18 0,6-8 0,-12-13 0,3-23 0,1 6 0,-6-21 0,13 24 0,-6 3 0,8 11 0,0 1 0,0 11 0,0 4 0,0 17 0,0 6 0,-3 7 0,-2 8 0,-3 0 0,0 4 0,-4 0 0,-7 0 0,-17 0 0,-22 0 0,-25 0 0,29 0 0,-3 0-922,-4 0 1,-4 0 921,-19 0 0,-5 0-1202,-1 0 0,-3 0 1202,26 0 0,-2 0 0,-1 0 0,-2 0 0,0-1 0,1 2 0,-27 4 0,2 0 0,28-5 0,-1 0 0,2 2 0,-24 7 0,3 0-684,5-7 0,2-1 684,5 3 0,2 1 0,4 0 0,3-1-241,9-3 1,2 0 240,1 3 0,2 0 0,-43-4 0,9 0 0,-9 0 0,12 0 0,-12 0 0,-2 9 0,43-8 0,-1 0 0,1 3 0,0 0 0,-44-4 1299,15 0-1299,15 0 2322,29 0-2322,6 0 1657,28 0-1657,7 0 658,30 0-658,32 0 0,-11 0 0,6 0-1307,21 0 0,7 0 1307,-17 0 0,5 0 0,1 0-1218,9 0 0,3 0 0,2 0 1218,8 0 0,3 0 0,2 0-987,-17 0 1,3 0-1,0 0 1,1 0 986,0 0 0,0 0 0,1 0 0,0 0 0,5 0 0,0 0 0,1 0 0,-2 0 0,-5 0 0,0 0 0,-1 0 0,-1 0-547,-4 0 1,-1 0 0,-1 0 0,-1 0 546,17 0 0,-1 0 0,-2 0-27,-6 0 0,-2 0 0,-3 0 27,17 0 0,-6 0 770,-10 0 0,-7 0-770,22 0 3663,-18 0-3663,-36 0 3597,-9 0-3597,-17 0 2806,-7 3-2806,-8 2 1034,0 3-1034,-4 0 0,0 3 0,0 2 0,0 9 0,0 3 0,-5 5 0,0 1 0,-1 12 0,-3-10 0,1 22 0,2-10 0,-7 13 0,7-13 0,-2-2 0,-1-13 0,8 1 0,-7-7 0,7-1 0,-6-11 0,6 0 0,-6-4 0,6 0 0,-7 0 0,4 0 0,-1 0 0,-2-3 0,3 2 0,-5-7 0,-2 4 0,-2-4 0,-10 0 0,-13 0 0,-10 0 0,-23 0 0,-27-9-828,41 4 0,-4-1 828,-14 1 0,-3-1 0,0 1 0,0 2 0,-7 2 0,1 2 0,6-1 0,0 0 0,-5 0 0,0 0 0,11 0 0,0 0 0,-5 0 0,0 0 0,6 0 0,1 0 0,-1 0 0,0 0 0,1 0 0,-1 0 0,-11 0 0,-2 0 0,5 0 0,-1 0-974,-10-5 1,-1 0 973,7 4 0,0 0 0,0-4 0,0 1 0,-1 3 0,1 2 0,0-1 0,0 0 0,-7 0 0,2 0 0,8 0 0,2 0-417,1 0 1,3 0 416,16 0 0,3 0 0,-42 0 0,22 0 0,23 0 1411,18-4-1411,25 0 2014,4-4-2014,4-4 1011,0-1-1011,0-9 0,0-3 0,0-18 0,0-2 0,6-13 0,-4 13 0,11-10 0,-7 21 0,6-8 0,-3 17 0,0 3 0,-1 9 0,-4 8 0,0 10 0,-1 7 0,-2 4 0,3 7 0,2 13 0,-4 10 0,4 11 0,-6-12 0,0-2 0,0 0 0,7 2 0,-6 1 0,12 8 0,-11-20 0,8 8 0,-8-18 0,2-1 0,0-10 0,-3-2 0,2-3 0,1 0 0,-3 0 0,2 0 0,1-3 0,-3 2 0,6-6 0,-6 6 0,6-6 0,1 6 0,23-6 0,19 9 0,34-8 0,-30 2 0,3 0-1020,10-4 1,3 0 1019,16 4 0,4 1-1005,-23-3 0,2-2 0,2 1 1005,5 2 0,2 0 0,1 1 0,2-1 0,0 1 0,2-2-952,2 0 0,1-2 1,0 1 951,-4 2 0,0 0 0,2 1 0,9-1 0,2 1 0,-2-1 0,-9-2 0,-1-1 0,1 1 0,5 3 0,2 0 0,-2-1 0,-10-3 0,-2 0 0,0 0-547,-4 0 1,0 0-1,-1 0 547,-3-1 0,-2 1 0,0 1 0,24 3 0,-3 1 217,-10-4 0,-4 0-217,-9 4 0,-7-1 2221,14-4-2221,-28 0 3086,-26-3-3086,-13-2 2501,-2-7-2501,-6 0 1307,-3-11-1307,-3-2 0,-1-5 0,-3-13 0,0-15 0,-3-14 0,-1-12 0,0 0-604,0-12 604,7 9 0,-5-9 0,13 24 0,-10 15 0,10 21 0,-2 13 0,0 10 0,3 1 0,-6 8 604,3 0-604,-8 4 0,-7-4 0,-29 3 0,-24-4 0,18 5 0,-3 0-803,-11 0 0,-2 0 803,-5 0 0,-2 0 0,-5 0 0,-1 0-1180,-4 0 0,-2 0 1180,-6 0 0,-1 0 0,-1 0 0,-1 0 0,31 0 0,-2 0 0,2 0 0,-23 0 0,1 0 0,0 0 0,2 0 0,4 0 0,1 0-857,0 0 0,0 0 857,-1 0 0,1 0 0,6 0 0,0 0-460,0 0 1,2 0 459,11 0 0,1 0 0,0 0 0,1 0 357,5 0 0,2 0-357,-45 0 1926,15 0-1926,15 6 1914,23-4-1914,10 4 1220,17-6-1220,7 0 629,4 0-629,0 0 196,0 0-196,0 0 0,-1 0 0,1 0 0,0 0 0,4 0 0,0 0 0</inkml:trace>
+  <inkml:trace contextRef="#ctx0" brushRef="#br0" timeOffset="2176">7110 0 24575,'0'8'0,"0"0"0,0 4 0,0 0 0,0 11 0,0-5 0,0 11 0,0-5 0,0 7 0,0-1 0,0 1 0,0 0 0,0 11 0,0 4 0,0 11 0,6 1 0,1-13 0,5-2 0,6-1 0,-1-8 0,4 20 0,-1-20 0,1 20 0,1-20 0,2 9 0,10 3 0,28 27 0,-19-16 0,-8-18 0,-1-4 0,-7-7 0,10 2 0,-1 1 0,12 5 0,-8-2 0,19 3 0,-13-12 0,23 6 0,-9-2 0,21 4 0,-9-1-754,24-6 754,-48-9 0,2 0-552,11-3 1,1 1 551,0 4 0,1 0 0,5-3 0,2-1 0,-2 0 0,1-2-748,5-2 0,1-2 748,-5 1 0,1 0 0,3 0 0,1 0 0,-6 0 0,-1-1 0,-4-3 0,-2-1-198,-6 0 0,-2-1 198,42-4 0,-24 0 0,-3 0 640,-23 0-640,-4 0 1029,-11 0-1029,0 0 1607,-7 0-1607,-1 0 473,-7-4-473,6-1 0,-4-4 0,11-1 0,-11 2 0,11-7 0,-5 5 0,7-10 0,0 4 0,25-17 0,-7 5 0,22-10 0,-9 0 0,8 4 0,-6-4 0,6 7 0,-13 2 0,0 0 0,12-2 0,-20 5 0,5 0 0,-30 11 0,-1 1 0,-7 6 0,-3 0 0,-2 0 0,-6 3 0,-2 2 0</inkml:trace>
+  <inkml:trace contextRef="#ctx0" brushRef="#br0" timeOffset="2786">10797 1035 24575,'23'18'0,"13"5"0,9 2 0,36 7 0,-6 0 0,21-5 0,-24-4 0,-15-9 0,-21-3 0,-17 1 0,-11-3 0,-4 3 0,-4-1 0,0 2 0,-4 3 0,-6 7 0,-8 13 0,-17 14 0,-3 2 0,-8 1 0,-8-6 0,8-4 0,-5 5 0,24-20 0,10-6 0,13-19 0</inkml:trace>
+  <inkml:trace contextRef="#ctx0" brushRef="#br0" timeOffset="4600">3169 1876 24575,'8'7'0,"0"2"0,5 13 0,2 3 0,19 22 0,13 15 0,-11-22 0,3 3-658,3 5 1,3 0 657,7 1 0,3 0 0,-1 0 0,1 0-815,2 1 0,3-2 815,4-2 0,2-1 0,-1 0 0,2-1 0,4-2 0,1-2 0,-7-4 0,-1-1 0,-1-1 0,0-1-444,-8-9 1,0-1 443,0 0 0,0-1 0,0-4 0,1 0 0,4 6 0,2-1 0,1-2 0,-1-2 0,-3 0 0,8 1 0,4-2 0,13 1 0,2 0 0,-10-4 0,10 1 0,0-2-496,-12 1 1,9 2 0,-1 0 0,-13-3 495,-4-4 0,-8-2 0,-7 2 0,-1-2 245,5-3 0,-1 0-245,46 11 0,0-14 0,-4 6 0,1-8 0,-9 0 0,9 0 0,-1 0 0,4 0 0,-44 0 0,0 0 0,44 0 0,-3 0 0,-12 0 0,-1-8 0,1-1 0,0-8 0,0 0 0,0 1 0,0-1 0,12-1 0,-9-6 0,-34 10 0,1-1 0,33-19 0,-34 17 0,1-2 0,-4-3 0,-1 0 0,6 3 0,0-1 0,1-2 0,-1-1 0,-6 5 0,0 1 0,6-5 0,-2-1 0,34-13 0,-39 14 0,-1 1 0,37-13 0,-12 3 0,9-2 1362,-20 10-1362,8-7 881,-12 8-881,0-1 2350,-11 0-2350,-4 9 672,-11-5-672,0 3 58,0-5-58,-1 0 0,1 1 0,12-4 0,-4-8 0,21-8 0,-14-4 0,18-6 0,-12 13 0,-2 2 0,-8 11 0,1-1 0,-9 4 0,2-1 0,-10 3 0,-9 7 0,-1 0 0,-4 4 0,-4 0 0,0-4 0,3 3 0,2-6 0,9 0 0,3 1 0,-1-4 0,-2 8 0,-5-1 0,-1 2 0,-4 1 0,0 4 0,-4-3 0,0 6 0,0-7 0,0 7 0,0-6 0,0 6 0,0-6 0,0 3 0,0-5 0,-4 5 0,0 0 0</inkml:trace>
+  <inkml:trace contextRef="#ctx0" brushRef="#br0" timeOffset="5560">10445 1938 24575,'6'0'0,"7"0"0,38 0 0,9 0 0,36 0 0,-9 0 0,9 0 0,-24 0 0,-21 0 0,-17 0 0,-21 0 0,-5 3 0,-5 2 0,-3 3 0,0 0 0,-11 18 0,4-4 0,-10 17 0,3-9 0,-6 13 0,1 3 0,-8 11 0,4 0 0,-5 1 0,-1-1 0,-2 12 0,1-9 0,8-2 0,3-16 0,9-11 0,4-7 0,-2-5 0,7-7 0,-3-8 0,4 0 0</inkml:trace>
+</inkml:ink>
+</file>
+
+<file path=word/ink/ink17.xml><?xml version="1.0" encoding="utf-8"?>
+<inkml:ink xmlns:inkml="http://www.w3.org/2003/InkML">
+  <inkml:definitions>
+    <inkml:context xml:id="ctx0">
+      <inkml:inkSource xml:id="inkSrc0">
+        <inkml:traceFormat>
+          <inkml:channel name="X" type="integer" min="-2.14748E9" max="2.14748E9" units="cm"/>
+          <inkml:channel name="Y" type="integer" min="-2.14748E9" max="2.14748E9" units="cm"/>
+          <inkml:channel name="F" type="integer" max="32767" units="dev"/>
+        </inkml:traceFormat>
+        <inkml:channelProperties>
+          <inkml:channelProperty channel="X" name="resolution" value="1000" units="1/cm"/>
+          <inkml:channelProperty channel="Y" name="resolution" value="1000" units="1/cm"/>
+          <inkml:channelProperty channel="F" name="resolution" value="0" units="1/dev"/>
+        </inkml:channelProperties>
+      </inkml:inkSource>
+      <inkml:timestamp xml:id="ts0" timeString="2021-01-04T20:08:09.394"/>
+    </inkml:context>
+    <inkml:brush xml:id="br0">
+      <inkml:brushProperty name="width" value="0.05" units="cm"/>
+      <inkml:brushProperty name="height" value="0.05" units="cm"/>
+    </inkml:brush>
+  </inkml:definitions>
+  <inkml:trace contextRef="#ctx0" brushRef="#br0">240 312 24575,'4'-1'0,"0"2"0,-4 7 0,0 3 0,0 2 0,0 9 0,0 14 0,0 22 0,0 14 0,0 12-765,0 12 765,0 2 0,0 1 0,0-4 0,0-22 0,0-4 0,0-12 0,0 0 0,0-11 0,0-4 0,0-17 765,0-6-765,0-8 0,0-3 0,3-3 0,5-5 0,5-5 0,21-6 0,5-7 0,42-8 0,6 1-699,-27 11 1,2 1 698,0 3 0,2 1 0,4-2 0,1 2 0,-1 3 0,1 1 0,6 0 0,0 1 0,-5 4 0,0 0 0,11 0 0,-1 0 0,-9 4 0,-1 1 0,5 0 0,-1 1 0,-5-1 0,-1 1 0,7-2 0,0 0 0,-5 1 0,0-1 0,-1-3 0,0 0 0,-7 4 0,-2-1-347,-5-4 0,0 0 347,0 0 0,1 0 0,5 0 0,0 0 0,-4 0 0,-1 0 0,5 0 0,1 0 0,-1 0 0,0 0 0,-4 0 0,0 0 0,9 0 0,2 0 0,-5 0 0,-1 0 0,2 0 0,-2 0 0,-6 0 0,-2 0 0,30-7 0,-26 6 0,-22-6 0,-14 4 0,-9-2 1345,-2 1-1345,-6-3 746,-2 2-746,-3-7 0,0 0 0,0-11 0,0-13 0,0-22 0,0-14 0,0-12-1011,0-12 1011,0 42 0,0-3 0,0-5 0,0-1 0,0-6 0,0 0 0,0 6 0,0 1 0,0 5 0,0 3-63,0-42 63,0 24 0,0 21 0,-3 20 0,-2 23 0,-3 4 1007,-10 4-1007,-3 5 67,-22 2-67,-14 14 0,-27 6-762,30-9 0,-3 0 762,-10 2 0,-3-1 0,-5 1 0,-3 0-1114,-9 1 1,-2 0 1113,0 0 0,-1 0 0,-6 0 0,0 0 0,7 0 0,-1 0 0,24-6 0,-2-1 0,2 0 0,-26 3 0,1-2 0,-4 2 0,-1-3 0,7-3 0,2-1 0,10 1 0,1-2-579,1-3 0,1-1 579,10 0 0,2-1-274,0-3 0,2-2 274,-39 1 0,3 0 0,24 0 1207,3 0-1207,23 0 2160,10 0-2160,13 0 1369,7 0-1369,3 0 721,1 0-721,4 0 0,0 0 0,0 0 0,0 0 0,-4 0 0,3 0 0,-3 0 0,4 0 0,0 0 0,0 0 0,0 0 0,0 0 0,0 0 0,-1 0 0,8 0 0,6 0 0,26 0 0,31 0 0,-9 1 0,5-2-1122,16-3 0,4-1 1122,16 4 0,3-1-957,-29-3 1,1-2 0,1 0 956,5 3 0,2 0 0,1 0 0,-1-3 0,1-1 0,0 1 0,3-1 0,1 0 0,0 1 0,0 2 0,0 1 0,-1 1 0,-7-1 0,0 0 0,-1 2 0,-1 1 0,1 2 0,-3-1-826,21 0 1,-3 0 825,1 0 0,-2 0 0,-4 0 0,-1 0 0,-5 0 0,-2 0-319,-5 0 0,-3 0 319,-10 0 0,-3 0 1412,42 0-1412,-13 0 0,1 0 0,-11 0 2705,-16 0-2705,-15 0 2071,-17 0-2071,-3 0 939,-9 0-939,-2 0 275,-3 0-275,0 0 0,0 0 0,0 0 0,0 0 0,0 3 0,0 2 0,-3 6 0,3 8 0,-7 18 0,3 8 0,-4 12 0,0 13 0,0 2 0,0 12 0,0-1 0,0-10 0,0-4 0,0-12 0,0-11 0,0-10 0,0-14 0,0-6 0,-3-3 0,-2-5 0,-3-5 0,0-3 0,0 0 0,-10 0 0,-3 0 0,-22 0 0,-2 0 0,-36 0 0,-6 0-708,27 0 1,-3 0 707,1 0 0,-1 0 0,-5 0 0,-2 0 0,-4 0 0,-1 0-1055,-7 0 1,-1 0 1054,-6 0 0,-1 0 0,-5 0 0,-1 0-827,28 0 0,0 0 0,0 0 827,0 0 0,-1 0 0,0 0 0,-3 0 0,-1 0 0,0 0 0,0 0 0,1 0 0,-2 0 0,-5 0 0,-3 0 0,1 0 0,2 0 0,1 0 0,-1 0 0,-3 3 0,0 0 0,1 1 0,7 0 0,1 0 0,2 0 0,2 0 0,1 0 0,1 0-754,-23 1 0,1-1 754,0-3 0,2-2 0,15 1 0,3 0 276,0 0 0,4 0-276,-22 0 1681,6 7-1681,35-6 2605,3 6-2605,19-7 2071,1 0-2071,11 0 604,0 0-604,4 0 0,3-4 0,-2-4 0,6-5 0,-7-9 0,7-3 0,-4-17 0,5-4 0,0-23 0,0-4 0,8-11 0,1 0 0,8 0 0,5 12 0,1 3 0,6 11 0,-9 13 0,3 2 0,-13 19 0,4 1 0,-10 10 0,3 1 0,-2 8 0,3 0 0,4 4 0,18 0 0,33 8 0,36 3-1545,-17-5 1,9-2 1544,-24 0 0,3-2 0,2 1-1131,12 1 1,4-1-1,0 0 1131,6-2 0,0 0 0,2 0-1066,3 2 1,1 1 0,0-1 1065,-23-3 0,1 0 0,1 0 0,1 0-698,9 0 1,2-1 0,1 1 0,-2 1 697,-6 1 0,0 1 0,-1 0 0,1-1 0,3-1 0,2-1 0,-1 1 0,-3 0-93,14 2 1,-4 1 0,-2-1 92,-8-2 0,-3-2 0,-4 1 565,21 0 0,-6 0-565,-22 0 0,-5 0 2624,30 0-2624,-45 0 4000,-17 0-4000,-21 0 3404,-2 0-3404,-3 0 1585,0 0-1585,0 0 0,0 0 0,0 0 0,0 0 0,0 0 0,0 3 0,0 2 0,-3 3 0,-2 0 0,1 0 0,0 0 0,1 3 0,2 2 0,-2 10 0,6 13 0,2 9 0,1 12 0,2 13 0,-2-10 0,3 21 0,-9-21 0,-1 9 0,-7-11 0,0-13 0,0-9 0,0-13 0,0-7 0,0-4 0,0 0 0,-3-7 0,-6 2 0,-3-6 0,-11 2 0,-13 3 0,-22-4 0,-38 4-584,47-5 1,-3-2 583,-15 1 0,-1 0 0,5 0 0,1 0 0,-6 0 0,-2 0 0,-4 0 0,-1 0-982,-7 5 0,-1 0 982,0-4 0,-1 0 0,-5 3 0,1 2 0,12-2 0,0 0 0,-5-3 0,1 0 0,9 4 0,1-1 0,-11-3 0,1-2 0,9 1 0,1 0-500,1 0 0,1 0 500,6 0 0,1 0 0,5 0 0,2 0 0,-1 0 0,-1 0 0,-5 4 0,0 1 0,-3-4 0,2 0 0,5 4 0,0-1-56,2-4 1,2 0 55,-19 0 981,3 0-981,23 0 1949,4 0-1949,11 0 1172,0 0-1172,0 0 140,0-5-140,7 4 0,1-4 0,14 5 0,2 0 0</inkml:trace>
+</inkml:ink>
+</file>
+
+<file path=word/ink/ink18.xml><?xml version="1.0" encoding="utf-8"?>
+<inkml:ink xmlns:inkml="http://www.w3.org/2003/InkML">
+  <inkml:definitions>
+    <inkml:context xml:id="ctx0">
+      <inkml:inkSource xml:id="inkSrc0">
+        <inkml:traceFormat>
+          <inkml:channel name="X" type="integer" min="-2.14748E9" max="2.14748E9" units="cm"/>
+          <inkml:channel name="Y" type="integer" min="-2.14748E9" max="2.14748E9" units="cm"/>
+          <inkml:channel name="F" type="integer" max="32767" units="dev"/>
+        </inkml:traceFormat>
+        <inkml:channelProperties>
+          <inkml:channelProperty channel="X" name="resolution" value="1000" units="1/cm"/>
+          <inkml:channelProperty channel="Y" name="resolution" value="1000" units="1/cm"/>
+          <inkml:channelProperty channel="F" name="resolution" value="0" units="1/dev"/>
+        </inkml:channelProperties>
+      </inkml:inkSource>
+      <inkml:timestamp xml:id="ts0" timeString="2021-01-04T20:07:17.674"/>
+    </inkml:context>
+    <inkml:brush xml:id="br0">
+      <inkml:brushProperty name="width" value="0.05" units="cm"/>
+      <inkml:brushProperty name="height" value="0.05" units="cm"/>
+    </inkml:brush>
+  </inkml:definitions>
+  <inkml:trace contextRef="#ctx0" brushRef="#br0">1471 1163 24575,'5'8'0,"-2"0"0,-3 0 0,-4-4 0,0 0 0,-4-1 0,-4-2 0,-40 3 0,8-4 0,-46 0 0,-6-9-760,40 4 1,-2-1 759,-10-7 0,-2-3 0,1 1 0,1 0 0,-2 0 0,2-1 0,5-2 0,1 0 0,-7 3 0,3 0-255,14-3 0,2 0 255,1 1 0,2 0 0,-10-6 0,21 6 0,13 8 0,10 1 1477,2-1-1477,2-2 552,1-2-552,0-3 0,-1-7 0,4-1 0,1-7 0,4-12 0,0-2 0,0-13 0,0 12 0,6-8 0,8 8 0,9-11 0,12 6 0,5-10 0,14 12 0,6-9-564,14 8 564,3 0 0,-5 9 0,-3 9 0,0 10 0,-10 16 0,3 4 0,-8 1 0,0 2-517,20 6 1,0 5 516,-18 1 0,-2 2 0,2 3 0,-1 1 0,0-1 0,0 1 0,-5-2 0,-1 1 0,35 15 0,-27-6 0,-21-8 0,-17-2 535,-4-5-535,-6 5 1062,4 5-1062,-4 2 0,-3 7 0,3 0 0,-8 11 0,3 4 0,-4 11 0,0 1 0,0-1 0,0 0 0,-4-11 0,-4 8 0,-3-20 0,-1 8 0,-3-11 0,4 0 0,-7-7 0,5-1 0,-4-7 0,1 0 0,-7 2 0,-1-4 0,-7 5 0,-23-4 0,-7 3 0,-23 6 0,0-5 0,12-3 0,-9-8 0,8-1 0,1-5 0,3 5 0,23-7 0,4-4 0,11-2 0,0-4 0,-7-12 0,12 9 0,-11-13 0,19 13 0,-7-12 0,7 1 0,-1-1 0,-1-4 0,1 5 0,-2-7 0,1 0 0,-1 0 0,5 0 0,1 0 0,5 0 0,-1 1 0,1-1 0,4 6 0,-3-4 0,8 11 0,-4-5 0,5 1 0,5-3 0,3 1 0,17-19 0,6 10 0,11-19 0,12 6 0,2-1 0,7 6 0,10 0 0,-13 12 0,21-4 0,-20 10 0,8 0 0,-12 8 0,12 0 0,-8 7 0,-4 0 0,-14 8 0,-19 0 0,-5 0 0,-8 0 0,-3 4 0,4 4 0,0 4 0,7 11 0,9 7 0,27 37 0,-3-6 0,-16-17 0,-2-2 0,3 9 0,7 2 0,-21-21 0,5-3 0,-13-6 0,-4-7 0,-3 0 0,0 0 0,-3-3 0,2-1 0,-6-4 0,2 0 0,1 0 0,-3 0 0,2-1 0,-3 1 0,4 0 0,-3 0 0,2 0 0,-3-3 0,0-2 0</inkml:trace>
+  <inkml:trace contextRef="#ctx0" brushRef="#br0" timeOffset="841">1474 1199 24575,'-8'4'0,"3"3"0,2-2 0,3 3 0,0 0 0,0 3 0,0 8 0,0 17 0,0 10 0,7 23 0,-5 15-880,6 14 880,-5-43 0,2 1 0,-1 5 0,2 0 0,4-4 0,-1-1 0,-4 0 0,1-1 0,9 41-98,-7-24 98,1-3 0,2-23 0,-10-10 0,4-21 0,-5-8 0</inkml:trace>
+  <inkml:trace contextRef="#ctx0" brushRef="#br0" timeOffset="1561">1192 2071 24575,'8'12'0,"1"7"0,5 5 0,5 19 0,6 2 0,4 12 0,0 1 0,-1-1 0,11 12 0,-8-8 0,17 12 0,-21-26 0,7 0 0,-19-23 0,-2-5 0,-5-11 0,0-5 0,-3-6 0,2-2 0,-3-7 0,8 0 0,0-4 0,7-7 0,-3 5 0,4-11 0,0 4 0,-3-6 0,-2 5 0,-6 4 0,-4 9 0,2 1 0,-6 4 0,2 4 0,-3 0 0</inkml:trace>
+  <inkml:trace contextRef="#ctx0" brushRef="#br0" timeOffset="2569">836 3470 24575,'5'-4'0,"-2"0"0</inkml:trace>
+  <inkml:trace contextRef="#ctx0" brushRef="#br0" timeOffset="3137">1006 3695 24575,'8'8'0,"-4"0"0,3-4 0,-6 3 0,3-2 0,-1 3 0,-2 0 0,3 3 0,-4 2 0,0-1 0,0 0 0,0-4 0,0 0 0,3 0 0,-2 0 0,3 0 0,-4 0 0,3 0 0,-2 0 0,3-4 0,-4 0 0</inkml:trace>
+  <inkml:trace contextRef="#ctx0" brushRef="#br0" timeOffset="3905">1228 3572 24575,'8'3'0,"0"6"0,0 3 0,0 4 0,0 0 0,1 7 0,0 1 0,-3 7 0,-1-7 0,-1 5 0,1-11 0,0 5 0,-1-7 0,-1-25 0,-2-2 0,9-36 0,-8 13 0,9-9 0,-6 12 0,1 7 0,2 1 0,-7 7 0,6 3 0,1 9 0,1 8 0,8 15 0,-8-1 0,10 11 0,-9-11 0,7 4 0,-2 1 0,1-5 0,-1 4 0,-4-9 0,-3-2 0,0-3 0,0 0 0,0 0 0,-3 0 0,-2 0 0,1 0 0,-3-3 0,2-2 0</inkml:trace>
+  <inkml:trace contextRef="#ctx0" brushRef="#br0" timeOffset="4505">1958 3516 24575,'-3'-8'0,"-2"3"0,1-2 0,-4 6 0,4-3 0,-4 4 0,0 0 0,0 4 0,-1 0 0,1 8 0,-3 0 0,2 5 0,-4 5 0,3 2 0,0 7 0,4 0 0,2 0 0,4-1 0,0 1 0,0-7 0,0-1 0,3-7 0,2 0 0,3-3 0,3-2 0,2 1 0,30 1 0,-13-4 0,33 0 0,-29-9 0,8-5 0,-11-1 0,-7-3 0,-5 0 0,-11-3 0,-4-1 0,-4 4 0,0 2 0</inkml:trace>
+  <inkml:trace contextRef="#ctx0" brushRef="#br0" timeOffset="5297">2445 3667 24575,'5'-3'0,"-2"-2"0,-3-3 0,0 0 0,0 0 0,0-1 0,0 1 0,-4 0 0,4 0 0,-8 4 0,4 0 0,-4 4 0,0 4 0,-1 4 0,1 4 0,0 4 0,-1 7 0,0 1 0,-2 7 0,6 0 0,0 27 0,5-21 0,0 15 0,0-30 0,4-9 0,0-2 0,4-3 0,0-3 0,10-2 0,3-3 0,21 0 0,4-6 0,11-2 0,0-13 0,8-26 0,-32 11 0,0-18 0,-38 23 0,0 0 0,-5 7 0,1 1 0,1 10 0,0 1 0,0 4 0,0 4 0,0 0 0,-1 4 0,1 0 0,0 0 0,4 0 0,0 0 0</inkml:trace>
+  <inkml:trace contextRef="#ctx0" brushRef="#br0" timeOffset="5977">3097 3776 24575,'4'-1'0,"-1"2"0,-3 10 0,0 2 0,0 9 0,-6 14 0,0-2 0,-6 9 0,2-19 0,0 5 0,2-11 0,2 4 0,-1-9 0,6-2 0,-2-10 0,3-30 0,4 4 0,4-36 0,-2 27 0,5-8 0,-10 11 0,8 0 0,-8 6 0,4 6 0,-2 8 0,2 6 0,-1 1 0,0 4 0</inkml:trace>
+  <inkml:trace contextRef="#ctx0" brushRef="#br0" timeOffset="6547">3182 3810 24575,'10'54'0,"0"0"0,1-14 0,9 52 0,-16-92 0,3-8 0,0-23 0,5-9 0,-4-29 0,6-3 0,-12-12 0,5 12 0,-7 2 0,0 25 0,0 8 0,0 18 0,0 15 0,0 5 0,3 7 0,-2-4 0,3 0 0</inkml:trace>
+  <inkml:trace contextRef="#ctx0" brushRef="#br0" timeOffset="7275">3818 3697 24575,'8'0'0,"0"0"0,-4-4 0,3 0 0,-2-8 0,-1-7 0,4-6 0,-7-17 0,4-4 0,-5-11 0,0-1 0,-4 19 0,0 4 0,-4 23 0,0 4 0,-1 4 0,1 4 0,0 0 0,-4 4 0,0 0 0,-34 32 0,11-5 0,-16 19 0,17-2 0,15-2 0,-2 11 0,7 1 0,1-13 0,5-2 0,4-19 0,4-2 0,0-5 0,0-1 0,3-4 0,2 3 0,3-6 0,-4 3 0,3-4 0,-2-4 0,3 0 0,0-4 0,0 0 0,3 0 0,2 0 0,3 0 0,0 0 0,22-11 0,-24 8 0,15-8 0</inkml:trace>
+  <inkml:trace contextRef="#ctx0" brushRef="#br0" timeOffset="7753">4271 3605 24575,'-3'-5'0,"-9"5"0,-2 5 0,-6 3 0,8 3 0,-4 2 0,4 3 0,-7 6 0,5 3 0,-1 5 0,5 1 0,4 0 0,2 0 0,4-7 0,0 5 0,0-11 0,0 1 0,0-8 0,0-3 0,3 0 0,2 0 0,3 0 0,3-3 0,2 2 0,3-6 0,7 2 0,1-3 0,7 0 0,-7 0 0,6-7 0,-20 2 0,5-4 0,-15 6 0</inkml:trace>
+  <inkml:trace contextRef="#ctx0" brushRef="#br0" timeOffset="8082">4510 3799 24575,'12'-4'0,"4"4"0,7 5 0,-2 3 0,8 2 0,-11-5 0,11 0 0,-11-5 0,5 0 0,-7 0 0,-4-4 0,0-1 0,-8-6 0,0-2 0,-4-10 0,0 13 0,0-4 0</inkml:trace>
+  <inkml:trace contextRef="#ctx0" brushRef="#br0" timeOffset="8544">4688 2810 24575,'-4'12'0,"-6"19"0,0 19 0,2 22 0,1 12 0,7 0 0,0 12 0,0-29 0,0 2 0,0-16 0,0 2 0,0 31 0,0-2 0,0 9-279,0-31 0,0-2 279,0 12 0,0 9 0,0-9 0,0 0 0,0-3 0,0-23 0,0-4 0,0-11 0,0-7 558,0-1-558,0-11 0,0 0 0,0-11 0,0 1 0,0-5 0</inkml:trace>
 </inkml:ink>
 </file>
 
@@ -3229,17 +3820,14 @@
           <inkml:channelProperty channel="F" name="resolution" value="0" units="1/dev"/>
         </inkml:channelProperties>
       </inkml:inkSource>
-      <inkml:timestamp xml:id="ts0" timeString="2021-01-04T19:56:28.777"/>
+      <inkml:timestamp xml:id="ts0" timeString="2021-01-04T20:09:21.489"/>
     </inkml:context>
     <inkml:brush xml:id="br0">
       <inkml:brushProperty name="width" value="0.05" units="cm"/>
       <inkml:brushProperty name="height" value="0.05" units="cm"/>
     </inkml:brush>
   </inkml:definitions>
-  <inkml:trace contextRef="#ctx0" brushRef="#br0">11486 0 24575,'0'8'0,"0"4"0,4 0 0,-3 5 0,6-1 0,-3 0 0,1 0 0,3 7 0,-1 13 0,-1 9 0,5 1 0,-9 8 0,2-9 0,-4 13 0,0-1 0,0 0 0,0-11 0,0-3 0,-5-13 0,4 1 0,-3-7 0,4-1 0,-4-7 0,3-4 0,-2 0 0,3-4 0,0 0 0,3 0 0,12 1 0,17 2 0,37 3 0,-16-5 0,5 0-1251,15 1 1,6 0 1250,-13-3 0,2 1 0,1-2-869,0-1 1,1-1-1,0-1 869,7 1 0,0-1 0,0 0 0,-4-2 0,-1-2 0,1 1 0,0 0 0,0 0 0,-1 0 0,-3 0 0,-1 0 0,1 0 0,3 0 0,1 0 0,-3 0-837,22 0 1,-2 0 836,6-1 0,-3 2 0,-16 3 0,-2 1-388,-6-4 1,-1 0 387,-5 3 0,-3 0 1798,26-4-1798,-17 0 2496,-32 0-2496,-18 0 2103,-8-3-2103,-6-5 1158,-2-11-1158,-3-6 0,0-18 0,-7-14 0,5-15 0,-6-24-575,1 9 575,-2-9 0,-8 12 0,1 12 0,0 3 0,5 29 0,0 6 0,6 21 0,-2 1 0,3 8 575,-5 0-575,-2 4 0,-8 0 0,-6 0 0,-29 0 0,-19 0 0,-25 0-529,43 0 1,-1 0 528,1 0 0,0 0 0,-6 0 0,-1 0 0,6 0 0,-1 0 0,-10 0 0,-1 0 0,5 0 0,1 0 0,-7 0 0,0 0 0,1 0 0,-1 0-794,-6 0 1,0 0 793,5 0 0,0 0 0,-10 0 0,-2 0-915,0 0 0,0 0 915,-2 0 0,0 0 0,1 0 0,2 0-395,11 0 0,2 0 395,12 0 0,2 0 829,-42 0-829,35 0 1426,13 0-1426,26 0 1998,9 0-1998,1 0 1011,4 0-1011,0 4 0,4-3 0,0 2 0</inkml:trace>
-  <inkml:trace contextRef="#ctx0" brushRef="#br0" timeOffset="-2847">16415 1302 24575,'5'-1'0,"-2"1"0,-6 8 0,-2 4 0,-6 1 0,-2 3 0,-26 15 0,-6 4 0,-22 15 0,-8 1-657,6 6 657,-13-4 0,42-19 0,0 0 0,-38 19 0,0 7 0,11-9 0,4-11-85,-3 8 85,7-17 0,-7 17 0,14-10 0,-8 1 0,20-7 0,-14-4 0,4 6 0,-9-3 0,-14 10 0,0-10 0,-11-5 0,12-3 0,-9-6 0,9 6 0,0-6 0,11-2 0,1-1 0,2 1 653,-36-2-653,51-2 89,-2-9-89,-1 4 0,-8-6 0,20 0 0,-9 0 0,12 0 0,-11 0 0,8-4 0,-9 3 0,12-9 0,7 9 0,-5-8 0,11 8 0,-5-7 0,7 7 0,-1-6 0,1 6 0,3-7 0,-2 4 0,2-4 0,-3 0 0,0-1 0,-7 0 0,5-3 0,-4 2 0,5-1 0,1 3 0,0-1 0,-1 1 0,1 0 0,4 0 0,-4 0 0,7 0 0,-3 0 0,4-1 0,0 1 0,0 0 0,4 0 0,-4 4 0,7-4 0,-6 4 0,3-4 0,-4-4 0,-1 3 0,1-6 0,0 6 0,0-3 0,0 4 0,0-4 0,0 3 0,-1-3 0,1 0 0,4 3 0,-3-2 0,6 2 0,-7 1 0,4-3 0,-4-2 0,0-3 0,0-1 0,-1 5 0,1-4 0,4 7 0,-3-2 0,2 3 0,1-1 0,-4 1 0,4 0 0,-4 0 0,3 0 0,2 0 0,-1 0 0,3-1 0,-3 1 0,1 0 0,2 0 0,-3 0 0,1 0 0,2 7 0,-3 2 0,4 7 0,-3 0 0,-2 0 0,-3 3 0,-4 2 0,-1 3 0,0 7 0,-5 1 0,2 6 0,-4 1 0,-11 5 0,8-4 0,-8 5 0,12-13 0,1-1 0,2-7 0,3 0 0,1-4 0,4 0 0,0-1 0,0-2 0,4 3 0,4-8 0,8 0 0,22-10 0,9-2 0,31-15 0,2 5 0,-20 1 0,3 0-543,2 2 0,0 0 543,5-4 0,1 0 0,-1 4 0,-1 0 0,-10 2 0,-4 0 0,25-6 0,-24 6 0,-25-1 0,-11 10 0,0-4 0,-4 7 1086,0-6-1086,0 6 0,0-6 0,0 3 0,0-5 0,0 1 0,4 0 0,-4 0 0,8 0 0,-4 0 0,1 0 0,2-1 0,-6 5 0,6-3 0,-6 6 0,-5-3 0,-5 4 0,-7 0 0,-3 0 0,-9 0 0,-4 0 0,-7 0 0,0 0 0,0 5 0,1-4 0,-1 8 0,0-8 0,0 4 0,7-5 0,1 3 0,7-2 0,-1 3 0,5-4 0,-4 0 0,4 0 0,-5 0 0,5 0 0,-4 0 0,7 0 0,-2 0 0,2 0 0,1 0 0,0 3 0,0 2 0,0 3 0,0 0 0,0 0 0,0 0 0,-1 0 0,1 0 0,0-4 0,4 0 0,0-4 0</inkml:trace>
-  <inkml:trace contextRef="#ctx0" brushRef="#br0" timeOffset="-1872">13371 2045 24575,'-8'3'0,"0"2"0,0 2 0,0 1 0,0-3 0,0 2 0,-1 1 0,-2 5 0,-2 3 0,-3 0 0,-7 2 0,-1 0 0,-23 16 0,12-10 0,-12 10 0,22-16 0,6-7 0,15-7 0,8-12 0,27-10 0,8-6 0,30-14 0,-4-3 0,9-9 0,-11 9 0,-13 6 0,-14 16 0,-14 6 0,-9 4 0,-5 9 0,-4 0 0,-4 8 0,3-3 0,2-2 0,3-6 0,3-2 0,2-3 0,3 0 0,0 0 0,0 0 0,-3 3 0,-2 5 0,-6 8 0,2 5 0,-2 9 0,4 3 0,3 17 0,-1-8 0,1 8 0,-3-17 0,0-6 0,-1-15 0,0-5 0,-3-11 0,-2-7 0,2-5 0,-4-1 0,3-4 0,-4 11 0,0 3 0,0 8 0</inkml:trace>
-  <inkml:trace contextRef="#ctx0" brushRef="#br0" timeOffset="8624">256 852 24575,'-13'17'0,"3"1"0,-6 29 0,4-2 0,-4 24 0,0 3 0,-8 12-699,5 12 699,-13-9 0,12 8 0,-3-22 0,7-4 0,2-12 0,6 0 0,-3-11 0,10-4 0,-4-17 699,5-3-699,0-9 0,0-2 0,4-6 0,4-2 0,23 4 0,47-6 0,16-1 0,-21 4 0,5-1-476,-11-3 1,9 0-1,3 0 1,0 0 475,4 0 0,2 0 0,-1 0 0,-3 0-1246,11 0 1,-3 0 0,3 0 1245,-9 0 0,5 0 0,-1 0 0,-6 0 0,-5 0 0,-5 0 0,0 0-687,2 0 0,0 0 0,-1 0 687,-3 0 0,0 0 0,-1 0-613,29 0 0,-3 0 613,-10 0 0,-4 0 0,-9 0 0,-4 0 363,-11 0 0,-2 0-363,0-4 0,0-1 0,44 3 0,1-13 0,-15 13 3092,-27-6-3092,-21 8 2478,-13 0-2478,-11-3 1895,0-2-1895,-8-3 734,0 0-734,-4-4 0,0 0 0,0-11 0,0-2 0,0-29 0,0-6 0,0-25 0,-7 1 0,-3 0-418,-7 0 418,-7 0 0,5 0 0,-4 12 0,9 14 0,2 16 0,3 17 0,3 3 0,-1 9 0,3 5 418,-4 1-418,-1 6 0,1-3 0,-3 4 0,-2 0 0,-10 0 0,-13 0 0,-21 0 0,-27 0 0,30 1 0,-3-2-913,-10-3 0,-4-1 913,-9 4 0,-4 0-1249,-10-4 1,-3 0 1248,28 5 0,0 0 0,0 0 0,0 0 0,1 0 0,-1 0 0,1 0 0,0 0 0,1 0 0,-30 5 0,2 0 0,6-4 0,-1 0 0,-4 4 0,0 0-903,10-5 1,0 0 902,-4-1 0,0 2 0,11 3 0,2 0-470,-1-3 1,2 1 469,10 2 0,3 0 481,4 0 1,3 0-482,-42-2 2222,24 5-2222,14-7 2087,22 0-2087,13 0 1308,11 0-1308,0 0 487,4 3-487,7 2 0,12 4 0,21-4 0,37-1 0,-11-3 0,7-2-1496,21 1 0,7 0 1496,-21 0 0,2 0 0,1 0-1061,6 0 1,1 0-1,0 0 1061,4 0 0,-1 0 0,1 0 0,1 0 0,-1 0 0,1 0 0,4 0 0,0-1 0,-1 2 0,-6 2 0,-2 1 0,1-1 0,-2-2 0,1-1 0,-3 1-705,20 4 0,-4 0 705,-11-1 0,-4 0-227,-10-3 1,-6 0 226,23 7 2129,-24-8-2129,-29 0 3241,-21 0-3241,-2 0 1947,-3 0-1947,4 0 720,0 0-720,11 0 0,1 0 0,1 0 0,-6 0 0,-8 0 0,-3 4 0,0-3 0,4 2 0,7-3 0,-2 0 0,13 0 0,-6 0 0,7 0 0,-1 0 0,-5 4 0,-3-3 0,-9 2 0,-2-3 0,-3 0 0,0 0 0,0 0 0,0 0 0,0 0 0,0 4 0,-3 0 0,2 4 0,-3 4 0,1 0 0,-2 11 0,2 1 0,-4 31 0,12 17 0,-3 26-887,0 1 887,-1-45 0,-2-1 0,-5 34-296,14 9 296,-14-24 0,5-15 0,-7-21 0,0-17 0,4-7 872,-7-8-872,2 0 311,-7-4-311,0 0 0,0 0 0,-1 0 0,1 0 0,0 0 0,0 0 0,-4 0 0,-7-5 0,-17 4 0,-33-12 0,-18 11-674,27-2 1,-3 0 673,1 4 0,-1 0 0,0 0 0,0 0 0,1 0 0,2 0-178,-39 0 178,15-6 0,26 4 0,16-4 0,17 6 0,-4 0 0,5-5 1334,-7 4-1334,0-4 191,-23 5-191,5 0 0,-32 0 0,9 0 0,-1 0 0,4 0 0,0 0 0,8 0 0,-8 0 0,12 0 0,-1-6 0,1 4 0,-1-4 0,1 6 0,-13 0 0,-2 0 0,-12 0 0,23 0 0,1 0 0,-22 0 0,22 0 0,2 0 0,-3 0 0,-8 0 0,12 0 0,11 0 0,3 0 0,0 0 0,10 0 0,-10 0 0,12 0 0,0 0 0,7 0 0,1 0 0,10 0 0,2 0 0,3 0 0,-1 0 0,1 0 0,0 0 0,0 0 0,0 0 0,0 0 0,0-7 0,0-2 0,-4-8 0,-3-5 0,-4-3 0,3-6 0,0-11 0,0 8 0,1-21 0,0 21 0,3-8 0,-1-1 0,3 9 0,2-2 0,0 13 0,7 11 0,-3 0 0,4 4 0,0 0 0,0 0 0,0-1 0,0 1 0,0 0 0,0 0 0,0 0 0,0 0 0,0 0 0,0-1 0,0 1 0,0 0 0,0 0 0,0 0 0,0 0 0,0 0 0,0 0 0,0-1 0,4 1 0,-3 0 0,2 0 0,-3 0 0,0 0 0,0 0 0,4 0 0,-3-1 0,2 1 0,1 0 0,-3 0 0,2 0 0,1 3 0,-3 2 0,2 3 0</inkml:trace>
+  <inkml:trace contextRef="#ctx0" brushRef="#br0">308 332 24575,'0'8'0,"0"4"0,0 7 0,0 5 0,0 44 0,0-16 0,0 31 0,0-26 0,0 1 0,0-1 0,0 0 0,0 12 0,0-8 0,0 8 0,0-24 0,0-2 0,0-19 0,4-1 0,-3-7 0,2-4 0,1 0 0,-3-4 0,6 0 0,-3-4 0,1 4 0,-2-4 0,1 4 0,-3 0 0,6 0 0,-3 0 0,11 3 0,-1-2 0,5 3 0,16-8 0,4 6 0,54-8 0,-44 5 0,3 1-829,21-6 1,4-2 828,-2 5 0,2-1-1196,10-4 0,2 0 1196,-22 3 0,1 1 0,0-1-849,5-2 1,1-1-1,1 1 849,2 2 0,1 1 0,0-1 0,-5-2 0,1-2 0,9 1 0,3 1 0,11 1 0,5 0 0,-3 0 0,-10 0 0,4 2 0,-9 0 0,9 0-558,-6 0 1,10-1 0,3 2-1,-6-1 1,-15 1 557,17 6 0,-12-1 0,-1-4 0,-2 0 75,-5 3 1,-3 0-76,-9-4 0,-2 0 708,-6 4 1,-2 0-709,30 8 2323,-27-8-2323,-20-3 3764,-18-6-3764,-8-4 1377,-6 0-1377,-5-8 350,-6-7-350,-12-17 0,-2-10 0,-9-11 0,-2-13 0,0-2 0,-3-12-534,0 0 534,8 0 0,2 0 0,7 0 0,1 12 0,1 2 0,7 25 0,1 2 0,7 19 0,-3 5 0,-2 7 534,-3 7-534,-4 2 0,-7 3 0,-17 0 0,-33 0 0,-30 0-890,38 0 1,-4 0 889,-8-1 0,-3 2 0,-5 3 0,-3 1-1093,-4-4 0,-3 0 1093,-3 8 0,-3 1-832,26-5 0,-1-2 0,0 2 832,2 1 0,0 2 0,0-1 0,-2-2 0,-1-2 0,0 1 0,4 3 0,1 0 0,2-1-724,-25-5 0,3 0 724,-1 4 0,1-1 0,5-3 0,2-2 0,4 1 0,1 0 82,1 0 0,1 0-82,4 0 0,2 0 0,5 0 0,1 0 528,0 0 0,1 0-528,6 0 0,0 0 0,-1 0 0,1 0 2429,-32 0-2429,6 0 1868,24 0-1868,11 0 1466,4 0-1466,17 0 893,2 0-893,11 0 33,0 0-33,4 0 0,0 4 0,10 0 0,10 1 0,36-2 0,48-3-1378,-23 0 1,7 0 1377,-15 0 0,4 0 0,3 0-1244,11 0 1,3 0 0,2 0 1243,6 0 0,1 0 0,3 0-948,-19 0 0,2 0 0,1 0 0,2 0 948,5 0 0,3 0 0,0 0 0,-1 0 0,-1 0 0,0 0 0,-1 0 0,1 0 0,2 0 0,0 0 0,0 0 0,-3 0 0,-11 0 0,-2 0 0,-1 0 0,-2 0-440,15 0 0,-1 0 1,-5 0 439,18 0 0,-9 0 690,-24 0 0,-8 0-690,15 0 2736,-43 4-2736,-19-3 4831,-8 6-4831,3-3 2649,-2 4-2649,3-3 0,0 2 0,0-6 0,-4 6 0,3-3 0,-2 4 0,3 0 0,0-3 0,0 2 0,0-3 0,0 1 0,0 2 0,0-6 0,0 2 0,0 1 0,0-3 0,0 2 0,0 1 0,0 0 0,0 1 0,0 2 0,0-6 0,0 6 0,0-3 0,0 1 0,0-2 0,0 1 0,-1-3 0,1 6 0,-3-3 0,2 1 0,-3-2 0,4 1 0,0-3 0,0 6 0,0-3 0,-3 4 0,2-3 0,-3 2 0,4-6 0,0 6 0,0-6 0,-3 6 0,2-6 0,-3 6 0,4-3 0,0 4 0,0 0 0,-3 0 0,2 0 0,-3 0 0,4 4 0,0 0 0,1 11 0,5 1 0,-1 19 0,11 2 0,-8 12 0,5 13 0,-5 2 0,1 12 0,-8-1 0,-2-10 0,0-4 0,-6-12 0,6-11 0,-7-4 0,0-11 0,0-7 0,0-5 0,0-7 0,-11 10 0,5-7 0,-6 8 0,5-11 0,6-4 0,-3 0 0,0-4 0,4 3 0,-8-6 0,4 6 0,-4-6 0,0 3 0,-41-3 0,-40-5 0,-21-3 0,2 0 0,22 1 0,-1-1 0,0 0-655,13 3 0,-16 0 1,-7 0-1,1 0 1,9 0-1,17-1 655,-4-4 0,10 0 0,-4 3 0,-1 1-690,-5 0 1,-2-1 689,1-3 0,-2 0 0,-5 8 0,0 0 0,-1-7 0,1-2 0,0 4 0,0 0 0,5-4 0,1 0 0,2 4 0,-1 1 0,-1-5 0,2 2 0,10 6 0,0 1-296,-4-3 0,1-1 296,-31 5 0,36 0 0,2 0 0,-6 0 0,-15-4 0,57 3 3460,5-4-3460,7 5 1640,4-4-1640,0 3 799,3-6-799,-2 6 0,3-6 0,-4 6 0,-4-6 0,-1 2 0,-3-6 0,3 2 0,-2-7 0,6 7 0,-6-6 0,2 2 0,0-3 0,1 0 0,4-1 0,-1-5 0,-5-3 0,3-6 0,-4 1 0,3-13 0,-1-3 0,-2-23 0,6-3 0,2-24-950,7-3 950,-1 44 0,2 0 0,2-1 0,2 1 0,-1 0 0,2 0 0,11-13 0,4 1 0,-6 8 0,1 2 0,3-6 0,1 3 0,-3 10 0,-1 4 0,1-26 0,4 14 0,-9 26 0,-7 21 0,-1 12 0,-4 7 950,0 3-950,-5 8 0,-1 5 0,-9 7 0,-4 12 0,-7 2 0,-5 24 0,0 3 0,-3 12 0,1 0 0,1-12 0,7 9 0,3-20 0,7 8 0,1-12 0,5 0 0,3 1 0,1-13 0,4-2 0,-3-12 0,4-7 0,0 5 0,0-11 0,0 4 0,0-6 0,0 0 0,0 1 0,0-1 0,0 0 0,0-4 0,0 0 0,0-4 0,0 0 0,0 0 0,3 0 0,2 0 0,13 1 0,2 0 0,35 4 0,17 2 0,-3-10 0,8-1-1498,6 5 1,5 0 1497,-11-7 0,5-2 0,1 0-1111,-1 3 1,0 1-1,2-1 1111,5-2 0,2-2 0,1 1 0,2 0 0,0 0 0,2 0-857,-20 0 0,2 0 0,0 0 1,1 0 856,0 0 0,0 0 0,0 0 0,1 0 0,1 0 0,1 0 0,0 0 0,-2 0-735,22 0 0,-3-1 1,-1 2 734,-6 2 0,-1 1 0,-2-1-47,-6-2 0,-1-1 0,-2 1 47,-5 2 0,-2 1 0,-3-1 546,22 2 0,-4-1-546,-11-3 0,-5 0 1327,-15 4 0,-3-1-1327,41-4 3136,-23 6-3136,-14-4 2915,-16 4-2915,-17-2 1690,-3-3-1690,-6 2 612,0 1-612,1-3 0,-1 2 0,0-3 0,0 4 0,-4-3 0,0 2 0,-4-3 0,-4-3 0,-4-2 0,-5-13 0,-6-15 0,-10-24 0,-5-15 0,-7-13-575,-1 1 575,1 0 0,15 37 0,0-1 0,-16-39 0,17 38 0,-1 2 0,-15-37 0,-1 0 0,11 23 0,2 7 0,11 23 0,4 6 0,-2 3 0,7 9 575,-6 1-575,2 8 0,-3 0 0,-10 4 0,-15 0 0,-24 0 0,-27 8 0,30-3 0,-3 1-907,-10 3 0,-3 1 907,-11 1 0,-3-1-1070,-5 0 1,-1 1 1069,0 0 0,1-1 0,-1-4 0,3-1 0,11 0 0,0 0-794,-5 0 0,0-1 794,6-3 0,-2 0 0,-16 4 0,-2-1-972,4-3 1,-1-2 971,25 1 0,-1 0 0,0 0 0,0 0 0,1 0 0,-1 0 0,-1 0 0,1 0 0,-2 0 0,-2 0 0,-1 0 0,0 0 0,0 0 0,1 0 0,-1 0 0,0 0 0,0 0 0,1 0 0,2 0 0,2 0 0,-1 0 0,1 0 0,0 0 0,1 0 0,-24 0 0,3 0 74,4 0 0,3 0-74,10 0 0,5 0 1701,-33 0-1701,36 0 0,36 0 0,20 0 0</inkml:trace>
 </inkml:ink>
 </file>
 

</xml_diff>

<commit_message>
feat: Add progress #26 '순위, programmers'
</commit_message>
<xml_diff>
--- a/Programmers/algorithm/3_순위/notes.docx
+++ b/Programmers/algorithm/3_순위/notes.docx
@@ -4,7 +4,15 @@
   <w:body>
     <w:p>
       <w:r>
-        <w:t>Floyd warshall algorithm</w:t>
+        <w:t xml:space="preserve">Floyd </w:t>
+      </w:r>
+      <w:proofErr w:type="spellStart"/>
+      <w:r>
+        <w:t>warshall</w:t>
+      </w:r>
+      <w:proofErr w:type="spellEnd"/>
+      <w:r>
+        <w:t xml:space="preserve"> algorithm</w:t>
       </w:r>
     </w:p>
     <w:p/>
@@ -414,7 +422,7 @@
           </mc:Choice>
           <mc:Fallback>
             <w:pict>
-              <v:shapetype w14:anchorId="7E01F113" id="_x0000_t75" coordsize="21600,21600" o:spt="75" o:preferrelative="t" path="m@4@5l@4@11@9@11@9@5xe" filled="f" stroked="f">
+              <v:shapetype w14:anchorId="5205ABF7" id="_x0000_t75" coordsize="21600,21600" o:spt="75" o:preferrelative="t" path="m@4@5l@4@11@9@11@9@5xe" filled="f" stroked="f">
                 <v:stroke joinstyle="miter"/>
                 <v:formulas>
                   <v:f eqn="if lineDrawn pixelLineWidth 0"/>
@@ -488,7 +496,7 @@
           </mc:Choice>
           <mc:Fallback>
             <w:pict>
-              <v:shape w14:anchorId="47615A11" id="Ink 22" o:spid="_x0000_s1026" type="#_x0000_t75" style="position:absolute;margin-left:92.3pt;margin-top:-42pt;width:205.95pt;height:110.2pt;z-index:251667456;visibility:visible;mso-wrap-style:square;mso-wrap-distance-left:9pt;mso-wrap-distance-top:0;mso-wrap-distance-right:9pt;mso-wrap-distance-bottom:0;mso-position-horizontal:absolute;mso-position-horizontal-relative:text;mso-position-vertical:absolute;mso-position-vertical-relative:text" o:gfxdata="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">
+              <v:shape w14:anchorId="7F4292F8" id="Ink 22" o:spid="_x0000_s1026" type="#_x0000_t75" style="position:absolute;margin-left:92.3pt;margin-top:-42pt;width:205.95pt;height:110.2pt;z-index:251667456;visibility:visible;mso-wrap-style:square;mso-wrap-distance-left:9pt;mso-wrap-distance-top:0;mso-wrap-distance-right:9pt;mso-wrap-distance-bottom:0;mso-position-horizontal:absolute;mso-position-horizontal-relative:text;mso-position-vertical:absolute;mso-position-vertical-relative:text" o:gfxdata="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">
                 <v:imagedata r:id="rId12" o:title=""/>
               </v:shape>
             </w:pict>
@@ -533,7 +541,7 @@
           </mc:Choice>
           <mc:Fallback>
             <w:pict>
-              <v:shape w14:anchorId="4224FEBE" id="Ink 19" o:spid="_x0000_s1026" type="#_x0000_t75" style="position:absolute;margin-left:85.8pt;margin-top:-42.55pt;width:204.85pt;height:107.9pt;z-index:251664384;visibility:visible;mso-wrap-style:square;mso-wrap-distance-left:9pt;mso-wrap-distance-top:0;mso-wrap-distance-right:9pt;mso-wrap-distance-bottom:0;mso-position-horizontal:absolute;mso-position-horizontal-relative:text;mso-position-vertical:absolute;mso-position-vertical-relative:text" o:gfxdata="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">
+              <v:shape w14:anchorId="239129D9" id="Ink 19" o:spid="_x0000_s1026" type="#_x0000_t75" style="position:absolute;margin-left:85.8pt;margin-top:-42.55pt;width:204.85pt;height:107.9pt;z-index:251664384;visibility:visible;mso-wrap-style:square;mso-wrap-distance-left:9pt;mso-wrap-distance-top:0;mso-wrap-distance-right:9pt;mso-wrap-distance-bottom:0;mso-position-horizontal:absolute;mso-position-horizontal-relative:text;mso-position-vertical:absolute;mso-position-vertical-relative:text" o:gfxdata="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">
                 <v:imagedata r:id="rId14" o:title=""/>
               </v:shape>
             </w:pict>
@@ -644,7 +652,7 @@
           </mc:Choice>
           <mc:Fallback>
             <w:pict>
-              <v:shape w14:anchorId="306C7B76" id="Ink 66" o:spid="_x0000_s1026" type="#_x0000_t75" style="position:absolute;margin-left:101.6pt;margin-top:37pt;width:372.95pt;height:81.65pt;z-index:251688960;visibility:visible;mso-wrap-style:square;mso-wrap-distance-left:9pt;mso-wrap-distance-top:0;mso-wrap-distance-right:9pt;mso-wrap-distance-bottom:0;mso-position-horizontal:absolute;mso-position-horizontal-relative:text;mso-position-vertical:absolute;mso-position-vertical-relative:text" o:gfxdata="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">
+              <v:shape w14:anchorId="38EAC196" id="Ink 66" o:spid="_x0000_s1026" type="#_x0000_t75" style="position:absolute;margin-left:101.6pt;margin-top:37pt;width:372.95pt;height:81.65pt;z-index:251688960;visibility:visible;mso-wrap-style:square;mso-wrap-distance-left:9pt;mso-wrap-distance-top:0;mso-wrap-distance-right:9pt;mso-wrap-distance-bottom:0;mso-position-horizontal:absolute;mso-position-horizontal-relative:text;mso-position-vertical:absolute;mso-position-vertical-relative:text" o:gfxdata="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">
                 <v:imagedata r:id="rId16" o:title=""/>
               </v:shape>
             </w:pict>
@@ -689,7 +697,7 @@
           </mc:Choice>
           <mc:Fallback>
             <w:pict>
-              <v:shape w14:anchorId="66DD1D1A" id="Ink 56" o:spid="_x0000_s1026" type="#_x0000_t75" style="position:absolute;margin-left:114.6pt;margin-top:-18.85pt;width:50.8pt;height:31.45pt;z-index:251678720;visibility:visible;mso-wrap-style:square;mso-wrap-distance-left:9pt;mso-wrap-distance-top:0;mso-wrap-distance-right:9pt;mso-wrap-distance-bottom:0;mso-position-horizontal:absolute;mso-position-horizontal-relative:text;mso-position-vertical:absolute;mso-position-vertical-relative:text" o:gfxdata="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">
+              <v:shape w14:anchorId="219BA44A" id="Ink 56" o:spid="_x0000_s1026" type="#_x0000_t75" style="position:absolute;margin-left:114.6pt;margin-top:-18.85pt;width:50.8pt;height:31.45pt;z-index:251678720;visibility:visible;mso-wrap-style:square;mso-wrap-distance-left:9pt;mso-wrap-distance-top:0;mso-wrap-distance-right:9pt;mso-wrap-distance-bottom:0;mso-position-horizontal:absolute;mso-position-horizontal-relative:text;mso-position-vertical:absolute;mso-position-vertical-relative:text" o:gfxdata="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">
                 <v:imagedata r:id="rId18" o:title=""/>
               </v:shape>
             </w:pict>
@@ -734,7 +742,7 @@
           </mc:Choice>
           <mc:Fallback>
             <w:pict>
-              <v:shape w14:anchorId="1674BAF7" id="Ink 28" o:spid="_x0000_s1026" type="#_x0000_t75" style="position:absolute;margin-left:16.7pt;margin-top:11.75pt;width:386.75pt;height:30.75pt;z-index:251669504;visibility:visible;mso-wrap-style:square;mso-wrap-distance-left:9pt;mso-wrap-distance-top:0;mso-wrap-distance-right:9pt;mso-wrap-distance-bottom:0;mso-position-horizontal:absolute;mso-position-horizontal-relative:text;mso-position-vertical:absolute;mso-position-vertical-relative:text" o:gfxdata="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">
+              <v:shape w14:anchorId="5E0A2E4A" id="Ink 28" o:spid="_x0000_s1026" type="#_x0000_t75" style="position:absolute;margin-left:16.7pt;margin-top:11.75pt;width:386.75pt;height:30.75pt;z-index:251669504;visibility:visible;mso-wrap-style:square;mso-wrap-distance-left:9pt;mso-wrap-distance-top:0;mso-wrap-distance-right:9pt;mso-wrap-distance-bottom:0;mso-position-horizontal:absolute;mso-position-horizontal-relative:text;mso-position-vertical:absolute;mso-position-vertical-relative:text" o:gfxdata="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">
                 <v:imagedata r:id="rId20" o:title=""/>
               </v:shape>
             </w:pict>
@@ -779,7 +787,7 @@
           </mc:Choice>
           <mc:Fallback>
             <w:pict>
-              <v:shape w14:anchorId="642E5801" id="Ink 27" o:spid="_x0000_s1026" type="#_x0000_t75" style="position:absolute;margin-left:13.85pt;margin-top:11.45pt;width:94.15pt;height:106.9pt;z-index:251668480;visibility:visible;mso-wrap-style:square;mso-wrap-distance-left:9pt;mso-wrap-distance-top:0;mso-wrap-distance-right:9pt;mso-wrap-distance-bottom:0;mso-position-horizontal:absolute;mso-position-horizontal-relative:text;mso-position-vertical:absolute;mso-position-vertical-relative:text" o:gfxdata="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">
+              <v:shape w14:anchorId="687727D8" id="Ink 27" o:spid="_x0000_s1026" type="#_x0000_t75" style="position:absolute;margin-left:13.85pt;margin-top:11.45pt;width:94.15pt;height:106.9pt;z-index:251668480;visibility:visible;mso-wrap-style:square;mso-wrap-distance-left:9pt;mso-wrap-distance-top:0;mso-wrap-distance-right:9pt;mso-wrap-distance-bottom:0;mso-position-horizontal:absolute;mso-position-horizontal-relative:text;mso-position-vertical:absolute;mso-position-vertical-relative:text" o:gfxdata="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">
                 <v:imagedata r:id="rId22" o:title=""/>
               </v:shape>
             </w:pict>
@@ -1021,7 +1029,7 @@
           </mc:Choice>
           <mc:Fallback>
             <w:pict>
-              <v:shape w14:anchorId="5B00CE25" id="Ink 82" o:spid="_x0000_s1026" type="#_x0000_t75" style="position:absolute;margin-left:94.2pt;margin-top:8.5pt;width:1.45pt;height:1.45pt;z-index:251702272;visibility:visible;mso-wrap-style:square;mso-wrap-distance-left:9pt;mso-wrap-distance-top:0;mso-wrap-distance-right:9pt;mso-wrap-distance-bottom:0;mso-position-horizontal:absolute;mso-position-horizontal-relative:text;mso-position-vertical:absolute;mso-position-vertical-relative:text" o:gfxdata="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">
+              <v:shape w14:anchorId="173F37AD" id="Ink 82" o:spid="_x0000_s1026" type="#_x0000_t75" style="position:absolute;margin-left:94.2pt;margin-top:8.5pt;width:1.45pt;height:1.45pt;z-index:251702272;visibility:visible;mso-wrap-style:square;mso-wrap-distance-left:9pt;mso-wrap-distance-top:0;mso-wrap-distance-right:9pt;mso-wrap-distance-bottom:0;mso-position-horizontal:absolute;mso-position-horizontal-relative:text;mso-position-vertical:absolute;mso-position-vertical-relative:text" o:gfxdata="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">
                 <v:imagedata r:id="rId10" o:title=""/>
               </v:shape>
             </w:pict>
@@ -1155,12 +1163,14 @@
         </w:rPr>
         <w:t xml:space="preserve"> </w:t>
       </w:r>
+      <w:proofErr w:type="spellStart"/>
       <w:r>
         <w:rPr>
           <w:rFonts w:hint="eastAsia"/>
         </w:rPr>
         <w:t>으로</w:t>
       </w:r>
+      <w:proofErr w:type="spellEnd"/>
       <w:r>
         <w:rPr>
           <w:rFonts w:hint="eastAsia"/>
@@ -1788,7 +1798,7 @@
           </mc:Choice>
           <mc:Fallback>
             <w:pict>
-              <v:shape w14:anchorId="424A29EE" id="Ink 150" o:spid="_x0000_s1026" type="#_x0000_t75" style="position:absolute;margin-left:300.55pt;margin-top:26.5pt;width:136.3pt;height:54.95pt;z-index:251762688;visibility:visible;mso-wrap-style:square;mso-wrap-distance-left:9pt;mso-wrap-distance-top:0;mso-wrap-distance-right:9pt;mso-wrap-distance-bottom:0;mso-position-horizontal:absolute;mso-position-horizontal-relative:text;mso-position-vertical:absolute;mso-position-vertical-relative:text" o:gfxdata="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">
+              <v:shape w14:anchorId="68058D25" id="Ink 150" o:spid="_x0000_s1026" type="#_x0000_t75" style="position:absolute;margin-left:300.55pt;margin-top:26.5pt;width:136.3pt;height:54.95pt;z-index:251762688;visibility:visible;mso-wrap-style:square;mso-wrap-distance-left:9pt;mso-wrap-distance-top:0;mso-wrap-distance-right:9pt;mso-wrap-distance-bottom:0;mso-position-horizontal:absolute;mso-position-horizontal-relative:text;mso-position-vertical:absolute;mso-position-vertical-relative:text" o:gfxdata="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">
                 <v:imagedata r:id="rId27" o:title=""/>
               </v:shape>
             </w:pict>
@@ -1891,7 +1901,7 @@
           </mc:Choice>
           <mc:Fallback>
             <w:pict>
-              <v:shape w14:anchorId="6022F5C8" id="Ink 119" o:spid="_x0000_s1026" type="#_x0000_t75" style="position:absolute;margin-left:-1.3pt;margin-top:5pt;width:467pt;height:71.8pt;z-index:251737088;visibility:visible;mso-wrap-style:square;mso-wrap-distance-left:9pt;mso-wrap-distance-top:0;mso-wrap-distance-right:9pt;mso-wrap-distance-bottom:0;mso-position-horizontal:absolute;mso-position-horizontal-relative:text;mso-position-vertical:absolute;mso-position-vertical-relative:text" o:gfxdata="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">
+              <v:shape w14:anchorId="739CCE8B" id="Ink 119" o:spid="_x0000_s1026" type="#_x0000_t75" style="position:absolute;margin-left:-1.3pt;margin-top:5pt;width:467pt;height:71.8pt;z-index:251737088;visibility:visible;mso-wrap-style:square;mso-wrap-distance-left:9pt;mso-wrap-distance-top:0;mso-wrap-distance-right:9pt;mso-wrap-distance-bottom:0;mso-position-horizontal:absolute;mso-position-horizontal-relative:text;mso-position-vertical:absolute;mso-position-vertical-relative:text" o:gfxdata="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">
                 <v:imagedata r:id="rId29" o:title=""/>
               </v:shape>
             </w:pict>
@@ -1936,7 +1946,7 @@
           </mc:Choice>
           <mc:Fallback>
             <w:pict>
-              <v:shape w14:anchorId="225BCC6F" id="Ink 112" o:spid="_x0000_s1026" type="#_x0000_t75" style="position:absolute;margin-left:22.2pt;margin-top:56.15pt;width:329.35pt;height:43.5pt;z-index:251730944;visibility:visible;mso-wrap-style:square;mso-wrap-distance-left:9pt;mso-wrap-distance-top:0;mso-wrap-distance-right:9pt;mso-wrap-distance-bottom:0;mso-position-horizontal:absolute;mso-position-horizontal-relative:text;mso-position-vertical:absolute;mso-position-vertical-relative:text" o:gfxdata="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">
+              <v:shape w14:anchorId="47EFCB3D" id="Ink 112" o:spid="_x0000_s1026" type="#_x0000_t75" style="position:absolute;margin-left:22.2pt;margin-top:56.15pt;width:329.35pt;height:43.5pt;z-index:251730944;visibility:visible;mso-wrap-style:square;mso-wrap-distance-left:9pt;mso-wrap-distance-top:0;mso-wrap-distance-right:9pt;mso-wrap-distance-bottom:0;mso-position-horizontal:absolute;mso-position-horizontal-relative:text;mso-position-vertical:absolute;mso-position-vertical-relative:text" o:gfxdata="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">
                 <v:imagedata r:id="rId31" o:title=""/>
               </v:shape>
             </w:pict>
@@ -1981,7 +1991,7 @@
           </mc:Choice>
           <mc:Fallback>
             <w:pict>
-              <v:shape w14:anchorId="7E132567" id="Ink 96" o:spid="_x0000_s1026" type="#_x0000_t75" style="position:absolute;margin-left:446.3pt;margin-top:5.35pt;width:75.1pt;height:35.4pt;z-index:251714560;visibility:visible;mso-wrap-style:square;mso-wrap-distance-left:9pt;mso-wrap-distance-top:0;mso-wrap-distance-right:9pt;mso-wrap-distance-bottom:0;mso-position-horizontal:absolute;mso-position-horizontal-relative:text;mso-position-vertical:absolute;mso-position-vertical-relative:text" o:gfxdata="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">
+              <v:shape w14:anchorId="41FBD198" id="Ink 96" o:spid="_x0000_s1026" type="#_x0000_t75" style="position:absolute;margin-left:446.3pt;margin-top:5.35pt;width:75.1pt;height:35.4pt;z-index:251714560;visibility:visible;mso-wrap-style:square;mso-wrap-distance-left:9pt;mso-wrap-distance-top:0;mso-wrap-distance-right:9pt;mso-wrap-distance-bottom:0;mso-position-horizontal:absolute;mso-position-horizontal-relative:text;mso-position-vertical:absolute;mso-position-vertical-relative:text" o:gfxdata="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">
                 <v:imagedata r:id="rId33" o:title=""/>
               </v:shape>
             </w:pict>
@@ -2026,7 +2036,7 @@
           </mc:Choice>
           <mc:Fallback>
             <w:pict>
-              <v:shape w14:anchorId="4AA3D2A3" id="Ink 89" o:spid="_x0000_s1026" type="#_x0000_t75" style="position:absolute;margin-left:414.8pt;margin-top:9.4pt;width:27.2pt;height:15.5pt;z-index:251707392;visibility:visible;mso-wrap-style:square;mso-wrap-distance-left:9pt;mso-wrap-distance-top:0;mso-wrap-distance-right:9pt;mso-wrap-distance-bottom:0;mso-position-horizontal:absolute;mso-position-horizontal-relative:text;mso-position-vertical:absolute;mso-position-vertical-relative:text" o:gfxdata="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">
+              <v:shape w14:anchorId="6FA61A27" id="Ink 89" o:spid="_x0000_s1026" type="#_x0000_t75" style="position:absolute;margin-left:414.8pt;margin-top:9.4pt;width:27.2pt;height:15.5pt;z-index:251707392;visibility:visible;mso-wrap-style:square;mso-wrap-distance-left:9pt;mso-wrap-distance-top:0;mso-wrap-distance-right:9pt;mso-wrap-distance-bottom:0;mso-position-horizontal:absolute;mso-position-horizontal-relative:text;mso-position-vertical:absolute;mso-position-vertical-relative:text" o:gfxdata="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">
                 <v:imagedata r:id="rId35" o:title=""/>
               </v:shape>
             </w:pict>
@@ -2363,7 +2373,7 @@
           </mc:Choice>
           <mc:Fallback>
             <w:pict>
-              <v:shape w14:anchorId="3B1CC378" id="Ink 151" o:spid="_x0000_s1026" type="#_x0000_t75" style="position:absolute;margin-left:652.35pt;margin-top:101.8pt;width:2.35pt;height:2.1pt;z-index:251763712;visibility:visible;mso-wrap-style:square;mso-wrap-distance-left:9pt;mso-wrap-distance-top:0;mso-wrap-distance-right:9pt;mso-wrap-distance-bottom:0;mso-position-horizontal:absolute;mso-position-horizontal-relative:text;mso-position-vertical:absolute;mso-position-vertical-relative:text" o:gfxdata="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">
+              <v:shape w14:anchorId="1A9A88E4" id="Ink 151" o:spid="_x0000_s1026" type="#_x0000_t75" style="position:absolute;margin-left:652.35pt;margin-top:101.8pt;width:2.35pt;height:2.1pt;z-index:251763712;visibility:visible;mso-wrap-style:square;mso-wrap-distance-left:9pt;mso-wrap-distance-top:0;mso-wrap-distance-right:9pt;mso-wrap-distance-bottom:0;mso-position-horizontal:absolute;mso-position-horizontal-relative:text;mso-position-vertical:absolute;mso-position-vertical-relative:text" o:gfxdata="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">
                 <v:imagedata r:id="rId38" o:title=""/>
               </v:shape>
             </w:pict>
@@ -2408,7 +2418,7 @@
           </mc:Choice>
           <mc:Fallback>
             <w:pict>
-              <v:shape w14:anchorId="418353D1" id="Ink 141" o:spid="_x0000_s1026" type="#_x0000_t75" style="position:absolute;margin-left:307.6pt;margin-top:59.8pt;width:113.6pt;height:36.3pt;z-index:251754496;visibility:visible;mso-wrap-style:square;mso-wrap-distance-left:9pt;mso-wrap-distance-top:0;mso-wrap-distance-right:9pt;mso-wrap-distance-bottom:0;mso-position-horizontal:absolute;mso-position-horizontal-relative:text;mso-position-vertical:absolute;mso-position-vertical-relative:text" o:gfxdata="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">
+              <v:shape w14:anchorId="3205909B" id="Ink 141" o:spid="_x0000_s1026" type="#_x0000_t75" style="position:absolute;margin-left:307.6pt;margin-top:59.8pt;width:113.6pt;height:36.3pt;z-index:251754496;visibility:visible;mso-wrap-style:square;mso-wrap-distance-left:9pt;mso-wrap-distance-top:0;mso-wrap-distance-right:9pt;mso-wrap-distance-bottom:0;mso-position-horizontal:absolute;mso-position-horizontal-relative:text;mso-position-vertical:absolute;mso-position-vertical-relative:text" o:gfxdata="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">
                 <v:imagedata r:id="rId40" o:title=""/>
               </v:shape>
             </w:pict>
@@ -2465,9 +2475,6 @@
         <w:tabs>
           <w:tab w:val="left" w:pos="3820"/>
         </w:tabs>
-        <w:rPr>
-          <w:rFonts w:hint="eastAsia"/>
-        </w:rPr>
       </w:pPr>
       <w:r>
         <w:rPr>
@@ -2507,7 +2514,7 @@
           </mc:Choice>
           <mc:Fallback>
             <w:pict>
-              <v:shape w14:anchorId="047F04E1" id="Ink 148" o:spid="_x0000_s1026" type="#_x0000_t75" style="position:absolute;margin-left:5.8pt;margin-top:49.85pt;width:323.15pt;height:98.15pt;z-index:251761664;visibility:visible;mso-wrap-style:square;mso-wrap-distance-left:9pt;mso-wrap-distance-top:0;mso-wrap-distance-right:9pt;mso-wrap-distance-bottom:0;mso-position-horizontal:absolute;mso-position-horizontal-relative:text;mso-position-vertical:absolute;mso-position-vertical-relative:text" o:gfxdata="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">
+              <v:shape w14:anchorId="71494C33" id="Ink 148" o:spid="_x0000_s1026" type="#_x0000_t75" style="position:absolute;margin-left:5.8pt;margin-top:49.85pt;width:323.15pt;height:98.15pt;z-index:251761664;visibility:visible;mso-wrap-style:square;mso-wrap-distance-left:9pt;mso-wrap-distance-top:0;mso-wrap-distance-right:9pt;mso-wrap-distance-bottom:0;mso-position-horizontal:absolute;mso-position-horizontal-relative:text;mso-position-vertical:absolute;mso-position-vertical-relative:text" o:gfxdata="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">
                 <v:imagedata r:id="rId42" o:title=""/>
               </v:shape>
             </w:pict>
@@ -2552,7 +2559,7 @@
           </mc:Choice>
           <mc:Fallback>
             <w:pict>
-              <v:shape w14:anchorId="6C66D12D" id="Ink 142" o:spid="_x0000_s1026" type="#_x0000_t75" style="position:absolute;margin-left:94.2pt;margin-top:11.9pt;width:125.7pt;height:41.6pt;z-index:251755520;visibility:visible;mso-wrap-style:square;mso-wrap-distance-left:9pt;mso-wrap-distance-top:0;mso-wrap-distance-right:9pt;mso-wrap-distance-bottom:0;mso-position-horizontal:absolute;mso-position-horizontal-relative:text;mso-position-vertical:absolute;mso-position-vertical-relative:text" o:gfxdata="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">
+              <v:shape w14:anchorId="317F1936" id="Ink 142" o:spid="_x0000_s1026" type="#_x0000_t75" style="position:absolute;margin-left:94.2pt;margin-top:11.9pt;width:125.7pt;height:41.6pt;z-index:251755520;visibility:visible;mso-wrap-style:square;mso-wrap-distance-left:9pt;mso-wrap-distance-top:0;mso-wrap-distance-right:9pt;mso-wrap-distance-bottom:0;mso-position-horizontal:absolute;mso-position-horizontal-relative:text;mso-position-vertical:absolute;mso-position-vertical-relative:text" o:gfxdata="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">
                 <v:imagedata r:id="rId44" o:title=""/>
               </v:shape>
             </w:pict>
@@ -2597,7 +2604,7 @@
           </mc:Choice>
           <mc:Fallback>
             <w:pict>
-              <v:shape w14:anchorId="058C5473" id="Ink 139" o:spid="_x0000_s1026" type="#_x0000_t75" style="position:absolute;margin-left:343.2pt;margin-top:66.3pt;width:136pt;height:126.9pt;z-index:251753472;visibility:visible;mso-wrap-style:square;mso-wrap-distance-left:9pt;mso-wrap-distance-top:0;mso-wrap-distance-right:9pt;mso-wrap-distance-bottom:0;mso-position-horizontal:absolute;mso-position-horizontal-relative:text;mso-position-vertical:absolute;mso-position-vertical-relative:text" o:gfxdata="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">
+              <v:shape w14:anchorId="4463BFED" id="Ink 139" o:spid="_x0000_s1026" type="#_x0000_t75" style="position:absolute;margin-left:343.2pt;margin-top:66.3pt;width:136pt;height:126.9pt;z-index:251753472;visibility:visible;mso-wrap-style:square;mso-wrap-distance-left:9pt;mso-wrap-distance-top:0;mso-wrap-distance-right:9pt;mso-wrap-distance-bottom:0;mso-position-horizontal:absolute;mso-position-horizontal-relative:text;mso-position-vertical:absolute;mso-position-vertical-relative:text" o:gfxdata="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">
                 <v:imagedata r:id="rId46" o:title=""/>
               </v:shape>
             </w:pict>
@@ -2642,6 +2649,871 @@
         </w:drawing>
       </w:r>
     </w:p>
+    <w:p>
+      <w:pPr>
+        <w:tabs>
+          <w:tab w:val="left" w:pos="3820"/>
+        </w:tabs>
+      </w:pPr>
+      <w:r>
+        <w:rPr>
+          <w:rFonts w:hint="eastAsia"/>
+        </w:rPr>
+        <w:lastRenderedPageBreak/>
+        <w:t>노드</w:t>
+      </w:r>
+      <w:r>
+        <w:rPr>
+          <w:rFonts w:hint="eastAsia"/>
+        </w:rPr>
+        <w:t xml:space="preserve"> </w:t>
+      </w:r>
+      <w:r>
+        <w:t>2</w:t>
+      </w:r>
+      <w:r>
+        <w:rPr>
+          <w:rFonts w:hint="eastAsia"/>
+        </w:rPr>
+        <w:t>를</w:t>
+      </w:r>
+      <w:r>
+        <w:rPr>
+          <w:rFonts w:hint="eastAsia"/>
+        </w:rPr>
+        <w:t xml:space="preserve"> </w:t>
+      </w:r>
+      <w:r>
+        <w:rPr>
+          <w:rFonts w:hint="eastAsia"/>
+        </w:rPr>
+        <w:t>거치는</w:t>
+      </w:r>
+      <w:r>
+        <w:rPr>
+          <w:rFonts w:hint="eastAsia"/>
+        </w:rPr>
+        <w:t xml:space="preserve"> </w:t>
+      </w:r>
+      <w:r>
+        <w:rPr>
+          <w:rFonts w:hint="eastAsia"/>
+        </w:rPr>
+        <w:t>경우</w:t>
+      </w:r>
+    </w:p>
+    <w:p>
+      <w:pPr>
+        <w:tabs>
+          <w:tab w:val="left" w:pos="3820"/>
+        </w:tabs>
+        <w:rPr>
+          <w:rFonts w:hint="eastAsia"/>
+        </w:rPr>
+      </w:pPr>
+      <w:r>
+        <w:drawing>
+          <wp:inline distT="0" distB="0" distL="0" distR="0" wp14:anchorId="62E7E581" wp14:editId="755C6159">
+            <wp:extent cx="5372100" cy="1473200"/>
+            <wp:effectExtent l="0" t="0" r="0" b="0"/>
+            <wp:docPr id="169" name="Picture 169"/>
+            <wp:cNvGraphicFramePr>
+              <a:graphicFrameLocks xmlns:a="http://schemas.openxmlformats.org/drawingml/2006/main" noChangeAspect="1"/>
+            </wp:cNvGraphicFramePr>
+            <a:graphic xmlns:a="http://schemas.openxmlformats.org/drawingml/2006/main">
+              <a:graphicData uri="http://schemas.openxmlformats.org/drawingml/2006/picture">
+                <pic:pic xmlns:pic="http://schemas.openxmlformats.org/drawingml/2006/picture">
+                  <pic:nvPicPr>
+                    <pic:cNvPr id="169" name="Picture 169"/>
+                    <pic:cNvPicPr/>
+                  </pic:nvPicPr>
+                  <pic:blipFill>
+                    <a:blip r:embed="rId48"/>
+                    <a:stretch>
+                      <a:fillRect/>
+                    </a:stretch>
+                  </pic:blipFill>
+                  <pic:spPr>
+                    <a:xfrm>
+                      <a:off x="0" y="0"/>
+                      <a:ext cx="5372100" cy="1473200"/>
+                    </a:xfrm>
+                    <a:prstGeom prst="rect">
+                      <a:avLst/>
+                    </a:prstGeom>
+                  </pic:spPr>
+                </pic:pic>
+              </a:graphicData>
+            </a:graphic>
+          </wp:inline>
+        </w:drawing>
+      </w:r>
+    </w:p>
+    <w:p>
+      <w:pPr>
+        <w:tabs>
+          <w:tab w:val="left" w:pos="3820"/>
+        </w:tabs>
+      </w:pPr>
+    </w:p>
+    <w:p>
+      <w:pPr>
+        <w:tabs>
+          <w:tab w:val="left" w:pos="3820"/>
+        </w:tabs>
+      </w:pPr>
+      <w:r>
+        <w:rPr>
+          <w:noProof/>
+        </w:rPr>
+        <mc:AlternateContent>
+          <mc:Choice Requires="wpi">
+            <w:drawing>
+              <wp:anchor distT="0" distB="0" distL="114300" distR="114300" simplePos="0" relativeHeight="251777024" behindDoc="0" locked="0" layoutInCell="1" allowOverlap="1" wp14:anchorId="46990E4F" wp14:editId="1400779C">
+                <wp:simplePos x="0" y="0"/>
+                <wp:positionH relativeFrom="column">
+                  <wp:posOffset>67310</wp:posOffset>
+                </wp:positionH>
+                <wp:positionV relativeFrom="paragraph">
+                  <wp:posOffset>83185</wp:posOffset>
+                </wp:positionV>
+                <wp:extent cx="5124420" cy="1422480"/>
+                <wp:effectExtent l="38100" t="38100" r="45085" b="38100"/>
+                <wp:wrapNone/>
+                <wp:docPr id="168" name="Ink 168"/>
+                <wp:cNvGraphicFramePr/>
+                <a:graphic xmlns:a="http://schemas.openxmlformats.org/drawingml/2006/main">
+                  <a:graphicData uri="http://schemas.microsoft.com/office/word/2010/wordprocessingInk">
+                    <w14:contentPart bwMode="auto" r:id="rId49">
+                      <w14:nvContentPartPr>
+                        <w14:cNvContentPartPr/>
+                      </w14:nvContentPartPr>
+                      <w14:xfrm>
+                        <a:off x="0" y="0"/>
+                        <a:ext cx="5124420" cy="1422480"/>
+                      </w14:xfrm>
+                    </w14:contentPart>
+                  </a:graphicData>
+                </a:graphic>
+              </wp:anchor>
+            </w:drawing>
+          </mc:Choice>
+          <mc:Fallback>
+            <w:pict>
+              <v:shape w14:anchorId="084A1427" id="Ink 168" o:spid="_x0000_s1026" type="#_x0000_t75" style="position:absolute;margin-left:4.6pt;margin-top:5.85pt;width:404.95pt;height:113.4pt;z-index:251777024;visibility:visible;mso-wrap-style:square;mso-wrap-distance-left:9pt;mso-wrap-distance-top:0;mso-wrap-distance-right:9pt;mso-wrap-distance-bottom:0;mso-position-horizontal:absolute;mso-position-horizontal-relative:text;mso-position-vertical:absolute;mso-position-vertical-relative:text" o:gfxdata="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">
+                <v:imagedata r:id="rId50" o:title=""/>
+              </v:shape>
+            </w:pict>
+          </mc:Fallback>
+        </mc:AlternateContent>
+      </w:r>
+      <w:r>
+        <w:rPr>
+          <w:noProof/>
+        </w:rPr>
+        <mc:AlternateContent>
+          <mc:Choice Requires="wpi">
+            <w:drawing>
+              <wp:anchor distT="0" distB="0" distL="114300" distR="114300" simplePos="0" relativeHeight="251772928" behindDoc="0" locked="0" layoutInCell="1" allowOverlap="1" wp14:anchorId="4DE94C89" wp14:editId="03A40D9B">
+                <wp:simplePos x="0" y="0"/>
+                <wp:positionH relativeFrom="column">
+                  <wp:posOffset>170815</wp:posOffset>
+                </wp:positionH>
+                <wp:positionV relativeFrom="paragraph">
+                  <wp:posOffset>463550</wp:posOffset>
+                </wp:positionV>
+                <wp:extent cx="6037495" cy="739265"/>
+                <wp:effectExtent l="38100" t="38100" r="33655" b="48260"/>
+                <wp:wrapNone/>
+                <wp:docPr id="163" name="Ink 163"/>
+                <wp:cNvGraphicFramePr/>
+                <a:graphic xmlns:a="http://schemas.openxmlformats.org/drawingml/2006/main">
+                  <a:graphicData uri="http://schemas.microsoft.com/office/word/2010/wordprocessingInk">
+                    <w14:contentPart bwMode="auto" r:id="rId51">
+                      <w14:nvContentPartPr>
+                        <w14:cNvContentPartPr/>
+                      </w14:nvContentPartPr>
+                      <w14:xfrm>
+                        <a:off x="0" y="0"/>
+                        <a:ext cx="6037495" cy="739265"/>
+                      </w14:xfrm>
+                    </w14:contentPart>
+                  </a:graphicData>
+                </a:graphic>
+              </wp:anchor>
+            </w:drawing>
+          </mc:Choice>
+          <mc:Fallback>
+            <w:pict>
+              <v:shape w14:anchorId="18BEA3B7" id="Ink 163" o:spid="_x0000_s1026" type="#_x0000_t75" style="position:absolute;margin-left:12.75pt;margin-top:35.8pt;width:476.85pt;height:59.6pt;z-index:251772928;visibility:visible;mso-wrap-style:square;mso-wrap-distance-left:9pt;mso-wrap-distance-top:0;mso-wrap-distance-right:9pt;mso-wrap-distance-bottom:0;mso-position-horizontal:absolute;mso-position-horizontal-relative:text;mso-position-vertical:absolute;mso-position-vertical-relative:text" o:gfxdata="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">
+                <v:imagedata r:id="rId52" o:title=""/>
+              </v:shape>
+            </w:pict>
+          </mc:Fallback>
+        </mc:AlternateContent>
+      </w:r>
+      <w:r>
+        <w:rPr>
+          <w:noProof/>
+        </w:rPr>
+        <mc:AlternateContent>
+          <mc:Choice Requires="wpi">
+            <w:drawing>
+              <wp:anchor distT="0" distB="0" distL="114300" distR="114300" simplePos="0" relativeHeight="251764736" behindDoc="0" locked="0" layoutInCell="1" allowOverlap="1" wp14:anchorId="375EB222" wp14:editId="0939F366">
+                <wp:simplePos x="0" y="0"/>
+                <wp:positionH relativeFrom="column">
+                  <wp:posOffset>1179940</wp:posOffset>
+                </wp:positionH>
+                <wp:positionV relativeFrom="paragraph">
+                  <wp:posOffset>-6520</wp:posOffset>
+                </wp:positionV>
+                <wp:extent cx="1422720" cy="1600200"/>
+                <wp:effectExtent l="38100" t="38100" r="25400" b="38100"/>
+                <wp:wrapNone/>
+                <wp:docPr id="155" name="Ink 155"/>
+                <wp:cNvGraphicFramePr/>
+                <a:graphic xmlns:a="http://schemas.openxmlformats.org/drawingml/2006/main">
+                  <a:graphicData uri="http://schemas.microsoft.com/office/word/2010/wordprocessingInk">
+                    <w14:contentPart bwMode="auto" r:id="rId53">
+                      <w14:nvContentPartPr>
+                        <w14:cNvContentPartPr/>
+                      </w14:nvContentPartPr>
+                      <w14:xfrm>
+                        <a:off x="0" y="0"/>
+                        <a:ext cx="1422720" cy="1600200"/>
+                      </w14:xfrm>
+                    </w14:contentPart>
+                  </a:graphicData>
+                </a:graphic>
+              </wp:anchor>
+            </w:drawing>
+          </mc:Choice>
+          <mc:Fallback>
+            <w:pict>
+              <v:shape w14:anchorId="2C874289" id="Ink 155" o:spid="_x0000_s1026" type="#_x0000_t75" style="position:absolute;margin-left:92.2pt;margin-top:-1.2pt;width:113.45pt;height:127.4pt;z-index:251764736;visibility:visible;mso-wrap-style:square;mso-wrap-distance-left:9pt;mso-wrap-distance-top:0;mso-wrap-distance-right:9pt;mso-wrap-distance-bottom:0;mso-position-horizontal:absolute;mso-position-horizontal-relative:text;mso-position-vertical:absolute;mso-position-vertical-relative:text" o:gfxdata="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">
+                <v:imagedata r:id="rId54" o:title=""/>
+              </v:shape>
+            </w:pict>
+          </mc:Fallback>
+        </mc:AlternateContent>
+      </w:r>
+      <w:r>
+        <w:drawing>
+          <wp:inline distT="0" distB="0" distL="0" distR="0" wp14:anchorId="23A4F14E" wp14:editId="09C9FD8E">
+            <wp:extent cx="5295900" cy="1701800"/>
+            <wp:effectExtent l="0" t="0" r="0" b="0"/>
+            <wp:docPr id="154" name="Picture 154" descr="Table&#10;&#10;Description automatically generated"/>
+            <wp:cNvGraphicFramePr>
+              <a:graphicFrameLocks xmlns:a="http://schemas.openxmlformats.org/drawingml/2006/main" noChangeAspect="1"/>
+            </wp:cNvGraphicFramePr>
+            <a:graphic xmlns:a="http://schemas.openxmlformats.org/drawingml/2006/main">
+              <a:graphicData uri="http://schemas.openxmlformats.org/drawingml/2006/picture">
+                <pic:pic xmlns:pic="http://schemas.openxmlformats.org/drawingml/2006/picture">
+                  <pic:nvPicPr>
+                    <pic:cNvPr id="154" name="Picture 154" descr="Table&#10;&#10;Description automatically generated"/>
+                    <pic:cNvPicPr/>
+                  </pic:nvPicPr>
+                  <pic:blipFill>
+                    <a:blip r:embed="rId55"/>
+                    <a:stretch>
+                      <a:fillRect/>
+                    </a:stretch>
+                  </pic:blipFill>
+                  <pic:spPr>
+                    <a:xfrm>
+                      <a:off x="0" y="0"/>
+                      <a:ext cx="5295900" cy="1701800"/>
+                    </a:xfrm>
+                    <a:prstGeom prst="rect">
+                      <a:avLst/>
+                    </a:prstGeom>
+                  </pic:spPr>
+                </pic:pic>
+              </a:graphicData>
+            </a:graphic>
+          </wp:inline>
+        </w:drawing>
+      </w:r>
+    </w:p>
+    <w:p>
+      <w:pPr>
+        <w:tabs>
+          <w:tab w:val="left" w:pos="3820"/>
+        </w:tabs>
+      </w:pPr>
+    </w:p>
+    <w:p>
+      <w:pPr>
+        <w:tabs>
+          <w:tab w:val="left" w:pos="3820"/>
+        </w:tabs>
+      </w:pPr>
+    </w:p>
+    <w:p>
+      <w:pPr>
+        <w:tabs>
+          <w:tab w:val="left" w:pos="3820"/>
+        </w:tabs>
+      </w:pPr>
+      <w:r>
+        <w:t>Calculate</w:t>
+      </w:r>
+    </w:p>
+    <w:p>
+      <w:pPr>
+        <w:pStyle w:val="ListParagraph"/>
+        <w:numPr>
+          <w:ilvl w:val="0"/>
+          <w:numId w:val="1"/>
+        </w:numPr>
+        <w:tabs>
+          <w:tab w:val="left" w:pos="3820"/>
+        </w:tabs>
+      </w:pPr>
+      <w:r>
+        <w:t xml:space="preserve">1 </w:t>
+      </w:r>
+      <w:r>
+        <w:sym w:font="Wingdings" w:char="F0E0"/>
+      </w:r>
+      <w:r>
+        <w:t xml:space="preserve"> 3</w:t>
+      </w:r>
+    </w:p>
+    <w:p>
+      <w:pPr>
+        <w:pStyle w:val="ListParagraph"/>
+        <w:numPr>
+          <w:ilvl w:val="1"/>
+          <w:numId w:val="1"/>
+        </w:numPr>
+        <w:tabs>
+          <w:tab w:val="left" w:pos="3820"/>
+        </w:tabs>
+      </w:pPr>
+      <w:r>
+        <w:t xml:space="preserve">1 </w:t>
+      </w:r>
+      <w:r>
+        <w:sym w:font="Wingdings" w:char="F0E0"/>
+      </w:r>
+      <w:r>
+        <w:t xml:space="preserve"> 3 (has cost of </w:t>
+      </w:r>
+      <w:r>
+        <w:rPr>
+          <w:rFonts w:hint="eastAsia"/>
+        </w:rPr>
+        <w:t>무한</w:t>
+      </w:r>
+      <w:r>
+        <w:t>)</w:t>
+      </w:r>
+    </w:p>
+    <w:p>
+      <w:pPr>
+        <w:pStyle w:val="ListParagraph"/>
+        <w:numPr>
+          <w:ilvl w:val="1"/>
+          <w:numId w:val="1"/>
+        </w:numPr>
+        <w:tabs>
+          <w:tab w:val="left" w:pos="3820"/>
+        </w:tabs>
+      </w:pPr>
+      <w:r>
+        <w:t>1</w:t>
+      </w:r>
+      <w:r>
+        <w:rPr>
+          <w:rFonts w:hint="eastAsia"/>
+        </w:rPr>
+        <w:t xml:space="preserve"> </w:t>
+      </w:r>
+      <w:r>
+        <w:sym w:font="Wingdings" w:char="F0E0"/>
+      </w:r>
+      <w:r>
+        <w:rPr>
+          <w:rFonts w:hint="eastAsia"/>
+        </w:rPr>
+        <w:t xml:space="preserve"> </w:t>
+      </w:r>
+      <w:r>
+        <w:t>2</w:t>
+      </w:r>
+      <w:r>
+        <w:rPr>
+          <w:rFonts w:hint="eastAsia"/>
+        </w:rPr>
+        <w:t xml:space="preserve"> </w:t>
+      </w:r>
+      <w:r>
+        <w:t>(has cost of 5)</w:t>
+      </w:r>
+      <w:r>
+        <w:rPr>
+          <w:rFonts w:hint="eastAsia"/>
+        </w:rPr>
+        <w:t xml:space="preserve"> </w:t>
+      </w:r>
+      <w:r>
+        <w:t>+</w:t>
+      </w:r>
+      <w:r>
+        <w:rPr>
+          <w:rFonts w:hint="eastAsia"/>
+        </w:rPr>
+        <w:t xml:space="preserve"> </w:t>
+      </w:r>
+      <w:r>
+        <w:t>2</w:t>
+      </w:r>
+      <w:r>
+        <w:rPr>
+          <w:rFonts w:hint="eastAsia"/>
+        </w:rPr>
+        <w:t xml:space="preserve"> </w:t>
+      </w:r>
+      <w:r>
+        <w:sym w:font="Wingdings" w:char="F0E0"/>
+      </w:r>
+      <w:r>
+        <w:rPr>
+          <w:rFonts w:hint="eastAsia"/>
+        </w:rPr>
+        <w:t xml:space="preserve"> </w:t>
+      </w:r>
+      <w:r>
+        <w:t>3</w:t>
+      </w:r>
+      <w:r>
+        <w:rPr>
+          <w:rFonts w:hint="eastAsia"/>
+        </w:rPr>
+        <w:t xml:space="preserve"> </w:t>
+      </w:r>
+      <w:r>
+        <w:t>(has cost of 9)</w:t>
+      </w:r>
+    </w:p>
+    <w:p>
+      <w:pPr>
+        <w:pStyle w:val="ListParagraph"/>
+        <w:numPr>
+          <w:ilvl w:val="2"/>
+          <w:numId w:val="1"/>
+        </w:numPr>
+        <w:tabs>
+          <w:tab w:val="left" w:pos="3820"/>
+        </w:tabs>
+      </w:pPr>
+      <w:r>
+        <w:t>Has total of 14</w:t>
+      </w:r>
+    </w:p>
+    <w:p>
+      <w:pPr>
+        <w:pStyle w:val="ListParagraph"/>
+        <w:numPr>
+          <w:ilvl w:val="1"/>
+          <w:numId w:val="1"/>
+        </w:numPr>
+        <w:tabs>
+          <w:tab w:val="left" w:pos="3820"/>
+        </w:tabs>
+      </w:pPr>
+      <w:r>
+        <w:rPr>
+          <w:rFonts w:hint="eastAsia"/>
+        </w:rPr>
+        <w:t>최소</w:t>
+      </w:r>
+      <w:r>
+        <w:rPr>
+          <w:rFonts w:hint="eastAsia"/>
+        </w:rPr>
+        <w:t xml:space="preserve"> </w:t>
+      </w:r>
+      <w:r>
+        <w:rPr>
+          <w:rFonts w:hint="eastAsia"/>
+        </w:rPr>
+        <w:t>비용</w:t>
+      </w:r>
+      <w:r>
+        <w:rPr>
+          <w:rFonts w:hint="eastAsia"/>
+        </w:rPr>
+        <w:t xml:space="preserve"> </w:t>
+      </w:r>
+      <w:r>
+        <w:sym w:font="Wingdings" w:char="F0E0"/>
+      </w:r>
+      <w:r>
+        <w:rPr>
+          <w:rFonts w:hint="eastAsia"/>
+        </w:rPr>
+        <w:t xml:space="preserve"> </w:t>
+      </w:r>
+      <w:r>
+        <w:t>1</w:t>
+      </w:r>
+      <w:r>
+        <w:t>4</w:t>
+      </w:r>
+    </w:p>
+    <w:p>
+      <w:pPr>
+        <w:tabs>
+          <w:tab w:val="left" w:pos="3820"/>
+        </w:tabs>
+      </w:pPr>
+      <w:r>
+        <w:rPr>
+          <w:noProof/>
+        </w:rPr>
+        <mc:AlternateContent>
+          <mc:Choice Requires="wpi">
+            <w:drawing>
+              <wp:anchor distT="0" distB="0" distL="114300" distR="114300" simplePos="0" relativeHeight="251779072" behindDoc="0" locked="0" layoutInCell="1" allowOverlap="1" wp14:anchorId="35BF3DD3" wp14:editId="04B3973B">
+                <wp:simplePos x="0" y="0"/>
+                <wp:positionH relativeFrom="column">
+                  <wp:posOffset>2444620</wp:posOffset>
+                </wp:positionH>
+                <wp:positionV relativeFrom="paragraph">
+                  <wp:posOffset>-73720</wp:posOffset>
+                </wp:positionV>
+                <wp:extent cx="1726200" cy="639000"/>
+                <wp:effectExtent l="38100" t="38100" r="39370" b="46990"/>
+                <wp:wrapNone/>
+                <wp:docPr id="173" name="Ink 173"/>
+                <wp:cNvGraphicFramePr/>
+                <a:graphic xmlns:a="http://schemas.openxmlformats.org/drawingml/2006/main">
+                  <a:graphicData uri="http://schemas.microsoft.com/office/word/2010/wordprocessingInk">
+                    <w14:contentPart bwMode="auto" r:id="rId56">
+                      <w14:nvContentPartPr>
+                        <w14:cNvContentPartPr/>
+                      </w14:nvContentPartPr>
+                      <w14:xfrm>
+                        <a:off x="0" y="0"/>
+                        <a:ext cx="1726200" cy="639000"/>
+                      </w14:xfrm>
+                    </w14:contentPart>
+                  </a:graphicData>
+                </a:graphic>
+              </wp:anchor>
+            </w:drawing>
+          </mc:Choice>
+          <mc:Fallback>
+            <w:pict>
+              <v:shape w14:anchorId="31BAC88D" id="Ink 173" o:spid="_x0000_s1026" type="#_x0000_t75" style="position:absolute;margin-left:191.8pt;margin-top:-6.5pt;width:137.3pt;height:51.7pt;z-index:251779072;visibility:visible;mso-wrap-style:square;mso-wrap-distance-left:9pt;mso-wrap-distance-top:0;mso-wrap-distance-right:9pt;mso-wrap-distance-bottom:0;mso-position-horizontal:absolute;mso-position-horizontal-relative:text;mso-position-vertical:absolute;mso-position-vertical-relative:text" o:gfxdata="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">
+                <v:imagedata r:id="rId57" o:title=""/>
+              </v:shape>
+            </w:pict>
+          </mc:Fallback>
+        </mc:AlternateContent>
+      </w:r>
+      <w:r>
+        <w:drawing>
+          <wp:inline distT="0" distB="0" distL="0" distR="0" wp14:anchorId="78BD6229" wp14:editId="146BB3C9">
+            <wp:extent cx="5372100" cy="1473200"/>
+            <wp:effectExtent l="0" t="0" r="0" b="0"/>
+            <wp:docPr id="170" name="Picture 170" descr="Table&#10;&#10;Description automatically generated"/>
+            <wp:cNvGraphicFramePr>
+              <a:graphicFrameLocks xmlns:a="http://schemas.openxmlformats.org/drawingml/2006/main" noChangeAspect="1"/>
+            </wp:cNvGraphicFramePr>
+            <a:graphic xmlns:a="http://schemas.openxmlformats.org/drawingml/2006/main">
+              <a:graphicData uri="http://schemas.openxmlformats.org/drawingml/2006/picture">
+                <pic:pic xmlns:pic="http://schemas.openxmlformats.org/drawingml/2006/picture">
+                  <pic:nvPicPr>
+                    <pic:cNvPr id="170" name="Picture 170" descr="Table&#10;&#10;Description automatically generated"/>
+                    <pic:cNvPicPr/>
+                  </pic:nvPicPr>
+                  <pic:blipFill>
+                    <a:blip r:embed="rId48"/>
+                    <a:stretch>
+                      <a:fillRect/>
+                    </a:stretch>
+                  </pic:blipFill>
+                  <pic:spPr>
+                    <a:xfrm>
+                      <a:off x="0" y="0"/>
+                      <a:ext cx="5372100" cy="1473200"/>
+                    </a:xfrm>
+                    <a:prstGeom prst="rect">
+                      <a:avLst/>
+                    </a:prstGeom>
+                  </pic:spPr>
+                </pic:pic>
+              </a:graphicData>
+            </a:graphic>
+          </wp:inline>
+        </w:drawing>
+      </w:r>
+    </w:p>
+    <w:p>
+      <w:pPr>
+        <w:tabs>
+          <w:tab w:val="left" w:pos="3820"/>
+        </w:tabs>
+      </w:pPr>
+    </w:p>
+    <w:p>
+      <w:pPr>
+        <w:tabs>
+          <w:tab w:val="left" w:pos="3820"/>
+        </w:tabs>
+      </w:pPr>
+    </w:p>
+    <w:p>
+      <w:pPr>
+        <w:tabs>
+          <w:tab w:val="left" w:pos="3820"/>
+        </w:tabs>
+        <w:ind w:left="360"/>
+      </w:pPr>
+      <w:r>
+        <w:rPr>
+          <w:noProof/>
+        </w:rPr>
+        <w:lastRenderedPageBreak/>
+        <mc:AlternateContent>
+          <mc:Choice Requires="wpi">
+            <w:drawing>
+              <wp:anchor distT="0" distB="0" distL="114300" distR="114300" simplePos="0" relativeHeight="251781120" behindDoc="0" locked="0" layoutInCell="1" allowOverlap="1" wp14:anchorId="02DCE749" wp14:editId="6FA19703">
+                <wp:simplePos x="0" y="0"/>
+                <wp:positionH relativeFrom="column">
+                  <wp:posOffset>2543620</wp:posOffset>
+                </wp:positionH>
+                <wp:positionV relativeFrom="paragraph">
+                  <wp:posOffset>507850</wp:posOffset>
+                </wp:positionV>
+                <wp:extent cx="1714320" cy="321840"/>
+                <wp:effectExtent l="38100" t="38100" r="51435" b="46990"/>
+                <wp:wrapNone/>
+                <wp:docPr id="175" name="Ink 175"/>
+                <wp:cNvGraphicFramePr/>
+                <a:graphic xmlns:a="http://schemas.openxmlformats.org/drawingml/2006/main">
+                  <a:graphicData uri="http://schemas.microsoft.com/office/word/2010/wordprocessingInk">
+                    <w14:contentPart bwMode="auto" r:id="rId58">
+                      <w14:nvContentPartPr>
+                        <w14:cNvContentPartPr/>
+                      </w14:nvContentPartPr>
+                      <w14:xfrm>
+                        <a:off x="0" y="0"/>
+                        <a:ext cx="1714320" cy="321840"/>
+                      </w14:xfrm>
+                    </w14:contentPart>
+                  </a:graphicData>
+                </a:graphic>
+              </wp:anchor>
+            </w:drawing>
+          </mc:Choice>
+          <mc:Fallback>
+            <w:pict>
+              <v:shape w14:anchorId="53410C88" id="Ink 175" o:spid="_x0000_s1026" type="#_x0000_t75" style="position:absolute;margin-left:199.6pt;margin-top:39.3pt;width:136.4pt;height:26.8pt;z-index:251781120;visibility:visible;mso-wrap-style:square;mso-wrap-distance-left:9pt;mso-wrap-distance-top:0;mso-wrap-distance-right:9pt;mso-wrap-distance-bottom:0;mso-position-horizontal:absolute;mso-position-horizontal-relative:text;mso-position-vertical:absolute;mso-position-vertical-relative:text" o:gfxdata="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">
+                <v:imagedata r:id="rId59" o:title=""/>
+              </v:shape>
+            </w:pict>
+          </mc:Fallback>
+        </mc:AlternateContent>
+      </w:r>
+      <w:r>
+        <w:rPr>
+          <w:noProof/>
+        </w:rPr>
+        <mc:AlternateContent>
+          <mc:Choice Requires="wpi">
+            <w:drawing>
+              <wp:anchor distT="0" distB="0" distL="114300" distR="114300" simplePos="0" relativeHeight="251780096" behindDoc="0" locked="0" layoutInCell="1" allowOverlap="1" wp14:anchorId="252B307A" wp14:editId="04EF6F66">
+                <wp:simplePos x="0" y="0"/>
+                <wp:positionH relativeFrom="column">
+                  <wp:posOffset>1118020</wp:posOffset>
+                </wp:positionH>
+                <wp:positionV relativeFrom="paragraph">
+                  <wp:posOffset>157570</wp:posOffset>
+                </wp:positionV>
+                <wp:extent cx="1893960" cy="391680"/>
+                <wp:effectExtent l="38100" t="38100" r="36830" b="40640"/>
+                <wp:wrapNone/>
+                <wp:docPr id="174" name="Ink 174"/>
+                <wp:cNvGraphicFramePr/>
+                <a:graphic xmlns:a="http://schemas.openxmlformats.org/drawingml/2006/main">
+                  <a:graphicData uri="http://schemas.microsoft.com/office/word/2010/wordprocessingInk">
+                    <w14:contentPart bwMode="auto" r:id="rId60">
+                      <w14:nvContentPartPr>
+                        <w14:cNvContentPartPr/>
+                      </w14:nvContentPartPr>
+                      <w14:xfrm>
+                        <a:off x="0" y="0"/>
+                        <a:ext cx="1893960" cy="391680"/>
+                      </w14:xfrm>
+                    </w14:contentPart>
+                  </a:graphicData>
+                </a:graphic>
+              </wp:anchor>
+            </w:drawing>
+          </mc:Choice>
+          <mc:Fallback>
+            <w:pict>
+              <v:shape w14:anchorId="435FA8DF" id="Ink 174" o:spid="_x0000_s1026" type="#_x0000_t75" style="position:absolute;margin-left:87.35pt;margin-top:11.7pt;width:150.55pt;height:32.3pt;z-index:251780096;visibility:visible;mso-wrap-style:square;mso-wrap-distance-left:9pt;mso-wrap-distance-top:0;mso-wrap-distance-right:9pt;mso-wrap-distance-bottom:0;mso-position-horizontal:absolute;mso-position-horizontal-relative:text;mso-position-vertical:absolute;mso-position-vertical-relative:text" o:gfxdata="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">
+                <v:imagedata r:id="rId61" o:title=""/>
+              </v:shape>
+            </w:pict>
+          </mc:Fallback>
+        </mc:AlternateContent>
+      </w:r>
+      <w:r>
+        <w:drawing>
+          <wp:inline distT="0" distB="0" distL="0" distR="0" wp14:anchorId="70913C92" wp14:editId="0ECDA6CD">
+            <wp:extent cx="5295900" cy="1701800"/>
+            <wp:effectExtent l="0" t="0" r="0" b="0"/>
+            <wp:docPr id="171" name="Picture 171" descr="Table&#10;&#10;Description automatically generated"/>
+            <wp:cNvGraphicFramePr>
+              <a:graphicFrameLocks xmlns:a="http://schemas.openxmlformats.org/drawingml/2006/main" noChangeAspect="1"/>
+            </wp:cNvGraphicFramePr>
+            <a:graphic xmlns:a="http://schemas.openxmlformats.org/drawingml/2006/main">
+              <a:graphicData uri="http://schemas.openxmlformats.org/drawingml/2006/picture">
+                <pic:pic xmlns:pic="http://schemas.openxmlformats.org/drawingml/2006/picture">
+                  <pic:nvPicPr>
+                    <pic:cNvPr id="154" name="Picture 154" descr="Table&#10;&#10;Description automatically generated"/>
+                    <pic:cNvPicPr/>
+                  </pic:nvPicPr>
+                  <pic:blipFill>
+                    <a:blip r:embed="rId55"/>
+                    <a:stretch>
+                      <a:fillRect/>
+                    </a:stretch>
+                  </pic:blipFill>
+                  <pic:spPr>
+                    <a:xfrm>
+                      <a:off x="0" y="0"/>
+                      <a:ext cx="5295900" cy="1701800"/>
+                    </a:xfrm>
+                    <a:prstGeom prst="rect">
+                      <a:avLst/>
+                    </a:prstGeom>
+                  </pic:spPr>
+                </pic:pic>
+              </a:graphicData>
+            </a:graphic>
+          </wp:inline>
+        </w:drawing>
+      </w:r>
+    </w:p>
+    <w:p>
+      <w:pPr>
+        <w:tabs>
+          <w:tab w:val="left" w:pos="3820"/>
+        </w:tabs>
+      </w:pPr>
+    </w:p>
+    <w:p>
+      <w:pPr>
+        <w:pStyle w:val="ListParagraph"/>
+        <w:numPr>
+          <w:ilvl w:val="0"/>
+          <w:numId w:val="1"/>
+        </w:numPr>
+        <w:tabs>
+          <w:tab w:val="left" w:pos="3820"/>
+        </w:tabs>
+      </w:pPr>
+      <w:r>
+        <w:t xml:space="preserve">1 </w:t>
+      </w:r>
+      <w:r>
+        <w:sym w:font="Wingdings" w:char="F0E0"/>
+      </w:r>
+      <w:r>
+        <w:t xml:space="preserve"> 4</w:t>
+      </w:r>
+    </w:p>
+    <w:p>
+      <w:pPr>
+        <w:pStyle w:val="ListParagraph"/>
+        <w:numPr>
+          <w:ilvl w:val="0"/>
+          <w:numId w:val="1"/>
+        </w:numPr>
+        <w:tabs>
+          <w:tab w:val="left" w:pos="3820"/>
+        </w:tabs>
+      </w:pPr>
+      <w:r>
+        <w:t xml:space="preserve">3 </w:t>
+      </w:r>
+      <w:r>
+        <w:sym w:font="Wingdings" w:char="F0E0"/>
+      </w:r>
+      <w:r>
+        <w:t xml:space="preserve"> 1</w:t>
+      </w:r>
+    </w:p>
+    <w:p>
+      <w:pPr>
+        <w:pStyle w:val="ListParagraph"/>
+        <w:numPr>
+          <w:ilvl w:val="0"/>
+          <w:numId w:val="1"/>
+        </w:numPr>
+        <w:tabs>
+          <w:tab w:val="left" w:pos="3820"/>
+        </w:tabs>
+      </w:pPr>
+      <w:r>
+        <w:t xml:space="preserve">3 </w:t>
+      </w:r>
+      <w:r>
+        <w:sym w:font="Wingdings" w:char="F0E0"/>
+      </w:r>
+      <w:r>
+        <w:t xml:space="preserve"> 4</w:t>
+      </w:r>
+    </w:p>
+    <w:p>
+      <w:pPr>
+        <w:pStyle w:val="ListParagraph"/>
+        <w:numPr>
+          <w:ilvl w:val="0"/>
+          <w:numId w:val="1"/>
+        </w:numPr>
+        <w:tabs>
+          <w:tab w:val="left" w:pos="3820"/>
+        </w:tabs>
+      </w:pPr>
+      <w:r>
+        <w:t xml:space="preserve">4 </w:t>
+      </w:r>
+      <w:r>
+        <w:sym w:font="Wingdings" w:char="F0E0"/>
+      </w:r>
+      <w:r>
+        <w:t xml:space="preserve"> 1</w:t>
+      </w:r>
+    </w:p>
+    <w:p>
+      <w:pPr>
+        <w:pStyle w:val="ListParagraph"/>
+        <w:numPr>
+          <w:ilvl w:val="0"/>
+          <w:numId w:val="1"/>
+        </w:numPr>
+        <w:tabs>
+          <w:tab w:val="left" w:pos="3820"/>
+        </w:tabs>
+      </w:pPr>
+      <w:r>
+        <w:t xml:space="preserve">4 </w:t>
+      </w:r>
+      <w:r>
+        <w:sym w:font="Wingdings" w:char="F0E0"/>
+      </w:r>
+      <w:r>
+        <w:t xml:space="preserve"> 3</w:t>
+      </w:r>
+    </w:p>
     <w:sectPr>
       <w:pgSz w:w="12240" w:h="15840"/>
       <w:pgMar w:top="1440" w:right="1440" w:bottom="1440" w:left="1440" w:header="708" w:footer="708" w:gutter="0"/>
@@ -2719,7 +3591,7 @@
         <w:rFonts w:ascii="Courier New" w:hAnsi="Courier New" w:cs="Courier New" w:hint="default"/>
       </w:rPr>
     </w:lvl>
-    <w:lvl w:ilvl="2" w:tplc="04090005" w:tentative="1">
+    <w:lvl w:ilvl="2" w:tplc="04090005">
       <w:start w:val="1"/>
       <w:numFmt w:val="bullet"/>
       <w:lvlText w:val=""/>
@@ -3598,6 +4470,35 @@
 </inkml:ink>
 </file>
 
+<file path=word/ink/ink19.xml><?xml version="1.0" encoding="utf-8"?>
+<inkml:ink xmlns:inkml="http://www.w3.org/2003/InkML">
+  <inkml:definitions>
+    <inkml:context xml:id="ctx0">
+      <inkml:inkSource xml:id="inkSrc0">
+        <inkml:traceFormat>
+          <inkml:channel name="X" type="integer" min="-2.14748E9" max="2.14748E9" units="cm"/>
+          <inkml:channel name="Y" type="integer" min="-2.14748E9" max="2.14748E9" units="cm"/>
+          <inkml:channel name="F" type="integer" max="32767" units="dev"/>
+        </inkml:traceFormat>
+        <inkml:channelProperties>
+          <inkml:channelProperty channel="X" name="resolution" value="1000" units="1/cm"/>
+          <inkml:channelProperty channel="Y" name="resolution" value="1000" units="1/cm"/>
+          <inkml:channelProperty channel="F" name="resolution" value="0" units="1/dev"/>
+        </inkml:channelProperties>
+      </inkml:inkSource>
+      <inkml:timestamp xml:id="ts0" timeString="2021-01-04T21:06:50.413"/>
+    </inkml:context>
+    <inkml:brush xml:id="br0">
+      <inkml:brushProperty name="width" value="0.05" units="cm"/>
+      <inkml:brushProperty name="height" value="0.05" units="cm"/>
+    </inkml:brush>
+  </inkml:definitions>
+  <inkml:trace contextRef="#ctx0" brushRef="#br0">159 174 24575,'0'12'0,"0"0"0,0 11 0,0 1 0,0 44 0,0-4 0,0-11 0,0 3 0,0 31 0,-1-32 0,2-1 0,5 22 0,-4-5 0,4-35 0,-6-13 0,3-11 0,2-4 0,3-4 0,0-4 0,3 0 0,49 6 0,22 3 0,-21-2 0,5 1 0,6 0-442,10 1 0,9 1 0,5 0 1,4 0 441,-14-2 0,5-1 0,4 1 0,0-1 0,-3 0 0,-6-1-1214,12 1 0,-6-1 1,-1 0-1,3 0 1214,-1 0 0,4 1 0,1 0 0,-6-2 0,-12-1 0,23-2 0,-11-1-761,3 4 1,-2-1 760,-10-3 0,-2-2-396,-10 1 1,-2 0 395,0 0 0,-3 0 923,32 0-923,-14 0 0,-15 0 0,0 0 4369,-8 0-4369,-4 0 2075,-7 0-2075,-28-3 1297,0-2-1297,-19-3 270,-6-4-270,-3-7 0,-3-5 0,-1-7 0,-9-12 0,5-2 0,-13-13 0,4 1 0,1-1 0,3 13 0,7 2 0,1 12 0,1 0 0,4 0 0,2 0 0,4 7 0,0 1 0,0 7 0,0 0 0,0 0 0,-4 3 0,3 1 0,-2 4 0,-1 0 0,-1 3 0,-3-2 0,-3 3 0,-2-1 0,-10 2 0,-1-2 0,-7-1 0,0-4 0,0 0 0,0-1 0,0 5 0,-11-5 0,-16 2 0,-14-6 0,-12-2-925,-12-1 925,42 9 0,-3 0-994,-15-1 0,-5 0 994,-11-1 0,-3 1-854,23 6 0,-1 0 1,-1 0 853,2-2 0,-1-1 0,0 1 0,-3 1 0,0 2 0,1-1 0,2 0 0,0 0 0,0 0 0,-3-2 0,-1-1 0,0 1 0,4 1 0,0 2 0,1-1 0,0-3 0,-1 0 0,3-1-792,-25-3 1,2 1 791,0 4 0,2 0-167,16-3 1,1 1 166,2 7 0,2 0 1453,-33-15-1453,27 14 2483,18-5-2483,23 7 2006,6 0-2006,6 0 1409,7 0-1409,4 0 39,4 3-39,7 5 0,-1-2 0,5 1 0</inkml:trace>
+  <inkml:trace contextRef="#ctx0" brushRef="#br0" timeOffset="2680">7133 2328 24575,'-4'8'0,"0"0"0,4 0 0,0 3 0,0 2 0,0 3 0,-5 7 0,4 1 0,-8 7 0,8-7 0,-4 17 0,1-14 0,3 16 0,-4-13 0,5 1 0,0-7 0,0-1 0,0-7 0,0-3 0,0-2 0,0-3 0,0 0 0,0 0 0,0 0 0,0 0 0,3 0 0,6 0 0,3-3 0,73 3 0,-9-7-815,-4 1 1,6 0 814,-10-1 0,1-2 0,12 1 0,2 0-1274,6 0 1,1 0 1273,-23 0 0,1 0 0,0 0 0,1 0 0,0 0 0,0 0 0,-1 0 0,1 0 0,0 0 0,-1 0 0,0 0 0,-1 0 0,29 0 0,-1 0-903,1 0 0,-1 0 903,-10 0 0,-3 0 0,0 0 0,-2 0-523,-11 0 0,-1 0 523,1 1 0,-1-2 0,2-3 0,-2 0 0,-5 3 0,-1-1 263,0-6 1,-1-1-264,-6 8 0,0 0 0,0-7 0,0 0 0,1 6 0,-1 2 0,0-4 0,0 0 0,1 3 0,-1 2 0,43-1 1920,-2 0-1920,-24 0 1981,-15 0-1981,-14 0 1389,-19 0-1389,-5 0 877,-7 0-877,-4 0 334,0 0-334,0 0 0,0 0 0,3 0 0,2 0 0,3 0 0,0 0 0,-4 0 0,0 0 0,-4 0 0,-3-4 0,-2 0 0,-3-8 0,0-1 0,0-10 0,0-1 0,0-19 0,0 10 0,0-10 0,0 12 0,-4 7 0,4 1 0,-8 7 0,4 3 0,-4 1 0,0 8 0,-11 0 0,-13 4 0,-49 0 0,31-4 0,-2-1-724,-16 4 1,-2 0 723,-4-3 0,-1-1 0,-1 5 0,-1 0-1092,-4-4 0,-2-1 1092,-11 5 0,-1-2 0,4-7 0,0-1 0,-5 8 0,1 2 0,5-5 0,3 0 0,10 5 0,2 0-619,0 0 1,0 0 618,7 0 0,-1 0 0,-6 0 0,0 0 0,5 0 0,0 0 0,-5 0 0,0 0 0,6 0 0,1 0 0,5 0 0,0 0-335,2 0 0,0 0 335,5 0 0,1 0 0,0 0 0,0 0 0,0 0 0,-1 0 0,1 0 0,0 0 0,-1 0 0,1 0 0,-43 0 0,2 0 0,0 0 0,9 0 1046,3 0-1046,15 0 2072,23 0-2072,10 0 357,13 0 1,14 0 0,2 0-1</inkml:trace>
+  <inkml:trace contextRef="#ctx0" brushRef="#br0" timeOffset="5520">11171 2980 24575,'-4'8'0,"0"0"0,4 3 0,0 8 0,0 6 0,0 17 0,0 15 0,8 15 0,-7 12 0,7 0 0,-8 0 0,0-12 0,6-2 0,-4-25 0,4-2 0,-6-13 0,0 1 0,0-7 0,0-1 0,0-7 0,0 0 0,0 0 0,0 0 0,0-3 0,0-2 0,4-3 0,0-3 0,14 3 0,15-7 0,48 4 0,-27-5 0,6 0-1134,19 0 1,6 0 1133,9 0 0,3 0-1216,0 0 1,0 0 1215,-29 0 0,-1 0 0,1 0 0,0-3 0,0-1 0,-1 1 0,31 2 0,-1-1-708,-6-3 0,-3 1 708,-11 3 0,-5 2-204,-15-1 1,-3 0 203,41 0 1669,-22 0-1669,-4 0 2408,-12 0-2408,-12 0 1778,10 0-1778,-10 0 577,13 0-577,-1 0 89,0 0-89,1 0 0,-13 0 0,-2 0 0,-13 0 0,1 0 0,-7 0 0,-1 0 0,-10 0 0,-2 0 0,-3 0 0,0 0 0,4 0 0,-3 0 0,6 0 0,-6 0 0,2 0 0,-3 0 0,0 0 0,0 0 0,4 3 0,0 2 0,11-1 0,1 4 0,7-2 0,0 4 0,-7-4 0,-1-2 0,-11-4 0,0-3 0,-8-2 0,0-7 0,-4 0 0,-5-11 0,4-13 0,-10-10 0,3-11 0,0-1 0,-5 1 0,5-1 0,0 1 0,-5-1 0,11 1 0,-10 0 0,10 11 0,-11-9 0,7 22 0,-2-10 0,4 18 0,0 3 0,3 5 0,-2 5 0,-1 0 0,3 4 0,-6 3 0,2-2 0,-3 3 0,-10-1 0,-3-3 0,-33-1 0,-18 3 0,13-3 0,-5 1-1300,-10 7 1,-5 0 1299,11-5 0,-5-2 0,-1 3-1023,-3 3 0,-2 2 1,-1-1 1022,-6-2 0,-1-1 0,0 1 0,-3 2 0,0 2 0,1-1 0,5 0 0,2 1 0,0-2 0,-4-2 0,0-1 0,0 1 0,4 2 0,0 1 0,1-1 0,3-3 0,0 0 0,1 2-615,3 1 0,1 1 1,2 1 614,-27-1 0,4 0-508,11 0 1,2 0 507,11 0 0,3 0 0,4 0 0,3 0 1713,-27 0-1713,6 0 2831,35 0-2831,10 0 2345,17 0-2345,7 0 1600,4 0-1600,0 0 37,0 0-37,0 0 0,0 0 0,0 0 0,-4 0 0,3 0 0,1 0 0,4 0 0</inkml:trace>
+</inkml:ink>
+</file>
+
 <file path=word/ink/ink2.xml><?xml version="1.0" encoding="utf-8"?>
 <inkml:ink xmlns:inkml="http://www.w3.org/2003/InkML">
   <inkml:definitions>
@@ -3623,6 +4524,147 @@
   </inkml:definitions>
   <inkml:trace contextRef="#ctx0" brushRef="#br0">7216 1 24575,'-8'0'0,"0"0"0,-4 0 0,0 0 0,-11 0 0,-1 0 0,-7 0 0,6 3 0,-4-2 0,5 7 0,-7-6 0,7 6 0,1-4 0,7 0 0,-1 4 0,1-8 0,0 4 0,-1 0 0,1-4 0,0 8 0,0-8 0,-1 8 0,5-8 0,-4 8 0,4-8 0,-4 4 0,-1-4 0,1 0 0,0 4 0,-1-4 0,1 4 0,0-4 0,0 4 0,-1-4 0,1 4 0,0-4 0,0 4 0,-1-4 0,1 4 0,-7 1 0,5-4 0,-11 3 0,5 1 0,-1-4 0,3 3 0,5 0 0,1-3 0,0 2 0,0 1 0,-1-3 0,1 2 0,0 1 0,-21-3 0,10 7 0,-18-7 0,14 4 0,0-1 0,0-3 0,7 4 0,1-2 0,7-2 0,0 3 0,0-4 0,-1 0 0,1 0 0,0 0 0,-7 4 0,5-3 0,-11 4 0,4-5 0,-5 0 0,-1 0 0,0 4 0,0-2 0,0 7 0,0-8 0,0 3 0,-11 3 0,-4-6 0,-11 6 0,11-7 0,-9 0 0,10 0 0,-13 0 0,1 6 0,11-4 0,-8 4 0,20-6 0,-21 0 0,22 0 0,-22 0 0,9 0 0,-11 0 0,0 0 0,-1 0 0,1 0 0,-1 0 0,12 0 0,4 0 0,11 5 0,7-4 0,1 3 0,0-4 0,5 0 0,-5 0 0,1 0 0,-3 0 0,-17 0 0,-4 0 0,0 0 0,-8 0 0,8 0 0,-11 0 0,-1 7 0,1-6 0,11 6 0,3-7 0,13 0 0,-13 0 0,9 0 0,-9 0 0,12 0 0,1 0 0,-1 0 0,6 3 0,-4-2 0,4 6 0,4-6 0,-2 6 0,14-6 0,-6 6 0,2-6 0,-3 6 0,0-6 0,0 6 0,-1-3 0,-5 5 0,-3 1 0,-6-5 0,7 3 0,-5-2 0,11 2 0,-11 2 0,4-1 0,-6 1 0,1 1 0,5-2 0,-4 5 0,5-3 0,-7 4 0,-14 4 0,11-2 0,-11 3 0,14 0 0,0-9 0,-11 12 0,8-11 0,-9 7 0,1-1 0,8-6 0,-9 7 0,12-9 0,0 5 0,0-4 0,1 4 0,-1-5 0,0 0 0,0 1 0,0-1 0,0 0 0,-11 2 0,-4 1 0,-12 1 0,1 0 0,-26 7 0,19 1 0,-19 0 0,37-3 0,-8-5 0,20-3 0,-9 5 0,13-4 0,-1 3 0,0-1 0,0 2 0,7-1 0,-6 4 0,12-9 0,-4 7 0,-1-3 0,-1 5 0,-1-4 0,-4 4 0,11-6 0,-11 7 0,4-1 0,1-1 0,-5 2 0,-3 6 0,0-4 0,0 4 0,9-8 0,-5 10 0,2-7 0,-4 8 0,1-9 0,11-3 0,-4 1 0,5-2 0,1-4 0,0 4 0,0-8 0,-1 8 0,1-7 0,0 2 0,-1 1 0,1-3 0,4 6 0,-4-6 0,4 6 0,-1-6 0,-2 3 0,2 3 0,-3-2 0,3 7 0,-2-8 0,6 3 0,-3-6 0,4 7 0,0-8 0,-1 8 0,1-7 0,0 2 0,-4 1 0,3-3 0,-6 6 0,6-3 0,-3 1 0,1 2 0,2-6 0,-3 3 0,4-1 0,0-2 0,-1 3 0,1-4 0,0 0 0,-4 3 0,3-2 0,-2 3 0,2-4 0,1 3 0,0-2 0,0 3 0,0-1 0,0-2 0,0 7 0,0-8 0,-1 8 0,1-4 0,-3 4 0,-2 0 0,0 1 0,-2-1 0,0 6 0,2-4 0,-1 5 0,6-7 0,0 0 0,0 0 0,0 0 0,-4 7 0,3-5 0,-3 6 0,4-8 0,4-4 0,-3 3 0,6-6 0,-7 3 0,8 0 0,-4-4 0,4 8 0,0-4 0,-4 4 0,3 0 0,-2-3 0,-1 2 0,3-2 0,-2-1 0,3 3 0,0-2 0,0-1 0,-4 4 0,3-7 0,-2 2 0,3 4 0,0-1 0,0 2 0,0-1 0,0-2 0,0-1 0,0 3 0,0-2 0,3 3 0,2-4 0,3 4 0,-1-7 0,1 2 0,0 1 0,0-3 0,0 2 0,-3-3 0,2 0 0,-3 0 0,4 0 0,0 0 0,0 0 0,0 0 0,0 0 0,4 4 0,0-3 0,1 2 0,2-3 0,-2 0 0,3 0 0,0 0 0,0 0 0,0 4 0,-3-3 0,-2 2 0,-3-3 0,4 0 0,-3 0 0,2-3 0,-3 2 0,0-6 0,0 6 0,0-3 0,0 1 0,0 2 0,0-3 0,0 4 0,0 0 0,4 0 0,-3 0 0,2 0 0,-3-3 0,0 2 0,0-3 0,4 4 0,0 4 0,4-3 0,7 3 0,-5-4 0,11 2 0,-5 0 0,0-1 0,-1 0 0,-7-1 0,-3-4 0,-2 0 0,-3-1 0,0-2 0,0 6 0,0-6 0,-3 6 0,2-6 0,-3 3 0,4-1 0,0 2 0,0-1 0,-3 3 0,2-6 0,-10 3 0,2-4 0,-7 0 0,-4 0 0,0 0 0,-11 0 0,5 0 0,-5 3 0,7-2 0,0 3 0,-1-4 0,1 0 0,0 0 0,0 0 0,-7 0 0,-2-5 0,-5-1 0,-1-4 0,-12-2 0,-3-1 0,-11-1 0,11 1 0,4 1 0,17 6 0,2-2 0,7 3 0,0-3 0,0 0 0,-1 0 0,1 0 0,3 3 0,2-2 0,3 3 0,-1-1 0,1-2 0,0 6 0,0-6 0,0 2 0,0-3 0,0 0 0,0 0 0,-1 0 0,1-4 0,0 3 0,0-3 0,0 1 0,0-2 0,0-3 0,0-1 0,-1 1 0,0-7 0,0-1 0,-1-7 0,0 7 0,5 1 0,-2 7 0,6-1 0,-7 1 0,7 0 0,-2 0 0,3-1 0,0 1 0,0 0 0,0-7 0,0 5 0,0-11 0,0 11 0,4-11 0,1 11 0,5-11 0,-2 11 0,7-11 0,0 4 0,5-6 0,20-19 0,-5 9 0,21-26 0,-23 26 0,11-11 0,-17 8 0,14-1 0,-14 1 0,1 14 0,-9 7 0,-3 7 0,0 0 0,-4 0 0,0-1 0,-1 1 0,2 0 0,3 0 0,0-1 0,0 1 0,0 0 0,-3 0 0,2-1 0,-2 1 0,3 0 0,7-8 0,-5 6 0,5-5 0,0 4 0,-5 3 0,4-2 0,-6 1 0,1 1 0,-1 0 0,0-1 0,0 1 0,0 4 0,-3 0 0,-2 4 0,-3 0 0,0-1 0,0 1 0,0 0 0,0 4 0,0-4 0,4 4 0,0-4 0,18-13 0,-4 4 0,12-11 0,-7 7 0,11-3 0,-8 3 0,20-1 0,-8-2 0,-1 6 0,-2-2 0,-1-3 0,4 2 0,11-1 0,1-5 0,-1 10 0,0-10 0,1 5 0,-13 1 0,-2-2 0,-13 12 0,1-9 0,0 4 0,-7 1 0,-1 1 0,-1 0 0,2 4 0,21-10 0,-11 9 0,22-6 0,-10 5 0,23-4 0,-9 1 0,9 0 0,-11 0 0,-1 1 0,0-1 0,1 7 0,-1-4 0,0 10 0,1-5 0,-1 1 0,0 4 0,1-4 0,11-1 0,-9-2 0,9 0 0,0-5 0,-8 6 0,20-9 0,-21 3 0,-2 2 0,2 0 0,22-6-239,-21 6 0,-1 0 239,12-10 0,-3 4 0,-12-9 0,1 5 0,-1-1 0,0 3 0,1 5 478,11 0-478,-9 0 0,9-1 0,0 1 0,-8 0 0,20-1 0,-21 1 0,9-1 0,-23 4 0,-4 0 0,-18 2 0,5 0 0,-11 5 0,11 1 0,-4-1 0,5 4 0,15-4 0,-11 5 0,10-4 0,-13 3 0,11-10 0,-8 9 0,9-4 0,-13 1 0,1 4 0,0-4 0,11-1 0,4 4 0,11-11 0,12 4 0,4 1 0,10-7 0,1 6 0,0-8 0,0 8 0,-12-5 0,9 5 0,-9 0 0,26-5 0,-23 13 0,8-12 0,-25 11 0,-1-4 0,-12 1 0,-2 4 0,-12-3 0,-7 4 0,-1 0 0,-11-4 0,0 3 0,-4-3 0,0 4 0,0 0 0,0 0 0,0 0 0,0 0 0,0 0 0,0 0 0,0 0 0,0 0 0,0 0 0,-8 0 0,-8 0 0,-12 5 0,-20-4 0,-17 11 0,-27-10 0,30 1 0,-3 1-740,-4 1 1,-3-1 739,-10-3 0,-2 0 0,0 7 0,0 2 0,-6-4 0,-1-1 0,6 1 0,2 0 0,5-2 0,2 1 0,6-1 0,2 0-342,4-3 0,1 0 342,0 3 0,0 0 0,-44 4-229,15-7 229,15 13 0,11-12 0,1 11 1408,-1-5-1408,13 4 728,-10 2-728,10 5 256,-25-2-256,-2 12 0,-12-3-849,0 0 849,31-12 0,-2-2 0,5-3 0,-2-1 0,-9 2 0,0-1 0,5 0 0,1 1 0,5-2 0,2 1-109,-48 9 109,23-3 0,4-6 0,12 4 0,11-7 0,3 2 0,1 3 844,8-5-844,-21 8 114,10-2-114,-13 2 0,1 7 0,-1-5 0,1 5 0,-12 2 0,8-7 0,-8 7 0,11-2 0,1 1 0,11-2 0,-8 7 0,8-7 0,1 1 0,2 2 0,0-10 0,-2 10 0,-1-8 0,-11 7 0,23-10 0,-22 11 0,22-11 0,-21 15 0,10-13 0,-13 13 0,1-5 0,-1 7 0,1-7 0,-1 5 0,1-11 0,11 3 0,-8 1 0,20-8 0,-20 15 0,20-15 0,-9 11 0,12-11 0,0 7 0,0-3 0,1 4 0,5-1 0,2-5 0,1 4 0,4-5 0,-25 16 0,15-8 0,-22 18 0,12-6 0,1 0 0,-5 8 0,10-18 0,0 12 0,2-13 0,10 1 0,-4 1 0,7-6 0,-1 5 0,-11 5 0,10-9 0,-11 15 0,13-16 0,-1 5 0,0-1 0,1-4 0,-10 18 0,8-16 0,-8 16 0,8-12 0,-2 7 0,1 0 0,-11 5 0,8-4 0,-8 4 0,10-5 0,1 0 0,-1-1 0,0 1 0,1 0 0,-1 0 0,6-7 0,-4 5 0,4-5 0,-1 0 0,3-1 0,5-7 0,0 0 0,-1 0 0,1 1 0,4-1 0,-3 0 0,6 0 0,-3 0 0,0 0 0,3 0 0,-2 0 0,3 0 0,0 1 0,0-1 0,0 6 0,4 3 0,1-1 0,5 5 0,-1-5 0,0 0 0,0-1 0,-1-7 0,0 0 0,0 0 0,0 0 0,0 1 0,-3-1 0,2 0 0,-3 0 0,4-4 0,0 4 0,0-7 0,0 6 0,0-6 0,-3 2 0,2-3 0,-3 0 0,4 0 0,0 0 0,4 4 0,0-3 0,5 2 0,5 3 0,2-4 0,1 4 0,-3-5 0,-6-1 0,-3 0 0,-1-4 0,-4 3 0,0-6 0,0 6 0,-1-2 0,1 3 0,4 0 0,-3-4 0,2 3 0,-3-6 0,-3 3 0,-2-4 0</inkml:trace>
   <inkml:trace contextRef="#ctx0" brushRef="#br0" timeOffset="2320">691 2654 24575,'8'-5'0,"-4"5"0,3 1 0,-6 10 0,6-2 0,-2 7 0,4 7 0,18 17 0,13 11 0,-6-12 0,5 3-562,2 0 1,2 0 561,5 2 0,0-1 0,-1 0 0,1-1 0,-2-5 0,0-1 0,-5-4 0,-1 0 0,27 25 0,-25-23 0,-18-9 0,-12-14 0,-4-3 0,0-3 1123,0 2-1123,-4-3 0,-4 4 0,-8 0 0,-11 1 0,-5 5 0,-19 6 0,9 1 0,-20 7 0,20-7 0,-9 3 0,12-3 0,0 0 0,7-3 0,1 0 0,7-2 0,0 0 0,-1-3 0,1-1 0,0-1 0,-7-1 0,-1 3 0,-7 2 0,0 1 0,0 0 0,0-2 0,0-3 0,7-2 0,1 0 0,18-8 0,6-2 0,18-9 0,5 1 0,7-6 0,-1-1 0,1-5 0,12-3 0,2-1 0,13-4 0,-13 9 0,-2-4 0,-1 11 0,4-4 0,-1 4 0,-2 1 0,-19 6 0,-5-2 0,-7 7 0,-4-2 0,0 3 0,0 0 0,-1 0 0,1-4 0,0 3 0,4-3 0,1 1 0,-1 2 0,3-3 0,-6 4 0,3 0 0,-4 0 0,0 0 0,0-3 0,0 2 0,0-3 0,0 4 0,0 0 0,0-3 0,-4-2 0,0-3 0,-4 0 0,0 0 0,-4 0 0,-4-1 0,-5-2 0,-3-2 0,-7-5 0,-1-1 0,-7 3 0,-12-7 0,10 6 0,-10-3 0,12 1 0,0 3 0,-5-15 0,10 10 0,-4-14 0,1 5 0,6-2 0,-8-4 0,1-1 0,7 5 0,-6 2 0,9 1 0,7 11 0,-5-5 0,9 7 0,-2 4 0,2 0 0,-2 4 0,2 0 0,-3-1 0,4 1 0,0 0 0,-1 0 0,1 0 0,0 3 0,4-2 0,-4 3 0,4-5 0,-1 1 0,-2 4 0,3 0 0,-4 1 0,-1 2 0,5-3 0,0 4 0</inkml:trace>
+</inkml:ink>
+</file>
+
+<file path=word/ink/ink20.xml><?xml version="1.0" encoding="utf-8"?>
+<inkml:ink xmlns:inkml="http://www.w3.org/2003/InkML">
+  <inkml:definitions>
+    <inkml:context xml:id="ctx0">
+      <inkml:inkSource xml:id="inkSrc0">
+        <inkml:traceFormat>
+          <inkml:channel name="X" type="integer" min="-2.14748E9" max="2.14748E9" units="cm"/>
+          <inkml:channel name="Y" type="integer" min="-2.14748E9" max="2.14748E9" units="cm"/>
+          <inkml:channel name="F" type="integer" max="32767" units="dev"/>
+        </inkml:traceFormat>
+        <inkml:channelProperties>
+          <inkml:channelProperty channel="X" name="resolution" value="1000" units="1/cm"/>
+          <inkml:channelProperty channel="Y" name="resolution" value="1000" units="1/cm"/>
+          <inkml:channelProperty channel="F" name="resolution" value="0" units="1/dev"/>
+        </inkml:channelProperties>
+      </inkml:inkSource>
+      <inkml:timestamp xml:id="ts0" timeString="2021-01-04T21:06:36.197"/>
+    </inkml:context>
+    <inkml:brush xml:id="br0">
+      <inkml:brushProperty name="width" value="0.05" units="cm"/>
+      <inkml:brushProperty name="height" value="0.05" units="cm"/>
+    </inkml:brush>
+  </inkml:definitions>
+  <inkml:trace contextRef="#ctx0" brushRef="#br0">53 17 24575,'-5'16'0,"-3"6"0,7 3 0,-11 29 0,3 6 0,-1 24 0,3 12-790,7-9 790,0 8 0,0-11 0,0 0 195,0-23-195,0 5 0,0-33 0,0 3 0,0-17 0,0-7 595,0-4-595,7 0 0,-2 0 0,10-3 0,16 4 0,20 0 0,45 8-1196,-30-7 1,5-1 1195,16 2 0,6-1-1141,-23-2 0,3-1 0,2 0 1141,12-2 0,3-2 0,2 1-877,-18 1 0,1 1 0,1-1 1,1-1 876,4-2 0,1-2 0,1 0 0,0 1 0,1 1 0,1 1 0,0-1 0,-2 1 0,-3 0 0,-2 0 0,0-1 0,0 0 0,3-1 0,-1-1 0,1 0 0,0 2 0,1 2 0,-1 2 0,0 0 0,1-1 0,0-2 0,1 0 0,-1 0 0,0 0 0,0 0 0,0 0 0,-1 1 0,0-1 0,20 4 0,-1 1 0,-2-2-666,-6-5 1,-1-1 0,-2 1 665,-7 5 0,0 2 0,-1-2 0,0-4 0,0-2 0,-1 0-132,-6 3 1,-1 1-1,1-1 132,3 1 0,0-1 0,-1 0 0,-3-2 0,0-1 0,-1 1 0,-3 2 0,0 1 0,-1-1 0,3-2 0,1-2 0,0 1 0,5 0 0,-1 0 0,2 0 0,0 0 0,0 0 0,2 0 18,5 0 1,1 0-1,0 0-18,0 0 0,-1 0 0,1 0 0,-4 0 0,0 0 0,2 0 0,5 0 0,1 0 0,0 0 0,-3 0 0,-1 0 0,1 0 0,0 0 0,0 0 0,-1 0 0,-4 0 0,0 0 0,-1 0 366,-3 0 1,-2 0 0,0 0-367,-6 0 0,-2 0 0,0 0 0,0 0 0,0 0 0,-1 0 0,1 0 0,0 0 0,-1 0 0,31 0 0,-2 0 322,0 0 0,0 0-322,-1-1 0,-2 2 0,-10 3 0,1 1 0,10 0 0,0 2 0,-4 3 0,-1 1 0,7-1 0,0 1 0,-1-1 0,1 1 0,0 0 0,-1-1 0,-5 1 0,-1-1 0,5 1 0,0-1 0,2-3 0,-1-2 0,2 0 0,0-1 0,-29-3 0,1-1 0,-2-1 0,23 1 0,-1 0 0,5 0 0,0 0 0,-11 1 0,1-2 0,-18-1 0,2-2 0,-2 1 0,26-3 0,-1 0 0,5 0 0,-1-1 484,-11-2 0,-4 0-484,-10 8 0,-3 0 1115,-10-4 0,-3 1-1115,42 4 2321,-24 0-2321,-15 0 2310,-14 0-2310,-13 0 1542,1 0-1542,0 0 542,0 0-542,-1 0 0,1 0 0,-7 0 0,-5-3 0,-7 2 0,-4-3 0,0 4 0,0 0 0,3 0 0,-2 0 0,3-3 0,-4-2 0,-4-3 0,0 0 0,-4 0 0,3-4 0,2-1 0,4-10 0,2-13 0,1-9 0,4-25 0,-1-2 0,2-12-984,1-12 984,-9 41 0,0-1 0,0 0 0,0-1 0,-3-5 0,-1 1 0,3-37-374,-8 2 374,0 24 0,0 14 0,0 22 0,0 13 0,-4 11 965,4 0-965,-8 4 393,4 0-393,-4 3 0,-4 1 0,-7 4 0,-17 0 0,-22 0 0,-38 0-815,41 0 1,-4 0 814,-13 0 0,-5 0-1266,-16 0 1,-3 0 1265,-1 0 0,-3 0-945,21 0 1,-3 0 0,1 0 944,3 1 0,1-1 0,-1-1 0,-3-1 0,-1-2 0,0 0 0,0 3 0,1 1 0,-2-1 0,-5-2 0,-3-1 0,1 1-928,3 2 1,0 2 0,-2-1 927,-9 0 0,-1 0 0,0 0 0,7 0 0,1 1 0,-1-2 0,-3-2 0,0-1 0,1 1 0,3 2 0,1 1 0,-1-2 0,-4-1 0,0-1 0,1 1 0,5 3 0,2 0 0,0 0-366,-4 0 0,1 0 0,1 0 366,10 0 0,2 0 0,0 0 17,3 0 1,1 0-1,2 0-17,-26 0 0,3 0 0,5 0 0,1 0 0,0 0 0,0 0 0,-1 0 0,-1 0 0,-6 0 0,0 0 0,7 0 0,-1 0 0,-4 0 0,0 0 0,5 0 0,-2 0 0,25 0 0,-2 0 0,-1 0 0,1 0 0,-1 0 0,0 0 0,-3 0 0,-1 0 0,0 0 0,0 0 0,0 0 0,0 0 0,4 0 0,0 0 0,1 0 0,0 0 0,0 0 0,1 0 0,-1 0 0,0 0 0,0 0 0,-29 0 0,0 0 434,6 0 1,3 0-435,5 0 0,4 0 1011,16 0 0,1 0-1011,0 0 0,1 0 0,6 0 0,0 0 0,-6 0 0,-1 0 0,6 1 0,-1-2 0,-5-3 0,1 0 0,6 3 0,0 0 0,0-3 0,-1 0 0,1 3 0,0 2 0,-1-1 0,1 0 0,0 0 0,0 0 0,-1 0 0,1 0 0,0 0 0,0 0 2257,-44 0-2257,45 0 0,0 0 0,-44 0 0,43 0 0,-1 0 0,0 0 0,2 0 0,-45 0 0,15 0 0,14 0 2204,13 0-2204,0 0 1876,-1-7-1876,1 6 0,-13-6 0,-2 7 0,0 0 0,-9 0 0,9 0 0,-1 0 0,-8 0 0,21 0 1072,2 0-1072,4 0 521,20 0-521,-21 0 0,10 0 0,-1 0 0,-8 0 0,8 0 0,-49 0 0,28 0 0,-27-6 0,36 4 0,1-4 0,-1 6 0,13 0 0,-10 0 0,21 0 0,-20 0 0,20 0 0,-9 0 0,19 0 0,1 0 0,10 0 0,2 0 0,3 0 0,-1 0 0,1 0 0,0 0 0,0 0 0,0 0 0,-4 0 0,-1 3 0,-3-2 0,0 3 0,0-4 0,-1 0 0,5 0 0,0 0 0,4 0 0,0 0 0,0 0 0,0 0 0,-1 0 0,1 0 0,0 3 0,0-2 0,0 3 0,0-4 0,-4 0 0,-1 0 0,-9 0 0,-15 0 0,-8 0 0,-13 6 0,-37-4 0,29 11 0,-17-12 0,40 6 0,19-7 0,1 0 0,7 0 0,3 0 0,1 0 0,4 0 0,0 0 0,0 0 0,0 0 0,0 0 0,3 0 0,1 0 0</inkml:trace>
+  <inkml:trace contextRef="#ctx0" brushRef="#br0" timeOffset="1528">14609 433 24575,'4'11'0,"0"2"0,5 9 0,2 14 0,3 22 0,1 14 0,2 12-581,0 11 581,0-8 0,-2-15 0,-7-24 0,-3-29 0,-5-18 0,0-20 0,0-19 0,-7-15 581,6 7-581,-12-8 0,5 8 0,0-11 0,-3 11 0,10 3 0,-7 19 0,7 1 0,-3 11 0,4 0 0,0 4 0,4 0 0,0-1 0,8 1 0,0 0 0,4 0 0,7-1 0,-5 1 0,4-1 0,-6 4 0,-3 1 0,-2 4 0,-3 0 0,0 4 0,0 0 0,0 4 0,0 4 0,1 7 0,0-1 0,1 11 0,-1-5 0,1 7 0,0 0 0,-4-7 0,2-2 0,-7-6 0,2 1 0,-3-1 0,0 0 0,-3 0 0,-2-4 0,-7 4 0,0-7 0,-4 6 0,-1-3 0,-5 6 0,-3-4 0,-6 6 0,0-4 0,1 4 0,-1 1 0,6-6 0,3-2 0,13-8 0,1-2 0</inkml:trace>
+  <inkml:trace contextRef="#ctx0" brushRef="#br0" timeOffset="1976">14229 1147 24575,'18'0'0,"15"0"0,24 0 0,27 0 0,-30 0 0,3 0-774,5 0 1,1 0 773,5 0 0,1 0 0,6 0 0,0 0 0,-4 0 0,-2 0 0,-5 0 0,-2 0 0,34 0 376,-39 0-376,-25 0 0,-17 4 0,-15-3 0,-5 6 0,-6-6 292,-2 6 1,4-6 0,2 2 0</inkml:trace>
+  <inkml:trace contextRef="#ctx0" brushRef="#br0" timeOffset="2313">15253 1187 24575,'-4'8'0,"0"4"0,4 0 0,0 11 0,-4 1 0,3 19 0,-4 2 0,5 12 0,0-11 0,0-4 0,0-17 0,0-3 0,0-16 0,4-7 0,-4-5 0,4-1 0</inkml:trace>
+  <inkml:trace contextRef="#ctx0" brushRef="#br0" timeOffset="2712">15942 510 24575,'-3'12'0,"-3"7"0,-8 5 0,-5 19 0,-16 7 0,4 8 0,-17 8 0,20-19 0,-28 25 0,36-49 0,-12 16 0,28-39 0</inkml:trace>
+  <inkml:trace contextRef="#ctx0" brushRef="#br0" timeOffset="3065">15677 915 24575,'8'4'0,"10"6"0,3 5 0,15 15 0,-4-7 0,4 8 0,-11-13 0,-3-3 0,-13-7 0,-2-5 0</inkml:trace>
+  <inkml:trace contextRef="#ctx0" brushRef="#br0" timeOffset="3672">16536 161 24575,'0'3'0,"0"-1"0,0 9 0,0-3 0,0 0 0,0 0 0,0 4 0,0 7 0,0 5 0,0 19 0,-7 14 0,5 15 0,-6 12-753,8 12 753,0 2-677,4-37 1,1 1 676,0 0 0,1 1 0,3 5 0,1 1 0,0 0 0,0 0 0,3 0 0,2-1 0,0-5 0,0 0 0,-1-2 0,1 0-303,3-5 1,-1-2 302,-7-3 0,0-3 0,14 36 0,-15-27 678,2-14-678,-10-19 0,4-9 0,-5-7 0</inkml:trace>
+</inkml:ink>
+</file>
+
+<file path=word/ink/ink21.xml><?xml version="1.0" encoding="utf-8"?>
+<inkml:ink xmlns:inkml="http://www.w3.org/2003/InkML">
+  <inkml:definitions>
+    <inkml:context xml:id="ctx0">
+      <inkml:inkSource xml:id="inkSrc0">
+        <inkml:traceFormat>
+          <inkml:channel name="X" type="integer" min="-2.14748E9" max="2.14748E9" units="cm"/>
+          <inkml:channel name="Y" type="integer" min="-2.14748E9" max="2.14748E9" units="cm"/>
+          <inkml:channel name="F" type="integer" max="32767" units="dev"/>
+        </inkml:traceFormat>
+        <inkml:channelProperties>
+          <inkml:channelProperty channel="X" name="resolution" value="1000" units="1/cm"/>
+          <inkml:channelProperty channel="Y" name="resolution" value="1000" units="1/cm"/>
+          <inkml:channelProperty channel="F" name="resolution" value="0" units="1/dev"/>
+        </inkml:channelProperties>
+      </inkml:inkSource>
+      <inkml:timestamp xml:id="ts0" timeString="2021-01-04T21:06:32.813"/>
+    </inkml:context>
+    <inkml:brush xml:id="br0">
+      <inkml:brushProperty name="width" value="0.05" units="cm"/>
+      <inkml:brushProperty name="height" value="0.05" units="cm"/>
+    </inkml:brush>
+  </inkml:definitions>
+  <inkml:trace contextRef="#ctx0" brushRef="#br0">9 393 24575,'-5'4'0,"2"0"0,3 14 0,4 3 0,11 72 0,8-23-557,-10-3 0,0 1 557,11 19 0,-6 9 0,6-12 0,-5 11 0,-6-46 0,-1 1 0,-2 5 0,-2 0 0,2 0 0,-1 1 0,0-1 0,0 0 0,1 0 0,-2 0 0,-2 6 0,-1 1 0,3-6 0,0 1 0,-3 4 0,0 1 0,0-7 0,0 0 0,0 0 0,-2 0 0,-2 6 0,-2 1 0,1-7 0,0 3-11,0 31 1,0 6 10,0-9 0,0 2 0,0-12 0,0 4 0,0-3 0,0 24 0,0-5 0,0-14 0,0-8 0,0 18 0,0-44 0,0-36 0,0 0 0,0 0 828,0-4-828,-3 8 307,-3 3-307,-5 17 0,-2 9 0,1 1 0,-2 8 0,-5-8 0,-6 23 0,6-12 0,0-1 0,-5 8 0,1 23 0,15-74 0,7-2 0,1-6 0,5-2 0,6-3 0,8 0 0,18 7 0,20-6 0,27 14 0,14-5-717,-37-5 0,1 0 717,0 3 0,1 1 0,0-4 0,-1 0 0,6 4 0,-1 2 0,-5-2 0,1 1 0,6-1 0,0 1 0,-6 0 0,-1-1-254,-6 0 1,-1 0 253,40 9 0,-11-2 0,12 2 0,-9-9 0,8-1 0,1-8 0,-9 0 0,9 0 0,-12-7 0,-12 5 0,-3-12 0,-12 6 0,1 0 0,-1 2 1396,0 6-1396,1 0 545,-1 0-545,12 0 0,3 0 0,24 0 0,-21 0 0,6 0 0,-42 0 0,-5 0 0,-21 0 0,-2 0 0,-3 0 0,-3-4 0,2 3 0,-6-6 0,6 6 0,-3-3 0,4 4 0,0 0 0,0 0 0,0 0 0,0 0 0,0 0 0,0 0 0,0 0 0,4 0 0,0 4 0,4-3 0,1 2 0,-1-3 0,6 0 0,-4 0 0,5 0 0,-7 0 0,0 0 0,0 0 0,0 0 0,-3 0 0,-2 0 0,1 0 0,0 0 0,1 0 0,2 0 0,-2 4 0,-1-3 0,0 2 0,-4-3 0,0 0 0,0 0 0,0 4 0,0-3 0,3 2 0,2-3 0,3 0 0,0 4 0,0-3 0,0 2 0,0 1 0,-3-3 0,-1 2 0,-4-3 0,0 0 0,3 0 0,-2 0 0,6 4 0,-6-3 0,3 2 0,-4-3 0,-4-3 0,0-2 0,-4-6 0,0-2 0,0-22 0,0-4 0,0-42 0,0-6-814,0 22 0,0-4 814,0-1 0,0-1 0,0-10 0,0-2 0,0 1 0,0-1-1109,0-4 1,0-2 1108,-1 0 0,2-1 0,3-6 0,1 1 0,-4 4 0,1 2 0,6 1 0,2 0 0,-4 0 0,0-1 0,0 0 0,-1-1 0,1-5 0,-2-1 0,-4 6 0,0 1 0,0 0 0,0 1 0,0 6 0,0 0-814,0 0 0,0-1 814,0 1 0,0 0 0,-5-1 0,1 2 0,3 4 0,-1 1-429,-7 6 0,1 3 429,7 5 0,0 1 0,-7 5 0,-1 2 1068,0-45-1068,-8 15 0,2 15 2028,2 23-2028,6 3 1871,-2 19-1871,5 1 1159,-4 7-1159,0 0 205,0-1-205,-1-3 0,5 7 0,0-2 0,1 6 0,2 1 0,-6 0 0,6 0 0,-3 0 0,0-4 0,3 3 0,-6-3 0,3 8 0,-4 0 0,-4 4 0,-19 7 0,-20 2 0,-33 7 0,30-7 0,-3 0-826,-10 1 1,-3 0 825,-5-1 0,-3 2-1274,-15 3 1,-2 2 1273,-2 1 0,0 0 0,28-6 0,0 0 0,0 0 0,1 0 0,0 0 0,1-1 0,-23 1 0,1-2-834,0 2 0,1-1 834,5 1 0,2-1 0,4-4 0,1-1-554,1 1 0,1-3 554,5-2 0,0-2 0,1 1 0,-1 0 0,0 0 0,0 0 0,1 0 0,-1 0 0,0 5 0,0-1 191,6-3 0,1 0-191,-1 8 0,3-1 1974,-27-6-1974,-5 14 0,43-14 1811,-6 9-1811,25-9 1450,-1 2-1450,0 1 1104,6-4-1104,3 3 253,5 0-253,1-3 0,3 2 0,5-3 0,5 0 0</inkml:trace>
+</inkml:ink>
+</file>
+
+<file path=word/ink/ink22.xml><?xml version="1.0" encoding="utf-8"?>
+<inkml:ink xmlns:inkml="http://www.w3.org/2003/InkML">
+  <inkml:definitions>
+    <inkml:context xml:id="ctx0">
+      <inkml:inkSource xml:id="inkSrc0">
+        <inkml:traceFormat>
+          <inkml:channel name="X" type="integer" min="-2.14748E9" max="2.14748E9" units="cm"/>
+          <inkml:channel name="Y" type="integer" min="-2.14748E9" max="2.14748E9" units="cm"/>
+          <inkml:channel name="F" type="integer" max="32767" units="dev"/>
+        </inkml:traceFormat>
+        <inkml:channelProperties>
+          <inkml:channelProperty channel="X" name="resolution" value="1000" units="1/cm"/>
+          <inkml:channelProperty channel="Y" name="resolution" value="1000" units="1/cm"/>
+          <inkml:channelProperty channel="F" name="resolution" value="0" units="1/dev"/>
+        </inkml:channelProperties>
+      </inkml:inkSource>
+      <inkml:timestamp xml:id="ts0" timeString="2021-01-04T21:13:57.342"/>
+    </inkml:context>
+    <inkml:brush xml:id="br0">
+      <inkml:brushProperty name="width" value="0.05" units="cm"/>
+      <inkml:brushProperty name="height" value="0.05" units="cm"/>
+    </inkml:brush>
+  </inkml:definitions>
+  <inkml:trace contextRef="#ctx0" brushRef="#br0">273 316 24575,'0'8'0,"0"10"0,0 3 0,0 33 0,0 19 0,0 25-973,1-38 0,-2 3 973,-3-1 0,-1 1 0,4 6 0,0-1 0,-3-5 0,0 0 0,3 5 0,2-2 44,-1-14 1,0-2-45,0 46 0,0-27 0,0-30 0,0-5 0,14-28 0,69-20 0,24-10 0,-42 12 0,4 0-432,0-1 0,10-2 0,2-1 0,-8 4 432,20 0 0,-4 3 0,-18 2 0,1-1 0,0 1 0,-3 0 0,-1 0 0,1-1 0,7 1 0,2 0 0,-2-1 0,-5 1 0,-2 0 0,1 0-602,2-1 1,0 0 0,-1 2 601,20-1 0,-3 2-635,-5-1 1,-2 2 634,-6 3 0,-1 2 0,1 3 0,0 2 0,-7-1 0,4 1 0,11 0 0,9 0 0,-7 2 0,-9 1 0,0 1 0,5-6 0,5-1 0,-8 0 0,-13 2 0,-5-2 0,3-2 0,0-2-307,-2 1 0,0 0 307,-5 0 0,-1 0 0,43 0 0,-2 0 0,-12-7 2470,-12 5-2470,-3-12 2232,-12 13-2232,1-12 1644,-1 5-1644,-12 0 909,-8 1-909,-18 4 17,-8-2-17,-6-3 0,-2 0 0,-3-4 0,-4-7 0,-2-5 0,-6-19 0,-1-3 0,5-23 0,-7-27-737,9 40 0,1-2 737,-4-10 0,-2-1 0,2 5 0,-1 2 0,1 0 0,-1 2-198,1 9 0,0 3 198,-1-48 0,-4 24 0,13 21 0,-9 20 0,5 19 0,-3 8 1442,-10 0-1442,-15 4 0,-36 0 0,-30 0-856,32-1 0,-4 2 856,-9 3 0,-4 1 0,-10-4 0,-3 1-1124,22 4 0,-2 1 0,-1-1 1124,-4-4 0,-1-2 0,-1 1 0,-6 2 0,-1 1 0,0-1 0,4-3 0,0 0 0,1 0 0,0 0 0,0 0 0,1 0 0,6 0 0,2 0 0,0 0-793,-4 0 1,0 0 0,0 0 792,7 0 0,0 0 0,1 0 0,0 0 0,0 0 0,1 0-492,3 0 1,1 0 0,2 0 491,-25 0 0,2 0 0,1 0 0,0 0 0,5 0 0,2 0 321,9 0 1,3 0-322,6 0 0,3 0 2572,-35 0-2572,22 0 0,4 0 2706,12 0-2706,-1 0 2260,13 0-2260,2 0 1072,12 4-1072,0 2 110,0 0-110,7-2 0,5-4 0,7 0 0,4 0 0,0 4 0,0-3 0,-1 2 0,-2-3 0,-2 4 0,-3-3 0,0 6 0,-1-6 0,5 6 0,7-6 0,10 2 0,14-3 0,17 0 0,33 0 0,29 0-1412,-20 1 1,6-2 1411,10-4 0,6 0-1196,-21 4 1,3 1 0,2-1 1195,5-5 0,2-2 0,1 2 0,6 1 0,2 1 0,1 0-870,-23-2 1,0 0-1,0 0 1,2 1 869,4 0 0,1 2 0,0 0 0,-1 1 0,-4-1 0,-1 0 0,0 0 0,0 1-559,-1 2 0,0 0 0,0 0 0,-2 0 559,21 0 0,-2 0 0,-3 0-75,-7 0 1,-3 0 0,0 0 74,-5 0 0,0 0 0,-1 0 291,-7 0 0,-2 0 1,0 0-292,24 0 0,-3 0 1066,-11 0 1,-2 0-1067,-6 0 0,-3 0 2838,32 0-2838,-14 0 0,-27 0 2680,-21 0-2680,-13 0 2218,-10 0-2218,-2 0 1398,1 0-1398,0 0 205,4 0-205,7 0 0,1 0 0,7 0 0,0 0 0,-1 0 0,-5 0 0,4 5 0,-11-4 0,4 3 0,-6-4 0,0 0 0,0 0 0,-3 0 0,-1 4 0,-4-3 0,-4 6 0,0-3 0,-4 4 0,0 4 0,0 1 0,0 9 0,0 26 0,0 12 0,-9 36-663,4-42 1,0 3 662,0 4 0,-1 3 0,-3 4 0,1 1 0,7 6 0,-1 0 0,-6-5 0,-1 0 0,4 5 0,-1-1 0,-3-4 0,-2-2 0,2-11 0,0-1-72,4 0 0,-1-4 72,-8 20 0,13-14 0,-9-26 0,5-14 0,-3-13 1315,-4-2-1315,-7-3 154,-17 0-154,-21 0 0,-39 0-832,40 0 1,-2 0 831,-7 0 0,-20 0-480,27-1 1,-16 0-1,-13-1 1,-10 0-1,-9-1 1,-5 0 0,-4 1-1,0-1 1,2 0-1,5 0 1,6 1-1,10 0 1,13 0 479,-25 1 0,17-1 0,5 1 0,-6 0 0,-16-1-321,22 1 0,-11-1 1,-10-1-1,-6 1 0,-6-1 1,-2 0-1,1 0 1,2 0-1,4 1 0,8 0 1,10 0-1,11 0 1,15 1 320,-19 1 0,20 0 0,-3 0-408,-21 0 0,-3 0 0,6 0 408,-8 0 0,5 0 188,-9 0 0,12 0-188,17 0 3749,32-3-3749,18-2 5606,11-3-5606,5 0 2879,3-4-2879,0-7 678,6-17-678,2-10 0,7-23 0,2-15-838,-7 25 0,-2-5 838,-2-5 0,-1-2 0,4-10 0,0-3 0,-3 2 0,-1 0 0,1 0 0,0 0 0,3-1 0,0 1 0,-3 5 0,-1 2 0,1 4 0,-1 4 0,4-32 0,-9 30 0,0 37 0,0 24 0,0 14 0,-5 16 1676,1-4-1676,-6 11 0,1-11 0,0 4 0,1-6 0,0-3 0,3-1 0,2-4 0,3 3 0,0 2 0,0 3 0,4 6 0,-3 14 0,12 34 0,-3 16-572,0-25 1,-1 1 571,-3-6 0,-2 1 0,1 10 0,-1 1 0,-3-12 0,-2 1 0,1 11 0,0-2 0,0-14 0,0-2-63,0 5 0,0-2 63,0 19 0,0-3 0,0-30 0,0-5 0,0-21 1136,0-2-1136,4-6 133,0-2-133,14-3 0,26 0 0,28 0 0,-19-3 0,5-2-1349,26-1 1,5 0 1348,7 0 0,5 0-1137,-17 0 0,2-2 0,1 2 1137,0 5 0,-1 1 0,2-1 0,2-5 0,1-2 0,0 2 0,-5 4 0,0 2 0,2-1 0,5-2 0,2-1 0,-2 1 0,-12 2 0,-2 2 0,0-1-552,-1 0 0,-1 0 0,-2 0 552,16-1 0,-6 2-268,-20 2 1,-4 1 267,-5 0 0,-5 2 1847,9 7-1847,-5 0 3329,-24-2-3329,11 1 2261,-8-2-2261,32-2 862,-18-4-862,33 4 0,-8-6-702,22 5 702,4-7-580,-39 0 1,2 0 579,-5 0 0,0 0 0,4 0 0,0 0 0,-5 0 0,-2 0-274,45 0 274,-3 0 0,-24 0 0,-15 0 0,-21-4 652,-17 0-652,-7-4 1182,-8 0-1182,0-4 301,-4-7-301,0-17 0,0-22 0,0-14 0,0-24-1142,0-3 1142,0 39 0,0-2 0,0-1 0,0 0 0,0-6 0,0 1 0,0 5 0,0 0 0,0 1 0,0 2-201,0-39 201,0 15 0,0 33 0,0 16 0,-4 23 0,0 4 1129,-8 8-1129,-7 5 214,-6 4-214,-17 3 0,-28 2 0,-28-5-1065,31-5 1,-4 0 1064,-10 1 0,-2-1 0,-6-2 0,-2-1-922,25 2 1,-2 1 0,-1-2 921,-2-1 0,-2-1 0,-1-1-1022,-10 1 0,-2 0 1,-1 0 1021,-4 3 0,-1 1 0,0-1 0,-4-2 0,0-1 0,0 2 0,1 4 0,1 1 0,-1 0 0,4-2 0,0-1 0,1 0 0,3 0 0,1 0 0,-1 0 0,-2 3 0,-2 1 0,2-3 0,2-3 0,0-2 0,1 1 0,2 2 0,1 1 0,2-1-547,2-2 1,2-2 0,2 1 546,-23 0 0,5 0 219,15 0 1,4 0-220,4 0 0,5 0 2007,-22 0-2007,18 0 3263,33 0-3263,17 0 0,10 0 0,6 0 0</inkml:trace>
+</inkml:ink>
+</file>
+
+<file path=word/ink/ink23.xml><?xml version="1.0" encoding="utf-8"?>
+<inkml:ink xmlns:inkml="http://www.w3.org/2003/InkML">
+  <inkml:definitions>
+    <inkml:context xml:id="ctx0">
+      <inkml:inkSource xml:id="inkSrc0">
+        <inkml:traceFormat>
+          <inkml:channel name="X" type="integer" min="-2.14748E9" max="2.14748E9" units="cm"/>
+          <inkml:channel name="Y" type="integer" min="-2.14748E9" max="2.14748E9" units="cm"/>
+          <inkml:channel name="F" type="integer" max="32767" units="dev"/>
+        </inkml:traceFormat>
+        <inkml:channelProperties>
+          <inkml:channelProperty channel="X" name="resolution" value="1000" units="1/cm"/>
+          <inkml:channelProperty channel="Y" name="resolution" value="1000" units="1/cm"/>
+          <inkml:channelProperty channel="F" name="resolution" value="0" units="1/dev"/>
+        </inkml:channelProperties>
+      </inkml:inkSource>
+      <inkml:timestamp xml:id="ts0" timeString="2021-01-04T21:14:24.093"/>
+    </inkml:context>
+    <inkml:brush xml:id="br0">
+      <inkml:brushProperty name="width" value="0.05" units="cm"/>
+      <inkml:brushProperty name="height" value="0.05" units="cm"/>
+    </inkml:brush>
+  </inkml:definitions>
+  <inkml:trace contextRef="#ctx0" brushRef="#br0">171 1 24575,'-4'-1'0,"-3"2"0,2 7 0,1 4 0,-5 7 0,4 5 0,-6 7 0,1-1 0,-2 13 0,-1 2 0,-8 13 0,5-1 0,-5 0 0,9-11 0,4-3 0,0-19 0,7-2 0,-2-5 0,3-5 0,0 0 0,0-4 0,0 0 0,0 0 0,0 3 0,3-2 0,-2 3 0,6-1 0,-2 2 0,-1-1 0,3 4 0,-6-4 0,6 4 0,-6-3 0,3-2 0,-1-3 0,-2 0 0,6 0 0,-2-3 0,6 2 0,2-6 0,21 9 0,17-1 0,45 8-904,-35-12 0,3-1 904,11 6 0,3-2 0,9-6 0,2-2-1232,0 5 1,1-1 1231,-23-3 0,0-1 0,2-1-874,3 1 0,1 0 0,0 0 874,4 0 0,1 0 0,0 0 0,0 0 0,0 0 0,-1 0 0,1 0 0,-1 0 0,-2 0-617,-5 0 0,-2 0 1,1 0 616,-2 0 0,1 0 0,0 0 0,0 0 0,0 0 0,-1 0 0,30 0 0,0 0 0,-1 0 0,-1 0 0,-5 0 0,-4 0 78,-8 0 1,-3 0-79,-6 0 0,-1 0 642,-5 0 1,-4 0-643,40 0 0,-3 0 2476,-24 0-2476,-3 0 2468,-23 5-2468,8-4 1492,-20 8-1492,20-8 777,-9 4-777,1-1 88,8-3-88,-8 4 0,-1-1 0,10-2 0,-22 2 0,10 1 0,0-4 0,-10 3 0,17 1 0,-24-4 0,0 4 0,-14-5 0,-8-4 0,3 3 0,-6-6 0,3 2 0,-4-3 0,0 0 0,-4 0 0,0-4 0,-10-7 0,-1-5 0,-10-19 0,9 9 0,-11-20 0,10 20 0,-5-21 0,5 10 0,4-1 0,1 3 0,2 12 0,0 1 0,-1-1 0,5 0 0,-2 6 0,7 3 0,-2 9 0,3 1 0,-4 4 0,3 0 0,-6 0 0,6 0 0,-3 0 0,1 0 0,2-1 0,-6 1 0,2 0 0,1 0 0,-4 3 0,4 2 0,-1-1 0,-2 3 0,3-6 0,-4 6 0,-4-6 0,-1 2 0,-10-4 0,-13 5 0,-9-7 0,-36 9 0,-6-13-813,21 14 0,-3 0 813,6-3 0,-2 0 0,-15 3 0,-2 2 0,6-1 0,0 0-1106,-12 0 0,-1 0 1106,0 1 0,-1-2 0,-5-3 0,-1-1 0,0 3 0,1 1 0,-1-4 0,0 1 0,6 3 0,1 2 0,0-1 0,2 0-667,10 0 0,1 0 667,1 0 0,1 0 0,-1 0 0,0 0 0,5 0 0,0 0 0,0 0 0,2 0-190,12 0 0,1 0 190,-40 0 1209,22 0-1209,4 0 2145,12 0-2145,11 0 1593,3 0-1593,12 0 506,7 0-506,-5 0 99,11 0-99,-11 0 0,11 0 0,-11 0 0,11 0 0,-5 0 0,7 0 0,-8 0 0,10 0 0,-5 0 0,11 0 0,0 0 0,7 0 0,5 0 0,15 0 0,17 0 0,21 7 0,-6-6 0,6 0-1175,17 7 1,5 1 1174,15-7 0,6-1-1035,-25 2 1,2 0 0,1 0 1034,-1-2 0,0-1 0,2-1 0,6 1 0,1 0 0,0 0 0,1 0 0,-1 0 0,1 0 0,0 0 0,0 0 0,-1 0 0,-3 0 0,-1-1 0,-2 2 0,-6 2 0,-1 1 0,-2-1-586,-2-2 1,-1-1-1,-2 1 586,25 4 0,-2-1 0,0-3 0,-2-2 0,-10 1 0,-2 0-395,-5 0 1,-3 0 394,-4 0 0,-3 0 1440,38 0-1440,-14 0 0,-3 0 0,-20 0 2875,-4 0-2875,-3 0 2223,-20 0-2223,20 0 1204,-20 0-1204,9 0 256,-13 0-256,-5 0 0,-3 0 0,-6 0 0,0 0 0,0 0 0,1 0 0,-1 0 0,0 0 0,-4 0 0,0 0 0,-4 0 0,0 4 0,-4 0 0,0 4 0,-4 0 0,0 0 0,0 4 0,-4 0 0,0 5 0,-5 5 0,-1 2 0,-2 19 0,0 3 0,-3 11 0,7-12 0,-3-2 0,10-12 0,-4-1 0,5-5 0,0-3 0,0-9 0,0-2 0,-3-3 0,2 0 0,-6-3 0,6 2 0,-7-6 0,4 2 0,-4 1 0,-4 0 0,-7 1 0,-6 3 0,-5-7 0,-13 10 0,-3-10 0,-23 13 0,9-12 0,-10 5 0,13 0 0,-1-6 0,-11 6 0,9-7 0,-21 0 0,20 0 0,-20 0 0,21-7 0,-21 6 0,-3-6-1084,-15-1 1084,38 3 0,-1-1 0,0 1 0,-1 0 0,-6 0 0,0 1 0,1 4 0,-1 0-844,-6 0 1,0 0 843,0 1 0,-2-2 0,-11-3 0,-1-1 0,5 4 0,1-1 0,0-3 0,2 1 0,5 3 0,2 2 0,5-1 0,1 0-458,4 0 0,2 0 458,0 0 0,2 0 0,4 0 0,1 0-112,-44 0 112,15 0 0,3 0 0,21 0 0,-21 0 0,20 0 0,-20 0 0,21 0 0,-21 0 0,8 0 0,1 0 932,3 0-932,23 0 1678,4 0-1678,11 4 1051,6-3-1051,-4 4 138,5-5-138,-8 0 0,7 0 0,2 0 0,7 0 0,3 0 0,1 0 0,4 0 0,0-4 0,0 0 0,0-8 0,0-1 0,-1-9 0,-5-3 0,2-5 0,-7-1 0,8 6 0,-4-4 0,1 5 0,3-7 0,-4 0 0,6 7 0,3 1 0,-1 7 0,6-1 0,-3 1 0,4 3 0,-3-2 0,2 6 0,-3-3 0,4 4 0,0 0 0,0 3 0,0 2 0</inkml:trace>
+</inkml:ink>
+</file>
+
+<file path=word/ink/ink24.xml><?xml version="1.0" encoding="utf-8"?>
+<inkml:ink xmlns:inkml="http://www.w3.org/2003/InkML">
+  <inkml:definitions>
+    <inkml:context xml:id="ctx0">
+      <inkml:inkSource xml:id="inkSrc0">
+        <inkml:traceFormat>
+          <inkml:channel name="X" type="integer" min="-2.14748E9" max="2.14748E9" units="cm"/>
+          <inkml:channel name="Y" type="integer" min="-2.14748E9" max="2.14748E9" units="cm"/>
+          <inkml:channel name="F" type="integer" max="32767" units="dev"/>
+        </inkml:traceFormat>
+        <inkml:channelProperties>
+          <inkml:channelProperty channel="X" name="resolution" value="1000" units="1/cm"/>
+          <inkml:channelProperty channel="Y" name="resolution" value="1000" units="1/cm"/>
+          <inkml:channelProperty channel="F" name="resolution" value="0" units="1/dev"/>
+        </inkml:channelProperties>
+      </inkml:inkSource>
+      <inkml:timestamp xml:id="ts0" timeString="2021-01-04T21:14:17.749"/>
+    </inkml:context>
+    <inkml:brush xml:id="br0">
+      <inkml:brushProperty name="width" value="0.05" units="cm"/>
+      <inkml:brushProperty name="height" value="0.05" units="cm"/>
+    </inkml:brush>
+  </inkml:definitions>
+  <inkml:trace contextRef="#ctx0" brushRef="#br0">270 0 24575,'8'4'0,"0"4"0,-3 11 0,5 17 0,-1 21 0,7 39-728,-6-46 0,-2 2 728,-2 9 0,-1 0 0,3 38 145,-8-15-145,0-15 0,0-24 0,0-9 0,0-17 0,0-7 1090,4-4-1090,-4 0 221,8 0-221,-4-4 0,4 0 0,0-1 0,4-2 0,0 3 0,23 2 0,4-4 0,41 4 0,-29-1 0,9-1 0,30 0 0,17-1 0,-5 2-1325,-26 1 1,-3 2-1,5-1 1325,7-3 0,6-1 0,1-1 0,-8 0 0,-3 2 0,-7 0 0,1-2 0,3-1 0,0-2 0,0 1-905,-1 0 1,1 0 0,0 0 904,2 0 0,1 0 0,0 0 0,-3 0 0,-1 0 0,1 0 0,-1 0 0,1 0 0,0 0 0,3 0 0,0 0 0,-1 0 0,-6 0 0,0 0 0,-1 0-582,0 0 1,0 0 0,-1 0 581,25 0 0,-3 0 0,-5 0 0,-2 0 0,-4 0 0,-1 0-464,-5 0 1,-2 0 463,-6 0 0,-1 0 1161,3 0 0,-6 0-1161,14 0 2645,-6 0-2645,-54 0 2329,-11-4-2329,-8 0 1536,-4-8-1536,-10-7 526,-1-5-526,-6-7 0,-3-12 0,-1-3 0,-6-23 0,1 9 0,-1-10 0,9 13 0,-5 0 0,13 11 0,-5 3 0,9 12 0,0 7 0,5 5 0,1 7 0,1 4 0,2 0 0,-6 0 0,6 0 0,-7-1 0,4 5 0,-4-3 0,0 2 0,0 1 0,-4-4 0,-1 8 0,-10-9 0,-1 8 0,-19-3 0,-2 4 0,-25 0 0,-2 0 0,-24 0-750,42 0 0,-2 0 750,-12-5 0,-2 0 0,1 4 0,-2 0 0,-10-4 0,0 1 0,5 3 0,0 2 0,-6-1 0,-1 0-1153,-4 0 1,-2 0 1152,-6 0 0,-1 0 0,-2 0 0,1 0 0,1 0 0,1 0 0,12 0 0,2 0-566,5 0 0,2 0 566,11 0 0,1 0 0,0 0 0,1 0-228,5 0 0,2 0 228,-45 0 0,3 0 0,0 0 0,9 0 0,28 4 0,-1 1 0,9-5 0,0 2 0,-10 6 0,-1 1 0,6-8 0,2 0 0,-45 7 0,3-1 0,12-5 0,-12 14 0,9-14 0,26 5 0,1 0 0,-19-5 0,-15 4 1192,36-6-1192,12 0 2250,10 0-2250,24 0 1350,20 0-1350,24 0 601,25 0-601,27 0 0,-25-4 0,5-1-1021,10 0 0,4-2 1021,5-3 0,1-1 0,4 5 0,0 1 0,-5-5 0,-1 1 0,0 8 0,0 0 0,0-4 0,0 1 0,6 3 0,0 2 0,-4-1 0,0 0 0,4-1 0,0 2 0,-11 3 0,-2 0 0,0-2 0,0-1-715,-7 3 0,1 0 715,6 1 0,-1-1 0,-4 2 0,1-1 0,3 1 0,1 0 0,-6 3 0,-1-1 0,1-6 0,0-2 0,5 5 0,1-1 0,1-3 0,0-2 0,6 1 0,1 0 0,-1 0 0,0 0 0,-5 0 0,-2 0 0,1 0 0,-2 0 0,-11 0 0,-1 0-183,1 0 1,-4 0 182,28 0 0,-6 0 0,-42 0 0,-4-4 1844,-19 4-1844,0-4 1554,-4 4-1554,4 0 439,-4 0-439,1-4 0,-2 3 0,-3-2 0,0 3 0,0 0 0,0 0 0,0 0 0,4 0 0,7 0 0,5 0 0,7 0 0,-1 0 0,1 0 0,-7 0 0,-1 0 0,-10 0 0,-2 0 0,-6 3 0,2 2 0,-3 6 0,1 2 0,2 3 0,-2 7 0,4 1 0,-3 18 0,3-8 0,-8 9 0,8-13 0,-8 1 0,4-7 0,-5-1 0,0-7 0,0 0 0,0 0 0,0-3 0,0-2 0,0-3 0,-4 0 0,0 0 0,-1 0 0,-2-3 0,2 2 0,-6-6 0,-8 7 0,-6-7 0,-17 10 0,-4-3 0,-23 0 0,-4-2 0,21-5 0,-3-2-484,-2 1 0,0 0 484,-5 0 0,-2 0 0,-3 0 0,0 0 0,10 0 0,0 0 0,-9 0 0,-2 0-674,-1 0 1,0 0 673,-1 0 0,0 0 0,-5 0 0,0 0 0,1 0 0,-1 0-812,-1 0 0,-1 0 812,-5 0 0,0 0 0,0 0 0,-1 0 0,-4 0 0,-2 0-947,0 0 0,-1 0 947,0 0 0,0 0 0,1 0 0,2 0 0,10 0 0,2 0-285,0 0 0,0 0 285,0 0 0,1 0 0,3 0 0,1 0 92,1 0 0,1 0-92,6 0 0,1 0 0,5 0 0,2 0 1081,-45 8-1081,3-6 0,12 12 0,12-12 1984,3 6-1984,23-8 1595,3 4-1595,19-3 1141,5 4-1141,7-5 418,4 0-418,0 0 0,0 0 0,3-4 0,-2 0 0,6-8 0,-7-7 0,2-6 0,0-5 0,2-1 0,4-12 0,0 9 0,0-9 0,0 13 0,0-1 0,0 0 0,0 6 0,0 6 0,0 8 0,0 10 0,0 19 0,0 16 0,0 7 0,-7 13 0,-1-8 0,-7 23 0,6 3 0,-5 0 0,6-3 0,-6-11 0,6-13 0,-2-9 0,9-13 0,-3-7 0,4-4 0,0 0 0,4-4 0,4-4 0,11 4 0,17 0 0,21-2 0,39 0-1113,-35-1 0,4 0 1113,21-4 0,4 0 0,6 4 0,2-1-961,-22-3 0,1-2 0,0 1 961,-3 0 0,-1 0 0,1 0 0,7 0 0,0 0 0,0 0 0,-7 0 0,-1 0 0,1 0 0,3 0 0,0 0 0,-1 0-875,22 0 1,-2 0 874,0 0 0,-4 0-470,-20 0 0,-4 0 470,1 0 0,-3 0 475,-10 0 0,-2 0-475,2 0 0,-1 0 0,43 0 0,-2 0 0,0 0 0,2 0 0,-38 0 0,3 0 779,-1 0 1,1 0-780,5 0 0,1 0 0,0 0 0,0 0 0,-1 0 0,1 0 0,0 0 0,-1 0 0,1 0 0,0 0 0,0 0 0,-1 0 0,-5 0 0,0 0 0,11 0 0,0 0 0,-21 0 0,-1 0 975,4 0 0,-3 0-975,16 0 1271,-12 0-1271,-11 0 804,-10 0-804,-13 0 1262,-11 0-1262,-4-4 2,-4 0-2,-11-8 0,-3-1 0,-6-3 0,-12-12 0,7 2 0,-23-26 0,7 1 0,-14-17 0,1 1 0,3 11 0,7-5 0,8 22 0,8-4 0,3 13 0,5-1 0,2 6 0,5 3 0,1 9 0,3 1 0,-2 4 0,6 0 0,-6 0 0,2 0 0,-3 3 0,4-2 0,-3 2 0,-2-3 0,-3 0 0,-11 4 0,-1-5 0,-19 2 0,-14 1 0,-27-9 0,30 13 0,-3 2-742,-5-4 1,-2 0 741,-9 3 0,-3 2 0,-5-1 0,-3 0-1158,-4 0 1,-3 0 1157,-3 0 0,-3 0-830,26-3 1,-1-1-1,0 1 830,2 2 0,0 0 0,0 0 0,-2-1 0,-2-2 0,2 0-579,3 1 1,1 0 0,2 0 578,-25 2 0,2 0-179,7-4 0,0 0 179,1 5 0,1 0 0,9 0 0,1 0 339,-5 0 0,1 0-339,5 0 0,0 0 0,1 4 0,-1 1 0,-6-5 0,0 2 0,-1 6 0,0 2 0,-1-5 0,1 1 0,1 4 0,1 0 0,4-4 0,2-1 0,5-1 0,1 0 803,0 0 1,1 0-804,5 1 0,2 1 0,-45 4 2003,15-2-2003,33-8 0,24 0 0,19 0 0</inkml:trace>
 </inkml:ink>
 </file>
 

</xml_diff>

<commit_message>
feat: Add progress #27 '순위, programmers'
</commit_message>
<xml_diff>
--- a/Programmers/algorithm/3_순위/notes.docx
+++ b/Programmers/algorithm/3_순위/notes.docx
@@ -422,7 +422,7 @@
           </mc:Choice>
           <mc:Fallback>
             <w:pict>
-              <v:shapetype w14:anchorId="5205ABF7" id="_x0000_t75" coordsize="21600,21600" o:spt="75" o:preferrelative="t" path="m@4@5l@4@11@9@11@9@5xe" filled="f" stroked="f">
+              <v:shapetype w14:anchorId="1FE2E43B" id="_x0000_t75" coordsize="21600,21600" o:spt="75" o:preferrelative="t" path="m@4@5l@4@11@9@11@9@5xe" filled="f" stroked="f">
                 <v:stroke joinstyle="miter"/>
                 <v:formulas>
                   <v:f eqn="if lineDrawn pixelLineWidth 0"/>
@@ -496,7 +496,7 @@
           </mc:Choice>
           <mc:Fallback>
             <w:pict>
-              <v:shape w14:anchorId="7F4292F8" id="Ink 22" o:spid="_x0000_s1026" type="#_x0000_t75" style="position:absolute;margin-left:92.3pt;margin-top:-42pt;width:205.95pt;height:110.2pt;z-index:251667456;visibility:visible;mso-wrap-style:square;mso-wrap-distance-left:9pt;mso-wrap-distance-top:0;mso-wrap-distance-right:9pt;mso-wrap-distance-bottom:0;mso-position-horizontal:absolute;mso-position-horizontal-relative:text;mso-position-vertical:absolute;mso-position-vertical-relative:text" o:gfxdata="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">
+              <v:shape w14:anchorId="5C3C859B" id="Ink 22" o:spid="_x0000_s1026" type="#_x0000_t75" style="position:absolute;margin-left:92.3pt;margin-top:-42pt;width:205.95pt;height:110.2pt;z-index:251667456;visibility:visible;mso-wrap-style:square;mso-wrap-distance-left:9pt;mso-wrap-distance-top:0;mso-wrap-distance-right:9pt;mso-wrap-distance-bottom:0;mso-position-horizontal:absolute;mso-position-horizontal-relative:text;mso-position-vertical:absolute;mso-position-vertical-relative:text" o:gfxdata="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">
                 <v:imagedata r:id="rId12" o:title=""/>
               </v:shape>
             </w:pict>
@@ -541,7 +541,7 @@
           </mc:Choice>
           <mc:Fallback>
             <w:pict>
-              <v:shape w14:anchorId="239129D9" id="Ink 19" o:spid="_x0000_s1026" type="#_x0000_t75" style="position:absolute;margin-left:85.8pt;margin-top:-42.55pt;width:204.85pt;height:107.9pt;z-index:251664384;visibility:visible;mso-wrap-style:square;mso-wrap-distance-left:9pt;mso-wrap-distance-top:0;mso-wrap-distance-right:9pt;mso-wrap-distance-bottom:0;mso-position-horizontal:absolute;mso-position-horizontal-relative:text;mso-position-vertical:absolute;mso-position-vertical-relative:text" o:gfxdata="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">
+              <v:shape w14:anchorId="6B310210" id="Ink 19" o:spid="_x0000_s1026" type="#_x0000_t75" style="position:absolute;margin-left:85.8pt;margin-top:-42.55pt;width:204.85pt;height:107.9pt;z-index:251664384;visibility:visible;mso-wrap-style:square;mso-wrap-distance-left:9pt;mso-wrap-distance-top:0;mso-wrap-distance-right:9pt;mso-wrap-distance-bottom:0;mso-position-horizontal:absolute;mso-position-horizontal-relative:text;mso-position-vertical:absolute;mso-position-vertical-relative:text" o:gfxdata="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">
                 <v:imagedata r:id="rId14" o:title=""/>
               </v:shape>
             </w:pict>
@@ -652,7 +652,7 @@
           </mc:Choice>
           <mc:Fallback>
             <w:pict>
-              <v:shape w14:anchorId="38EAC196" id="Ink 66" o:spid="_x0000_s1026" type="#_x0000_t75" style="position:absolute;margin-left:101.6pt;margin-top:37pt;width:372.95pt;height:81.65pt;z-index:251688960;visibility:visible;mso-wrap-style:square;mso-wrap-distance-left:9pt;mso-wrap-distance-top:0;mso-wrap-distance-right:9pt;mso-wrap-distance-bottom:0;mso-position-horizontal:absolute;mso-position-horizontal-relative:text;mso-position-vertical:absolute;mso-position-vertical-relative:text" o:gfxdata="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">
+              <v:shape w14:anchorId="650CE396" id="Ink 66" o:spid="_x0000_s1026" type="#_x0000_t75" style="position:absolute;margin-left:101.6pt;margin-top:37pt;width:372.95pt;height:81.65pt;z-index:251688960;visibility:visible;mso-wrap-style:square;mso-wrap-distance-left:9pt;mso-wrap-distance-top:0;mso-wrap-distance-right:9pt;mso-wrap-distance-bottom:0;mso-position-horizontal:absolute;mso-position-horizontal-relative:text;mso-position-vertical:absolute;mso-position-vertical-relative:text" o:gfxdata="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">
                 <v:imagedata r:id="rId16" o:title=""/>
               </v:shape>
             </w:pict>
@@ -697,7 +697,7 @@
           </mc:Choice>
           <mc:Fallback>
             <w:pict>
-              <v:shape w14:anchorId="219BA44A" id="Ink 56" o:spid="_x0000_s1026" type="#_x0000_t75" style="position:absolute;margin-left:114.6pt;margin-top:-18.85pt;width:50.8pt;height:31.45pt;z-index:251678720;visibility:visible;mso-wrap-style:square;mso-wrap-distance-left:9pt;mso-wrap-distance-top:0;mso-wrap-distance-right:9pt;mso-wrap-distance-bottom:0;mso-position-horizontal:absolute;mso-position-horizontal-relative:text;mso-position-vertical:absolute;mso-position-vertical-relative:text" o:gfxdata="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">
+              <v:shape w14:anchorId="601DEAA6" id="Ink 56" o:spid="_x0000_s1026" type="#_x0000_t75" style="position:absolute;margin-left:114.6pt;margin-top:-18.85pt;width:50.8pt;height:31.45pt;z-index:251678720;visibility:visible;mso-wrap-style:square;mso-wrap-distance-left:9pt;mso-wrap-distance-top:0;mso-wrap-distance-right:9pt;mso-wrap-distance-bottom:0;mso-position-horizontal:absolute;mso-position-horizontal-relative:text;mso-position-vertical:absolute;mso-position-vertical-relative:text" o:gfxdata="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">
                 <v:imagedata r:id="rId18" o:title=""/>
               </v:shape>
             </w:pict>
@@ -742,7 +742,7 @@
           </mc:Choice>
           <mc:Fallback>
             <w:pict>
-              <v:shape w14:anchorId="5E0A2E4A" id="Ink 28" o:spid="_x0000_s1026" type="#_x0000_t75" style="position:absolute;margin-left:16.7pt;margin-top:11.75pt;width:386.75pt;height:30.75pt;z-index:251669504;visibility:visible;mso-wrap-style:square;mso-wrap-distance-left:9pt;mso-wrap-distance-top:0;mso-wrap-distance-right:9pt;mso-wrap-distance-bottom:0;mso-position-horizontal:absolute;mso-position-horizontal-relative:text;mso-position-vertical:absolute;mso-position-vertical-relative:text" o:gfxdata="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">
+              <v:shape w14:anchorId="0BC6F18B" id="Ink 28" o:spid="_x0000_s1026" type="#_x0000_t75" style="position:absolute;margin-left:16.7pt;margin-top:11.75pt;width:386.75pt;height:30.75pt;z-index:251669504;visibility:visible;mso-wrap-style:square;mso-wrap-distance-left:9pt;mso-wrap-distance-top:0;mso-wrap-distance-right:9pt;mso-wrap-distance-bottom:0;mso-position-horizontal:absolute;mso-position-horizontal-relative:text;mso-position-vertical:absolute;mso-position-vertical-relative:text" o:gfxdata="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">
                 <v:imagedata r:id="rId20" o:title=""/>
               </v:shape>
             </w:pict>
@@ -787,7 +787,7 @@
           </mc:Choice>
           <mc:Fallback>
             <w:pict>
-              <v:shape w14:anchorId="687727D8" id="Ink 27" o:spid="_x0000_s1026" type="#_x0000_t75" style="position:absolute;margin-left:13.85pt;margin-top:11.45pt;width:94.15pt;height:106.9pt;z-index:251668480;visibility:visible;mso-wrap-style:square;mso-wrap-distance-left:9pt;mso-wrap-distance-top:0;mso-wrap-distance-right:9pt;mso-wrap-distance-bottom:0;mso-position-horizontal:absolute;mso-position-horizontal-relative:text;mso-position-vertical:absolute;mso-position-vertical-relative:text" o:gfxdata="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">
+              <v:shape w14:anchorId="699108E1" id="Ink 27" o:spid="_x0000_s1026" type="#_x0000_t75" style="position:absolute;margin-left:13.85pt;margin-top:11.45pt;width:94.15pt;height:106.9pt;z-index:251668480;visibility:visible;mso-wrap-style:square;mso-wrap-distance-left:9pt;mso-wrap-distance-top:0;mso-wrap-distance-right:9pt;mso-wrap-distance-bottom:0;mso-position-horizontal:absolute;mso-position-horizontal-relative:text;mso-position-vertical:absolute;mso-position-vertical-relative:text" o:gfxdata="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">
                 <v:imagedata r:id="rId22" o:title=""/>
               </v:shape>
             </w:pict>
@@ -1029,7 +1029,7 @@
           </mc:Choice>
           <mc:Fallback>
             <w:pict>
-              <v:shape w14:anchorId="173F37AD" id="Ink 82" o:spid="_x0000_s1026" type="#_x0000_t75" style="position:absolute;margin-left:94.2pt;margin-top:8.5pt;width:1.45pt;height:1.45pt;z-index:251702272;visibility:visible;mso-wrap-style:square;mso-wrap-distance-left:9pt;mso-wrap-distance-top:0;mso-wrap-distance-right:9pt;mso-wrap-distance-bottom:0;mso-position-horizontal:absolute;mso-position-horizontal-relative:text;mso-position-vertical:absolute;mso-position-vertical-relative:text" o:gfxdata="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">
+              <v:shape w14:anchorId="74E851E5" id="Ink 82" o:spid="_x0000_s1026" type="#_x0000_t75" style="position:absolute;margin-left:94.2pt;margin-top:8.5pt;width:1.45pt;height:1.45pt;z-index:251702272;visibility:visible;mso-wrap-style:square;mso-wrap-distance-left:9pt;mso-wrap-distance-top:0;mso-wrap-distance-right:9pt;mso-wrap-distance-bottom:0;mso-position-horizontal:absolute;mso-position-horizontal-relative:text;mso-position-vertical:absolute;mso-position-vertical-relative:text" o:gfxdata="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">
                 <v:imagedata r:id="rId10" o:title=""/>
               </v:shape>
             </w:pict>
@@ -1798,7 +1798,7 @@
           </mc:Choice>
           <mc:Fallback>
             <w:pict>
-              <v:shape w14:anchorId="68058D25" id="Ink 150" o:spid="_x0000_s1026" type="#_x0000_t75" style="position:absolute;margin-left:300.55pt;margin-top:26.5pt;width:136.3pt;height:54.95pt;z-index:251762688;visibility:visible;mso-wrap-style:square;mso-wrap-distance-left:9pt;mso-wrap-distance-top:0;mso-wrap-distance-right:9pt;mso-wrap-distance-bottom:0;mso-position-horizontal:absolute;mso-position-horizontal-relative:text;mso-position-vertical:absolute;mso-position-vertical-relative:text" o:gfxdata="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">
+              <v:shape w14:anchorId="1009FAEB" id="Ink 150" o:spid="_x0000_s1026" type="#_x0000_t75" style="position:absolute;margin-left:300.55pt;margin-top:26.5pt;width:136.3pt;height:54.95pt;z-index:251762688;visibility:visible;mso-wrap-style:square;mso-wrap-distance-left:9pt;mso-wrap-distance-top:0;mso-wrap-distance-right:9pt;mso-wrap-distance-bottom:0;mso-position-horizontal:absolute;mso-position-horizontal-relative:text;mso-position-vertical:absolute;mso-position-vertical-relative:text" o:gfxdata="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">
                 <v:imagedata r:id="rId27" o:title=""/>
               </v:shape>
             </w:pict>
@@ -1901,7 +1901,7 @@
           </mc:Choice>
           <mc:Fallback>
             <w:pict>
-              <v:shape w14:anchorId="739CCE8B" id="Ink 119" o:spid="_x0000_s1026" type="#_x0000_t75" style="position:absolute;margin-left:-1.3pt;margin-top:5pt;width:467pt;height:71.8pt;z-index:251737088;visibility:visible;mso-wrap-style:square;mso-wrap-distance-left:9pt;mso-wrap-distance-top:0;mso-wrap-distance-right:9pt;mso-wrap-distance-bottom:0;mso-position-horizontal:absolute;mso-position-horizontal-relative:text;mso-position-vertical:absolute;mso-position-vertical-relative:text" o:gfxdata="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">
+              <v:shape w14:anchorId="750868D9" id="Ink 119" o:spid="_x0000_s1026" type="#_x0000_t75" style="position:absolute;margin-left:-1.3pt;margin-top:5pt;width:467pt;height:71.8pt;z-index:251737088;visibility:visible;mso-wrap-style:square;mso-wrap-distance-left:9pt;mso-wrap-distance-top:0;mso-wrap-distance-right:9pt;mso-wrap-distance-bottom:0;mso-position-horizontal:absolute;mso-position-horizontal-relative:text;mso-position-vertical:absolute;mso-position-vertical-relative:text" o:gfxdata="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">
                 <v:imagedata r:id="rId29" o:title=""/>
               </v:shape>
             </w:pict>
@@ -1946,7 +1946,7 @@
           </mc:Choice>
           <mc:Fallback>
             <w:pict>
-              <v:shape w14:anchorId="47EFCB3D" id="Ink 112" o:spid="_x0000_s1026" type="#_x0000_t75" style="position:absolute;margin-left:22.2pt;margin-top:56.15pt;width:329.35pt;height:43.5pt;z-index:251730944;visibility:visible;mso-wrap-style:square;mso-wrap-distance-left:9pt;mso-wrap-distance-top:0;mso-wrap-distance-right:9pt;mso-wrap-distance-bottom:0;mso-position-horizontal:absolute;mso-position-horizontal-relative:text;mso-position-vertical:absolute;mso-position-vertical-relative:text" o:gfxdata="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">
+              <v:shape w14:anchorId="5E0D1AB4" id="Ink 112" o:spid="_x0000_s1026" type="#_x0000_t75" style="position:absolute;margin-left:22.2pt;margin-top:56.15pt;width:329.35pt;height:43.5pt;z-index:251730944;visibility:visible;mso-wrap-style:square;mso-wrap-distance-left:9pt;mso-wrap-distance-top:0;mso-wrap-distance-right:9pt;mso-wrap-distance-bottom:0;mso-position-horizontal:absolute;mso-position-horizontal-relative:text;mso-position-vertical:absolute;mso-position-vertical-relative:text" o:gfxdata="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">
                 <v:imagedata r:id="rId31" o:title=""/>
               </v:shape>
             </w:pict>
@@ -1991,7 +1991,7 @@
           </mc:Choice>
           <mc:Fallback>
             <w:pict>
-              <v:shape w14:anchorId="41FBD198" id="Ink 96" o:spid="_x0000_s1026" type="#_x0000_t75" style="position:absolute;margin-left:446.3pt;margin-top:5.35pt;width:75.1pt;height:35.4pt;z-index:251714560;visibility:visible;mso-wrap-style:square;mso-wrap-distance-left:9pt;mso-wrap-distance-top:0;mso-wrap-distance-right:9pt;mso-wrap-distance-bottom:0;mso-position-horizontal:absolute;mso-position-horizontal-relative:text;mso-position-vertical:absolute;mso-position-vertical-relative:text" o:gfxdata="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">
+              <v:shape w14:anchorId="369A6632" id="Ink 96" o:spid="_x0000_s1026" type="#_x0000_t75" style="position:absolute;margin-left:446.3pt;margin-top:5.35pt;width:75.1pt;height:35.4pt;z-index:251714560;visibility:visible;mso-wrap-style:square;mso-wrap-distance-left:9pt;mso-wrap-distance-top:0;mso-wrap-distance-right:9pt;mso-wrap-distance-bottom:0;mso-position-horizontal:absolute;mso-position-horizontal-relative:text;mso-position-vertical:absolute;mso-position-vertical-relative:text" o:gfxdata="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">
                 <v:imagedata r:id="rId33" o:title=""/>
               </v:shape>
             </w:pict>
@@ -2036,7 +2036,7 @@
           </mc:Choice>
           <mc:Fallback>
             <w:pict>
-              <v:shape w14:anchorId="6FA61A27" id="Ink 89" o:spid="_x0000_s1026" type="#_x0000_t75" style="position:absolute;margin-left:414.8pt;margin-top:9.4pt;width:27.2pt;height:15.5pt;z-index:251707392;visibility:visible;mso-wrap-style:square;mso-wrap-distance-left:9pt;mso-wrap-distance-top:0;mso-wrap-distance-right:9pt;mso-wrap-distance-bottom:0;mso-position-horizontal:absolute;mso-position-horizontal-relative:text;mso-position-vertical:absolute;mso-position-vertical-relative:text" o:gfxdata="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">
+              <v:shape w14:anchorId="1B8FE299" id="Ink 89" o:spid="_x0000_s1026" type="#_x0000_t75" style="position:absolute;margin-left:414.8pt;margin-top:9.4pt;width:27.2pt;height:15.5pt;z-index:251707392;visibility:visible;mso-wrap-style:square;mso-wrap-distance-left:9pt;mso-wrap-distance-top:0;mso-wrap-distance-right:9pt;mso-wrap-distance-bottom:0;mso-position-horizontal:absolute;mso-position-horizontal-relative:text;mso-position-vertical:absolute;mso-position-vertical-relative:text" o:gfxdata="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">
                 <v:imagedata r:id="rId35" o:title=""/>
               </v:shape>
             </w:pict>
@@ -2373,7 +2373,7 @@
           </mc:Choice>
           <mc:Fallback>
             <w:pict>
-              <v:shape w14:anchorId="1A9A88E4" id="Ink 151" o:spid="_x0000_s1026" type="#_x0000_t75" style="position:absolute;margin-left:652.35pt;margin-top:101.8pt;width:2.35pt;height:2.1pt;z-index:251763712;visibility:visible;mso-wrap-style:square;mso-wrap-distance-left:9pt;mso-wrap-distance-top:0;mso-wrap-distance-right:9pt;mso-wrap-distance-bottom:0;mso-position-horizontal:absolute;mso-position-horizontal-relative:text;mso-position-vertical:absolute;mso-position-vertical-relative:text" o:gfxdata="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">
+              <v:shape w14:anchorId="2884556B" id="Ink 151" o:spid="_x0000_s1026" type="#_x0000_t75" style="position:absolute;margin-left:652.35pt;margin-top:101.8pt;width:2.35pt;height:2.1pt;z-index:251763712;visibility:visible;mso-wrap-style:square;mso-wrap-distance-left:9pt;mso-wrap-distance-top:0;mso-wrap-distance-right:9pt;mso-wrap-distance-bottom:0;mso-position-horizontal:absolute;mso-position-horizontal-relative:text;mso-position-vertical:absolute;mso-position-vertical-relative:text" o:gfxdata="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">
                 <v:imagedata r:id="rId38" o:title=""/>
               </v:shape>
             </w:pict>
@@ -2418,7 +2418,7 @@
           </mc:Choice>
           <mc:Fallback>
             <w:pict>
-              <v:shape w14:anchorId="3205909B" id="Ink 141" o:spid="_x0000_s1026" type="#_x0000_t75" style="position:absolute;margin-left:307.6pt;margin-top:59.8pt;width:113.6pt;height:36.3pt;z-index:251754496;visibility:visible;mso-wrap-style:square;mso-wrap-distance-left:9pt;mso-wrap-distance-top:0;mso-wrap-distance-right:9pt;mso-wrap-distance-bottom:0;mso-position-horizontal:absolute;mso-position-horizontal-relative:text;mso-position-vertical:absolute;mso-position-vertical-relative:text" o:gfxdata="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">
+              <v:shape w14:anchorId="2C393C37" id="Ink 141" o:spid="_x0000_s1026" type="#_x0000_t75" style="position:absolute;margin-left:307.6pt;margin-top:59.8pt;width:113.6pt;height:36.3pt;z-index:251754496;visibility:visible;mso-wrap-style:square;mso-wrap-distance-left:9pt;mso-wrap-distance-top:0;mso-wrap-distance-right:9pt;mso-wrap-distance-bottom:0;mso-position-horizontal:absolute;mso-position-horizontal-relative:text;mso-position-vertical:absolute;mso-position-vertical-relative:text" o:gfxdata="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">
                 <v:imagedata r:id="rId40" o:title=""/>
               </v:shape>
             </w:pict>
@@ -2514,7 +2514,7 @@
           </mc:Choice>
           <mc:Fallback>
             <w:pict>
-              <v:shape w14:anchorId="71494C33" id="Ink 148" o:spid="_x0000_s1026" type="#_x0000_t75" style="position:absolute;margin-left:5.8pt;margin-top:49.85pt;width:323.15pt;height:98.15pt;z-index:251761664;visibility:visible;mso-wrap-style:square;mso-wrap-distance-left:9pt;mso-wrap-distance-top:0;mso-wrap-distance-right:9pt;mso-wrap-distance-bottom:0;mso-position-horizontal:absolute;mso-position-horizontal-relative:text;mso-position-vertical:absolute;mso-position-vertical-relative:text" o:gfxdata="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">
+              <v:shape w14:anchorId="12A49D67" id="Ink 148" o:spid="_x0000_s1026" type="#_x0000_t75" style="position:absolute;margin-left:5.8pt;margin-top:49.85pt;width:323.15pt;height:98.15pt;z-index:251761664;visibility:visible;mso-wrap-style:square;mso-wrap-distance-left:9pt;mso-wrap-distance-top:0;mso-wrap-distance-right:9pt;mso-wrap-distance-bottom:0;mso-position-horizontal:absolute;mso-position-horizontal-relative:text;mso-position-vertical:absolute;mso-position-vertical-relative:text" o:gfxdata="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">
                 <v:imagedata r:id="rId42" o:title=""/>
               </v:shape>
             </w:pict>
@@ -2559,7 +2559,7 @@
           </mc:Choice>
           <mc:Fallback>
             <w:pict>
-              <v:shape w14:anchorId="317F1936" id="Ink 142" o:spid="_x0000_s1026" type="#_x0000_t75" style="position:absolute;margin-left:94.2pt;margin-top:11.9pt;width:125.7pt;height:41.6pt;z-index:251755520;visibility:visible;mso-wrap-style:square;mso-wrap-distance-left:9pt;mso-wrap-distance-top:0;mso-wrap-distance-right:9pt;mso-wrap-distance-bottom:0;mso-position-horizontal:absolute;mso-position-horizontal-relative:text;mso-position-vertical:absolute;mso-position-vertical-relative:text" o:gfxdata="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">
+              <v:shape w14:anchorId="549A0C21" id="Ink 142" o:spid="_x0000_s1026" type="#_x0000_t75" style="position:absolute;margin-left:94.2pt;margin-top:11.9pt;width:125.7pt;height:41.6pt;z-index:251755520;visibility:visible;mso-wrap-style:square;mso-wrap-distance-left:9pt;mso-wrap-distance-top:0;mso-wrap-distance-right:9pt;mso-wrap-distance-bottom:0;mso-position-horizontal:absolute;mso-position-horizontal-relative:text;mso-position-vertical:absolute;mso-position-vertical-relative:text" o:gfxdata="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">
                 <v:imagedata r:id="rId44" o:title=""/>
               </v:shape>
             </w:pict>
@@ -2604,7 +2604,7 @@
           </mc:Choice>
           <mc:Fallback>
             <w:pict>
-              <v:shape w14:anchorId="4463BFED" id="Ink 139" o:spid="_x0000_s1026" type="#_x0000_t75" style="position:absolute;margin-left:343.2pt;margin-top:66.3pt;width:136pt;height:126.9pt;z-index:251753472;visibility:visible;mso-wrap-style:square;mso-wrap-distance-left:9pt;mso-wrap-distance-top:0;mso-wrap-distance-right:9pt;mso-wrap-distance-bottom:0;mso-position-horizontal:absolute;mso-position-horizontal-relative:text;mso-position-vertical:absolute;mso-position-vertical-relative:text" o:gfxdata="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">
+              <v:shape w14:anchorId="7A6C11A5" id="Ink 139" o:spid="_x0000_s1026" type="#_x0000_t75" style="position:absolute;margin-left:343.2pt;margin-top:66.3pt;width:136pt;height:126.9pt;z-index:251753472;visibility:visible;mso-wrap-style:square;mso-wrap-distance-left:9pt;mso-wrap-distance-top:0;mso-wrap-distance-right:9pt;mso-wrap-distance-bottom:0;mso-position-horizontal:absolute;mso-position-horizontal-relative:text;mso-position-vertical:absolute;mso-position-vertical-relative:text" o:gfxdata="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">
                 <v:imagedata r:id="rId46" o:title=""/>
               </v:shape>
             </w:pict>
@@ -2800,7 +2800,7 @@
           </mc:Choice>
           <mc:Fallback>
             <w:pict>
-              <v:shape w14:anchorId="084A1427" id="Ink 168" o:spid="_x0000_s1026" type="#_x0000_t75" style="position:absolute;margin-left:4.6pt;margin-top:5.85pt;width:404.95pt;height:113.4pt;z-index:251777024;visibility:visible;mso-wrap-style:square;mso-wrap-distance-left:9pt;mso-wrap-distance-top:0;mso-wrap-distance-right:9pt;mso-wrap-distance-bottom:0;mso-position-horizontal:absolute;mso-position-horizontal-relative:text;mso-position-vertical:absolute;mso-position-vertical-relative:text" o:gfxdata="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">
+              <v:shape w14:anchorId="0694B81E" id="Ink 168" o:spid="_x0000_s1026" type="#_x0000_t75" style="position:absolute;margin-left:4.6pt;margin-top:5.85pt;width:404.95pt;height:113.4pt;z-index:251777024;visibility:visible;mso-wrap-style:square;mso-wrap-distance-left:9pt;mso-wrap-distance-top:0;mso-wrap-distance-right:9pt;mso-wrap-distance-bottom:0;mso-position-horizontal:absolute;mso-position-horizontal-relative:text;mso-position-vertical:absolute;mso-position-vertical-relative:text" o:gfxdata="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">
                 <v:imagedata r:id="rId50" o:title=""/>
               </v:shape>
             </w:pict>
@@ -2845,7 +2845,7 @@
           </mc:Choice>
           <mc:Fallback>
             <w:pict>
-              <v:shape w14:anchorId="18BEA3B7" id="Ink 163" o:spid="_x0000_s1026" type="#_x0000_t75" style="position:absolute;margin-left:12.75pt;margin-top:35.8pt;width:476.85pt;height:59.6pt;z-index:251772928;visibility:visible;mso-wrap-style:square;mso-wrap-distance-left:9pt;mso-wrap-distance-top:0;mso-wrap-distance-right:9pt;mso-wrap-distance-bottom:0;mso-position-horizontal:absolute;mso-position-horizontal-relative:text;mso-position-vertical:absolute;mso-position-vertical-relative:text" o:gfxdata="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">
+              <v:shape w14:anchorId="188E4035" id="Ink 163" o:spid="_x0000_s1026" type="#_x0000_t75" style="position:absolute;margin-left:12.75pt;margin-top:35.8pt;width:476.85pt;height:59.6pt;z-index:251772928;visibility:visible;mso-wrap-style:square;mso-wrap-distance-left:9pt;mso-wrap-distance-top:0;mso-wrap-distance-right:9pt;mso-wrap-distance-bottom:0;mso-position-horizontal:absolute;mso-position-horizontal-relative:text;mso-position-vertical:absolute;mso-position-vertical-relative:text" o:gfxdata="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">
                 <v:imagedata r:id="rId52" o:title=""/>
               </v:shape>
             </w:pict>
@@ -2890,7 +2890,7 @@
           </mc:Choice>
           <mc:Fallback>
             <w:pict>
-              <v:shape w14:anchorId="2C874289" id="Ink 155" o:spid="_x0000_s1026" type="#_x0000_t75" style="position:absolute;margin-left:92.2pt;margin-top:-1.2pt;width:113.45pt;height:127.4pt;z-index:251764736;visibility:visible;mso-wrap-style:square;mso-wrap-distance-left:9pt;mso-wrap-distance-top:0;mso-wrap-distance-right:9pt;mso-wrap-distance-bottom:0;mso-position-horizontal:absolute;mso-position-horizontal-relative:text;mso-position-vertical:absolute;mso-position-vertical-relative:text" o:gfxdata="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">
+              <v:shape w14:anchorId="7EF66F9C" id="Ink 155" o:spid="_x0000_s1026" type="#_x0000_t75" style="position:absolute;margin-left:92.2pt;margin-top:-1.2pt;width:113.45pt;height:127.4pt;z-index:251764736;visibility:visible;mso-wrap-style:square;mso-wrap-distance-left:9pt;mso-wrap-distance-top:0;mso-wrap-distance-right:9pt;mso-wrap-distance-bottom:0;mso-position-horizontal:absolute;mso-position-horizontal-relative:text;mso-position-vertical:absolute;mso-position-vertical-relative:text" o:gfxdata="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">
                 <v:imagedata r:id="rId54" o:title=""/>
               </v:shape>
             </w:pict>
@@ -3176,13 +3176,13 @@
         <mc:AlternateContent>
           <mc:Choice Requires="wpi">
             <w:drawing>
-              <wp:anchor distT="0" distB="0" distL="114300" distR="114300" simplePos="0" relativeHeight="251779072" behindDoc="0" locked="0" layoutInCell="1" allowOverlap="1" wp14:anchorId="35BF3DD3" wp14:editId="04B3973B">
+              <wp:anchor distT="0" distB="0" distL="114300" distR="114300" simplePos="0" relativeHeight="251779072" behindDoc="0" locked="0" layoutInCell="1" allowOverlap="1" wp14:anchorId="35BF3DD3" wp14:editId="356203D3">
                 <wp:simplePos x="0" y="0"/>
                 <wp:positionH relativeFrom="column">
-                  <wp:posOffset>2444620</wp:posOffset>
+                  <wp:posOffset>2494915</wp:posOffset>
                 </wp:positionH>
                 <wp:positionV relativeFrom="paragraph">
-                  <wp:posOffset>-73720</wp:posOffset>
+                  <wp:posOffset>-73660</wp:posOffset>
                 </wp:positionV>
                 <wp:extent cx="1726200" cy="639000"/>
                 <wp:effectExtent l="38100" t="38100" r="39370" b="46990"/>
@@ -3207,7 +3207,7 @@
           </mc:Choice>
           <mc:Fallback>
             <w:pict>
-              <v:shape w14:anchorId="31BAC88D" id="Ink 173" o:spid="_x0000_s1026" type="#_x0000_t75" style="position:absolute;margin-left:191.8pt;margin-top:-6.5pt;width:137.3pt;height:51.7pt;z-index:251779072;visibility:visible;mso-wrap-style:square;mso-wrap-distance-left:9pt;mso-wrap-distance-top:0;mso-wrap-distance-right:9pt;mso-wrap-distance-bottom:0;mso-position-horizontal:absolute;mso-position-horizontal-relative:text;mso-position-vertical:absolute;mso-position-vertical-relative:text" o:gfxdata="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">
+              <v:shape w14:anchorId="20E1789C" id="Ink 173" o:spid="_x0000_s1026" type="#_x0000_t75" style="position:absolute;margin-left:195.75pt;margin-top:-6.5pt;width:137.3pt;height:51.7pt;z-index:251779072;visibility:visible;mso-wrap-style:square;mso-wrap-distance-left:9pt;mso-wrap-distance-top:0;mso-wrap-distance-right:9pt;mso-wrap-distance-bottom:0;mso-position-horizontal:absolute;mso-position-horizontal-relative:text;mso-position-vertical:absolute;mso-position-vertical-relative:text" o:gfxdata="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">
                 <v:imagedata r:id="rId57" o:title=""/>
               </v:shape>
             </w:pict>
@@ -3216,7 +3216,7 @@
       </w:r>
       <w:r>
         <w:drawing>
-          <wp:inline distT="0" distB="0" distL="0" distR="0" wp14:anchorId="78BD6229" wp14:editId="146BB3C9">
+          <wp:inline distT="0" distB="0" distL="0" distR="0" wp14:anchorId="78BD6229" wp14:editId="7DCB0CFE">
             <wp:extent cx="5372100" cy="1473200"/>
             <wp:effectExtent l="0" t="0" r="0" b="0"/>
             <wp:docPr id="170" name="Picture 170" descr="Table&#10;&#10;Description automatically generated"/>
@@ -3265,6 +3265,9 @@
           <w:tab w:val="left" w:pos="3820"/>
         </w:tabs>
       </w:pPr>
+      <w:r>
+        <w:t xml:space="preserve"> </w:t>
+      </w:r>
     </w:p>
     <w:p>
       <w:pPr>
@@ -3281,18 +3284,18 @@
         <mc:AlternateContent>
           <mc:Choice Requires="wpi">
             <w:drawing>
-              <wp:anchor distT="0" distB="0" distL="114300" distR="114300" simplePos="0" relativeHeight="251781120" behindDoc="0" locked="0" layoutInCell="1" allowOverlap="1" wp14:anchorId="02DCE749" wp14:editId="6FA19703">
+              <wp:anchor distT="0" distB="0" distL="114300" distR="114300" simplePos="0" relativeHeight="251781120" behindDoc="0" locked="0" layoutInCell="1" allowOverlap="1" wp14:anchorId="15E9F81B" wp14:editId="2621DF39">
                 <wp:simplePos x="0" y="0"/>
                 <wp:positionH relativeFrom="column">
-                  <wp:posOffset>2543620</wp:posOffset>
+                  <wp:posOffset>2788920</wp:posOffset>
                 </wp:positionH>
                 <wp:positionV relativeFrom="paragraph">
-                  <wp:posOffset>507850</wp:posOffset>
+                  <wp:posOffset>482600</wp:posOffset>
                 </wp:positionV>
-                <wp:extent cx="1714320" cy="321840"/>
-                <wp:effectExtent l="38100" t="38100" r="51435" b="46990"/>
+                <wp:extent cx="1506960" cy="391680"/>
+                <wp:effectExtent l="38100" t="38100" r="29845" b="40640"/>
                 <wp:wrapNone/>
-                <wp:docPr id="175" name="Ink 175"/>
+                <wp:docPr id="178" name="Ink 178"/>
                 <wp:cNvGraphicFramePr/>
                 <a:graphic xmlns:a="http://schemas.openxmlformats.org/drawingml/2006/main">
                   <a:graphicData uri="http://schemas.microsoft.com/office/word/2010/wordprocessingInk">
@@ -3302,7 +3305,7 @@
                       </w14:nvContentPartPr>
                       <w14:xfrm>
                         <a:off x="0" y="0"/>
-                        <a:ext cx="1714320" cy="321840"/>
+                        <a:ext cx="1506960" cy="391680"/>
                       </w14:xfrm>
                     </w14:contentPart>
                   </a:graphicData>
@@ -3312,7 +3315,7 @@
           </mc:Choice>
           <mc:Fallback>
             <w:pict>
-              <v:shape w14:anchorId="53410C88" id="Ink 175" o:spid="_x0000_s1026" type="#_x0000_t75" style="position:absolute;margin-left:199.6pt;margin-top:39.3pt;width:136.4pt;height:26.8pt;z-index:251781120;visibility:visible;mso-wrap-style:square;mso-wrap-distance-left:9pt;mso-wrap-distance-top:0;mso-wrap-distance-right:9pt;mso-wrap-distance-bottom:0;mso-position-horizontal:absolute;mso-position-horizontal-relative:text;mso-position-vertical:absolute;mso-position-vertical-relative:text" o:gfxdata="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">
+              <v:shape w14:anchorId="51BF47AF" id="Ink 178" o:spid="_x0000_s1026" type="#_x0000_t75" style="position:absolute;margin-left:218.9pt;margin-top:37.3pt;width:120.05pt;height:32.3pt;z-index:251781120;visibility:visible;mso-wrap-style:square;mso-wrap-distance-left:9pt;mso-wrap-distance-top:0;mso-wrap-distance-right:9pt;mso-wrap-distance-bottom:0;mso-position-horizontal:absolute;mso-position-horizontal-relative:text;mso-position-vertical:absolute;mso-position-vertical-relative:text" o:gfxdata="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">
                 <v:imagedata r:id="rId59" o:title=""/>
               </v:shape>
             </w:pict>
@@ -3326,18 +3329,18 @@
         <mc:AlternateContent>
           <mc:Choice Requires="wpi">
             <w:drawing>
-              <wp:anchor distT="0" distB="0" distL="114300" distR="114300" simplePos="0" relativeHeight="251780096" behindDoc="0" locked="0" layoutInCell="1" allowOverlap="1" wp14:anchorId="252B307A" wp14:editId="04EF6F66">
+              <wp:anchor distT="0" distB="0" distL="114300" distR="114300" simplePos="0" relativeHeight="251787264" behindDoc="0" locked="0" layoutInCell="1" allowOverlap="1" wp14:anchorId="2A9344B9" wp14:editId="277AC01B">
                 <wp:simplePos x="0" y="0"/>
                 <wp:positionH relativeFrom="column">
-                  <wp:posOffset>1118020</wp:posOffset>
+                  <wp:posOffset>3299460</wp:posOffset>
                 </wp:positionH>
                 <wp:positionV relativeFrom="paragraph">
-                  <wp:posOffset>157570</wp:posOffset>
+                  <wp:posOffset>126365</wp:posOffset>
                 </wp:positionV>
-                <wp:extent cx="1893960" cy="391680"/>
-                <wp:effectExtent l="38100" t="38100" r="36830" b="40640"/>
+                <wp:extent cx="427355" cy="356760"/>
+                <wp:effectExtent l="38100" t="38100" r="29845" b="37465"/>
                 <wp:wrapNone/>
-                <wp:docPr id="174" name="Ink 174"/>
+                <wp:docPr id="184" name="Ink 184"/>
                 <wp:cNvGraphicFramePr/>
                 <a:graphic xmlns:a="http://schemas.openxmlformats.org/drawingml/2006/main">
                   <a:graphicData uri="http://schemas.microsoft.com/office/word/2010/wordprocessingInk">
@@ -3347,7 +3350,55 @@
                       </w14:nvContentPartPr>
                       <w14:xfrm>
                         <a:off x="0" y="0"/>
-                        <a:ext cx="1893960" cy="391680"/>
+                        <a:ext cx="427355" cy="356760"/>
+                      </w14:xfrm>
+                    </w14:contentPart>
+                  </a:graphicData>
+                </a:graphic>
+                <wp14:sizeRelV relativeFrom="margin">
+                  <wp14:pctHeight>0</wp14:pctHeight>
+                </wp14:sizeRelV>
+              </wp:anchor>
+            </w:drawing>
+          </mc:Choice>
+          <mc:Fallback>
+            <w:pict>
+              <v:shape w14:anchorId="0DC261D4" id="Ink 184" o:spid="_x0000_s1026" type="#_x0000_t75" style="position:absolute;margin-left:259.1pt;margin-top:9.25pt;width:35.05pt;height:29.55pt;z-index:251787264;visibility:visible;mso-wrap-style:square;mso-height-percent:0;mso-wrap-distance-left:9pt;mso-wrap-distance-top:0;mso-wrap-distance-right:9pt;mso-wrap-distance-bottom:0;mso-position-horizontal:absolute;mso-position-horizontal-relative:text;mso-position-vertical:absolute;mso-position-vertical-relative:text;mso-height-percent:0;mso-height-relative:margin" o:gfxdata="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">
+                <v:imagedata r:id="rId61" o:title=""/>
+              </v:shape>
+            </w:pict>
+          </mc:Fallback>
+        </mc:AlternateContent>
+      </w:r>
+      <w:r>
+        <w:rPr>
+          <w:noProof/>
+        </w:rPr>
+        <mc:AlternateContent>
+          <mc:Choice Requires="wpi">
+            <w:drawing>
+              <wp:anchor distT="0" distB="0" distL="114300" distR="114300" simplePos="0" relativeHeight="251780096" behindDoc="0" locked="0" layoutInCell="1" allowOverlap="1" wp14:anchorId="49C37832" wp14:editId="4BB894D4">
+                <wp:simplePos x="0" y="0"/>
+                <wp:positionH relativeFrom="column">
+                  <wp:posOffset>1074460</wp:posOffset>
+                </wp:positionH>
+                <wp:positionV relativeFrom="paragraph">
+                  <wp:posOffset>117900</wp:posOffset>
+                </wp:positionV>
+                <wp:extent cx="2237760" cy="386280"/>
+                <wp:effectExtent l="0" t="38100" r="0" b="45720"/>
+                <wp:wrapNone/>
+                <wp:docPr id="177" name="Ink 177"/>
+                <wp:cNvGraphicFramePr/>
+                <a:graphic xmlns:a="http://schemas.openxmlformats.org/drawingml/2006/main">
+                  <a:graphicData uri="http://schemas.microsoft.com/office/word/2010/wordprocessingInk">
+                    <w14:contentPart bwMode="auto" r:id="rId62">
+                      <w14:nvContentPartPr>
+                        <w14:cNvContentPartPr/>
+                      </w14:nvContentPartPr>
+                      <w14:xfrm>
+                        <a:off x="0" y="0"/>
+                        <a:ext cx="2237760" cy="386280"/>
                       </w14:xfrm>
                     </w14:contentPart>
                   </a:graphicData>
@@ -3357,8 +3408,8 @@
           </mc:Choice>
           <mc:Fallback>
             <w:pict>
-              <v:shape w14:anchorId="435FA8DF" id="Ink 174" o:spid="_x0000_s1026" type="#_x0000_t75" style="position:absolute;margin-left:87.35pt;margin-top:11.7pt;width:150.55pt;height:32.3pt;z-index:251780096;visibility:visible;mso-wrap-style:square;mso-wrap-distance-left:9pt;mso-wrap-distance-top:0;mso-wrap-distance-right:9pt;mso-wrap-distance-bottom:0;mso-position-horizontal:absolute;mso-position-horizontal-relative:text;mso-position-vertical:absolute;mso-position-vertical-relative:text" o:gfxdata="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">
-                <v:imagedata r:id="rId61" o:title=""/>
+              <v:shape w14:anchorId="4462088F" id="Ink 177" o:spid="_x0000_s1026" type="#_x0000_t75" style="position:absolute;margin-left:83.9pt;margin-top:8.6pt;width:177.6pt;height:31.8pt;z-index:251780096;visibility:visible;mso-wrap-style:square;mso-wrap-distance-left:9pt;mso-wrap-distance-top:0;mso-wrap-distance-right:9pt;mso-wrap-distance-bottom:0;mso-position-horizontal:absolute;mso-position-horizontal-relative:text;mso-position-vertical:absolute;mso-position-vertical-relative:text" o:gfxdata="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">
+                <v:imagedata r:id="rId63" o:title=""/>
               </v:shape>
             </w:pict>
           </mc:Fallback>
@@ -3366,7 +3417,7 @@
       </w:r>
       <w:r>
         <w:drawing>
-          <wp:inline distT="0" distB="0" distL="0" distR="0" wp14:anchorId="70913C92" wp14:editId="0ECDA6CD">
+          <wp:inline distT="0" distB="0" distL="0" distR="0" wp14:anchorId="70913C92" wp14:editId="6344C9B0">
             <wp:extent cx="5295900" cy="1701800"/>
             <wp:effectExtent l="0" t="0" r="0" b="0"/>
             <wp:docPr id="171" name="Picture 171" descr="Table&#10;&#10;Description automatically generated"/>
@@ -3434,7 +3485,7 @@
       <w:pPr>
         <w:pStyle w:val="ListParagraph"/>
         <w:numPr>
-          <w:ilvl w:val="0"/>
+          <w:ilvl w:val="1"/>
           <w:numId w:val="1"/>
         </w:numPr>
         <w:tabs>
@@ -3442,14 +3493,462 @@
         </w:tabs>
       </w:pPr>
       <w:r>
-        <w:t xml:space="preserve">3 </w:t>
+        <w:t xml:space="preserve">1 </w:t>
       </w:r>
       <w:r>
         <w:sym w:font="Wingdings" w:char="F0E0"/>
       </w:r>
       <w:r>
-        <w:t xml:space="preserve"> 1</w:t>
-      </w:r>
+        <w:t xml:space="preserve"> </w:t>
+      </w:r>
+      <w:r>
+        <w:t>4</w:t>
+      </w:r>
+      <w:r>
+        <w:t xml:space="preserve"> (has cost of </w:t>
+      </w:r>
+      <w:r>
+        <w:rPr>
+          <w:rFonts w:hint="eastAsia"/>
+        </w:rPr>
+        <w:t>8</w:t>
+      </w:r>
+      <w:r>
+        <w:t>)</w:t>
+      </w:r>
+    </w:p>
+    <w:p>
+      <w:pPr>
+        <w:pStyle w:val="ListParagraph"/>
+        <w:numPr>
+          <w:ilvl w:val="1"/>
+          <w:numId w:val="1"/>
+        </w:numPr>
+        <w:tabs>
+          <w:tab w:val="left" w:pos="3820"/>
+        </w:tabs>
+      </w:pPr>
+      <w:r>
+        <w:t xml:space="preserve">1 </w:t>
+      </w:r>
+      <w:r>
+        <w:sym w:font="Wingdings" w:char="F0E0"/>
+      </w:r>
+      <w:r>
+        <w:t xml:space="preserve"> 2 </w:t>
+      </w:r>
+      <w:r>
+        <w:t xml:space="preserve">(has cost of </w:t>
+      </w:r>
+      <w:r>
+        <w:t>5</w:t>
+      </w:r>
+      <w:r>
+        <w:t>)</w:t>
+      </w:r>
+      <w:r>
+        <w:t xml:space="preserve"> + 2 </w:t>
+      </w:r>
+      <w:r>
+        <w:sym w:font="Wingdings" w:char="F0E0"/>
+      </w:r>
+      <w:r>
+        <w:t xml:space="preserve"> 4 </w:t>
+      </w:r>
+      <w:r>
+        <w:t xml:space="preserve">(has cost of </w:t>
+      </w:r>
+      <w:r>
+        <w:t>15</w:t>
+      </w:r>
+      <w:r>
+        <w:t>)</w:t>
+      </w:r>
+    </w:p>
+    <w:p>
+      <w:pPr>
+        <w:pStyle w:val="ListParagraph"/>
+        <w:numPr>
+          <w:ilvl w:val="1"/>
+          <w:numId w:val="1"/>
+        </w:numPr>
+        <w:tabs>
+          <w:tab w:val="left" w:pos="3820"/>
+        </w:tabs>
+      </w:pPr>
+      <w:r>
+        <w:rPr>
+          <w:rFonts w:hint="eastAsia"/>
+        </w:rPr>
+        <w:t>최소</w:t>
+      </w:r>
+      <w:r>
+        <w:rPr>
+          <w:rFonts w:hint="eastAsia"/>
+        </w:rPr>
+        <w:t xml:space="preserve"> </w:t>
+      </w:r>
+      <w:r>
+        <w:rPr>
+          <w:rFonts w:hint="eastAsia"/>
+        </w:rPr>
+        <w:t>비용</w:t>
+      </w:r>
+      <w:r>
+        <w:rPr>
+          <w:rFonts w:hint="eastAsia"/>
+        </w:rPr>
+        <w:t xml:space="preserve"> </w:t>
+      </w:r>
+      <w:r>
+        <w:sym w:font="Wingdings" w:char="F0E0"/>
+      </w:r>
+      <w:r>
+        <w:rPr>
+          <w:rFonts w:hint="eastAsia"/>
+        </w:rPr>
+        <w:t xml:space="preserve"> </w:t>
+      </w:r>
+      <w:r>
+        <w:t>8</w:t>
+      </w:r>
+    </w:p>
+    <w:p>
+      <w:pPr>
+        <w:tabs>
+          <w:tab w:val="left" w:pos="3820"/>
+        </w:tabs>
+      </w:pPr>
+      <w:r>
+        <w:rPr>
+          <w:noProof/>
+        </w:rPr>
+        <mc:AlternateContent>
+          <mc:Choice Requires="wpi">
+            <w:drawing>
+              <wp:anchor distT="0" distB="0" distL="114300" distR="114300" simplePos="0" relativeHeight="251789312" behindDoc="0" locked="0" layoutInCell="1" allowOverlap="1" wp14:anchorId="1F571008" wp14:editId="6A0EC7B0">
+                <wp:simplePos x="0" y="0"/>
+                <wp:positionH relativeFrom="column">
+                  <wp:posOffset>3726815</wp:posOffset>
+                </wp:positionH>
+                <wp:positionV relativeFrom="paragraph">
+                  <wp:posOffset>-73660</wp:posOffset>
+                </wp:positionV>
+                <wp:extent cx="1726200" cy="639000"/>
+                <wp:effectExtent l="38100" t="38100" r="39370" b="46990"/>
+                <wp:wrapNone/>
+                <wp:docPr id="185" name="Ink 185"/>
+                <wp:cNvGraphicFramePr/>
+                <a:graphic xmlns:a="http://schemas.openxmlformats.org/drawingml/2006/main">
+                  <a:graphicData uri="http://schemas.microsoft.com/office/word/2010/wordprocessingInk">
+                    <w14:contentPart bwMode="auto" r:id="rId64">
+                      <w14:nvContentPartPr>
+                        <w14:cNvContentPartPr/>
+                      </w14:nvContentPartPr>
+                      <w14:xfrm>
+                        <a:off x="0" y="0"/>
+                        <a:ext cx="1726200" cy="639000"/>
+                      </w14:xfrm>
+                    </w14:contentPart>
+                  </a:graphicData>
+                </a:graphic>
+              </wp:anchor>
+            </w:drawing>
+          </mc:Choice>
+          <mc:Fallback>
+            <w:pict>
+              <v:shape w14:anchorId="55D03762" id="Ink 185" o:spid="_x0000_s1026" type="#_x0000_t75" style="position:absolute;margin-left:292.75pt;margin-top:-6.5pt;width:137.3pt;height:51.7pt;z-index:251789312;visibility:visible;mso-wrap-style:square;mso-wrap-distance-left:9pt;mso-wrap-distance-top:0;mso-wrap-distance-right:9pt;mso-wrap-distance-bottom:0;mso-position-horizontal:absolute;mso-position-horizontal-relative:text;mso-position-vertical:absolute;mso-position-vertical-relative:text" o:gfxdata="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">
+                <v:imagedata r:id="rId57" o:title=""/>
+              </v:shape>
+            </w:pict>
+          </mc:Fallback>
+        </mc:AlternateContent>
+      </w:r>
+      <w:r>
+        <w:drawing>
+          <wp:inline distT="0" distB="0" distL="0" distR="0" wp14:anchorId="540FA166" wp14:editId="76AFA68F">
+            <wp:extent cx="5372100" cy="1473200"/>
+            <wp:effectExtent l="0" t="0" r="0" b="0"/>
+            <wp:docPr id="189" name="Picture 189" descr="Table&#10;&#10;Description automatically generated"/>
+            <wp:cNvGraphicFramePr>
+              <a:graphicFrameLocks xmlns:a="http://schemas.openxmlformats.org/drawingml/2006/main" noChangeAspect="1"/>
+            </wp:cNvGraphicFramePr>
+            <a:graphic xmlns:a="http://schemas.openxmlformats.org/drawingml/2006/main">
+              <a:graphicData uri="http://schemas.openxmlformats.org/drawingml/2006/picture">
+                <pic:pic xmlns:pic="http://schemas.openxmlformats.org/drawingml/2006/picture">
+                  <pic:nvPicPr>
+                    <pic:cNvPr id="170" name="Picture 170" descr="Table&#10;&#10;Description automatically generated"/>
+                    <pic:cNvPicPr/>
+                  </pic:nvPicPr>
+                  <pic:blipFill>
+                    <a:blip r:embed="rId48"/>
+                    <a:stretch>
+                      <a:fillRect/>
+                    </a:stretch>
+                  </pic:blipFill>
+                  <pic:spPr>
+                    <a:xfrm>
+                      <a:off x="0" y="0"/>
+                      <a:ext cx="5372100" cy="1473200"/>
+                    </a:xfrm>
+                    <a:prstGeom prst="rect">
+                      <a:avLst/>
+                    </a:prstGeom>
+                  </pic:spPr>
+                </pic:pic>
+              </a:graphicData>
+            </a:graphic>
+          </wp:inline>
+        </w:drawing>
+      </w:r>
+    </w:p>
+    <w:p>
+      <w:pPr>
+        <w:tabs>
+          <w:tab w:val="left" w:pos="3820"/>
+        </w:tabs>
+      </w:pPr>
+    </w:p>
+    <w:p>
+      <w:pPr>
+        <w:tabs>
+          <w:tab w:val="left" w:pos="3820"/>
+        </w:tabs>
+      </w:pPr>
+      <w:r>
+        <w:t xml:space="preserve"> </w:t>
+      </w:r>
+    </w:p>
+    <w:p>
+      <w:pPr>
+        <w:tabs>
+          <w:tab w:val="left" w:pos="3820"/>
+        </w:tabs>
+      </w:pPr>
+      <w:r>
+        <w:rPr>
+          <w:noProof/>
+        </w:rPr>
+        <mc:AlternateContent>
+          <mc:Choice Requires="wpi">
+            <w:drawing>
+              <wp:anchor distT="0" distB="0" distL="114300" distR="114300" simplePos="0" relativeHeight="251793408" behindDoc="0" locked="0" layoutInCell="1" allowOverlap="1" wp14:anchorId="68B4A908" wp14:editId="052BE2E6">
+                <wp:simplePos x="0" y="0"/>
+                <wp:positionH relativeFrom="column">
+                  <wp:posOffset>4519660</wp:posOffset>
+                </wp:positionH>
+                <wp:positionV relativeFrom="paragraph">
+                  <wp:posOffset>177925</wp:posOffset>
+                </wp:positionV>
+                <wp:extent cx="293040" cy="362520"/>
+                <wp:effectExtent l="38100" t="38100" r="24765" b="44450"/>
+                <wp:wrapNone/>
+                <wp:docPr id="191" name="Ink 191"/>
+                <wp:cNvGraphicFramePr/>
+                <a:graphic xmlns:a="http://schemas.openxmlformats.org/drawingml/2006/main">
+                  <a:graphicData uri="http://schemas.microsoft.com/office/word/2010/wordprocessingInk">
+                    <w14:contentPart bwMode="auto" r:id="rId65">
+                      <w14:nvContentPartPr>
+                        <w14:cNvContentPartPr/>
+                      </w14:nvContentPartPr>
+                      <w14:xfrm>
+                        <a:off x="0" y="0"/>
+                        <a:ext cx="293040" cy="362520"/>
+                      </w14:xfrm>
+                    </w14:contentPart>
+                  </a:graphicData>
+                </a:graphic>
+              </wp:anchor>
+            </w:drawing>
+          </mc:Choice>
+          <mc:Fallback>
+            <w:pict>
+              <v:shape w14:anchorId="6558059C" id="Ink 191" o:spid="_x0000_s1026" type="#_x0000_t75" style="position:absolute;margin-left:355.2pt;margin-top:13.3pt;width:24.45pt;height:30pt;z-index:251793408;visibility:visible;mso-wrap-style:square;mso-wrap-distance-left:9pt;mso-wrap-distance-top:0;mso-wrap-distance-right:9pt;mso-wrap-distance-bottom:0;mso-position-horizontal:absolute;mso-position-horizontal-relative:text;mso-position-vertical:absolute;mso-position-vertical-relative:text" o:gfxdata="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">
+                <v:imagedata r:id="rId66" o:title=""/>
+              </v:shape>
+            </w:pict>
+          </mc:Fallback>
+        </mc:AlternateContent>
+      </w:r>
+      <w:r>
+        <w:rPr>
+          <w:noProof/>
+        </w:rPr>
+        <mc:AlternateContent>
+          <mc:Choice Requires="wpi">
+            <w:drawing>
+              <wp:anchor distT="0" distB="0" distL="114300" distR="114300" simplePos="0" relativeHeight="251792384" behindDoc="0" locked="0" layoutInCell="1" allowOverlap="1" wp14:anchorId="4B95BA5A" wp14:editId="3B104F6A">
+                <wp:simplePos x="0" y="0"/>
+                <wp:positionH relativeFrom="column">
+                  <wp:posOffset>3188970</wp:posOffset>
+                </wp:positionH>
+                <wp:positionV relativeFrom="paragraph">
+                  <wp:posOffset>117475</wp:posOffset>
+                </wp:positionV>
+                <wp:extent cx="427355" cy="356760"/>
+                <wp:effectExtent l="38100" t="38100" r="29845" b="37465"/>
+                <wp:wrapNone/>
+                <wp:docPr id="186" name="Ink 186"/>
+                <wp:cNvGraphicFramePr/>
+                <a:graphic xmlns:a="http://schemas.openxmlformats.org/drawingml/2006/main">
+                  <a:graphicData uri="http://schemas.microsoft.com/office/word/2010/wordprocessingInk">
+                    <w14:contentPart bwMode="auto" r:id="rId67">
+                      <w14:nvContentPartPr>
+                        <w14:cNvContentPartPr/>
+                      </w14:nvContentPartPr>
+                      <w14:xfrm>
+                        <a:off x="0" y="0"/>
+                        <a:ext cx="427355" cy="356760"/>
+                      </w14:xfrm>
+                    </w14:contentPart>
+                  </a:graphicData>
+                </a:graphic>
+              </wp:anchor>
+            </w:drawing>
+          </mc:Choice>
+          <mc:Fallback>
+            <w:pict>
+              <v:shape w14:anchorId="6CF31DA7" id="Ink 186" o:spid="_x0000_s1026" type="#_x0000_t75" style="position:absolute;margin-left:250.4pt;margin-top:8.55pt;width:35.05pt;height:29.55pt;z-index:251792384;visibility:visible;mso-wrap-style:square;mso-wrap-distance-left:9pt;mso-wrap-distance-top:0;mso-wrap-distance-right:9pt;mso-wrap-distance-bottom:0;mso-position-horizontal:absolute;mso-position-horizontal-relative:text;mso-position-vertical:absolute;mso-position-vertical-relative:text" o:gfxdata="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">
+                <v:imagedata r:id="rId68" o:title=""/>
+              </v:shape>
+            </w:pict>
+          </mc:Fallback>
+        </mc:AlternateContent>
+      </w:r>
+      <w:r>
+        <w:rPr>
+          <w:noProof/>
+        </w:rPr>
+        <mc:AlternateContent>
+          <mc:Choice Requires="wpi">
+            <w:drawing>
+              <wp:anchor distT="0" distB="0" distL="114300" distR="114300" simplePos="0" relativeHeight="251790336" behindDoc="0" locked="0" layoutInCell="1" allowOverlap="1" wp14:anchorId="38DEBAE3" wp14:editId="5623383C">
+                <wp:simplePos x="0" y="0"/>
+                <wp:positionH relativeFrom="column">
+                  <wp:posOffset>744220</wp:posOffset>
+                </wp:positionH>
+                <wp:positionV relativeFrom="paragraph">
+                  <wp:posOffset>117475</wp:posOffset>
+                </wp:positionV>
+                <wp:extent cx="2237760" cy="386280"/>
+                <wp:effectExtent l="0" t="38100" r="0" b="45720"/>
+                <wp:wrapNone/>
+                <wp:docPr id="188" name="Ink 188"/>
+                <wp:cNvGraphicFramePr/>
+                <a:graphic xmlns:a="http://schemas.openxmlformats.org/drawingml/2006/main">
+                  <a:graphicData uri="http://schemas.microsoft.com/office/word/2010/wordprocessingInk">
+                    <w14:contentPart bwMode="auto" r:id="rId69">
+                      <w14:nvContentPartPr>
+                        <w14:cNvContentPartPr/>
+                      </w14:nvContentPartPr>
+                      <w14:xfrm>
+                        <a:off x="0" y="0"/>
+                        <a:ext cx="2237760" cy="386280"/>
+                      </w14:xfrm>
+                    </w14:contentPart>
+                  </a:graphicData>
+                </a:graphic>
+              </wp:anchor>
+            </w:drawing>
+          </mc:Choice>
+          <mc:Fallback>
+            <w:pict>
+              <v:shape w14:anchorId="17617E44" id="Ink 188" o:spid="_x0000_s1026" type="#_x0000_t75" style="position:absolute;margin-left:57.9pt;margin-top:8.55pt;width:177.6pt;height:31.8pt;z-index:251790336;visibility:visible;mso-wrap-style:square;mso-wrap-distance-left:9pt;mso-wrap-distance-top:0;mso-wrap-distance-right:9pt;mso-wrap-distance-bottom:0;mso-position-horizontal:absolute;mso-position-horizontal-relative:text;mso-position-vertical:absolute;mso-position-vertical-relative:text" o:gfxdata="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">
+                <v:imagedata r:id="rId63" o:title=""/>
+              </v:shape>
+            </w:pict>
+          </mc:Fallback>
+        </mc:AlternateContent>
+      </w:r>
+      <w:r>
+        <w:rPr>
+          <w:noProof/>
+        </w:rPr>
+        <mc:AlternateContent>
+          <mc:Choice Requires="wpi">
+            <w:drawing>
+              <wp:anchor distT="0" distB="0" distL="114300" distR="114300" simplePos="0" relativeHeight="251791360" behindDoc="0" locked="0" layoutInCell="1" allowOverlap="1" wp14:anchorId="07D004FE" wp14:editId="1A00F4D8">
+                <wp:simplePos x="0" y="0"/>
+                <wp:positionH relativeFrom="column">
+                  <wp:posOffset>3789045</wp:posOffset>
+                </wp:positionH>
+                <wp:positionV relativeFrom="paragraph">
+                  <wp:posOffset>482600</wp:posOffset>
+                </wp:positionV>
+                <wp:extent cx="1506960" cy="391680"/>
+                <wp:effectExtent l="38100" t="38100" r="29845" b="40640"/>
+                <wp:wrapNone/>
+                <wp:docPr id="187" name="Ink 187"/>
+                <wp:cNvGraphicFramePr/>
+                <a:graphic xmlns:a="http://schemas.openxmlformats.org/drawingml/2006/main">
+                  <a:graphicData uri="http://schemas.microsoft.com/office/word/2010/wordprocessingInk">
+                    <w14:contentPart bwMode="auto" r:id="rId70">
+                      <w14:nvContentPartPr>
+                        <w14:cNvContentPartPr/>
+                      </w14:nvContentPartPr>
+                      <w14:xfrm>
+                        <a:off x="0" y="0"/>
+                        <a:ext cx="1506960" cy="391680"/>
+                      </w14:xfrm>
+                    </w14:contentPart>
+                  </a:graphicData>
+                </a:graphic>
+              </wp:anchor>
+            </w:drawing>
+          </mc:Choice>
+          <mc:Fallback>
+            <w:pict>
+              <v:shape w14:anchorId="58B70E2F" id="Ink 187" o:spid="_x0000_s1026" type="#_x0000_t75" style="position:absolute;margin-left:297.65pt;margin-top:37.3pt;width:120.05pt;height:32.3pt;z-index:251791360;visibility:visible;mso-wrap-style:square;mso-wrap-distance-left:9pt;mso-wrap-distance-top:0;mso-wrap-distance-right:9pt;mso-wrap-distance-bottom:0;mso-position-horizontal:absolute;mso-position-horizontal-relative:text;mso-position-vertical:absolute;mso-position-vertical-relative:text" o:gfxdata="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">
+                <v:imagedata r:id="rId59" o:title=""/>
+              </v:shape>
+            </w:pict>
+          </mc:Fallback>
+        </mc:AlternateContent>
+      </w:r>
+      <w:r>
+        <w:drawing>
+          <wp:inline distT="0" distB="0" distL="0" distR="0" wp14:anchorId="49095741" wp14:editId="06652F9C">
+            <wp:extent cx="5295900" cy="1701800"/>
+            <wp:effectExtent l="0" t="0" r="0" b="0"/>
+            <wp:docPr id="190" name="Picture 190" descr="Table&#10;&#10;Description automatically generated"/>
+            <wp:cNvGraphicFramePr>
+              <a:graphicFrameLocks xmlns:a="http://schemas.openxmlformats.org/drawingml/2006/main" noChangeAspect="1"/>
+            </wp:cNvGraphicFramePr>
+            <a:graphic xmlns:a="http://schemas.openxmlformats.org/drawingml/2006/main">
+              <a:graphicData uri="http://schemas.openxmlformats.org/drawingml/2006/picture">
+                <pic:pic xmlns:pic="http://schemas.openxmlformats.org/drawingml/2006/picture">
+                  <pic:nvPicPr>
+                    <pic:cNvPr id="154" name="Picture 154" descr="Table&#10;&#10;Description automatically generated"/>
+                    <pic:cNvPicPr/>
+                  </pic:nvPicPr>
+                  <pic:blipFill>
+                    <a:blip r:embed="rId55"/>
+                    <a:stretch>
+                      <a:fillRect/>
+                    </a:stretch>
+                  </pic:blipFill>
+                  <pic:spPr>
+                    <a:xfrm>
+                      <a:off x="0" y="0"/>
+                      <a:ext cx="5295900" cy="1701800"/>
+                    </a:xfrm>
+                    <a:prstGeom prst="rect">
+                      <a:avLst/>
+                    </a:prstGeom>
+                  </pic:spPr>
+                </pic:pic>
+              </a:graphicData>
+            </a:graphic>
+          </wp:inline>
+        </w:drawing>
+      </w:r>
+    </w:p>
+    <w:p>
+      <w:pPr>
+        <w:tabs>
+          <w:tab w:val="left" w:pos="3820"/>
+        </w:tabs>
+      </w:pPr>
     </w:p>
     <w:p>
       <w:pPr>
@@ -3469,8 +3968,494 @@
         <w:sym w:font="Wingdings" w:char="F0E0"/>
       </w:r>
       <w:r>
-        <w:t xml:space="preserve"> 4</w:t>
-      </w:r>
+        <w:t xml:space="preserve"> 1</w:t>
+      </w:r>
+    </w:p>
+    <w:p>
+      <w:pPr>
+        <w:pStyle w:val="ListParagraph"/>
+        <w:numPr>
+          <w:ilvl w:val="1"/>
+          <w:numId w:val="1"/>
+        </w:numPr>
+        <w:tabs>
+          <w:tab w:val="left" w:pos="3820"/>
+        </w:tabs>
+      </w:pPr>
+      <w:r>
+        <w:t xml:space="preserve">3 </w:t>
+      </w:r>
+      <w:r>
+        <w:sym w:font="Wingdings" w:char="F0E0"/>
+      </w:r>
+      <w:r>
+        <w:t xml:space="preserve"> 1 (has cost of 2)</w:t>
+      </w:r>
+    </w:p>
+    <w:p>
+      <w:pPr>
+        <w:pStyle w:val="ListParagraph"/>
+        <w:numPr>
+          <w:ilvl w:val="1"/>
+          <w:numId w:val="1"/>
+        </w:numPr>
+        <w:tabs>
+          <w:tab w:val="left" w:pos="3820"/>
+        </w:tabs>
+      </w:pPr>
+      <w:r>
+        <w:t xml:space="preserve">3 </w:t>
+      </w:r>
+      <w:r>
+        <w:sym w:font="Wingdings" w:char="F0E0"/>
+      </w:r>
+      <w:r>
+        <w:t xml:space="preserve"> 2 (has cost of 7) + 2 </w:t>
+      </w:r>
+      <w:r>
+        <w:sym w:font="Wingdings" w:char="F0E0"/>
+      </w:r>
+      <w:r>
+        <w:t xml:space="preserve"> 1 (has cost of 7)</w:t>
+      </w:r>
+    </w:p>
+    <w:p>
+      <w:pPr>
+        <w:pStyle w:val="ListParagraph"/>
+        <w:numPr>
+          <w:ilvl w:val="1"/>
+          <w:numId w:val="1"/>
+        </w:numPr>
+        <w:tabs>
+          <w:tab w:val="left" w:pos="3820"/>
+        </w:tabs>
+      </w:pPr>
+      <w:r>
+        <w:rPr>
+          <w:rFonts w:hint="eastAsia"/>
+        </w:rPr>
+        <w:t>최소</w:t>
+      </w:r>
+      <w:r>
+        <w:rPr>
+          <w:rFonts w:hint="eastAsia"/>
+        </w:rPr>
+        <w:t xml:space="preserve"> </w:t>
+      </w:r>
+      <w:r>
+        <w:rPr>
+          <w:rFonts w:hint="eastAsia"/>
+        </w:rPr>
+        <w:t>값</w:t>
+      </w:r>
+      <w:r>
+        <w:rPr>
+          <w:rFonts w:hint="eastAsia"/>
+        </w:rPr>
+        <w:t xml:space="preserve"> </w:t>
+      </w:r>
+      <w:r>
+        <w:sym w:font="Wingdings" w:char="F0E0"/>
+      </w:r>
+      <w:r>
+        <w:rPr>
+          <w:rFonts w:hint="eastAsia"/>
+        </w:rPr>
+        <w:t xml:space="preserve"> </w:t>
+      </w:r>
+      <w:r>
+        <w:t>2</w:t>
+      </w:r>
+    </w:p>
+    <w:p>
+      <w:pPr>
+        <w:tabs>
+          <w:tab w:val="left" w:pos="3820"/>
+        </w:tabs>
+      </w:pPr>
+    </w:p>
+    <w:p>
+      <w:pPr>
+        <w:tabs>
+          <w:tab w:val="left" w:pos="3820"/>
+        </w:tabs>
+      </w:pPr>
+      <w:r>
+        <w:rPr>
+          <w:noProof/>
+        </w:rPr>
+        <w:lastRenderedPageBreak/>
+        <mc:AlternateContent>
+          <mc:Choice Requires="wpi">
+            <w:drawing>
+              <wp:anchor distT="0" distB="0" distL="114300" distR="114300" simplePos="0" relativeHeight="251795456" behindDoc="0" locked="0" layoutInCell="1" allowOverlap="1" wp14:anchorId="42C7A318" wp14:editId="72BF978F">
+                <wp:simplePos x="0" y="0"/>
+                <wp:positionH relativeFrom="column">
+                  <wp:posOffset>-172085</wp:posOffset>
+                </wp:positionH>
+                <wp:positionV relativeFrom="paragraph">
+                  <wp:posOffset>565150</wp:posOffset>
+                </wp:positionV>
+                <wp:extent cx="1726200" cy="639000"/>
+                <wp:effectExtent l="38100" t="38100" r="39370" b="46990"/>
+                <wp:wrapNone/>
+                <wp:docPr id="192" name="Ink 192"/>
+                <wp:cNvGraphicFramePr/>
+                <a:graphic xmlns:a="http://schemas.openxmlformats.org/drawingml/2006/main">
+                  <a:graphicData uri="http://schemas.microsoft.com/office/word/2010/wordprocessingInk">
+                    <w14:contentPart bwMode="auto" r:id="rId71">
+                      <w14:nvContentPartPr>
+                        <w14:cNvContentPartPr/>
+                      </w14:nvContentPartPr>
+                      <w14:xfrm>
+                        <a:off x="0" y="0"/>
+                        <a:ext cx="1726200" cy="639000"/>
+                      </w14:xfrm>
+                    </w14:contentPart>
+                  </a:graphicData>
+                </a:graphic>
+              </wp:anchor>
+            </w:drawing>
+          </mc:Choice>
+          <mc:Fallback>
+            <w:pict>
+              <v:shape w14:anchorId="28E75539" id="Ink 192" o:spid="_x0000_s1026" type="#_x0000_t75" style="position:absolute;margin-left:-14.25pt;margin-top:43.8pt;width:137.3pt;height:51.7pt;z-index:251795456;visibility:visible;mso-wrap-style:square;mso-wrap-distance-left:9pt;mso-wrap-distance-top:0;mso-wrap-distance-right:9pt;mso-wrap-distance-bottom:0;mso-position-horizontal:absolute;mso-position-horizontal-relative:text;mso-position-vertical:absolute;mso-position-vertical-relative:text" o:gfxdata="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">
+                <v:imagedata r:id="rId57" o:title=""/>
+              </v:shape>
+            </w:pict>
+          </mc:Fallback>
+        </mc:AlternateContent>
+      </w:r>
+      <w:r>
+        <w:drawing>
+          <wp:inline distT="0" distB="0" distL="0" distR="0" wp14:anchorId="5187EB54" wp14:editId="665BD7BF">
+            <wp:extent cx="5372100" cy="1473200"/>
+            <wp:effectExtent l="0" t="0" r="0" b="0"/>
+            <wp:docPr id="197" name="Picture 197" descr="Table&#10;&#10;Description automatically generated"/>
+            <wp:cNvGraphicFramePr>
+              <a:graphicFrameLocks xmlns:a="http://schemas.openxmlformats.org/drawingml/2006/main" noChangeAspect="1"/>
+            </wp:cNvGraphicFramePr>
+            <a:graphic xmlns:a="http://schemas.openxmlformats.org/drawingml/2006/main">
+              <a:graphicData uri="http://schemas.openxmlformats.org/drawingml/2006/picture">
+                <pic:pic xmlns:pic="http://schemas.openxmlformats.org/drawingml/2006/picture">
+                  <pic:nvPicPr>
+                    <pic:cNvPr id="170" name="Picture 170" descr="Table&#10;&#10;Description automatically generated"/>
+                    <pic:cNvPicPr/>
+                  </pic:nvPicPr>
+                  <pic:blipFill>
+                    <a:blip r:embed="rId48"/>
+                    <a:stretch>
+                      <a:fillRect/>
+                    </a:stretch>
+                  </pic:blipFill>
+                  <pic:spPr>
+                    <a:xfrm>
+                      <a:off x="0" y="0"/>
+                      <a:ext cx="5372100" cy="1473200"/>
+                    </a:xfrm>
+                    <a:prstGeom prst="rect">
+                      <a:avLst/>
+                    </a:prstGeom>
+                  </pic:spPr>
+                </pic:pic>
+              </a:graphicData>
+            </a:graphic>
+          </wp:inline>
+        </w:drawing>
+      </w:r>
+    </w:p>
+    <w:p>
+      <w:pPr>
+        <w:tabs>
+          <w:tab w:val="left" w:pos="3820"/>
+        </w:tabs>
+      </w:pPr>
+    </w:p>
+    <w:p>
+      <w:pPr>
+        <w:tabs>
+          <w:tab w:val="left" w:pos="3820"/>
+        </w:tabs>
+      </w:pPr>
+      <w:r>
+        <w:t xml:space="preserve"> </w:t>
+      </w:r>
+    </w:p>
+    <w:p>
+      <w:pPr>
+        <w:tabs>
+          <w:tab w:val="left" w:pos="3820"/>
+        </w:tabs>
+      </w:pPr>
+      <w:r>
+        <w:rPr>
+          <w:noProof/>
+        </w:rPr>
+        <mc:AlternateContent>
+          <mc:Choice Requires="wpi">
+            <w:drawing>
+              <wp:anchor distT="0" distB="0" distL="114300" distR="114300" simplePos="0" relativeHeight="251802624" behindDoc="0" locked="0" layoutInCell="1" allowOverlap="1" wp14:anchorId="75B10471" wp14:editId="3A1233B5">
+                <wp:simplePos x="0" y="0"/>
+                <wp:positionH relativeFrom="column">
+                  <wp:posOffset>453390</wp:posOffset>
+                </wp:positionH>
+                <wp:positionV relativeFrom="paragraph">
+                  <wp:posOffset>925830</wp:posOffset>
+                </wp:positionV>
+                <wp:extent cx="354965" cy="177165"/>
+                <wp:effectExtent l="50800" t="38100" r="0" b="51435"/>
+                <wp:wrapNone/>
+                <wp:docPr id="201" name="Ink 201"/>
+                <wp:cNvGraphicFramePr/>
+                <a:graphic xmlns:a="http://schemas.openxmlformats.org/drawingml/2006/main">
+                  <a:graphicData uri="http://schemas.microsoft.com/office/word/2010/wordprocessingInk">
+                    <w14:contentPart bwMode="auto" r:id="rId72">
+                      <w14:nvContentPartPr>
+                        <w14:cNvContentPartPr/>
+                      </w14:nvContentPartPr>
+                      <w14:xfrm>
+                        <a:off x="0" y="0"/>
+                        <a:ext cx="354965" cy="177165"/>
+                      </w14:xfrm>
+                    </w14:contentPart>
+                  </a:graphicData>
+                </a:graphic>
+              </wp:anchor>
+            </w:drawing>
+          </mc:Choice>
+          <mc:Fallback>
+            <w:pict>
+              <v:shape w14:anchorId="5E8D2B58" id="Ink 201" o:spid="_x0000_s1026" type="#_x0000_t75" style="position:absolute;margin-left:35pt;margin-top:72.2pt;width:29.35pt;height:15.35pt;z-index:251802624;visibility:visible;mso-wrap-style:square;mso-wrap-distance-left:9pt;mso-wrap-distance-top:0;mso-wrap-distance-right:9pt;mso-wrap-distance-bottom:0;mso-position-horizontal:absolute;mso-position-horizontal-relative:text;mso-position-vertical:absolute;mso-position-vertical-relative:text" o:gfxdata="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">
+                <v:imagedata r:id="rId73" o:title=""/>
+              </v:shape>
+            </w:pict>
+          </mc:Fallback>
+        </mc:AlternateContent>
+      </w:r>
+      <w:r>
+        <w:rPr>
+          <w:noProof/>
+        </w:rPr>
+        <mc:AlternateContent>
+          <mc:Choice Requires="wpi">
+            <w:drawing>
+              <wp:anchor distT="0" distB="0" distL="114300" distR="114300" simplePos="0" relativeHeight="251797504" behindDoc="0" locked="0" layoutInCell="1" allowOverlap="1" wp14:anchorId="3271C3A1" wp14:editId="41FBB11A">
+                <wp:simplePos x="0" y="0"/>
+                <wp:positionH relativeFrom="column">
+                  <wp:posOffset>-97155</wp:posOffset>
+                </wp:positionH>
+                <wp:positionV relativeFrom="paragraph">
+                  <wp:posOffset>473710</wp:posOffset>
+                </wp:positionV>
+                <wp:extent cx="1506960" cy="391680"/>
+                <wp:effectExtent l="38100" t="38100" r="29845" b="40640"/>
+                <wp:wrapNone/>
+                <wp:docPr id="196" name="Ink 196"/>
+                <wp:cNvGraphicFramePr/>
+                <a:graphic xmlns:a="http://schemas.openxmlformats.org/drawingml/2006/main">
+                  <a:graphicData uri="http://schemas.microsoft.com/office/word/2010/wordprocessingInk">
+                    <w14:contentPart bwMode="auto" r:id="rId74">
+                      <w14:nvContentPartPr>
+                        <w14:cNvContentPartPr/>
+                      </w14:nvContentPartPr>
+                      <w14:xfrm>
+                        <a:off x="0" y="0"/>
+                        <a:ext cx="1506960" cy="391680"/>
+                      </w14:xfrm>
+                    </w14:contentPart>
+                  </a:graphicData>
+                </a:graphic>
+              </wp:anchor>
+            </w:drawing>
+          </mc:Choice>
+          <mc:Fallback>
+            <w:pict>
+              <v:shape w14:anchorId="091153E9" id="Ink 196" o:spid="_x0000_s1026" type="#_x0000_t75" style="position:absolute;margin-left:-8.35pt;margin-top:36.6pt;width:120.05pt;height:32.3pt;z-index:251797504;visibility:visible;mso-wrap-style:square;mso-wrap-distance-left:9pt;mso-wrap-distance-top:0;mso-wrap-distance-right:9pt;mso-wrap-distance-bottom:0;mso-position-horizontal:absolute;mso-position-horizontal-relative:text;mso-position-vertical:absolute;mso-position-vertical-relative:text" o:gfxdata="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">
+                <v:imagedata r:id="rId75" o:title=""/>
+              </v:shape>
+            </w:pict>
+          </mc:Fallback>
+        </mc:AlternateContent>
+      </w:r>
+      <w:r>
+        <w:rPr>
+          <w:noProof/>
+        </w:rPr>
+        <mc:AlternateContent>
+          <mc:Choice Requires="wpi">
+            <w:drawing>
+              <wp:anchor distT="0" distB="0" distL="114300" distR="114300" simplePos="0" relativeHeight="251796480" behindDoc="0" locked="0" layoutInCell="1" allowOverlap="1" wp14:anchorId="327F6FAA" wp14:editId="4B0161B8">
+                <wp:simplePos x="0" y="0"/>
+                <wp:positionH relativeFrom="column">
+                  <wp:posOffset>744220</wp:posOffset>
+                </wp:positionH>
+                <wp:positionV relativeFrom="paragraph">
+                  <wp:posOffset>790575</wp:posOffset>
+                </wp:positionV>
+                <wp:extent cx="2237760" cy="386280"/>
+                <wp:effectExtent l="0" t="38100" r="0" b="45720"/>
+                <wp:wrapNone/>
+                <wp:docPr id="195" name="Ink 195"/>
+                <wp:cNvGraphicFramePr/>
+                <a:graphic xmlns:a="http://schemas.openxmlformats.org/drawingml/2006/main">
+                  <a:graphicData uri="http://schemas.microsoft.com/office/word/2010/wordprocessingInk">
+                    <w14:contentPart bwMode="auto" r:id="rId76">
+                      <w14:nvContentPartPr>
+                        <w14:cNvContentPartPr/>
+                      </w14:nvContentPartPr>
+                      <w14:xfrm>
+                        <a:off x="0" y="0"/>
+                        <a:ext cx="2237760" cy="386280"/>
+                      </w14:xfrm>
+                    </w14:contentPart>
+                  </a:graphicData>
+                </a:graphic>
+              </wp:anchor>
+            </w:drawing>
+          </mc:Choice>
+          <mc:Fallback>
+            <w:pict>
+              <v:shape w14:anchorId="7466AC25" id="Ink 195" o:spid="_x0000_s1026" type="#_x0000_t75" style="position:absolute;margin-left:57.9pt;margin-top:61.55pt;width:177.6pt;height:31.8pt;z-index:251796480;visibility:visible;mso-wrap-style:square;mso-wrap-distance-left:9pt;mso-wrap-distance-top:0;mso-wrap-distance-right:9pt;mso-wrap-distance-bottom:0;mso-position-horizontal:absolute;mso-position-horizontal-relative:text;mso-position-vertical:absolute;mso-position-vertical-relative:text" o:gfxdata="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">
+                <v:imagedata r:id="rId63" o:title=""/>
+              </v:shape>
+            </w:pict>
+          </mc:Fallback>
+        </mc:AlternateContent>
+      </w:r>
+      <w:r>
+        <w:rPr>
+          <w:noProof/>
+        </w:rPr>
+        <mc:AlternateContent>
+          <mc:Choice Requires="wpi">
+            <w:drawing>
+              <wp:anchor distT="0" distB="0" distL="114300" distR="114300" simplePos="0" relativeHeight="251799552" behindDoc="0" locked="0" layoutInCell="1" allowOverlap="1" wp14:anchorId="6C70993E" wp14:editId="36B3DE14">
+                <wp:simplePos x="0" y="0"/>
+                <wp:positionH relativeFrom="column">
+                  <wp:posOffset>4519660</wp:posOffset>
+                </wp:positionH>
+                <wp:positionV relativeFrom="paragraph">
+                  <wp:posOffset>177925</wp:posOffset>
+                </wp:positionV>
+                <wp:extent cx="293040" cy="362520"/>
+                <wp:effectExtent l="38100" t="38100" r="24765" b="44450"/>
+                <wp:wrapNone/>
+                <wp:docPr id="193" name="Ink 193"/>
+                <wp:cNvGraphicFramePr/>
+                <a:graphic xmlns:a="http://schemas.openxmlformats.org/drawingml/2006/main">
+                  <a:graphicData uri="http://schemas.microsoft.com/office/word/2010/wordprocessingInk">
+                    <w14:contentPart bwMode="auto" r:id="rId77">
+                      <w14:nvContentPartPr>
+                        <w14:cNvContentPartPr/>
+                      </w14:nvContentPartPr>
+                      <w14:xfrm>
+                        <a:off x="0" y="0"/>
+                        <a:ext cx="293040" cy="362520"/>
+                      </w14:xfrm>
+                    </w14:contentPart>
+                  </a:graphicData>
+                </a:graphic>
+              </wp:anchor>
+            </w:drawing>
+          </mc:Choice>
+          <mc:Fallback>
+            <w:pict>
+              <v:shape w14:anchorId="69E828AD" id="Ink 193" o:spid="_x0000_s1026" type="#_x0000_t75" style="position:absolute;margin-left:355.2pt;margin-top:13.3pt;width:24.45pt;height:30pt;z-index:251799552;visibility:visible;mso-wrap-style:square;mso-wrap-distance-left:9pt;mso-wrap-distance-top:0;mso-wrap-distance-right:9pt;mso-wrap-distance-bottom:0;mso-position-horizontal:absolute;mso-position-horizontal-relative:text;mso-position-vertical:absolute;mso-position-vertical-relative:text" o:gfxdata="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">
+                <v:imagedata r:id="rId66" o:title=""/>
+              </v:shape>
+            </w:pict>
+          </mc:Fallback>
+        </mc:AlternateContent>
+      </w:r>
+      <w:r>
+        <w:rPr>
+          <w:noProof/>
+        </w:rPr>
+        <mc:AlternateContent>
+          <mc:Choice Requires="wpi">
+            <w:drawing>
+              <wp:anchor distT="0" distB="0" distL="114300" distR="114300" simplePos="0" relativeHeight="251798528" behindDoc="0" locked="0" layoutInCell="1" allowOverlap="1" wp14:anchorId="2D5B772A" wp14:editId="3C5D5E66">
+                <wp:simplePos x="0" y="0"/>
+                <wp:positionH relativeFrom="column">
+                  <wp:posOffset>3188970</wp:posOffset>
+                </wp:positionH>
+                <wp:positionV relativeFrom="paragraph">
+                  <wp:posOffset>117475</wp:posOffset>
+                </wp:positionV>
+                <wp:extent cx="427355" cy="356760"/>
+                <wp:effectExtent l="38100" t="38100" r="29845" b="37465"/>
+                <wp:wrapNone/>
+                <wp:docPr id="194" name="Ink 194"/>
+                <wp:cNvGraphicFramePr/>
+                <a:graphic xmlns:a="http://schemas.openxmlformats.org/drawingml/2006/main">
+                  <a:graphicData uri="http://schemas.microsoft.com/office/word/2010/wordprocessingInk">
+                    <w14:contentPart bwMode="auto" r:id="rId78">
+                      <w14:nvContentPartPr>
+                        <w14:cNvContentPartPr/>
+                      </w14:nvContentPartPr>
+                      <w14:xfrm>
+                        <a:off x="0" y="0"/>
+                        <a:ext cx="427355" cy="356760"/>
+                      </w14:xfrm>
+                    </w14:contentPart>
+                  </a:graphicData>
+                </a:graphic>
+              </wp:anchor>
+            </w:drawing>
+          </mc:Choice>
+          <mc:Fallback>
+            <w:pict>
+              <v:shape w14:anchorId="078D3AE7" id="Ink 194" o:spid="_x0000_s1026" type="#_x0000_t75" style="position:absolute;margin-left:250.4pt;margin-top:8.55pt;width:35.05pt;height:29.55pt;z-index:251798528;visibility:visible;mso-wrap-style:square;mso-wrap-distance-left:9pt;mso-wrap-distance-top:0;mso-wrap-distance-right:9pt;mso-wrap-distance-bottom:0;mso-position-horizontal:absolute;mso-position-horizontal-relative:text;mso-position-vertical:absolute;mso-position-vertical-relative:text" o:gfxdata="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">
+                <v:imagedata r:id="rId68" o:title=""/>
+              </v:shape>
+            </w:pict>
+          </mc:Fallback>
+        </mc:AlternateContent>
+      </w:r>
+      <w:r>
+        <w:drawing>
+          <wp:inline distT="0" distB="0" distL="0" distR="0" wp14:anchorId="0777D183" wp14:editId="1AAD55C6">
+            <wp:extent cx="5295900" cy="1701800"/>
+            <wp:effectExtent l="0" t="0" r="0" b="0"/>
+            <wp:docPr id="198" name="Picture 198" descr="Table&#10;&#10;Description automatically generated"/>
+            <wp:cNvGraphicFramePr>
+              <a:graphicFrameLocks xmlns:a="http://schemas.openxmlformats.org/drawingml/2006/main" noChangeAspect="1"/>
+            </wp:cNvGraphicFramePr>
+            <a:graphic xmlns:a="http://schemas.openxmlformats.org/drawingml/2006/main">
+              <a:graphicData uri="http://schemas.openxmlformats.org/drawingml/2006/picture">
+                <pic:pic xmlns:pic="http://schemas.openxmlformats.org/drawingml/2006/picture">
+                  <pic:nvPicPr>
+                    <pic:cNvPr id="154" name="Picture 154" descr="Table&#10;&#10;Description automatically generated"/>
+                    <pic:cNvPicPr/>
+                  </pic:nvPicPr>
+                  <pic:blipFill>
+                    <a:blip r:embed="rId55"/>
+                    <a:stretch>
+                      <a:fillRect/>
+                    </a:stretch>
+                  </pic:blipFill>
+                  <pic:spPr>
+                    <a:xfrm>
+                      <a:off x="0" y="0"/>
+                      <a:ext cx="5295900" cy="1701800"/>
+                    </a:xfrm>
+                    <a:prstGeom prst="rect">
+                      <a:avLst/>
+                    </a:prstGeom>
+                  </pic:spPr>
+                </pic:pic>
+              </a:graphicData>
+            </a:graphic>
+          </wp:inline>
+        </w:drawing>
+      </w:r>
+    </w:p>
+    <w:p>
+      <w:pPr>
+        <w:tabs>
+          <w:tab w:val="left" w:pos="3820"/>
+        </w:tabs>
+      </w:pPr>
     </w:p>
     <w:p>
       <w:pPr>
@@ -3484,14 +4469,608 @@
         </w:tabs>
       </w:pPr>
       <w:r>
-        <w:t xml:space="preserve">4 </w:t>
+        <w:t xml:space="preserve">3 </w:t>
       </w:r>
       <w:r>
         <w:sym w:font="Wingdings" w:char="F0E0"/>
       </w:r>
       <w:r>
-        <w:t xml:space="preserve"> 1</w:t>
-      </w:r>
+        <w:t xml:space="preserve"> 4</w:t>
+      </w:r>
+    </w:p>
+    <w:p>
+      <w:pPr>
+        <w:pStyle w:val="ListParagraph"/>
+        <w:numPr>
+          <w:ilvl w:val="1"/>
+          <w:numId w:val="1"/>
+        </w:numPr>
+        <w:tabs>
+          <w:tab w:val="left" w:pos="3820"/>
+        </w:tabs>
+      </w:pPr>
+      <w:r>
+        <w:t xml:space="preserve">3 </w:t>
+      </w:r>
+      <w:r>
+        <w:sym w:font="Wingdings" w:char="F0E0"/>
+      </w:r>
+      <w:r>
+        <w:t xml:space="preserve"> </w:t>
+      </w:r>
+      <w:r>
+        <w:t>4</w:t>
+      </w:r>
+      <w:r>
+        <w:t xml:space="preserve"> (has cost of </w:t>
+      </w:r>
+      <w:r>
+        <w:t>4</w:t>
+      </w:r>
+      <w:r>
+        <w:t>)</w:t>
+      </w:r>
+    </w:p>
+    <w:p>
+      <w:pPr>
+        <w:pStyle w:val="ListParagraph"/>
+        <w:numPr>
+          <w:ilvl w:val="1"/>
+          <w:numId w:val="1"/>
+        </w:numPr>
+        <w:tabs>
+          <w:tab w:val="left" w:pos="3820"/>
+        </w:tabs>
+      </w:pPr>
+      <w:r>
+        <w:t>3</w:t>
+      </w:r>
+      <w:r>
+        <w:rPr>
+          <w:rFonts w:hint="eastAsia"/>
+        </w:rPr>
+        <w:t xml:space="preserve"> </w:t>
+      </w:r>
+      <w:r>
+        <w:sym w:font="Wingdings" w:char="F0E0"/>
+      </w:r>
+      <w:r>
+        <w:rPr>
+          <w:rFonts w:hint="eastAsia"/>
+        </w:rPr>
+        <w:t xml:space="preserve"> </w:t>
+      </w:r>
+      <w:r>
+        <w:t>2</w:t>
+      </w:r>
+      <w:r>
+        <w:rPr>
+          <w:rFonts w:hint="eastAsia"/>
+        </w:rPr>
+        <w:t xml:space="preserve"> </w:t>
+      </w:r>
+      <w:r>
+        <w:t>(has cost of 7)</w:t>
+      </w:r>
+      <w:r>
+        <w:rPr>
+          <w:rFonts w:hint="eastAsia"/>
+        </w:rPr>
+        <w:t xml:space="preserve"> </w:t>
+      </w:r>
+      <w:r>
+        <w:t>+</w:t>
+      </w:r>
+      <w:r>
+        <w:rPr>
+          <w:rFonts w:hint="eastAsia"/>
+        </w:rPr>
+        <w:t xml:space="preserve"> </w:t>
+      </w:r>
+      <w:r>
+        <w:t>2</w:t>
+      </w:r>
+      <w:r>
+        <w:rPr>
+          <w:rFonts w:hint="eastAsia"/>
+        </w:rPr>
+        <w:t xml:space="preserve"> </w:t>
+      </w:r>
+      <w:r>
+        <w:sym w:font="Wingdings" w:char="F0E0"/>
+      </w:r>
+      <w:r>
+        <w:rPr>
+          <w:rFonts w:hint="eastAsia"/>
+        </w:rPr>
+        <w:t xml:space="preserve"> </w:t>
+      </w:r>
+      <w:r>
+        <w:t>4 (has cost of 15)</w:t>
+      </w:r>
+    </w:p>
+    <w:p>
+      <w:pPr>
+        <w:pStyle w:val="ListParagraph"/>
+        <w:numPr>
+          <w:ilvl w:val="1"/>
+          <w:numId w:val="1"/>
+        </w:numPr>
+        <w:tabs>
+          <w:tab w:val="left" w:pos="3820"/>
+        </w:tabs>
+      </w:pPr>
+      <w:r>
+        <w:rPr>
+          <w:rFonts w:hint="eastAsia"/>
+        </w:rPr>
+        <w:t>최소</w:t>
+      </w:r>
+      <w:r>
+        <w:rPr>
+          <w:rFonts w:hint="eastAsia"/>
+        </w:rPr>
+        <w:t xml:space="preserve"> </w:t>
+      </w:r>
+      <w:r>
+        <w:rPr>
+          <w:rFonts w:hint="eastAsia"/>
+        </w:rPr>
+        <w:t>값</w:t>
+      </w:r>
+      <w:r>
+        <w:rPr>
+          <w:rFonts w:hint="eastAsia"/>
+        </w:rPr>
+        <w:t xml:space="preserve"> </w:t>
+      </w:r>
+      <w:r>
+        <w:sym w:font="Wingdings" w:char="F0E0"/>
+      </w:r>
+      <w:r>
+        <w:rPr>
+          <w:rFonts w:hint="eastAsia"/>
+        </w:rPr>
+        <w:t xml:space="preserve"> </w:t>
+      </w:r>
+      <w:r>
+        <w:t>4</w:t>
+      </w:r>
+    </w:p>
+    <w:p>
+      <w:pPr>
+        <w:tabs>
+          <w:tab w:val="left" w:pos="3820"/>
+        </w:tabs>
+      </w:pPr>
+    </w:p>
+    <w:p>
+      <w:pPr>
+        <w:tabs>
+          <w:tab w:val="left" w:pos="3820"/>
+        </w:tabs>
+      </w:pPr>
+      <w:r>
+        <w:rPr>
+          <w:noProof/>
+        </w:rPr>
+        <mc:AlternateContent>
+          <mc:Choice Requires="wpi">
+            <w:drawing>
+              <wp:anchor distT="0" distB="0" distL="114300" distR="114300" simplePos="0" relativeHeight="251804672" behindDoc="0" locked="0" layoutInCell="1" allowOverlap="1" wp14:anchorId="366A8787" wp14:editId="30E428FE">
+                <wp:simplePos x="0" y="0"/>
+                <wp:positionH relativeFrom="column">
+                  <wp:posOffset>3790315</wp:posOffset>
+                </wp:positionH>
+                <wp:positionV relativeFrom="paragraph">
+                  <wp:posOffset>565150</wp:posOffset>
+                </wp:positionV>
+                <wp:extent cx="1726200" cy="639000"/>
+                <wp:effectExtent l="38100" t="38100" r="39370" b="46990"/>
+                <wp:wrapNone/>
+                <wp:docPr id="202" name="Ink 202"/>
+                <wp:cNvGraphicFramePr/>
+                <a:graphic xmlns:a="http://schemas.openxmlformats.org/drawingml/2006/main">
+                  <a:graphicData uri="http://schemas.microsoft.com/office/word/2010/wordprocessingInk">
+                    <w14:contentPart bwMode="auto" r:id="rId79">
+                      <w14:nvContentPartPr>
+                        <w14:cNvContentPartPr/>
+                      </w14:nvContentPartPr>
+                      <w14:xfrm>
+                        <a:off x="0" y="0"/>
+                        <a:ext cx="1726200" cy="639000"/>
+                      </w14:xfrm>
+                    </w14:contentPart>
+                  </a:graphicData>
+                </a:graphic>
+              </wp:anchor>
+            </w:drawing>
+          </mc:Choice>
+          <mc:Fallback>
+            <w:pict>
+              <v:shape w14:anchorId="1C685D52" id="Ink 202" o:spid="_x0000_s1026" type="#_x0000_t75" style="position:absolute;margin-left:297.75pt;margin-top:43.8pt;width:137.3pt;height:51.7pt;z-index:251804672;visibility:visible;mso-wrap-style:square;mso-wrap-distance-left:9pt;mso-wrap-distance-top:0;mso-wrap-distance-right:9pt;mso-wrap-distance-bottom:0;mso-position-horizontal:absolute;mso-position-horizontal-relative:text;mso-position-vertical:absolute;mso-position-vertical-relative:text" o:gfxdata="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">
+                <v:imagedata r:id="rId57" o:title=""/>
+              </v:shape>
+            </w:pict>
+          </mc:Fallback>
+        </mc:AlternateContent>
+      </w:r>
+      <w:r>
+        <w:drawing>
+          <wp:inline distT="0" distB="0" distL="0" distR="0" wp14:anchorId="74B9B275" wp14:editId="1300181C">
+            <wp:extent cx="5372100" cy="1473200"/>
+            <wp:effectExtent l="0" t="0" r="0" b="0"/>
+            <wp:docPr id="208" name="Picture 208" descr="Table&#10;&#10;Description automatically generated"/>
+            <wp:cNvGraphicFramePr>
+              <a:graphicFrameLocks xmlns:a="http://schemas.openxmlformats.org/drawingml/2006/main" noChangeAspect="1"/>
+            </wp:cNvGraphicFramePr>
+            <a:graphic xmlns:a="http://schemas.openxmlformats.org/drawingml/2006/main">
+              <a:graphicData uri="http://schemas.openxmlformats.org/drawingml/2006/picture">
+                <pic:pic xmlns:pic="http://schemas.openxmlformats.org/drawingml/2006/picture">
+                  <pic:nvPicPr>
+                    <pic:cNvPr id="170" name="Picture 170" descr="Table&#10;&#10;Description automatically generated"/>
+                    <pic:cNvPicPr/>
+                  </pic:nvPicPr>
+                  <pic:blipFill>
+                    <a:blip r:embed="rId48"/>
+                    <a:stretch>
+                      <a:fillRect/>
+                    </a:stretch>
+                  </pic:blipFill>
+                  <pic:spPr>
+                    <a:xfrm>
+                      <a:off x="0" y="0"/>
+                      <a:ext cx="5372100" cy="1473200"/>
+                    </a:xfrm>
+                    <a:prstGeom prst="rect">
+                      <a:avLst/>
+                    </a:prstGeom>
+                  </pic:spPr>
+                </pic:pic>
+              </a:graphicData>
+            </a:graphic>
+          </wp:inline>
+        </w:drawing>
+      </w:r>
+    </w:p>
+    <w:p>
+      <w:pPr>
+        <w:tabs>
+          <w:tab w:val="left" w:pos="3820"/>
+        </w:tabs>
+      </w:pPr>
+    </w:p>
+    <w:p>
+      <w:pPr>
+        <w:tabs>
+          <w:tab w:val="left" w:pos="3820"/>
+        </w:tabs>
+      </w:pPr>
+      <w:r>
+        <w:t xml:space="preserve"> </w:t>
+      </w:r>
+    </w:p>
+    <w:p>
+      <w:pPr>
+        <w:tabs>
+          <w:tab w:val="left" w:pos="3820"/>
+        </w:tabs>
+      </w:pPr>
+      <w:r>
+        <w:rPr>
+          <w:noProof/>
+        </w:rPr>
+        <w:lastRenderedPageBreak/>
+        <mc:AlternateContent>
+          <mc:Choice Requires="wpi">
+            <w:drawing>
+              <wp:anchor distT="0" distB="0" distL="114300" distR="114300" simplePos="0" relativeHeight="251805696" behindDoc="0" locked="0" layoutInCell="1" allowOverlap="1" wp14:anchorId="1FFF0AC9" wp14:editId="08BEED64">
+                <wp:simplePos x="0" y="0"/>
+                <wp:positionH relativeFrom="column">
+                  <wp:posOffset>744220</wp:posOffset>
+                </wp:positionH>
+                <wp:positionV relativeFrom="paragraph">
+                  <wp:posOffset>1102995</wp:posOffset>
+                </wp:positionV>
+                <wp:extent cx="2237760" cy="386280"/>
+                <wp:effectExtent l="0" t="38100" r="0" b="45720"/>
+                <wp:wrapNone/>
+                <wp:docPr id="205" name="Ink 205"/>
+                <wp:cNvGraphicFramePr/>
+                <a:graphic xmlns:a="http://schemas.openxmlformats.org/drawingml/2006/main">
+                  <a:graphicData uri="http://schemas.microsoft.com/office/word/2010/wordprocessingInk">
+                    <w14:contentPart bwMode="auto" r:id="rId80">
+                      <w14:nvContentPartPr>
+                        <w14:cNvContentPartPr/>
+                      </w14:nvContentPartPr>
+                      <w14:xfrm>
+                        <a:off x="0" y="0"/>
+                        <a:ext cx="2237760" cy="386280"/>
+                      </w14:xfrm>
+                    </w14:contentPart>
+                  </a:graphicData>
+                </a:graphic>
+              </wp:anchor>
+            </w:drawing>
+          </mc:Choice>
+          <mc:Fallback>
+            <w:pict>
+              <v:shape w14:anchorId="3FA8FF01" id="Ink 205" o:spid="_x0000_s1026" type="#_x0000_t75" style="position:absolute;margin-left:57.9pt;margin-top:86.15pt;width:177.6pt;height:31.8pt;z-index:251805696;visibility:visible;mso-wrap-style:square;mso-wrap-distance-left:9pt;mso-wrap-distance-top:0;mso-wrap-distance-right:9pt;mso-wrap-distance-bottom:0;mso-position-horizontal:absolute;mso-position-horizontal-relative:text;mso-position-vertical:absolute;mso-position-vertical-relative:text" o:gfxdata="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">
+                <v:imagedata r:id="rId63" o:title=""/>
+              </v:shape>
+            </w:pict>
+          </mc:Fallback>
+        </mc:AlternateContent>
+      </w:r>
+      <w:r>
+        <w:rPr>
+          <w:noProof/>
+        </w:rPr>
+        <mc:AlternateContent>
+          <mc:Choice Requires="wpi">
+            <w:drawing>
+              <wp:anchor distT="0" distB="0" distL="114300" distR="114300" simplePos="0" relativeHeight="251815936" behindDoc="0" locked="0" layoutInCell="1" allowOverlap="1" wp14:anchorId="64EDF7ED" wp14:editId="02FD9EF6">
+                <wp:simplePos x="0" y="0"/>
+                <wp:positionH relativeFrom="column">
+                  <wp:posOffset>4505325</wp:posOffset>
+                </wp:positionH>
+                <wp:positionV relativeFrom="paragraph">
+                  <wp:posOffset>934720</wp:posOffset>
+                </wp:positionV>
+                <wp:extent cx="786240" cy="321665"/>
+                <wp:effectExtent l="50800" t="50800" r="26670" b="34290"/>
+                <wp:wrapNone/>
+                <wp:docPr id="215" name="Ink 215"/>
+                <wp:cNvGraphicFramePr/>
+                <a:graphic xmlns:a="http://schemas.openxmlformats.org/drawingml/2006/main">
+                  <a:graphicData uri="http://schemas.microsoft.com/office/word/2010/wordprocessingInk">
+                    <w14:contentPart bwMode="auto" r:id="rId81">
+                      <w14:nvContentPartPr>
+                        <w14:cNvContentPartPr/>
+                      </w14:nvContentPartPr>
+                      <w14:xfrm>
+                        <a:off x="0" y="0"/>
+                        <a:ext cx="786240" cy="321665"/>
+                      </w14:xfrm>
+                    </w14:contentPart>
+                  </a:graphicData>
+                </a:graphic>
+              </wp:anchor>
+            </w:drawing>
+          </mc:Choice>
+          <mc:Fallback>
+            <w:pict>
+              <v:shape w14:anchorId="7F916EFD" id="Ink 215" o:spid="_x0000_s1026" type="#_x0000_t75" style="position:absolute;margin-left:354.05pt;margin-top:72.9pt;width:63.3pt;height:26.75pt;z-index:251815936;visibility:visible;mso-wrap-style:square;mso-wrap-distance-left:9pt;mso-wrap-distance-top:0;mso-wrap-distance-right:9pt;mso-wrap-distance-bottom:0;mso-position-horizontal:absolute;mso-position-horizontal-relative:text;mso-position-vertical:absolute;mso-position-vertical-relative:text" o:gfxdata="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">
+                <v:imagedata r:id="rId82" o:title=""/>
+              </v:shape>
+            </w:pict>
+          </mc:Fallback>
+        </mc:AlternateContent>
+      </w:r>
+      <w:r>
+        <w:rPr>
+          <w:noProof/>
+        </w:rPr>
+        <mc:AlternateContent>
+          <mc:Choice Requires="wpi">
+            <w:drawing>
+              <wp:anchor distT="0" distB="0" distL="114300" distR="114300" simplePos="0" relativeHeight="251806720" behindDoc="0" locked="0" layoutInCell="1" allowOverlap="1" wp14:anchorId="11276928" wp14:editId="611E6276">
+                <wp:simplePos x="0" y="0"/>
+                <wp:positionH relativeFrom="column">
+                  <wp:posOffset>3865245</wp:posOffset>
+                </wp:positionH>
+                <wp:positionV relativeFrom="paragraph">
+                  <wp:posOffset>473710</wp:posOffset>
+                </wp:positionV>
+                <wp:extent cx="1506960" cy="391680"/>
+                <wp:effectExtent l="38100" t="38100" r="29845" b="40640"/>
+                <wp:wrapNone/>
+                <wp:docPr id="204" name="Ink 204"/>
+                <wp:cNvGraphicFramePr/>
+                <a:graphic xmlns:a="http://schemas.openxmlformats.org/drawingml/2006/main">
+                  <a:graphicData uri="http://schemas.microsoft.com/office/word/2010/wordprocessingInk">
+                    <w14:contentPart bwMode="auto" r:id="rId83">
+                      <w14:nvContentPartPr>
+                        <w14:cNvContentPartPr/>
+                      </w14:nvContentPartPr>
+                      <w14:xfrm>
+                        <a:off x="0" y="0"/>
+                        <a:ext cx="1506960" cy="391680"/>
+                      </w14:xfrm>
+                    </w14:contentPart>
+                  </a:graphicData>
+                </a:graphic>
+              </wp:anchor>
+            </w:drawing>
+          </mc:Choice>
+          <mc:Fallback>
+            <w:pict>
+              <v:shape w14:anchorId="7BF8C3F6" id="Ink 204" o:spid="_x0000_s1026" type="#_x0000_t75" style="position:absolute;margin-left:303.65pt;margin-top:36.6pt;width:120.05pt;height:32.25pt;z-index:251806720;visibility:visible;mso-wrap-style:square;mso-wrap-distance-left:9pt;mso-wrap-distance-top:0;mso-wrap-distance-right:9pt;mso-wrap-distance-bottom:0;mso-position-horizontal:absolute;mso-position-horizontal-relative:text;mso-position-vertical:absolute;mso-position-vertical-relative:text" o:gfxdata="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">
+                <v:imagedata r:id="rId84" o:title=""/>
+              </v:shape>
+            </w:pict>
+          </mc:Fallback>
+        </mc:AlternateContent>
+      </w:r>
+      <w:r>
+        <w:rPr>
+          <w:noProof/>
+        </w:rPr>
+        <mc:AlternateContent>
+          <mc:Choice Requires="wpi">
+            <w:drawing>
+              <wp:anchor distT="0" distB="0" distL="114300" distR="114300" simplePos="0" relativeHeight="251809792" behindDoc="0" locked="0" layoutInCell="1" allowOverlap="1" wp14:anchorId="05A9A957" wp14:editId="490D9D9C">
+                <wp:simplePos x="0" y="0"/>
+                <wp:positionH relativeFrom="column">
+                  <wp:posOffset>453390</wp:posOffset>
+                </wp:positionH>
+                <wp:positionV relativeFrom="paragraph">
+                  <wp:posOffset>925830</wp:posOffset>
+                </wp:positionV>
+                <wp:extent cx="354965" cy="177165"/>
+                <wp:effectExtent l="50800" t="38100" r="0" b="51435"/>
+                <wp:wrapNone/>
+                <wp:docPr id="203" name="Ink 203"/>
+                <wp:cNvGraphicFramePr/>
+                <a:graphic xmlns:a="http://schemas.openxmlformats.org/drawingml/2006/main">
+                  <a:graphicData uri="http://schemas.microsoft.com/office/word/2010/wordprocessingInk">
+                    <w14:contentPart bwMode="auto" r:id="rId85">
+                      <w14:nvContentPartPr>
+                        <w14:cNvContentPartPr/>
+                      </w14:nvContentPartPr>
+                      <w14:xfrm>
+                        <a:off x="0" y="0"/>
+                        <a:ext cx="354965" cy="177165"/>
+                      </w14:xfrm>
+                    </w14:contentPart>
+                  </a:graphicData>
+                </a:graphic>
+              </wp:anchor>
+            </w:drawing>
+          </mc:Choice>
+          <mc:Fallback>
+            <w:pict>
+              <v:shape w14:anchorId="69761CF6" id="Ink 203" o:spid="_x0000_s1026" type="#_x0000_t75" style="position:absolute;margin-left:35pt;margin-top:72.2pt;width:29.35pt;height:15.35pt;z-index:251809792;visibility:visible;mso-wrap-style:square;mso-wrap-distance-left:9pt;mso-wrap-distance-top:0;mso-wrap-distance-right:9pt;mso-wrap-distance-bottom:0;mso-position-horizontal:absolute;mso-position-horizontal-relative:text;mso-position-vertical:absolute;mso-position-vertical-relative:text" o:gfxdata="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">
+                <v:imagedata r:id="rId73" o:title=""/>
+              </v:shape>
+            </w:pict>
+          </mc:Fallback>
+        </mc:AlternateContent>
+      </w:r>
+      <w:r>
+        <w:rPr>
+          <w:noProof/>
+        </w:rPr>
+        <mc:AlternateContent>
+          <mc:Choice Requires="wpi">
+            <w:drawing>
+              <wp:anchor distT="0" distB="0" distL="114300" distR="114300" simplePos="0" relativeHeight="251808768" behindDoc="0" locked="0" layoutInCell="1" allowOverlap="1" wp14:anchorId="395D658D" wp14:editId="4F0DB607">
+                <wp:simplePos x="0" y="0"/>
+                <wp:positionH relativeFrom="column">
+                  <wp:posOffset>4519660</wp:posOffset>
+                </wp:positionH>
+                <wp:positionV relativeFrom="paragraph">
+                  <wp:posOffset>177925</wp:posOffset>
+                </wp:positionV>
+                <wp:extent cx="293040" cy="362520"/>
+                <wp:effectExtent l="38100" t="38100" r="24765" b="44450"/>
+                <wp:wrapNone/>
+                <wp:docPr id="206" name="Ink 206"/>
+                <wp:cNvGraphicFramePr/>
+                <a:graphic xmlns:a="http://schemas.openxmlformats.org/drawingml/2006/main">
+                  <a:graphicData uri="http://schemas.microsoft.com/office/word/2010/wordprocessingInk">
+                    <w14:contentPart bwMode="auto" r:id="rId86">
+                      <w14:nvContentPartPr>
+                        <w14:cNvContentPartPr/>
+                      </w14:nvContentPartPr>
+                      <w14:xfrm>
+                        <a:off x="0" y="0"/>
+                        <a:ext cx="293040" cy="362520"/>
+                      </w14:xfrm>
+                    </w14:contentPart>
+                  </a:graphicData>
+                </a:graphic>
+              </wp:anchor>
+            </w:drawing>
+          </mc:Choice>
+          <mc:Fallback>
+            <w:pict>
+              <v:shape w14:anchorId="67551A1B" id="Ink 206" o:spid="_x0000_s1026" type="#_x0000_t75" style="position:absolute;margin-left:355.2pt;margin-top:13.3pt;width:24.45pt;height:30pt;z-index:251808768;visibility:visible;mso-wrap-style:square;mso-wrap-distance-left:9pt;mso-wrap-distance-top:0;mso-wrap-distance-right:9pt;mso-wrap-distance-bottom:0;mso-position-horizontal:absolute;mso-position-horizontal-relative:text;mso-position-vertical:absolute;mso-position-vertical-relative:text" o:gfxdata="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">
+                <v:imagedata r:id="rId66" o:title=""/>
+              </v:shape>
+            </w:pict>
+          </mc:Fallback>
+        </mc:AlternateContent>
+      </w:r>
+      <w:r>
+        <w:rPr>
+          <w:noProof/>
+        </w:rPr>
+        <mc:AlternateContent>
+          <mc:Choice Requires="wpi">
+            <w:drawing>
+              <wp:anchor distT="0" distB="0" distL="114300" distR="114300" simplePos="0" relativeHeight="251807744" behindDoc="0" locked="0" layoutInCell="1" allowOverlap="1" wp14:anchorId="5C0D0248" wp14:editId="7A1D78E4">
+                <wp:simplePos x="0" y="0"/>
+                <wp:positionH relativeFrom="column">
+                  <wp:posOffset>3188970</wp:posOffset>
+                </wp:positionH>
+                <wp:positionV relativeFrom="paragraph">
+                  <wp:posOffset>117475</wp:posOffset>
+                </wp:positionV>
+                <wp:extent cx="427355" cy="356760"/>
+                <wp:effectExtent l="38100" t="38100" r="29845" b="37465"/>
+                <wp:wrapNone/>
+                <wp:docPr id="207" name="Ink 207"/>
+                <wp:cNvGraphicFramePr/>
+                <a:graphic xmlns:a="http://schemas.openxmlformats.org/drawingml/2006/main">
+                  <a:graphicData uri="http://schemas.microsoft.com/office/word/2010/wordprocessingInk">
+                    <w14:contentPart bwMode="auto" r:id="rId87">
+                      <w14:nvContentPartPr>
+                        <w14:cNvContentPartPr/>
+                      </w14:nvContentPartPr>
+                      <w14:xfrm>
+                        <a:off x="0" y="0"/>
+                        <a:ext cx="427355" cy="356760"/>
+                      </w14:xfrm>
+                    </w14:contentPart>
+                  </a:graphicData>
+                </a:graphic>
+              </wp:anchor>
+            </w:drawing>
+          </mc:Choice>
+          <mc:Fallback>
+            <w:pict>
+              <v:shape w14:anchorId="36127FDB" id="Ink 207" o:spid="_x0000_s1026" type="#_x0000_t75" style="position:absolute;margin-left:250.4pt;margin-top:8.55pt;width:35.05pt;height:29.55pt;z-index:251807744;visibility:visible;mso-wrap-style:square;mso-wrap-distance-left:9pt;mso-wrap-distance-top:0;mso-wrap-distance-right:9pt;mso-wrap-distance-bottom:0;mso-position-horizontal:absolute;mso-position-horizontal-relative:text;mso-position-vertical:absolute;mso-position-vertical-relative:text" o:gfxdata="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">
+                <v:imagedata r:id="rId68" o:title=""/>
+              </v:shape>
+            </w:pict>
+          </mc:Fallback>
+        </mc:AlternateContent>
+      </w:r>
+      <w:r>
+        <w:drawing>
+          <wp:inline distT="0" distB="0" distL="0" distR="0" wp14:anchorId="57B3C2E1" wp14:editId="26481BEA">
+            <wp:extent cx="5295900" cy="1701800"/>
+            <wp:effectExtent l="0" t="0" r="0" b="0"/>
+            <wp:docPr id="209" name="Picture 209" descr="Table&#10;&#10;Description automatically generated"/>
+            <wp:cNvGraphicFramePr>
+              <a:graphicFrameLocks xmlns:a="http://schemas.openxmlformats.org/drawingml/2006/main" noChangeAspect="1"/>
+            </wp:cNvGraphicFramePr>
+            <a:graphic xmlns:a="http://schemas.openxmlformats.org/drawingml/2006/main">
+              <a:graphicData uri="http://schemas.openxmlformats.org/drawingml/2006/picture">
+                <pic:pic xmlns:pic="http://schemas.openxmlformats.org/drawingml/2006/picture">
+                  <pic:nvPicPr>
+                    <pic:cNvPr id="154" name="Picture 154" descr="Table&#10;&#10;Description automatically generated"/>
+                    <pic:cNvPicPr/>
+                  </pic:nvPicPr>
+                  <pic:blipFill>
+                    <a:blip r:embed="rId55"/>
+                    <a:stretch>
+                      <a:fillRect/>
+                    </a:stretch>
+                  </pic:blipFill>
+                  <pic:spPr>
+                    <a:xfrm>
+                      <a:off x="0" y="0"/>
+                      <a:ext cx="5295900" cy="1701800"/>
+                    </a:xfrm>
+                    <a:prstGeom prst="rect">
+                      <a:avLst/>
+                    </a:prstGeom>
+                  </pic:spPr>
+                </pic:pic>
+              </a:graphicData>
+            </a:graphic>
+          </wp:inline>
+        </w:drawing>
+      </w:r>
+    </w:p>
+    <w:p>
+      <w:pPr>
+        <w:tabs>
+          <w:tab w:val="left" w:pos="3820"/>
+        </w:tabs>
+      </w:pPr>
     </w:p>
     <w:p>
       <w:pPr>
@@ -3505,14 +5084,322 @@
         </w:tabs>
       </w:pPr>
       <w:r>
+        <w:rPr>
+          <w:noProof/>
+        </w:rPr>
+        <mc:AlternateContent>
+          <mc:Choice Requires="wpi">
+            <w:drawing>
+              <wp:anchor distT="0" distB="0" distL="114300" distR="114300" simplePos="0" relativeHeight="251816960" behindDoc="0" locked="0" layoutInCell="1" allowOverlap="1" wp14:anchorId="09019B2E" wp14:editId="07B7ACDE">
+                <wp:simplePos x="0" y="0"/>
+                <wp:positionH relativeFrom="column">
+                  <wp:posOffset>1256260</wp:posOffset>
+                </wp:positionH>
+                <wp:positionV relativeFrom="paragraph">
+                  <wp:posOffset>76705</wp:posOffset>
+                </wp:positionV>
+                <wp:extent cx="360" cy="360"/>
+                <wp:effectExtent l="38100" t="38100" r="38100" b="38100"/>
+                <wp:wrapNone/>
+                <wp:docPr id="216" name="Ink 216"/>
+                <wp:cNvGraphicFramePr/>
+                <a:graphic xmlns:a="http://schemas.openxmlformats.org/drawingml/2006/main">
+                  <a:graphicData uri="http://schemas.microsoft.com/office/word/2010/wordprocessingInk">
+                    <w14:contentPart bwMode="auto" r:id="rId88">
+                      <w14:nvContentPartPr>
+                        <w14:cNvContentPartPr/>
+                      </w14:nvContentPartPr>
+                      <w14:xfrm>
+                        <a:off x="0" y="0"/>
+                        <a:ext cx="360" cy="360"/>
+                      </w14:xfrm>
+                    </w14:contentPart>
+                  </a:graphicData>
+                </a:graphic>
+              </wp:anchor>
+            </w:drawing>
+          </mc:Choice>
+          <mc:Fallback>
+            <w:pict>
+              <v:shape w14:anchorId="4A7349AE" id="Ink 216" o:spid="_x0000_s1026" type="#_x0000_t75" style="position:absolute;margin-left:98.2pt;margin-top:5.35pt;width:1.45pt;height:1.45pt;z-index:251816960;visibility:visible;mso-wrap-style:square;mso-wrap-distance-left:9pt;mso-wrap-distance-top:0;mso-wrap-distance-right:9pt;mso-wrap-distance-bottom:0;mso-position-horizontal:absolute;mso-position-horizontal-relative:text;mso-position-vertical:absolute;mso-position-vertical-relative:text" o:gfxdata="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">
+                <v:imagedata r:id="rId10" o:title=""/>
+              </v:shape>
+            </w:pict>
+          </mc:Fallback>
+        </mc:AlternateContent>
+      </w:r>
+      <w:r>
         <w:t xml:space="preserve">4 </w:t>
       </w:r>
       <w:r>
         <w:sym w:font="Wingdings" w:char="F0E0"/>
       </w:r>
       <w:r>
+        <w:t xml:space="preserve"> 1</w:t>
+      </w:r>
+    </w:p>
+    <w:p>
+      <w:pPr>
+        <w:pStyle w:val="ListParagraph"/>
+        <w:numPr>
+          <w:ilvl w:val="1"/>
+          <w:numId w:val="1"/>
+        </w:numPr>
+        <w:tabs>
+          <w:tab w:val="left" w:pos="3820"/>
+        </w:tabs>
+      </w:pPr>
+      <w:r>
+        <w:t xml:space="preserve">4 </w:t>
+      </w:r>
+      <w:r>
+        <w:sym w:font="Wingdings" w:char="F0E0"/>
+      </w:r>
+      <w:r>
+        <w:t xml:space="preserve"> 1 (has cost of </w:t>
+      </w:r>
+      <w:r>
+        <w:rPr>
+          <w:rFonts w:hint="eastAsia"/>
+        </w:rPr>
+        <w:t>무한</w:t>
+      </w:r>
+      <w:r>
+        <w:t>)</w:t>
+      </w:r>
+    </w:p>
+    <w:p>
+      <w:pPr>
+        <w:pStyle w:val="ListParagraph"/>
+        <w:numPr>
+          <w:ilvl w:val="1"/>
+          <w:numId w:val="1"/>
+        </w:numPr>
+        <w:tabs>
+          <w:tab w:val="left" w:pos="3820"/>
+        </w:tabs>
+      </w:pPr>
+      <w:r>
+        <w:t xml:space="preserve">4 </w:t>
+      </w:r>
+      <w:r>
+        <w:sym w:font="Wingdings" w:char="F0E0"/>
+      </w:r>
+      <w:r>
+        <w:t xml:space="preserve"> 2 (has cost of </w:t>
+      </w:r>
+      <w:r>
+        <w:rPr>
+          <w:rFonts w:hint="eastAsia"/>
+        </w:rPr>
+        <w:t>무한</w:t>
+      </w:r>
+      <w:r>
+        <w:t xml:space="preserve">) + 2 </w:t>
+      </w:r>
+      <w:r>
+        <w:sym w:font="Wingdings" w:char="F0E0"/>
+      </w:r>
+      <w:r>
+        <w:t xml:space="preserve"> 4 (has cost of 15)</w:t>
+      </w:r>
+    </w:p>
+    <w:p>
+      <w:pPr>
+        <w:pStyle w:val="ListParagraph"/>
+        <w:numPr>
+          <w:ilvl w:val="1"/>
+          <w:numId w:val="1"/>
+        </w:numPr>
+        <w:tabs>
+          <w:tab w:val="left" w:pos="3820"/>
+        </w:tabs>
+      </w:pPr>
+      <w:r>
+        <w:rPr>
+          <w:rFonts w:hint="eastAsia"/>
+        </w:rPr>
+        <w:t>최소</w:t>
+      </w:r>
+      <w:r>
+        <w:rPr>
+          <w:rFonts w:hint="eastAsia"/>
+        </w:rPr>
+        <w:t xml:space="preserve"> </w:t>
+      </w:r>
+      <w:r>
+        <w:rPr>
+          <w:rFonts w:hint="eastAsia"/>
+        </w:rPr>
+        <w:t>값</w:t>
+      </w:r>
+      <w:r>
+        <w:rPr>
+          <w:rFonts w:hint="eastAsia"/>
+        </w:rPr>
+        <w:t xml:space="preserve"> </w:t>
+      </w:r>
+      <w:r>
+        <w:sym w:font="Wingdings" w:char="F0E0"/>
+      </w:r>
+      <w:r>
+        <w:rPr>
+          <w:rFonts w:hint="eastAsia"/>
+        </w:rPr>
+        <w:t xml:space="preserve"> </w:t>
+      </w:r>
+      <w:r>
+        <w:rPr>
+          <w:rFonts w:hint="eastAsia"/>
+        </w:rPr>
+        <w:t>무한</w:t>
+      </w:r>
+    </w:p>
+    <w:p>
+      <w:pPr>
+        <w:pStyle w:val="ListParagraph"/>
+        <w:numPr>
+          <w:ilvl w:val="0"/>
+          <w:numId w:val="1"/>
+        </w:numPr>
+        <w:tabs>
+          <w:tab w:val="left" w:pos="3820"/>
+        </w:tabs>
+      </w:pPr>
+      <w:r>
+        <w:t xml:space="preserve">4 </w:t>
+      </w:r>
+      <w:r>
+        <w:sym w:font="Wingdings" w:char="F0E0"/>
+      </w:r>
+      <w:r>
         <w:t xml:space="preserve"> 3</w:t>
       </w:r>
+    </w:p>
+    <w:p>
+      <w:pPr>
+        <w:pStyle w:val="ListParagraph"/>
+        <w:numPr>
+          <w:ilvl w:val="1"/>
+          <w:numId w:val="1"/>
+        </w:numPr>
+        <w:tabs>
+          <w:tab w:val="left" w:pos="3820"/>
+        </w:tabs>
+      </w:pPr>
+      <w:r>
+        <w:t xml:space="preserve">4 </w:t>
+      </w:r>
+      <w:r>
+        <w:sym w:font="Wingdings" w:char="F0E0"/>
+      </w:r>
+      <w:r>
+        <w:t xml:space="preserve"> 1 (has cost of </w:t>
+      </w:r>
+      <w:r>
+        <w:rPr>
+          <w:rFonts w:hint="eastAsia"/>
+        </w:rPr>
+        <w:t>무한</w:t>
+      </w:r>
+      <w:r>
+        <w:t>)</w:t>
+      </w:r>
+    </w:p>
+    <w:p>
+      <w:pPr>
+        <w:pStyle w:val="ListParagraph"/>
+        <w:numPr>
+          <w:ilvl w:val="1"/>
+          <w:numId w:val="1"/>
+        </w:numPr>
+        <w:tabs>
+          <w:tab w:val="left" w:pos="3820"/>
+        </w:tabs>
+      </w:pPr>
+      <w:r>
+        <w:t xml:space="preserve">4 </w:t>
+      </w:r>
+      <w:r>
+        <w:sym w:font="Wingdings" w:char="F0E0"/>
+      </w:r>
+      <w:r>
+        <w:t xml:space="preserve"> 2 (has cost of </w:t>
+      </w:r>
+      <w:r>
+        <w:rPr>
+          <w:rFonts w:hint="eastAsia"/>
+        </w:rPr>
+        <w:t>무한</w:t>
+      </w:r>
+      <w:r>
+        <w:t xml:space="preserve">) + 2 </w:t>
+      </w:r>
+      <w:r>
+        <w:sym w:font="Wingdings" w:char="F0E0"/>
+      </w:r>
+      <w:r>
+        <w:t xml:space="preserve"> 4 (has cost of 15)</w:t>
+      </w:r>
+    </w:p>
+    <w:p>
+      <w:pPr>
+        <w:pStyle w:val="ListParagraph"/>
+        <w:numPr>
+          <w:ilvl w:val="1"/>
+          <w:numId w:val="1"/>
+        </w:numPr>
+        <w:tabs>
+          <w:tab w:val="left" w:pos="3820"/>
+        </w:tabs>
+      </w:pPr>
+      <w:r>
+        <w:rPr>
+          <w:rFonts w:hint="eastAsia"/>
+        </w:rPr>
+        <w:t>최소</w:t>
+      </w:r>
+      <w:r>
+        <w:rPr>
+          <w:rFonts w:hint="eastAsia"/>
+        </w:rPr>
+        <w:t xml:space="preserve"> </w:t>
+      </w:r>
+      <w:r>
+        <w:rPr>
+          <w:rFonts w:hint="eastAsia"/>
+        </w:rPr>
+        <w:t>값</w:t>
+      </w:r>
+      <w:r>
+        <w:rPr>
+          <w:rFonts w:hint="eastAsia"/>
+        </w:rPr>
+        <w:t xml:space="preserve"> </w:t>
+      </w:r>
+      <w:r>
+        <w:sym w:font="Wingdings" w:char="F0E0"/>
+      </w:r>
+      <w:r>
+        <w:rPr>
+          <w:rFonts w:hint="eastAsia"/>
+        </w:rPr>
+        <w:t xml:space="preserve"> </w:t>
+      </w:r>
+      <w:r>
+        <w:rPr>
+          <w:rFonts w:hint="eastAsia"/>
+        </w:rPr>
+        <w:t>무한</w:t>
+      </w:r>
+    </w:p>
+    <w:p>
+      <w:pPr>
+        <w:pStyle w:val="ListParagraph"/>
+        <w:tabs>
+          <w:tab w:val="left" w:pos="3820"/>
+        </w:tabs>
+      </w:pPr>
     </w:p>
     <w:sectPr>
       <w:pgSz w:w="12240" w:h="15840"/>
@@ -4630,14 +6517,14 @@
           <inkml:channelProperty channel="F" name="resolution" value="0" units="1/dev"/>
         </inkml:channelProperties>
       </inkml:inkSource>
-      <inkml:timestamp xml:id="ts0" timeString="2021-01-04T21:14:24.093"/>
+      <inkml:timestamp xml:id="ts0" timeString="2021-01-04T21:21:32.868"/>
     </inkml:context>
     <inkml:brush xml:id="br0">
       <inkml:brushProperty name="width" value="0.05" units="cm"/>
       <inkml:brushProperty name="height" value="0.05" units="cm"/>
     </inkml:brush>
   </inkml:definitions>
-  <inkml:trace contextRef="#ctx0" brushRef="#br0">171 1 24575,'-4'-1'0,"-3"2"0,2 7 0,1 4 0,-5 7 0,4 5 0,-6 7 0,1-1 0,-2 13 0,-1 2 0,-8 13 0,5-1 0,-5 0 0,9-11 0,4-3 0,0-19 0,7-2 0,-2-5 0,3-5 0,0 0 0,0-4 0,0 0 0,0 0 0,0 3 0,3-2 0,-2 3 0,6-1 0,-2 2 0,-1-1 0,3 4 0,-6-4 0,6 4 0,-6-3 0,3-2 0,-1-3 0,-2 0 0,6 0 0,-2-3 0,6 2 0,2-6 0,21 9 0,17-1 0,45 8-904,-35-12 0,3-1 904,11 6 0,3-2 0,9-6 0,2-2-1232,0 5 1,1-1 1231,-23-3 0,0-1 0,2-1-874,3 1 0,1 0 0,0 0 874,4 0 0,1 0 0,0 0 0,0 0 0,0 0 0,-1 0 0,1 0 0,-1 0 0,-2 0-617,-5 0 0,-2 0 1,1 0 616,-2 0 0,1 0 0,0 0 0,0 0 0,0 0 0,-1 0 0,30 0 0,0 0 0,-1 0 0,-1 0 0,-5 0 0,-4 0 78,-8 0 1,-3 0-79,-6 0 0,-1 0 642,-5 0 1,-4 0-643,40 0 0,-3 0 2476,-24 0-2476,-3 0 2468,-23 5-2468,8-4 1492,-20 8-1492,20-8 777,-9 4-777,1-1 88,8-3-88,-8 4 0,-1-1 0,10-2 0,-22 2 0,10 1 0,0-4 0,-10 3 0,17 1 0,-24-4 0,0 4 0,-14-5 0,-8-4 0,3 3 0,-6-6 0,3 2 0,-4-3 0,0 0 0,-4 0 0,0-4 0,-10-7 0,-1-5 0,-10-19 0,9 9 0,-11-20 0,10 20 0,-5-21 0,5 10 0,4-1 0,1 3 0,2 12 0,0 1 0,-1-1 0,5 0 0,-2 6 0,7 3 0,-2 9 0,3 1 0,-4 4 0,3 0 0,-6 0 0,6 0 0,-3 0 0,1 0 0,2-1 0,-6 1 0,2 0 0,1 0 0,-4 3 0,4 2 0,-1-1 0,-2 3 0,3-6 0,-4 6 0,-4-6 0,-1 2 0,-10-4 0,-13 5 0,-9-7 0,-36 9 0,-6-13-813,21 14 0,-3 0 813,6-3 0,-2 0 0,-15 3 0,-2 2 0,6-1 0,0 0-1106,-12 0 0,-1 0 1106,0 1 0,-1-2 0,-5-3 0,-1-1 0,0 3 0,1 1 0,-1-4 0,0 1 0,6 3 0,1 2 0,0-1 0,2 0-667,10 0 0,1 0 667,1 0 0,1 0 0,-1 0 0,0 0 0,5 0 0,0 0 0,0 0 0,2 0-190,12 0 0,1 0 190,-40 0 1209,22 0-1209,4 0 2145,12 0-2145,11 0 1593,3 0-1593,12 0 506,7 0-506,-5 0 99,11 0-99,-11 0 0,11 0 0,-11 0 0,11 0 0,-5 0 0,7 0 0,-8 0 0,10 0 0,-5 0 0,11 0 0,0 0 0,7 0 0,5 0 0,15 0 0,17 0 0,21 7 0,-6-6 0,6 0-1175,17 7 1,5 1 1174,15-7 0,6-1-1035,-25 2 1,2 0 0,1 0 1034,-1-2 0,0-1 0,2-1 0,6 1 0,1 0 0,0 0 0,1 0 0,-1 0 0,1 0 0,0 0 0,0 0 0,-1 0 0,-3 0 0,-1-1 0,-2 2 0,-6 2 0,-1 1 0,-2-1-586,-2-2 1,-1-1-1,-2 1 586,25 4 0,-2-1 0,0-3 0,-2-2 0,-10 1 0,-2 0-395,-5 0 1,-3 0 394,-4 0 0,-3 0 1440,38 0-1440,-14 0 0,-3 0 0,-20 0 2875,-4 0-2875,-3 0 2223,-20 0-2223,20 0 1204,-20 0-1204,9 0 256,-13 0-256,-5 0 0,-3 0 0,-6 0 0,0 0 0,0 0 0,1 0 0,-1 0 0,0 0 0,-4 0 0,0 0 0,-4 0 0,0 4 0,-4 0 0,0 4 0,-4 0 0,0 0 0,0 4 0,-4 0 0,0 5 0,-5 5 0,-1 2 0,-2 19 0,0 3 0,-3 11 0,7-12 0,-3-2 0,10-12 0,-4-1 0,5-5 0,0-3 0,0-9 0,0-2 0,-3-3 0,2 0 0,-6-3 0,6 2 0,-7-6 0,4 2 0,-4 1 0,-4 0 0,-7 1 0,-6 3 0,-5-7 0,-13 10 0,-3-10 0,-23 13 0,9-12 0,-10 5 0,13 0 0,-1-6 0,-11 6 0,9-7 0,-21 0 0,20 0 0,-20 0 0,21-7 0,-21 6 0,-3-6-1084,-15-1 1084,38 3 0,-1-1 0,0 1 0,-1 0 0,-6 0 0,0 1 0,1 4 0,-1 0-844,-6 0 1,0 0 843,0 1 0,-2-2 0,-11-3 0,-1-1 0,5 4 0,1-1 0,0-3 0,2 1 0,5 3 0,2 2 0,5-1 0,1 0-458,4 0 0,2 0 458,0 0 0,2 0 0,4 0 0,1 0-112,-44 0 112,15 0 0,3 0 0,21 0 0,-21 0 0,20 0 0,-20 0 0,21 0 0,-21 0 0,8 0 0,1 0 932,3 0-932,23 0 1678,4 0-1678,11 4 1051,6-3-1051,-4 4 138,5-5-138,-8 0 0,7 0 0,2 0 0,7 0 0,3 0 0,1 0 0,4 0 0,0-4 0,0 0 0,0-8 0,0-1 0,-1-9 0,-5-3 0,2-5 0,-7-1 0,8 6 0,-4-4 0,1 5 0,3-7 0,-4 0 0,6 7 0,3 1 0,-1 7 0,6-1 0,-3 1 0,4 3 0,-3-2 0,2 6 0,-3-3 0,4 4 0,0 0 0,0 3 0,0 2 0</inkml:trace>
+  <inkml:trace contextRef="#ctx0" brushRef="#br0">546 89 24575,'0'8'0,"0"0"0,0 3 0,4 2 0,1 10 0,4 1 0,-3 7 0,5 11 0,-2 16 0,6 14 0,-5 0 0,-3 9 0,-7-9 0,0 0 0,0-14 0,4-15 0,-3-18 0,2-2 0,-3-7 0,0 7 0,0 1 0,0 19 0,0 2 0,0 1 0,0-10 0,0-14 0,0-16 0,4-4 0,4-10 0,4-3 0,11 1 0,1-8 0,19 5 0,14-6 0,15 4 0,24 5-661,-42 2 1,2 0 660,6 7 0,2 0 0,10-8 0,1 0 0,-5 7 0,1 1 0,4-3 0,-1-1 0,-11 5 0,-1 0 0,5 0 0,1 0 0,-6 0 0,1 0 0,5 0 0,1 0 0,0 0 0,0 0 0,0 0 0,-1 0 0,1 0 0,0 0 0,0 0 0,-1 0 0,-5 4 0,-1 0 0,12-3 0,-1 0 0,-9 3 0,0 1 0,5-1 0,0 0 0,-1-3 0,-2 0 0,-9 3 0,-1 0 0,6-3 0,-1-2-281,-5 1 0,-2 0 281,45 0 0,-4 0 0,-22 0 0,-4 6 0,-24-4 0,-9 4 0,-17-6 1281,-7 0-1281,-8-7 602,-4-2-602,-5-14 0,-6-13 0,-2-10 0,-3-23 0,1-3 0,-1-1 0,-1-8 0,3 21 0,4-22 0,-2 22 0,10-10 0,-4 25 0,6 2 0,0 19 0,0 1 0,0 7 0,0-1 0,0 5 0,-4 0 0,-1 4 0,-3 3 0,0 2 0,-4 3 0,-7 0 0,-5-5 0,-19 4 0,-14-11 0,-27 2-593,30 5 0,-3 0 593,-4 0 0,-4 2-963,-14 3 0,-3 0 963,0-5 0,-3 0-933,19 4 1,-2 1 0,-2-1 932,-5-2 0,-2 0 0,-1-1 0,-4 1 0,-1-1 0,0 1-863,-3 2 1,-1 1-1,0-1 863,0-2 0,1-1 0,2 1 0,5 2 0,1 1 0,1 1-339,4-1 0,0 0 0,1 0 339,3 0 0,1 0 0,2 0 13,-25 0 1,2 0-14,6 0 0,2 0 655,11 0 0,3 0-655,4 0 0,3 0 0,4 0 0,1 0 2258,-43 0-2258,44 0 0,0 0 0,-33 0 0,3 0 0,15 0 2329,11 0-2329,1 0 1826,11 0-1826,14 0 1217,21 0-1217,22 4 547,45-3-547,31 4 0,-16-5 0,7 0-1271,4 0 0,3 0 1271,-19 0 0,2 0 0,1 0-1071,3 0 1,0 0 0,2 0 1070,10 0 0,3 0 0,-1 0 0,1 0 0,1 0 0,0 0 0,7 0 0,0 0 0,-1 0 0,-6 0 0,-1 0 0,-2 0 0,-2 0 0,-1 0 0,-1 0 0,-7 0 0,-2 0 0,0 0-741,25 0 0,-3 0 741,-10 0 0,-4 0-221,-15 0 1,-4 0 220,35 0 1814,-27 0-1814,-24 0 3188,-2 4-3188,-12-2 1992,-1 2-1992,1-4 682,-7 0-682,5 0 0,-11 0 0,5 0 0,-11 0 0,0 0 0,-4 0 0,0 0 0,3 0 0,-2 0 0,3 0 0,-4 0 0,0 0 0,0 0 0,0 4 0,0-3 0,0 6 0,3-3 0,2 1 0,10 3 0,1-3 0,7 6 0,11-6 0,4 0 0,11-5 0,0 6 0,1-4 0,-13 4 0,-2-6 0,-19 0 0,-1 0 0,-11 4 0,0 0 0,-8 4 0,3 4 0,-6 7 0,9 17 0,-1 21 0,7 27 0,-7-36 0,0 3-562,0 9 1,1 3 561,-1 0 0,1-1 0,-1-4 0,0-2 0,8 40 0,-8-27 0,2-23 0,-10-10 0,4-17 0,-9-11 1123,0-5-1123,-8-3 0,-19 0 0,-20 0 0,-33 0 0,30 0 0,-3 0-900,-16 0 1,-3 0 899,-1 0 0,-2 0-1036,-15 0 1,0 0 1035,10 0 0,0 0 0,-10 0 0,0 0 0,10 0 0,1 0 0,-11 0 0,-1 0 0,11 0 0,1 0 0,0 1 0,2-2-554,5-3 0,2 0 554,11 3 0,1-1 0,0-1 0,1-2 0,0 0 0,0 1 0,3 3 0,2 0-99,0-4 1,1 1 98,-29 4 0,15 0 0,0 0 1473,8 0-1473,-8 0 2093,23-5-2093,-8 4 1349,8-3-1349,-11 4 260,-13 0-260,10 0 0,-9 0 0,11 0 0,1 0 0,11 0 0,-10 4 0,28-3 0,-9 4 0,25-2 0,0-2 0,4 3 0,0-4 0,0 0 0,0 0 0,-1 0 0,1 0 0,0 0 0,0 0 0,0-4 0,3 0 0,-2-4 0,3-4 0,-5-7 0,-1-6 0,4-6 0,-5-11 0,3-4 0,0-24 0,2 10 0,6-9 0,0 11 0,0-11 0,0 8 0,6-8 0,-4 23 0,9 3 0,-7 19 0,5 1 0,-4 7 0,2 3 0,-6 1 0,6 1 0,-3 2 0,4-7 0,-3 4 0,2-5 0,-3 1 0,4 0 0,0 3 0,-3 1 0,-2 8 0,-3 0 0</inkml:trace>
 </inkml:ink>
 </file>
 
@@ -4657,14 +6544,157 @@
           <inkml:channelProperty channel="F" name="resolution" value="0" units="1/dev"/>
         </inkml:channelProperties>
       </inkml:inkSource>
-      <inkml:timestamp xml:id="ts0" timeString="2021-01-04T21:14:17.749"/>
+      <inkml:timestamp xml:id="ts0" timeString="2021-01-04T21:22:35.010"/>
     </inkml:context>
     <inkml:brush xml:id="br0">
       <inkml:brushProperty name="width" value="0.05" units="cm"/>
       <inkml:brushProperty name="height" value="0.05" units="cm"/>
     </inkml:brush>
   </inkml:definitions>
-  <inkml:trace contextRef="#ctx0" brushRef="#br0">270 0 24575,'8'4'0,"0"4"0,-3 11 0,5 17 0,-1 21 0,7 39-728,-6-46 0,-2 2 728,-2 9 0,-1 0 0,3 38 145,-8-15-145,0-15 0,0-24 0,0-9 0,0-17 0,0-7 1090,4-4-1090,-4 0 221,8 0-221,-4-4 0,4 0 0,0-1 0,4-2 0,0 3 0,23 2 0,4-4 0,41 4 0,-29-1 0,9-1 0,30 0 0,17-1 0,-5 2-1325,-26 1 1,-3 2-1,5-1 1325,7-3 0,6-1 0,1-1 0,-8 0 0,-3 2 0,-7 0 0,1-2 0,3-1 0,0-2 0,0 1-905,-1 0 1,1 0 0,0 0 904,2 0 0,1 0 0,0 0 0,-3 0 0,-1 0 0,1 0 0,-1 0 0,1 0 0,0 0 0,3 0 0,0 0 0,-1 0 0,-6 0 0,0 0 0,-1 0-582,0 0 1,0 0 0,-1 0 581,25 0 0,-3 0 0,-5 0 0,-2 0 0,-4 0 0,-1 0-464,-5 0 1,-2 0 463,-6 0 0,-1 0 1161,3 0 0,-6 0-1161,14 0 2645,-6 0-2645,-54 0 2329,-11-4-2329,-8 0 1536,-4-8-1536,-10-7 526,-1-5-526,-6-7 0,-3-12 0,-1-3 0,-6-23 0,1 9 0,-1-10 0,9 13 0,-5 0 0,13 11 0,-5 3 0,9 12 0,0 7 0,5 5 0,1 7 0,1 4 0,2 0 0,-6 0 0,6 0 0,-7-1 0,4 5 0,-4-3 0,0 2 0,0 1 0,-4-4 0,-1 8 0,-10-9 0,-1 8 0,-19-3 0,-2 4 0,-25 0 0,-2 0 0,-24 0-750,42 0 0,-2 0 750,-12-5 0,-2 0 0,1 4 0,-2 0 0,-10-4 0,0 1 0,5 3 0,0 2 0,-6-1 0,-1 0-1153,-4 0 1,-2 0 1152,-6 0 0,-1 0 0,-2 0 0,1 0 0,1 0 0,1 0 0,12 0 0,2 0-566,5 0 0,2 0 566,11 0 0,1 0 0,0 0 0,1 0-228,5 0 0,2 0 228,-45 0 0,3 0 0,0 0 0,9 0 0,28 4 0,-1 1 0,9-5 0,0 2 0,-10 6 0,-1 1 0,6-8 0,2 0 0,-45 7 0,3-1 0,12-5 0,-12 14 0,9-14 0,26 5 0,1 0 0,-19-5 0,-15 4 1192,36-6-1192,12 0 2250,10 0-2250,24 0 1350,20 0-1350,24 0 601,25 0-601,27 0 0,-25-4 0,5-1-1021,10 0 0,4-2 1021,5-3 0,1-1 0,4 5 0,0 1 0,-5-5 0,-1 1 0,0 8 0,0 0 0,0-4 0,0 1 0,6 3 0,0 2 0,-4-1 0,0 0 0,4-1 0,0 2 0,-11 3 0,-2 0 0,0-2 0,0-1-715,-7 3 0,1 0 715,6 1 0,-1-1 0,-4 2 0,1-1 0,3 1 0,1 0 0,-6 3 0,-1-1 0,1-6 0,0-2 0,5 5 0,1-1 0,1-3 0,0-2 0,6 1 0,1 0 0,-1 0 0,0 0 0,-5 0 0,-2 0 0,1 0 0,-2 0 0,-11 0 0,-1 0-183,1 0 1,-4 0 182,28 0 0,-6 0 0,-42 0 0,-4-4 1844,-19 4-1844,0-4 1554,-4 4-1554,4 0 439,-4 0-439,1-4 0,-2 3 0,-3-2 0,0 3 0,0 0 0,0 0 0,0 0 0,4 0 0,7 0 0,5 0 0,7 0 0,-1 0 0,1 0 0,-7 0 0,-1 0 0,-10 0 0,-2 0 0,-6 3 0,2 2 0,-3 6 0,1 2 0,2 3 0,-2 7 0,4 1 0,-3 18 0,3-8 0,-8 9 0,8-13 0,-8 1 0,4-7 0,-5-1 0,0-7 0,0 0 0,0 0 0,0-3 0,0-2 0,0-3 0,-4 0 0,0 0 0,-1 0 0,-2-3 0,2 2 0,-6-6 0,-8 7 0,-6-7 0,-17 10 0,-4-3 0,-23 0 0,-4-2 0,21-5 0,-3-2-484,-2 1 0,0 0 484,-5 0 0,-2 0 0,-3 0 0,0 0 0,10 0 0,0 0 0,-9 0 0,-2 0-674,-1 0 1,0 0 673,-1 0 0,0 0 0,-5 0 0,0 0 0,1 0 0,-1 0-812,-1 0 0,-1 0 812,-5 0 0,0 0 0,0 0 0,-1 0 0,-4 0 0,-2 0-947,0 0 0,-1 0 947,0 0 0,0 0 0,1 0 0,2 0 0,10 0 0,2 0-285,0 0 0,0 0 285,0 0 0,1 0 0,3 0 0,1 0 92,1 0 0,1 0-92,6 0 0,1 0 0,5 0 0,2 0 1081,-45 8-1081,3-6 0,12 12 0,12-12 1984,3 6-1984,23-8 1595,3 4-1595,19-3 1141,5 4-1141,7-5 418,4 0-418,0 0 0,0 0 0,3-4 0,-2 0 0,6-8 0,-7-7 0,2-6 0,0-5 0,2-1 0,4-12 0,0 9 0,0-9 0,0 13 0,0-1 0,0 0 0,0 6 0,0 6 0,0 8 0,0 10 0,0 19 0,0 16 0,0 7 0,-7 13 0,-1-8 0,-7 23 0,6 3 0,-5 0 0,6-3 0,-6-11 0,6-13 0,-2-9 0,9-13 0,-3-7 0,4-4 0,0 0 0,4-4 0,4-4 0,11 4 0,17 0 0,21-2 0,39 0-1113,-35-1 0,4 0 1113,21-4 0,4 0 0,6 4 0,2-1-961,-22-3 0,1-2 0,0 1 961,-3 0 0,-1 0 0,1 0 0,7 0 0,0 0 0,0 0 0,-7 0 0,-1 0 0,1 0 0,3 0 0,0 0 0,-1 0-875,22 0 1,-2 0 874,0 0 0,-4 0-470,-20 0 0,-4 0 470,1 0 0,-3 0 475,-10 0 0,-2 0-475,2 0 0,-1 0 0,43 0 0,-2 0 0,0 0 0,2 0 0,-38 0 0,3 0 779,-1 0 1,1 0-780,5 0 0,1 0 0,0 0 0,0 0 0,-1 0 0,1 0 0,0 0 0,-1 0 0,1 0 0,0 0 0,0 0 0,-1 0 0,-5 0 0,0 0 0,11 0 0,0 0 0,-21 0 0,-1 0 975,4 0 0,-3 0-975,16 0 1271,-12 0-1271,-11 0 804,-10 0-804,-13 0 1262,-11 0-1262,-4-4 2,-4 0-2,-11-8 0,-3-1 0,-6-3 0,-12-12 0,7 2 0,-23-26 0,7 1 0,-14-17 0,1 1 0,3 11 0,7-5 0,8 22 0,8-4 0,3 13 0,5-1 0,2 6 0,5 3 0,1 9 0,3 1 0,-2 4 0,6 0 0,-6 0 0,2 0 0,-3 3 0,4-2 0,-3 2 0,-2-3 0,-3 0 0,-11 4 0,-1-5 0,-19 2 0,-14 1 0,-27-9 0,30 13 0,-3 2-742,-5-4 1,-2 0 741,-9 3 0,-3 2 0,-5-1 0,-3 0-1158,-4 0 1,-3 0 1157,-3 0 0,-3 0-830,26-3 1,-1-1-1,0 1 830,2 2 0,0 0 0,0 0 0,-2-1 0,-2-2 0,2 0-579,3 1 1,1 0 0,2 0 578,-25 2 0,2 0-179,7-4 0,0 0 179,1 5 0,1 0 0,9 0 0,1 0 339,-5 0 0,1 0-339,5 0 0,0 0 0,1 4 0,-1 1 0,-6-5 0,0 2 0,-1 6 0,0 2 0,-1-5 0,1 1 0,1 4 0,1 0 0,4-4 0,2-1 0,5-1 0,1 0 803,0 0 1,1 0-804,5 1 0,2 1 0,-45 4 2003,15-2-2003,33-8 0,24 0 0,19 0 0</inkml:trace>
+  <inkml:trace contextRef="#ctx0" brushRef="#br0">4 370 24575,'8'0'0,"0"0"0,-3 3 0,2 9 0,-6 8 0,2 1 0,-3 22 0,0-16 0,0 18 0,-6-3 0,0-8 0,-2 9 0,3-13 0,1 1 0,3-7 0,-4-5 0,5-11 0,0-4 0</inkml:trace>
+  <inkml:trace contextRef="#ctx0" brushRef="#br0" timeOffset="539">425 314 24575,'0'8'0,"0"0"0,0 0 0,0 4 0,0-3 0,0 6 0,0-2 0,0 3 0,0 0 0,0 0 0,0-4 0,0 0 0,4-4 0,0 0 0,4-3 0,0-2 0,4-3 0,7 0 0,40 0 0,16 0 0,-21 0 0,3 0-353,-2 0 0,0 0 353,1 0 0,-2 0 0,45 0 0,-27 0 0,-24 4 0,-33-11 0,-7 9 0,-9-9 0</inkml:trace>
+  <inkml:trace contextRef="#ctx0" brushRef="#br0" timeOffset="1129">802 0 24575,'0'23'0,"0"-8"0,0 18 0,0 5 0,0-4 0,4 11 0,-3-15 0,4 13 0,1 2 0,-4 13 0,4-1 0,-6 12 0,0-9 0,0 10 0,0-13 0,-6 0 0,4 1 0,-4-13 0,6-2 0,0-19 0,0-2 0,0-9 0,0-1 0,0 10 0,0-18 0,0 9 0,0-24 0,-5-8 0,4 8 0,-4-3 0</inkml:trace>
+  <inkml:trace contextRef="#ctx0" brushRef="#br0" timeOffset="2536">469 213 24575,'0'8'0,"0"0"0,0 4 0,-5 7 0,0-2 0,-5 13 0,1-6 0,-6 7 0,4-7 0,-2-2 0,5-6 0,-1-3 0,5-1 0,4-8 0,8 0 0,11 0 0,54 1 0,14-1 0,1 3-584,10 0 1,0 2 583,-15 0 0,-22 0 0,-13-2 0,-26-7 0,-9 0 0,-2 0 0,-3 0 0,0 0 1167,0 0-1167,4 0 0,-3 0 0,-1 0 0,-5 0 0</inkml:trace>
+  <inkml:trace contextRef="#ctx0" brushRef="#br0" timeOffset="3352">960 19 24575,'0'11'0,"0"-2"0,0 7 0,-3-8 0,2 8 0,-3-4 0,4 1 0,0 2 0,0-3 0,0 5 0,0 5 0,0 2 0,0 19 0,0 2 0,0 1 0,0 8 0,0 4 0,0 2 0,0 9 0,0-12 0,0 1 0,0-1 0,0-11 0,0-10 0,0-14 0,0-6 0,0-3 0,0-2 0,0-3 0,0 0 0,0 0 0,0 0 0,0 0 0,0 11 0,0-8 0,0 7 0,-3-10 0,2-3 0,-3-2 0</inkml:trace>
+</inkml:ink>
+</file>
+
+<file path=word/ink/ink25.xml><?xml version="1.0" encoding="utf-8"?>
+<inkml:ink xmlns:inkml="http://www.w3.org/2003/InkML">
+  <inkml:definitions>
+    <inkml:context xml:id="ctx0">
+      <inkml:inkSource xml:id="inkSrc0">
+        <inkml:traceFormat>
+          <inkml:channel name="X" type="integer" min="-2.14748E9" max="2.14748E9" units="cm"/>
+          <inkml:channel name="Y" type="integer" min="-2.14748E9" max="2.14748E9" units="cm"/>
+          <inkml:channel name="F" type="integer" max="32767" units="dev"/>
+        </inkml:traceFormat>
+        <inkml:channelProperties>
+          <inkml:channelProperty channel="X" name="resolution" value="1000" units="1/cm"/>
+          <inkml:channelProperty channel="Y" name="resolution" value="1000" units="1/cm"/>
+          <inkml:channelProperty channel="F" name="resolution" value="0" units="1/dev"/>
+        </inkml:channelProperties>
+      </inkml:inkSource>
+      <inkml:timestamp xml:id="ts0" timeString="2021-01-04T21:21:27.452"/>
+    </inkml:context>
+    <inkml:brush xml:id="br0">
+      <inkml:brushProperty name="width" value="0.05" units="cm"/>
+      <inkml:brushProperty name="height" value="0.05" units="cm"/>
+    </inkml:brush>
+  </inkml:definitions>
+  <inkml:trace contextRef="#ctx0" brushRef="#br0">890 106 24575,'5'4'0,"2"0"0,-6 4 0,2 0 0,2 10 0,-4-3 0,3 14 0,-4 7 0,0 9 0,0 24 0,0 29 0,0-20 0,0 17 0,0-38 0,7 1 0,-6-13 0,10-2 0,-10-19 0,4 5 0,-5-11 0,4 1 0,-4-8 0,4-3 0,-4 0 0,0 0 0,0 0 0,0 0 0,0 0 0,4-3 0,4-2 0,4-3 0,23 0 0,15-7 0,34-3 0,15 0-691,-39 1 1,2 1 690,0 7 0,2 0 0,15-3 0,3-1-924,-5 5 0,1 0 924,10 0 0,0 0 0,-10 0 0,-3 0-488,-6 1 1,-1-2 487,-6-3 0,-2 0 0,-4 3 0,-1 0-298,43-7 298,-2 8 0,-12 0 0,-12 0 0,9 0 0,-9 7 0,12-5 0,0 6 0,0-1 0,0-5 0,12 5 14,-42-6 1,2-2-15,6 1 0,2 0 0,4 0 0,1 0 0,-6 0 0,-1 0 0,6 0 0,-1 0 0,-10 0 0,-1 0 591,6 0 0,-1 0-591,37 8 0,-2 1 0,-12 8 0,0-1 0,-12-6 0,9 4 1030,-21-5-1030,9 0 340,-11 3-340,-1-10 1306,-12 4-1306,-2-6 615,-19 0-615,-5 0 0,-7 0 0,-4-3 0,-4-2 0,0-7 0,-9-7 0,-1-5 0,-6-19 0,0-2 0,-3-13 0,0-11 0,-1-3 0,-1-12 0,0-1 0,8 1 0,-5 12 0,12 3 0,-12 0 0,13 20 0,-7-6 0,4 25 0,2 5 0,-2 2 0,4 7 0,0 4 0,-4 0 0,0 7 0,-4 2 0,-1 3 0,-9 0 0,-3 0 0,-33 0 0,-7 0 0,-34 0-1109,30 0 1,-5 0 1108,-11 0 0,-5 0-926,19 0 1,-3 0 0,0 0 925,-2 0 0,-1 0 0,0 0 0,-3-1 0,-2 1 0,2 1 0,2 1 0,1 2 0,-1-1 0,-3-2 0,0 0 0,0 0 0,0 2 0,0 1 0,1-2 0,6-1 0,0-1 0,1-1 0,-3 1 0,-1 0 0,3 0-738,-22 0 1,4 0 737,5 0 0,2 0 0,5 0 0,2 0 0,5 0 0,1 0-480,-1 0 1,0 0 479,1 0 0,-1 0 0,0 0 0,0 0 0,1 0 0,-1 0 0,0 0 0,0 0 0,-5 0 0,-1 0 0,-1 0 0,-1 0 0,1 0 0,0 0 0,6 0 0,2 0 0,6 0 0,2 0 657,3 0 0,3 0-657,-33 0 2576,18 0-2576,27 0 1783,17 0-1783,6 0 1377,7 0-1377,4 0 377,0 0-377,0 0 0,-4 4 0,-1-3 0,-3 2 0,-7-3 0,-1 5 0,-7-4 0,0 8 0,0-8 0,1 4 0,-1-5 0,6 0 0,6 0 0,11 3 0,12-2 0,11 3 0,9-4 0,31 0 0,29 0 0,-29-4 0,3-1-967,15 4 0,4 0 967,4-8 0,2 0 0,6 7 0,1 1-1409,4-4 1,3 1 1408,-22 3 0,1 1 0,0 1-889,-1-1 1,-1 0 0,1 0 888,10 0 0,2 0 0,-2 0 0,-2 0 0,-1 0 0,-1 0 0,-3-1 0,-1 1 0,1 1 0,-2 1 0,1 2 0,0-1 0,3 1 0,2 0 0,-2 1 0,-5 2 0,-1 1 0,1-1 0,6-2 0,0-1 0,-1-1-556,-10 1 1,-1 0 0,-2-2 555,30-1 0,-3-2-28,-11 1 1,-1 0 27,-1 0 0,-1 0 685,-15 0 0,-2 0-685,0 0 0,-3 0 2362,35 0-2362,-11 0 0,0 7 0,12-5 1186,3 14-1186,-39-10 0,2-1 0,-6 0 0,1 0 0,11 0 0,-1-1 0,-10-4 0,-1 0 0,5 3 0,1 2 0,-6-5 0,-2 2 1783,33 12-1783,-6-12 938,-36 9-938,-2-6 291,-13 6-291,-5-6 1207,-6 3-1207,-8-3 0,-6 3 0,2-4 0,-6 3 0,2-2 0,-3 3 0,0 0 0,0 0 0,0 3 0,0 8 0,0 6 0,0 5 0,-4 1 0,3 12 0,-11 2 0,3 24 0,-6 3 0,5 0 0,-4-2 0,6-13 0,0 0 0,-3-11 0,6-4 0,-6-11 0,1 0 0,1-7 0,-1-5 0,6-7 0,-3-4 0,-1-8 0,-12-2 0,-28-10 0,-36-3 0,23 6 0,-4-1-929,-3 0 0,-4 0 929,-13 4 0,-3 1-1354,-1-4 0,-2-1 1354,21 6 0,-3 0 0,-2 0-1133,-12-3 0,-4-1 0,0 1 1133,-1-1 0,0 0 0,-2 1 0,17 1 0,-1 0 0,0 0 0,0 1 0,-22-3 0,0 0 0,1 1 0,-1 2 0,0 1 0,1 0 0,3 0 0,1 1 0,-1 0 0,-3-1 0,-1 0 0,3 1 0,8 2 0,1 1 0,2-1-628,-1-2 1,0-1 0,3 1 627,13 2 0,3 1 0,1 1 138,-24-1 0,6 0-138,20 0 0,4 0 859,5 0 1,4 0-860,-20 0 3431,3 0-3431,23-5 2842,10 4-2842,7-8 1359,11 8-1359,-5-4 220,7 1-220,3 3 0,-2-2 0,6-1 0,-3 3 0,4-6 0,3 3 0,2-5 0,-2-9 0,4-3 0,-4-21 0,5-4 0,0-23 0,0 8 0,0-20 0,0 9 0,0 0 0,0 3 0,7 11 0,-6 12 0,6 10 0,-7 17 0,3 15 0,-2 8 0,3 8 0,-4 11 0,0 13 0,0 10 0,0 11 0,0 0 0,0 1 0,0-1 0,0 0 0,0 12 0,0-8 0,0 8 0,0-24 0,-5-2 0,4-19 0,-4-1 0,5-7 0,0-4 0,-3 0 0,2-4 0,-7 0 0,8 0 0,-4 0 0,8-4 0,4 4 0,11-8 0,28 4 0,49-4-1152,-34 0 0,5 0 1152,24 0 0,6 0-1037,-29 0 0,0 0 0,2 0 1037,10 0 0,2 0 0,1 0 0,7 0 0,0 0 0,2 0-1110,7 0 0,1 0 0,0 0 1110,-24 0 0,-1 0 0,1 0 0,-1 0 0,26 0 0,-1-1 0,-2 2 0,-9 2 0,-3 1 0,-1-1-512,-6-3 1,-2 0-1,-3 2 512,24 7 0,-4 1 194,-11-4 0,-2-1-194,-10 0 0,-5 1 2095,33 3-2095,-18-9 0,-24 0 3599,0 0-3599,1 0 2449,-1 6-2449,0-4 1601,-11 4-1601,8 1 148,-8-6-148,-1 6 0,-2-7 0,-12 0 0,-1 0 0,1 0 0,0 0 0,13 0 0,-10 0 0,11 0 0,-15 0 0,13 0 0,3 0 0,11 0 0,12 0 0,15 0-589,-30 0 0,2 0 589,6 0 0,2 0 0,5 0 0,-1 0 0,-5 0 0,0 0 0,-1 0 0,-2 0-188,39 0 188,-15 0 0,-27 0 0,-21 0 0,-13 0 0,-11 0 0,-4 0 0,-4 0 0</inkml:trace>
+</inkml:ink>
+</file>
+
+<file path=word/ink/ink26.xml><?xml version="1.0" encoding="utf-8"?>
+<inkml:ink xmlns:inkml="http://www.w3.org/2003/InkML">
+  <inkml:definitions>
+    <inkml:context xml:id="ctx0">
+      <inkml:inkSource xml:id="inkSrc0">
+        <inkml:traceFormat>
+          <inkml:channel name="X" type="integer" min="-2.14748E9" max="2.14748E9" units="cm"/>
+          <inkml:channel name="Y" type="integer" min="-2.14748E9" max="2.14748E9" units="cm"/>
+          <inkml:channel name="F" type="integer" max="32767" units="dev"/>
+        </inkml:traceFormat>
+        <inkml:channelProperties>
+          <inkml:channelProperty channel="X" name="resolution" value="1000" units="1/cm"/>
+          <inkml:channelProperty channel="Y" name="resolution" value="1000" units="1/cm"/>
+          <inkml:channelProperty channel="F" name="resolution" value="0" units="1/dev"/>
+        </inkml:channelProperties>
+      </inkml:inkSource>
+      <inkml:timestamp xml:id="ts0" timeString="2021-01-04T21:22:56.343"/>
+    </inkml:context>
+    <inkml:brush xml:id="br0">
+      <inkml:brushProperty name="width" value="0.05" units="cm"/>
+      <inkml:brushProperty name="height" value="0.05" units="cm"/>
+    </inkml:brush>
+  </inkml:definitions>
+  <inkml:trace contextRef="#ctx0" brushRef="#br0">273 316 24575,'0'8'0,"0"10"0,0 3 0,0 33 0,0 19 0,0 25-973,1-38 0,-2 3 973,-3-1 0,-1 1 0,4 6 0,0-1 0,-3-5 0,0 0 0,3 5 0,2-2 44,-1-14 1,0-2-45,0 46 0,0-27 0,0-30 0,0-5 0,14-28 0,69-20 0,24-10 0,-42 12 0,4 0-432,0-1 0,10-2 0,2-1 0,-8 4 432,20 0 0,-4 3 0,-18 2 0,1-1 0,0 1 0,-3 0 0,-1 0 0,1-1 0,7 1 0,2 0 0,-2-1 0,-5 1 0,-2 0 0,1 0-602,2-1 1,0 0 0,-1 2 601,20-1 0,-3 2-635,-5-1 1,-2 2 634,-6 3 0,-1 2 0,1 3 0,0 2 0,-7-1 0,4 1 0,11 0 0,9 0 0,-7 2 0,-9 1 0,0 1 0,5-6 0,5-1 0,-8 0 0,-13 2 0,-5-2 0,3-2 0,0-2-307,-2 1 0,0 0 307,-5 0 0,-1 0 0,43 0 0,-2 0 0,-12-7 2470,-12 5-2470,-3-12 2232,-12 13-2232,1-12 1644,-1 5-1644,-12 0 909,-8 1-909,-18 4 17,-8-2-17,-6-3 0,-2 0 0,-3-4 0,-4-7 0,-2-5 0,-6-19 0,-1-3 0,5-23 0,-7-27-737,9 40 0,1-2 737,-4-10 0,-2-1 0,2 5 0,-1 2 0,1 0 0,-1 2-198,1 9 0,0 3 198,-1-48 0,-4 24 0,13 21 0,-9 20 0,5 19 0,-3 8 1442,-10 0-1442,-15 4 0,-36 0 0,-30 0-856,32-1 0,-4 2 856,-9 3 0,-4 1 0,-10-4 0,-3 1-1124,22 4 0,-2 1 0,-1-1 1124,-4-4 0,-1-2 0,-1 1 0,-6 2 0,-1 1 0,0-1 0,4-3 0,0 0 0,1 0 0,0 0 0,0 0 0,1 0 0,6 0 0,2 0 0,0 0-793,-4 0 1,0 0 0,0 0 792,7 0 0,0 0 0,1 0 0,0 0 0,0 0 0,1 0-492,3 0 1,1 0 0,2 0 491,-25 0 0,2 0 0,1 0 0,0 0 0,5 0 0,2 0 321,9 0 1,3 0-322,6 0 0,3 0 2572,-35 0-2572,22 0 0,4 0 2706,12 0-2706,-1 0 2260,13 0-2260,2 0 1072,12 4-1072,0 2 110,0 0-110,7-2 0,5-4 0,7 0 0,4 0 0,0 4 0,0-3 0,-1 2 0,-2-3 0,-2 4 0,-3-3 0,0 6 0,-1-6 0,5 6 0,7-6 0,10 2 0,14-3 0,17 0 0,33 0 0,29 0-1412,-20 1 1,6-2 1411,10-4 0,6 0-1196,-21 4 1,3 1 0,2-1 1195,5-5 0,2-2 0,1 2 0,6 1 0,2 1 0,1 0-870,-23-2 1,0 0-1,0 0 1,2 1 869,4 0 0,1 2 0,0 0 0,-1 1 0,-4-1 0,-1 0 0,0 0 0,0 1-559,-1 2 0,0 0 0,0 0 0,-2 0 559,21 0 0,-2 0 0,-3 0-75,-7 0 1,-3 0 0,0 0 74,-5 0 0,0 0 0,-1 0 291,-7 0 0,-2 0 1,0 0-292,24 0 0,-3 0 1066,-11 0 1,-2 0-1067,-6 0 0,-3 0 2838,32 0-2838,-14 0 0,-27 0 2680,-21 0-2680,-13 0 2218,-10 0-2218,-2 0 1398,1 0-1398,0 0 205,4 0-205,7 0 0,1 0 0,7 0 0,0 0 0,-1 0 0,-5 0 0,4 5 0,-11-4 0,4 3 0,-6-4 0,0 0 0,0 0 0,-3 0 0,-1 4 0,-4-3 0,-4 6 0,0-3 0,-4 4 0,0 4 0,0 1 0,0 9 0,0 26 0,0 12 0,-9 36-663,4-42 1,0 3 662,0 4 0,-1 3 0,-3 4 0,1 1 0,7 6 0,-1 0 0,-6-5 0,-1 0 0,4 5 0,-1-1 0,-3-4 0,-2-2 0,2-11 0,0-1-72,4 0 0,-1-4 72,-8 20 0,13-14 0,-9-26 0,5-14 0,-3-13 1315,-4-2-1315,-7-3 154,-17 0-154,-21 0 0,-39 0-832,40 0 1,-2 0 831,-7 0 0,-20 0-480,27-1 1,-16 0-1,-13-1 1,-10 0-1,-9-1 1,-5 0 0,-4 1-1,0-1 1,2 0-1,5 0 1,6 1-1,10 0 1,13 0 479,-25 1 0,17-1 0,5 1 0,-6 0 0,-16-1-321,22 1 0,-11-1 1,-10-1-1,-6 1 0,-6-1 1,-2 0-1,1 0 1,2 0-1,4 1 0,8 0 1,10 0-1,11 0 1,15 1 320,-19 1 0,20 0 0,-3 0-408,-21 0 0,-3 0 0,6 0 408,-8 0 0,5 0 188,-9 0 0,12 0-188,17 0 3749,32-3-3749,18-2 5606,11-3-5606,5 0 2879,3-4-2879,0-7 678,6-17-678,2-10 0,7-23 0,2-15-838,-7 25 0,-2-5 838,-2-5 0,-1-2 0,4-10 0,0-3 0,-3 2 0,-1 0 0,1 0 0,0 0 0,3-1 0,0 1 0,-3 5 0,-1 2 0,1 4 0,-1 4 0,4-32 0,-9 30 0,0 37 0,0 24 0,0 14 0,-5 16 1676,1-4-1676,-6 11 0,1-11 0,0 4 0,1-6 0,0-3 0,3-1 0,2-4 0,3 3 0,0 2 0,0 3 0,4 6 0,-3 14 0,12 34 0,-3 16-572,0-25 1,-1 1 571,-3-6 0,-2 1 0,1 10 0,-1 1 0,-3-12 0,-2 1 0,1 11 0,0-2 0,0-14 0,0-2-63,0 5 0,0-2 63,0 19 0,0-3 0,0-30 0,0-5 0,0-21 1136,0-2-1136,4-6 133,0-2-133,14-3 0,26 0 0,28 0 0,-19-3 0,5-2-1349,26-1 1,5 0 1348,7 0 0,5 0-1137,-17 0 0,2-2 0,1 2 1137,0 5 0,-1 1 0,2-1 0,2-5 0,1-2 0,0 2 0,-5 4 0,0 2 0,2-1 0,5-2 0,2-1 0,-2 1 0,-12 2 0,-2 2 0,0-1-552,-1 0 0,-1 0 0,-2 0 552,16-1 0,-6 2-268,-20 2 1,-4 1 267,-5 0 0,-5 2 1847,9 7-1847,-5 0 3329,-24-2-3329,11 1 2261,-8-2-2261,32-2 862,-18-4-862,33 4 0,-8-6-702,22 5 702,4-7-580,-39 0 1,2 0 579,-5 0 0,0 0 0,4 0 0,0 0 0,-5 0 0,-2 0-274,45 0 274,-3 0 0,-24 0 0,-15 0 0,-21-4 652,-17 0-652,-7-4 1182,-8 0-1182,0-4 301,-4-7-301,0-17 0,0-22 0,0-14 0,0-24-1142,0-3 1142,0 39 0,0-2 0,0-1 0,0 0 0,0-6 0,0 1 0,0 5 0,0 0 0,0 1 0,0 2-201,0-39 201,0 15 0,0 33 0,0 16 0,-4 23 0,0 4 1129,-8 8-1129,-7 5 214,-6 4-214,-17 3 0,-28 2 0,-28-5-1065,31-5 1,-4 0 1064,-10 1 0,-2-1 0,-6-2 0,-2-1-922,25 2 1,-2 1 0,-1-2 921,-2-1 0,-2-1 0,-1-1-1022,-10 1 0,-2 0 1,-1 0 1021,-4 3 0,-1 1 0,0-1 0,-4-2 0,0-1 0,0 2 0,1 4 0,1 1 0,-1 0 0,4-2 0,0-1 0,1 0 0,3 0 0,1 0 0,-1 0 0,-2 3 0,-2 1 0,2-3 0,2-3 0,0-2 0,1 1 0,2 2 0,1 1 0,2-1-547,2-2 1,2-2 0,2 1 546,-23 0 0,5 0 219,15 0 1,4 0-220,4 0 0,5 0 2007,-22 0-2007,18 0 3263,33 0-3263,17 0 0,10 0 0,6 0 0</inkml:trace>
+</inkml:ink>
+</file>
+
+<file path=word/ink/ink27.xml><?xml version="1.0" encoding="utf-8"?>
+<inkml:ink xmlns:inkml="http://www.w3.org/2003/InkML">
+  <inkml:definitions>
+    <inkml:context xml:id="ctx0">
+      <inkml:inkSource xml:id="inkSrc0">
+        <inkml:traceFormat>
+          <inkml:channel name="X" type="integer" min="-2.14748E9" max="2.14748E9" units="cm"/>
+          <inkml:channel name="Y" type="integer" min="-2.14748E9" max="2.14748E9" units="cm"/>
+          <inkml:channel name="F" type="integer" max="32767" units="dev"/>
+        </inkml:traceFormat>
+        <inkml:channelProperties>
+          <inkml:channelProperty channel="X" name="resolution" value="1000" units="1/cm"/>
+          <inkml:channelProperty channel="Y" name="resolution" value="1000" units="1/cm"/>
+          <inkml:channelProperty channel="F" name="resolution" value="0" units="1/dev"/>
+        </inkml:channelProperties>
+      </inkml:inkSource>
+      <inkml:timestamp xml:id="ts0" timeString="2021-01-04T21:24:02.185"/>
+    </inkml:context>
+    <inkml:brush xml:id="br0">
+      <inkml:brushProperty name="width" value="0.05" units="cm"/>
+      <inkml:brushProperty name="height" value="0.05" units="cm"/>
+    </inkml:brush>
+  </inkml:definitions>
+  <inkml:trace contextRef="#ctx0" brushRef="#br0">253 464 24575,'-4'-8'0,"0"3"0,-4 1 0,-1 1 0,1 2 0,0-3 0,0 1 0,0 2 0,-7-10 0,1 9 0,-6-9 0,8 10 0,0-2 0,4-1 0,0 3 0,3-6 0,-2 3 0,2-5 0,-3 1 0,0 0 0,0 0 0,0 0 0,0-4 0,-1 0 0,1-5 0,0 5 0,0-4 0,0-11 0,3 0 0,2-5 0,3 8 0,0 8 0,0 3 0,0 1 0,0 1 0,3 2 0,2-3 0,3 4 0,3 0 0,2-1 0,3-2 0,0 2 0,0-3 0,0 4 0,1 0 0,-1 0 0,0 3 0,0-2 0,4 6 0,-3-3 0,-1 4 0,-1 0 0,-3 0 0,5 4 0,-1 0 0,0 8 0,0 0 0,7 6 0,-4 6 0,6 2 0,-1 16 0,-2-8 0,2 9 0,-8-13 0,-1 1 0,-10-7 0,0-1 0,-5-7 0,0 0 0,-4 0 0,0 0 0,-4 0 0,0 1 0,-1-1 0,-2 0 0,-2 0 0,-3 0 0,-1 0 0,1 0 0,-2 7 0,1-5 0,-3 11 0,1-5 0,3 7 0,2-7 0,9 5 0,1-11 0,4 5 0,0-7 0,0 6 0,0 2 0,0 7 0,4-7 0,1 6 0,3-13 0,1 6 0,3-7 0,1 0 0,3-3 0,-4-2 0,7-3 0,-6 0 0,7-3 0,-4-2 0,0-6 0,0-2 0,1-3 0,-1 0 0,0 0 0,0 0 0,0-4 0,0-1 0,-3-3 0,-2 0 0,-3-1 0,0 1 0,0 0 0,0 0 0,0-1 0,-3 1 0,-2 0 0,-3 3 0,0 1 0,0 4 0,0 0 0,0 0 0,0 0 0,-3 0 0,-2 0 0,-3-4 0,0 3 0,-4-3 0,-1 4 0,1 0 0,-4 0 0,4 0 0,-5 0 0,1-4 0,0-1 0,-7-5 0,-13-4 0,-10-4 0,1 1 0,2 1 0,19 9 0,1 1 0,7 6 0,-1 0 0,-2-4 0,5 3 0,-1-3 0,6 4 0,1 0 0,0 0 0,4 0 0,-4 0 0,8 0 0,-8-1 0,4-2 0,-1-2 0,-3-10 0,7-1 0,-4-7 0,5 0 0,0 0 0,5 0 0,1 1 0,3 5 0,0 6 0,2 4 0,2 6 0,3-3 0,4 0 0,-7 7 0,2-6 0,-7 10 0,0-3 0,0 4 0,0 0 0,0 0 0,0 0 0,0 4 0,4 0 0,0 8 0,4 1 0,-3-1 0,-1 0 0,-4-1 0,0-2 0,0 6 0,-1-2 0,1 3 0,0 0 0,0 0 0,-3 0 0,3 7 0,-7-5 0,4 4 0,-5-6 0,0 1 0,0-1 0,0-4 0,0 3 0,-4-2 0,3 3 0,-6 0 0,2 0 0,-3 0 0,-5 7 0,3-5 0,-9 11 0,8-5 0,-8 7 0,8-7 0,-3 5 0,4-5 0,1 1 0,3-3 0,3-6 0,3 1 0,0 6 0,0-9 0,0 5 0,3-7 0,2-4 0,3 8 0,0-7 0,3 6 0,2-6 0,3 6 0,7-5 0,13 4 0,9 5 0,1-5 0,8 13 0,-20-10 0,8 2 0,-11-4 0,-7-6 0,-5 0 0,-7-4 0,-4-2 0,0-3 0,0 0 0,0-3 0,0-2 0,0-3 0,0-4 0,3 0 0,15-53 0,-13 37 0,7-33 0,-20 49 0,0 4 0,0 0 0,-3 0 0,-2-1 0,-3 1 0,-4 0 0,0 0 0,-4 0 0,-7 3 0,-72-15 0,56 16 0,-50-12 0,85 16 0,0 0 0</inkml:trace>
+</inkml:ink>
+</file>
+
+<file path=word/ink/ink28.xml><?xml version="1.0" encoding="utf-8"?>
+<inkml:ink xmlns:inkml="http://www.w3.org/2003/InkML">
+  <inkml:definitions>
+    <inkml:context xml:id="ctx0">
+      <inkml:inkSource xml:id="inkSrc0">
+        <inkml:traceFormat>
+          <inkml:channel name="X" type="integer" min="-2.14748E9" max="2.14748E9" units="cm"/>
+          <inkml:channel name="Y" type="integer" min="-2.14748E9" max="2.14748E9" units="cm"/>
+          <inkml:channel name="F" type="integer" max="32767" units="dev"/>
+        </inkml:traceFormat>
+        <inkml:channelProperties>
+          <inkml:channelProperty channel="X" name="resolution" value="1000" units="1/cm"/>
+          <inkml:channelProperty channel="Y" name="resolution" value="1000" units="1/cm"/>
+          <inkml:channelProperty channel="F" name="resolution" value="0" units="1/dev"/>
+        </inkml:channelProperties>
+      </inkml:inkSource>
+      <inkml:timestamp xml:id="ts0" timeString="2021-01-04T21:22:56.344"/>
+    </inkml:context>
+    <inkml:brush xml:id="br0">
+      <inkml:brushProperty name="width" value="0.05" units="cm"/>
+      <inkml:brushProperty name="height" value="0.05" units="cm"/>
+    </inkml:brush>
+  </inkml:definitions>
+  <inkml:trace contextRef="#ctx0" brushRef="#br0">4 370 24575,'8'0'0,"0"0"0,-3 4 0,2 7 0,-6 9 0,2 2 0,-3 20 0,0-14 0,0 17 0,-6-3 0,0-8 0,-2 9 0,3-13 0,1 1 0,3-7 0,-4-5 0,5-11 0,0-4 0</inkml:trace>
+  <inkml:trace contextRef="#ctx0" brushRef="#br0" timeOffset="1">425 315 24575,'0'8'0,"0"0"0,0 0 0,0 3 0,0-2 0,0 7 0,0-4 0,0 4 0,0 0 0,0 1 0,0-5 0,0 0 0,4-4 0,0 0 0,4-4 0,0 0 0,4-4 0,7 0 0,40 0 0,16 0 0,-21 0 0,3 0-353,-2 0 0,0 0 353,1 0 0,-2 0 0,45 0 0,-27 0 0,-24 3 0,-33-9 0,-7 8 0,-9-10 0</inkml:trace>
+  <inkml:trace contextRef="#ctx0" brushRef="#br0" timeOffset="2">802 0 24575,'0'23'0,"0"-8"0,0 18 0,0 5 0,0-4 0,4 11 0,-3-14 0,4 11 0,1 4 0,-4 11 0,4 1 0,-6 11 0,0-9 0,0 10 0,0-13 0,-6 0 0,4 1 0,-4-13 0,6-2 0,0-19 0,0-1 0,0-11 0,0 0 0,0 10 0,0-17 0,0 8 0,0-25 0,-5-7 0,4 8 0,-4-2 0</inkml:trace>
+  <inkml:trace contextRef="#ctx0" brushRef="#br0" timeOffset="3">469 213 24575,'0'8'0,"0"0"0,0 4 0,-5 7 0,0-1 0,-5 11 0,1-5 0,-6 7 0,4-7 0,-2-1 0,5-7 0,-1-3 0,5-2 0,4-6 0,8-2 0,11 2 0,54 0 0,14-1 0,1 3-584,10 0 1,0 1 583,-15 2 0,-22-1 0,-13-2 0,-26-7 0,-9 0 0,-2 0 0,-3 0 0,0 0 1167,0 0-1167,4 0 0,-3 0 0,-1 0 0,-5 0 0</inkml:trace>
+  <inkml:trace contextRef="#ctx0" brushRef="#br0" timeOffset="4">960 19 24575,'0'11'0,"0"-2"0,0 7 0,-3-7 0,2 6 0,-3-3 0,4 1 0,0 2 0,0-2 0,0 3 0,0 6 0,0 3 0,0 17 0,0 4 0,0-1 0,0 10 0,0 2 0,0 4 0,0 8 0,0-12 0,0 1 0,0-1 0,0-11 0,0-10 0,0-14 0,0-5 0,0-5 0,0 0 0,0-4 0,0 0 0,0 0 0,0 0 0,0 0 0,0 10 0,0-7 0,0 8 0,-3-11 0,2-4 0,-3 0 0</inkml:trace>
+</inkml:ink>
+</file>
+
+<file path=word/ink/ink29.xml><?xml version="1.0" encoding="utf-8"?>
+<inkml:ink xmlns:inkml="http://www.w3.org/2003/InkML">
+  <inkml:definitions>
+    <inkml:context xml:id="ctx0">
+      <inkml:inkSource xml:id="inkSrc0">
+        <inkml:traceFormat>
+          <inkml:channel name="X" type="integer" min="-2.14748E9" max="2.14748E9" units="cm"/>
+          <inkml:channel name="Y" type="integer" min="-2.14748E9" max="2.14748E9" units="cm"/>
+          <inkml:channel name="F" type="integer" max="32767" units="dev"/>
+        </inkml:traceFormat>
+        <inkml:channelProperties>
+          <inkml:channelProperty channel="X" name="resolution" value="1000" units="1/cm"/>
+          <inkml:channelProperty channel="Y" name="resolution" value="1000" units="1/cm"/>
+          <inkml:channelProperty channel="F" name="resolution" value="0" units="1/dev"/>
+        </inkml:channelProperties>
+      </inkml:inkSource>
+      <inkml:timestamp xml:id="ts0" timeString="2021-01-04T21:22:56.350"/>
+    </inkml:context>
+    <inkml:brush xml:id="br0">
+      <inkml:brushProperty name="width" value="0.05" units="cm"/>
+      <inkml:brushProperty name="height" value="0.05" units="cm"/>
+    </inkml:brush>
+  </inkml:definitions>
+  <inkml:trace contextRef="#ctx0" brushRef="#br0">890 106 24575,'5'4'0,"2"0"0,-6 4 0,2 0 0,2 10 0,-4-3 0,3 14 0,-4 7 0,0 9 0,0 24 0,0 29 0,0-20 0,0 17 0,0-38 0,7 1 0,-6-13 0,10-2 0,-10-19 0,4 5 0,-5-11 0,4 1 0,-4-8 0,4-3 0,-4 0 0,0 0 0,0 0 0,0 0 0,0 0 0,4-3 0,4-2 0,4-3 0,23 0 0,15-7 0,34-3 0,15 0-691,-39 1 1,2 1 690,0 7 0,2 0 0,15-3 0,3-1-924,-5 5 0,1 0 924,10 0 0,0 0 0,-10 0 0,-3 0-488,-6 1 1,-1-2 487,-6-3 0,-2 0 0,-4 3 0,-1 0-298,43-7 298,-2 8 0,-12 0 0,-12 0 0,9 0 0,-9 7 0,12-5 0,0 6 0,0-1 0,0-5 0,12 5 14,-42-6 1,2-2-15,6 1 0,2 0 0,4 0 0,1 0 0,-6 0 0,-1 0 0,6 0 0,-1 0 0,-10 0 0,-1 0 591,6 0 0,-1 0-591,37 8 0,-2 1 0,-12 8 0,0-1 0,-12-6 0,9 4 1030,-21-5-1030,9 0 340,-11 3-340,-1-10 1306,-12 4-1306,-2-6 615,-19 0-615,-5 0 0,-7 0 0,-4-3 0,-4-2 0,0-7 0,-9-7 0,-1-5 0,-6-19 0,0-2 0,-3-13 0,0-11 0,-1-3 0,-1-12 0,0-1 0,8 1 0,-5 12 0,12 3 0,-12 0 0,13 20 0,-7-6 0,4 25 0,2 5 0,-2 2 0,4 7 0,0 4 0,-4 0 0,0 7 0,-4 2 0,-1 3 0,-9 0 0,-3 0 0,-33 0 0,-7 0 0,-34 0-1109,30 0 1,-5 0 1108,-11 0 0,-5 0-926,19 0 1,-3 0 0,0 0 925,-2 0 0,-1 0 0,0 0 0,-3-1 0,-2 1 0,2 1 0,2 1 0,1 2 0,-1-1 0,-3-2 0,0 0 0,0 0 0,0 2 0,0 1 0,1-2 0,6-1 0,0-1 0,1-1 0,-3 1 0,-1 0 0,3 0-738,-22 0 1,4 0 737,5 0 0,2 0 0,5 0 0,2 0 0,5 0 0,1 0-480,-1 0 1,0 0 479,1 0 0,-1 0 0,0 0 0,0 0 0,1 0 0,-1 0 0,0 0 0,0 0 0,-5 0 0,-1 0 0,-1 0 0,-1 0 0,1 0 0,0 0 0,6 0 0,2 0 0,6 0 0,2 0 657,3 0 0,3 0-657,-33 0 2576,18 0-2576,27 0 1783,17 0-1783,6 0 1377,7 0-1377,4 0 377,0 0-377,0 0 0,-4 4 0,-1-3 0,-3 2 0,-7-3 0,-1 5 0,-7-4 0,0 8 0,0-8 0,1 4 0,-1-5 0,6 0 0,6 0 0,11 3 0,12-2 0,11 3 0,9-4 0,31 0 0,29 0 0,-29-4 0,3-1-967,15 4 0,4 0 967,4-8 0,2 0 0,6 7 0,1 1-1409,4-4 1,3 1 1408,-22 3 0,1 1 0,0 1-889,-1-1 1,-1 0 0,1 0 888,10 0 0,2 0 0,-2 0 0,-2 0 0,-1 0 0,-1 0 0,-3-1 0,-1 1 0,1 1 0,-2 1 0,1 2 0,0-1 0,3 1 0,2 0 0,-2 1 0,-5 2 0,-1 1 0,1-1 0,6-2 0,0-1 0,-1-1-556,-10 1 1,-1 0 0,-2-2 555,30-1 0,-3-2-28,-11 1 1,-1 0 27,-1 0 0,-1 0 685,-15 0 0,-2 0-685,0 0 0,-3 0 2362,35 0-2362,-11 0 0,0 7 0,12-5 1186,3 14-1186,-39-10 0,2-1 0,-6 0 0,1 0 0,11 0 0,-1-1 0,-10-4 0,-1 0 0,5 3 0,1 2 0,-6-5 0,-2 2 1783,33 12-1783,-6-12 938,-36 9-938,-2-6 291,-13 6-291,-5-6 1207,-6 3-1207,-8-3 0,-6 3 0,2-4 0,-6 3 0,2-2 0,-3 3 0,0 0 0,0 0 0,0 3 0,0 8 0,0 6 0,0 5 0,-4 1 0,3 12 0,-11 2 0,3 24 0,-6 3 0,5 0 0,-4-2 0,6-13 0,0 0 0,-3-11 0,6-4 0,-6-11 0,1 0 0,1-7 0,-1-5 0,6-7 0,-3-4 0,-1-8 0,-12-2 0,-28-10 0,-36-3 0,23 6 0,-4-1-929,-3 0 0,-4 0 929,-13 4 0,-3 1-1354,-1-4 0,-2-1 1354,21 6 0,-3 0 0,-2 0-1133,-12-3 0,-4-1 0,0 1 1133,-1-1 0,0 0 0,-2 1 0,17 1 0,-1 0 0,0 0 0,0 1 0,-22-3 0,0 0 0,1 1 0,-1 2 0,0 1 0,1 0 0,3 0 0,1 1 0,-1 0 0,-3-1 0,-1 0 0,3 1 0,8 2 0,1 1 0,2-1-628,-1-2 1,0-1 0,3 1 627,13 2 0,3 1 0,1 1 138,-24-1 0,6 0-138,20 0 0,4 0 859,5 0 1,4 0-860,-20 0 3431,3 0-3431,23-5 2842,10 4-2842,7-8 1359,11 8-1359,-5-4 220,7 1-220,3 3 0,-2-2 0,6-1 0,-3 3 0,4-6 0,3 3 0,2-5 0,-2-9 0,4-3 0,-4-21 0,5-4 0,0-23 0,0 8 0,0-20 0,0 9 0,0 0 0,0 3 0,7 11 0,-6 12 0,6 10 0,-7 17 0,3 15 0,-2 8 0,3 8 0,-4 11 0,0 13 0,0 10 0,0 11 0,0 0 0,0 1 0,0-1 0,0 0 0,0 12 0,0-8 0,0 8 0,0-24 0,-5-2 0,4-19 0,-4-1 0,5-7 0,0-4 0,-3 0 0,2-4 0,-7 0 0,8 0 0,-4 0 0,8-4 0,4 4 0,11-8 0,28 4 0,49-4-1152,-34 0 0,5 0 1152,24 0 0,6 0-1037,-29 0 0,0 0 0,2 0 1037,10 0 0,2 0 0,1 0 0,7 0 0,0 0 0,2 0-1110,7 0 0,1 0 0,0 0 1110,-24 0 0,-1 0 0,1 0 0,-1 0 0,26 0 0,-1-1 0,-2 2 0,-9 2 0,-3 1 0,-1-1-512,-6-3 1,-2 0-1,-3 2 512,24 7 0,-4 1 194,-11-4 0,-2-1-194,-10 0 0,-5 1 2095,33 3-2095,-18-9 0,-24 0 3599,0 0-3599,1 0 2449,-1 6-2449,0-4 1601,-11 4-1601,8 1 148,-8-6-148,-1 6 0,-2-7 0,-12 0 0,-1 0 0,1 0 0,0 0 0,13 0 0,-10 0 0,11 0 0,-15 0 0,13 0 0,3 0 0,11 0 0,12 0 0,15 0-589,-30 0 0,2 0 589,6 0 0,2 0 0,5 0 0,-1 0 0,-5 0 0,0 0 0,-1 0 0,-2 0-188,39 0 188,-15 0 0,-27 0 0,-21 0 0,-13 0 0,-11 0 0,-4 0 0,-4 0 0</inkml:trace>
 </inkml:ink>
 </file>
 
@@ -4693,6 +6723,285 @@
   </inkml:definitions>
   <inkml:trace contextRef="#ctx0" brushRef="#br0">7179 1 24575,'-3'0'0,"1"0"0,-10 0 0,0 0 0,-7 4 0,-17 4 0,-21 5 0,-27 4 0,36-8 0,-3-1-750,-15 2 0,-3 0 750,0 0 0,-2-1 0,-10 2 0,-2-1-1057,1 0 1,-1 0 1056,-4 1 0,-2-1 0,0-4 0,-1 0-862,19 0 1,-1 1 0,-1-1 861,4-2 0,-1 0 0,0 0 0,-6 3 0,-1 0 0,0 1 0,3-1 0,1 0 0,2 1-826,-28 2 1,3 1 825,1-1 0,2 1 0,16-1 0,1 0-112,-5 0 1,1 1 111,9 2 0,1 2 0,-4 0 0,-1 1 0,-8 2 0,3 1 0,21-4 0,-2-1 767,-36 7 1,0 0-768,34-7 0,1-1 0,-14 5 0,1-1 1016,18-4 0,4-2-1016,-31 5 0,0 8 0,12-6 1987,3 5-1987,-1-8 1768,10 0-1768,-9 0 27,-1 0-27,11 1 0,-3 0 0,14-2 0,0 1-34,-20 5 1,2 2 33,-18 11 0,37-15 0,-1-1 0,-39 17 0,38-16 0,2-1 0,-26 15 111,4-2-111,24-5 0,2 0 0,12-5 0,0-4 0,0 3 678,0-3-678,1 5 0,-1-1 0,0-4 0,0 4 0,0-4 0,0 4 0,0 1 0,0-1 0,-5 11 0,-2 2 0,-5 10 0,-6-7 0,-7 9 0,10-17 0,-18 19 0,18-20 0,-20 21 0,3-7 0,6 6 0,9-11 0,6 4 0,4-7 0,-5 10 0,0 0 0,12-12 0,-9 9 0,18-14 0,-18 16 0,7-5 0,0 1 0,2-2 0,0 0 0,8-4 0,-8 4 0,11-5 0,4 0 0,-4 0 0,6-7 0,-2 5 0,1-11 0,4 11 0,-2-5 0,3 7 0,-1-1 0,1 1 0,0 0 0,-1 0 0,5-1 0,2 1 0,4-7 0,0-1 0,0-7 0,0 0 0,3-3 0,2-2 0,3-3 0,0 4 0,0-3 0,0 6 0,0-2 0,0 3 0,3 0 0,2 0 0,3-4 0,7 11 0,-5-9 0,12 11 0,-12-12 0,4 5 0,-5-10 0,-5 4 0,3-4 0,-6 0 0,3 0 0,-4-4 0,0 4 0,0-8 0,0 8 0,0-4 0,0 0 0,0 0 0,0 0 0,0 0 0,3 4 0,2 0 0,3 0 0,0 0 0,0-4 0,4 7 0,-3-9 0,-1 9 0,-1-11 0,-2 8 0,3-4 0,0 0 0,6 4 0,3-6 0,-1 6 0,5-7 0,-5 2 0,1-3 0,-3 0 0,-6 0 0,-3 0 0,2 0 0,-6 0 0,6 4 0,-2-3 0,3 2 0,0-3 0,0 0 0,7 0 0,1 0 0,7 0 0,13 0 0,-10 0 0,4 0 0,-15 0 0,-11 0 0,0 0 0,-4 0 0,0 0 0,0 0 0,0 0 0,0 0 0,0 0 0,0 0 0,0 0 0,0 0 0,0 0 0,0 0 0,0 0 0,-4 0 0,0 0 0</inkml:trace>
   <inkml:trace contextRef="#ctx0" brushRef="#br0" timeOffset="1000">996 2950 24575,'8'8'0,"0"4"0,3 0 0,2 4 0,54 56 0,-16-27-441,-4 0 1,2 0 440,18 6 0,0-1 0,0 0 217,-16-13-217,-11-5 0,-17-17 0,-11-4 0,0-3 0,-4 0 664,-4 0-664,4-3 0,-8 2 0,4-3 0,-4 4 0,0 0 0,-4 0 0,0 0 0,-4 0 0,-4 0 0,-1 0 0,-9 6 0,4-5 0,-12 10 0,-6 0 0,2 2 0,-20 7 0,20-7 0,-9 4 0,13-9 0,5-3 0,2-4 0,7-1 0,7-3 0,2-2 0</inkml:trace>
+</inkml:ink>
+</file>
+
+<file path=word/ink/ink30.xml><?xml version="1.0" encoding="utf-8"?>
+<inkml:ink xmlns:inkml="http://www.w3.org/2003/InkML">
+  <inkml:definitions>
+    <inkml:context xml:id="ctx0">
+      <inkml:inkSource xml:id="inkSrc0">
+        <inkml:traceFormat>
+          <inkml:channel name="X" type="integer" min="-2.14748E9" max="2.14748E9" units="cm"/>
+          <inkml:channel name="Y" type="integer" min="-2.14748E9" max="2.14748E9" units="cm"/>
+          <inkml:channel name="F" type="integer" max="32767" units="dev"/>
+        </inkml:traceFormat>
+        <inkml:channelProperties>
+          <inkml:channelProperty channel="X" name="resolution" value="1000" units="1/cm"/>
+          <inkml:channelProperty channel="Y" name="resolution" value="1000" units="1/cm"/>
+          <inkml:channelProperty channel="F" name="resolution" value="0" units="1/dev"/>
+        </inkml:channelProperties>
+      </inkml:inkSource>
+      <inkml:timestamp xml:id="ts0" timeString="2021-01-04T21:22:56.349"/>
+    </inkml:context>
+    <inkml:brush xml:id="br0">
+      <inkml:brushProperty name="width" value="0.05" units="cm"/>
+      <inkml:brushProperty name="height" value="0.05" units="cm"/>
+    </inkml:brush>
+  </inkml:definitions>
+  <inkml:trace contextRef="#ctx0" brushRef="#br0">546 89 24575,'0'8'0,"0"0"0,0 3 0,4 2 0,1 10 0,4 1 0,-3 7 0,5 11 0,-2 16 0,6 14 0,-5 0 0,-3 9 0,-7-9 0,0 0 0,0-14 0,4-15 0,-3-18 0,2-2 0,-3-7 0,0 7 0,0 1 0,0 19 0,0 2 0,0 1 0,0-10 0,0-14 0,0-16 0,4-4 0,4-10 0,4-3 0,11 1 0,1-8 0,19 5 0,14-6 0,15 4 0,24 5-661,-42 2 1,2 0 660,6 7 0,2 0 0,10-8 0,1 0 0,-5 7 0,1 1 0,4-3 0,-1-1 0,-11 5 0,-1 0 0,5 0 0,1 0 0,-6 0 0,1 0 0,5 0 0,1 0 0,0 0 0,0 0 0,0 0 0,-1 0 0,1 0 0,0 0 0,0 0 0,-1 0 0,-5 4 0,-1 0 0,12-3 0,-1 0 0,-9 3 0,0 1 0,5-1 0,0 0 0,-1-3 0,-2 0 0,-9 3 0,-1 0 0,6-3 0,-1-2-281,-5 1 0,-2 0 281,45 0 0,-4 0 0,-22 0 0,-4 6 0,-24-4 0,-9 4 0,-17-6 1281,-7 0-1281,-8-7 602,-4-2-602,-5-14 0,-6-13 0,-2-10 0,-3-23 0,1-3 0,-1-1 0,-1-8 0,3 21 0,4-22 0,-2 22 0,10-10 0,-4 25 0,6 2 0,0 19 0,0 1 0,0 7 0,0-1 0,0 5 0,-4 0 0,-1 4 0,-3 3 0,0 2 0,-4 3 0,-7 0 0,-5-5 0,-19 4 0,-14-11 0,-27 2-593,30 5 0,-3 0 593,-4 0 0,-4 2-963,-14 3 0,-3 0 963,0-5 0,-3 0-933,19 4 1,-2 1 0,-2-1 932,-5-2 0,-2 0 0,-1-1 0,-4 1 0,-1-1 0,0 1-863,-3 2 1,-1 1-1,0-1 863,0-2 0,1-1 0,2 1 0,5 2 0,1 1 0,1 1-339,4-1 0,0 0 0,1 0 339,3 0 0,1 0 0,2 0 13,-25 0 1,2 0-14,6 0 0,2 0 655,11 0 0,3 0-655,4 0 0,3 0 0,4 0 0,1 0 2258,-43 0-2258,44 0 0,0 0 0,-33 0 0,3 0 0,15 0 2329,11 0-2329,1 0 1826,11 0-1826,14 0 1217,21 0-1217,22 4 547,45-3-547,31 4 0,-16-5 0,7 0-1271,4 0 0,3 0 1271,-19 0 0,2 0 0,1 0-1071,3 0 1,0 0 0,2 0 1070,10 0 0,3 0 0,-1 0 0,1 0 0,1 0 0,0 0 0,7 0 0,0 0 0,-1 0 0,-6 0 0,-1 0 0,-2 0 0,-2 0 0,-1 0 0,-1 0 0,-7 0 0,-2 0 0,0 0-741,25 0 0,-3 0 741,-10 0 0,-4 0-221,-15 0 1,-4 0 220,35 0 1814,-27 0-1814,-24 0 3188,-2 4-3188,-12-2 1992,-1 2-1992,1-4 682,-7 0-682,5 0 0,-11 0 0,5 0 0,-11 0 0,0 0 0,-4 0 0,0 0 0,3 0 0,-2 0 0,3 0 0,-4 0 0,0 0 0,0 0 0,0 4 0,0-3 0,0 6 0,3-3 0,2 1 0,10 3 0,1-3 0,7 6 0,11-6 0,4 0 0,11-5 0,0 6 0,1-4 0,-13 4 0,-2-6 0,-19 0 0,-1 0 0,-11 4 0,0 0 0,-8 4 0,3 4 0,-6 7 0,9 17 0,-1 21 0,7 27 0,-7-36 0,0 3-562,0 9 1,1 3 561,-1 0 0,1-1 0,-1-4 0,0-2 0,8 40 0,-8-27 0,2-23 0,-10-10 0,4-17 0,-9-11 1123,0-5-1123,-8-3 0,-19 0 0,-20 0 0,-33 0 0,30 0 0,-3 0-900,-16 0 1,-3 0 899,-1 0 0,-2 0-1036,-15 0 1,0 0 1035,10 0 0,0 0 0,-10 0 0,0 0 0,10 0 0,1 0 0,-11 0 0,-1 0 0,11 0 0,1 0 0,0 1 0,2-2-554,5-3 0,2 0 554,11 3 0,1-1 0,0-1 0,1-2 0,0 0 0,0 1 0,3 3 0,2 0-99,0-4 1,1 1 98,-29 4 0,15 0 0,0 0 1473,8 0-1473,-8 0 2093,23-5-2093,-8 4 1349,8-3-1349,-11 4 260,-13 0-260,10 0 0,-9 0 0,11 0 0,1 0 0,11 0 0,-10 4 0,28-3 0,-9 4 0,25-2 0,0-2 0,4 3 0,0-4 0,0 0 0,0 0 0,-1 0 0,1 0 0,0 0 0,0 0 0,0-4 0,3 0 0,-2-4 0,3-4 0,-5-7 0,-1-6 0,4-6 0,-5-11 0,3-4 0,0-24 0,2 10 0,6-9 0,0 11 0,0-11 0,0 8 0,6-8 0,-4 23 0,9 3 0,-7 19 0,5 1 0,-4 7 0,2 3 0,-6 1 0,6 1 0,-3 2 0,4-7 0,-3 4 0,2-5 0,-3 1 0,4 0 0,0 3 0,-3 1 0,-2 8 0,-3 0 0</inkml:trace>
+</inkml:ink>
+</file>
+
+<file path=word/ink/ink31.xml><?xml version="1.0" encoding="utf-8"?>
+<inkml:ink xmlns:inkml="http://www.w3.org/2003/InkML">
+  <inkml:definitions>
+    <inkml:context xml:id="ctx0">
+      <inkml:inkSource xml:id="inkSrc0">
+        <inkml:traceFormat>
+          <inkml:channel name="X" type="integer" min="-2.14748E9" max="2.14748E9" units="cm"/>
+          <inkml:channel name="Y" type="integer" min="-2.14748E9" max="2.14748E9" units="cm"/>
+          <inkml:channel name="F" type="integer" max="32767" units="dev"/>
+        </inkml:traceFormat>
+        <inkml:channelProperties>
+          <inkml:channelProperty channel="X" name="resolution" value="1000" units="1/cm"/>
+          <inkml:channelProperty channel="Y" name="resolution" value="1000" units="1/cm"/>
+          <inkml:channelProperty channel="F" name="resolution" value="0" units="1/dev"/>
+        </inkml:channelProperties>
+      </inkml:inkSource>
+      <inkml:timestamp xml:id="ts0" timeString="2021-01-04T21:25:57.768"/>
+    </inkml:context>
+    <inkml:brush xml:id="br0">
+      <inkml:brushProperty name="width" value="0.05" units="cm"/>
+      <inkml:brushProperty name="height" value="0.05" units="cm"/>
+    </inkml:brush>
+  </inkml:definitions>
+  <inkml:trace contextRef="#ctx0" brushRef="#br0">273 316 24575,'0'8'0,"0"10"0,0 3 0,0 33 0,0 19 0,0 25-973,1-38 0,-2 3 973,-3-1 0,-1 1 0,4 6 0,0-1 0,-3-5 0,0 0 0,3 5 0,2-2 44,-1-14 1,0-2-45,0 46 0,0-27 0,0-30 0,0-5 0,14-28 0,69-20 0,24-10 0,-42 12 0,4 0-432,0-1 0,10-2 0,2-1 0,-8 4 432,20 0 0,-4 3 0,-18 2 0,1-1 0,0 1 0,-3 0 0,-1 0 0,1-1 0,7 1 0,2 0 0,-2-1 0,-5 1 0,-2 0 0,1 0-602,2-1 1,0 0 0,-1 2 601,20-1 0,-3 2-635,-5-1 1,-2 2 634,-6 3 0,-1 2 0,1 3 0,0 2 0,-7-1 0,4 1 0,11 0 0,9 0 0,-7 2 0,-9 1 0,0 1 0,5-6 0,5-1 0,-8 0 0,-13 2 0,-5-2 0,3-2 0,0-2-307,-2 1 0,0 0 307,-5 0 0,-1 0 0,43 0 0,-2 0 0,-12-7 2470,-12 5-2470,-3-12 2232,-12 13-2232,1-12 1644,-1 5-1644,-12 0 909,-8 1-909,-18 4 17,-8-2-17,-6-3 0,-2 0 0,-3-4 0,-4-7 0,-2-5 0,-6-19 0,-1-3 0,5-23 0,-7-27-737,9 40 0,1-2 737,-4-10 0,-2-1 0,2 5 0,-1 2 0,1 0 0,-1 2-198,1 9 0,0 3 198,-1-48 0,-4 24 0,13 21 0,-9 20 0,5 19 0,-3 8 1442,-10 0-1442,-15 4 0,-36 0 0,-30 0-856,32-1 0,-4 2 856,-9 3 0,-4 1 0,-10-4 0,-3 1-1124,22 4 0,-2 1 0,-1-1 1124,-4-4 0,-1-2 0,-1 1 0,-6 2 0,-1 1 0,0-1 0,4-3 0,0 0 0,1 0 0,0 0 0,0 0 0,1 0 0,6 0 0,2 0 0,0 0-793,-4 0 1,0 0 0,0 0 792,7 0 0,0 0 0,1 0 0,0 0 0,0 0 0,1 0-492,3 0 1,1 0 0,2 0 491,-25 0 0,2 0 0,1 0 0,0 0 0,5 0 0,2 0 321,9 0 1,3 0-322,6 0 0,3 0 2572,-35 0-2572,22 0 0,4 0 2706,12 0-2706,-1 0 2260,13 0-2260,2 0 1072,12 4-1072,0 2 110,0 0-110,7-2 0,5-4 0,7 0 0,4 0 0,0 4 0,0-3 0,-1 2 0,-2-3 0,-2 4 0,-3-3 0,0 6 0,-1-6 0,5 6 0,7-6 0,10 2 0,14-3 0,17 0 0,33 0 0,29 0-1412,-20 1 1,6-2 1411,10-4 0,6 0-1196,-21 4 1,3 1 0,2-1 1195,5-5 0,2-2 0,1 2 0,6 1 0,2 1 0,1 0-870,-23-2 1,0 0-1,0 0 1,2 1 869,4 0 0,1 2 0,0 0 0,-1 1 0,-4-1 0,-1 0 0,0 0 0,0 1-559,-1 2 0,0 0 0,0 0 0,-2 0 559,21 0 0,-2 0 0,-3 0-75,-7 0 1,-3 0 0,0 0 74,-5 0 0,0 0 0,-1 0 291,-7 0 0,-2 0 1,0 0-292,24 0 0,-3 0 1066,-11 0 1,-2 0-1067,-6 0 0,-3 0 2838,32 0-2838,-14 0 0,-27 0 2680,-21 0-2680,-13 0 2218,-10 0-2218,-2 0 1398,1 0-1398,0 0 205,4 0-205,7 0 0,1 0 0,7 0 0,0 0 0,-1 0 0,-5 0 0,4 5 0,-11-4 0,4 3 0,-6-4 0,0 0 0,0 0 0,-3 0 0,-1 4 0,-4-3 0,-4 6 0,0-3 0,-4 4 0,0 4 0,0 1 0,0 9 0,0 26 0,0 12 0,-9 36-663,4-42 1,0 3 662,0 4 0,-1 3 0,-3 4 0,1 1 0,7 6 0,-1 0 0,-6-5 0,-1 0 0,4 5 0,-1-1 0,-3-4 0,-2-2 0,2-11 0,0-1-72,4 0 0,-1-4 72,-8 20 0,13-14 0,-9-26 0,5-14 0,-3-13 1315,-4-2-1315,-7-3 154,-17 0-154,-21 0 0,-39 0-832,40 0 1,-2 0 831,-7 0 0,-20 0-480,27-1 1,-16 0-1,-13-1 1,-10 0-1,-9-1 1,-5 0 0,-4 1-1,0-1 1,2 0-1,5 0 1,6 1-1,10 0 1,13 0 479,-25 1 0,17-1 0,5 1 0,-6 0 0,-16-1-321,22 1 0,-11-1 1,-10-1-1,-6 1 0,-6-1 1,-2 0-1,1 0 1,2 0-1,4 1 0,8 0 1,10 0-1,11 0 1,15 1 320,-19 1 0,20 0 0,-3 0-408,-21 0 0,-3 0 0,6 0 408,-8 0 0,5 0 188,-9 0 0,12 0-188,17 0 3749,32-3-3749,18-2 5606,11-3-5606,5 0 2879,3-4-2879,0-7 678,6-17-678,2-10 0,7-23 0,2-15-838,-7 25 0,-2-5 838,-2-5 0,-1-2 0,4-10 0,0-3 0,-3 2 0,-1 0 0,1 0 0,0 0 0,3-1 0,0 1 0,-3 5 0,-1 2 0,1 4 0,-1 4 0,4-32 0,-9 30 0,0 37 0,0 24 0,0 14 0,-5 16 1676,1-4-1676,-6 11 0,1-11 0,0 4 0,1-6 0,0-3 0,3-1 0,2-4 0,3 3 0,0 2 0,0 3 0,4 6 0,-3 14 0,12 34 0,-3 16-572,0-25 1,-1 1 571,-3-6 0,-2 1 0,1 10 0,-1 1 0,-3-12 0,-2 1 0,1 11 0,0-2 0,0-14 0,0-2-63,0 5 0,0-2 63,0 19 0,0-3 0,0-30 0,0-5 0,0-21 1136,0-2-1136,4-6 133,0-2-133,14-3 0,26 0 0,28 0 0,-19-3 0,5-2-1349,26-1 1,5 0 1348,7 0 0,5 0-1137,-17 0 0,2-2 0,1 2 1137,0 5 0,-1 1 0,2-1 0,2-5 0,1-2 0,0 2 0,-5 4 0,0 2 0,2-1 0,5-2 0,2-1 0,-2 1 0,-12 2 0,-2 2 0,0-1-552,-1 0 0,-1 0 0,-2 0 552,16-1 0,-6 2-268,-20 2 1,-4 1 267,-5 0 0,-5 2 1847,9 7-1847,-5 0 3329,-24-2-3329,11 1 2261,-8-2-2261,32-2 862,-18-4-862,33 4 0,-8-6-702,22 5 702,4-7-580,-39 0 1,2 0 579,-5 0 0,0 0 0,4 0 0,0 0 0,-5 0 0,-2 0-274,45 0 274,-3 0 0,-24 0 0,-15 0 0,-21-4 652,-17 0-652,-7-4 1182,-8 0-1182,0-4 301,-4-7-301,0-17 0,0-22 0,0-14 0,0-24-1142,0-3 1142,0 39 0,0-2 0,0-1 0,0 0 0,0-6 0,0 1 0,0 5 0,0 0 0,0 1 0,0 2-201,0-39 201,0 15 0,0 33 0,0 16 0,-4 23 0,0 4 1129,-8 8-1129,-7 5 214,-6 4-214,-17 3 0,-28 2 0,-28-5-1065,31-5 1,-4 0 1064,-10 1 0,-2-1 0,-6-2 0,-2-1-922,25 2 1,-2 1 0,-1-2 921,-2-1 0,-2-1 0,-1-1-1022,-10 1 0,-2 0 1,-1 0 1021,-4 3 0,-1 1 0,0-1 0,-4-2 0,0-1 0,0 2 0,1 4 0,1 1 0,-1 0 0,4-2 0,0-1 0,1 0 0,3 0 0,1 0 0,-1 0 0,-2 3 0,-2 1 0,2-3 0,2-3 0,0-2 0,1 1 0,2 2 0,1 1 0,2-1-547,2-2 1,2-2 0,2 1 546,-23 0 0,5 0 219,15 0 1,4 0-220,4 0 0,5 0 2007,-22 0-2007,18 0 3263,33 0-3263,17 0 0,10 0 0,6 0 0</inkml:trace>
+</inkml:ink>
+</file>
+
+<file path=word/ink/ink32.xml><?xml version="1.0" encoding="utf-8"?>
+<inkml:ink xmlns:inkml="http://www.w3.org/2003/InkML">
+  <inkml:definitions>
+    <inkml:context xml:id="ctx0">
+      <inkml:inkSource xml:id="inkSrc0">
+        <inkml:traceFormat>
+          <inkml:channel name="X" type="integer" min="-2.14748E9" max="2.14748E9" units="cm"/>
+          <inkml:channel name="Y" type="integer" min="-2.14748E9" max="2.14748E9" units="cm"/>
+          <inkml:channel name="F" type="integer" max="32767" units="dev"/>
+        </inkml:traceFormat>
+        <inkml:channelProperties>
+          <inkml:channelProperty channel="X" name="resolution" value="1000" units="1/cm"/>
+          <inkml:channelProperty channel="Y" name="resolution" value="1000" units="1/cm"/>
+          <inkml:channelProperty channel="F" name="resolution" value="0" units="1/dev"/>
+        </inkml:channelProperties>
+      </inkml:inkSource>
+      <inkml:timestamp xml:id="ts0" timeString="2021-01-04T21:26:57.317"/>
+    </inkml:context>
+    <inkml:brush xml:id="br0">
+      <inkml:brushProperty name="width" value="0.05" units="cm"/>
+      <inkml:brushProperty name="height" value="0.05" units="cm"/>
+    </inkml:brush>
+  </inkml:definitions>
+  <inkml:trace contextRef="#ctx0" brushRef="#br0">234 52 24575,'-5'-8'0,"5"0"0,5 4 0,6-4 0,8 8 0,6-9 0,5 8 0,13-3 0,-9 4 0,8 0 0,-11 0 0,-7 0 0,-1 0 0,-7 7 0,0 2 0,2 13 0,1 3 0,1 5 0,1 1 0,-3-7 0,-3-1 0,-4-7 0,-3 0 0,-3-3 0,-2 2 0,-3-3 0,0 5 0,0-1 0,0 0 0,0 0 0,-7 7 0,-2-5 0,-7 2 0,-8-5 0,-14-1 0,3 0 0,-9 6 0,-13-3 0,20 0 0,-13-5 0,27-8 0,11-4 0,0 0 0,4 0 0,0 0 0,-1-7 0,5-2 0,0-7 0,4-1 0,4 1 0,4 0 0,4 0 0,11-3 0,1 1 0,7 2 0,0 1 0,-1 4 0,1 1 0,-7 1 0,-1 3 0,-10 3 0,-2 3 0,1 0 0,0 0 0,1 0 0,2 3 0,-3 2 0,11 4 0,-5-5 0,4 4 0,-9-7 0,-1 6 0,-4-6 0,0 3 0,0-1 0,0-2 0,0 3 0,0-4 0,0 3 0,0-2 0,0 3 0,0-4 0,-1 0 0,1 3 0,0-2 0,4 3 0,1-1 0,3-2 0,0 6 0,-4-6 0,0 3 0,0-4 0,-4 3 0,4-2 0,-4 3 0,0-1 0,0-2 0,0 3 0,0-1 0,0-2 0,0 3 0,-4-4 0,0 0 0</inkml:trace>
+  <inkml:trace contextRef="#ctx0" brushRef="#br0" timeOffset="2584">0 9 24575,'8'0'0,"0"0"0,0 0 0,4 0 0,1 0 0,-1 0 0,0 0 0,-1 3 0,-2-2 0,3 3 0,-4-4 0,0 0 0,0 0 0,-4-4 0,3 3 0,-2-2 0,3 3 0,0 0 0,0 0 0,14 0 0,-11 0 0,12 0 0,-16 0 0,1 0 0,0 0 0,0 0 0,4 0 0,-3-4 0,6 3 0,-6-3 0,3 4 0,-4 0 0,0 0 0,0 0 0,0 0 0,0 0 0,3 0 0,-2 0 0,6 0 0,-6 0 0,6 0 0,-6 0 0,7 0 0,-7 4 0,31 18 0,-25-9 0,21 12 0,-28-17 0,0-3 0,0 2 0,0-3 0,0 4 0,0 0 0,0 0 0,0 0 0,0 0 0,-3 0 0,2-3 0,-6 2 0,6-6 0,-6 6 0,6-3 0,-6 4 0,6 0 0,-6 0 0,2 0 0,-3 0 0,4 0 0,-3 4 0,2 0 0,-3 1 0,0-2 0,0 1 0,0-3 0,0 3 0,0-4 0,0 0 0,0 0 0,-3 0 0,-2 3 0,-3-2 0,0 6 0,-4-2 0,0 3 0,-5 0 0,1-3 0,0 2 0,0-6 0,-1 2 0,1-3 0,3-3 0,2 2 0,2-6 0,1 6 0,0-6 0,0 2 0,0-3 0,0-3 0,3-2 0,-2-3 0,6 0 0,-6 0 0,6-4 0,-3-1 0,4 1 0,0-4 0,0 4 0,4-5 0,0 5 0,4-4 0,0 7 0,0-2 0,0 2 0,0 1 0,0 4 0,0 0 0,0 4 0,0 0 0,0 0 0,0 0 0,0 0 0,0 0 0,0 0 0,0-3 0,0 2 0,0-3 0,0 4 0,0 0 0,0 0 0,4 0 0,0 0 0,5 0 0,-1 0 0,0 0 0,0 0 0,0 0 0,0 0 0,0 0 0,0 0 0,-3 0 0,2 0 0,-6 0 0,3 0 0,-4 0 0,0 0 0,0 0 0,0 0 0,0 0 0,0 4 0,0-3 0,0 2 0,0-3 0,0 0 0,0 0 0,-4 4 0,3-3 0,-2 2 0,3-3 0,-4 4 0,3-4 0,-3 4 0,4-4 0,0 4 0,0-4 0,0 4 0,-3 0 0,2-4 0,-3 4 0,1 0 0,2 0 0,-3 4 0,1-4 0,-2 0 0</inkml:trace>
+</inkml:ink>
+</file>
+
+<file path=word/ink/ink33.xml><?xml version="1.0" encoding="utf-8"?>
+<inkml:ink xmlns:inkml="http://www.w3.org/2003/InkML">
+  <inkml:definitions>
+    <inkml:context xml:id="ctx0">
+      <inkml:inkSource xml:id="inkSrc0">
+        <inkml:traceFormat>
+          <inkml:channel name="X" type="integer" min="-2.14748E9" max="2.14748E9" units="cm"/>
+          <inkml:channel name="Y" type="integer" min="-2.14748E9" max="2.14748E9" units="cm"/>
+          <inkml:channel name="F" type="integer" max="32767" units="dev"/>
+        </inkml:traceFormat>
+        <inkml:channelProperties>
+          <inkml:channelProperty channel="X" name="resolution" value="1000" units="1/cm"/>
+          <inkml:channelProperty channel="Y" name="resolution" value="1000" units="1/cm"/>
+          <inkml:channelProperty channel="F" name="resolution" value="0" units="1/dev"/>
+        </inkml:channelProperties>
+      </inkml:inkSource>
+      <inkml:timestamp xml:id="ts0" timeString="2021-01-04T21:25:57.776"/>
+    </inkml:context>
+    <inkml:brush xml:id="br0">
+      <inkml:brushProperty name="width" value="0.05" units="cm"/>
+      <inkml:brushProperty name="height" value="0.05" units="cm"/>
+    </inkml:brush>
+  </inkml:definitions>
+  <inkml:trace contextRef="#ctx0" brushRef="#br0">546 89 24575,'0'8'0,"0"0"0,0 4 0,4 0 0,1 11 0,4 1 0,-3 7 0,5 12 0,-2 14 0,7 15 0,-7 1 0,-2 8 0,-7-9 0,0 0 0,0-14 0,4-15 0,-3-18 0,2-2 0,-3-7 0,0 7 0,0 1 0,0 19 0,0 2 0,0 1 0,0-10 0,0-13 0,0-18 0,4-2 0,4-11 0,4-4 0,11 2 0,1-8 0,19 5 0,14-5 0,15 2 0,24 6-661,-42 2 1,2 0 660,6 7 0,2 0 0,10-8 0,1 0 0,-5 7 0,1 2 0,4-5 0,-1 1 0,-11 3 0,-1 2 0,6-1 0,-1 0 0,-5 0 0,1 0 0,6 0 0,0 0 0,-1 0 0,1 0 0,0 0 0,-1 0 0,1 0 0,0 0 0,0-1 0,-1 2 0,-5 2 0,0 2 0,10-4 0,0 0 0,-9 2 0,0 2 0,5-1 0,0 0 0,-1-3 0,-2 0 0,-9 3 0,0 0 0,4-3 0,0-2-281,-5 1 0,-2 0 281,45 0 0,-3 0 0,-24 0 0,-3 7 0,-24-6 0,-8 6 0,-18-7 1281,-8 0-1281,-6-8 602,-5-1-602,-6-13 0,-5-15 0,-2-9 0,-2-23 0,-1-3 0,0-1 0,0-8 0,1 20 0,6-20 0,-4 20 0,11-8 0,-4 23 0,6 3 0,0 19 0,0 1 0,0 7 0,0-1 0,0 5 0,-4 0 0,0 4 0,-4 3 0,-1 2 0,-2 3 0,-8 0 0,-6-5 0,-17 4 0,-16-11 0,-26 2-593,30 5 0,-3 0 593,-4 0 0,-3 2-963,-16 3 0,-2 0 963,0-5 0,-3 0-933,19 4 1,-2 1 0,-1-1 932,-7-2 0,-1 0 0,-1 0 0,-4-1 0,0 0 0,-2 1-863,-2 2 1,-1 1-1,0-1 863,1-2 0,-1-1 0,3 1 0,5 2 0,1 1 0,1 1-339,4-1 0,0 0 0,1 0 339,3 0 0,1 0 0,2 0 13,-25 0 1,3 0-14,4 0 0,3 0 655,11 0 0,3 0-655,5 0 0,1 0 0,5 0 0,2 0 2258,-45 0-2258,45 0 0,0 0 0,-33 0 0,3 0 0,15 0 2329,11 0-2329,1 0 1826,11 0-1826,14 0 1217,21 0-1217,22 4 547,45-3-547,31 4 0,-16-5 0,7 0-1271,4 0 0,3 0 1271,-19 0 0,2 0 0,1 0-1071,3 0 1,0 0 0,2 0 1070,10 0 0,3 0 0,-1 0 0,2 0 0,-1 0 0,2 0 0,5 0 0,1 0 0,0 0 0,-8 0 0,0 0 0,-1 0 0,-4 0 0,0 0 0,-1 0 0,-7 0 0,-1 0 0,-2 0-741,26 0 0,-3 0 741,-10 0 0,-4 0-221,-15 0 1,-4 0 220,35 0 1814,-27 0-1814,-24 0 3188,-2 4-3188,-12-2 1992,-1 2-1992,1-4 682,-7 0-682,6 0 0,-13 0 0,6 0 0,-11 0 0,0 0 0,-4 0 0,0 0 0,4 0 0,-3 0 0,2 0 0,-3 0 0,0 0 0,0 0 0,0 4 0,0-3 0,0 6 0,4-3 0,0 1 0,11 3 0,1-3 0,7 6 0,11-6 0,4 0 0,11-5 0,1 6 0,-1-4 0,-12 4 0,-2-6 0,-19 0 0,-1 0 0,-11 4 0,0 0 0,-8 4 0,3 4 0,-6 7 0,9 17 0,-1 22 0,8 26 0,-8-36 0,-1 3-562,2 9 1,-1 2 561,1 1 0,-1 0 0,0-5 0,0-2 0,8 40 0,-8-27 0,2-23 0,-10-10 0,4-17 0,-9-11 1123,0-4-1123,-8-4 0,-19 0 0,-20 0 0,-33 0 0,31 0 0,-5 0-900,-15 0 1,-3 0 899,-1 0 0,-2 0-1036,-14 0 1,-2 0 1035,11 0 0,1 0 0,-11 0 0,-1 0 0,12 0 0,-1 0 0,-10 0 0,0 0 0,9 0 0,2 0 0,0 0 0,2 0-554,5-4 0,2-1 554,11 4 0,1 0 0,0-3 0,1-1 0,0 0 0,0 1 0,4 3 0,0 0-99,1-3 1,1-1 98,-29 5 0,15 0 0,0 0 1473,8 0-1473,-8 0 2093,23-4-2093,-8 3 1349,8-4-1349,-11 5 260,-12 0-260,8 0 0,-8 0 0,11 0 0,1 0 0,11 0 0,-10 5 0,28-4 0,-9 3 0,25 0 0,0-3 0,4 2 0,0-3 0,0 0 0,0 0 0,-1 0 0,1 0 0,0 0 0,0 0 0,0-3 0,3-2 0,-2-3 0,3-4 0,-5-7 0,-1-6 0,4-5 0,-5-13 0,3-3 0,0-23 0,2 8 0,6-9 0,0 13 0,0-13 0,0 10 0,6-10 0,-4 25 0,9 2 0,-7 18 0,5 3 0,-4 5 0,2 5 0,-6 0 0,6 0 0,-3 3 0,4-6 0,-3 2 0,2-3 0,-3-1 0,4 1 0,0 3 0,-3 1 0,-2 8 0,-3 0 0</inkml:trace>
+</inkml:ink>
+</file>
+
+<file path=word/ink/ink34.xml><?xml version="1.0" encoding="utf-8"?>
+<inkml:ink xmlns:inkml="http://www.w3.org/2003/InkML">
+  <inkml:definitions>
+    <inkml:context xml:id="ctx0">
+      <inkml:inkSource xml:id="inkSrc0">
+        <inkml:traceFormat>
+          <inkml:channel name="X" type="integer" min="-2.14748E9" max="2.14748E9" units="cm"/>
+          <inkml:channel name="Y" type="integer" min="-2.14748E9" max="2.14748E9" units="cm"/>
+          <inkml:channel name="F" type="integer" max="32767" units="dev"/>
+        </inkml:traceFormat>
+        <inkml:channelProperties>
+          <inkml:channelProperty channel="X" name="resolution" value="1000" units="1/cm"/>
+          <inkml:channelProperty channel="Y" name="resolution" value="1000" units="1/cm"/>
+          <inkml:channelProperty channel="F" name="resolution" value="0" units="1/dev"/>
+        </inkml:channelProperties>
+      </inkml:inkSource>
+      <inkml:timestamp xml:id="ts0" timeString="2021-01-04T21:25:57.775"/>
+    </inkml:context>
+    <inkml:brush xml:id="br0">
+      <inkml:brushProperty name="width" value="0.05" units="cm"/>
+      <inkml:brushProperty name="height" value="0.05" units="cm"/>
+    </inkml:brush>
+  </inkml:definitions>
+  <inkml:trace contextRef="#ctx0" brushRef="#br0">890 106 24575,'5'4'0,"2"0"0,-6 4 0,2 0 0,2 10 0,-4-3 0,3 14 0,-4 7 0,0 9 0,0 24 0,0 29 0,0-20 0,0 17 0,0-38 0,7 1 0,-6-13 0,10-2 0,-10-19 0,4 5 0,-5-11 0,4 1 0,-4-8 0,4-3 0,-4 0 0,0 0 0,0 0 0,0 0 0,0 0 0,4-3 0,4-2 0,4-3 0,23 0 0,15-7 0,34-3 0,15 0-691,-39 1 1,2 1 690,0 7 0,2 0 0,15-3 0,3-1-924,-5 5 0,1 0 924,10 0 0,0 0 0,-10 0 0,-3 0-488,-6 1 1,-1-2 487,-6-3 0,-2 0 0,-4 3 0,-1 0-298,43-7 298,-2 8 0,-12 0 0,-12 0 0,9 0 0,-9 7 0,12-5 0,0 6 0,0-1 0,0-5 0,12 5 14,-42-6 1,2-2-15,6 1 0,2 0 0,4 0 0,1 0 0,-6 0 0,-1 0 0,6 0 0,-1 0 0,-10 0 0,-1 0 591,6 0 0,-1 0-591,37 8 0,-2 1 0,-12 8 0,0-1 0,-12-6 0,9 4 1030,-21-5-1030,9 0 340,-11 3-340,-1-10 1306,-12 4-1306,-2-6 615,-19 0-615,-5 0 0,-7 0 0,-4-3 0,-4-2 0,0-7 0,-9-7 0,-1-5 0,-6-19 0,0-2 0,-3-13 0,0-11 0,-1-3 0,-1-12 0,0-1 0,8 1 0,-5 12 0,12 3 0,-12 0 0,13 20 0,-7-6 0,4 25 0,2 5 0,-2 2 0,4 7 0,0 4 0,-4 0 0,0 7 0,-4 2 0,-1 3 0,-9 0 0,-3 0 0,-33 0 0,-7 0 0,-34 0-1109,30 0 1,-5 0 1108,-11 0 0,-5 0-926,19 0 1,-3 0 0,0 0 925,-2 0 0,-1 0 0,0 0 0,-3-1 0,-2 1 0,2 1 0,2 1 0,1 2 0,-1-1 0,-3-2 0,0 0 0,0 0 0,0 2 0,0 1 0,1-2 0,6-1 0,0-1 0,1-1 0,-3 1 0,-1 0 0,3 0-738,-22 0 1,4 0 737,5 0 0,2 0 0,5 0 0,2 0 0,5 0 0,1 0-480,-1 0 1,0 0 479,1 0 0,-1 0 0,0 0 0,0 0 0,1 0 0,-1 0 0,0 0 0,0 0 0,-5 0 0,-1 0 0,-1 0 0,-1 0 0,1 0 0,0 0 0,6 0 0,2 0 0,6 0 0,2 0 657,3 0 0,3 0-657,-33 0 2576,18 0-2576,27 0 1783,17 0-1783,6 0 1377,7 0-1377,4 0 377,0 0-377,0 0 0,-4 4 0,-1-3 0,-3 2 0,-7-3 0,-1 5 0,-7-4 0,0 8 0,0-8 0,1 4 0,-1-5 0,6 0 0,6 0 0,11 3 0,12-2 0,11 3 0,9-4 0,31 0 0,29 0 0,-29-4 0,3-1-967,15 4 0,4 0 967,4-8 0,2 0 0,6 7 0,1 1-1409,4-4 1,3 1 1408,-22 3 0,1 1 0,0 1-889,-1-1 1,-1 0 0,1 0 888,10 0 0,2 0 0,-2 0 0,-2 0 0,-1 0 0,-1 0 0,-3-1 0,-1 1 0,1 1 0,-2 1 0,1 2 0,0-1 0,3 1 0,2 0 0,-2 1 0,-5 2 0,-1 1 0,1-1 0,6-2 0,0-1 0,-1-1-556,-10 1 1,-1 0 0,-2-2 555,30-1 0,-3-2-28,-11 1 1,-1 0 27,-1 0 0,-1 0 685,-15 0 0,-2 0-685,0 0 0,-3 0 2362,35 0-2362,-11 0 0,0 7 0,12-5 1186,3 14-1186,-39-10 0,2-1 0,-6 0 0,1 0 0,11 0 0,-1-1 0,-10-4 0,-1 0 0,5 3 0,1 2 0,-6-5 0,-2 2 1783,33 12-1783,-6-12 938,-36 9-938,-2-6 291,-13 6-291,-5-6 1207,-6 3-1207,-8-3 0,-6 3 0,2-4 0,-6 3 0,2-2 0,-3 3 0,0 0 0,0 0 0,0 3 0,0 8 0,0 6 0,0 5 0,-4 1 0,3 12 0,-11 2 0,3 24 0,-6 3 0,5 0 0,-4-2 0,6-13 0,0 0 0,-3-11 0,6-4 0,-6-11 0,1 0 0,1-7 0,-1-5 0,6-7 0,-3-4 0,-1-8 0,-12-2 0,-28-10 0,-36-3 0,23 6 0,-4-1-929,-3 0 0,-4 0 929,-13 4 0,-3 1-1354,-1-4 0,-2-1 1354,21 6 0,-3 0 0,-2 0-1133,-12-3 0,-4-1 0,0 1 1133,-1-1 0,0 0 0,-2 1 0,17 1 0,-1 0 0,0 0 0,0 1 0,-22-3 0,0 0 0,1 1 0,-1 2 0,0 1 0,1 0 0,3 0 0,1 1 0,-1 0 0,-3-1 0,-1 0 0,3 1 0,8 2 0,1 1 0,2-1-628,-1-2 1,0-1 0,3 1 627,13 2 0,3 1 0,1 1 138,-24-1 0,6 0-138,20 0 0,4 0 859,5 0 1,4 0-860,-20 0 3431,3 0-3431,23-5 2842,10 4-2842,7-8 1359,11 8-1359,-5-4 220,7 1-220,3 3 0,-2-2 0,6-1 0,-3 3 0,4-6 0,3 3 0,2-5 0,-2-9 0,4-3 0,-4-21 0,5-4 0,0-23 0,0 8 0,0-20 0,0 9 0,0 0 0,0 3 0,7 11 0,-6 12 0,6 10 0,-7 17 0,3 15 0,-2 8 0,3 8 0,-4 11 0,0 13 0,0 10 0,0 11 0,0 0 0,0 1 0,0-1 0,0 0 0,0 12 0,0-8 0,0 8 0,0-24 0,-5-2 0,4-19 0,-4-1 0,5-7 0,0-4 0,-3 0 0,2-4 0,-7 0 0,8 0 0,-4 0 0,8-4 0,4 4 0,11-8 0,28 4 0,49-4-1152,-34 0 0,5 0 1152,24 0 0,6 0-1037,-29 0 0,0 0 0,2 0 1037,10 0 0,2 0 0,1 0 0,7 0 0,0 0 0,2 0-1110,7 0 0,1 0 0,0 0 1110,-24 0 0,-1 0 0,1 0 0,-1 0 0,26 0 0,-1-1 0,-2 2 0,-9 2 0,-3 1 0,-1-1-512,-6-3 1,-2 0-1,-3 2 512,24 7 0,-4 1 194,-11-4 0,-2-1-194,-10 0 0,-5 1 2095,33 3-2095,-18-9 0,-24 0 3599,0 0-3599,1 0 2449,-1 6-2449,0-4 1601,-11 4-1601,8 1 148,-8-6-148,-1 6 0,-2-7 0,-12 0 0,-1 0 0,1 0 0,0 0 0,13 0 0,-10 0 0,11 0 0,-15 0 0,13 0 0,3 0 0,11 0 0,12 0 0,15 0-589,-30 0 0,2 0 589,6 0 0,2 0 0,5 0 0,-1 0 0,-5 0 0,0 0 0,-1 0 0,-2 0-188,39 0 188,-15 0 0,-27 0 0,-21 0 0,-13 0 0,-11 0 0,-4 0 0,-4 0 0</inkml:trace>
+</inkml:ink>
+</file>
+
+<file path=word/ink/ink35.xml><?xml version="1.0" encoding="utf-8"?>
+<inkml:ink xmlns:inkml="http://www.w3.org/2003/InkML">
+  <inkml:definitions>
+    <inkml:context xml:id="ctx0">
+      <inkml:inkSource xml:id="inkSrc0">
+        <inkml:traceFormat>
+          <inkml:channel name="X" type="integer" min="-2.14748E9" max="2.14748E9" units="cm"/>
+          <inkml:channel name="Y" type="integer" min="-2.14748E9" max="2.14748E9" units="cm"/>
+          <inkml:channel name="F" type="integer" max="32767" units="dev"/>
+        </inkml:traceFormat>
+        <inkml:channelProperties>
+          <inkml:channelProperty channel="X" name="resolution" value="1000" units="1/cm"/>
+          <inkml:channelProperty channel="Y" name="resolution" value="1000" units="1/cm"/>
+          <inkml:channelProperty channel="F" name="resolution" value="0" units="1/dev"/>
+        </inkml:channelProperties>
+      </inkml:inkSource>
+      <inkml:timestamp xml:id="ts0" timeString="2021-01-04T21:25:57.769"/>
+    </inkml:context>
+    <inkml:brush xml:id="br0">
+      <inkml:brushProperty name="width" value="0.05" units="cm"/>
+      <inkml:brushProperty name="height" value="0.05" units="cm"/>
+    </inkml:brush>
+  </inkml:definitions>
+  <inkml:trace contextRef="#ctx0" brushRef="#br0">253 464 24575,'-4'-8'0,"0"3"0,-4 1 0,-1 1 0,1 2 0,0-3 0,0 1 0,0 2 0,-7-10 0,1 9 0,-6-9 0,8 10 0,0-2 0,4-1 0,0 3 0,3-6 0,-2 3 0,2-5 0,-3 1 0,0 0 0,0 0 0,0 0 0,0-4 0,-1 0 0,1-5 0,0 5 0,0-4 0,0-11 0,3 0 0,2-5 0,3 8 0,0 8 0,0 3 0,0 1 0,0 1 0,3 2 0,2-3 0,3 4 0,3 0 0,2-1 0,3-2 0,0 2 0,0-3 0,0 4 0,1 0 0,-1 0 0,0 3 0,0-2 0,4 6 0,-3-3 0,-1 4 0,-1 0 0,-3 0 0,5 4 0,-1 0 0,0 8 0,0 0 0,7 6 0,-4 6 0,6 2 0,-1 16 0,-2-8 0,2 9 0,-8-13 0,-1 1 0,-10-7 0,0-1 0,-5-7 0,0 0 0,-4 0 0,0 0 0,-4 0 0,0 1 0,-1-1 0,-2 0 0,-2 0 0,-3 0 0,-1 0 0,1 0 0,-2 7 0,1-5 0,-3 11 0,1-5 0,3 7 0,2-7 0,9 5 0,1-11 0,4 5 0,0-7 0,0 6 0,0 2 0,0 7 0,4-7 0,1 6 0,3-13 0,1 6 0,3-7 0,1 0 0,3-3 0,-4-2 0,7-3 0,-6 0 0,7-3 0,-4-2 0,0-6 0,0-2 0,1-3 0,-1 0 0,0 0 0,0 0 0,0-4 0,0-1 0,-3-3 0,-2 0 0,-3-1 0,0 1 0,0 0 0,0 0 0,0-1 0,-3 1 0,-2 0 0,-3 3 0,0 1 0,0 4 0,0 0 0,0 0 0,0 0 0,-3 0 0,-2 0 0,-3-4 0,0 3 0,-4-3 0,-1 4 0,1 0 0,-4 0 0,4 0 0,-5 0 0,1-4 0,0-1 0,-7-5 0,-13-4 0,-10-4 0,1 1 0,2 1 0,19 9 0,1 1 0,7 6 0,-1 0 0,-2-4 0,5 3 0,-1-3 0,6 4 0,1 0 0,0 0 0,4 0 0,-4 0 0,8 0 0,-8-1 0,4-2 0,-1-2 0,-3-10 0,7-1 0,-4-7 0,5 0 0,0 0 0,5 0 0,1 1 0,3 5 0,0 6 0,2 4 0,2 6 0,3-3 0,4 0 0,-7 7 0,2-6 0,-7 10 0,0-3 0,0 4 0,0 0 0,0 0 0,0 0 0,0 4 0,4 0 0,0 8 0,4 1 0,-3-1 0,-1 0 0,-4-1 0,0-2 0,0 6 0,-1-2 0,1 3 0,0 0 0,0 0 0,-3 0 0,3 7 0,-7-5 0,4 4 0,-5-6 0,0 1 0,0-1 0,0-4 0,0 3 0,-4-2 0,3 3 0,-6 0 0,2 0 0,-3 0 0,-5 7 0,3-5 0,-9 11 0,8-5 0,-8 7 0,8-7 0,-3 5 0,4-5 0,1 1 0,3-3 0,3-6 0,3 1 0,0 6 0,0-9 0,0 5 0,3-7 0,2-4 0,3 8 0,0-7 0,3 6 0,2-6 0,3 6 0,7-5 0,13 4 0,9 5 0,1-5 0,8 13 0,-20-10 0,8 2 0,-11-4 0,-7-6 0,-5 0 0,-7-4 0,-4-2 0,0-3 0,0 0 0,0-3 0,0-2 0,0-3 0,0-4 0,3 0 0,15-53 0,-13 37 0,7-33 0,-20 49 0,0 4 0,0 0 0,-3 0 0,-2-1 0,-3 1 0,-4 0 0,0 0 0,-4 0 0,-7 3 0,-72-15 0,56 16 0,-50-12 0,85 16 0,0 0 0</inkml:trace>
+</inkml:ink>
+</file>
+
+<file path=word/ink/ink36.xml><?xml version="1.0" encoding="utf-8"?>
+<inkml:ink xmlns:inkml="http://www.w3.org/2003/InkML">
+  <inkml:definitions>
+    <inkml:context xml:id="ctx0">
+      <inkml:inkSource xml:id="inkSrc0">
+        <inkml:traceFormat>
+          <inkml:channel name="X" type="integer" min="-2.14748E9" max="2.14748E9" units="cm"/>
+          <inkml:channel name="Y" type="integer" min="-2.14748E9" max="2.14748E9" units="cm"/>
+          <inkml:channel name="F" type="integer" max="32767" units="dev"/>
+        </inkml:traceFormat>
+        <inkml:channelProperties>
+          <inkml:channelProperty channel="X" name="resolution" value="1000" units="1/cm"/>
+          <inkml:channelProperty channel="Y" name="resolution" value="1000" units="1/cm"/>
+          <inkml:channelProperty channel="F" name="resolution" value="0" units="1/dev"/>
+        </inkml:channelProperties>
+      </inkml:inkSource>
+      <inkml:timestamp xml:id="ts0" timeString="2021-01-04T21:25:57.770"/>
+    </inkml:context>
+    <inkml:brush xml:id="br0">
+      <inkml:brushProperty name="width" value="0.05" units="cm"/>
+      <inkml:brushProperty name="height" value="0.05" units="cm"/>
+    </inkml:brush>
+  </inkml:definitions>
+  <inkml:trace contextRef="#ctx0" brushRef="#br0">4 370 24575,'8'0'0,"0"0"0,-3 4 0,2 7 0,-6 9 0,2 2 0,-3 20 0,0-14 0,0 17 0,-6-3 0,0-8 0,-2 9 0,3-13 0,1 1 0,3-7 0,-4-5 0,5-11 0,0-4 0</inkml:trace>
+  <inkml:trace contextRef="#ctx0" brushRef="#br0" timeOffset="1">425 315 24575,'0'8'0,"0"0"0,0 0 0,0 3 0,0-2 0,0 7 0,0-4 0,0 4 0,0 0 0,0 1 0,0-5 0,0 0 0,4-4 0,0 0 0,4-4 0,0 0 0,4-4 0,7 0 0,40 0 0,16 0 0,-21 0 0,3 0-353,-2 0 0,0 0 353,1 0 0,-2 0 0,45 0 0,-27 0 0,-24 3 0,-33-9 0,-7 8 0,-9-10 0</inkml:trace>
+  <inkml:trace contextRef="#ctx0" brushRef="#br0" timeOffset="2">802 0 24575,'0'23'0,"0"-8"0,0 18 0,0 5 0,0-4 0,4 11 0,-3-14 0,4 11 0,1 4 0,-4 11 0,4 1 0,-6 11 0,0-9 0,0 10 0,0-13 0,-6 0 0,4 1 0,-4-13 0,6-2 0,0-19 0,0-1 0,0-11 0,0 0 0,0 10 0,0-17 0,0 8 0,0-25 0,-5-7 0,4 8 0,-4-2 0</inkml:trace>
+  <inkml:trace contextRef="#ctx0" brushRef="#br0" timeOffset="3">469 213 24575,'0'8'0,"0"0"0,0 4 0,-5 7 0,0-1 0,-5 11 0,1-5 0,-6 7 0,4-7 0,-2-1 0,5-7 0,-1-3 0,5-2 0,4-6 0,8-2 0,11 2 0,54 0 0,14-1 0,1 3-584,10 0 1,0 1 583,-15 2 0,-22-1 0,-13-2 0,-26-7 0,-9 0 0,-2 0 0,-3 0 0,0 0 1167,0 0-1167,4 0 0,-3 0 0,-1 0 0,-5 0 0</inkml:trace>
+  <inkml:trace contextRef="#ctx0" brushRef="#br0" timeOffset="4">960 19 24575,'0'11'0,"0"-2"0,0 7 0,-3-7 0,2 6 0,-3-3 0,4 1 0,0 2 0,0-2 0,0 3 0,0 6 0,0 3 0,0 17 0,0 4 0,0-1 0,0 10 0,0 2 0,0 4 0,0 8 0,0-12 0,0 1 0,0-1 0,0-11 0,0-10 0,0-14 0,0-5 0,0-5 0,0 0 0,0-4 0,0 0 0,0 0 0,0 0 0,0 0 0,0 10 0,0-7 0,0 8 0,-3-11 0,2-4 0,-3 0 0</inkml:trace>
+</inkml:ink>
+</file>
+
+<file path=word/ink/ink37.xml><?xml version="1.0" encoding="utf-8"?>
+<inkml:ink xmlns:inkml="http://www.w3.org/2003/InkML">
+  <inkml:definitions>
+    <inkml:context xml:id="ctx0">
+      <inkml:inkSource xml:id="inkSrc0">
+        <inkml:traceFormat>
+          <inkml:channel name="X" type="integer" min="-2.14748E9" max="2.14748E9" units="cm"/>
+          <inkml:channel name="Y" type="integer" min="-2.14748E9" max="2.14748E9" units="cm"/>
+          <inkml:channel name="F" type="integer" max="32767" units="dev"/>
+        </inkml:traceFormat>
+        <inkml:channelProperties>
+          <inkml:channelProperty channel="X" name="resolution" value="1000" units="1/cm"/>
+          <inkml:channelProperty channel="Y" name="resolution" value="1000" units="1/cm"/>
+          <inkml:channelProperty channel="F" name="resolution" value="0" units="1/dev"/>
+        </inkml:channelProperties>
+      </inkml:inkSource>
+      <inkml:timestamp xml:id="ts0" timeString="2021-01-04T21:27:22.989"/>
+    </inkml:context>
+    <inkml:brush xml:id="br0">
+      <inkml:brushProperty name="width" value="0.05" units="cm"/>
+      <inkml:brushProperty name="height" value="0.05" units="cm"/>
+    </inkml:brush>
+  </inkml:definitions>
+  <inkml:trace contextRef="#ctx0" brushRef="#br0">273 316 24575,'0'8'0,"0"10"0,0 3 0,0 33 0,0 19 0,0 25-973,1-38 0,-2 3 973,-3-1 0,-1 1 0,4 6 0,0-1 0,-3-5 0,0 0 0,3 5 0,2-2 44,-1-14 1,0-2-45,0 46 0,0-27 0,0-30 0,0-5 0,14-28 0,69-20 0,24-10 0,-42 12 0,4 0-432,0-1 0,10-2 0,2-1 0,-8 4 432,20 0 0,-4 3 0,-18 2 0,1-1 0,0 1 0,-3 0 0,-1 0 0,1-1 0,7 1 0,2 0 0,-2-1 0,-5 1 0,-2 0 0,1 0-602,2-1 1,0 0 0,-1 2 601,20-1 0,-3 2-635,-5-1 1,-2 2 634,-6 3 0,-1 2 0,1 3 0,0 2 0,-7-1 0,4 1 0,11 0 0,9 0 0,-7 2 0,-9 1 0,0 1 0,5-6 0,5-1 0,-8 0 0,-13 2 0,-5-2 0,3-2 0,0-2-307,-2 1 0,0 0 307,-5 0 0,-1 0 0,43 0 0,-2 0 0,-12-7 2470,-12 5-2470,-3-12 2232,-12 13-2232,1-12 1644,-1 5-1644,-12 0 909,-8 1-909,-18 4 17,-8-2-17,-6-3 0,-2 0 0,-3-4 0,-4-7 0,-2-5 0,-6-19 0,-1-3 0,5-23 0,-7-27-737,9 40 0,1-2 737,-4-10 0,-2-1 0,2 5 0,-1 2 0,1 0 0,-1 2-198,1 9 0,0 3 198,-1-48 0,-4 24 0,13 21 0,-9 20 0,5 19 0,-3 8 1442,-10 0-1442,-15 4 0,-36 0 0,-30 0-856,32-1 0,-4 2 856,-9 3 0,-4 1 0,-10-4 0,-3 1-1124,22 4 0,-2 1 0,-1-1 1124,-4-4 0,-1-2 0,-1 1 0,-6 2 0,-1 1 0,0-1 0,4-3 0,0 0 0,1 0 0,0 0 0,0 0 0,1 0 0,6 0 0,2 0 0,0 0-793,-4 0 1,0 0 0,0 0 792,7 0 0,0 0 0,1 0 0,0 0 0,0 0 0,1 0-492,3 0 1,1 0 0,2 0 491,-25 0 0,2 0 0,1 0 0,0 0 0,5 0 0,2 0 321,9 0 1,3 0-322,6 0 0,3 0 2572,-35 0-2572,22 0 0,4 0 2706,12 0-2706,-1 0 2260,13 0-2260,2 0 1072,12 4-1072,0 2 110,0 0-110,7-2 0,5-4 0,7 0 0,4 0 0,0 4 0,0-3 0,-1 2 0,-2-3 0,-2 4 0,-3-3 0,0 6 0,-1-6 0,5 6 0,7-6 0,10 2 0,14-3 0,17 0 0,33 0 0,29 0-1412,-20 1 1,6-2 1411,10-4 0,6 0-1196,-21 4 1,3 1 0,2-1 1195,5-5 0,2-2 0,1 2 0,6 1 0,2 1 0,1 0-870,-23-2 1,0 0-1,0 0 1,2 1 869,4 0 0,1 2 0,0 0 0,-1 1 0,-4-1 0,-1 0 0,0 0 0,0 1-559,-1 2 0,0 0 0,0 0 0,-2 0 559,21 0 0,-2 0 0,-3 0-75,-7 0 1,-3 0 0,0 0 74,-5 0 0,0 0 0,-1 0 291,-7 0 0,-2 0 1,0 0-292,24 0 0,-3 0 1066,-11 0 1,-2 0-1067,-6 0 0,-3 0 2838,32 0-2838,-14 0 0,-27 0 2680,-21 0-2680,-13 0 2218,-10 0-2218,-2 0 1398,1 0-1398,0 0 205,4 0-205,7 0 0,1 0 0,7 0 0,0 0 0,-1 0 0,-5 0 0,4 5 0,-11-4 0,4 3 0,-6-4 0,0 0 0,0 0 0,-3 0 0,-1 4 0,-4-3 0,-4 6 0,0-3 0,-4 4 0,0 4 0,0 1 0,0 9 0,0 26 0,0 12 0,-9 36-663,4-42 1,0 3 662,0 4 0,-1 3 0,-3 4 0,1 1 0,7 6 0,-1 0 0,-6-5 0,-1 0 0,4 5 0,-1-1 0,-3-4 0,-2-2 0,2-11 0,0-1-72,4 0 0,-1-4 72,-8 20 0,13-14 0,-9-26 0,5-14 0,-3-13 1315,-4-2-1315,-7-3 154,-17 0-154,-21 0 0,-39 0-832,40 0 1,-2 0 831,-7 0 0,-20 0-480,27-1 1,-16 0-1,-13-1 1,-10 0-1,-9-1 1,-5 0 0,-4 1-1,0-1 1,2 0-1,5 0 1,6 1-1,10 0 1,13 0 479,-25 1 0,17-1 0,5 1 0,-6 0 0,-16-1-321,22 1 0,-11-1 1,-10-1-1,-6 1 0,-6-1 1,-2 0-1,1 0 1,2 0-1,4 1 0,8 0 1,10 0-1,11 0 1,15 1 320,-19 1 0,20 0 0,-3 0-408,-21 0 0,-3 0 0,6 0 408,-8 0 0,5 0 188,-9 0 0,12 0-188,17 0 3749,32-3-3749,18-2 5606,11-3-5606,5 0 2879,3-4-2879,0-7 678,6-17-678,2-10 0,7-23 0,2-15-838,-7 25 0,-2-5 838,-2-5 0,-1-2 0,4-10 0,0-3 0,-3 2 0,-1 0 0,1 0 0,0 0 0,3-1 0,0 1 0,-3 5 0,-1 2 0,1 4 0,-1 4 0,4-32 0,-9 30 0,0 37 0,0 24 0,0 14 0,-5 16 1676,1-4-1676,-6 11 0,1-11 0,0 4 0,1-6 0,0-3 0,3-1 0,2-4 0,3 3 0,0 2 0,0 3 0,4 6 0,-3 14 0,12 34 0,-3 16-572,0-25 1,-1 1 571,-3-6 0,-2 1 0,1 10 0,-1 1 0,-3-12 0,-2 1 0,1 11 0,0-2 0,0-14 0,0-2-63,0 5 0,0-2 63,0 19 0,0-3 0,0-30 0,0-5 0,0-21 1136,0-2-1136,4-6 133,0-2-133,14-3 0,26 0 0,28 0 0,-19-3 0,5-2-1349,26-1 1,5 0 1348,7 0 0,5 0-1137,-17 0 0,2-2 0,1 2 1137,0 5 0,-1 1 0,2-1 0,2-5 0,1-2 0,0 2 0,-5 4 0,0 2 0,2-1 0,5-2 0,2-1 0,-2 1 0,-12 2 0,-2 2 0,0-1-552,-1 0 0,-1 0 0,-2 0 552,16-1 0,-6 2-268,-20 2 1,-4 1 267,-5 0 0,-5 2 1847,9 7-1847,-5 0 3329,-24-2-3329,11 1 2261,-8-2-2261,32-2 862,-18-4-862,33 4 0,-8-6-702,22 5 702,4-7-580,-39 0 1,2 0 579,-5 0 0,0 0 0,4 0 0,0 0 0,-5 0 0,-2 0-274,45 0 274,-3 0 0,-24 0 0,-15 0 0,-21-4 652,-17 0-652,-7-4 1182,-8 0-1182,0-4 301,-4-7-301,0-17 0,0-22 0,0-14 0,0-24-1142,0-3 1142,0 39 0,0-2 0,0-1 0,0 0 0,0-6 0,0 1 0,0 5 0,0 0 0,0 1 0,0 2-201,0-39 201,0 15 0,0 33 0,0 16 0,-4 23 0,0 4 1129,-8 8-1129,-7 5 214,-6 4-214,-17 3 0,-28 2 0,-28-5-1065,31-5 1,-4 0 1064,-10 1 0,-2-1 0,-6-2 0,-2-1-922,25 2 1,-2 1 0,-1-2 921,-2-1 0,-2-1 0,-1-1-1022,-10 1 0,-2 0 1,-1 0 1021,-4 3 0,-1 1 0,0-1 0,-4-2 0,0-1 0,0 2 0,1 4 0,1 1 0,-1 0 0,4-2 0,0-1 0,1 0 0,3 0 0,1 0 0,-1 0 0,-2 3 0,-2 1 0,2-3 0,2-3 0,0-2 0,1 1 0,2 2 0,1 1 0,2-1-547,2-2 1,2-2 0,2 1 546,-23 0 0,5 0 219,15 0 1,4 0-220,4 0 0,5 0 2007,-22 0-2007,18 0 3263,33 0-3263,17 0 0,10 0 0,6 0 0</inkml:trace>
+</inkml:ink>
+</file>
+
+<file path=word/ink/ink38.xml><?xml version="1.0" encoding="utf-8"?>
+<inkml:ink xmlns:inkml="http://www.w3.org/2003/InkML">
+  <inkml:definitions>
+    <inkml:context xml:id="ctx0">
+      <inkml:inkSource xml:id="inkSrc0">
+        <inkml:traceFormat>
+          <inkml:channel name="X" type="integer" min="-2.14748E9" max="2.14748E9" units="cm"/>
+          <inkml:channel name="Y" type="integer" min="-2.14748E9" max="2.14748E9" units="cm"/>
+          <inkml:channel name="F" type="integer" max="32767" units="dev"/>
+        </inkml:traceFormat>
+        <inkml:channelProperties>
+          <inkml:channelProperty channel="X" name="resolution" value="1000" units="1/cm"/>
+          <inkml:channelProperty channel="Y" name="resolution" value="1000" units="1/cm"/>
+          <inkml:channelProperty channel="F" name="resolution" value="0" units="1/dev"/>
+        </inkml:channelProperties>
+      </inkml:inkSource>
+      <inkml:timestamp xml:id="ts0" timeString="2021-01-04T21:27:22.993"/>
+    </inkml:context>
+    <inkml:brush xml:id="br0">
+      <inkml:brushProperty name="width" value="0.05" units="cm"/>
+      <inkml:brushProperty name="height" value="0.05" units="cm"/>
+    </inkml:brush>
+  </inkml:definitions>
+  <inkml:trace contextRef="#ctx0" brushRef="#br0">890 106 24575,'5'4'0,"2"0"0,-6 4 0,2 0 0,2 10 0,-4-3 0,3 14 0,-4 7 0,0 9 0,0 24 0,0 29 0,0-20 0,0 17 0,0-38 0,7 1 0,-6-13 0,10-2 0,-10-19 0,4 5 0,-5-11 0,4 1 0,-4-8 0,4-3 0,-4 0 0,0 0 0,0 0 0,0 0 0,0 0 0,4-3 0,4-2 0,4-3 0,23 0 0,15-7 0,34-3 0,15 0-691,-39 1 1,2 1 690,0 7 0,2 0 0,15-3 0,3-1-924,-5 5 0,1 0 924,10 0 0,0 0 0,-10 0 0,-3 0-488,-6 1 1,-1-2 487,-6-3 0,-2 0 0,-4 3 0,-1 0-298,43-7 298,-2 8 0,-12 0 0,-12 0 0,9 0 0,-9 7 0,12-5 0,0 6 0,0-1 0,0-5 0,12 5 14,-42-6 1,2-2-15,6 1 0,2 0 0,4 0 0,1 0 0,-6 0 0,-1 0 0,6 0 0,-1 0 0,-10 0 0,-1 0 591,6 0 0,-1 0-591,37 8 0,-2 1 0,-12 8 0,0-1 0,-12-6 0,9 4 1030,-21-5-1030,9 0 340,-11 3-340,-1-10 1306,-12 4-1306,-2-6 615,-19 0-615,-5 0 0,-7 0 0,-4-3 0,-4-2 0,0-7 0,-9-7 0,-1-5 0,-6-19 0,0-2 0,-3-13 0,0-11 0,-1-3 0,-1-12 0,0-1 0,8 1 0,-5 12 0,12 3 0,-12 0 0,13 20 0,-7-6 0,4 25 0,2 5 0,-2 2 0,4 7 0,0 4 0,-4 0 0,0 7 0,-4 2 0,-1 3 0,-9 0 0,-3 0 0,-33 0 0,-7 0 0,-34 0-1109,30 0 1,-5 0 1108,-11 0 0,-5 0-926,19 0 1,-3 0 0,0 0 925,-2 0 0,-1 0 0,0 0 0,-3-1 0,-2 1 0,2 1 0,2 1 0,1 2 0,-1-1 0,-3-2 0,0 0 0,0 0 0,0 2 0,0 1 0,1-2 0,6-1 0,0-1 0,1-1 0,-3 1 0,-1 0 0,3 0-738,-22 0 1,4 0 737,5 0 0,2 0 0,5 0 0,2 0 0,5 0 0,1 0-480,-1 0 1,0 0 479,1 0 0,-1 0 0,0 0 0,0 0 0,1 0 0,-1 0 0,0 0 0,0 0 0,-5 0 0,-1 0 0,-1 0 0,-1 0 0,1 0 0,0 0 0,6 0 0,2 0 0,6 0 0,2 0 657,3 0 0,3 0-657,-33 0 2576,18 0-2576,27 0 1783,17 0-1783,6 0 1377,7 0-1377,4 0 377,0 0-377,0 0 0,-4 4 0,-1-3 0,-3 2 0,-7-3 0,-1 5 0,-7-4 0,0 8 0,0-8 0,1 4 0,-1-5 0,6 0 0,6 0 0,11 3 0,12-2 0,11 3 0,9-4 0,31 0 0,29 0 0,-29-4 0,3-1-967,15 4 0,4 0 967,4-8 0,2 0 0,6 7 0,1 1-1409,4-4 1,3 1 1408,-22 3 0,1 1 0,0 1-889,-1-1 1,-1 0 0,1 0 888,10 0 0,2 0 0,-2 0 0,-2 0 0,-1 0 0,-1 0 0,-3-1 0,-1 1 0,1 1 0,-2 1 0,1 2 0,0-1 0,3 1 0,2 0 0,-2 1 0,-5 2 0,-1 1 0,1-1 0,6-2 0,0-1 0,-1-1-556,-10 1 1,-1 0 0,-2-2 555,30-1 0,-3-2-28,-11 1 1,-1 0 27,-1 0 0,-1 0 685,-15 0 0,-2 0-685,0 0 0,-3 0 2362,35 0-2362,-11 0 0,0 7 0,12-5 1186,3 14-1186,-39-10 0,2-1 0,-6 0 0,1 0 0,11 0 0,-1-1 0,-10-4 0,-1 0 0,5 3 0,1 2 0,-6-5 0,-2 2 1783,33 12-1783,-6-12 938,-36 9-938,-2-6 291,-13 6-291,-5-6 1207,-6 3-1207,-8-3 0,-6 3 0,2-4 0,-6 3 0,2-2 0,-3 3 0,0 0 0,0 0 0,0 3 0,0 8 0,0 6 0,0 5 0,-4 1 0,3 12 0,-11 2 0,3 24 0,-6 3 0,5 0 0,-4-2 0,6-13 0,0 0 0,-3-11 0,6-4 0,-6-11 0,1 0 0,1-7 0,-1-5 0,6-7 0,-3-4 0,-1-8 0,-12-2 0,-28-10 0,-36-3 0,23 6 0,-4-1-929,-3 0 0,-4 0 929,-13 4 0,-3 1-1354,-1-4 0,-2-1 1354,21 6 0,-3 0 0,-2 0-1133,-12-3 0,-4-1 0,0 1 1133,-1-1 0,0 0 0,-2 1 0,17 1 0,-1 0 0,0 0 0,0 1 0,-22-3 0,0 0 0,1 1 0,-1 2 0,0 1 0,1 0 0,3 0 0,1 1 0,-1 0 0,-3-1 0,-1 0 0,3 1 0,8 2 0,1 1 0,2-1-628,-1-2 1,0-1 0,3 1 627,13 2 0,3 1 0,1 1 138,-24-1 0,6 0-138,20 0 0,4 0 859,5 0 1,4 0-860,-20 0 3431,3 0-3431,23-5 2842,10 4-2842,7-8 1359,11 8-1359,-5-4 220,7 1-220,3 3 0,-2-2 0,6-1 0,-3 3 0,4-6 0,3 3 0,2-5 0,-2-9 0,4-3 0,-4-21 0,5-4 0,0-23 0,0 8 0,0-20 0,0 9 0,0 0 0,0 3 0,7 11 0,-6 12 0,6 10 0,-7 17 0,3 15 0,-2 8 0,3 8 0,-4 11 0,0 13 0,0 10 0,0 11 0,0 0 0,0 1 0,0-1 0,0 0 0,0 12 0,0-8 0,0 8 0,0-24 0,-5-2 0,4-19 0,-4-1 0,5-7 0,0-4 0,-3 0 0,2-4 0,-7 0 0,8 0 0,-4 0 0,8-4 0,4 4 0,11-8 0,28 4 0,49-4-1152,-34 0 0,5 0 1152,24 0 0,6 0-1037,-29 0 0,0 0 0,2 0 1037,10 0 0,2 0 0,1 0 0,7 0 0,0 0 0,2 0-1110,7 0 0,1 0 0,0 0 1110,-24 0 0,-1 0 0,1 0 0,-1 0 0,26 0 0,-1-1 0,-2 2 0,-9 2 0,-3 1 0,-1-1-512,-6-3 1,-2 0-1,-3 2 512,24 7 0,-4 1 194,-11-4 0,-2-1-194,-10 0 0,-5 1 2095,33 3-2095,-18-9 0,-24 0 3599,0 0-3599,1 0 2449,-1 6-2449,0-4 1601,-11 4-1601,8 1 148,-8-6-148,-1 6 0,-2-7 0,-12 0 0,-1 0 0,1 0 0,0 0 0,13 0 0,-10 0 0,11 0 0,-15 0 0,13 0 0,3 0 0,11 0 0,12 0 0,15 0-589,-30 0 0,2 0 589,6 0 0,2 0 0,5 0 0,-1 0 0,-5 0 0,0 0 0,-1 0 0,-2 0-188,39 0 188,-15 0 0,-27 0 0,-21 0 0,-13 0 0,-11 0 0,-4 0 0,-4 0 0</inkml:trace>
+</inkml:ink>
+</file>
+
+<file path=word/ink/ink39.xml><?xml version="1.0" encoding="utf-8"?>
+<inkml:ink xmlns:inkml="http://www.w3.org/2003/InkML">
+  <inkml:definitions>
+    <inkml:context xml:id="ctx0">
+      <inkml:inkSource xml:id="inkSrc0">
+        <inkml:traceFormat>
+          <inkml:channel name="X" type="integer" min="-2.14748E9" max="2.14748E9" units="cm"/>
+          <inkml:channel name="Y" type="integer" min="-2.14748E9" max="2.14748E9" units="cm"/>
+          <inkml:channel name="F" type="integer" max="32767" units="dev"/>
+        </inkml:traceFormat>
+        <inkml:channelProperties>
+          <inkml:channelProperty channel="X" name="resolution" value="1000" units="1/cm"/>
+          <inkml:channelProperty channel="Y" name="resolution" value="1000" units="1/cm"/>
+          <inkml:channelProperty channel="F" name="resolution" value="0" units="1/dev"/>
+        </inkml:channelProperties>
+      </inkml:inkSource>
+      <inkml:timestamp xml:id="ts0" timeString="2021-01-04T21:31:17.522"/>
+    </inkml:context>
+    <inkml:brush xml:id="br0">
+      <inkml:brushProperty name="width" value="0.05" units="cm"/>
+      <inkml:brushProperty name="height" value="0.05" units="cm"/>
+    </inkml:brush>
+  </inkml:definitions>
+  <inkml:trace contextRef="#ctx0" brushRef="#br0">399 1 24575,'-8'8'0,"-1"3"0,-7 2 0,-7 5 0,-1 0 0,-7 3 0,-16 13 0,0-7 0,-3 8 0,8-11 0,11-4 0,6-1 0,6-5 0,8-2 0,6-4 0,1 0 0,12 0 0,7-3 0,33 5 0,24 0 0,-19-5 0,5 0-1082,20 4 0,5 0 1082,0-7 0,4-2-920,-17 3 0,3 1 1,-1-1 919,-3-2 0,0-2 0,-1 1 0,1 0 0,0 0 0,0 0-738,28 0 1,-3 0 737,-10 0 0,-4 0 0,-15-1 0,-4 2 0,23 3 415,-40-2 1,-30 2 0,-10-4 0</inkml:trace>
+  <inkml:trace contextRef="#ctx0" brushRef="#br0" timeOffset="1565">729 92 24575,'-5'4'0,"1"4"0,8 4 0,-3 5 0,7 5 0,-7 2 0,8 7 0,-3 0 0,0 0 0,-2-1 0,-4 13 0,0-9 0,0 8 0,0-11 0,0-7 0,0-1 0,0-7 0,0-4 0,4 0 0,-4-4 0,8 0 0,-8 0 0,4 0 0,0 0 0,-4 3 0,4 2 0,-4-1 0,0-7 0,0-17 0,0-9 0,0-10 0,0-12 0,0-3 0,0-11 0,7-13 0,2 10 0,0-9 0,2 23 0,-10 3 0,3 19 0,-4 5 0,0 7 0,0 4 0,0 0 0,0 0 0,-3 3 0,-2 2 0,1 6 0,0 5 0,4 11 0,0 6 0,0 5 0,0 1 0,0 0 0,0 11 0,0-8 0,0 8 0,0-11 0,0 12 0,0 2 0,4 1 0,-2-10 0,2-14 0,0-9 0,-3-5 0,2-4 0</inkml:trace>
+  <inkml:trace contextRef="#ctx0" brushRef="#br0" timeOffset="2645">499 72 24575,'-8'0'0,"-3"3"0,-9 7 0,-4 5 0,-19 9 0,-2 1 0,-13 4 0,1 0 0,-1-1 0,1 1 0,11-4 0,10-3 0,17-7 0,7-4 0,8-3 0,4 0 0,8-3 0,11-2 0,17 4 0,33-6 0,9 1 0,26 0 0,7-1 0,-13 1 0,-22-2 0,-7 0 0,8 0-690,4 0 0,12 0 0,3 0 0,-6 0 0,-15 0 690,6 0 0,-13 0 0,-10 0 0,-5 0 0,19 0 0,-24 0 0,-25 0 0,-11 3 0,3-2 0,-2 6 3450,10-6-3450,13 9 0,9-2 0,24 7 0,3-6 0,12 5 0,-12-12 0,-3 6 0,-23-4 0,-14 1 0,-21 4 0,-15-1 0,-9-4 0,4 0 0,2-4 0</inkml:trace>
+  <inkml:trace contextRef="#ctx0" brushRef="#br0" timeOffset="3549">953 162 24575,'0'11'0,"0"2"0,0 9 0,0 14 0,8 22 0,1 14 0,8 23-406,-4-45 1,0-1 405,-3 1 0,0-1 0,15 46 0,-11-34 0,-2-13 0,-3-29 0,-4-15 0,-2-9 0,-3-7 811,-4-11-811,-2-1 0,-4-7 0,-1 0 0,-1-12 0,-7-2 0,3-13 0,-6-11 0,-1-3 0,12 25 0,-4 10 0</inkml:trace>
+  <inkml:trace contextRef="#ctx0" brushRef="#br0" timeOffset="4470">810 24 24575,'-5'3'0,"2"5"0,3 1 0,0 2 0,0-3 0,0 0 0,0 0 0,0 0 0,0 0 0,0 0 0,0 15 0,0-12 0,0 11 0,0-10 0,0 0 0,0 1 0,0 2 0,0-2 0,0 3 0,0 0 0,0 0 0,0 0 0,0 7 0,0-5 0,0 4 0,0-6 0,0 0 0,0 1 0,0-1 0,0 0 0,0 0 0,0 7 0,0-6 0,0 6 0,0-7 0,0 0 0,0 7 0,0-12 0,0 3 0</inkml:trace>
 </inkml:ink>
 </file>
 
@@ -4728,6 +7037,146 @@
   <inkml:trace contextRef="#ctx0" brushRef="#br0" timeOffset="7616">11773 806 24575,'4'12'0,"0"7"0,-4 5 0,-6 19 0,-4 14 0,-11 3 0,-2 9 0,-1 1 0,-5 2 0,3 12-526,-8-1 526,8 1 0,-6 0 0,13 0 0,-4-12 0,8-3 0,2-23 0,6-10 0,2-24 0,5-9 0,0-15 0,0 6 0,0-1 0</inkml:trace>
   <inkml:trace contextRef="#ctx0" brushRef="#br0" timeOffset="8544">11758 1442 24575,'0'8'0,"0"0"0,0 0 0,0 0 0,4-4 0,-3 3 0,2-2 0,1-1 0,-3 3 0,6-6 0,-3 3 0,8-1 0,0-2 0,11 7 0,1-7 0,19 4 0,2-5 0,13 0 0,-13 0 0,-2 0 0,-13-5 0,1-1 0,-7-3 0,-1-4 0,-5-6 0,1-5 0,-2-19 0,-1 9 0,-4-8 0,-7 11 0,0 6 0,-5 3 0,0 5 0,0 5 0,0 0 0,0 4 0,-4 0 0,0 0 0,-4 0 0,-1 3 0,-2 1 0,-2 4 0,-3 0 0,0 0 0,-1 0 0,1 4 0,0 0 0,0 4 0,-1 4 0,1 0 0,-2 11 0,-1 1 0,3 7 0,-1 12 0,11 2 0,0 12 0,6 1 0,0-13 0,6 10 0,0-22 0,6 10 0,-2-12 0,5-1 0,1 1 0,14 13 0,2-4 0,-1-1 0,3-13 0,-10-13 0,7-3 0,-7-5 0,17 0 0,-13-10 0,14 0 0,-11-6 0,0-4 0,-7 5 0,-2-4 0,-9 6 0,-5-4 0,-4 3 0,-4 1 0,0 5 0</inkml:trace>
   <inkml:trace contextRef="#ctx0" brushRef="#br0" timeOffset="9480">13108 1154 24575,'-12'-4'0,"0"-3"0,-11 1 0,-2 1 0,-5 1 0,-1-1 0,0 4 0,0-4 0,0 5 0,-12 0 0,-2 7 0,-25 2 0,10 5 0,-9 8 0,11 0 0,13 3 0,-4 10 0,22-8 0,-1 21 0,17-2 0,5-1 0,6-2 0,4-13 0,2 1 0,7-7 0,0-1 0,3-7 0,7 2 0,1 1 0,7 1 0,11 4 0,16 4 0,2 1 0,9-5 0,-23 0 0,-4-11 0,-11 6 0,-7-5 0,5 2 0,-11-1 0,5-1 0,-7 2 0,0 0 0,-4 0 0,-3-3 0,-6 2 0,-3-6 0,-4 2 0,0-3 0,-4 0 0,-4 0 0,-1-3 0,-3 2 0,0-6 0,-7 2 0,-1 2 0,-7-4 0,0 3 0,7 0 0,1-3 0,7 2 0,3-3 0,1 0 0,4 0 0,0 0 0,3-3 0,2-2 0,-1 1 0,3-3 0,-2 2 0,3 1 0,0 0 0</inkml:trace>
+</inkml:ink>
+</file>
+
+<file path=word/ink/ink40.xml><?xml version="1.0" encoding="utf-8"?>
+<inkml:ink xmlns:inkml="http://www.w3.org/2003/InkML">
+  <inkml:definitions>
+    <inkml:context xml:id="ctx0">
+      <inkml:inkSource xml:id="inkSrc0">
+        <inkml:traceFormat>
+          <inkml:channel name="X" type="integer" min="-2.14748E9" max="2.14748E9" units="cm"/>
+          <inkml:channel name="Y" type="integer" min="-2.14748E9" max="2.14748E9" units="cm"/>
+          <inkml:channel name="F" type="integer" max="32767" units="dev"/>
+        </inkml:traceFormat>
+        <inkml:channelProperties>
+          <inkml:channelProperty channel="X" name="resolution" value="1000" units="1/cm"/>
+          <inkml:channelProperty channel="Y" name="resolution" value="1000" units="1/cm"/>
+          <inkml:channelProperty channel="F" name="resolution" value="0" units="1/dev"/>
+        </inkml:channelProperties>
+      </inkml:inkSource>
+      <inkml:timestamp xml:id="ts0" timeString="2021-01-04T21:27:22.992"/>
+    </inkml:context>
+    <inkml:brush xml:id="br0">
+      <inkml:brushProperty name="width" value="0.05" units="cm"/>
+      <inkml:brushProperty name="height" value="0.05" units="cm"/>
+    </inkml:brush>
+  </inkml:definitions>
+  <inkml:trace contextRef="#ctx0" brushRef="#br0">546 89 24575,'0'8'0,"0"0"0,0 4 0,4 0 0,1 11 0,4 1 0,-3 7 0,5 12 0,-2 14 0,7 16 0,-7-1 0,-2 9 0,-7-8 0,0-1 0,0-14 0,4-15 0,-3-18 0,2-2 0,-3-7 0,0 7 0,0 1 0,0 19 0,0 3 0,0-1 0,0-8 0,0-15 0,0-16 0,4-4 0,4-10 0,4-4 0,11 2 0,1-7 0,19 3 0,14-4 0,15 2 0,24 7-661,-42 0 1,3 1 660,4 7 0,3 0 0,10-8 0,1 0 0,-4 8 0,-1 0 0,5-4 0,-1 1 0,-11 3 0,0 2 0,4-1 0,0 0 0,-4 0 0,-1 0 0,7 0 0,0 0 0,-1 0 0,1 0 0,0 0 0,0 0 0,-1 0 0,1 0 0,0-1 0,-1 2 0,-5 3 0,0 0 0,10-3 0,0 0 0,-8 3 0,-1 0 0,4 1 0,1-2 0,-1-2 0,-2 0 0,-9 4 0,0-1 0,4-4 0,0 0-281,-5 0 0,-1 0 281,43 0 0,-2 0 0,-24 0 0,-3 6 0,-23-4 0,-10 4 0,-17-6 1281,-8 0-1281,-6-7 602,-5-2-602,-6-14 0,-5-14 0,-2-8 0,-2-25 0,-1-2 0,0-1 0,0-8 0,1 20 0,6-21 0,-4 22 0,12-10 0,-6 24 0,7 4 0,0 17 0,0 2 0,0 7 0,0 0 0,0 3 0,-3 1 0,-2 4 0,-3 3 0,0 2 0,-4 3 0,-7 0 0,-6-5 0,-17 4 0,-16-11 0,-26 2-593,30 5 0,-2 0 593,-6 0 0,-2 2-963,-15 3 0,-3 0 963,-1-5 0,-2 0-933,19 4 1,-2 1 0,-1-1 932,-7-2 0,-1 0 0,0 0 0,-5-1 0,-1 0 0,-1 1-863,-2 2 1,-1 1-1,0-1 863,1-2 0,0-1 0,1 1 0,6 2 0,1 1 0,2 1-339,2-1 0,1 0 0,1 0 339,4 0 0,0 0 0,1 0 13,-24 0 1,3 0-14,4 0 0,3 0 655,11 0 0,3 0-655,5 0 0,1 0 0,5 0 0,2 0 2258,-45 0-2258,45 0 0,0 0 0,-33 0 0,3 0 0,15 0 2329,11 0-2329,1 0 1826,11 0-1826,14 0 1217,21 0-1217,22 4 547,45-3-547,31 4 0,-16-5 0,7 0-1271,4 0 0,3 0 1271,-19 0 0,2 0 0,1 0-1071,3 0 1,0 0 0,2 0 1070,10 0 0,3 0 0,0 0 0,0 0 0,0 0 0,2 0 0,5 0 0,1 0 0,0 0 0,-8 0 0,0 0 0,-1 0 0,-4 0 0,0 0 0,-1 0 0,-7 0 0,-1 0 0,-2 0-741,26 0 0,-3 0 741,-9 0 0,-6 0-221,-14 0 1,-4 0 220,35 0 1814,-27 0-1814,-23 0 3188,-4 5-3188,-11-4 1992,0 3-1992,-1-4 682,-5 0-682,4 0 0,-11 0 0,4 0 0,-9 0 0,-2 0 0,-3 0 0,0 0 0,4 0 0,-3 0 0,2 0 0,-3 0 0,0 0 0,0 0 0,0 4 0,0-3 0,0 6 0,4-3 0,0 1 0,11 3 0,1-2 0,7 4 0,12-5 0,2 0 0,12-5 0,1 6 0,-1-4 0,-11 4 0,-4-6 0,-18 0 0,-1 0 0,-10 4 0,-2 0 0,-6 4 0,2 4 0,-6 7 0,9 17 0,-1 22 0,7 26 0,-7-36 0,0 3-562,0 10 1,0 1 561,1 1 0,-1 0 0,1-5 0,-1-2 0,8 40 0,-8-26 0,2-25 0,-10-8 0,3-18 0,-7-11 1123,-2-5-1123,-7-3 0,-19 0 0,-20 0 0,-33 0 0,31 0 0,-4 0-900,-17 0 1,-2 0 899,0 0 0,-3 0-1036,-15 0 1,-1 0 1035,12 0 0,-1 0 0,-10 0 0,0 0 0,10 0 0,0 0 0,-10 0 0,0 0 0,9 0 0,2 0 0,1 1 0,0-2-554,6-3 0,3-1 554,9 4 0,2 0 0,1-3 0,-1-1 0,1 1 0,0 0 0,4 3 0,0-1-99,1-2 1,2 0 98,-30 4 0,14 0 0,1 0 1473,8 0-1473,-8 0 2093,24-5-2093,-10 4 1349,9-4-1349,-11 5 260,-12 0-260,8 0 0,-8 0 0,11 0 0,1 0 0,11 0 0,-10 5 0,28-4 0,-8 4 0,23-2 0,1-2 0,4 3 0,0-4 0,0 0 0,0 0 0,-1 0 0,1 0 0,0 0 0,0 0 0,0-4 0,3-1 0,-2-3 0,3-4 0,-5-7 0,-1-5 0,4-7 0,-5-12 0,3-3 0,0-23 0,2 8 0,6-9 0,0 13 0,0-13 0,0 9 0,6-8 0,-4 23 0,9 3 0,-7 19 0,5 1 0,-4 6 0,2 5 0,-6 0 0,6 0 0,-3 3 0,4-6 0,-3 2 0,2-3 0,-3-1 0,4 1 0,0 3 0,-3 2 0,-2 6 0,-3 1 0</inkml:trace>
+</inkml:ink>
+</file>
+
+<file path=word/ink/ink41.xml><?xml version="1.0" encoding="utf-8"?>
+<inkml:ink xmlns:inkml="http://www.w3.org/2003/InkML">
+  <inkml:definitions>
+    <inkml:context xml:id="ctx0">
+      <inkml:inkSource xml:id="inkSrc0">
+        <inkml:traceFormat>
+          <inkml:channel name="X" type="integer" min="-2.14748E9" max="2.14748E9" units="cm"/>
+          <inkml:channel name="Y" type="integer" min="-2.14748E9" max="2.14748E9" units="cm"/>
+          <inkml:channel name="F" type="integer" max="32767" units="dev"/>
+        </inkml:traceFormat>
+        <inkml:channelProperties>
+          <inkml:channelProperty channel="X" name="resolution" value="1000" units="1/cm"/>
+          <inkml:channelProperty channel="Y" name="resolution" value="1000" units="1/cm"/>
+          <inkml:channelProperty channel="F" name="resolution" value="0" units="1/dev"/>
+        </inkml:channelProperties>
+      </inkml:inkSource>
+      <inkml:timestamp xml:id="ts0" timeString="2021-01-04T21:27:22.990"/>
+    </inkml:context>
+    <inkml:brush xml:id="br0">
+      <inkml:brushProperty name="width" value="0.05" units="cm"/>
+      <inkml:brushProperty name="height" value="0.05" units="cm"/>
+    </inkml:brush>
+  </inkml:definitions>
+  <inkml:trace contextRef="#ctx0" brushRef="#br0">234 52 24575,'-5'-8'0,"5"0"0,5 4 0,6-4 0,8 8 0,6-9 0,5 8 0,13-3 0,-9 4 0,8 0 0,-11 0 0,-7 0 0,-1 0 0,-7 7 0,0 2 0,2 13 0,1 3 0,1 5 0,1 1 0,-3-7 0,-3-1 0,-4-7 0,-3 0 0,-3-3 0,-2 2 0,-3-3 0,0 5 0,0-1 0,0 0 0,0 0 0,-7 7 0,-2-5 0,-7 2 0,-8-5 0,-14-1 0,3 0 0,-9 6 0,-13-3 0,20 0 0,-13-5 0,27-8 0,11-4 0,0 0 0,4 0 0,0 0 0,-1-7 0,5-2 0,0-7 0,4-1 0,4 1 0,4 0 0,4 0 0,11-3 0,1 1 0,7 2 0,0 1 0,-1 4 0,1 1 0,-7 1 0,-1 3 0,-10 3 0,-2 3 0,1 0 0,0 0 0,1 0 0,2 3 0,-3 2 0,11 4 0,-5-5 0,4 4 0,-9-7 0,-1 6 0,-4-6 0,0 3 0,0-1 0,0-2 0,0 3 0,0-4 0,0 3 0,0-2 0,0 3 0,0-4 0,-1 0 0,1 3 0,0-2 0,4 3 0,1-1 0,3-2 0,0 6 0,-4-6 0,0 3 0,0-4 0,-4 3 0,4-2 0,-4 3 0,0-1 0,0-2 0,0 3 0,0-1 0,0-2 0,0 3 0,-4-4 0,0 0 0</inkml:trace>
+  <inkml:trace contextRef="#ctx0" brushRef="#br0" timeOffset="1">0 9 24575,'8'0'0,"0"0"0,0 0 0,4 0 0,1 0 0,-1 0 0,0 0 0,-1 3 0,-2-2 0,3 3 0,-4-4 0,0 0 0,0 0 0,-4-4 0,3 3 0,-2-2 0,3 3 0,0 0 0,0 0 0,14 0 0,-11 0 0,12 0 0,-16 0 0,1 0 0,0 0 0,0 0 0,4 0 0,-3-4 0,6 3 0,-6-3 0,3 4 0,-4 0 0,0 0 0,0 0 0,0 0 0,0 0 0,3 0 0,-2 0 0,6 0 0,-6 0 0,6 0 0,-6 0 0,7 0 0,-7 4 0,31 18 0,-25-9 0,21 12 0,-28-17 0,0-3 0,0 2 0,0-3 0,0 4 0,0 0 0,0 0 0,0 0 0,0 0 0,-3 0 0,2-3 0,-6 2 0,6-6 0,-6 6 0,6-3 0,-6 4 0,6 0 0,-6 0 0,2 0 0,-3 0 0,4 0 0,-3 4 0,2 0 0,-3 1 0,0-2 0,0 1 0,0-3 0,0 3 0,0-4 0,0 0 0,0 0 0,-3 0 0,-2 3 0,-3-2 0,0 6 0,-4-2 0,0 3 0,-5 0 0,1-3 0,0 2 0,0-6 0,-1 2 0,1-3 0,3-3 0,2 2 0,2-6 0,1 6 0,0-6 0,0 2 0,0-3 0,0-3 0,3-2 0,-2-3 0,6 0 0,-6 0 0,6-4 0,-3-1 0,4 1 0,0-4 0,0 4 0,4-5 0,0 5 0,4-4 0,0 7 0,0-2 0,0 2 0,0 1 0,0 4 0,0 0 0,0 4 0,0 0 0,0 0 0,0 0 0,0 0 0,0 0 0,0 0 0,0-3 0,0 2 0,0-3 0,0 4 0,0 0 0,0 0 0,4 0 0,0 0 0,5 0 0,-1 0 0,0 0 0,0 0 0,0 0 0,0 0 0,0 0 0,0 0 0,-3 0 0,2 0 0,-6 0 0,3 0 0,-4 0 0,0 0 0,0 0 0,0 0 0,0 0 0,0 4 0,0-3 0,0 2 0,0-3 0,0 0 0,0 0 0,-4 4 0,3-3 0,-2 2 0,3-3 0,-4 4 0,3-4 0,-3 4 0,4-4 0,0 4 0,0-4 0,0 4 0,-3 0 0,2-4 0,-3 4 0,1 0 0,2 0 0,-3 4 0,1-4 0,-2 0 0</inkml:trace>
+</inkml:ink>
+</file>
+
+<file path=word/ink/ink42.xml><?xml version="1.0" encoding="utf-8"?>
+<inkml:ink xmlns:inkml="http://www.w3.org/2003/InkML">
+  <inkml:definitions>
+    <inkml:context xml:id="ctx0">
+      <inkml:inkSource xml:id="inkSrc0">
+        <inkml:traceFormat>
+          <inkml:channel name="X" type="integer" min="-2.14748E9" max="2.14748E9" units="cm"/>
+          <inkml:channel name="Y" type="integer" min="-2.14748E9" max="2.14748E9" units="cm"/>
+          <inkml:channel name="F" type="integer" max="32767" units="dev"/>
+        </inkml:traceFormat>
+        <inkml:channelProperties>
+          <inkml:channelProperty channel="X" name="resolution" value="1000" units="1/cm"/>
+          <inkml:channelProperty channel="Y" name="resolution" value="1000" units="1/cm"/>
+          <inkml:channelProperty channel="F" name="resolution" value="0" units="1/dev"/>
+        </inkml:channelProperties>
+      </inkml:inkSource>
+      <inkml:timestamp xml:id="ts0" timeString="2021-01-04T21:27:22.994"/>
+    </inkml:context>
+    <inkml:brush xml:id="br0">
+      <inkml:brushProperty name="width" value="0.05" units="cm"/>
+      <inkml:brushProperty name="height" value="0.05" units="cm"/>
+    </inkml:brush>
+  </inkml:definitions>
+  <inkml:trace contextRef="#ctx0" brushRef="#br0">253 464 24575,'-4'-8'0,"0"3"0,-4 1 0,-1 1 0,1 2 0,0-3 0,0 1 0,0 2 0,-7-10 0,1 9 0,-6-9 0,8 10 0,0-2 0,4-1 0,0 3 0,3-6 0,-2 3 0,2-5 0,-3 1 0,0 0 0,0 0 0,0 0 0,0-4 0,-1 0 0,1-5 0,0 5 0,0-4 0,0-11 0,3 0 0,2-5 0,3 8 0,0 8 0,0 3 0,0 1 0,0 1 0,3 2 0,2-3 0,3 4 0,3 0 0,2-1 0,3-2 0,0 2 0,0-3 0,0 4 0,1 0 0,-1 0 0,0 3 0,0-2 0,4 6 0,-3-3 0,-1 4 0,-1 0 0,-3 0 0,5 4 0,-1 0 0,0 8 0,0 0 0,7 6 0,-4 6 0,6 2 0,-1 16 0,-2-8 0,2 9 0,-8-13 0,-1 1 0,-10-7 0,0-1 0,-5-7 0,0 0 0,-4 0 0,0 0 0,-4 0 0,0 1 0,-1-1 0,-2 0 0,-2 0 0,-3 0 0,-1 0 0,1 0 0,-2 7 0,1-5 0,-3 11 0,1-5 0,3 7 0,2-7 0,9 5 0,1-11 0,4 5 0,0-7 0,0 6 0,0 2 0,0 7 0,4-7 0,1 6 0,3-13 0,1 6 0,3-7 0,1 0 0,3-3 0,-4-2 0,7-3 0,-6 0 0,7-3 0,-4-2 0,0-6 0,0-2 0,1-3 0,-1 0 0,0 0 0,0 0 0,0-4 0,0-1 0,-3-3 0,-2 0 0,-3-1 0,0 1 0,0 0 0,0 0 0,0-1 0,-3 1 0,-2 0 0,-3 3 0,0 1 0,0 4 0,0 0 0,0 0 0,0 0 0,-3 0 0,-2 0 0,-3-4 0,0 3 0,-4-3 0,-1 4 0,1 0 0,-4 0 0,4 0 0,-5 0 0,1-4 0,0-1 0,-7-5 0,-13-4 0,-10-4 0,1 1 0,2 1 0,19 9 0,1 1 0,7 6 0,-1 0 0,-2-4 0,5 3 0,-1-3 0,6 4 0,1 0 0,0 0 0,4 0 0,-4 0 0,8 0 0,-8-1 0,4-2 0,-1-2 0,-3-10 0,7-1 0,-4-7 0,5 0 0,0 0 0,5 0 0,1 1 0,3 5 0,0 6 0,2 4 0,2 6 0,3-3 0,4 0 0,-7 7 0,2-6 0,-7 10 0,0-3 0,0 4 0,0 0 0,0 0 0,0 0 0,0 4 0,4 0 0,0 8 0,4 1 0,-3-1 0,-1 0 0,-4-1 0,0-2 0,0 6 0,-1-2 0,1 3 0,0 0 0,0 0 0,-3 0 0,3 7 0,-7-5 0,4 4 0,-5-6 0,0 1 0,0-1 0,0-4 0,0 3 0,-4-2 0,3 3 0,-6 0 0,2 0 0,-3 0 0,-5 7 0,3-5 0,-9 11 0,8-5 0,-8 7 0,8-7 0,-3 5 0,4-5 0,1 1 0,3-3 0,3-6 0,3 1 0,0 6 0,0-9 0,0 5 0,3-7 0,2-4 0,3 8 0,0-7 0,3 6 0,2-6 0,3 6 0,7-5 0,13 4 0,9 5 0,1-5 0,8 13 0,-20-10 0,8 2 0,-11-4 0,-7-6 0,-5 0 0,-7-4 0,-4-2 0,0-3 0,0 0 0,0-3 0,0-2 0,0-3 0,0-4 0,3 0 0,15-53 0,-13 37 0,7-33 0,-20 49 0,0 4 0,0 0 0,-3 0 0,-2-1 0,-3 1 0,-4 0 0,0 0 0,-4 0 0,-7 3 0,-72-15 0,56 16 0,-50-12 0,85 16 0,0 0 0</inkml:trace>
+</inkml:ink>
+</file>
+
+<file path=word/ink/ink43.xml><?xml version="1.0" encoding="utf-8"?>
+<inkml:ink xmlns:inkml="http://www.w3.org/2003/InkML">
+  <inkml:definitions>
+    <inkml:context xml:id="ctx0">
+      <inkml:inkSource xml:id="inkSrc0">
+        <inkml:traceFormat>
+          <inkml:channel name="X" type="integer" min="-2.14748E9" max="2.14748E9" units="cm"/>
+          <inkml:channel name="Y" type="integer" min="-2.14748E9" max="2.14748E9" units="cm"/>
+          <inkml:channel name="F" type="integer" max="32767" units="dev"/>
+        </inkml:traceFormat>
+        <inkml:channelProperties>
+          <inkml:channelProperty channel="X" name="resolution" value="1000" units="1/cm"/>
+          <inkml:channelProperty channel="Y" name="resolution" value="1000" units="1/cm"/>
+          <inkml:channelProperty channel="F" name="resolution" value="0" units="1/dev"/>
+        </inkml:channelProperties>
+      </inkml:inkSource>
+      <inkml:timestamp xml:id="ts0" timeString="2021-01-04T21:27:22.995"/>
+    </inkml:context>
+    <inkml:brush xml:id="br0">
+      <inkml:brushProperty name="width" value="0.05" units="cm"/>
+      <inkml:brushProperty name="height" value="0.05" units="cm"/>
+    </inkml:brush>
+  </inkml:definitions>
+  <inkml:trace contextRef="#ctx0" brushRef="#br0">4 370 24575,'8'0'0,"0"0"0,-3 4 0,2 7 0,-6 9 0,2 2 0,-3 20 0,0-14 0,0 17 0,-6-3 0,0-8 0,-2 9 0,3-13 0,1 1 0,3-7 0,-4-5 0,5-11 0,0-4 0</inkml:trace>
+  <inkml:trace contextRef="#ctx0" brushRef="#br0" timeOffset="1">425 315 24575,'0'8'0,"0"0"0,0 0 0,0 3 0,0-2 0,0 7 0,0-4 0,0 4 0,0 0 0,0 1 0,0-5 0,0 0 0,4-4 0,0 0 0,4-4 0,0 0 0,4-4 0,7 0 0,40 0 0,16 0 0,-21 0 0,3 0-353,-2 0 0,0 0 353,1 0 0,-2 0 0,45 0 0,-27 0 0,-24 3 0,-33-9 0,-7 8 0,-9-10 0</inkml:trace>
+  <inkml:trace contextRef="#ctx0" brushRef="#br0" timeOffset="2">802 0 24575,'0'23'0,"0"-8"0,0 18 0,0 5 0,0-4 0,4 11 0,-3-14 0,4 11 0,1 4 0,-4 11 0,4 1 0,-6 11 0,0-9 0,0 10 0,0-13 0,-6 0 0,4 1 0,-4-13 0,6-2 0,0-19 0,0-1 0,0-11 0,0 0 0,0 10 0,0-17 0,0 8 0,0-25 0,-5-7 0,4 8 0,-4-2 0</inkml:trace>
+  <inkml:trace contextRef="#ctx0" brushRef="#br0" timeOffset="3">469 213 24575,'0'8'0,"0"0"0,0 4 0,-5 7 0,0-1 0,-5 11 0,1-5 0,-6 7 0,4-7 0,-2-1 0,5-7 0,-1-3 0,5-2 0,4-6 0,8-2 0,11 2 0,54 0 0,14-1 0,1 3-584,10 0 1,0 1 583,-15 2 0,-22-1 0,-13-2 0,-26-7 0,-9 0 0,-2 0 0,-3 0 0,0 0 1167,0 0-1167,4 0 0,-3 0 0,-1 0 0,-5 0 0</inkml:trace>
+  <inkml:trace contextRef="#ctx0" brushRef="#br0" timeOffset="4">960 19 24575,'0'11'0,"0"-2"0,0 7 0,-3-7 0,2 6 0,-3-3 0,4 1 0,0 2 0,0-2 0,0 3 0,0 6 0,0 3 0,0 17 0,0 4 0,0-1 0,0 10 0,0 2 0,0 4 0,0 8 0,0-12 0,0 1 0,0-1 0,0-11 0,0-10 0,0-14 0,0-5 0,0-5 0,0 0 0,0-4 0,0 0 0,0 0 0,0 0 0,0 0 0,0 10 0,0-7 0,0 8 0,-3-11 0,2-4 0,-3 0 0</inkml:trace>
+</inkml:ink>
+</file>
+
+<file path=word/ink/ink44.xml><?xml version="1.0" encoding="utf-8"?>
+<inkml:ink xmlns:inkml="http://www.w3.org/2003/InkML">
+  <inkml:definitions>
+    <inkml:context xml:id="ctx0">
+      <inkml:inkSource xml:id="inkSrc0">
+        <inkml:traceFormat>
+          <inkml:channel name="X" type="integer" min="-2.14748E9" max="2.14748E9" units="cm"/>
+          <inkml:channel name="Y" type="integer" min="-2.14748E9" max="2.14748E9" units="cm"/>
+          <inkml:channel name="F" type="integer" max="32767" units="dev"/>
+        </inkml:traceFormat>
+        <inkml:channelProperties>
+          <inkml:channelProperty channel="X" name="resolution" value="1000" units="1/cm"/>
+          <inkml:channelProperty channel="Y" name="resolution" value="1000" units="1/cm"/>
+          <inkml:channelProperty channel="F" name="resolution" value="0" units="1/dev"/>
+        </inkml:channelProperties>
+      </inkml:inkSource>
+      <inkml:timestamp xml:id="ts0" timeString="2021-01-04T21:31:27.823"/>
+    </inkml:context>
+    <inkml:brush xml:id="br0">
+      <inkml:brushProperty name="width" value="0.05" units="cm"/>
+      <inkml:brushProperty name="height" value="0.05" units="cm"/>
+    </inkml:brush>
+  </inkml:definitions>
+  <inkml:trace contextRef="#ctx0" brushRef="#br0">1 1 24575,'0'0'0</inkml:trace>
 </inkml:ink>
 </file>
 

</xml_diff>

<commit_message>
feat: Add progress #28 '순위, programmers'
</commit_message>
<xml_diff>
--- a/Programmers/algorithm/3_순위/notes.docx
+++ b/Programmers/algorithm/3_순위/notes.docx
@@ -42,7 +42,7 @@
                     <pic:cNvPicPr/>
                   </pic:nvPicPr>
                   <pic:blipFill>
-                    <a:blip r:embed="rId7">
+                    <a:blip r:embed="rId8">
                       <a:extLst>
                         <a:ext uri="{28A0092B-C50C-407E-A947-70E740481C1C}">
                           <a14:useLocalDpi xmlns:a14="http://schemas.microsoft.com/office/drawing/2010/main" val="0"/>
@@ -265,7 +265,7 @@
                     <pic:cNvPicPr/>
                   </pic:nvPicPr>
                   <pic:blipFill>
-                    <a:blip r:embed="rId8"/>
+                    <a:blip r:embed="rId9"/>
                     <a:stretch>
                       <a:fillRect/>
                     </a:stretch>
@@ -406,7 +406,7 @@
                 <wp:cNvGraphicFramePr/>
                 <a:graphic xmlns:a="http://schemas.openxmlformats.org/drawingml/2006/main">
                   <a:graphicData uri="http://schemas.microsoft.com/office/word/2010/wordprocessingInk">
-                    <w14:contentPart bwMode="auto" r:id="rId9">
+                    <w14:contentPart bwMode="auto" r:id="rId10">
                       <w14:nvContentPartPr>
                         <w14:cNvContentPartPr/>
                       </w14:nvContentPartPr>
@@ -422,7 +422,7 @@
           </mc:Choice>
           <mc:Fallback>
             <w:pict>
-              <v:shapetype w14:anchorId="1FE2E43B" id="_x0000_t75" coordsize="21600,21600" o:spt="75" o:preferrelative="t" path="m@4@5l@4@11@9@11@9@5xe" filled="f" stroked="f">
+              <v:shapetype w14:anchorId="45AEDB77" id="_x0000_t75" coordsize="21600,21600" o:spt="75" o:preferrelative="t" path="m@4@5l@4@11@9@11@9@5xe" filled="f" stroked="f">
                 <v:stroke joinstyle="miter"/>
                 <v:formulas>
                   <v:f eqn="if lineDrawn pixelLineWidth 0"/>
@@ -442,7 +442,7 @@
                 <o:lock v:ext="edit" aspectratio="t"/>
               </v:shapetype>
               <v:shape id="Ink 10" o:spid="_x0000_s1026" type="#_x0000_t75" style="position:absolute;margin-left:110.6pt;margin-top:99pt;width:1.45pt;height:1.45pt;z-index:251659264;visibility:visible;mso-wrap-style:square;mso-wrap-distance-left:9pt;mso-wrap-distance-top:0;mso-wrap-distance-right:9pt;mso-wrap-distance-bottom:0;mso-position-horizontal:absolute;mso-position-horizontal-relative:text;mso-position-vertical:absolute;mso-position-vertical-relative:text" o:gfxdata="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">
-                <v:imagedata r:id="rId10" o:title=""/>
+                <v:imagedata r:id="rId11" o:title=""/>
               </v:shape>
             </w:pict>
           </mc:Fallback>
@@ -480,7 +480,7 @@
                 <wp:cNvGraphicFramePr/>
                 <a:graphic xmlns:a="http://schemas.openxmlformats.org/drawingml/2006/main">
                   <a:graphicData uri="http://schemas.microsoft.com/office/word/2010/wordprocessingInk">
-                    <w14:contentPart bwMode="auto" r:id="rId11">
+                    <w14:contentPart bwMode="auto" r:id="rId12">
                       <w14:nvContentPartPr>
                         <w14:cNvContentPartPr/>
                       </w14:nvContentPartPr>
@@ -496,8 +496,8 @@
           </mc:Choice>
           <mc:Fallback>
             <w:pict>
-              <v:shape w14:anchorId="5C3C859B" id="Ink 22" o:spid="_x0000_s1026" type="#_x0000_t75" style="position:absolute;margin-left:92.3pt;margin-top:-42pt;width:205.95pt;height:110.2pt;z-index:251667456;visibility:visible;mso-wrap-style:square;mso-wrap-distance-left:9pt;mso-wrap-distance-top:0;mso-wrap-distance-right:9pt;mso-wrap-distance-bottom:0;mso-position-horizontal:absolute;mso-position-horizontal-relative:text;mso-position-vertical:absolute;mso-position-vertical-relative:text" o:gfxdata="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">
-                <v:imagedata r:id="rId12" o:title=""/>
+              <v:shape w14:anchorId="391CE5EF" id="Ink 22" o:spid="_x0000_s1026" type="#_x0000_t75" style="position:absolute;margin-left:92.3pt;margin-top:-42pt;width:205.95pt;height:110.2pt;z-index:251667456;visibility:visible;mso-wrap-style:square;mso-wrap-distance-left:9pt;mso-wrap-distance-top:0;mso-wrap-distance-right:9pt;mso-wrap-distance-bottom:0;mso-position-horizontal:absolute;mso-position-horizontal-relative:text;mso-position-vertical:absolute;mso-position-vertical-relative:text" o:gfxdata="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">
+                <v:imagedata r:id="rId13" o:title=""/>
               </v:shape>
             </w:pict>
           </mc:Fallback>
@@ -525,7 +525,7 @@
                 <wp:cNvGraphicFramePr/>
                 <a:graphic xmlns:a="http://schemas.openxmlformats.org/drawingml/2006/main">
                   <a:graphicData uri="http://schemas.microsoft.com/office/word/2010/wordprocessingInk">
-                    <w14:contentPart bwMode="auto" r:id="rId13">
+                    <w14:contentPart bwMode="auto" r:id="rId14">
                       <w14:nvContentPartPr>
                         <w14:cNvContentPartPr/>
                       </w14:nvContentPartPr>
@@ -541,8 +541,8 @@
           </mc:Choice>
           <mc:Fallback>
             <w:pict>
-              <v:shape w14:anchorId="6B310210" id="Ink 19" o:spid="_x0000_s1026" type="#_x0000_t75" style="position:absolute;margin-left:85.8pt;margin-top:-42.55pt;width:204.85pt;height:107.9pt;z-index:251664384;visibility:visible;mso-wrap-style:square;mso-wrap-distance-left:9pt;mso-wrap-distance-top:0;mso-wrap-distance-right:9pt;mso-wrap-distance-bottom:0;mso-position-horizontal:absolute;mso-position-horizontal-relative:text;mso-position-vertical:absolute;mso-position-vertical-relative:text" o:gfxdata="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">
-                <v:imagedata r:id="rId14" o:title=""/>
+              <v:shape w14:anchorId="627809ED" id="Ink 19" o:spid="_x0000_s1026" type="#_x0000_t75" style="position:absolute;margin-left:85.8pt;margin-top:-42.55pt;width:204.85pt;height:107.9pt;z-index:251664384;visibility:visible;mso-wrap-style:square;mso-wrap-distance-left:9pt;mso-wrap-distance-top:0;mso-wrap-distance-right:9pt;mso-wrap-distance-bottom:0;mso-position-horizontal:absolute;mso-position-horizontal-relative:text;mso-position-vertical:absolute;mso-position-vertical-relative:text" o:gfxdata="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">
+                <v:imagedata r:id="rId15" o:title=""/>
               </v:shape>
             </w:pict>
           </mc:Fallback>
@@ -580,7 +580,7 @@
                     <pic:cNvPicPr/>
                   </pic:nvPicPr>
                   <pic:blipFill>
-                    <a:blip r:embed="rId7">
+                    <a:blip r:embed="rId8">
                       <a:extLst>
                         <a:ext uri="{28A0092B-C50C-407E-A947-70E740481C1C}">
                           <a14:useLocalDpi xmlns:a14="http://schemas.microsoft.com/office/drawing/2010/main" val="0"/>
@@ -636,7 +636,7 @@
                 <wp:cNvGraphicFramePr/>
                 <a:graphic xmlns:a="http://schemas.openxmlformats.org/drawingml/2006/main">
                   <a:graphicData uri="http://schemas.microsoft.com/office/word/2010/wordprocessingInk">
-                    <w14:contentPart bwMode="auto" r:id="rId15">
+                    <w14:contentPart bwMode="auto" r:id="rId16">
                       <w14:nvContentPartPr>
                         <w14:cNvContentPartPr/>
                       </w14:nvContentPartPr>
@@ -652,8 +652,8 @@
           </mc:Choice>
           <mc:Fallback>
             <w:pict>
-              <v:shape w14:anchorId="650CE396" id="Ink 66" o:spid="_x0000_s1026" type="#_x0000_t75" style="position:absolute;margin-left:101.6pt;margin-top:37pt;width:372.95pt;height:81.65pt;z-index:251688960;visibility:visible;mso-wrap-style:square;mso-wrap-distance-left:9pt;mso-wrap-distance-top:0;mso-wrap-distance-right:9pt;mso-wrap-distance-bottom:0;mso-position-horizontal:absolute;mso-position-horizontal-relative:text;mso-position-vertical:absolute;mso-position-vertical-relative:text" o:gfxdata="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">
-                <v:imagedata r:id="rId16" o:title=""/>
+              <v:shape w14:anchorId="7A5A649B" id="Ink 66" o:spid="_x0000_s1026" type="#_x0000_t75" style="position:absolute;margin-left:101.6pt;margin-top:37pt;width:372.95pt;height:81.65pt;z-index:251688960;visibility:visible;mso-wrap-style:square;mso-wrap-distance-left:9pt;mso-wrap-distance-top:0;mso-wrap-distance-right:9pt;mso-wrap-distance-bottom:0;mso-position-horizontal:absolute;mso-position-horizontal-relative:text;mso-position-vertical:absolute;mso-position-vertical-relative:text" o:gfxdata="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">
+                <v:imagedata r:id="rId17" o:title=""/>
               </v:shape>
             </w:pict>
           </mc:Fallback>
@@ -681,7 +681,7 @@
                 <wp:cNvGraphicFramePr/>
                 <a:graphic xmlns:a="http://schemas.openxmlformats.org/drawingml/2006/main">
                   <a:graphicData uri="http://schemas.microsoft.com/office/word/2010/wordprocessingInk">
-                    <w14:contentPart bwMode="auto" r:id="rId17">
+                    <w14:contentPart bwMode="auto" r:id="rId18">
                       <w14:nvContentPartPr>
                         <w14:cNvContentPartPr/>
                       </w14:nvContentPartPr>
@@ -697,8 +697,8 @@
           </mc:Choice>
           <mc:Fallback>
             <w:pict>
-              <v:shape w14:anchorId="601DEAA6" id="Ink 56" o:spid="_x0000_s1026" type="#_x0000_t75" style="position:absolute;margin-left:114.6pt;margin-top:-18.85pt;width:50.8pt;height:31.45pt;z-index:251678720;visibility:visible;mso-wrap-style:square;mso-wrap-distance-left:9pt;mso-wrap-distance-top:0;mso-wrap-distance-right:9pt;mso-wrap-distance-bottom:0;mso-position-horizontal:absolute;mso-position-horizontal-relative:text;mso-position-vertical:absolute;mso-position-vertical-relative:text" o:gfxdata="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">
-                <v:imagedata r:id="rId18" o:title=""/>
+              <v:shape w14:anchorId="5B2856B1" id="Ink 56" o:spid="_x0000_s1026" type="#_x0000_t75" style="position:absolute;margin-left:114.6pt;margin-top:-18.85pt;width:50.8pt;height:31.45pt;z-index:251678720;visibility:visible;mso-wrap-style:square;mso-wrap-distance-left:9pt;mso-wrap-distance-top:0;mso-wrap-distance-right:9pt;mso-wrap-distance-bottom:0;mso-position-horizontal:absolute;mso-position-horizontal-relative:text;mso-position-vertical:absolute;mso-position-vertical-relative:text" o:gfxdata="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">
+                <v:imagedata r:id="rId19" o:title=""/>
               </v:shape>
             </w:pict>
           </mc:Fallback>
@@ -726,7 +726,7 @@
                 <wp:cNvGraphicFramePr/>
                 <a:graphic xmlns:a="http://schemas.openxmlformats.org/drawingml/2006/main">
                   <a:graphicData uri="http://schemas.microsoft.com/office/word/2010/wordprocessingInk">
-                    <w14:contentPart bwMode="auto" r:id="rId19">
+                    <w14:contentPart bwMode="auto" r:id="rId20">
                       <w14:nvContentPartPr>
                         <w14:cNvContentPartPr/>
                       </w14:nvContentPartPr>
@@ -742,8 +742,8 @@
           </mc:Choice>
           <mc:Fallback>
             <w:pict>
-              <v:shape w14:anchorId="0BC6F18B" id="Ink 28" o:spid="_x0000_s1026" type="#_x0000_t75" style="position:absolute;margin-left:16.7pt;margin-top:11.75pt;width:386.75pt;height:30.75pt;z-index:251669504;visibility:visible;mso-wrap-style:square;mso-wrap-distance-left:9pt;mso-wrap-distance-top:0;mso-wrap-distance-right:9pt;mso-wrap-distance-bottom:0;mso-position-horizontal:absolute;mso-position-horizontal-relative:text;mso-position-vertical:absolute;mso-position-vertical-relative:text" o:gfxdata="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">
-                <v:imagedata r:id="rId20" o:title=""/>
+              <v:shape w14:anchorId="7333FAB3" id="Ink 28" o:spid="_x0000_s1026" type="#_x0000_t75" style="position:absolute;margin-left:16.7pt;margin-top:11.75pt;width:386.75pt;height:30.75pt;z-index:251669504;visibility:visible;mso-wrap-style:square;mso-wrap-distance-left:9pt;mso-wrap-distance-top:0;mso-wrap-distance-right:9pt;mso-wrap-distance-bottom:0;mso-position-horizontal:absolute;mso-position-horizontal-relative:text;mso-position-vertical:absolute;mso-position-vertical-relative:text" o:gfxdata="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">
+                <v:imagedata r:id="rId21" o:title=""/>
               </v:shape>
             </w:pict>
           </mc:Fallback>
@@ -771,7 +771,7 @@
                 <wp:cNvGraphicFramePr/>
                 <a:graphic xmlns:a="http://schemas.openxmlformats.org/drawingml/2006/main">
                   <a:graphicData uri="http://schemas.microsoft.com/office/word/2010/wordprocessingInk">
-                    <w14:contentPart bwMode="auto" r:id="rId21">
+                    <w14:contentPart bwMode="auto" r:id="rId22">
                       <w14:nvContentPartPr>
                         <w14:cNvContentPartPr/>
                       </w14:nvContentPartPr>
@@ -787,8 +787,8 @@
           </mc:Choice>
           <mc:Fallback>
             <w:pict>
-              <v:shape w14:anchorId="699108E1" id="Ink 27" o:spid="_x0000_s1026" type="#_x0000_t75" style="position:absolute;margin-left:13.85pt;margin-top:11.45pt;width:94.15pt;height:106.9pt;z-index:251668480;visibility:visible;mso-wrap-style:square;mso-wrap-distance-left:9pt;mso-wrap-distance-top:0;mso-wrap-distance-right:9pt;mso-wrap-distance-bottom:0;mso-position-horizontal:absolute;mso-position-horizontal-relative:text;mso-position-vertical:absolute;mso-position-vertical-relative:text" o:gfxdata="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">
-                <v:imagedata r:id="rId22" o:title=""/>
+              <v:shape w14:anchorId="722A09A9" id="Ink 27" o:spid="_x0000_s1026" type="#_x0000_t75" style="position:absolute;margin-left:13.85pt;margin-top:11.45pt;width:94.15pt;height:106.9pt;z-index:251668480;visibility:visible;mso-wrap-style:square;mso-wrap-distance-left:9pt;mso-wrap-distance-top:0;mso-wrap-distance-right:9pt;mso-wrap-distance-bottom:0;mso-position-horizontal:absolute;mso-position-horizontal-relative:text;mso-position-vertical:absolute;mso-position-vertical-relative:text" o:gfxdata="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">
+                <v:imagedata r:id="rId23" o:title=""/>
               </v:shape>
             </w:pict>
           </mc:Fallback>
@@ -811,7 +811,7 @@
                     <pic:cNvPicPr/>
                   </pic:nvPicPr>
                   <pic:blipFill>
-                    <a:blip r:embed="rId23"/>
+                    <a:blip r:embed="rId24"/>
                     <a:stretch>
                       <a:fillRect/>
                     </a:stretch>
@@ -950,7 +950,7 @@
                     <pic:cNvPicPr/>
                   </pic:nvPicPr>
                   <pic:blipFill>
-                    <a:blip r:embed="rId24"/>
+                    <a:blip r:embed="rId25"/>
                     <a:stretch>
                       <a:fillRect/>
                     </a:stretch>
@@ -1013,7 +1013,7 @@
                 <wp:cNvGraphicFramePr/>
                 <a:graphic xmlns:a="http://schemas.openxmlformats.org/drawingml/2006/main">
                   <a:graphicData uri="http://schemas.microsoft.com/office/word/2010/wordprocessingInk">
-                    <w14:contentPart bwMode="auto" r:id="rId25">
+                    <w14:contentPart bwMode="auto" r:id="rId26">
                       <w14:nvContentPartPr>
                         <w14:cNvContentPartPr/>
                       </w14:nvContentPartPr>
@@ -1029,8 +1029,8 @@
           </mc:Choice>
           <mc:Fallback>
             <w:pict>
-              <v:shape w14:anchorId="74E851E5" id="Ink 82" o:spid="_x0000_s1026" type="#_x0000_t75" style="position:absolute;margin-left:94.2pt;margin-top:8.5pt;width:1.45pt;height:1.45pt;z-index:251702272;visibility:visible;mso-wrap-style:square;mso-wrap-distance-left:9pt;mso-wrap-distance-top:0;mso-wrap-distance-right:9pt;mso-wrap-distance-bottom:0;mso-position-horizontal:absolute;mso-position-horizontal-relative:text;mso-position-vertical:absolute;mso-position-vertical-relative:text" o:gfxdata="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">
-                <v:imagedata r:id="rId10" o:title=""/>
+              <v:shape w14:anchorId="38CFE8DC" id="Ink 82" o:spid="_x0000_s1026" type="#_x0000_t75" style="position:absolute;margin-left:94.2pt;margin-top:8.5pt;width:1.45pt;height:1.45pt;z-index:251702272;visibility:visible;mso-wrap-style:square;mso-wrap-distance-left:9pt;mso-wrap-distance-top:0;mso-wrap-distance-right:9pt;mso-wrap-distance-bottom:0;mso-position-horizontal:absolute;mso-position-horizontal-relative:text;mso-position-vertical:absolute;mso-position-vertical-relative:text" o:gfxdata="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">
+                <v:imagedata r:id="rId11" o:title=""/>
               </v:shape>
             </w:pict>
           </mc:Fallback>
@@ -1782,7 +1782,7 @@
                 <wp:cNvGraphicFramePr/>
                 <a:graphic xmlns:a="http://schemas.openxmlformats.org/drawingml/2006/main">
                   <a:graphicData uri="http://schemas.microsoft.com/office/word/2010/wordprocessingInk">
-                    <w14:contentPart bwMode="auto" r:id="rId26">
+                    <w14:contentPart bwMode="auto" r:id="rId27">
                       <w14:nvContentPartPr>
                         <w14:cNvContentPartPr/>
                       </w14:nvContentPartPr>
@@ -1798,8 +1798,8 @@
           </mc:Choice>
           <mc:Fallback>
             <w:pict>
-              <v:shape w14:anchorId="1009FAEB" id="Ink 150" o:spid="_x0000_s1026" type="#_x0000_t75" style="position:absolute;margin-left:300.55pt;margin-top:26.5pt;width:136.3pt;height:54.95pt;z-index:251762688;visibility:visible;mso-wrap-style:square;mso-wrap-distance-left:9pt;mso-wrap-distance-top:0;mso-wrap-distance-right:9pt;mso-wrap-distance-bottom:0;mso-position-horizontal:absolute;mso-position-horizontal-relative:text;mso-position-vertical:absolute;mso-position-vertical-relative:text" o:gfxdata="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">
-                <v:imagedata r:id="rId27" o:title=""/>
+              <v:shape w14:anchorId="6B7D667B" id="Ink 150" o:spid="_x0000_s1026" type="#_x0000_t75" style="position:absolute;margin-left:300.55pt;margin-top:26.5pt;width:136.3pt;height:54.95pt;z-index:251762688;visibility:visible;mso-wrap-style:square;mso-wrap-distance-left:9pt;mso-wrap-distance-top:0;mso-wrap-distance-right:9pt;mso-wrap-distance-bottom:0;mso-position-horizontal:absolute;mso-position-horizontal-relative:text;mso-position-vertical:absolute;mso-position-vertical-relative:text" o:gfxdata="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">
+                <v:imagedata r:id="rId28" o:title=""/>
               </v:shape>
             </w:pict>
           </mc:Fallback>
@@ -1822,7 +1822,7 @@
                     <pic:cNvPicPr/>
                   </pic:nvPicPr>
                   <pic:blipFill>
-                    <a:blip r:embed="rId8"/>
+                    <a:blip r:embed="rId9"/>
                     <a:stretch>
                       <a:fillRect/>
                     </a:stretch>
@@ -1885,7 +1885,7 @@
                 <wp:cNvGraphicFramePr/>
                 <a:graphic xmlns:a="http://schemas.openxmlformats.org/drawingml/2006/main">
                   <a:graphicData uri="http://schemas.microsoft.com/office/word/2010/wordprocessingInk">
-                    <w14:contentPart bwMode="auto" r:id="rId28">
+                    <w14:contentPart bwMode="auto" r:id="rId29">
                       <w14:nvContentPartPr>
                         <w14:cNvContentPartPr/>
                       </w14:nvContentPartPr>
@@ -1901,8 +1901,8 @@
           </mc:Choice>
           <mc:Fallback>
             <w:pict>
-              <v:shape w14:anchorId="750868D9" id="Ink 119" o:spid="_x0000_s1026" type="#_x0000_t75" style="position:absolute;margin-left:-1.3pt;margin-top:5pt;width:467pt;height:71.8pt;z-index:251737088;visibility:visible;mso-wrap-style:square;mso-wrap-distance-left:9pt;mso-wrap-distance-top:0;mso-wrap-distance-right:9pt;mso-wrap-distance-bottom:0;mso-position-horizontal:absolute;mso-position-horizontal-relative:text;mso-position-vertical:absolute;mso-position-vertical-relative:text" o:gfxdata="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">
-                <v:imagedata r:id="rId29" o:title=""/>
+              <v:shape w14:anchorId="61934AF5" id="Ink 119" o:spid="_x0000_s1026" type="#_x0000_t75" style="position:absolute;margin-left:-1.3pt;margin-top:5pt;width:467pt;height:71.8pt;z-index:251737088;visibility:visible;mso-wrap-style:square;mso-wrap-distance-left:9pt;mso-wrap-distance-top:0;mso-wrap-distance-right:9pt;mso-wrap-distance-bottom:0;mso-position-horizontal:absolute;mso-position-horizontal-relative:text;mso-position-vertical:absolute;mso-position-vertical-relative:text" o:gfxdata="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">
+                <v:imagedata r:id="rId30" o:title=""/>
               </v:shape>
             </w:pict>
           </mc:Fallback>
@@ -1930,7 +1930,7 @@
                 <wp:cNvGraphicFramePr/>
                 <a:graphic xmlns:a="http://schemas.openxmlformats.org/drawingml/2006/main">
                   <a:graphicData uri="http://schemas.microsoft.com/office/word/2010/wordprocessingInk">
-                    <w14:contentPart bwMode="auto" r:id="rId30">
+                    <w14:contentPart bwMode="auto" r:id="rId31">
                       <w14:nvContentPartPr>
                         <w14:cNvContentPartPr/>
                       </w14:nvContentPartPr>
@@ -1946,8 +1946,8 @@
           </mc:Choice>
           <mc:Fallback>
             <w:pict>
-              <v:shape w14:anchorId="5E0D1AB4" id="Ink 112" o:spid="_x0000_s1026" type="#_x0000_t75" style="position:absolute;margin-left:22.2pt;margin-top:56.15pt;width:329.35pt;height:43.5pt;z-index:251730944;visibility:visible;mso-wrap-style:square;mso-wrap-distance-left:9pt;mso-wrap-distance-top:0;mso-wrap-distance-right:9pt;mso-wrap-distance-bottom:0;mso-position-horizontal:absolute;mso-position-horizontal-relative:text;mso-position-vertical:absolute;mso-position-vertical-relative:text" o:gfxdata="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">
-                <v:imagedata r:id="rId31" o:title=""/>
+              <v:shape w14:anchorId="15A6CF93" id="Ink 112" o:spid="_x0000_s1026" type="#_x0000_t75" style="position:absolute;margin-left:22.2pt;margin-top:56.15pt;width:329.35pt;height:43.5pt;z-index:251730944;visibility:visible;mso-wrap-style:square;mso-wrap-distance-left:9pt;mso-wrap-distance-top:0;mso-wrap-distance-right:9pt;mso-wrap-distance-bottom:0;mso-position-horizontal:absolute;mso-position-horizontal-relative:text;mso-position-vertical:absolute;mso-position-vertical-relative:text" o:gfxdata="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">
+                <v:imagedata r:id="rId32" o:title=""/>
               </v:shape>
             </w:pict>
           </mc:Fallback>
@@ -1975,7 +1975,7 @@
                 <wp:cNvGraphicFramePr/>
                 <a:graphic xmlns:a="http://schemas.openxmlformats.org/drawingml/2006/main">
                   <a:graphicData uri="http://schemas.microsoft.com/office/word/2010/wordprocessingInk">
-                    <w14:contentPart bwMode="auto" r:id="rId32">
+                    <w14:contentPart bwMode="auto" r:id="rId33">
                       <w14:nvContentPartPr>
                         <w14:cNvContentPartPr/>
                       </w14:nvContentPartPr>
@@ -1991,8 +1991,8 @@
           </mc:Choice>
           <mc:Fallback>
             <w:pict>
-              <v:shape w14:anchorId="369A6632" id="Ink 96" o:spid="_x0000_s1026" type="#_x0000_t75" style="position:absolute;margin-left:446.3pt;margin-top:5.35pt;width:75.1pt;height:35.4pt;z-index:251714560;visibility:visible;mso-wrap-style:square;mso-wrap-distance-left:9pt;mso-wrap-distance-top:0;mso-wrap-distance-right:9pt;mso-wrap-distance-bottom:0;mso-position-horizontal:absolute;mso-position-horizontal-relative:text;mso-position-vertical:absolute;mso-position-vertical-relative:text" o:gfxdata="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">
-                <v:imagedata r:id="rId33" o:title=""/>
+              <v:shape w14:anchorId="41138FF2" id="Ink 96" o:spid="_x0000_s1026" type="#_x0000_t75" style="position:absolute;margin-left:446.3pt;margin-top:5.35pt;width:75.1pt;height:35.4pt;z-index:251714560;visibility:visible;mso-wrap-style:square;mso-wrap-distance-left:9pt;mso-wrap-distance-top:0;mso-wrap-distance-right:9pt;mso-wrap-distance-bottom:0;mso-position-horizontal:absolute;mso-position-horizontal-relative:text;mso-position-vertical:absolute;mso-position-vertical-relative:text" o:gfxdata="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">
+                <v:imagedata r:id="rId34" o:title=""/>
               </v:shape>
             </w:pict>
           </mc:Fallback>
@@ -2020,7 +2020,7 @@
                 <wp:cNvGraphicFramePr/>
                 <a:graphic xmlns:a="http://schemas.openxmlformats.org/drawingml/2006/main">
                   <a:graphicData uri="http://schemas.microsoft.com/office/word/2010/wordprocessingInk">
-                    <w14:contentPart bwMode="auto" r:id="rId34">
+                    <w14:contentPart bwMode="auto" r:id="rId35">
                       <w14:nvContentPartPr>
                         <w14:cNvContentPartPr/>
                       </w14:nvContentPartPr>
@@ -2036,8 +2036,8 @@
           </mc:Choice>
           <mc:Fallback>
             <w:pict>
-              <v:shape w14:anchorId="1B8FE299" id="Ink 89" o:spid="_x0000_s1026" type="#_x0000_t75" style="position:absolute;margin-left:414.8pt;margin-top:9.4pt;width:27.2pt;height:15.5pt;z-index:251707392;visibility:visible;mso-wrap-style:square;mso-wrap-distance-left:9pt;mso-wrap-distance-top:0;mso-wrap-distance-right:9pt;mso-wrap-distance-bottom:0;mso-position-horizontal:absolute;mso-position-horizontal-relative:text;mso-position-vertical:absolute;mso-position-vertical-relative:text" o:gfxdata="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">
-                <v:imagedata r:id="rId35" o:title=""/>
+              <v:shape w14:anchorId="63C3E035" id="Ink 89" o:spid="_x0000_s1026" type="#_x0000_t75" style="position:absolute;margin-left:414.8pt;margin-top:9.4pt;width:27.2pt;height:15.5pt;z-index:251707392;visibility:visible;mso-wrap-style:square;mso-wrap-distance-left:9pt;mso-wrap-distance-top:0;mso-wrap-distance-right:9pt;mso-wrap-distance-bottom:0;mso-position-horizontal:absolute;mso-position-horizontal-relative:text;mso-position-vertical:absolute;mso-position-vertical-relative:text" o:gfxdata="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">
+                <v:imagedata r:id="rId36" o:title=""/>
               </v:shape>
             </w:pict>
           </mc:Fallback>
@@ -2060,7 +2060,7 @@
                     <pic:cNvPicPr/>
                   </pic:nvPicPr>
                   <pic:blipFill>
-                    <a:blip r:embed="rId36"/>
+                    <a:blip r:embed="rId37"/>
                     <a:stretch>
                       <a:fillRect/>
                     </a:stretch>
@@ -2357,7 +2357,7 @@
                 <wp:cNvGraphicFramePr/>
                 <a:graphic xmlns:a="http://schemas.openxmlformats.org/drawingml/2006/main">
                   <a:graphicData uri="http://schemas.microsoft.com/office/word/2010/wordprocessingInk">
-                    <w14:contentPart bwMode="auto" r:id="rId37">
+                    <w14:contentPart bwMode="auto" r:id="rId38">
                       <w14:nvContentPartPr>
                         <w14:cNvContentPartPr/>
                       </w14:nvContentPartPr>
@@ -2373,8 +2373,8 @@
           </mc:Choice>
           <mc:Fallback>
             <w:pict>
-              <v:shape w14:anchorId="2884556B" id="Ink 151" o:spid="_x0000_s1026" type="#_x0000_t75" style="position:absolute;margin-left:652.35pt;margin-top:101.8pt;width:2.35pt;height:2.1pt;z-index:251763712;visibility:visible;mso-wrap-style:square;mso-wrap-distance-left:9pt;mso-wrap-distance-top:0;mso-wrap-distance-right:9pt;mso-wrap-distance-bottom:0;mso-position-horizontal:absolute;mso-position-horizontal-relative:text;mso-position-vertical:absolute;mso-position-vertical-relative:text" o:gfxdata="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">
-                <v:imagedata r:id="rId38" o:title=""/>
+              <v:shape w14:anchorId="6611F5F4" id="Ink 151" o:spid="_x0000_s1026" type="#_x0000_t75" style="position:absolute;margin-left:652.35pt;margin-top:101.8pt;width:2.35pt;height:2.1pt;z-index:251763712;visibility:visible;mso-wrap-style:square;mso-wrap-distance-left:9pt;mso-wrap-distance-top:0;mso-wrap-distance-right:9pt;mso-wrap-distance-bottom:0;mso-position-horizontal:absolute;mso-position-horizontal-relative:text;mso-position-vertical:absolute;mso-position-vertical-relative:text" o:gfxdata="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">
+                <v:imagedata r:id="rId39" o:title=""/>
               </v:shape>
             </w:pict>
           </mc:Fallback>
@@ -2402,7 +2402,7 @@
                 <wp:cNvGraphicFramePr/>
                 <a:graphic xmlns:a="http://schemas.openxmlformats.org/drawingml/2006/main">
                   <a:graphicData uri="http://schemas.microsoft.com/office/word/2010/wordprocessingInk">
-                    <w14:contentPart bwMode="auto" r:id="rId39">
+                    <w14:contentPart bwMode="auto" r:id="rId40">
                       <w14:nvContentPartPr>
                         <w14:cNvContentPartPr/>
                       </w14:nvContentPartPr>
@@ -2418,8 +2418,8 @@
           </mc:Choice>
           <mc:Fallback>
             <w:pict>
-              <v:shape w14:anchorId="2C393C37" id="Ink 141" o:spid="_x0000_s1026" type="#_x0000_t75" style="position:absolute;margin-left:307.6pt;margin-top:59.8pt;width:113.6pt;height:36.3pt;z-index:251754496;visibility:visible;mso-wrap-style:square;mso-wrap-distance-left:9pt;mso-wrap-distance-top:0;mso-wrap-distance-right:9pt;mso-wrap-distance-bottom:0;mso-position-horizontal:absolute;mso-position-horizontal-relative:text;mso-position-vertical:absolute;mso-position-vertical-relative:text" o:gfxdata="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">
-                <v:imagedata r:id="rId40" o:title=""/>
+              <v:shape w14:anchorId="56B8FF69" id="Ink 141" o:spid="_x0000_s1026" type="#_x0000_t75" style="position:absolute;margin-left:307.6pt;margin-top:59.8pt;width:113.6pt;height:36.3pt;z-index:251754496;visibility:visible;mso-wrap-style:square;mso-wrap-distance-left:9pt;mso-wrap-distance-top:0;mso-wrap-distance-right:9pt;mso-wrap-distance-bottom:0;mso-position-horizontal:absolute;mso-position-horizontal-relative:text;mso-position-vertical:absolute;mso-position-vertical-relative:text" o:gfxdata="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">
+                <v:imagedata r:id="rId41" o:title=""/>
               </v:shape>
             </w:pict>
           </mc:Fallback>
@@ -2442,7 +2442,7 @@
                     <pic:cNvPicPr/>
                   </pic:nvPicPr>
                   <pic:blipFill>
-                    <a:blip r:embed="rId8"/>
+                    <a:blip r:embed="rId9"/>
                     <a:stretch>
                       <a:fillRect/>
                     </a:stretch>
@@ -2498,7 +2498,7 @@
                 <wp:cNvGraphicFramePr/>
                 <a:graphic xmlns:a="http://schemas.openxmlformats.org/drawingml/2006/main">
                   <a:graphicData uri="http://schemas.microsoft.com/office/word/2010/wordprocessingInk">
-                    <w14:contentPart bwMode="auto" r:id="rId41">
+                    <w14:contentPart bwMode="auto" r:id="rId42">
                       <w14:nvContentPartPr>
                         <w14:cNvContentPartPr/>
                       </w14:nvContentPartPr>
@@ -2514,8 +2514,8 @@
           </mc:Choice>
           <mc:Fallback>
             <w:pict>
-              <v:shape w14:anchorId="12A49D67" id="Ink 148" o:spid="_x0000_s1026" type="#_x0000_t75" style="position:absolute;margin-left:5.8pt;margin-top:49.85pt;width:323.15pt;height:98.15pt;z-index:251761664;visibility:visible;mso-wrap-style:square;mso-wrap-distance-left:9pt;mso-wrap-distance-top:0;mso-wrap-distance-right:9pt;mso-wrap-distance-bottom:0;mso-position-horizontal:absolute;mso-position-horizontal-relative:text;mso-position-vertical:absolute;mso-position-vertical-relative:text" o:gfxdata="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">
-                <v:imagedata r:id="rId42" o:title=""/>
+              <v:shape w14:anchorId="3F59E0F4" id="Ink 148" o:spid="_x0000_s1026" type="#_x0000_t75" style="position:absolute;margin-left:5.8pt;margin-top:49.85pt;width:323.15pt;height:98.15pt;z-index:251761664;visibility:visible;mso-wrap-style:square;mso-wrap-distance-left:9pt;mso-wrap-distance-top:0;mso-wrap-distance-right:9pt;mso-wrap-distance-bottom:0;mso-position-horizontal:absolute;mso-position-horizontal-relative:text;mso-position-vertical:absolute;mso-position-vertical-relative:text" o:gfxdata="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">
+                <v:imagedata r:id="rId43" o:title=""/>
               </v:shape>
             </w:pict>
           </mc:Fallback>
@@ -2543,7 +2543,7 @@
                 <wp:cNvGraphicFramePr/>
                 <a:graphic xmlns:a="http://schemas.openxmlformats.org/drawingml/2006/main">
                   <a:graphicData uri="http://schemas.microsoft.com/office/word/2010/wordprocessingInk">
-                    <w14:contentPart bwMode="auto" r:id="rId43">
+                    <w14:contentPart bwMode="auto" r:id="rId44">
                       <w14:nvContentPartPr>
                         <w14:cNvContentPartPr/>
                       </w14:nvContentPartPr>
@@ -2559,8 +2559,8 @@
           </mc:Choice>
           <mc:Fallback>
             <w:pict>
-              <v:shape w14:anchorId="549A0C21" id="Ink 142" o:spid="_x0000_s1026" type="#_x0000_t75" style="position:absolute;margin-left:94.2pt;margin-top:11.9pt;width:125.7pt;height:41.6pt;z-index:251755520;visibility:visible;mso-wrap-style:square;mso-wrap-distance-left:9pt;mso-wrap-distance-top:0;mso-wrap-distance-right:9pt;mso-wrap-distance-bottom:0;mso-position-horizontal:absolute;mso-position-horizontal-relative:text;mso-position-vertical:absolute;mso-position-vertical-relative:text" o:gfxdata="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">
-                <v:imagedata r:id="rId44" o:title=""/>
+              <v:shape w14:anchorId="1720A554" id="Ink 142" o:spid="_x0000_s1026" type="#_x0000_t75" style="position:absolute;margin-left:94.2pt;margin-top:11.9pt;width:125.7pt;height:41.6pt;z-index:251755520;visibility:visible;mso-wrap-style:square;mso-wrap-distance-left:9pt;mso-wrap-distance-top:0;mso-wrap-distance-right:9pt;mso-wrap-distance-bottom:0;mso-position-horizontal:absolute;mso-position-horizontal-relative:text;mso-position-vertical:absolute;mso-position-vertical-relative:text" o:gfxdata="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">
+                <v:imagedata r:id="rId45" o:title=""/>
               </v:shape>
             </w:pict>
           </mc:Fallback>
@@ -2588,7 +2588,7 @@
                 <wp:cNvGraphicFramePr/>
                 <a:graphic xmlns:a="http://schemas.openxmlformats.org/drawingml/2006/main">
                   <a:graphicData uri="http://schemas.microsoft.com/office/word/2010/wordprocessingInk">
-                    <w14:contentPart bwMode="auto" r:id="rId45">
+                    <w14:contentPart bwMode="auto" r:id="rId46">
                       <w14:nvContentPartPr>
                         <w14:cNvContentPartPr/>
                       </w14:nvContentPartPr>
@@ -2604,8 +2604,8 @@
           </mc:Choice>
           <mc:Fallback>
             <w:pict>
-              <v:shape w14:anchorId="7A6C11A5" id="Ink 139" o:spid="_x0000_s1026" type="#_x0000_t75" style="position:absolute;margin-left:343.2pt;margin-top:66.3pt;width:136pt;height:126.9pt;z-index:251753472;visibility:visible;mso-wrap-style:square;mso-wrap-distance-left:9pt;mso-wrap-distance-top:0;mso-wrap-distance-right:9pt;mso-wrap-distance-bottom:0;mso-position-horizontal:absolute;mso-position-horizontal-relative:text;mso-position-vertical:absolute;mso-position-vertical-relative:text" o:gfxdata="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">
-                <v:imagedata r:id="rId46" o:title=""/>
+              <v:shape w14:anchorId="4F34C0BA" id="Ink 139" o:spid="_x0000_s1026" type="#_x0000_t75" style="position:absolute;margin-left:343.2pt;margin-top:66.3pt;width:136pt;height:126.9pt;z-index:251753472;visibility:visible;mso-wrap-style:square;mso-wrap-distance-left:9pt;mso-wrap-distance-top:0;mso-wrap-distance-right:9pt;mso-wrap-distance-bottom:0;mso-position-horizontal:absolute;mso-position-horizontal-relative:text;mso-position-vertical:absolute;mso-position-vertical-relative:text" o:gfxdata="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">
+                <v:imagedata r:id="rId47" o:title=""/>
               </v:shape>
             </w:pict>
           </mc:Fallback>
@@ -2628,7 +2628,7 @@
                     <pic:cNvPicPr/>
                   </pic:nvPicPr>
                   <pic:blipFill>
-                    <a:blip r:embed="rId47"/>
+                    <a:blip r:embed="rId48"/>
                     <a:stretch>
                       <a:fillRect/>
                     </a:stretch>
@@ -2728,7 +2728,7 @@
                     <pic:cNvPicPr/>
                   </pic:nvPicPr>
                   <pic:blipFill>
-                    <a:blip r:embed="rId48"/>
+                    <a:blip r:embed="rId49"/>
                     <a:stretch>
                       <a:fillRect/>
                     </a:stretch>
@@ -2784,7 +2784,7 @@
                 <wp:cNvGraphicFramePr/>
                 <a:graphic xmlns:a="http://schemas.openxmlformats.org/drawingml/2006/main">
                   <a:graphicData uri="http://schemas.microsoft.com/office/word/2010/wordprocessingInk">
-                    <w14:contentPart bwMode="auto" r:id="rId49">
+                    <w14:contentPart bwMode="auto" r:id="rId50">
                       <w14:nvContentPartPr>
                         <w14:cNvContentPartPr/>
                       </w14:nvContentPartPr>
@@ -2800,8 +2800,8 @@
           </mc:Choice>
           <mc:Fallback>
             <w:pict>
-              <v:shape w14:anchorId="0694B81E" id="Ink 168" o:spid="_x0000_s1026" type="#_x0000_t75" style="position:absolute;margin-left:4.6pt;margin-top:5.85pt;width:404.95pt;height:113.4pt;z-index:251777024;visibility:visible;mso-wrap-style:square;mso-wrap-distance-left:9pt;mso-wrap-distance-top:0;mso-wrap-distance-right:9pt;mso-wrap-distance-bottom:0;mso-position-horizontal:absolute;mso-position-horizontal-relative:text;mso-position-vertical:absolute;mso-position-vertical-relative:text" o:gfxdata="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">
-                <v:imagedata r:id="rId50" o:title=""/>
+              <v:shape w14:anchorId="41753F9E" id="Ink 168" o:spid="_x0000_s1026" type="#_x0000_t75" style="position:absolute;margin-left:4.6pt;margin-top:5.85pt;width:404.95pt;height:113.4pt;z-index:251777024;visibility:visible;mso-wrap-style:square;mso-wrap-distance-left:9pt;mso-wrap-distance-top:0;mso-wrap-distance-right:9pt;mso-wrap-distance-bottom:0;mso-position-horizontal:absolute;mso-position-horizontal-relative:text;mso-position-vertical:absolute;mso-position-vertical-relative:text" o:gfxdata="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">
+                <v:imagedata r:id="rId51" o:title=""/>
               </v:shape>
             </w:pict>
           </mc:Fallback>
@@ -2829,7 +2829,7 @@
                 <wp:cNvGraphicFramePr/>
                 <a:graphic xmlns:a="http://schemas.openxmlformats.org/drawingml/2006/main">
                   <a:graphicData uri="http://schemas.microsoft.com/office/word/2010/wordprocessingInk">
-                    <w14:contentPart bwMode="auto" r:id="rId51">
+                    <w14:contentPart bwMode="auto" r:id="rId52">
                       <w14:nvContentPartPr>
                         <w14:cNvContentPartPr/>
                       </w14:nvContentPartPr>
@@ -2845,8 +2845,8 @@
           </mc:Choice>
           <mc:Fallback>
             <w:pict>
-              <v:shape w14:anchorId="188E4035" id="Ink 163" o:spid="_x0000_s1026" type="#_x0000_t75" style="position:absolute;margin-left:12.75pt;margin-top:35.8pt;width:476.85pt;height:59.6pt;z-index:251772928;visibility:visible;mso-wrap-style:square;mso-wrap-distance-left:9pt;mso-wrap-distance-top:0;mso-wrap-distance-right:9pt;mso-wrap-distance-bottom:0;mso-position-horizontal:absolute;mso-position-horizontal-relative:text;mso-position-vertical:absolute;mso-position-vertical-relative:text" o:gfxdata="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">
-                <v:imagedata r:id="rId52" o:title=""/>
+              <v:shape w14:anchorId="6EDDB488" id="Ink 163" o:spid="_x0000_s1026" type="#_x0000_t75" style="position:absolute;margin-left:12.75pt;margin-top:35.8pt;width:476.85pt;height:59.6pt;z-index:251772928;visibility:visible;mso-wrap-style:square;mso-wrap-distance-left:9pt;mso-wrap-distance-top:0;mso-wrap-distance-right:9pt;mso-wrap-distance-bottom:0;mso-position-horizontal:absolute;mso-position-horizontal-relative:text;mso-position-vertical:absolute;mso-position-vertical-relative:text" o:gfxdata="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">
+                <v:imagedata r:id="rId53" o:title=""/>
               </v:shape>
             </w:pict>
           </mc:Fallback>
@@ -2874,7 +2874,7 @@
                 <wp:cNvGraphicFramePr/>
                 <a:graphic xmlns:a="http://schemas.openxmlformats.org/drawingml/2006/main">
                   <a:graphicData uri="http://schemas.microsoft.com/office/word/2010/wordprocessingInk">
-                    <w14:contentPart bwMode="auto" r:id="rId53">
+                    <w14:contentPart bwMode="auto" r:id="rId54">
                       <w14:nvContentPartPr>
                         <w14:cNvContentPartPr/>
                       </w14:nvContentPartPr>
@@ -2890,8 +2890,8 @@
           </mc:Choice>
           <mc:Fallback>
             <w:pict>
-              <v:shape w14:anchorId="7EF66F9C" id="Ink 155" o:spid="_x0000_s1026" type="#_x0000_t75" style="position:absolute;margin-left:92.2pt;margin-top:-1.2pt;width:113.45pt;height:127.4pt;z-index:251764736;visibility:visible;mso-wrap-style:square;mso-wrap-distance-left:9pt;mso-wrap-distance-top:0;mso-wrap-distance-right:9pt;mso-wrap-distance-bottom:0;mso-position-horizontal:absolute;mso-position-horizontal-relative:text;mso-position-vertical:absolute;mso-position-vertical-relative:text" o:gfxdata="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">
-                <v:imagedata r:id="rId54" o:title=""/>
+              <v:shape w14:anchorId="63125A59" id="Ink 155" o:spid="_x0000_s1026" type="#_x0000_t75" style="position:absolute;margin-left:92.2pt;margin-top:-1.2pt;width:113.45pt;height:127.4pt;z-index:251764736;visibility:visible;mso-wrap-style:square;mso-wrap-distance-left:9pt;mso-wrap-distance-top:0;mso-wrap-distance-right:9pt;mso-wrap-distance-bottom:0;mso-position-horizontal:absolute;mso-position-horizontal-relative:text;mso-position-vertical:absolute;mso-position-vertical-relative:text" o:gfxdata="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">
+                <v:imagedata r:id="rId55" o:title=""/>
               </v:shape>
             </w:pict>
           </mc:Fallback>
@@ -2914,7 +2914,7 @@
                     <pic:cNvPicPr/>
                   </pic:nvPicPr>
                   <pic:blipFill>
-                    <a:blip r:embed="rId55"/>
+                    <a:blip r:embed="rId56"/>
                     <a:stretch>
                       <a:fillRect/>
                     </a:stretch>
@@ -3191,7 +3191,7 @@
                 <wp:cNvGraphicFramePr/>
                 <a:graphic xmlns:a="http://schemas.openxmlformats.org/drawingml/2006/main">
                   <a:graphicData uri="http://schemas.microsoft.com/office/word/2010/wordprocessingInk">
-                    <w14:contentPart bwMode="auto" r:id="rId56">
+                    <w14:contentPart bwMode="auto" r:id="rId57">
                       <w14:nvContentPartPr>
                         <w14:cNvContentPartPr/>
                       </w14:nvContentPartPr>
@@ -3207,8 +3207,8 @@
           </mc:Choice>
           <mc:Fallback>
             <w:pict>
-              <v:shape w14:anchorId="20E1789C" id="Ink 173" o:spid="_x0000_s1026" type="#_x0000_t75" style="position:absolute;margin-left:195.75pt;margin-top:-6.5pt;width:137.3pt;height:51.7pt;z-index:251779072;visibility:visible;mso-wrap-style:square;mso-wrap-distance-left:9pt;mso-wrap-distance-top:0;mso-wrap-distance-right:9pt;mso-wrap-distance-bottom:0;mso-position-horizontal:absolute;mso-position-horizontal-relative:text;mso-position-vertical:absolute;mso-position-vertical-relative:text" o:gfxdata="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">
-                <v:imagedata r:id="rId57" o:title=""/>
+              <v:shape w14:anchorId="75CD8DE0" id="Ink 173" o:spid="_x0000_s1026" type="#_x0000_t75" style="position:absolute;margin-left:195.75pt;margin-top:-6.5pt;width:137.3pt;height:51.7pt;z-index:251779072;visibility:visible;mso-wrap-style:square;mso-wrap-distance-left:9pt;mso-wrap-distance-top:0;mso-wrap-distance-right:9pt;mso-wrap-distance-bottom:0;mso-position-horizontal:absolute;mso-position-horizontal-relative:text;mso-position-vertical:absolute;mso-position-vertical-relative:text" o:gfxdata="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">
+                <v:imagedata r:id="rId58" o:title=""/>
               </v:shape>
             </w:pict>
           </mc:Fallback>
@@ -3231,7 +3231,7 @@
                     <pic:cNvPicPr/>
                   </pic:nvPicPr>
                   <pic:blipFill>
-                    <a:blip r:embed="rId48"/>
+                    <a:blip r:embed="rId49"/>
                     <a:stretch>
                       <a:fillRect/>
                     </a:stretch>
@@ -3299,7 +3299,7 @@
                 <wp:cNvGraphicFramePr/>
                 <a:graphic xmlns:a="http://schemas.openxmlformats.org/drawingml/2006/main">
                   <a:graphicData uri="http://schemas.microsoft.com/office/word/2010/wordprocessingInk">
-                    <w14:contentPart bwMode="auto" r:id="rId58">
+                    <w14:contentPart bwMode="auto" r:id="rId59">
                       <w14:nvContentPartPr>
                         <w14:cNvContentPartPr/>
                       </w14:nvContentPartPr>
@@ -3315,8 +3315,8 @@
           </mc:Choice>
           <mc:Fallback>
             <w:pict>
-              <v:shape w14:anchorId="51BF47AF" id="Ink 178" o:spid="_x0000_s1026" type="#_x0000_t75" style="position:absolute;margin-left:218.9pt;margin-top:37.3pt;width:120.05pt;height:32.3pt;z-index:251781120;visibility:visible;mso-wrap-style:square;mso-wrap-distance-left:9pt;mso-wrap-distance-top:0;mso-wrap-distance-right:9pt;mso-wrap-distance-bottom:0;mso-position-horizontal:absolute;mso-position-horizontal-relative:text;mso-position-vertical:absolute;mso-position-vertical-relative:text" o:gfxdata="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">
-                <v:imagedata r:id="rId59" o:title=""/>
+              <v:shape w14:anchorId="565B3742" id="Ink 178" o:spid="_x0000_s1026" type="#_x0000_t75" style="position:absolute;margin-left:218.9pt;margin-top:37.3pt;width:120.05pt;height:32.3pt;z-index:251781120;visibility:visible;mso-wrap-style:square;mso-wrap-distance-left:9pt;mso-wrap-distance-top:0;mso-wrap-distance-right:9pt;mso-wrap-distance-bottom:0;mso-position-horizontal:absolute;mso-position-horizontal-relative:text;mso-position-vertical:absolute;mso-position-vertical-relative:text" o:gfxdata="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">
+                <v:imagedata r:id="rId60" o:title=""/>
               </v:shape>
             </w:pict>
           </mc:Fallback>
@@ -3344,7 +3344,7 @@
                 <wp:cNvGraphicFramePr/>
                 <a:graphic xmlns:a="http://schemas.openxmlformats.org/drawingml/2006/main">
                   <a:graphicData uri="http://schemas.microsoft.com/office/word/2010/wordprocessingInk">
-                    <w14:contentPart bwMode="auto" r:id="rId60">
+                    <w14:contentPart bwMode="auto" r:id="rId61">
                       <w14:nvContentPartPr>
                         <w14:cNvContentPartPr/>
                       </w14:nvContentPartPr>
@@ -3363,8 +3363,8 @@
           </mc:Choice>
           <mc:Fallback>
             <w:pict>
-              <v:shape w14:anchorId="0DC261D4" id="Ink 184" o:spid="_x0000_s1026" type="#_x0000_t75" style="position:absolute;margin-left:259.1pt;margin-top:9.25pt;width:35.05pt;height:29.55pt;z-index:251787264;visibility:visible;mso-wrap-style:square;mso-height-percent:0;mso-wrap-distance-left:9pt;mso-wrap-distance-top:0;mso-wrap-distance-right:9pt;mso-wrap-distance-bottom:0;mso-position-horizontal:absolute;mso-position-horizontal-relative:text;mso-position-vertical:absolute;mso-position-vertical-relative:text;mso-height-percent:0;mso-height-relative:margin" o:gfxdata="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">
-                <v:imagedata r:id="rId61" o:title=""/>
+              <v:shape w14:anchorId="3F6CCEDA" id="Ink 184" o:spid="_x0000_s1026" type="#_x0000_t75" style="position:absolute;margin-left:259.1pt;margin-top:9.25pt;width:35.05pt;height:29.55pt;z-index:251787264;visibility:visible;mso-wrap-style:square;mso-height-percent:0;mso-wrap-distance-left:9pt;mso-wrap-distance-top:0;mso-wrap-distance-right:9pt;mso-wrap-distance-bottom:0;mso-position-horizontal:absolute;mso-position-horizontal-relative:text;mso-position-vertical:absolute;mso-position-vertical-relative:text;mso-height-percent:0;mso-height-relative:margin" o:gfxdata="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">
+                <v:imagedata r:id="rId62" o:title=""/>
               </v:shape>
             </w:pict>
           </mc:Fallback>
@@ -3392,7 +3392,7 @@
                 <wp:cNvGraphicFramePr/>
                 <a:graphic xmlns:a="http://schemas.openxmlformats.org/drawingml/2006/main">
                   <a:graphicData uri="http://schemas.microsoft.com/office/word/2010/wordprocessingInk">
-                    <w14:contentPart bwMode="auto" r:id="rId62">
+                    <w14:contentPart bwMode="auto" r:id="rId63">
                       <w14:nvContentPartPr>
                         <w14:cNvContentPartPr/>
                       </w14:nvContentPartPr>
@@ -3408,8 +3408,8 @@
           </mc:Choice>
           <mc:Fallback>
             <w:pict>
-              <v:shape w14:anchorId="4462088F" id="Ink 177" o:spid="_x0000_s1026" type="#_x0000_t75" style="position:absolute;margin-left:83.9pt;margin-top:8.6pt;width:177.6pt;height:31.8pt;z-index:251780096;visibility:visible;mso-wrap-style:square;mso-wrap-distance-left:9pt;mso-wrap-distance-top:0;mso-wrap-distance-right:9pt;mso-wrap-distance-bottom:0;mso-position-horizontal:absolute;mso-position-horizontal-relative:text;mso-position-vertical:absolute;mso-position-vertical-relative:text" o:gfxdata="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">
-                <v:imagedata r:id="rId63" o:title=""/>
+              <v:shape w14:anchorId="172D16FA" id="Ink 177" o:spid="_x0000_s1026" type="#_x0000_t75" style="position:absolute;margin-left:83.9pt;margin-top:8.6pt;width:177.6pt;height:31.8pt;z-index:251780096;visibility:visible;mso-wrap-style:square;mso-wrap-distance-left:9pt;mso-wrap-distance-top:0;mso-wrap-distance-right:9pt;mso-wrap-distance-bottom:0;mso-position-horizontal:absolute;mso-position-horizontal-relative:text;mso-position-vertical:absolute;mso-position-vertical-relative:text" o:gfxdata="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">
+                <v:imagedata r:id="rId64" o:title=""/>
               </v:shape>
             </w:pict>
           </mc:Fallback>
@@ -3432,7 +3432,7 @@
                     <pic:cNvPicPr/>
                   </pic:nvPicPr>
                   <pic:blipFill>
-                    <a:blip r:embed="rId55"/>
+                    <a:blip r:embed="rId56"/>
                     <a:stretch>
                       <a:fillRect/>
                     </a:stretch>
@@ -3641,7 +3641,7 @@
                 <wp:cNvGraphicFramePr/>
                 <a:graphic xmlns:a="http://schemas.openxmlformats.org/drawingml/2006/main">
                   <a:graphicData uri="http://schemas.microsoft.com/office/word/2010/wordprocessingInk">
-                    <w14:contentPart bwMode="auto" r:id="rId64">
+                    <w14:contentPart bwMode="auto" r:id="rId65">
                       <w14:nvContentPartPr>
                         <w14:cNvContentPartPr/>
                       </w14:nvContentPartPr>
@@ -3657,8 +3657,8 @@
           </mc:Choice>
           <mc:Fallback>
             <w:pict>
-              <v:shape w14:anchorId="55D03762" id="Ink 185" o:spid="_x0000_s1026" type="#_x0000_t75" style="position:absolute;margin-left:292.75pt;margin-top:-6.5pt;width:137.3pt;height:51.7pt;z-index:251789312;visibility:visible;mso-wrap-style:square;mso-wrap-distance-left:9pt;mso-wrap-distance-top:0;mso-wrap-distance-right:9pt;mso-wrap-distance-bottom:0;mso-position-horizontal:absolute;mso-position-horizontal-relative:text;mso-position-vertical:absolute;mso-position-vertical-relative:text" o:gfxdata="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">
-                <v:imagedata r:id="rId57" o:title=""/>
+              <v:shape w14:anchorId="74305FF1" id="Ink 185" o:spid="_x0000_s1026" type="#_x0000_t75" style="position:absolute;margin-left:292.75pt;margin-top:-6.5pt;width:137.3pt;height:51.7pt;z-index:251789312;visibility:visible;mso-wrap-style:square;mso-wrap-distance-left:9pt;mso-wrap-distance-top:0;mso-wrap-distance-right:9pt;mso-wrap-distance-bottom:0;mso-position-horizontal:absolute;mso-position-horizontal-relative:text;mso-position-vertical:absolute;mso-position-vertical-relative:text" o:gfxdata="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">
+                <v:imagedata r:id="rId58" o:title=""/>
               </v:shape>
             </w:pict>
           </mc:Fallback>
@@ -3681,7 +3681,7 @@
                     <pic:cNvPicPr/>
                   </pic:nvPicPr>
                   <pic:blipFill>
-                    <a:blip r:embed="rId48"/>
+                    <a:blip r:embed="rId49"/>
                     <a:stretch>
                       <a:fillRect/>
                     </a:stretch>
@@ -3747,7 +3747,7 @@
                 <wp:cNvGraphicFramePr/>
                 <a:graphic xmlns:a="http://schemas.openxmlformats.org/drawingml/2006/main">
                   <a:graphicData uri="http://schemas.microsoft.com/office/word/2010/wordprocessingInk">
-                    <w14:contentPart bwMode="auto" r:id="rId65">
+                    <w14:contentPart bwMode="auto" r:id="rId66">
                       <w14:nvContentPartPr>
                         <w14:cNvContentPartPr/>
                       </w14:nvContentPartPr>
@@ -3763,8 +3763,8 @@
           </mc:Choice>
           <mc:Fallback>
             <w:pict>
-              <v:shape w14:anchorId="6558059C" id="Ink 191" o:spid="_x0000_s1026" type="#_x0000_t75" style="position:absolute;margin-left:355.2pt;margin-top:13.3pt;width:24.45pt;height:30pt;z-index:251793408;visibility:visible;mso-wrap-style:square;mso-wrap-distance-left:9pt;mso-wrap-distance-top:0;mso-wrap-distance-right:9pt;mso-wrap-distance-bottom:0;mso-position-horizontal:absolute;mso-position-horizontal-relative:text;mso-position-vertical:absolute;mso-position-vertical-relative:text" o:gfxdata="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">
-                <v:imagedata r:id="rId66" o:title=""/>
+              <v:shape w14:anchorId="4311B752" id="Ink 191" o:spid="_x0000_s1026" type="#_x0000_t75" style="position:absolute;margin-left:355.2pt;margin-top:13.3pt;width:24.45pt;height:30pt;z-index:251793408;visibility:visible;mso-wrap-style:square;mso-wrap-distance-left:9pt;mso-wrap-distance-top:0;mso-wrap-distance-right:9pt;mso-wrap-distance-bottom:0;mso-position-horizontal:absolute;mso-position-horizontal-relative:text;mso-position-vertical:absolute;mso-position-vertical-relative:text" o:gfxdata="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">
+                <v:imagedata r:id="rId67" o:title=""/>
               </v:shape>
             </w:pict>
           </mc:Fallback>
@@ -3792,7 +3792,7 @@
                 <wp:cNvGraphicFramePr/>
                 <a:graphic xmlns:a="http://schemas.openxmlformats.org/drawingml/2006/main">
                   <a:graphicData uri="http://schemas.microsoft.com/office/word/2010/wordprocessingInk">
-                    <w14:contentPart bwMode="auto" r:id="rId67">
+                    <w14:contentPart bwMode="auto" r:id="rId68">
                       <w14:nvContentPartPr>
                         <w14:cNvContentPartPr/>
                       </w14:nvContentPartPr>
@@ -3808,8 +3808,8 @@
           </mc:Choice>
           <mc:Fallback>
             <w:pict>
-              <v:shape w14:anchorId="6CF31DA7" id="Ink 186" o:spid="_x0000_s1026" type="#_x0000_t75" style="position:absolute;margin-left:250.4pt;margin-top:8.55pt;width:35.05pt;height:29.55pt;z-index:251792384;visibility:visible;mso-wrap-style:square;mso-wrap-distance-left:9pt;mso-wrap-distance-top:0;mso-wrap-distance-right:9pt;mso-wrap-distance-bottom:0;mso-position-horizontal:absolute;mso-position-horizontal-relative:text;mso-position-vertical:absolute;mso-position-vertical-relative:text" o:gfxdata="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">
-                <v:imagedata r:id="rId68" o:title=""/>
+              <v:shape w14:anchorId="22C076CB" id="Ink 186" o:spid="_x0000_s1026" type="#_x0000_t75" style="position:absolute;margin-left:250.4pt;margin-top:8.55pt;width:35.05pt;height:29.55pt;z-index:251792384;visibility:visible;mso-wrap-style:square;mso-wrap-distance-left:9pt;mso-wrap-distance-top:0;mso-wrap-distance-right:9pt;mso-wrap-distance-bottom:0;mso-position-horizontal:absolute;mso-position-horizontal-relative:text;mso-position-vertical:absolute;mso-position-vertical-relative:text" o:gfxdata="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">
+                <v:imagedata r:id="rId69" o:title=""/>
               </v:shape>
             </w:pict>
           </mc:Fallback>
@@ -3837,7 +3837,7 @@
                 <wp:cNvGraphicFramePr/>
                 <a:graphic xmlns:a="http://schemas.openxmlformats.org/drawingml/2006/main">
                   <a:graphicData uri="http://schemas.microsoft.com/office/word/2010/wordprocessingInk">
-                    <w14:contentPart bwMode="auto" r:id="rId69">
+                    <w14:contentPart bwMode="auto" r:id="rId70">
                       <w14:nvContentPartPr>
                         <w14:cNvContentPartPr/>
                       </w14:nvContentPartPr>
@@ -3853,8 +3853,8 @@
           </mc:Choice>
           <mc:Fallback>
             <w:pict>
-              <v:shape w14:anchorId="17617E44" id="Ink 188" o:spid="_x0000_s1026" type="#_x0000_t75" style="position:absolute;margin-left:57.9pt;margin-top:8.55pt;width:177.6pt;height:31.8pt;z-index:251790336;visibility:visible;mso-wrap-style:square;mso-wrap-distance-left:9pt;mso-wrap-distance-top:0;mso-wrap-distance-right:9pt;mso-wrap-distance-bottom:0;mso-position-horizontal:absolute;mso-position-horizontal-relative:text;mso-position-vertical:absolute;mso-position-vertical-relative:text" o:gfxdata="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">
-                <v:imagedata r:id="rId63" o:title=""/>
+              <v:shape w14:anchorId="6D30EDA9" id="Ink 188" o:spid="_x0000_s1026" type="#_x0000_t75" style="position:absolute;margin-left:57.9pt;margin-top:8.55pt;width:177.6pt;height:31.8pt;z-index:251790336;visibility:visible;mso-wrap-style:square;mso-wrap-distance-left:9pt;mso-wrap-distance-top:0;mso-wrap-distance-right:9pt;mso-wrap-distance-bottom:0;mso-position-horizontal:absolute;mso-position-horizontal-relative:text;mso-position-vertical:absolute;mso-position-vertical-relative:text" o:gfxdata="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">
+                <v:imagedata r:id="rId64" o:title=""/>
               </v:shape>
             </w:pict>
           </mc:Fallback>
@@ -3882,7 +3882,7 @@
                 <wp:cNvGraphicFramePr/>
                 <a:graphic xmlns:a="http://schemas.openxmlformats.org/drawingml/2006/main">
                   <a:graphicData uri="http://schemas.microsoft.com/office/word/2010/wordprocessingInk">
-                    <w14:contentPart bwMode="auto" r:id="rId70">
+                    <w14:contentPart bwMode="auto" r:id="rId71">
                       <w14:nvContentPartPr>
                         <w14:cNvContentPartPr/>
                       </w14:nvContentPartPr>
@@ -3898,8 +3898,8 @@
           </mc:Choice>
           <mc:Fallback>
             <w:pict>
-              <v:shape w14:anchorId="58B70E2F" id="Ink 187" o:spid="_x0000_s1026" type="#_x0000_t75" style="position:absolute;margin-left:297.65pt;margin-top:37.3pt;width:120.05pt;height:32.3pt;z-index:251791360;visibility:visible;mso-wrap-style:square;mso-wrap-distance-left:9pt;mso-wrap-distance-top:0;mso-wrap-distance-right:9pt;mso-wrap-distance-bottom:0;mso-position-horizontal:absolute;mso-position-horizontal-relative:text;mso-position-vertical:absolute;mso-position-vertical-relative:text" o:gfxdata="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">
-                <v:imagedata r:id="rId59" o:title=""/>
+              <v:shape w14:anchorId="5599AA5E" id="Ink 187" o:spid="_x0000_s1026" type="#_x0000_t75" style="position:absolute;margin-left:297.65pt;margin-top:37.3pt;width:120.05pt;height:32.3pt;z-index:251791360;visibility:visible;mso-wrap-style:square;mso-wrap-distance-left:9pt;mso-wrap-distance-top:0;mso-wrap-distance-right:9pt;mso-wrap-distance-bottom:0;mso-position-horizontal:absolute;mso-position-horizontal-relative:text;mso-position-vertical:absolute;mso-position-vertical-relative:text" o:gfxdata="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